<commit_message>
Non Functional Requirements Done
Might need some modification later, but first version is done
</commit_message>
<xml_diff>
--- a/CS_SDP_InProgress.docx
+++ b/CS_SDP_InProgress.docx
@@ -744,13 +744,29 @@
         <w:t xml:space="preserve">our </w:t>
       </w:r>
       <w:r>
-        <w:t xml:space="preserve">work except where cited in the text or the Acknowledgements page. It describes work carried out by us for the </w:t>
+        <w:t xml:space="preserve">work except </w:t>
+      </w:r>
+      <w:proofErr w:type="gramStart"/>
+      <w:r>
+        <w:t>where</w:t>
+      </w:r>
+      <w:proofErr w:type="gramEnd"/>
+      <w:r>
+        <w:t xml:space="preserve"> cited in the text or the Acknowledgements page. It describes work carried out by us for the </w:t>
       </w:r>
       <w:r>
         <w:t>senior</w:t>
       </w:r>
       <w:r>
-        <w:t xml:space="preserve"> project. We are aware of the university policy on plagiarism and the associated penalties and we declare that this report is the product of our own work.</w:t>
+        <w:t xml:space="preserve"> project. We are aware of the university policy on plagiarism and the associated </w:t>
+      </w:r>
+      <w:proofErr w:type="gramStart"/>
+      <w:r>
+        <w:t>penalties</w:t>
+      </w:r>
+      <w:proofErr w:type="gramEnd"/>
+      <w:r>
+        <w:t xml:space="preserve"> and we declare that this report is the product of our own work.</w:t>
       </w:r>
     </w:p>
     <w:p>
@@ -1255,8 +1271,18 @@
           <w:bCs/>
           <w:color w:val="C00000"/>
         </w:rPr>
-        <w:t>Writing the final report</w:t>
-      </w:r>
+        <w:t xml:space="preserve">Writing the final </w:t>
+      </w:r>
+      <w:proofErr w:type="gramStart"/>
+      <w:r>
+        <w:rPr>
+          <w:b/>
+          <w:bCs/>
+          <w:color w:val="C00000"/>
+        </w:rPr>
+        <w:t>report</w:t>
+      </w:r>
+      <w:proofErr w:type="gramEnd"/>
     </w:p>
     <w:p>
       <w:pPr>
@@ -1313,7 +1339,15 @@
         <w:jc w:val="both"/>
       </w:pPr>
       <w:r>
-        <w:t>Fill in all of the appropriate material required for the final report.</w:t>
+        <w:t xml:space="preserve">Fill in </w:t>
+      </w:r>
+      <w:proofErr w:type="gramStart"/>
+      <w:r>
+        <w:t>all of</w:t>
+      </w:r>
+      <w:proofErr w:type="gramEnd"/>
+      <w:r>
+        <w:t xml:space="preserve"> the appropriate material required for the final report.</w:t>
       </w:r>
     </w:p>
     <w:p>
@@ -6306,8 +6340,17 @@
           <w:rFonts w:ascii="Calibri" w:eastAsia="Calibri" w:hAnsi="Calibri" w:cs="Calibri"/>
           <w:color w:val="000000" w:themeColor="text1"/>
         </w:rPr>
-        <w:t>User Authentication: Ensuring secure and user-friendly methods for user authentication</w:t>
-      </w:r>
+        <w:t xml:space="preserve">User Authentication: Ensuring secure and user-friendly methods for user </w:t>
+      </w:r>
+      <w:proofErr w:type="gramStart"/>
+      <w:r>
+        <w:rPr>
+          <w:rFonts w:ascii="Calibri" w:eastAsia="Calibri" w:hAnsi="Calibri" w:cs="Calibri"/>
+          <w:color w:val="000000" w:themeColor="text1"/>
+        </w:rPr>
+        <w:t>authentication</w:t>
+      </w:r>
+      <w:proofErr w:type="gramEnd"/>
     </w:p>
     <w:p>
       <w:pPr>
@@ -7397,9 +7440,17 @@
         <w:rPr>
           <w:color w:val="365F91" w:themeColor="accent1" w:themeShade="BF"/>
         </w:rPr>
-        <w:t>Expected benefits and impacts on various contexts</w:t>
+        <w:t xml:space="preserve">Expected benefits and impacts on various </w:t>
+      </w:r>
+      <w:proofErr w:type="gramStart"/>
+      <w:r>
+        <w:rPr>
+          <w:color w:val="365F91" w:themeColor="accent1" w:themeShade="BF"/>
+        </w:rPr>
+        <w:t>contexts</w:t>
       </w:r>
       <w:bookmarkEnd w:id="176"/>
+      <w:proofErr w:type="gramEnd"/>
       <w:r>
         <w:rPr>
           <w:color w:val="365F91" w:themeColor="accent1" w:themeShade="BF"/>
@@ -7592,10 +7643,20 @@
           <w:sz w:val="22"/>
           <w:szCs w:val="22"/>
         </w:rPr>
-        <w:t>Expected benefits and impacts on various contexts</w:t>
+        <w:t xml:space="preserve">Expected benefits and impacts on various </w:t>
+      </w:r>
+      <w:proofErr w:type="gramStart"/>
+      <w:r>
+        <w:rPr>
+          <w:color w:val="1F497D" w:themeColor="text2"/>
+          <w:sz w:val="22"/>
+          <w:szCs w:val="22"/>
+        </w:rPr>
+        <w:t>contexts</w:t>
       </w:r>
       <w:bookmarkEnd w:id="177"/>
       <w:bookmarkEnd w:id="178"/>
+      <w:proofErr w:type="gramEnd"/>
       <w:r>
         <w:rPr>
           <w:color w:val="1F497D" w:themeColor="text2"/>
@@ -7779,7 +7840,23 @@
                 <w:rFonts w:ascii="Calibri" w:eastAsia="Calibri" w:hAnsi="Calibri" w:cs="Calibri"/>
                 <w:color w:val="000000" w:themeColor="text1"/>
               </w:rPr>
-              <w:t>Employees in all organizations can utilize our password manager to spend less time on password-related issues and more on establishing efficiency and effectiveness, thus increasing the organization’s productivity as a whole. In addition, our tool is valuable in the sense that it eliminates the need for employees to write down their passwords, which is a common insecure practice in most organizations.</w:t>
+              <w:t xml:space="preserve">Employees in all organizations can utilize our password manager to spend less time on password-related issues and more on establishing efficiency and effectiveness, thus increasing the organization’s </w:t>
+            </w:r>
+            <w:proofErr w:type="gramStart"/>
+            <w:r>
+              <w:rPr>
+                <w:rFonts w:ascii="Calibri" w:eastAsia="Calibri" w:hAnsi="Calibri" w:cs="Calibri"/>
+                <w:color w:val="000000" w:themeColor="text1"/>
+              </w:rPr>
+              <w:t>productivity as a whole</w:t>
+            </w:r>
+            <w:proofErr w:type="gramEnd"/>
+            <w:r>
+              <w:rPr>
+                <w:rFonts w:ascii="Calibri" w:eastAsia="Calibri" w:hAnsi="Calibri" w:cs="Calibri"/>
+                <w:color w:val="000000" w:themeColor="text1"/>
+              </w:rPr>
+              <w:t>. In addition, our tool is valuable in the sense that it eliminates the need for employees to write down their passwords, which is a common insecure practice in most organizations.</w:t>
             </w:r>
           </w:p>
         </w:tc>
@@ -8230,7 +8307,21 @@
         <w:rPr>
           <w:rFonts w:cstheme="minorHAnsi"/>
         </w:rPr>
-        <w:t xml:space="preserve">Describe the competing products and how does yours differ from that offered by competitors? </w:t>
+        <w:t xml:space="preserve">Describe the competing products and how does yours differ from </w:t>
+      </w:r>
+      <w:proofErr w:type="gramStart"/>
+      <w:r>
+        <w:rPr>
+          <w:rFonts w:cstheme="minorHAnsi"/>
+        </w:rPr>
+        <w:t>that</w:t>
+      </w:r>
+      <w:proofErr w:type="gramEnd"/>
+      <w:r>
+        <w:rPr>
+          <w:rFonts w:cstheme="minorHAnsi"/>
+        </w:rPr>
+        <w:t xml:space="preserve"> offered by competitors? </w:t>
       </w:r>
       <w:r>
         <w:rPr>
@@ -8643,7 +8734,15 @@
     </w:p>
     <w:p>
       <w:r>
-        <w:t>Biometrics: as an easily accessible and safe alternative to traditional passwords, biometric authentication methods that include the recognition of a person's face or fingerprints is becoming increasingly popular.</w:t>
+        <w:t xml:space="preserve">Biometrics: as an easily accessible and safe alternative to traditional passwords, biometric authentication methods that include the recognition of a person's face or fingerprints </w:t>
+      </w:r>
+      <w:proofErr w:type="gramStart"/>
+      <w:r>
+        <w:t>is</w:t>
+      </w:r>
+      <w:proofErr w:type="gramEnd"/>
+      <w:r>
+        <w:t xml:space="preserve"> becoming increasingly popular.</w:t>
       </w:r>
     </w:p>
     <w:p/>
@@ -8915,8 +9014,18 @@
           <w:sz w:val="24"/>
           <w:szCs w:val="24"/>
         </w:rPr>
-        <w:t>The need of user-friendly solutions: users often find that existing password management systems are hard to use or difficult to exploit, which can lead to a decrease in the adoption of secure passwords</w:t>
-      </w:r>
+        <w:t xml:space="preserve">The need of user-friendly solutions: users often find that existing password management systems are hard to use or difficult to exploit, which can lead to a decrease in the adoption of secure </w:t>
+      </w:r>
+      <w:proofErr w:type="gramStart"/>
+      <w:r>
+        <w:rPr>
+          <w:rFonts w:cstheme="minorHAnsi"/>
+          <w:sz w:val="24"/>
+          <w:szCs w:val="24"/>
+        </w:rPr>
+        <w:t>passwords</w:t>
+      </w:r>
+      <w:proofErr w:type="gramEnd"/>
     </w:p>
     <w:p>
       <w:pPr>
@@ -8973,7 +9082,15 @@
         <w:t>existing options.</w:t>
       </w:r>
       <w:r>
-        <w:t xml:space="preserve"> We discuss the related work in two sections, each relating to different types of relevant sources. First, we discuss the most used password manager applications. Second, we discuss about password organizer books, research, study, and an analysis about password managers. </w:t>
+        <w:t xml:space="preserve"> We discuss the related work in two sections, each relating to different types of relevant sources. First, we discuss the most used password manager applications. Second, we </w:t>
+      </w:r>
+      <w:proofErr w:type="gramStart"/>
+      <w:r>
+        <w:t>discuss about</w:t>
+      </w:r>
+      <w:proofErr w:type="gramEnd"/>
+      <w:r>
+        <w:t xml:space="preserve"> password organizer books, research, study, and an analysis about password managers. </w:t>
       </w:r>
       <w:r>
         <w:t>We conclude with a table that summarizes the similarities and differences in various aspects, providing a comprehensive overview</w:t>
@@ -11547,7 +11664,15 @@
         <w:jc w:val="both"/>
       </w:pPr>
       <w:r>
-        <w:t>Use in-text referencing to relevant sections of the report to provide evidence of the proper usage of the adopted software development process. For example, you can reference specific sections of the report that describe the requirements gathering process, design phase, testing process, or project management techniques.</w:t>
+        <w:t xml:space="preserve">Use in-text </w:t>
+      </w:r>
+      <w:proofErr w:type="gramStart"/>
+      <w:r>
+        <w:t>referencing</w:t>
+      </w:r>
+      <w:proofErr w:type="gramEnd"/>
+      <w:r>
+        <w:t xml:space="preserve"> to relevant sections of the report to provide evidence of the proper usage of the adopted software development process. For example, you can reference specific sections of the report that describe the requirements gathering process, design phase, testing process, or project management techniques.</w:t>
       </w:r>
     </w:p>
     <w:p>
@@ -11742,8 +11867,13 @@
         <w:jc w:val="both"/>
       </w:pPr>
       <w:r>
-        <w:t>Produce a use case diagram</w:t>
-      </w:r>
+        <w:t xml:space="preserve">Produce a use case </w:t>
+      </w:r>
+      <w:proofErr w:type="gramStart"/>
+      <w:r>
+        <w:t>diagram</w:t>
+      </w:r>
+      <w:proofErr w:type="gramEnd"/>
     </w:p>
     <w:p>
       <w:pPr>
@@ -11950,10 +12080,19 @@
           <w:sz w:val="22"/>
           <w:szCs w:val="22"/>
         </w:rPr>
-        <w:t>. Use cases diagram</w:t>
+        <w:t xml:space="preserve">. Use cases </w:t>
+      </w:r>
+      <w:proofErr w:type="gramStart"/>
+      <w:r>
+        <w:rPr>
+          <w:sz w:val="22"/>
+          <w:szCs w:val="22"/>
+        </w:rPr>
+        <w:t>diagram</w:t>
       </w:r>
       <w:bookmarkEnd w:id="281"/>
       <w:bookmarkEnd w:id="282"/>
+      <w:proofErr w:type="gramEnd"/>
     </w:p>
     <w:p>
       <w:pPr>
@@ -12016,10 +12155,20 @@
           <w:sz w:val="22"/>
           <w:szCs w:val="22"/>
         </w:rPr>
-        <w:t>. Use cases summary</w:t>
+        <w:t xml:space="preserve">. Use cases </w:t>
+      </w:r>
+      <w:proofErr w:type="gramStart"/>
+      <w:r>
+        <w:rPr>
+          <w:color w:val="1F497D" w:themeColor="text2"/>
+          <w:sz w:val="22"/>
+          <w:szCs w:val="22"/>
+        </w:rPr>
+        <w:t>summary</w:t>
       </w:r>
       <w:bookmarkEnd w:id="283"/>
       <w:bookmarkEnd w:id="284"/>
+      <w:proofErr w:type="gramEnd"/>
     </w:p>
     <w:tbl>
       <w:tblPr>
@@ -12238,18 +12387,6 @@
         </w:rPr>
         <w:t>Non-functional requirements</w:t>
       </w:r>
-      <w:bookmarkEnd w:id="307"/>
-      <w:bookmarkEnd w:id="308"/>
-      <w:bookmarkEnd w:id="309"/>
-    </w:p>
-    <w:p>
-      <w:pPr>
-        <w:autoSpaceDE w:val="0"/>
-        <w:autoSpaceDN w:val="0"/>
-        <w:adjustRightInd w:val="0"/>
-        <w:spacing w:after="0" w:line="240" w:lineRule="auto"/>
-        <w:jc w:val="both"/>
-      </w:pPr>
       <w:bookmarkStart w:id="310" w:name="_Toc525507479"/>
       <w:bookmarkStart w:id="311" w:name="_Toc525553061"/>
       <w:bookmarkStart w:id="312" w:name="_Toc525553109"/>
@@ -12295,6 +12432,9 @@
       <w:bookmarkStart w:id="352" w:name="_Toc525583984"/>
       <w:bookmarkStart w:id="353" w:name="_Toc525584037"/>
       <w:bookmarkStart w:id="354" w:name="_Toc525507483"/>
+      <w:bookmarkEnd w:id="307"/>
+      <w:bookmarkEnd w:id="308"/>
+      <w:bookmarkEnd w:id="309"/>
       <w:bookmarkEnd w:id="310"/>
       <w:bookmarkEnd w:id="311"/>
       <w:bookmarkEnd w:id="312"/>
@@ -12339,166 +12479,6 @@
       <w:bookmarkEnd w:id="351"/>
       <w:bookmarkEnd w:id="352"/>
       <w:bookmarkEnd w:id="353"/>
-      <w:r>
-        <w:t>&lt;</w:t>
-      </w:r>
-      <w:r>
-        <w:rPr>
-          <w:b/>
-          <w:bCs/>
-        </w:rPr>
-        <w:t>ToDo:</w:t>
-      </w:r>
-      <w:r>
-        <w:t xml:space="preserve"> </w:t>
-      </w:r>
-    </w:p>
-    <w:p>
-      <w:pPr>
-        <w:pStyle w:val="ListParagraph"/>
-        <w:numPr>
-          <w:ilvl w:val="0"/>
-          <w:numId w:val="45"/>
-        </w:numPr>
-        <w:autoSpaceDE w:val="0"/>
-        <w:autoSpaceDN w:val="0"/>
-        <w:adjustRightInd w:val="0"/>
-        <w:spacing w:after="0" w:line="240" w:lineRule="auto"/>
-        <w:jc w:val="both"/>
-      </w:pPr>
-      <w:r>
-        <w:t xml:space="preserve">Identify non-functional requirements (i.e., desired quality attributes) and clearly document them using measurable scenarios such that you can later test whether they are met. </w:t>
-      </w:r>
-    </w:p>
-    <w:p>
-      <w:pPr>
-        <w:pStyle w:val="ListParagraph"/>
-        <w:numPr>
-          <w:ilvl w:val="0"/>
-          <w:numId w:val="44"/>
-        </w:numPr>
-        <w:autoSpaceDE w:val="0"/>
-        <w:autoSpaceDN w:val="0"/>
-        <w:adjustRightInd w:val="0"/>
-        <w:spacing w:after="0" w:line="240" w:lineRule="auto"/>
-        <w:jc w:val="both"/>
-      </w:pPr>
-      <w:r>
-        <w:t xml:space="preserve">Categorize the requirements into different categories such as performance, reliability, security, usability, </w:t>
-      </w:r>
-      <w:r>
-        <w:t>portability</w:t>
-      </w:r>
-      <w:r>
-        <w:t>, and maintainability.</w:t>
-      </w:r>
-    </w:p>
-    <w:p>
-      <w:pPr>
-        <w:pStyle w:val="ListParagraph"/>
-        <w:numPr>
-          <w:ilvl w:val="0"/>
-          <w:numId w:val="44"/>
-        </w:numPr>
-        <w:autoSpaceDE w:val="0"/>
-        <w:autoSpaceDN w:val="0"/>
-        <w:adjustRightInd w:val="0"/>
-        <w:spacing w:after="0" w:line="240" w:lineRule="auto"/>
-        <w:jc w:val="both"/>
-      </w:pPr>
-      <w:r>
-        <w:t xml:space="preserve">Define measurable targets for each requirement. For example, if you have a performance requirement, you should specify the maximum response time or throughput. </w:t>
-      </w:r>
-      <w:r>
-        <w:t>I</w:t>
-      </w:r>
-      <w:r>
-        <w:t xml:space="preserve">nstead of just saying the system should be fast, you should be more specific e.g., ‘Registering a new user should take less than </w:t>
-      </w:r>
-      <w:r>
-        <w:t>10</w:t>
-      </w:r>
-      <w:r>
-        <w:t xml:space="preserve"> seconds, 95% of the time’.  Instead of just stating that the system should be secure, you should specify what attacks must be prevented and what threats it must defend against. </w:t>
-      </w:r>
-    </w:p>
-    <w:p>
-      <w:pPr>
-        <w:pStyle w:val="ListParagraph"/>
-        <w:numPr>
-          <w:ilvl w:val="0"/>
-          <w:numId w:val="44"/>
-        </w:numPr>
-        <w:autoSpaceDE w:val="0"/>
-        <w:autoSpaceDN w:val="0"/>
-        <w:adjustRightInd w:val="0"/>
-        <w:spacing w:after="0" w:line="240" w:lineRule="auto"/>
-        <w:jc w:val="both"/>
-      </w:pPr>
-      <w:r>
-        <w:t>Ensure that your non-functional requirements are testable. In other words, make sure that you have a way to measure whether the system is actually meeting each requirement, such as through automated tests or user testing..</w:t>
-      </w:r>
-    </w:p>
-    <w:p>
-      <w:pPr>
-        <w:pStyle w:val="ListParagraph"/>
-        <w:numPr>
-          <w:ilvl w:val="0"/>
-          <w:numId w:val="44"/>
-        </w:numPr>
-        <w:autoSpaceDE w:val="0"/>
-        <w:autoSpaceDN w:val="0"/>
-        <w:adjustRightInd w:val="0"/>
-        <w:spacing w:after="0" w:line="240" w:lineRule="auto"/>
-        <w:jc w:val="both"/>
-      </w:pPr>
-      <w:r>
-        <w:t>Remember: If your non-functional requirement isn’t specific and measurable, then it isn’t a good non-functional requirement.</w:t>
-      </w:r>
-    </w:p>
-    <w:p>
-      <w:pPr>
-        <w:pStyle w:val="ListParagraph"/>
-        <w:numPr>
-          <w:ilvl w:val="0"/>
-          <w:numId w:val="45"/>
-        </w:numPr>
-        <w:autoSpaceDE w:val="0"/>
-        <w:autoSpaceDN w:val="0"/>
-        <w:adjustRightInd w:val="0"/>
-        <w:spacing w:after="0" w:line="240" w:lineRule="auto"/>
-        <w:jc w:val="both"/>
-      </w:pPr>
-      <w:r>
-        <w:t>Include an evaluation plan for each non-functional requirement, detailing how you will test whether the system is meeting the specified targets. This might include details on what tools or methods you will use to test each requirement, as well as any specific scenarios you will use to validate the system</w:t>
-      </w:r>
-      <w:r>
-        <w:t xml:space="preserve"> delivers the desired non-functional requirements</w:t>
-      </w:r>
-      <w:r>
-        <w:t>.</w:t>
-      </w:r>
-    </w:p>
-    <w:p>
-      <w:pPr>
-        <w:autoSpaceDE w:val="0"/>
-        <w:autoSpaceDN w:val="0"/>
-        <w:adjustRightInd w:val="0"/>
-        <w:spacing w:after="0" w:line="240" w:lineRule="auto"/>
-        <w:jc w:val="both"/>
-      </w:pPr>
-      <w:r>
-        <w:t xml:space="preserve"> /&gt;</w:t>
-      </w:r>
-    </w:p>
-    <w:p>
-      <w:pPr>
-        <w:autoSpaceDE w:val="0"/>
-        <w:autoSpaceDN w:val="0"/>
-        <w:adjustRightInd w:val="0"/>
-        <w:spacing w:after="0" w:line="240" w:lineRule="auto"/>
-        <w:jc w:val="both"/>
-      </w:pPr>
     </w:p>
     <w:p>
       <w:pPr>
@@ -12578,8 +12558,9 @@
     </w:p>
     <w:tbl>
       <w:tblPr>
-        <w:tblStyle w:val="LightGrid-Accent11"/>
+        <w:tblStyle w:val="LightGrid-Accent111"/>
         <w:tblW w:w="9260" w:type="dxa"/>
+        <w:tblInd w:w="0" w:type="dxa"/>
         <w:tblLook w:val="04A0" w:firstRow="1" w:lastRow="0" w:firstColumn="1" w:lastColumn="0" w:noHBand="0" w:noVBand="1"/>
       </w:tblPr>
       <w:tblGrid>
@@ -12595,6 +12576,7 @@
           <w:tcPr>
             <w:cnfStyle w:val="001000000000" w:firstRow="0" w:lastRow="0" w:firstColumn="1" w:lastColumn="0" w:oddVBand="0" w:evenVBand="0" w:oddHBand="0" w:evenHBand="0" w:firstRowFirstColumn="0" w:firstRowLastColumn="0" w:lastRowFirstColumn="0" w:lastRowLastColumn="0"/>
             <w:tcW w:w="3140" w:type="dxa"/>
+            <w:hideMark/>
           </w:tcPr>
           <w:p>
             <w:r>
@@ -12605,22 +12587,21 @@
         <w:tc>
           <w:tcPr>
             <w:tcW w:w="3240" w:type="dxa"/>
+            <w:hideMark/>
           </w:tcPr>
           <w:p>
             <w:pPr>
               <w:cnfStyle w:val="100000000000" w:firstRow="1" w:lastRow="0" w:firstColumn="0" w:lastColumn="0" w:oddVBand="0" w:evenVBand="0" w:oddHBand="0" w:evenHBand="0" w:firstRowFirstColumn="0" w:firstRowLastColumn="0" w:lastRowFirstColumn="0" w:lastRowLastColumn="0"/>
             </w:pPr>
             <w:r>
-              <w:t>M</w:t>
-            </w:r>
-            <w:r>
-              <w:t>easurable targets</w:t>
+              <w:t>Measurable targets</w:t>
             </w:r>
           </w:p>
         </w:tc>
         <w:tc>
           <w:tcPr>
             <w:tcW w:w="2880" w:type="dxa"/>
+            <w:hideMark/>
           </w:tcPr>
           <w:p>
             <w:pPr>
@@ -12649,6 +12630,14 @@
                 <w:bCs w:val="0"/>
               </w:rPr>
             </w:pPr>
+            <w:r>
+              <w:rPr>
+                <w:rFonts w:asciiTheme="minorHAnsi" w:hAnsiTheme="minorHAnsi" w:cstheme="minorHAnsi"/>
+                <w:b w:val="0"/>
+                <w:bCs w:val="0"/>
+              </w:rPr>
+              <w:t>1 - Performance</w:t>
+            </w:r>
           </w:p>
         </w:tc>
         <w:tc>
@@ -12657,11 +12646,44 @@
           </w:tcPr>
           <w:p>
             <w:pPr>
+              <w:spacing w:after="0" w:line="240" w:lineRule="auto"/>
               <w:cnfStyle w:val="000000100000" w:firstRow="0" w:lastRow="0" w:firstColumn="0" w:lastColumn="0" w:oddVBand="0" w:evenVBand="0" w:oddHBand="1" w:evenHBand="0" w:firstRowFirstColumn="0" w:firstRowLastColumn="0" w:lastRowFirstColumn="0" w:lastRowLastColumn="0"/>
               <w:rPr>
                 <w:rFonts w:cstheme="minorHAnsi"/>
               </w:rPr>
             </w:pPr>
+            <w:r>
+              <w:rPr>
+                <w:rFonts w:cstheme="minorHAnsi"/>
+              </w:rPr>
+              <w:t xml:space="preserve">- </w:t>
+            </w:r>
+            <w:r>
+              <w:rPr>
+                <w:rFonts w:cstheme="minorHAnsi"/>
+              </w:rPr>
+              <w:t>The application must ensure a response time of under 10 seconds for 90% of requests, including text rendering.</w:t>
+            </w:r>
+          </w:p>
+          <w:p>
+            <w:pPr>
+              <w:cnfStyle w:val="000000100000" w:firstRow="0" w:lastRow="0" w:firstColumn="0" w:lastColumn="0" w:oddVBand="0" w:evenVBand="0" w:oddHBand="1" w:evenHBand="0" w:firstRowFirstColumn="0" w:firstRowLastColumn="0" w:lastRowFirstColumn="0" w:lastRowLastColumn="0"/>
+              <w:rPr>
+                <w:rFonts w:cstheme="minorHAnsi"/>
+              </w:rPr>
+            </w:pPr>
+            <w:r>
+              <w:rPr>
+                <w:rFonts w:cstheme="minorHAnsi"/>
+              </w:rPr>
+              <w:t xml:space="preserve">- </w:t>
+            </w:r>
+            <w:r>
+              <w:rPr>
+                <w:rFonts w:cstheme="minorHAnsi"/>
+              </w:rPr>
+              <w:t>User registration should be completed within 20 seconds, logging in should take no more than 5 seconds.</w:t>
+            </w:r>
           </w:p>
         </w:tc>
         <w:tc>
@@ -12670,11 +12692,89 @@
           </w:tcPr>
           <w:p>
             <w:pPr>
+              <w:spacing w:after="0" w:line="240" w:lineRule="auto"/>
               <w:cnfStyle w:val="000000100000" w:firstRow="0" w:lastRow="0" w:firstColumn="0" w:lastColumn="0" w:oddVBand="0" w:evenVBand="0" w:oddHBand="1" w:evenHBand="0" w:firstRowFirstColumn="0" w:firstRowLastColumn="0" w:lastRowFirstColumn="0" w:lastRowLastColumn="0"/>
               <w:rPr>
                 <w:rFonts w:cstheme="minorHAnsi"/>
               </w:rPr>
             </w:pPr>
+            <w:r>
+              <w:rPr>
+                <w:rFonts w:cstheme="minorHAnsi"/>
+              </w:rPr>
+              <w:t>- S</w:t>
+            </w:r>
+            <w:r>
+              <w:rPr>
+                <w:rFonts w:cstheme="minorHAnsi"/>
+              </w:rPr>
+              <w:t>imulate various scenarios, including situations like a</w:t>
+            </w:r>
+            <w:r>
+              <w:rPr>
+                <w:rFonts w:cstheme="minorHAnsi"/>
+              </w:rPr>
+              <w:t xml:space="preserve"> </w:t>
+            </w:r>
+            <w:r>
+              <w:rPr>
+                <w:rFonts w:cstheme="minorHAnsi"/>
+              </w:rPr>
+              <w:t>slow hardware device. Any instances that exceed predefined maximum thresholds will be highlighted.</w:t>
+            </w:r>
+          </w:p>
+          <w:p>
+            <w:pPr>
+              <w:spacing w:after="0" w:line="240" w:lineRule="auto"/>
+              <w:cnfStyle w:val="000000100000" w:firstRow="0" w:lastRow="0" w:firstColumn="0" w:lastColumn="0" w:oddVBand="0" w:evenVBand="0" w:oddHBand="1" w:evenHBand="0" w:firstRowFirstColumn="0" w:firstRowLastColumn="0" w:lastRowFirstColumn="0" w:lastRowLastColumn="0"/>
+              <w:rPr>
+                <w:rFonts w:cstheme="minorHAnsi"/>
+              </w:rPr>
+            </w:pPr>
+            <w:r>
+              <w:rPr>
+                <w:rFonts w:cstheme="minorHAnsi"/>
+              </w:rPr>
+              <w:t xml:space="preserve">- </w:t>
+            </w:r>
+            <w:r>
+              <w:rPr>
+                <w:rFonts w:cstheme="minorHAnsi"/>
+              </w:rPr>
+              <w:t>Performance metrics such as Throughput, Average Response Time, and Deadline will be monitored. If an action's performance surpasses the desired target, we will optimize it using the appropriate algorithm.</w:t>
+            </w:r>
+          </w:p>
+          <w:p>
+            <w:pPr>
+              <w:cnfStyle w:val="000000100000" w:firstRow="0" w:lastRow="0" w:firstColumn="0" w:lastColumn="0" w:oddVBand="0" w:evenVBand="0" w:oddHBand="1" w:evenHBand="0" w:firstRowFirstColumn="0" w:firstRowLastColumn="0" w:lastRowFirstColumn="0" w:lastRowLastColumn="0"/>
+              <w:rPr>
+                <w:rFonts w:cstheme="minorHAnsi"/>
+              </w:rPr>
+            </w:pPr>
+            <w:r>
+              <w:rPr>
+                <w:rFonts w:cstheme="minorHAnsi"/>
+              </w:rPr>
+              <w:t>- E</w:t>
+            </w:r>
+            <w:r>
+              <w:rPr>
+                <w:rFonts w:cstheme="minorHAnsi"/>
+              </w:rPr>
+              <w:t>nsure this through load testing</w:t>
+            </w:r>
+            <w:r>
+              <w:rPr>
+                <w:rFonts w:cstheme="minorHAnsi"/>
+              </w:rPr>
+              <w:t xml:space="preserve"> / </w:t>
+            </w:r>
+            <w:r>
+              <w:rPr>
+                <w:rFonts w:cstheme="minorHAnsi"/>
+              </w:rPr>
+              <w:t>stress testing.</w:t>
+            </w:r>
           </w:p>
         </w:tc>
       </w:tr>
@@ -12695,6 +12795,464 @@
                 <w:bCs w:val="0"/>
               </w:rPr>
             </w:pPr>
+            <w:r>
+              <w:rPr>
+                <w:rFonts w:asciiTheme="minorHAnsi" w:hAnsiTheme="minorHAnsi" w:cstheme="minorHAnsi"/>
+                <w:b w:val="0"/>
+                <w:bCs w:val="0"/>
+              </w:rPr>
+              <w:t>2 - Reliability</w:t>
+            </w:r>
+          </w:p>
+        </w:tc>
+        <w:tc>
+          <w:tcPr>
+            <w:tcW w:w="3240" w:type="dxa"/>
+          </w:tcPr>
+          <w:p>
+            <w:pPr>
+              <w:spacing w:after="0" w:line="240" w:lineRule="auto"/>
+              <w:cnfStyle w:val="000000010000" w:firstRow="0" w:lastRow="0" w:firstColumn="0" w:lastColumn="0" w:oddVBand="0" w:evenVBand="0" w:oddHBand="0" w:evenHBand="1" w:firstRowFirstColumn="0" w:firstRowLastColumn="0" w:lastRowFirstColumn="0" w:lastRowLastColumn="0"/>
+              <w:rPr>
+                <w:rFonts w:cstheme="minorHAnsi"/>
+              </w:rPr>
+            </w:pPr>
+            <w:r>
+              <w:rPr>
+                <w:rFonts w:cstheme="minorHAnsi"/>
+              </w:rPr>
+              <w:t xml:space="preserve">- </w:t>
+            </w:r>
+            <w:r>
+              <w:rPr>
+                <w:rFonts w:cstheme="minorHAnsi"/>
+              </w:rPr>
+              <w:t>No data loss is permissible; all data delivery outcomes must be verifiable within a 5-second timeframe.</w:t>
+            </w:r>
+          </w:p>
+          <w:p>
+            <w:pPr>
+              <w:spacing w:after="0" w:line="240" w:lineRule="auto"/>
+              <w:cnfStyle w:val="000000010000" w:firstRow="0" w:lastRow="0" w:firstColumn="0" w:lastColumn="0" w:oddVBand="0" w:evenVBand="0" w:oddHBand="0" w:evenHBand="1" w:firstRowFirstColumn="0" w:firstRowLastColumn="0" w:lastRowFirstColumn="0" w:lastRowLastColumn="0"/>
+              <w:rPr>
+                <w:rFonts w:cstheme="minorHAnsi"/>
+              </w:rPr>
+            </w:pPr>
+            <w:r>
+              <w:rPr>
+                <w:rFonts w:cstheme="minorHAnsi"/>
+              </w:rPr>
+              <w:t xml:space="preserve">- </w:t>
+            </w:r>
+            <w:r>
+              <w:rPr>
+                <w:rFonts w:cstheme="minorHAnsi"/>
+              </w:rPr>
+              <w:t xml:space="preserve">The system will incorporate appropriate failover mechanisms </w:t>
+            </w:r>
+            <w:r>
+              <w:rPr>
+                <w:rFonts w:cstheme="minorHAnsi"/>
+              </w:rPr>
+              <w:lastRenderedPageBreak/>
+              <w:t>and implement backup procedures to mitigate the impact of disasters.</w:t>
+            </w:r>
+          </w:p>
+          <w:p>
+            <w:pPr>
+              <w:spacing w:after="0" w:line="240" w:lineRule="auto"/>
+              <w:cnfStyle w:val="000000010000" w:firstRow="0" w:lastRow="0" w:firstColumn="0" w:lastColumn="0" w:oddVBand="0" w:evenVBand="0" w:oddHBand="0" w:evenHBand="1" w:firstRowFirstColumn="0" w:firstRowLastColumn="0" w:lastRowFirstColumn="0" w:lastRowLastColumn="0"/>
+              <w:rPr>
+                <w:rFonts w:cstheme="minorHAnsi"/>
+              </w:rPr>
+            </w:pPr>
+            <w:r>
+              <w:rPr>
+                <w:rFonts w:cstheme="minorHAnsi"/>
+              </w:rPr>
+              <w:t xml:space="preserve">- </w:t>
+            </w:r>
+            <w:r>
+              <w:rPr>
+                <w:rFonts w:cstheme="minorHAnsi"/>
+              </w:rPr>
+              <w:t>User information and login records are consistently and continuously stored in the database to prevent data loss.</w:t>
+            </w:r>
+          </w:p>
+          <w:p>
+            <w:pPr>
+              <w:cnfStyle w:val="000000010000" w:firstRow="0" w:lastRow="0" w:firstColumn="0" w:lastColumn="0" w:oddVBand="0" w:evenVBand="0" w:oddHBand="0" w:evenHBand="1" w:firstRowFirstColumn="0" w:firstRowLastColumn="0" w:lastRowFirstColumn="0" w:lastRowLastColumn="0"/>
+              <w:rPr>
+                <w:rFonts w:cstheme="minorHAnsi"/>
+              </w:rPr>
+            </w:pPr>
+            <w:r>
+              <w:rPr>
+                <w:rFonts w:cstheme="minorHAnsi"/>
+              </w:rPr>
+              <w:t xml:space="preserve">- </w:t>
+            </w:r>
+            <w:r>
+              <w:rPr>
+                <w:rFonts w:cstheme="minorHAnsi"/>
+              </w:rPr>
+              <w:t>The system must operate without failure in at least 85% of use cases within a given month.</w:t>
+            </w:r>
+          </w:p>
+          <w:p>
+            <w:pPr>
+              <w:cnfStyle w:val="000000010000" w:firstRow="0" w:lastRow="0" w:firstColumn="0" w:lastColumn="0" w:oddVBand="0" w:evenVBand="0" w:oddHBand="0" w:evenHBand="1" w:firstRowFirstColumn="0" w:firstRowLastColumn="0" w:lastRowFirstColumn="0" w:lastRowLastColumn="0"/>
+              <w:rPr>
+                <w:rFonts w:cstheme="minorHAnsi"/>
+              </w:rPr>
+            </w:pPr>
+          </w:p>
+        </w:tc>
+        <w:tc>
+          <w:tcPr>
+            <w:tcW w:w="2880" w:type="dxa"/>
+          </w:tcPr>
+          <w:p>
+            <w:pPr>
+              <w:spacing w:after="0" w:line="240" w:lineRule="auto"/>
+              <w:cnfStyle w:val="000000010000" w:firstRow="0" w:lastRow="0" w:firstColumn="0" w:lastColumn="0" w:oddVBand="0" w:evenVBand="0" w:oddHBand="0" w:evenHBand="1" w:firstRowFirstColumn="0" w:firstRowLastColumn="0" w:lastRowFirstColumn="0" w:lastRowLastColumn="0"/>
+              <w:rPr>
+                <w:rFonts w:cstheme="minorHAnsi"/>
+              </w:rPr>
+            </w:pPr>
+            <w:r>
+              <w:rPr>
+                <w:rFonts w:cstheme="minorHAnsi"/>
+              </w:rPr>
+              <w:lastRenderedPageBreak/>
+              <w:t xml:space="preserve">- </w:t>
+            </w:r>
+            <w:r>
+              <w:rPr>
+                <w:rFonts w:cstheme="minorHAnsi"/>
+              </w:rPr>
+              <w:t>Regularly pinging the backend and acting on any errors that arise.</w:t>
+            </w:r>
+          </w:p>
+          <w:p>
+            <w:pPr>
+              <w:spacing w:after="0" w:line="240" w:lineRule="auto"/>
+              <w:cnfStyle w:val="000000010000" w:firstRow="0" w:lastRow="0" w:firstColumn="0" w:lastColumn="0" w:oddVBand="0" w:evenVBand="0" w:oddHBand="0" w:evenHBand="1" w:firstRowFirstColumn="0" w:firstRowLastColumn="0" w:lastRowFirstColumn="0" w:lastRowLastColumn="0"/>
+              <w:rPr>
+                <w:rFonts w:cstheme="minorHAnsi"/>
+              </w:rPr>
+            </w:pPr>
+            <w:r>
+              <w:rPr>
+                <w:rFonts w:cstheme="minorHAnsi"/>
+              </w:rPr>
+              <w:t xml:space="preserve">- </w:t>
+            </w:r>
+            <w:r>
+              <w:rPr>
+                <w:rFonts w:cstheme="minorHAnsi"/>
+              </w:rPr>
+              <w:t>Verifying the presence and retrieval of user data in the database.</w:t>
+            </w:r>
+          </w:p>
+          <w:p>
+            <w:pPr>
+              <w:cnfStyle w:val="000000010000" w:firstRow="0" w:lastRow="0" w:firstColumn="0" w:lastColumn="0" w:oddVBand="0" w:evenVBand="0" w:oddHBand="0" w:evenHBand="1" w:firstRowFirstColumn="0" w:firstRowLastColumn="0" w:lastRowFirstColumn="0" w:lastRowLastColumn="0"/>
+              <w:rPr>
+                <w:rFonts w:cstheme="minorHAnsi"/>
+              </w:rPr>
+            </w:pPr>
+            <w:r>
+              <w:rPr>
+                <w:rFonts w:cstheme="minorHAnsi"/>
+              </w:rPr>
+              <w:lastRenderedPageBreak/>
+              <w:t xml:space="preserve">- </w:t>
+            </w:r>
+            <w:r>
+              <w:rPr>
+                <w:rFonts w:cstheme="minorHAnsi"/>
+              </w:rPr>
+              <w:t>Monitoring and recording the number of critical production bugs over a specific period or calculating the mean time to failure.</w:t>
+            </w:r>
+          </w:p>
+        </w:tc>
+      </w:tr>
+      <w:tr>
+        <w:trPr>
+          <w:cnfStyle w:val="000000100000" w:firstRow="0" w:lastRow="0" w:firstColumn="0" w:lastColumn="0" w:oddVBand="0" w:evenVBand="0" w:oddHBand="1" w:evenHBand="0" w:firstRowFirstColumn="0" w:firstRowLastColumn="0" w:lastRowFirstColumn="0" w:lastRowLastColumn="0"/>
+        </w:trPr>
+        <w:tc>
+          <w:tcPr>
+            <w:cnfStyle w:val="001000000000" w:firstRow="0" w:lastRow="0" w:firstColumn="1" w:lastColumn="0" w:oddVBand="0" w:evenVBand="0" w:oddHBand="0" w:evenHBand="0" w:firstRowFirstColumn="0" w:firstRowLastColumn="0" w:lastRowFirstColumn="0" w:lastRowLastColumn="0"/>
+            <w:tcW w:w="3140" w:type="dxa"/>
+          </w:tcPr>
+          <w:p>
+            <w:pPr>
+              <w:rPr>
+                <w:rFonts w:cstheme="minorHAnsi"/>
+              </w:rPr>
+            </w:pPr>
+            <w:r>
+              <w:rPr>
+                <w:rFonts w:asciiTheme="minorHAnsi" w:hAnsiTheme="minorHAnsi" w:cstheme="minorHAnsi"/>
+                <w:b w:val="0"/>
+                <w:bCs w:val="0"/>
+              </w:rPr>
+              <w:lastRenderedPageBreak/>
+              <w:t xml:space="preserve">3 - </w:t>
+            </w:r>
+            <w:r>
+              <w:rPr>
+                <w:rFonts w:asciiTheme="minorHAnsi" w:hAnsiTheme="minorHAnsi" w:cstheme="minorHAnsi"/>
+                <w:b w:val="0"/>
+                <w:bCs w:val="0"/>
+              </w:rPr>
+              <w:t>Security</w:t>
+            </w:r>
+          </w:p>
+        </w:tc>
+        <w:tc>
+          <w:tcPr>
+            <w:tcW w:w="3240" w:type="dxa"/>
+          </w:tcPr>
+          <w:p>
+            <w:pPr>
+              <w:spacing w:after="0" w:line="240" w:lineRule="auto"/>
+              <w:cnfStyle w:val="000000100000" w:firstRow="0" w:lastRow="0" w:firstColumn="0" w:lastColumn="0" w:oddVBand="0" w:evenVBand="0" w:oddHBand="1" w:evenHBand="0" w:firstRowFirstColumn="0" w:firstRowLastColumn="0" w:lastRowFirstColumn="0" w:lastRowLastColumn="0"/>
+              <w:rPr>
+                <w:rFonts w:cstheme="minorHAnsi"/>
+              </w:rPr>
+            </w:pPr>
+            <w:r>
+              <w:rPr>
+                <w:rFonts w:cstheme="minorHAnsi"/>
+              </w:rPr>
+              <w:t xml:space="preserve">- </w:t>
+            </w:r>
+            <w:r>
+              <w:rPr>
+                <w:rFonts w:cstheme="minorHAnsi"/>
+              </w:rPr>
+              <w:t>All communication between the front end and back end must be authenticated and encrypted.</w:t>
+            </w:r>
+          </w:p>
+          <w:p>
+            <w:pPr>
+              <w:spacing w:after="0" w:line="240" w:lineRule="auto"/>
+              <w:cnfStyle w:val="000000100000" w:firstRow="0" w:lastRow="0" w:firstColumn="0" w:lastColumn="0" w:oddVBand="0" w:evenVBand="0" w:oddHBand="1" w:evenHBand="0" w:firstRowFirstColumn="0" w:firstRowLastColumn="0" w:lastRowFirstColumn="0" w:lastRowLastColumn="0"/>
+              <w:rPr>
+                <w:rFonts w:cstheme="minorHAnsi"/>
+              </w:rPr>
+            </w:pPr>
+            <w:r>
+              <w:rPr>
+                <w:rFonts w:cstheme="minorHAnsi"/>
+              </w:rPr>
+              <w:t xml:space="preserve">- </w:t>
+            </w:r>
+            <w:r>
+              <w:rPr>
+                <w:rFonts w:cstheme="minorHAnsi"/>
+              </w:rPr>
+              <w:t xml:space="preserve">The system must implement robust security measures to protect sensitive data and uphold the CIA triad, safeguarding users' personal and credential </w:t>
+            </w:r>
+            <w:r>
+              <w:rPr>
+                <w:rFonts w:cstheme="minorHAnsi"/>
+              </w:rPr>
+              <w:t>assets</w:t>
+            </w:r>
+            <w:r>
+              <w:rPr>
+                <w:rFonts w:cstheme="minorHAnsi"/>
+              </w:rPr>
+              <w:t>.</w:t>
+            </w:r>
+          </w:p>
+          <w:p>
+            <w:pPr>
+              <w:spacing w:after="0" w:line="240" w:lineRule="auto"/>
+              <w:cnfStyle w:val="000000100000" w:firstRow="0" w:lastRow="0" w:firstColumn="0" w:lastColumn="0" w:oddVBand="0" w:evenVBand="0" w:oddHBand="1" w:evenHBand="0" w:firstRowFirstColumn="0" w:firstRowLastColumn="0" w:lastRowFirstColumn="0" w:lastRowLastColumn="0"/>
+              <w:rPr>
+                <w:rFonts w:cstheme="minorHAnsi"/>
+              </w:rPr>
+            </w:pPr>
+            <w:r>
+              <w:rPr>
+                <w:rFonts w:cstheme="minorHAnsi"/>
+              </w:rPr>
+              <w:t xml:space="preserve">- </w:t>
+            </w:r>
+            <w:r>
+              <w:rPr>
+                <w:rFonts w:cstheme="minorHAnsi"/>
+              </w:rPr>
+              <w:t>Personal user information and login credentials should only be accessible to authorized users.</w:t>
+            </w:r>
+          </w:p>
+          <w:p>
+            <w:pPr>
+              <w:cnfStyle w:val="000000100000" w:firstRow="0" w:lastRow="0" w:firstColumn="0" w:lastColumn="0" w:oddVBand="0" w:evenVBand="0" w:oddHBand="1" w:evenHBand="0" w:firstRowFirstColumn="0" w:firstRowLastColumn="0" w:lastRowFirstColumn="0" w:lastRowLastColumn="0"/>
+              <w:rPr>
+                <w:rFonts w:cstheme="minorHAnsi"/>
+              </w:rPr>
+            </w:pPr>
+            <w:r>
+              <w:rPr>
+                <w:rFonts w:cstheme="minorHAnsi"/>
+              </w:rPr>
+              <w:t>-</w:t>
+            </w:r>
+            <w:r>
+              <w:t xml:space="preserve"> </w:t>
+            </w:r>
+            <w:r>
+              <w:rPr>
+                <w:rFonts w:cstheme="minorHAnsi"/>
+              </w:rPr>
+              <w:t xml:space="preserve">The databases should be protected by proper form of validation to prevent access from unauthorized </w:t>
+            </w:r>
+            <w:r>
+              <w:rPr>
+                <w:rFonts w:cstheme="minorHAnsi"/>
+              </w:rPr>
+              <w:t>people to users’</w:t>
+            </w:r>
+            <w:r>
+              <w:rPr>
+                <w:rFonts w:cstheme="minorHAnsi"/>
+              </w:rPr>
+              <w:t xml:space="preserve"> </w:t>
+            </w:r>
+            <w:r>
+              <w:rPr>
+                <w:rFonts w:cstheme="minorHAnsi"/>
+              </w:rPr>
+              <w:t>private information and mitigate attacks and threats like Phishing Attacks.</w:t>
+            </w:r>
+          </w:p>
+        </w:tc>
+        <w:tc>
+          <w:tcPr>
+            <w:tcW w:w="2880" w:type="dxa"/>
+          </w:tcPr>
+          <w:p>
+            <w:pPr>
+              <w:spacing w:after="0" w:line="240" w:lineRule="auto"/>
+              <w:cnfStyle w:val="000000100000" w:firstRow="0" w:lastRow="0" w:firstColumn="0" w:lastColumn="0" w:oddVBand="0" w:evenVBand="0" w:oddHBand="1" w:evenHBand="0" w:firstRowFirstColumn="0" w:firstRowLastColumn="0" w:lastRowFirstColumn="0" w:lastRowLastColumn="0"/>
+              <w:rPr>
+                <w:rFonts w:cstheme="minorHAnsi"/>
+              </w:rPr>
+            </w:pPr>
+            <w:r>
+              <w:rPr>
+                <w:rFonts w:cstheme="minorHAnsi"/>
+              </w:rPr>
+              <w:t xml:space="preserve">- </w:t>
+            </w:r>
+            <w:r>
+              <w:rPr>
+                <w:rFonts w:cstheme="minorHAnsi"/>
+              </w:rPr>
+              <w:t>Implement best practices to enhance security, including end-to-end encryption.</w:t>
+            </w:r>
+          </w:p>
+          <w:p>
+            <w:pPr>
+              <w:spacing w:after="0" w:line="240" w:lineRule="auto"/>
+              <w:cnfStyle w:val="000000100000" w:firstRow="0" w:lastRow="0" w:firstColumn="0" w:lastColumn="0" w:oddVBand="0" w:evenVBand="0" w:oddHBand="1" w:evenHBand="0" w:firstRowFirstColumn="0" w:firstRowLastColumn="0" w:lastRowFirstColumn="0" w:lastRowLastColumn="0"/>
+              <w:rPr>
+                <w:rFonts w:cstheme="minorHAnsi"/>
+              </w:rPr>
+            </w:pPr>
+            <w:r>
+              <w:rPr>
+                <w:rFonts w:cstheme="minorHAnsi"/>
+              </w:rPr>
+              <w:t xml:space="preserve">- </w:t>
+            </w:r>
+            <w:r>
+              <w:rPr>
+                <w:rFonts w:cstheme="minorHAnsi"/>
+              </w:rPr>
+              <w:t>Provide authentication mechanisms, such as multi-factor authentication, and conduct tests to ensure that no unauthorized users can access each other's data.</w:t>
+            </w:r>
+          </w:p>
+          <w:p>
+            <w:pPr>
+              <w:spacing w:after="0" w:line="240" w:lineRule="auto"/>
+              <w:cnfStyle w:val="000000100000" w:firstRow="0" w:lastRow="0" w:firstColumn="0" w:lastColumn="0" w:oddVBand="0" w:evenVBand="0" w:oddHBand="1" w:evenHBand="0" w:firstRowFirstColumn="0" w:firstRowLastColumn="0" w:lastRowFirstColumn="0" w:lastRowLastColumn="0"/>
+              <w:rPr>
+                <w:rFonts w:cstheme="minorHAnsi"/>
+              </w:rPr>
+            </w:pPr>
+            <w:r>
+              <w:rPr>
+                <w:rFonts w:cstheme="minorHAnsi"/>
+              </w:rPr>
+              <w:t xml:space="preserve">- </w:t>
+            </w:r>
+            <w:r>
+              <w:rPr>
+                <w:rFonts w:cstheme="minorHAnsi"/>
+              </w:rPr>
+              <w:t>Encrypt and hash all data stored in the database to establish robust security measures for data protection.</w:t>
+            </w:r>
+          </w:p>
+          <w:p>
+            <w:pPr>
+              <w:cnfStyle w:val="000000100000" w:firstRow="0" w:lastRow="0" w:firstColumn="0" w:lastColumn="0" w:oddVBand="0" w:evenVBand="0" w:oddHBand="1" w:evenHBand="0" w:firstRowFirstColumn="0" w:firstRowLastColumn="0" w:lastRowFirstColumn="0" w:lastRowLastColumn="0"/>
+              <w:rPr>
+                <w:rFonts w:cstheme="minorHAnsi"/>
+              </w:rPr>
+            </w:pPr>
+            <w:r>
+              <w:rPr>
+                <w:rFonts w:cstheme="minorHAnsi"/>
+              </w:rPr>
+              <w:t xml:space="preserve">- </w:t>
+            </w:r>
+            <w:r>
+              <w:rPr>
+                <w:rFonts w:cstheme="minorHAnsi"/>
+              </w:rPr>
+              <w:t>Employ countermeasures against brute force attacks, which may involve utilizing tools like John the Ripper.</w:t>
+            </w:r>
+          </w:p>
+        </w:tc>
+      </w:tr>
+      <w:tr>
+        <w:trPr>
+          <w:cnfStyle w:val="000000010000" w:firstRow="0" w:lastRow="0" w:firstColumn="0" w:lastColumn="0" w:oddVBand="0" w:evenVBand="0" w:oddHBand="0" w:evenHBand="1" w:firstRowFirstColumn="0" w:firstRowLastColumn="0" w:lastRowFirstColumn="0" w:lastRowLastColumn="0"/>
+        </w:trPr>
+        <w:tc>
+          <w:tcPr>
+            <w:cnfStyle w:val="001000000000" w:firstRow="0" w:lastRow="0" w:firstColumn="1" w:lastColumn="0" w:oddVBand="0" w:evenVBand="0" w:oddHBand="0" w:evenHBand="0" w:firstRowFirstColumn="0" w:firstRowLastColumn="0" w:lastRowFirstColumn="0" w:lastRowLastColumn="0"/>
+            <w:tcW w:w="3140" w:type="dxa"/>
+          </w:tcPr>
+          <w:p>
+            <w:pPr>
+              <w:rPr>
+                <w:rFonts w:cstheme="minorHAnsi"/>
+              </w:rPr>
+            </w:pPr>
+            <w:r>
+              <w:rPr>
+                <w:rFonts w:asciiTheme="minorHAnsi" w:hAnsiTheme="minorHAnsi" w:cstheme="minorHAnsi"/>
+                <w:b w:val="0"/>
+                <w:bCs w:val="0"/>
+              </w:rPr>
+              <w:t xml:space="preserve">4 - </w:t>
+            </w:r>
+            <w:r>
+              <w:rPr>
+                <w:rFonts w:asciiTheme="minorHAnsi" w:hAnsiTheme="minorHAnsi" w:cstheme="minorHAnsi"/>
+                <w:b w:val="0"/>
+                <w:bCs w:val="0"/>
+              </w:rPr>
+              <w:t>Usability</w:t>
+            </w:r>
           </w:p>
         </w:tc>
         <w:tc>
@@ -12708,6 +13266,24 @@
                 <w:rFonts w:cstheme="minorHAnsi"/>
               </w:rPr>
             </w:pPr>
+            <w:r>
+              <w:rPr>
+                <w:rFonts w:cstheme="minorHAnsi"/>
+              </w:rPr>
+              <w:t xml:space="preserve">- </w:t>
+            </w:r>
+            <w:r>
+              <w:rPr>
+                <w:rFonts w:cstheme="minorHAnsi"/>
+              </w:rPr>
+              <w:t>The system's interface should be user-friendly and easily understandable for all users. Most features should be designed to be intuitive, taking the user no more than 2 minutes to use, without necessitating extensive training</w:t>
+            </w:r>
+            <w:r>
+              <w:rPr>
+                <w:rFonts w:cstheme="minorHAnsi"/>
+              </w:rPr>
+              <w:t>.</w:t>
+            </w:r>
           </w:p>
         </w:tc>
         <w:tc>
@@ -12721,6 +13297,420 @@
                 <w:rFonts w:cstheme="minorHAnsi"/>
               </w:rPr>
             </w:pPr>
+            <w:r>
+              <w:rPr>
+                <w:rFonts w:cstheme="minorHAnsi"/>
+              </w:rPr>
+              <w:t>- Make a Hallway Testing where we i</w:t>
+            </w:r>
+            <w:r>
+              <w:rPr>
+                <w:rFonts w:cstheme="minorHAnsi"/>
+              </w:rPr>
+              <w:t>nvolve a minimum of 50 users in a testing session where they perform key actions within the system. Collect their feedback to make necessary improvements.</w:t>
+            </w:r>
+            <w:r>
+              <w:rPr>
+                <w:rFonts w:cstheme="minorHAnsi"/>
+              </w:rPr>
+              <w:t xml:space="preserve"> </w:t>
+            </w:r>
+          </w:p>
+          <w:p>
+            <w:pPr>
+              <w:cnfStyle w:val="000000010000" w:firstRow="0" w:lastRow="0" w:firstColumn="0" w:lastColumn="0" w:oddVBand="0" w:evenVBand="0" w:oddHBand="0" w:evenHBand="1" w:firstRowFirstColumn="0" w:firstRowLastColumn="0" w:lastRowFirstColumn="0" w:lastRowLastColumn="0"/>
+              <w:rPr>
+                <w:rFonts w:cstheme="minorHAnsi"/>
+              </w:rPr>
+            </w:pPr>
+            <w:r>
+              <w:rPr>
+                <w:rFonts w:cstheme="minorHAnsi"/>
+              </w:rPr>
+              <w:t>- Make a</w:t>
+            </w:r>
+            <w:r>
+              <w:rPr>
+                <w:rFonts w:cstheme="minorHAnsi"/>
+              </w:rPr>
+              <w:t xml:space="preserve"> survey to assess the application's ease of use</w:t>
+            </w:r>
+            <w:r>
+              <w:rPr>
+                <w:rFonts w:cstheme="minorHAnsi"/>
+              </w:rPr>
+              <w:t xml:space="preserve"> by d</w:t>
+            </w:r>
+            <w:r>
+              <w:rPr>
+                <w:rFonts w:cstheme="minorHAnsi"/>
+              </w:rPr>
+              <w:t>istribut</w:t>
+            </w:r>
+            <w:r>
+              <w:rPr>
+                <w:rFonts w:cstheme="minorHAnsi"/>
+              </w:rPr>
+              <w:t>ing</w:t>
+            </w:r>
+            <w:r>
+              <w:rPr>
+                <w:rFonts w:cstheme="minorHAnsi"/>
+              </w:rPr>
+              <w:t xml:space="preserve"> the survey to more than 50 students and</w:t>
+            </w:r>
+            <w:r>
+              <w:rPr>
+                <w:rFonts w:cstheme="minorHAnsi"/>
+              </w:rPr>
+              <w:t xml:space="preserve"> carefully consider the feedback received.</w:t>
+            </w:r>
+          </w:p>
+        </w:tc>
+      </w:tr>
+      <w:tr>
+        <w:trPr>
+          <w:cnfStyle w:val="000000100000" w:firstRow="0" w:lastRow="0" w:firstColumn="0" w:lastColumn="0" w:oddVBand="0" w:evenVBand="0" w:oddHBand="1" w:evenHBand="0" w:firstRowFirstColumn="0" w:firstRowLastColumn="0" w:lastRowFirstColumn="0" w:lastRowLastColumn="0"/>
+        </w:trPr>
+        <w:tc>
+          <w:tcPr>
+            <w:cnfStyle w:val="001000000000" w:firstRow="0" w:lastRow="0" w:firstColumn="1" w:lastColumn="0" w:oddVBand="0" w:evenVBand="0" w:oddHBand="0" w:evenHBand="0" w:firstRowFirstColumn="0" w:firstRowLastColumn="0" w:lastRowFirstColumn="0" w:lastRowLastColumn="0"/>
+            <w:tcW w:w="3140" w:type="dxa"/>
+          </w:tcPr>
+          <w:p>
+            <w:pPr>
+              <w:rPr>
+                <w:rFonts w:cstheme="minorHAnsi"/>
+              </w:rPr>
+            </w:pPr>
+            <w:r>
+              <w:rPr>
+                <w:rFonts w:asciiTheme="minorHAnsi" w:hAnsiTheme="minorHAnsi" w:cstheme="minorHAnsi"/>
+                <w:b w:val="0"/>
+                <w:bCs w:val="0"/>
+              </w:rPr>
+              <w:t xml:space="preserve">5 - </w:t>
+            </w:r>
+            <w:r>
+              <w:rPr>
+                <w:rFonts w:asciiTheme="minorHAnsi" w:hAnsiTheme="minorHAnsi" w:cstheme="minorHAnsi"/>
+                <w:b w:val="0"/>
+                <w:bCs w:val="0"/>
+              </w:rPr>
+              <w:t>Portability</w:t>
+            </w:r>
+          </w:p>
+        </w:tc>
+        <w:tc>
+          <w:tcPr>
+            <w:tcW w:w="3240" w:type="dxa"/>
+          </w:tcPr>
+          <w:p>
+            <w:pPr>
+              <w:cnfStyle w:val="000000100000" w:firstRow="0" w:lastRow="0" w:firstColumn="0" w:lastColumn="0" w:oddVBand="0" w:evenVBand="0" w:oddHBand="1" w:evenHBand="0" w:firstRowFirstColumn="0" w:firstRowLastColumn="0" w:lastRowFirstColumn="0" w:lastRowLastColumn="0"/>
+              <w:rPr>
+                <w:rFonts w:cstheme="minorHAnsi"/>
+              </w:rPr>
+            </w:pPr>
+            <w:r>
+              <w:rPr>
+                <w:rFonts w:cstheme="minorHAnsi"/>
+              </w:rPr>
+              <w:t xml:space="preserve">- </w:t>
+            </w:r>
+            <w:r>
+              <w:rPr>
+                <w:rFonts w:cstheme="minorHAnsi"/>
+              </w:rPr>
+              <w:t>The application is compatible with Windows 10 and must maintain its behavior and performance when running on Windows 11 without any modifications</w:t>
+            </w:r>
+          </w:p>
+        </w:tc>
+        <w:tc>
+          <w:tcPr>
+            <w:tcW w:w="2880" w:type="dxa"/>
+          </w:tcPr>
+          <w:p>
+            <w:pPr>
+              <w:cnfStyle w:val="000000100000" w:firstRow="0" w:lastRow="0" w:firstColumn="0" w:lastColumn="0" w:oddVBand="0" w:evenVBand="0" w:oddHBand="1" w:evenHBand="0" w:firstRowFirstColumn="0" w:firstRowLastColumn="0" w:lastRowFirstColumn="0" w:lastRowLastColumn="0"/>
+              <w:rPr>
+                <w:rFonts w:cstheme="minorHAnsi"/>
+              </w:rPr>
+            </w:pPr>
+            <w:r>
+              <w:rPr>
+                <w:rFonts w:cstheme="minorHAnsi"/>
+              </w:rPr>
+              <w:t xml:space="preserve">- </w:t>
+            </w:r>
+            <w:r>
+              <w:rPr>
+                <w:rFonts w:cstheme="minorHAnsi"/>
+              </w:rPr>
+              <w:t>We will conduct testing on both iOS and Windows systems and address any errors that may arise</w:t>
+            </w:r>
+          </w:p>
+        </w:tc>
+      </w:tr>
+      <w:tr>
+        <w:trPr>
+          <w:cnfStyle w:val="000000010000" w:firstRow="0" w:lastRow="0" w:firstColumn="0" w:lastColumn="0" w:oddVBand="0" w:evenVBand="0" w:oddHBand="0" w:evenHBand="1" w:firstRowFirstColumn="0" w:firstRowLastColumn="0" w:lastRowFirstColumn="0" w:lastRowLastColumn="0"/>
+        </w:trPr>
+        <w:tc>
+          <w:tcPr>
+            <w:cnfStyle w:val="001000000000" w:firstRow="0" w:lastRow="0" w:firstColumn="1" w:lastColumn="0" w:oddVBand="0" w:evenVBand="0" w:oddHBand="0" w:evenHBand="0" w:firstRowFirstColumn="0" w:firstRowLastColumn="0" w:lastRowFirstColumn="0" w:lastRowLastColumn="0"/>
+            <w:tcW w:w="3140" w:type="dxa"/>
+          </w:tcPr>
+          <w:p>
+            <w:pPr>
+              <w:rPr>
+                <w:rFonts w:asciiTheme="minorHAnsi" w:hAnsiTheme="minorHAnsi" w:cstheme="minorHAnsi"/>
+                <w:b w:val="0"/>
+                <w:bCs w:val="0"/>
+              </w:rPr>
+            </w:pPr>
+            <w:r>
+              <w:rPr>
+                <w:rFonts w:asciiTheme="minorHAnsi" w:hAnsiTheme="minorHAnsi" w:cstheme="minorHAnsi"/>
+                <w:b w:val="0"/>
+                <w:bCs w:val="0"/>
+              </w:rPr>
+              <w:t>6 – Availability</w:t>
+            </w:r>
+          </w:p>
+        </w:tc>
+        <w:tc>
+          <w:tcPr>
+            <w:tcW w:w="3240" w:type="dxa"/>
+          </w:tcPr>
+          <w:p>
+            <w:pPr>
+              <w:cnfStyle w:val="000000010000" w:firstRow="0" w:lastRow="0" w:firstColumn="0" w:lastColumn="0" w:oddVBand="0" w:evenVBand="0" w:oddHBand="0" w:evenHBand="1" w:firstRowFirstColumn="0" w:firstRowLastColumn="0" w:lastRowFirstColumn="0" w:lastRowLastColumn="0"/>
+              <w:rPr>
+                <w:rFonts w:cstheme="minorHAnsi"/>
+              </w:rPr>
+            </w:pPr>
+            <w:r>
+              <w:rPr>
+                <w:rFonts w:cstheme="minorHAnsi"/>
+              </w:rPr>
+              <w:t xml:space="preserve">- </w:t>
+            </w:r>
+            <w:r>
+              <w:rPr>
+                <w:rFonts w:cstheme="minorHAnsi"/>
+              </w:rPr>
+              <w:t xml:space="preserve">The system should remain operational 24 hours a day, 365 </w:t>
+            </w:r>
+            <w:r>
+              <w:rPr>
+                <w:rFonts w:cstheme="minorHAnsi"/>
+              </w:rPr>
+              <w:lastRenderedPageBreak/>
+              <w:t>days a year, with the assistance of backup modules.</w:t>
+            </w:r>
+          </w:p>
+        </w:tc>
+        <w:tc>
+          <w:tcPr>
+            <w:tcW w:w="2880" w:type="dxa"/>
+          </w:tcPr>
+          <w:p>
+            <w:pPr>
+              <w:spacing w:after="0" w:line="240" w:lineRule="auto"/>
+              <w:cnfStyle w:val="000000010000" w:firstRow="0" w:lastRow="0" w:firstColumn="0" w:lastColumn="0" w:oddVBand="0" w:evenVBand="0" w:oddHBand="0" w:evenHBand="1" w:firstRowFirstColumn="0" w:firstRowLastColumn="0" w:lastRowFirstColumn="0" w:lastRowLastColumn="0"/>
+              <w:rPr>
+                <w:rFonts w:cstheme="minorHAnsi"/>
+              </w:rPr>
+            </w:pPr>
+            <w:r>
+              <w:rPr>
+                <w:rFonts w:cstheme="minorHAnsi"/>
+              </w:rPr>
+              <w:lastRenderedPageBreak/>
+              <w:t xml:space="preserve">- </w:t>
+            </w:r>
+            <w:r>
+              <w:rPr>
+                <w:rFonts w:cstheme="minorHAnsi"/>
+              </w:rPr>
+              <w:t>Reliable software implies its availability.</w:t>
+            </w:r>
+          </w:p>
+          <w:p>
+            <w:pPr>
+              <w:cnfStyle w:val="000000010000" w:firstRow="0" w:lastRow="0" w:firstColumn="0" w:lastColumn="0" w:oddVBand="0" w:evenVBand="0" w:oddHBand="0" w:evenHBand="1" w:firstRowFirstColumn="0" w:firstRowLastColumn="0" w:lastRowFirstColumn="0" w:lastRowLastColumn="0"/>
+              <w:rPr>
+                <w:rFonts w:cstheme="minorHAnsi"/>
+              </w:rPr>
+            </w:pPr>
+            <w:r>
+              <w:rPr>
+                <w:rFonts w:cstheme="minorHAnsi"/>
+              </w:rPr>
+              <w:lastRenderedPageBreak/>
+              <w:t xml:space="preserve">- </w:t>
+            </w:r>
+            <w:r>
+              <w:rPr>
+                <w:rFonts w:cstheme="minorHAnsi"/>
+              </w:rPr>
+              <w:t>Testing during development and operation includes measuring failure detection, correction time, and app restart duration</w:t>
+            </w:r>
+          </w:p>
+        </w:tc>
+      </w:tr>
+      <w:tr>
+        <w:trPr>
+          <w:cnfStyle w:val="000000100000" w:firstRow="0" w:lastRow="0" w:firstColumn="0" w:lastColumn="0" w:oddVBand="0" w:evenVBand="0" w:oddHBand="1" w:evenHBand="0" w:firstRowFirstColumn="0" w:firstRowLastColumn="0" w:lastRowFirstColumn="0" w:lastRowLastColumn="0"/>
+        </w:trPr>
+        <w:tc>
+          <w:tcPr>
+            <w:cnfStyle w:val="001000000000" w:firstRow="0" w:lastRow="0" w:firstColumn="1" w:lastColumn="0" w:oddVBand="0" w:evenVBand="0" w:oddHBand="0" w:evenHBand="0" w:firstRowFirstColumn="0" w:firstRowLastColumn="0" w:lastRowFirstColumn="0" w:lastRowLastColumn="0"/>
+            <w:tcW w:w="3140" w:type="dxa"/>
+          </w:tcPr>
+          <w:p>
+            <w:pPr>
+              <w:rPr>
+                <w:rFonts w:cstheme="minorHAnsi"/>
+                <w:b w:val="0"/>
+                <w:bCs w:val="0"/>
+              </w:rPr>
+            </w:pPr>
+            <w:r>
+              <w:rPr>
+                <w:rFonts w:asciiTheme="minorHAnsi" w:hAnsiTheme="minorHAnsi" w:cstheme="minorHAnsi"/>
+                <w:b w:val="0"/>
+                <w:bCs w:val="0"/>
+              </w:rPr>
+              <w:lastRenderedPageBreak/>
+              <w:t>7 – Scalability</w:t>
+            </w:r>
+          </w:p>
+        </w:tc>
+        <w:tc>
+          <w:tcPr>
+            <w:tcW w:w="3240" w:type="dxa"/>
+          </w:tcPr>
+          <w:p>
+            <w:pPr>
+              <w:spacing w:after="0" w:line="240" w:lineRule="auto"/>
+              <w:cnfStyle w:val="000000100000" w:firstRow="0" w:lastRow="0" w:firstColumn="0" w:lastColumn="0" w:oddVBand="0" w:evenVBand="0" w:oddHBand="1" w:evenHBand="0" w:firstRowFirstColumn="0" w:firstRowLastColumn="0" w:lastRowFirstColumn="0" w:lastRowLastColumn="0"/>
+              <w:rPr>
+                <w:rFonts w:cstheme="minorHAnsi"/>
+              </w:rPr>
+            </w:pPr>
+            <w:r>
+              <w:rPr>
+                <w:rFonts w:cstheme="minorHAnsi"/>
+              </w:rPr>
+              <w:t xml:space="preserve">- </w:t>
+            </w:r>
+            <w:r>
+              <w:rPr>
+                <w:rFonts w:cstheme="minorHAnsi"/>
+              </w:rPr>
+              <w:t>The application must be capable of managing more than 300 logins/accounts per user.</w:t>
+            </w:r>
+          </w:p>
+          <w:p>
+            <w:pPr>
+              <w:cnfStyle w:val="000000100000" w:firstRow="0" w:lastRow="0" w:firstColumn="0" w:lastColumn="0" w:oddVBand="0" w:evenVBand="0" w:oddHBand="1" w:evenHBand="0" w:firstRowFirstColumn="0" w:firstRowLastColumn="0" w:lastRowFirstColumn="0" w:lastRowLastColumn="0"/>
+              <w:rPr>
+                <w:rFonts w:cstheme="minorHAnsi"/>
+              </w:rPr>
+            </w:pPr>
+            <w:r>
+              <w:rPr>
+                <w:rFonts w:cstheme="minorHAnsi"/>
+              </w:rPr>
+              <w:t xml:space="preserve">- </w:t>
+            </w:r>
+            <w:r>
+              <w:rPr>
+                <w:rFonts w:cstheme="minorHAnsi"/>
+              </w:rPr>
+              <w:t>The volume of data processed per user can potentially reach up to 281 terabytes.</w:t>
+            </w:r>
+          </w:p>
+        </w:tc>
+        <w:tc>
+          <w:tcPr>
+            <w:tcW w:w="2880" w:type="dxa"/>
+          </w:tcPr>
+          <w:p>
+            <w:pPr>
+              <w:spacing w:after="0" w:line="240" w:lineRule="auto"/>
+              <w:cnfStyle w:val="000000100000" w:firstRow="0" w:lastRow="0" w:firstColumn="0" w:lastColumn="0" w:oddVBand="0" w:evenVBand="0" w:oddHBand="1" w:evenHBand="0" w:firstRowFirstColumn="0" w:firstRowLastColumn="0" w:lastRowFirstColumn="0" w:lastRowLastColumn="0"/>
+              <w:rPr>
+                <w:rFonts w:cstheme="minorHAnsi"/>
+              </w:rPr>
+            </w:pPr>
+            <w:r>
+              <w:rPr>
+                <w:rFonts w:cstheme="minorHAnsi"/>
+              </w:rPr>
+              <w:t xml:space="preserve">- </w:t>
+            </w:r>
+            <w:r>
+              <w:rPr>
+                <w:rFonts w:cstheme="minorHAnsi"/>
+              </w:rPr>
+              <w:t>Our app's storage allocation depends on the user's device capacity; if a user's device has ample storage,</w:t>
+            </w:r>
+            <w:r>
+              <w:rPr>
+                <w:rFonts w:cstheme="minorHAnsi"/>
+              </w:rPr>
+              <w:t xml:space="preserve"> then we already gave him a maximum amount of storage</w:t>
+            </w:r>
+            <w:r>
+              <w:rPr>
+                <w:rFonts w:cstheme="minorHAnsi"/>
+              </w:rPr>
+              <w:t>.</w:t>
+            </w:r>
+          </w:p>
+          <w:p>
+            <w:pPr>
+              <w:spacing w:after="0" w:line="240" w:lineRule="auto"/>
+              <w:cnfStyle w:val="000000100000" w:firstRow="0" w:lastRow="0" w:firstColumn="0" w:lastColumn="0" w:oddVBand="0" w:evenVBand="0" w:oddHBand="1" w:evenHBand="0" w:firstRowFirstColumn="0" w:firstRowLastColumn="0" w:lastRowFirstColumn="0" w:lastRowLastColumn="0"/>
+              <w:rPr>
+                <w:rFonts w:cstheme="minorHAnsi"/>
+              </w:rPr>
+            </w:pPr>
+            <w:r>
+              <w:rPr>
+                <w:rFonts w:cstheme="minorHAnsi"/>
+              </w:rPr>
+              <w:t xml:space="preserve">- </w:t>
+            </w:r>
+            <w:r>
+              <w:rPr>
+                <w:rFonts w:cstheme="minorHAnsi"/>
+              </w:rPr>
+              <w:t>Our app is designed to handle user databases of any size or number of logins.</w:t>
+            </w:r>
+          </w:p>
+          <w:p>
+            <w:pPr>
+              <w:cnfStyle w:val="000000100000" w:firstRow="0" w:lastRow="0" w:firstColumn="0" w:lastColumn="0" w:oddVBand="0" w:evenVBand="0" w:oddHBand="1" w:evenHBand="0" w:firstRowFirstColumn="0" w:firstRowLastColumn="0" w:lastRowFirstColumn="0" w:lastRowLastColumn="0"/>
+              <w:rPr>
+                <w:rFonts w:cstheme="minorHAnsi"/>
+              </w:rPr>
+            </w:pPr>
+            <w:r>
+              <w:rPr>
+                <w:rFonts w:cstheme="minorHAnsi"/>
+              </w:rPr>
+              <w:t xml:space="preserve">- </w:t>
+            </w:r>
+            <w:r>
+              <w:rPr>
+                <w:rFonts w:cstheme="minorHAnsi"/>
+              </w:rPr>
+              <w:t>We will conduct tests with users who have over 100 logins to identify and address any potential issues with the app.</w:t>
+            </w:r>
           </w:p>
         </w:tc>
       </w:tr>
@@ -12936,7 +13926,15 @@
         <w:t xml:space="preserve"> </w:t>
       </w:r>
       <w:r>
-        <w:t>(e.g. proper handling of</w:t>
+        <w:t>(</w:t>
+      </w:r>
+      <w:proofErr w:type="gramStart"/>
+      <w:r>
+        <w:t>e.g.</w:t>
+      </w:r>
+      <w:proofErr w:type="gramEnd"/>
+      <w:r>
+        <w:t xml:space="preserve"> proper handling of</w:t>
       </w:r>
       <w:r>
         <w:t xml:space="preserve"> p</w:t>
@@ -13069,7 +14067,15 @@
         <w:jc w:val="both"/>
       </w:pPr>
       <w:r>
-        <w:t xml:space="preserve">Consider alternative courses of action and justify your choices in logical manner with persuasive reasoning.  </w:t>
+        <w:t xml:space="preserve">Consider alternative courses of action and justify your choices in </w:t>
+      </w:r>
+      <w:proofErr w:type="gramStart"/>
+      <w:r>
+        <w:t>logical</w:t>
+      </w:r>
+      <w:proofErr w:type="gramEnd"/>
+      <w:r>
+        <w:t xml:space="preserve"> manner with persuasive reasoning.  </w:t>
       </w:r>
     </w:p>
     <w:p>
@@ -13093,7 +14099,15 @@
         <w:t>Avoid</w:t>
       </w:r>
       <w:r>
-        <w:t xml:space="preserve"> outlining general code of ethics and responsibilities not related to your specific project. </w:t>
+        <w:t xml:space="preserve"> outlining </w:t>
+      </w:r>
+      <w:proofErr w:type="gramStart"/>
+      <w:r>
+        <w:t>general</w:t>
+      </w:r>
+      <w:proofErr w:type="gramEnd"/>
+      <w:r>
+        <w:t xml:space="preserve"> code of ethics and responsibilities not related to your specific project. </w:t>
       </w:r>
       <w:r>
         <w:rPr>
@@ -13102,7 +14116,11 @@
         <w:t>Do not cut and paste the entire ACM and IEEE codes of ethics into your report</w:t>
       </w:r>
       <w:r>
-        <w:t>.  Instead, read through them, and in your report specifically address the ones most relevant to your specific project and discuss how you are considering them in your project.</w:t>
+        <w:t xml:space="preserve">.  </w:t>
+      </w:r>
+      <w:r>
+        <w:lastRenderedPageBreak/>
+        <w:t>Instead, read through them, and in your report specifically address the ones most relevant to your specific project and discuss how you are considering them in your project.</w:t>
       </w:r>
     </w:p>
     <w:p>
@@ -13863,7 +14881,6 @@
       <w:bookmarkEnd w:id="563"/>
       <w:bookmarkEnd w:id="564"/>
       <w:r>
-        <w:lastRenderedPageBreak/>
         <w:t>Project Plan</w:t>
       </w:r>
       <w:bookmarkEnd w:id="565"/>
@@ -14439,9 +15456,11 @@
       <w:r>
         <w:t xml:space="preserve">Keep in mind the total number of days budgeted for the project. </w:t>
       </w:r>
+      <w:proofErr w:type="gramStart"/>
       <w:r>
         <w:t>Also</w:t>
       </w:r>
+      <w:proofErr w:type="gramEnd"/>
       <w:r>
         <w:t xml:space="preserve"> the role and the responsibilities of each team member should be clearly decided. </w:t>
       </w:r>
@@ -14509,6 +15528,7 @@
         <w:rPr>
           <w:color w:val="365F91" w:themeColor="accent1" w:themeShade="BF"/>
         </w:rPr>
+        <w:lastRenderedPageBreak/>
         <w:t>Anticipated risks</w:t>
       </w:r>
       <w:bookmarkEnd w:id="574"/>
@@ -14789,7 +15809,6 @@
       </w:pPr>
       <w:bookmarkStart w:id="578" w:name="_Toc127951620"/>
       <w:r>
-        <w:lastRenderedPageBreak/>
         <w:t>Solution Design</w:t>
       </w:r>
       <w:bookmarkEnd w:id="578"/>
@@ -14944,7 +15963,15 @@
         <w:jc w:val="both"/>
       </w:pPr>
       <w:r>
-        <w:t xml:space="preserve">Note that for every design aspects you will present in the sections below, </w:t>
+        <w:t xml:space="preserve">Note that for every design </w:t>
+      </w:r>
+      <w:proofErr w:type="gramStart"/>
+      <w:r>
+        <w:t>aspects</w:t>
+      </w:r>
+      <w:proofErr w:type="gramEnd"/>
+      <w:r>
+        <w:t xml:space="preserve"> you will present in the sections below, </w:t>
       </w:r>
       <w:r>
         <w:t>you must</w:t>
@@ -15177,6 +16204,7 @@
         <w:rPr>
           <w:color w:val="365F91" w:themeColor="accent1" w:themeShade="BF"/>
         </w:rPr>
+        <w:lastRenderedPageBreak/>
         <w:t>High-level design</w:t>
       </w:r>
       <w:bookmarkEnd w:id="581"/>
@@ -15350,7 +16378,15 @@
         <w:jc w:val="both"/>
       </w:pPr>
       <w:r>
-        <w:t xml:space="preserve">Present an overview of the selected solution. This can be done in the form of few paragraphs giving a birds-eye view of the solution. </w:t>
+        <w:t xml:space="preserve">Present an overview of the selected solution. This can be done in the form of </w:t>
+      </w:r>
+      <w:proofErr w:type="gramStart"/>
+      <w:r>
+        <w:t>few</w:t>
+      </w:r>
+      <w:proofErr w:type="gramEnd"/>
+      <w:r>
+        <w:t xml:space="preserve"> paragraphs giving a birds-eye view of the solution. </w:t>
       </w:r>
     </w:p>
     <w:p>
@@ -15367,7 +16403,6 @@
         <w:jc w:val="both"/>
       </w:pPr>
       <w:r>
-        <w:lastRenderedPageBreak/>
         <w:t xml:space="preserve">You must provide sufficient </w:t>
       </w:r>
       <w:r>
@@ -15580,9 +16615,11 @@
       <w:r>
         <w:t xml:space="preserve">structural model of each major </w:t>
       </w:r>
+      <w:proofErr w:type="gramStart"/>
       <w:r>
         <w:t>components</w:t>
       </w:r>
+      <w:proofErr w:type="gramEnd"/>
       <w:r>
         <w:t xml:space="preserve"> </w:t>
       </w:r>
@@ -15617,7 +16654,15 @@
         <w:jc w:val="both"/>
       </w:pPr>
       <w:r>
-        <w:t>Class diagram for the whole system.  If the model is too big partition the diagram using some reasonable criteria</w:t>
+        <w:t xml:space="preserve">Class diagram for the whole system.  If the model is too big </w:t>
+      </w:r>
+      <w:proofErr w:type="gramStart"/>
+      <w:r>
+        <w:t>partition</w:t>
+      </w:r>
+      <w:proofErr w:type="gramEnd"/>
+      <w:r>
+        <w:t xml:space="preserve"> the diagram using some reasonable criteria</w:t>
       </w:r>
       <w:r>
         <w:t xml:space="preserve">. </w:t>
@@ -15734,7 +16779,15 @@
         <w:jc w:val="both"/>
       </w:pPr>
       <w:r>
-        <w:t>A brief explanation should accompany each diagram. Add few paragraphs discussing major design decisions such as how inheritance and polymorphism were used to improve the system design. Also briefly discuss how design principles such as the ‘Information Expert’ and ‘Whole controls the Parts’ principles were applied to your design.</w:t>
+        <w:t xml:space="preserve">A brief explanation should accompany each diagram. Add </w:t>
+      </w:r>
+      <w:proofErr w:type="gramStart"/>
+      <w:r>
+        <w:t>few</w:t>
+      </w:r>
+      <w:proofErr w:type="gramEnd"/>
+      <w:r>
+        <w:t xml:space="preserve"> paragraphs discussing major design decisions such as how inheritance and polymorphism were used to improve the system design. Also briefly discuss how design principles such as the ‘Information Expert’ and ‘Whole controls the Parts’ principles were applied to your design.</w:t>
       </w:r>
     </w:p>
     <w:p>
@@ -15751,6 +16804,7 @@
         <w:jc w:val="both"/>
       </w:pPr>
       <w:r>
+        <w:lastRenderedPageBreak/>
         <w:t>For the external services (i.e., boundary classes) the system interacts with (e.g., BankingService, MailService) you should design the interface exposed by each of these services.</w:t>
       </w:r>
     </w:p>
@@ -15906,7 +16960,6 @@
         <w:jc w:val="both"/>
       </w:pPr>
       <w:r>
-        <w:lastRenderedPageBreak/>
         <w:t xml:space="preserve">Design Sequence Diagrams (DSD) to document how to realize key use cases. Method calls in the DSD should be </w:t>
       </w:r>
       <w:r>
@@ -16230,6 +17283,7 @@
         <w:jc w:val="both"/>
       </w:pPr>
       <w:r>
+        <w:lastRenderedPageBreak/>
         <w:t xml:space="preserve">Document and evaluate </w:t>
       </w:r>
       <w:r>
@@ -16283,7 +17337,15 @@
         <w:jc w:val="both"/>
       </w:pPr>
       <w:r>
-        <w:t>Draw a UML diagram(s), e.g., class diagram, sequence diagram, to illustrate how the selected design pattern have been applied to your design.</w:t>
+        <w:t xml:space="preserve">Draw a UML diagram(s), e.g., class diagram, sequence diagram, to illustrate how the selected design pattern </w:t>
+      </w:r>
+      <w:proofErr w:type="gramStart"/>
+      <w:r>
+        <w:t>have</w:t>
+      </w:r>
+      <w:proofErr w:type="gramEnd"/>
+      <w:r>
+        <w:t xml:space="preserve"> been applied to your design.</w:t>
       </w:r>
     </w:p>
     <w:p>
@@ -16299,8 +17361,21 @@
         <w:spacing w:after="0" w:line="240" w:lineRule="auto"/>
         <w:jc w:val="both"/>
       </w:pPr>
-      <w:r>
-        <w:t>Evaluate of the used pattern the effect of selected pattern on your system quality attributes. Highlight the benefits introduced by the selected pattern potential problems or limitations introduced by the selected pattern.</w:t>
+      <w:proofErr w:type="gramStart"/>
+      <w:r>
+        <w:t>Evaluate of</w:t>
+      </w:r>
+      <w:proofErr w:type="gramEnd"/>
+      <w:r>
+        <w:t xml:space="preserve"> the used pattern the effect of selected pattern on your system quality attributes. Highlight the benefits introduced by the selected </w:t>
+      </w:r>
+      <w:proofErr w:type="gramStart"/>
+      <w:r>
+        <w:t>pattern</w:t>
+      </w:r>
+      <w:proofErr w:type="gramEnd"/>
+      <w:r>
+        <w:t xml:space="preserve"> potential problems or limitations introduced by the selected pattern.</w:t>
       </w:r>
     </w:p>
     <w:p>
@@ -16383,9 +17458,17 @@
         <w:rPr>
           <w:color w:val="365F91" w:themeColor="accent1" w:themeShade="BF"/>
         </w:rPr>
-        <w:t>Hardware/software used</w:t>
+        <w:t xml:space="preserve">Hardware/software </w:t>
+      </w:r>
+      <w:proofErr w:type="gramStart"/>
+      <w:r>
+        <w:rPr>
+          <w:color w:val="365F91" w:themeColor="accent1" w:themeShade="BF"/>
+        </w:rPr>
+        <w:t>used</w:t>
       </w:r>
       <w:bookmarkEnd w:id="596"/>
+      <w:proofErr w:type="gramEnd"/>
     </w:p>
     <w:p>
       <w:pPr>
@@ -16561,10 +17644,20 @@
           <w:sz w:val="22"/>
           <w:szCs w:val="22"/>
         </w:rPr>
-        <w:t>Hardware/software to be used</w:t>
+        <w:t xml:space="preserve">Hardware/software to be </w:t>
+      </w:r>
+      <w:proofErr w:type="gramStart"/>
+      <w:r>
+        <w:rPr>
+          <w:color w:val="1F497D" w:themeColor="text2"/>
+          <w:sz w:val="22"/>
+          <w:szCs w:val="22"/>
+        </w:rPr>
+        <w:t>used</w:t>
       </w:r>
       <w:bookmarkEnd w:id="597"/>
       <w:bookmarkEnd w:id="598"/>
+      <w:proofErr w:type="gramEnd"/>
     </w:p>
     <w:tbl>
       <w:tblPr>
@@ -16745,7 +17838,15 @@
         <w:jc w:val="both"/>
       </w:pPr>
       <w:r>
-        <w:t>Discuss the challenging issues encountered during the implementation and how they were addressed. Lessons learnt from the experience that can be beneficial for others</w:t>
+        <w:t xml:space="preserve">Discuss the challenging issues encountered during the implementation and how they were addressed. Lessons learnt from </w:t>
+      </w:r>
+      <w:proofErr w:type="gramStart"/>
+      <w:r>
+        <w:t>the experience</w:t>
+      </w:r>
+      <w:proofErr w:type="gramEnd"/>
+      <w:r>
+        <w:t xml:space="preserve"> that can be beneficial for others</w:t>
       </w:r>
       <w:r>
         <w:t>.</w:t>
@@ -17199,7 +18300,15 @@
         <w:t xml:space="preserve"> identify possible improvements.</w:t>
       </w:r>
       <w:r>
-        <w:t xml:space="preserve">  You need to have a comprehensive set of tests that verifies </w:t>
+        <w:t xml:space="preserve">  You need to have a comprehensive set of tests that </w:t>
+      </w:r>
+      <w:proofErr w:type="gramStart"/>
+      <w:r>
+        <w:t>verifies</w:t>
+      </w:r>
+      <w:proofErr w:type="gramEnd"/>
+      <w:r>
+        <w:t xml:space="preserve"> </w:t>
       </w:r>
       <w:r>
         <w:t xml:space="preserve">the </w:t>
@@ -17744,7 +18853,15 @@
         <w:jc w:val="both"/>
       </w:pPr>
       <w:r>
-        <w:t xml:space="preserve">Highlight the strengths of the solution and list down its shortcomings (what worked? what didn’t work?). </w:t>
+        <w:t xml:space="preserve">Highlight the strengths of the solution and </w:t>
+      </w:r>
+      <w:proofErr w:type="gramStart"/>
+      <w:r>
+        <w:t>list down</w:t>
+      </w:r>
+      <w:proofErr w:type="gramEnd"/>
+      <w:r>
+        <w:t xml:space="preserve"> its shortcomings (what worked? what didn’t work?). </w:t>
       </w:r>
     </w:p>
     <w:p>
@@ -17846,8 +18963,13 @@
         <w:jc w:val="both"/>
       </w:pPr>
       <w:r>
-        <w:t>Suggested improvements and further work: identify areas of improvement in the project and features of interest that can be added later on</w:t>
-      </w:r>
+        <w:t xml:space="preserve">Suggested improvements and further work: identify areas of improvement in the project and features of interest that can be added </w:t>
+      </w:r>
+      <w:proofErr w:type="gramStart"/>
+      <w:r>
+        <w:t>later on</w:t>
+      </w:r>
+      <w:proofErr w:type="gramEnd"/>
       <w:r>
         <w:t>. How the solution shortcomings could be addressed? What things could be done better? What additional resources are required to implement the extended / not-implemented design or features?</w:t>
       </w:r>
@@ -17976,7 +19098,15 @@
         <w:jc w:val="both"/>
       </w:pPr>
       <w:r>
-        <w:t>You can discuss (1) new technical skills acquired such as solving problems, designing and realizing solutions (2) interpersonal skills such as team leading and effective communication (3) personal growth such as adapting to change and acting professionally and ethically.</w:t>
+        <w:t xml:space="preserve">You can discuss (1) new technical skills acquired such as solving problems, </w:t>
+      </w:r>
+      <w:proofErr w:type="gramStart"/>
+      <w:r>
+        <w:t>designing</w:t>
+      </w:r>
+      <w:proofErr w:type="gramEnd"/>
+      <w:r>
+        <w:t xml:space="preserve"> and realizing solutions (2) interpersonal skills such as team leading and effective communication (3) personal growth such as adapting to change and acting professionally and ethically.</w:t>
       </w:r>
     </w:p>
     <w:p>
@@ -19558,7 +20688,25 @@
                 <w:sz w:val="20"/>
                 <w:szCs w:val="20"/>
               </w:rPr>
-              <w:t xml:space="preserve">The user has a valid ATM card </w:t>
+              <w:t xml:space="preserve">The user has a valid ATM </w:t>
+            </w:r>
+            <w:proofErr w:type="gramStart"/>
+            <w:r>
+              <w:rPr>
+                <w:rFonts w:asciiTheme="majorBidi" w:hAnsiTheme="majorBidi" w:cstheme="majorBidi"/>
+                <w:sz w:val="20"/>
+                <w:szCs w:val="20"/>
+              </w:rPr>
+              <w:t>card</w:t>
+            </w:r>
+            <w:proofErr w:type="gramEnd"/>
+            <w:r>
+              <w:rPr>
+                <w:rFonts w:asciiTheme="majorBidi" w:hAnsiTheme="majorBidi" w:cstheme="majorBidi"/>
+                <w:sz w:val="20"/>
+                <w:szCs w:val="20"/>
+              </w:rPr>
+              <w:t xml:space="preserve"> </w:t>
             </w:r>
           </w:p>
           <w:p>
@@ -19582,7 +20730,25 @@
                 <w:sz w:val="20"/>
                 <w:szCs w:val="20"/>
               </w:rPr>
-              <w:t xml:space="preserve">The user has accessed the ATM by placing his ATM card in the machine </w:t>
+              <w:t xml:space="preserve">The user has accessed the ATM by placing his ATM card in the </w:t>
+            </w:r>
+            <w:proofErr w:type="gramStart"/>
+            <w:r>
+              <w:rPr>
+                <w:rFonts w:asciiTheme="majorBidi" w:hAnsiTheme="majorBidi" w:cstheme="majorBidi"/>
+                <w:sz w:val="20"/>
+                <w:szCs w:val="20"/>
+              </w:rPr>
+              <w:t>machine</w:t>
+            </w:r>
+            <w:proofErr w:type="gramEnd"/>
+            <w:r>
+              <w:rPr>
+                <w:rFonts w:asciiTheme="majorBidi" w:hAnsiTheme="majorBidi" w:cstheme="majorBidi"/>
+                <w:sz w:val="20"/>
+                <w:szCs w:val="20"/>
+              </w:rPr>
+              <w:t xml:space="preserve"> </w:t>
             </w:r>
           </w:p>
           <w:p>
@@ -19978,8 +21144,18 @@
                 <w:sz w:val="20"/>
                 <w:szCs w:val="20"/>
               </w:rPr>
-              <w:t>As expected</w:t>
-            </w:r>
+              <w:t xml:space="preserve">As </w:t>
+            </w:r>
+            <w:proofErr w:type="gramStart"/>
+            <w:r>
+              <w:rPr>
+                <w:rFonts w:asciiTheme="majorBidi" w:hAnsiTheme="majorBidi" w:cstheme="majorBidi"/>
+                <w:sz w:val="20"/>
+                <w:szCs w:val="20"/>
+              </w:rPr>
+              <w:t>expected</w:t>
+            </w:r>
+            <w:proofErr w:type="gramEnd"/>
           </w:p>
         </w:tc>
         <w:tc>
@@ -20163,8 +21339,18 @@
                 <w:sz w:val="20"/>
                 <w:szCs w:val="20"/>
               </w:rPr>
-              <w:t>As expected</w:t>
-            </w:r>
+              <w:t xml:space="preserve">As </w:t>
+            </w:r>
+            <w:proofErr w:type="gramStart"/>
+            <w:r>
+              <w:rPr>
+                <w:rFonts w:asciiTheme="majorBidi" w:hAnsiTheme="majorBidi" w:cstheme="majorBidi"/>
+                <w:sz w:val="20"/>
+                <w:szCs w:val="20"/>
+              </w:rPr>
+              <w:t>expected</w:t>
+            </w:r>
+            <w:proofErr w:type="gramEnd"/>
           </w:p>
         </w:tc>
         <w:tc>
@@ -20319,7 +21505,25 @@
                 <w:sz w:val="20"/>
                 <w:szCs w:val="20"/>
               </w:rPr>
-              <w:t xml:space="preserve">The system displays a message of successful operation </w:t>
+              <w:t xml:space="preserve">The system displays a message of successful </w:t>
+            </w:r>
+            <w:proofErr w:type="gramStart"/>
+            <w:r>
+              <w:rPr>
+                <w:rFonts w:asciiTheme="majorBidi" w:hAnsiTheme="majorBidi" w:cstheme="majorBidi"/>
+                <w:sz w:val="20"/>
+                <w:szCs w:val="20"/>
+              </w:rPr>
+              <w:t>operation</w:t>
+            </w:r>
+            <w:proofErr w:type="gramEnd"/>
+            <w:r>
+              <w:rPr>
+                <w:rFonts w:asciiTheme="majorBidi" w:hAnsiTheme="majorBidi" w:cstheme="majorBidi"/>
+                <w:sz w:val="20"/>
+                <w:szCs w:val="20"/>
+              </w:rPr>
+              <w:t xml:space="preserve"> </w:t>
             </w:r>
           </w:p>
           <w:p>
@@ -20366,8 +21570,18 @@
                 <w:sz w:val="20"/>
                 <w:szCs w:val="20"/>
               </w:rPr>
-              <w:t>As expected</w:t>
-            </w:r>
+              <w:t xml:space="preserve">As </w:t>
+            </w:r>
+            <w:proofErr w:type="gramStart"/>
+            <w:r>
+              <w:rPr>
+                <w:rFonts w:asciiTheme="majorBidi" w:hAnsiTheme="majorBidi" w:cstheme="majorBidi"/>
+                <w:sz w:val="20"/>
+                <w:szCs w:val="20"/>
+              </w:rPr>
+              <w:t>expected</w:t>
+            </w:r>
+            <w:proofErr w:type="gramEnd"/>
           </w:p>
         </w:tc>
         <w:tc>
@@ -20550,8 +21764,18 @@
                 <w:sz w:val="20"/>
                 <w:szCs w:val="20"/>
               </w:rPr>
-              <w:t>As expected</w:t>
-            </w:r>
+              <w:t xml:space="preserve">As </w:t>
+            </w:r>
+            <w:proofErr w:type="gramStart"/>
+            <w:r>
+              <w:rPr>
+                <w:rFonts w:asciiTheme="majorBidi" w:hAnsiTheme="majorBidi" w:cstheme="majorBidi"/>
+                <w:sz w:val="20"/>
+                <w:szCs w:val="20"/>
+              </w:rPr>
+              <w:t>expected</w:t>
+            </w:r>
+            <w:proofErr w:type="gramEnd"/>
           </w:p>
         </w:tc>
         <w:tc>
@@ -21415,7 +22639,25 @@
                 <w:sz w:val="20"/>
                 <w:szCs w:val="20"/>
               </w:rPr>
-              <w:t xml:space="preserve">The system displays a message of unsuccessful operation and asks the user to confirm the correct PIN </w:t>
+              <w:t xml:space="preserve">The system displays a message of unsuccessful operation and asks the user to confirm the correct </w:t>
+            </w:r>
+            <w:proofErr w:type="gramStart"/>
+            <w:r>
+              <w:rPr>
+                <w:rFonts w:asciiTheme="majorBidi" w:hAnsiTheme="majorBidi" w:cstheme="majorBidi"/>
+                <w:sz w:val="20"/>
+                <w:szCs w:val="20"/>
+              </w:rPr>
+              <w:t>PIN</w:t>
+            </w:r>
+            <w:proofErr w:type="gramEnd"/>
+            <w:r>
+              <w:rPr>
+                <w:rFonts w:asciiTheme="majorBidi" w:hAnsiTheme="majorBidi" w:cstheme="majorBidi"/>
+                <w:sz w:val="20"/>
+                <w:szCs w:val="20"/>
+              </w:rPr>
+              <w:t xml:space="preserve"> </w:t>
             </w:r>
           </w:p>
           <w:p>
@@ -21610,7 +22852,25 @@
                 <w:sz w:val="20"/>
                 <w:szCs w:val="20"/>
               </w:rPr>
-              <w:t xml:space="preserve">The system displays a message of successful operation </w:t>
+              <w:t xml:space="preserve">The system displays a message of successful </w:t>
+            </w:r>
+            <w:proofErr w:type="gramStart"/>
+            <w:r>
+              <w:rPr>
+                <w:rFonts w:asciiTheme="majorBidi" w:hAnsiTheme="majorBidi" w:cstheme="majorBidi"/>
+                <w:sz w:val="20"/>
+                <w:szCs w:val="20"/>
+              </w:rPr>
+              <w:t>operation</w:t>
+            </w:r>
+            <w:proofErr w:type="gramEnd"/>
+            <w:r>
+              <w:rPr>
+                <w:rFonts w:asciiTheme="majorBidi" w:hAnsiTheme="majorBidi" w:cstheme="majorBidi"/>
+                <w:sz w:val="20"/>
+                <w:szCs w:val="20"/>
+              </w:rPr>
+              <w:t xml:space="preserve"> </w:t>
             </w:r>
           </w:p>
           <w:p>
@@ -31296,6 +32556,130 @@
       <w:szCs w:val="24"/>
     </w:rPr>
   </w:style>
+  <w:style w:type="table" w:customStyle="1" w:styleId="LightGrid-Accent111">
+    <w:name w:val="Light Grid - Accent 111"/>
+    <w:basedOn w:val="TableNormal"/>
+    <w:uiPriority w:val="62"/>
+    <w:rsid w:val="001C758B"/>
+    <w:pPr>
+      <w:spacing w:after="0" w:line="240" w:lineRule="auto"/>
+    </w:pPr>
+    <w:tblPr>
+      <w:tblStyleRowBandSize w:val="1"/>
+      <w:tblStyleColBandSize w:val="1"/>
+      <w:tblInd w:w="0" w:type="nil"/>
+      <w:tblBorders>
+        <w:top w:val="single" w:sz="8" w:space="0" w:color="4F81BD" w:themeColor="accent1"/>
+        <w:left w:val="single" w:sz="8" w:space="0" w:color="4F81BD" w:themeColor="accent1"/>
+        <w:bottom w:val="single" w:sz="8" w:space="0" w:color="4F81BD" w:themeColor="accent1"/>
+        <w:right w:val="single" w:sz="8" w:space="0" w:color="4F81BD" w:themeColor="accent1"/>
+        <w:insideH w:val="single" w:sz="8" w:space="0" w:color="4F81BD" w:themeColor="accent1"/>
+        <w:insideV w:val="single" w:sz="8" w:space="0" w:color="4F81BD" w:themeColor="accent1"/>
+      </w:tblBorders>
+    </w:tblPr>
+    <w:tblStylePr w:type="firstRow">
+      <w:pPr>
+        <w:spacing w:beforeLines="0" w:before="0" w:beforeAutospacing="0" w:afterLines="0" w:after="0" w:afterAutospacing="0" w:line="240" w:lineRule="auto"/>
+      </w:pPr>
+      <w:rPr>
+        <w:rFonts w:asciiTheme="majorHAnsi" w:eastAsiaTheme="majorEastAsia" w:hAnsiTheme="majorHAnsi" w:cstheme="majorBidi" w:hint="default"/>
+        <w:b/>
+        <w:bCs/>
+      </w:rPr>
+      <w:tblPr/>
+      <w:tcPr>
+        <w:tcBorders>
+          <w:top w:val="single" w:sz="8" w:space="0" w:color="4F81BD" w:themeColor="accent1"/>
+          <w:left w:val="single" w:sz="8" w:space="0" w:color="4F81BD" w:themeColor="accent1"/>
+          <w:bottom w:val="single" w:sz="18" w:space="0" w:color="4F81BD" w:themeColor="accent1"/>
+          <w:right w:val="single" w:sz="8" w:space="0" w:color="4F81BD" w:themeColor="accent1"/>
+          <w:insideH w:val="nil"/>
+          <w:insideV w:val="single" w:sz="8" w:space="0" w:color="4F81BD" w:themeColor="accent1"/>
+        </w:tcBorders>
+      </w:tcPr>
+    </w:tblStylePr>
+    <w:tblStylePr w:type="lastRow">
+      <w:pPr>
+        <w:spacing w:beforeLines="0" w:before="0" w:beforeAutospacing="0" w:afterLines="0" w:after="0" w:afterAutospacing="0" w:line="240" w:lineRule="auto"/>
+      </w:pPr>
+      <w:rPr>
+        <w:rFonts w:asciiTheme="majorHAnsi" w:eastAsiaTheme="majorEastAsia" w:hAnsiTheme="majorHAnsi" w:cstheme="majorBidi" w:hint="default"/>
+        <w:b/>
+        <w:bCs/>
+      </w:rPr>
+      <w:tblPr/>
+      <w:tcPr>
+        <w:tcBorders>
+          <w:top w:val="double" w:sz="6" w:space="0" w:color="4F81BD" w:themeColor="accent1"/>
+          <w:left w:val="single" w:sz="8" w:space="0" w:color="4F81BD" w:themeColor="accent1"/>
+          <w:bottom w:val="single" w:sz="8" w:space="0" w:color="4F81BD" w:themeColor="accent1"/>
+          <w:right w:val="single" w:sz="8" w:space="0" w:color="4F81BD" w:themeColor="accent1"/>
+          <w:insideH w:val="nil"/>
+          <w:insideV w:val="single" w:sz="8" w:space="0" w:color="4F81BD" w:themeColor="accent1"/>
+        </w:tcBorders>
+      </w:tcPr>
+    </w:tblStylePr>
+    <w:tblStylePr w:type="firstCol">
+      <w:rPr>
+        <w:rFonts w:asciiTheme="majorHAnsi" w:eastAsiaTheme="majorEastAsia" w:hAnsiTheme="majorHAnsi" w:cstheme="majorBidi" w:hint="default"/>
+        <w:b/>
+        <w:bCs/>
+      </w:rPr>
+    </w:tblStylePr>
+    <w:tblStylePr w:type="lastCol">
+      <w:rPr>
+        <w:rFonts w:asciiTheme="majorHAnsi" w:eastAsiaTheme="majorEastAsia" w:hAnsiTheme="majorHAnsi" w:cstheme="majorBidi" w:hint="default"/>
+        <w:b/>
+        <w:bCs/>
+      </w:rPr>
+      <w:tblPr/>
+      <w:tcPr>
+        <w:tcBorders>
+          <w:top w:val="single" w:sz="8" w:space="0" w:color="4F81BD" w:themeColor="accent1"/>
+          <w:left w:val="single" w:sz="8" w:space="0" w:color="4F81BD" w:themeColor="accent1"/>
+          <w:bottom w:val="single" w:sz="8" w:space="0" w:color="4F81BD" w:themeColor="accent1"/>
+          <w:right w:val="single" w:sz="8" w:space="0" w:color="4F81BD" w:themeColor="accent1"/>
+        </w:tcBorders>
+      </w:tcPr>
+    </w:tblStylePr>
+    <w:tblStylePr w:type="band1Vert">
+      <w:tblPr/>
+      <w:tcPr>
+        <w:tcBorders>
+          <w:top w:val="single" w:sz="8" w:space="0" w:color="4F81BD" w:themeColor="accent1"/>
+          <w:left w:val="single" w:sz="8" w:space="0" w:color="4F81BD" w:themeColor="accent1"/>
+          <w:bottom w:val="single" w:sz="8" w:space="0" w:color="4F81BD" w:themeColor="accent1"/>
+          <w:right w:val="single" w:sz="8" w:space="0" w:color="4F81BD" w:themeColor="accent1"/>
+        </w:tcBorders>
+        <w:shd w:val="clear" w:color="auto" w:fill="D3DFEE" w:themeFill="accent1" w:themeFillTint="3F"/>
+      </w:tcPr>
+    </w:tblStylePr>
+    <w:tblStylePr w:type="band1Horz">
+      <w:tblPr/>
+      <w:tcPr>
+        <w:tcBorders>
+          <w:top w:val="single" w:sz="8" w:space="0" w:color="4F81BD" w:themeColor="accent1"/>
+          <w:left w:val="single" w:sz="8" w:space="0" w:color="4F81BD" w:themeColor="accent1"/>
+          <w:bottom w:val="single" w:sz="8" w:space="0" w:color="4F81BD" w:themeColor="accent1"/>
+          <w:right w:val="single" w:sz="8" w:space="0" w:color="4F81BD" w:themeColor="accent1"/>
+          <w:insideV w:val="single" w:sz="8" w:space="0" w:color="4F81BD" w:themeColor="accent1"/>
+        </w:tcBorders>
+        <w:shd w:val="clear" w:color="auto" w:fill="D3DFEE" w:themeFill="accent1" w:themeFillTint="3F"/>
+      </w:tcPr>
+    </w:tblStylePr>
+    <w:tblStylePr w:type="band2Horz">
+      <w:tblPr/>
+      <w:tcPr>
+        <w:tcBorders>
+          <w:top w:val="single" w:sz="8" w:space="0" w:color="4F81BD" w:themeColor="accent1"/>
+          <w:left w:val="single" w:sz="8" w:space="0" w:color="4F81BD" w:themeColor="accent1"/>
+          <w:bottom w:val="single" w:sz="8" w:space="0" w:color="4F81BD" w:themeColor="accent1"/>
+          <w:right w:val="single" w:sz="8" w:space="0" w:color="4F81BD" w:themeColor="accent1"/>
+          <w:insideV w:val="single" w:sz="8" w:space="0" w:color="4F81BD" w:themeColor="accent1"/>
+        </w:tcBorders>
+      </w:tcPr>
+    </w:tblStylePr>
+  </w:style>
 </w:styles>
 </file>
 
@@ -31589,6 +32973,26 @@
 </file>
 
 <file path=customXml/item2.xml><?xml version="1.0" encoding="utf-8"?>
+<p:properties xmlns:p="http://schemas.microsoft.com/office/2006/metadata/properties" xmlns:xsi="http://www.w3.org/2001/XMLSchema-instance" xmlns:pc="http://schemas.microsoft.com/office/infopath/2007/PartnerControls">
+  <documentManagement>
+    <TaxCatchAll xmlns="9e9cee64-c453-4b07-ad2f-5395865fd323" xsi:nil="true"/>
+    <lcf76f155ced4ddcb4097134ff3c332f xmlns="e34e812c-581d-4377-aebb-769489f3b06a">
+      <Terms xmlns="http://schemas.microsoft.com/office/infopath/2007/PartnerControls"/>
+    </lcf76f155ced4ddcb4097134ff3c332f>
+  </documentManagement>
+</p:properties>
+</file>
+
+<file path=customXml/item3.xml><?xml version="1.0" encoding="utf-8"?>
+<?mso-contentType ?>
+<FormTemplates xmlns="http://schemas.microsoft.com/sharepoint/v3/contenttype/forms">
+  <Display>DocumentLibraryForm</Display>
+  <Edit>DocumentLibraryForm</Edit>
+  <New>DocumentLibraryForm</New>
+</FormTemplates>
+</file>
+
+<file path=customXml/item4.xml><?xml version="1.0" encoding="utf-8"?>
 <ct:contentTypeSchema xmlns:ct="http://schemas.microsoft.com/office/2006/metadata/contentType" xmlns:ma="http://schemas.microsoft.com/office/2006/metadata/properties/metaAttributes" ct:_="" ma:_="" ma:contentTypeName="Document" ma:contentTypeID="0x010100B4F34C1B5322F7499C2A0370F0E9CF87" ma:contentTypeVersion="15" ma:contentTypeDescription="Create a new document." ma:contentTypeScope="" ma:versionID="d1ee937cdf836c0e7db071043c5084dc">
   <xsd:schema xmlns:xsd="http://www.w3.org/2001/XMLSchema" xmlns:xs="http://www.w3.org/2001/XMLSchema" xmlns:p="http://schemas.microsoft.com/office/2006/metadata/properties" xmlns:ns2="e34e812c-581d-4377-aebb-769489f3b06a" xmlns:ns3="9e9cee64-c453-4b07-ad2f-5395865fd323" targetNamespace="http://schemas.microsoft.com/office/2006/metadata/properties" ma:root="true" ma:fieldsID="67e77b920bf29f4b75caeb0b43c44cdc" ns2:_="" ns3:_="">
     <xsd:import namespace="e34e812c-581d-4377-aebb-769489f3b06a"/>
@@ -31825,26 +33229,6 @@
 </ct:contentTypeSchema>
 </file>
 
-<file path=customXml/item3.xml><?xml version="1.0" encoding="utf-8"?>
-<?mso-contentType ?>
-<FormTemplates xmlns="http://schemas.microsoft.com/sharepoint/v3/contenttype/forms">
-  <Display>DocumentLibraryForm</Display>
-  <Edit>DocumentLibraryForm</Edit>
-  <New>DocumentLibraryForm</New>
-</FormTemplates>
-</file>
-
-<file path=customXml/item4.xml><?xml version="1.0" encoding="utf-8"?>
-<p:properties xmlns:p="http://schemas.microsoft.com/office/2006/metadata/properties" xmlns:xsi="http://www.w3.org/2001/XMLSchema-instance" xmlns:pc="http://schemas.microsoft.com/office/infopath/2007/PartnerControls">
-  <documentManagement>
-    <TaxCatchAll xmlns="9e9cee64-c453-4b07-ad2f-5395865fd323" xsi:nil="true"/>
-    <lcf76f155ced4ddcb4097134ff3c332f xmlns="e34e812c-581d-4377-aebb-769489f3b06a">
-      <Terms xmlns="http://schemas.microsoft.com/office/infopath/2007/PartnerControls"/>
-    </lcf76f155ced4ddcb4097134ff3c332f>
-  </documentManagement>
-</p:properties>
-</file>
-
 <file path=customXml/itemProps1.xml><?xml version="1.0" encoding="utf-8"?>
 <ds:datastoreItem xmlns:ds="http://schemas.openxmlformats.org/officeDocument/2006/customXml" ds:itemID="{7C435343-0015-406D-919B-609B7984309D}">
   <ds:schemaRefs>
@@ -31854,6 +33238,25 @@
 </file>
 
 <file path=customXml/itemProps2.xml><?xml version="1.0" encoding="utf-8"?>
+<ds:datastoreItem xmlns:ds="http://schemas.openxmlformats.org/officeDocument/2006/customXml" ds:itemID="{0AA3DCE3-5E15-41E1-BFD9-79DB0A7D8A51}">
+  <ds:schemaRefs>
+    <ds:schemaRef ds:uri="http://schemas.microsoft.com/office/2006/metadata/properties"/>
+    <ds:schemaRef ds:uri="http://schemas.microsoft.com/office/infopath/2007/PartnerControls"/>
+    <ds:schemaRef ds:uri="9e9cee64-c453-4b07-ad2f-5395865fd323"/>
+    <ds:schemaRef ds:uri="e34e812c-581d-4377-aebb-769489f3b06a"/>
+  </ds:schemaRefs>
+</ds:datastoreItem>
+</file>
+
+<file path=customXml/itemProps3.xml><?xml version="1.0" encoding="utf-8"?>
+<ds:datastoreItem xmlns:ds="http://schemas.openxmlformats.org/officeDocument/2006/customXml" ds:itemID="{E1A1C6F8-3B74-46F7-AF71-6CD48779A85A}">
+  <ds:schemaRefs>
+    <ds:schemaRef ds:uri="http://schemas.microsoft.com/sharepoint/v3/contenttype/forms"/>
+  </ds:schemaRefs>
+</ds:datastoreItem>
+</file>
+
+<file path=customXml/itemProps4.xml><?xml version="1.0" encoding="utf-8"?>
 <ds:datastoreItem xmlns:ds="http://schemas.openxmlformats.org/officeDocument/2006/customXml" ds:itemID="{CC7374F5-7112-4D3F-9054-5400CFDCF9FE}">
   <ds:schemaRefs>
     <ds:schemaRef ds:uri="http://schemas.microsoft.com/office/2006/metadata/contentType"/>
@@ -31870,23 +33273,4 @@
     <ds:schemaRef ds:uri="http://schemas.microsoft.com/internal/obd"/>
   </ds:schemaRefs>
 </ds:datastoreItem>
-</file>
-
-<file path=customXml/itemProps3.xml><?xml version="1.0" encoding="utf-8"?>
-<ds:datastoreItem xmlns:ds="http://schemas.openxmlformats.org/officeDocument/2006/customXml" ds:itemID="{E1A1C6F8-3B74-46F7-AF71-6CD48779A85A}">
-  <ds:schemaRefs>
-    <ds:schemaRef ds:uri="http://schemas.microsoft.com/sharepoint/v3/contenttype/forms"/>
-  </ds:schemaRefs>
-</ds:datastoreItem>
-</file>
-
-<file path=customXml/itemProps4.xml><?xml version="1.0" encoding="utf-8"?>
-<ds:datastoreItem xmlns:ds="http://schemas.openxmlformats.org/officeDocument/2006/customXml" ds:itemID="{0AA3DCE3-5E15-41E1-BFD9-79DB0A7D8A51}">
-  <ds:schemaRefs>
-    <ds:schemaRef ds:uri="http://schemas.microsoft.com/office/2006/metadata/properties"/>
-    <ds:schemaRef ds:uri="http://schemas.microsoft.com/office/infopath/2007/PartnerControls"/>
-    <ds:schemaRef ds:uri="9e9cee64-c453-4b07-ad2f-5395865fd323"/>
-    <ds:schemaRef ds:uri="e34e812c-581d-4377-aebb-769489f3b06a"/>
-  </ds:schemaRefs>
-</ds:datastoreItem>
 </file>
</xml_diff>

<commit_message>
Group Meeting For Checkup
</commit_message>
<xml_diff>
--- a/CS_SDP_InProgress.docx
+++ b/CS_SDP_InProgress.docx
@@ -452,7 +452,23 @@
           <w:rFonts w:asciiTheme="minorHAnsi" w:hAnsiTheme="minorHAnsi" w:cstheme="minorBidi"/>
           <w:highlight w:val="yellow"/>
         </w:rPr>
-        <w:t xml:space="preserve">&lt;ToDo: </w:t>
+        <w:t>&lt;</w:t>
+      </w:r>
+      <w:proofErr w:type="spellStart"/>
+      <w:r>
+        <w:rPr>
+          <w:rFonts w:asciiTheme="minorHAnsi" w:hAnsiTheme="minorHAnsi" w:cstheme="minorBidi"/>
+          <w:highlight w:val="yellow"/>
+        </w:rPr>
+        <w:t>ToDo</w:t>
+      </w:r>
+      <w:proofErr w:type="spellEnd"/>
+      <w:r>
+        <w:rPr>
+          <w:rFonts w:asciiTheme="minorHAnsi" w:hAnsiTheme="minorHAnsi" w:cstheme="minorBidi"/>
+          <w:highlight w:val="yellow"/>
+        </w:rPr>
+        <w:t xml:space="preserve">: </w:t>
       </w:r>
       <w:r>
         <w:rPr>
@@ -529,6 +545,7 @@
         </w:rPr>
         <w:t>&lt;</w:t>
       </w:r>
+      <w:proofErr w:type="spellStart"/>
       <w:r>
         <w:rPr>
           <w:rFonts w:asciiTheme="minorHAnsi" w:hAnsiTheme="minorHAnsi" w:cstheme="minorBidi"/>
@@ -536,7 +553,17 @@
           <w:bCs/>
           <w:highlight w:val="yellow"/>
         </w:rPr>
-        <w:t>ToDo:</w:t>
+        <w:t>ToDo</w:t>
+      </w:r>
+      <w:proofErr w:type="spellEnd"/>
+      <w:r>
+        <w:rPr>
+          <w:rFonts w:asciiTheme="minorHAnsi" w:hAnsiTheme="minorHAnsi" w:cstheme="minorBidi"/>
+          <w:b/>
+          <w:bCs/>
+          <w:highlight w:val="yellow"/>
+        </w:rPr>
+        <w:t>:</w:t>
       </w:r>
       <w:r>
         <w:rPr>
@@ -773,12 +800,21 @@
       <w:r>
         <w:t xml:space="preserve">&lt; </w:t>
       </w:r>
+      <w:proofErr w:type="spellStart"/>
       <w:r>
         <w:rPr>
           <w:b/>
           <w:bCs/>
         </w:rPr>
-        <w:t>ToDo:</w:t>
+        <w:t>ToDo</w:t>
+      </w:r>
+      <w:proofErr w:type="spellEnd"/>
+      <w:r>
+        <w:rPr>
+          <w:b/>
+          <w:bCs/>
+        </w:rPr>
+        <w:t>:</w:t>
       </w:r>
       <w:r>
         <w:t xml:space="preserve">  For each student add the signature and the date of signing the declaration /&gt;</w:t>
@@ -1131,12 +1167,21 @@
       <w:r>
         <w:t xml:space="preserve">&lt; </w:t>
       </w:r>
+      <w:proofErr w:type="spellStart"/>
       <w:r>
         <w:rPr>
           <w:b/>
           <w:bCs/>
         </w:rPr>
-        <w:t>ToDo:</w:t>
+        <w:t>ToDo</w:t>
+      </w:r>
+      <w:proofErr w:type="spellEnd"/>
+      <w:r>
+        <w:rPr>
+          <w:b/>
+          <w:bCs/>
+        </w:rPr>
+        <w:t>:</w:t>
       </w:r>
       <w:r>
         <w:t xml:space="preserve">  </w:t>
@@ -1248,6 +1293,7 @@
       <w:r>
         <w:t>&lt;</w:t>
       </w:r>
+      <w:proofErr w:type="spellStart"/>
       <w:r>
         <w:rPr>
           <w:b/>
@@ -1255,6 +1301,7 @@
         </w:rPr>
         <w:t>ToDo</w:t>
       </w:r>
+      <w:proofErr w:type="spellEnd"/>
       <w:r>
         <w:rPr>
           <w:b/>
@@ -1446,7 +1493,21 @@
         <w:rPr>
           <w:color w:val="C00000"/>
         </w:rPr>
-        <w:t xml:space="preserve">Keep the ToDo </w:t>
+        <w:t xml:space="preserve">Keep the </w:t>
+      </w:r>
+      <w:proofErr w:type="spellStart"/>
+      <w:r>
+        <w:rPr>
+          <w:color w:val="C00000"/>
+        </w:rPr>
+        <w:t>ToDo</w:t>
+      </w:r>
+      <w:proofErr w:type="spellEnd"/>
+      <w:r>
+        <w:rPr>
+          <w:color w:val="C00000"/>
+        </w:rPr>
+        <w:t xml:space="preserve"> </w:t>
       </w:r>
       <w:r>
         <w:rPr>
@@ -1549,12 +1610,21 @@
       <w:r>
         <w:t xml:space="preserve">&lt; </w:t>
       </w:r>
+      <w:proofErr w:type="spellStart"/>
       <w:r>
         <w:rPr>
           <w:b/>
           <w:bCs/>
         </w:rPr>
-        <w:t>ToDo:</w:t>
+        <w:t>ToDo</w:t>
+      </w:r>
+      <w:proofErr w:type="spellEnd"/>
+      <w:r>
+        <w:rPr>
+          <w:b/>
+          <w:bCs/>
+        </w:rPr>
+        <w:t>:</w:t>
       </w:r>
       <w:r>
         <w:t xml:space="preserve">  </w:t>
@@ -7520,7 +7590,23 @@
           <w:rFonts w:ascii="Calibri" w:eastAsia="Calibri" w:hAnsi="Calibri" w:cs="Calibri"/>
           <w:color w:val="000000" w:themeColor="text1"/>
         </w:rPr>
-        <w:t>. Today, many cybercriminals rely on bad password management to successfully hack into an enterprise’s networks and systems. In 2020 research conducted by the Ponemon Institute, it was revealed that a significant 59% of organizations continue to depend solely on their employees' memory to manage their passwords</w:t>
+        <w:t xml:space="preserve">. Today, many cybercriminals rely on bad password management to successfully hack into an enterprise’s networks and systems. In 2020 research conducted by the </w:t>
+      </w:r>
+      <w:proofErr w:type="spellStart"/>
+      <w:r>
+        <w:rPr>
+          <w:rFonts w:ascii="Calibri" w:eastAsia="Calibri" w:hAnsi="Calibri" w:cs="Calibri"/>
+          <w:color w:val="000000" w:themeColor="text1"/>
+        </w:rPr>
+        <w:t>Ponemon</w:t>
+      </w:r>
+      <w:proofErr w:type="spellEnd"/>
+      <w:r>
+        <w:rPr>
+          <w:rFonts w:ascii="Calibri" w:eastAsia="Calibri" w:hAnsi="Calibri" w:cs="Calibri"/>
+          <w:color w:val="000000" w:themeColor="text1"/>
+        </w:rPr>
+        <w:t xml:space="preserve"> Institute, it was revealed that a significant 59% of organizations continue to depend solely on their employees' memory to manage their passwords</w:t>
       </w:r>
       <w:r>
         <w:rPr>
@@ -8185,13 +8271,23 @@
         </w:rPr>
         <w:t xml:space="preserve">&lt; </w:t>
       </w:r>
+      <w:proofErr w:type="spellStart"/>
       <w:r>
         <w:rPr>
           <w:rFonts w:cstheme="minorHAnsi"/>
           <w:b/>
           <w:bCs/>
         </w:rPr>
-        <w:t>ToDo:</w:t>
+        <w:t>ToDo</w:t>
+      </w:r>
+      <w:proofErr w:type="spellEnd"/>
+      <w:r>
+        <w:rPr>
+          <w:rFonts w:cstheme="minorHAnsi"/>
+          <w:b/>
+          <w:bCs/>
+        </w:rPr>
+        <w:t>:</w:t>
       </w:r>
       <w:r>
         <w:rPr>
@@ -8307,21 +8403,7 @@
         <w:rPr>
           <w:rFonts w:cstheme="minorHAnsi"/>
         </w:rPr>
-        <w:t xml:space="preserve">Describe the competing products and how does yours differ from </w:t>
-      </w:r>
-      <w:proofErr w:type="gramStart"/>
-      <w:r>
-        <w:rPr>
-          <w:rFonts w:cstheme="minorHAnsi"/>
-        </w:rPr>
-        <w:t>that</w:t>
-      </w:r>
-      <w:proofErr w:type="gramEnd"/>
-      <w:r>
-        <w:rPr>
-          <w:rFonts w:cstheme="minorHAnsi"/>
-        </w:rPr>
-        <w:t xml:space="preserve"> offered by competitors? </w:t>
+        <w:t xml:space="preserve">Describe the competing products and how does yours differ from that offered by competitors? </w:t>
       </w:r>
       <w:r>
         <w:rPr>
@@ -8626,7 +8708,15 @@
         <w:spacing w:after="160" w:line="259" w:lineRule="auto"/>
       </w:pPr>
       <w:r>
-        <w:t xml:space="preserve"> Commercial Password Manager Providers: Such as LastPass, Dashlane, and 1Password offer robust password management solutions to millions of users. </w:t>
+        <w:t xml:space="preserve"> Commercial Password Manager Providers: Such as LastPass, </w:t>
+      </w:r>
+      <w:proofErr w:type="spellStart"/>
+      <w:r>
+        <w:t>Dashlane</w:t>
+      </w:r>
+      <w:proofErr w:type="spellEnd"/>
+      <w:r>
+        <w:t xml:space="preserve">, and 1Password offer robust password management solutions to millions of users. </w:t>
       </w:r>
     </w:p>
     <w:p>
@@ -8639,7 +8729,23 @@
         <w:spacing w:after="160" w:line="259" w:lineRule="auto"/>
       </w:pPr>
       <w:r>
-        <w:t>Open-source Projects: KeepassXC and bitwarden are prominent open-source password managers reflecting a growing community-driven approach to password security.</w:t>
+        <w:t xml:space="preserve">Open-source Projects: </w:t>
+      </w:r>
+      <w:proofErr w:type="spellStart"/>
+      <w:r>
+        <w:t>KeepassXC</w:t>
+      </w:r>
+      <w:proofErr w:type="spellEnd"/>
+      <w:r>
+        <w:t xml:space="preserve"> and </w:t>
+      </w:r>
+      <w:proofErr w:type="spellStart"/>
+      <w:r>
+        <w:t>bitwarden</w:t>
+      </w:r>
+      <w:proofErr w:type="spellEnd"/>
+      <w:r>
+        <w:t xml:space="preserve"> are prominent open-source password managers reflecting a growing community-driven approach to password security.</w:t>
       </w:r>
     </w:p>
     <w:p>
@@ -8734,15 +8840,7 @@
     </w:p>
     <w:p>
       <w:r>
-        <w:t xml:space="preserve">Biometrics: as an easily accessible and safe alternative to traditional passwords, biometric authentication methods that include the recognition of a person's face or fingerprints </w:t>
-      </w:r>
-      <w:proofErr w:type="gramStart"/>
-      <w:r>
-        <w:t>is</w:t>
-      </w:r>
-      <w:proofErr w:type="gramEnd"/>
-      <w:r>
-        <w:t xml:space="preserve"> becoming increasingly popular.</w:t>
+        <w:t>Biometrics: as an easily accessible and safe alternative to traditional passwords, biometric authentication methods that include the recognition of a person's face or fingerprints is becoming increasingly popular.</w:t>
       </w:r>
     </w:p>
     <w:p/>
@@ -9082,15 +9180,7 @@
         <w:t>existing options.</w:t>
       </w:r>
       <w:r>
-        <w:t xml:space="preserve"> We discuss the related work in two sections, each relating to different types of relevant sources. First, we discuss the most used password manager applications. Second, we </w:t>
-      </w:r>
-      <w:proofErr w:type="gramStart"/>
-      <w:r>
-        <w:t>discuss about</w:t>
-      </w:r>
-      <w:proofErr w:type="gramEnd"/>
-      <w:r>
-        <w:t xml:space="preserve"> password organizer books, research, study, and an analysis about password managers. </w:t>
+        <w:t xml:space="preserve"> We discuss the related work in two sections, each relating to different types of relevant sources. First, we discuss the most used password manager applications. Second, we discuss about password organizer books, research, study, and an analysis about password managers. </w:t>
       </w:r>
       <w:r>
         <w:t>We conclude with a table that summarizes the similarities and differences in various aspects, providing a comprehensive overview</w:t>
@@ -9723,12 +9813,21 @@
         </w:rPr>
         <w:t xml:space="preserve">- </w:t>
       </w:r>
+      <w:proofErr w:type="spellStart"/>
       <w:r>
         <w:rPr>
           <w:b/>
           <w:bCs/>
         </w:rPr>
-        <w:t xml:space="preserve">Zoho Vault </w:t>
+        <w:t>Zoho</w:t>
+      </w:r>
+      <w:proofErr w:type="spellEnd"/>
+      <w:r>
+        <w:rPr>
+          <w:b/>
+          <w:bCs/>
+        </w:rPr>
+        <w:t xml:space="preserve"> Vault </w:t>
       </w:r>
     </w:p>
     <w:p>
@@ -9745,8 +9844,13 @@
         </w:rPr>
         <w:tab/>
       </w:r>
-      <w:r>
-        <w:t xml:space="preserve">Zoho Vault is a business-focused password manager with strong security, a cost-effective free version, various browser extensions, and phone support. It offers robust user management and Two-Factor </w:t>
+      <w:proofErr w:type="spellStart"/>
+      <w:r>
+        <w:t>Zoho</w:t>
+      </w:r>
+      <w:proofErr w:type="spellEnd"/>
+      <w:r>
+        <w:t xml:space="preserve"> Vault is a business-focused password manager with strong security, a cost-effective free version, various browser extensions, and phone support. It offers robust user management and Two-Factor </w:t>
       </w:r>
       <w:r>
         <w:t>A</w:t>
@@ -9848,13 +9952,23 @@
         </w:rPr>
         <w:t xml:space="preserve">: </w:t>
       </w:r>
+      <w:proofErr w:type="spellStart"/>
       <w:r>
         <w:rPr>
           <w:b/>
           <w:bCs/>
           <w:color w:val="0070C0"/>
         </w:rPr>
-        <w:t xml:space="preserve">Zoho Vault </w:t>
+        <w:t>Zoho</w:t>
+      </w:r>
+      <w:proofErr w:type="spellEnd"/>
+      <w:r>
+        <w:rPr>
+          <w:b/>
+          <w:bCs/>
+          <w:color w:val="0070C0"/>
+        </w:rPr>
+        <w:t xml:space="preserve"> Vault </w:t>
       </w:r>
       <w:r>
         <w:rPr>
@@ -10228,22 +10342,36 @@
           <w:b/>
           <w:bCs/>
         </w:rPr>
-        <w:t xml:space="preserve"> LogMeOnce</w:t>
-      </w:r>
-    </w:p>
-    <w:p>
+        <w:t xml:space="preserve"> </w:t>
+      </w:r>
+      <w:proofErr w:type="spellStart"/>
       <w:r>
         <w:rPr>
           <w:b/>
           <w:bCs/>
         </w:rPr>
+        <w:t>LogMeOnce</w:t>
+      </w:r>
+      <w:proofErr w:type="spellEnd"/>
+    </w:p>
+    <w:p>
+      <w:r>
+        <w:rPr>
+          <w:b/>
+          <w:bCs/>
+        </w:rPr>
         <w:tab/>
       </w:r>
       <w:r>
         <w:t xml:space="preserve"> </w:t>
       </w:r>
-      <w:r>
-        <w:t>LogMeOnce Password Management Suite is a feature-rich password manager, rivaling Dash Lane with its extensive feature set, including smartphone-based authentication for password less login</w:t>
+      <w:proofErr w:type="spellStart"/>
+      <w:r>
+        <w:t>LogMeOnce</w:t>
+      </w:r>
+      <w:proofErr w:type="spellEnd"/>
+      <w:r>
+        <w:t xml:space="preserve"> Password Management Suite is a feature-rich password manager, rivaling Dash Lane with its extensive feature set, including smartphone-based authentication for password less login</w:t>
       </w:r>
       <w:r>
         <w:t xml:space="preserve"> </w:t>
@@ -10317,7 +10445,25 @@
           <w:bCs/>
           <w:color w:val="0070C0"/>
         </w:rPr>
-        <w:t>Figure 7: LogMeOnce UI and Desktop Application</w:t>
+        <w:t xml:space="preserve">Figure 7: </w:t>
+      </w:r>
+      <w:proofErr w:type="spellStart"/>
+      <w:r>
+        <w:rPr>
+          <w:b/>
+          <w:bCs/>
+          <w:color w:val="0070C0"/>
+        </w:rPr>
+        <w:t>LogMeOnce</w:t>
+      </w:r>
+      <w:proofErr w:type="spellEnd"/>
+      <w:r>
+        <w:rPr>
+          <w:b/>
+          <w:bCs/>
+          <w:color w:val="0070C0"/>
+        </w:rPr>
+        <w:t xml:space="preserve"> UI and Desktop Application</w:t>
       </w:r>
     </w:p>
     <w:p>
@@ -11174,12 +11320,21 @@
       <w:r>
         <w:t xml:space="preserve">&lt; </w:t>
       </w:r>
+      <w:proofErr w:type="spellStart"/>
       <w:r>
         <w:rPr>
           <w:b/>
           <w:bCs/>
         </w:rPr>
-        <w:t>ToDo:</w:t>
+        <w:t>ToDo</w:t>
+      </w:r>
+      <w:proofErr w:type="spellEnd"/>
+      <w:r>
+        <w:rPr>
+          <w:b/>
+          <w:bCs/>
+        </w:rPr>
+        <w:t>:</w:t>
       </w:r>
       <w:r>
         <w:t xml:space="preserve"> </w:t>
@@ -11274,13 +11429,23 @@
         </w:rPr>
         <w:t>&lt;</w:t>
       </w:r>
+      <w:proofErr w:type="spellStart"/>
       <w:r>
         <w:rPr>
           <w:b/>
           <w:bCs/>
           <w:color w:val="000000" w:themeColor="text1"/>
         </w:rPr>
-        <w:t>ToDo:</w:t>
+        <w:t>ToDo</w:t>
+      </w:r>
+      <w:proofErr w:type="spellEnd"/>
+      <w:r>
+        <w:rPr>
+          <w:b/>
+          <w:bCs/>
+          <w:color w:val="000000" w:themeColor="text1"/>
+        </w:rPr>
+        <w:t>:</w:t>
       </w:r>
       <w:r>
         <w:rPr>
@@ -11470,12 +11635,21 @@
       <w:r>
         <w:t>&lt;/</w:t>
       </w:r>
+      <w:proofErr w:type="spellStart"/>
       <w:r>
         <w:rPr>
           <w:b/>
           <w:bCs/>
         </w:rPr>
-        <w:t>ToDo:</w:t>
+        <w:t>ToDo</w:t>
+      </w:r>
+      <w:proofErr w:type="spellEnd"/>
+      <w:r>
+        <w:rPr>
+          <w:b/>
+          <w:bCs/>
+        </w:rPr>
+        <w:t>:</w:t>
       </w:r>
     </w:p>
     <w:p>
@@ -11664,15 +11838,7 @@
         <w:jc w:val="both"/>
       </w:pPr>
       <w:r>
-        <w:t xml:space="preserve">Use in-text </w:t>
-      </w:r>
-      <w:proofErr w:type="gramStart"/>
-      <w:r>
-        <w:t>referencing</w:t>
-      </w:r>
-      <w:proofErr w:type="gramEnd"/>
-      <w:r>
-        <w:t xml:space="preserve"> to relevant sections of the report to provide evidence of the proper usage of the adopted software development process. For example, you can reference specific sections of the report that describe the requirements gathering process, design phase, testing process, or project management techniques.</w:t>
+        <w:t>Use in-text referencing to relevant sections of the report to provide evidence of the proper usage of the adopted software development process. For example, you can reference specific sections of the report that describe the requirements gathering process, design phase, testing process, or project management techniques.</w:t>
       </w:r>
     </w:p>
     <w:p>
@@ -11785,12 +11951,21 @@
       <w:r>
         <w:t xml:space="preserve">&lt; </w:t>
       </w:r>
+      <w:proofErr w:type="spellStart"/>
       <w:r>
         <w:rPr>
           <w:b/>
           <w:bCs/>
         </w:rPr>
-        <w:t>ToDo:</w:t>
+        <w:t>ToDo</w:t>
+      </w:r>
+      <w:proofErr w:type="spellEnd"/>
+      <w:r>
+        <w:rPr>
+          <w:b/>
+          <w:bCs/>
+        </w:rPr>
+        <w:t>:</w:t>
       </w:r>
       <w:r>
         <w:t xml:space="preserve"> </w:t>
@@ -12559,14 +12734,14 @@
     <w:tbl>
       <w:tblPr>
         <w:tblStyle w:val="LightGrid-Accent111"/>
-        <w:tblW w:w="9260" w:type="dxa"/>
-        <w:tblInd w:w="0" w:type="dxa"/>
+        <w:tblW w:w="10080" w:type="dxa"/>
+        <w:tblInd w:w="-640" w:type="dxa"/>
         <w:tblLook w:val="04A0" w:firstRow="1" w:lastRow="0" w:firstColumn="1" w:lastColumn="0" w:noHBand="0" w:noVBand="1"/>
       </w:tblPr>
       <w:tblGrid>
-        <w:gridCol w:w="3140"/>
+        <w:gridCol w:w="3780"/>
         <w:gridCol w:w="3240"/>
-        <w:gridCol w:w="2880"/>
+        <w:gridCol w:w="3060"/>
       </w:tblGrid>
       <w:tr>
         <w:trPr>
@@ -12575,7 +12750,7 @@
         <w:tc>
           <w:tcPr>
             <w:cnfStyle w:val="001000000000" w:firstRow="0" w:lastRow="0" w:firstColumn="1" w:lastColumn="0" w:oddVBand="0" w:evenVBand="0" w:oddHBand="0" w:evenHBand="0" w:firstRowFirstColumn="0" w:firstRowLastColumn="0" w:lastRowFirstColumn="0" w:lastRowLastColumn="0"/>
-            <w:tcW w:w="3140" w:type="dxa"/>
+            <w:tcW w:w="3780" w:type="dxa"/>
             <w:hideMark/>
           </w:tcPr>
           <w:p>
@@ -12600,7 +12775,7 @@
         </w:tc>
         <w:tc>
           <w:tcPr>
-            <w:tcW w:w="2880" w:type="dxa"/>
+            <w:tcW w:w="3060" w:type="dxa"/>
             <w:hideMark/>
           </w:tcPr>
           <w:p>
@@ -12620,7 +12795,7 @@
         <w:tc>
           <w:tcPr>
             <w:cnfStyle w:val="001000000000" w:firstRow="0" w:lastRow="0" w:firstColumn="1" w:lastColumn="0" w:oddVBand="0" w:evenVBand="0" w:oddHBand="0" w:evenHBand="0" w:firstRowFirstColumn="0" w:firstRowLastColumn="0" w:lastRowFirstColumn="0" w:lastRowLastColumn="0"/>
-            <w:tcW w:w="3140" w:type="dxa"/>
+            <w:tcW w:w="3780" w:type="dxa"/>
           </w:tcPr>
           <w:p>
             <w:pPr>
@@ -12646,7 +12821,6 @@
           </w:tcPr>
           <w:p>
             <w:pPr>
-              <w:spacing w:after="0" w:line="240" w:lineRule="auto"/>
               <w:cnfStyle w:val="000000100000" w:firstRow="0" w:lastRow="0" w:firstColumn="0" w:lastColumn="0" w:oddVBand="0" w:evenVBand="0" w:oddHBand="1" w:evenHBand="0" w:firstRowFirstColumn="0" w:firstRowLastColumn="0" w:lastRowFirstColumn="0" w:lastRowLastColumn="0"/>
               <w:rPr>
                 <w:rFonts w:cstheme="minorHAnsi"/>
@@ -12688,11 +12862,10 @@
         </w:tc>
         <w:tc>
           <w:tcPr>
-            <w:tcW w:w="2880" w:type="dxa"/>
+            <w:tcW w:w="3060" w:type="dxa"/>
           </w:tcPr>
           <w:p>
             <w:pPr>
-              <w:spacing w:after="0" w:line="240" w:lineRule="auto"/>
               <w:cnfStyle w:val="000000100000" w:firstRow="0" w:lastRow="0" w:firstColumn="0" w:lastColumn="0" w:oddVBand="0" w:evenVBand="0" w:oddHBand="1" w:evenHBand="0" w:firstRowFirstColumn="0" w:firstRowLastColumn="0" w:lastRowFirstColumn="0" w:lastRowLastColumn="0"/>
               <w:rPr>
                 <w:rFonts w:cstheme="minorHAnsi"/>
@@ -12725,7 +12898,6 @@
           </w:p>
           <w:p>
             <w:pPr>
-              <w:spacing w:after="0" w:line="240" w:lineRule="auto"/>
               <w:cnfStyle w:val="000000100000" w:firstRow="0" w:lastRow="0" w:firstColumn="0" w:lastColumn="0" w:oddVBand="0" w:evenVBand="0" w:oddHBand="1" w:evenHBand="0" w:firstRowFirstColumn="0" w:firstRowLastColumn="0" w:lastRowFirstColumn="0" w:lastRowLastColumn="0"/>
               <w:rPr>
                 <w:rFonts w:cstheme="minorHAnsi"/>
@@ -12785,7 +12957,7 @@
         <w:tc>
           <w:tcPr>
             <w:cnfStyle w:val="001000000000" w:firstRow="0" w:lastRow="0" w:firstColumn="1" w:lastColumn="0" w:oddVBand="0" w:evenVBand="0" w:oddHBand="0" w:evenHBand="0" w:firstRowFirstColumn="0" w:firstRowLastColumn="0" w:lastRowFirstColumn="0" w:lastRowLastColumn="0"/>
-            <w:tcW w:w="3140" w:type="dxa"/>
+            <w:tcW w:w="3780" w:type="dxa"/>
           </w:tcPr>
           <w:p>
             <w:pPr>
@@ -12811,7 +12983,6 @@
           </w:tcPr>
           <w:p>
             <w:pPr>
-              <w:spacing w:after="0" w:line="240" w:lineRule="auto"/>
               <w:cnfStyle w:val="000000010000" w:firstRow="0" w:lastRow="0" w:firstColumn="0" w:lastColumn="0" w:oddVBand="0" w:evenVBand="0" w:oddHBand="0" w:evenHBand="1" w:firstRowFirstColumn="0" w:firstRowLastColumn="0" w:lastRowFirstColumn="0" w:lastRowLastColumn="0"/>
               <w:rPr>
                 <w:rFonts w:cstheme="minorHAnsi"/>
@@ -12832,7 +13003,6 @@
           </w:p>
           <w:p>
             <w:pPr>
-              <w:spacing w:after="0" w:line="240" w:lineRule="auto"/>
               <w:cnfStyle w:val="000000010000" w:firstRow="0" w:lastRow="0" w:firstColumn="0" w:lastColumn="0" w:oddVBand="0" w:evenVBand="0" w:oddHBand="0" w:evenHBand="1" w:firstRowFirstColumn="0" w:firstRowLastColumn="0" w:lastRowFirstColumn="0" w:lastRowLastColumn="0"/>
               <w:rPr>
                 <w:rFonts w:cstheme="minorHAnsi"/>
@@ -12848,19 +13018,18 @@
               <w:rPr>
                 <w:rFonts w:cstheme="minorHAnsi"/>
               </w:rPr>
-              <w:t xml:space="preserve">The system will incorporate appropriate failover mechanisms </w:t>
+              <w:t xml:space="preserve">The system will incorporate appropriate failover mechanisms and implement backup </w:t>
             </w:r>
             <w:r>
               <w:rPr>
                 <w:rFonts w:cstheme="minorHAnsi"/>
               </w:rPr>
               <w:lastRenderedPageBreak/>
-              <w:t>and implement backup procedures to mitigate the impact of disasters.</w:t>
+              <w:t>procedures to mitigate the impact of disasters.</w:t>
             </w:r>
           </w:p>
           <w:p>
             <w:pPr>
-              <w:spacing w:after="0" w:line="240" w:lineRule="auto"/>
               <w:cnfStyle w:val="000000010000" w:firstRow="0" w:lastRow="0" w:firstColumn="0" w:lastColumn="0" w:oddVBand="0" w:evenVBand="0" w:oddHBand="0" w:evenHBand="1" w:firstRowFirstColumn="0" w:firstRowLastColumn="0" w:lastRowFirstColumn="0" w:lastRowLastColumn="0"/>
               <w:rPr>
                 <w:rFonts w:cstheme="minorHAnsi"/>
@@ -12910,11 +13079,10 @@
         </w:tc>
         <w:tc>
           <w:tcPr>
-            <w:tcW w:w="2880" w:type="dxa"/>
+            <w:tcW w:w="3060" w:type="dxa"/>
           </w:tcPr>
           <w:p>
             <w:pPr>
-              <w:spacing w:after="0" w:line="240" w:lineRule="auto"/>
               <w:cnfStyle w:val="000000010000" w:firstRow="0" w:lastRow="0" w:firstColumn="0" w:lastColumn="0" w:oddVBand="0" w:evenVBand="0" w:oddHBand="0" w:evenHBand="1" w:firstRowFirstColumn="0" w:firstRowLastColumn="0" w:lastRowFirstColumn="0" w:lastRowLastColumn="0"/>
               <w:rPr>
                 <w:rFonts w:cstheme="minorHAnsi"/>
@@ -12936,7 +13104,6 @@
           </w:p>
           <w:p>
             <w:pPr>
-              <w:spacing w:after="0" w:line="240" w:lineRule="auto"/>
               <w:cnfStyle w:val="000000010000" w:firstRow="0" w:lastRow="0" w:firstColumn="0" w:lastColumn="0" w:oddVBand="0" w:evenVBand="0" w:oddHBand="0" w:evenHBand="1" w:firstRowFirstColumn="0" w:firstRowLastColumn="0" w:lastRowFirstColumn="0" w:lastRowLastColumn="0"/>
               <w:rPr>
                 <w:rFonts w:cstheme="minorHAnsi"/>
@@ -12985,7 +13152,7 @@
         <w:tc>
           <w:tcPr>
             <w:cnfStyle w:val="001000000000" w:firstRow="0" w:lastRow="0" w:firstColumn="1" w:lastColumn="0" w:oddVBand="0" w:evenVBand="0" w:oddHBand="0" w:evenHBand="0" w:firstRowFirstColumn="0" w:firstRowLastColumn="0" w:lastRowFirstColumn="0" w:lastRowLastColumn="0"/>
-            <w:tcW w:w="3140" w:type="dxa"/>
+            <w:tcW w:w="3780" w:type="dxa"/>
           </w:tcPr>
           <w:p>
             <w:pPr>
@@ -13018,7 +13185,6 @@
           </w:tcPr>
           <w:p>
             <w:pPr>
-              <w:spacing w:after="0" w:line="240" w:lineRule="auto"/>
               <w:cnfStyle w:val="000000100000" w:firstRow="0" w:lastRow="0" w:firstColumn="0" w:lastColumn="0" w:oddVBand="0" w:evenVBand="0" w:oddHBand="1" w:evenHBand="0" w:firstRowFirstColumn="0" w:firstRowLastColumn="0" w:lastRowFirstColumn="0" w:lastRowLastColumn="0"/>
               <w:rPr>
                 <w:rFonts w:cstheme="minorHAnsi"/>
@@ -13035,60 +13201,6 @@
                 <w:rFonts w:cstheme="minorHAnsi"/>
               </w:rPr>
               <w:t>All communication between the front end and back end must be authenticated and encrypted.</w:t>
-            </w:r>
-          </w:p>
-          <w:p>
-            <w:pPr>
-              <w:spacing w:after="0" w:line="240" w:lineRule="auto"/>
-              <w:cnfStyle w:val="000000100000" w:firstRow="0" w:lastRow="0" w:firstColumn="0" w:lastColumn="0" w:oddVBand="0" w:evenVBand="0" w:oddHBand="1" w:evenHBand="0" w:firstRowFirstColumn="0" w:firstRowLastColumn="0" w:lastRowFirstColumn="0" w:lastRowLastColumn="0"/>
-              <w:rPr>
-                <w:rFonts w:cstheme="minorHAnsi"/>
-              </w:rPr>
-            </w:pPr>
-            <w:r>
-              <w:rPr>
-                <w:rFonts w:cstheme="minorHAnsi"/>
-              </w:rPr>
-              <w:t xml:space="preserve">- </w:t>
-            </w:r>
-            <w:r>
-              <w:rPr>
-                <w:rFonts w:cstheme="minorHAnsi"/>
-              </w:rPr>
-              <w:t xml:space="preserve">The system must implement robust security measures to protect sensitive data and uphold the CIA triad, safeguarding users' personal and credential </w:t>
-            </w:r>
-            <w:r>
-              <w:rPr>
-                <w:rFonts w:cstheme="minorHAnsi"/>
-              </w:rPr>
-              <w:t>assets</w:t>
-            </w:r>
-            <w:r>
-              <w:rPr>
-                <w:rFonts w:cstheme="minorHAnsi"/>
-              </w:rPr>
-              <w:t>.</w:t>
-            </w:r>
-          </w:p>
-          <w:p>
-            <w:pPr>
-              <w:spacing w:after="0" w:line="240" w:lineRule="auto"/>
-              <w:cnfStyle w:val="000000100000" w:firstRow="0" w:lastRow="0" w:firstColumn="0" w:lastColumn="0" w:oddVBand="0" w:evenVBand="0" w:oddHBand="1" w:evenHBand="0" w:firstRowFirstColumn="0" w:firstRowLastColumn="0" w:lastRowFirstColumn="0" w:lastRowLastColumn="0"/>
-              <w:rPr>
-                <w:rFonts w:cstheme="minorHAnsi"/>
-              </w:rPr>
-            </w:pPr>
-            <w:r>
-              <w:rPr>
-                <w:rFonts w:cstheme="minorHAnsi"/>
-              </w:rPr>
-              <w:t xml:space="preserve">- </w:t>
-            </w:r>
-            <w:r>
-              <w:rPr>
-                <w:rFonts w:cstheme="minorHAnsi"/>
-              </w:rPr>
-              <w:t>Personal user information and login credentials should only be accessible to authorized users.</w:t>
             </w:r>
           </w:p>
           <w:p>
@@ -13102,6 +13214,58 @@
               <w:rPr>
                 <w:rFonts w:cstheme="minorHAnsi"/>
               </w:rPr>
+              <w:t xml:space="preserve">- </w:t>
+            </w:r>
+            <w:r>
+              <w:rPr>
+                <w:rFonts w:cstheme="minorHAnsi"/>
+              </w:rPr>
+              <w:t xml:space="preserve">The system must implement robust security measures to protect sensitive data and uphold the CIA triad, safeguarding users' personal and credential </w:t>
+            </w:r>
+            <w:r>
+              <w:rPr>
+                <w:rFonts w:cstheme="minorHAnsi"/>
+              </w:rPr>
+              <w:t>assets</w:t>
+            </w:r>
+            <w:r>
+              <w:rPr>
+                <w:rFonts w:cstheme="minorHAnsi"/>
+              </w:rPr>
+              <w:t>.</w:t>
+            </w:r>
+          </w:p>
+          <w:p>
+            <w:pPr>
+              <w:cnfStyle w:val="000000100000" w:firstRow="0" w:lastRow="0" w:firstColumn="0" w:lastColumn="0" w:oddVBand="0" w:evenVBand="0" w:oddHBand="1" w:evenHBand="0" w:firstRowFirstColumn="0" w:firstRowLastColumn="0" w:lastRowFirstColumn="0" w:lastRowLastColumn="0"/>
+              <w:rPr>
+                <w:rFonts w:cstheme="minorHAnsi"/>
+              </w:rPr>
+            </w:pPr>
+            <w:r>
+              <w:rPr>
+                <w:rFonts w:cstheme="minorHAnsi"/>
+              </w:rPr>
+              <w:t xml:space="preserve">- </w:t>
+            </w:r>
+            <w:r>
+              <w:rPr>
+                <w:rFonts w:cstheme="minorHAnsi"/>
+              </w:rPr>
+              <w:t>Personal user information and login credentials should only be accessible to authorized users.</w:t>
+            </w:r>
+          </w:p>
+          <w:p>
+            <w:pPr>
+              <w:cnfStyle w:val="000000100000" w:firstRow="0" w:lastRow="0" w:firstColumn="0" w:lastColumn="0" w:oddVBand="0" w:evenVBand="0" w:oddHBand="1" w:evenHBand="0" w:firstRowFirstColumn="0" w:firstRowLastColumn="0" w:lastRowFirstColumn="0" w:lastRowLastColumn="0"/>
+              <w:rPr>
+                <w:rFonts w:cstheme="minorHAnsi"/>
+              </w:rPr>
+            </w:pPr>
+            <w:r>
+              <w:rPr>
+                <w:rFonts w:cstheme="minorHAnsi"/>
+              </w:rPr>
               <w:t>-</w:t>
             </w:r>
             <w:r>
@@ -13135,11 +13299,10 @@
         </w:tc>
         <w:tc>
           <w:tcPr>
-            <w:tcW w:w="2880" w:type="dxa"/>
+            <w:tcW w:w="3060" w:type="dxa"/>
           </w:tcPr>
           <w:p>
             <w:pPr>
-              <w:spacing w:after="0" w:line="240" w:lineRule="auto"/>
               <w:cnfStyle w:val="000000100000" w:firstRow="0" w:lastRow="0" w:firstColumn="0" w:lastColumn="0" w:oddVBand="0" w:evenVBand="0" w:oddHBand="1" w:evenHBand="0" w:firstRowFirstColumn="0" w:firstRowLastColumn="0" w:lastRowFirstColumn="0" w:lastRowLastColumn="0"/>
               <w:rPr>
                 <w:rFonts w:cstheme="minorHAnsi"/>
@@ -13160,7 +13323,6 @@
           </w:p>
           <w:p>
             <w:pPr>
-              <w:spacing w:after="0" w:line="240" w:lineRule="auto"/>
               <w:cnfStyle w:val="000000100000" w:firstRow="0" w:lastRow="0" w:firstColumn="0" w:lastColumn="0" w:oddVBand="0" w:evenVBand="0" w:oddHBand="1" w:evenHBand="0" w:firstRowFirstColumn="0" w:firstRowLastColumn="0" w:lastRowFirstColumn="0" w:lastRowLastColumn="0"/>
               <w:rPr>
                 <w:rFonts w:cstheme="minorHAnsi"/>
@@ -13181,7 +13343,6 @@
           </w:p>
           <w:p>
             <w:pPr>
-              <w:spacing w:after="0" w:line="240" w:lineRule="auto"/>
               <w:cnfStyle w:val="000000100000" w:firstRow="0" w:lastRow="0" w:firstColumn="0" w:lastColumn="0" w:oddVBand="0" w:evenVBand="0" w:oddHBand="1" w:evenHBand="0" w:firstRowFirstColumn="0" w:firstRowLastColumn="0" w:lastRowFirstColumn="0" w:lastRowLastColumn="0"/>
               <w:rPr>
                 <w:rFonts w:cstheme="minorHAnsi"/>
@@ -13229,7 +13390,7 @@
         <w:tc>
           <w:tcPr>
             <w:cnfStyle w:val="001000000000" w:firstRow="0" w:lastRow="0" w:firstColumn="1" w:lastColumn="0" w:oddVBand="0" w:evenVBand="0" w:oddHBand="0" w:evenHBand="0" w:firstRowFirstColumn="0" w:firstRowLastColumn="0" w:lastRowFirstColumn="0" w:lastRowLastColumn="0"/>
-            <w:tcW w:w="3140" w:type="dxa"/>
+            <w:tcW w:w="3780" w:type="dxa"/>
           </w:tcPr>
           <w:p>
             <w:pPr>
@@ -13288,7 +13449,7 @@
         </w:tc>
         <w:tc>
           <w:tcPr>
-            <w:tcW w:w="2880" w:type="dxa"/>
+            <w:tcW w:w="3060" w:type="dxa"/>
           </w:tcPr>
           <w:p>
             <w:pPr>
@@ -13375,7 +13536,7 @@
         <w:tc>
           <w:tcPr>
             <w:cnfStyle w:val="001000000000" w:firstRow="0" w:lastRow="0" w:firstColumn="1" w:lastColumn="0" w:oddVBand="0" w:evenVBand="0" w:oddHBand="0" w:evenHBand="0" w:firstRowFirstColumn="0" w:firstRowLastColumn="0" w:lastRowFirstColumn="0" w:lastRowLastColumn="0"/>
-            <w:tcW w:w="3140" w:type="dxa"/>
+            <w:tcW w:w="3780" w:type="dxa"/>
           </w:tcPr>
           <w:p>
             <w:pPr>
@@ -13428,7 +13589,7 @@
         </w:tc>
         <w:tc>
           <w:tcPr>
-            <w:tcW w:w="2880" w:type="dxa"/>
+            <w:tcW w:w="3060" w:type="dxa"/>
           </w:tcPr>
           <w:p>
             <w:pPr>
@@ -13459,7 +13620,7 @@
         <w:tc>
           <w:tcPr>
             <w:cnfStyle w:val="001000000000" w:firstRow="0" w:lastRow="0" w:firstColumn="1" w:lastColumn="0" w:oddVBand="0" w:evenVBand="0" w:oddHBand="0" w:evenHBand="0" w:firstRowFirstColumn="0" w:firstRowLastColumn="0" w:lastRowFirstColumn="0" w:lastRowLastColumn="0"/>
-            <w:tcW w:w="3140" w:type="dxa"/>
+            <w:tcW w:w="3780" w:type="dxa"/>
           </w:tcPr>
           <w:p>
             <w:pPr>
@@ -13500,24 +13661,16 @@
               <w:rPr>
                 <w:rFonts w:cstheme="minorHAnsi"/>
               </w:rPr>
-              <w:t xml:space="preserve">The system should remain operational 24 hours a day, 365 </w:t>
-            </w:r>
-            <w:r>
-              <w:rPr>
-                <w:rFonts w:cstheme="minorHAnsi"/>
-              </w:rPr>
-              <w:lastRenderedPageBreak/>
-              <w:t>days a year, with the assistance of backup modules.</w:t>
+              <w:t>The system should remain operational 24 hours a day, 365 days a year, with the assistance of backup modules.</w:t>
             </w:r>
           </w:p>
         </w:tc>
         <w:tc>
           <w:tcPr>
-            <w:tcW w:w="2880" w:type="dxa"/>
+            <w:tcW w:w="3060" w:type="dxa"/>
           </w:tcPr>
           <w:p>
             <w:pPr>
-              <w:spacing w:after="0" w:line="240" w:lineRule="auto"/>
               <w:cnfStyle w:val="000000010000" w:firstRow="0" w:lastRow="0" w:firstColumn="0" w:lastColumn="0" w:oddVBand="0" w:evenVBand="0" w:oddHBand="0" w:evenHBand="1" w:firstRowFirstColumn="0" w:firstRowLastColumn="0" w:lastRowFirstColumn="0" w:lastRowLastColumn="0"/>
               <w:rPr>
                 <w:rFonts w:cstheme="minorHAnsi"/>
@@ -13527,7 +13680,6 @@
               <w:rPr>
                 <w:rFonts w:cstheme="minorHAnsi"/>
               </w:rPr>
-              <w:lastRenderedPageBreak/>
               <w:t xml:space="preserve">- </w:t>
             </w:r>
             <w:r>
@@ -13548,14 +13700,20 @@
               <w:rPr>
                 <w:rFonts w:cstheme="minorHAnsi"/>
               </w:rPr>
+              <w:t xml:space="preserve">- </w:t>
+            </w:r>
+            <w:r>
+              <w:rPr>
+                <w:rFonts w:cstheme="minorHAnsi"/>
+              </w:rPr>
+              <w:t xml:space="preserve">Testing during development and operation includes </w:t>
+            </w:r>
+            <w:r>
+              <w:rPr>
+                <w:rFonts w:cstheme="minorHAnsi"/>
+              </w:rPr>
               <w:lastRenderedPageBreak/>
-              <w:t xml:space="preserve">- </w:t>
-            </w:r>
-            <w:r>
-              <w:rPr>
-                <w:rFonts w:cstheme="minorHAnsi"/>
-              </w:rPr>
-              <w:t>Testing during development and operation includes measuring failure detection, correction time, and app restart duration</w:t>
+              <w:t>measuring failure detection, correction time, and app restart duration</w:t>
             </w:r>
           </w:p>
         </w:tc>
@@ -13567,7 +13725,7 @@
         <w:tc>
           <w:tcPr>
             <w:cnfStyle w:val="001000000000" w:firstRow="0" w:lastRow="0" w:firstColumn="1" w:lastColumn="0" w:oddVBand="0" w:evenVBand="0" w:oddHBand="0" w:evenHBand="0" w:firstRowFirstColumn="0" w:firstRowLastColumn="0" w:lastRowFirstColumn="0" w:lastRowLastColumn="0"/>
-            <w:tcW w:w="3140" w:type="dxa"/>
+            <w:tcW w:w="3780" w:type="dxa"/>
           </w:tcPr>
           <w:p>
             <w:pPr>
@@ -13594,7 +13752,6 @@
           </w:tcPr>
           <w:p>
             <w:pPr>
-              <w:spacing w:after="0" w:line="240" w:lineRule="auto"/>
               <w:cnfStyle w:val="000000100000" w:firstRow="0" w:lastRow="0" w:firstColumn="0" w:lastColumn="0" w:oddVBand="0" w:evenVBand="0" w:oddHBand="1" w:evenHBand="0" w:firstRowFirstColumn="0" w:firstRowLastColumn="0" w:lastRowFirstColumn="0" w:lastRowLastColumn="0"/>
               <w:rPr>
                 <w:rFonts w:cstheme="minorHAnsi"/>
@@ -13636,11 +13793,10 @@
         </w:tc>
         <w:tc>
           <w:tcPr>
-            <w:tcW w:w="2880" w:type="dxa"/>
+            <w:tcW w:w="3060" w:type="dxa"/>
           </w:tcPr>
           <w:p>
             <w:pPr>
-              <w:spacing w:after="0" w:line="240" w:lineRule="auto"/>
               <w:cnfStyle w:val="000000100000" w:firstRow="0" w:lastRow="0" w:firstColumn="0" w:lastColumn="0" w:oddVBand="0" w:evenVBand="0" w:oddHBand="1" w:evenHBand="0" w:firstRowFirstColumn="0" w:firstRowLastColumn="0" w:lastRowFirstColumn="0" w:lastRowLastColumn="0"/>
               <w:rPr>
                 <w:rFonts w:cstheme="minorHAnsi"/>
@@ -13673,7 +13829,6 @@
           </w:p>
           <w:p>
             <w:pPr>
-              <w:spacing w:after="0" w:line="240" w:lineRule="auto"/>
               <w:cnfStyle w:val="000000100000" w:firstRow="0" w:lastRow="0" w:firstColumn="0" w:lastColumn="0" w:oddVBand="0" w:evenVBand="0" w:oddHBand="1" w:evenHBand="0" w:firstRowFirstColumn="0" w:firstRowLastColumn="0" w:lastRowFirstColumn="0" w:lastRowLastColumn="0"/>
               <w:rPr>
                 <w:rFonts w:cstheme="minorHAnsi"/>
@@ -13760,12 +13915,21 @@
       <w:r>
         <w:t>&lt;</w:t>
       </w:r>
+      <w:proofErr w:type="spellStart"/>
       <w:r>
         <w:rPr>
           <w:b/>
           <w:bCs/>
         </w:rPr>
-        <w:t xml:space="preserve">ToDo: </w:t>
+        <w:t>ToDo</w:t>
+      </w:r>
+      <w:proofErr w:type="spellEnd"/>
+      <w:r>
+        <w:rPr>
+          <w:b/>
+          <w:bCs/>
+        </w:rPr>
+        <w:t xml:space="preserve">: </w:t>
       </w:r>
     </w:p>
     <w:p>
@@ -13851,12 +14015,21 @@
       <w:r>
         <w:t>&lt;</w:t>
       </w:r>
+      <w:proofErr w:type="spellStart"/>
       <w:r>
         <w:rPr>
           <w:b/>
           <w:bCs/>
         </w:rPr>
-        <w:t>ToDo:</w:t>
+        <w:t>ToDo</w:t>
+      </w:r>
+      <w:proofErr w:type="spellEnd"/>
+      <w:r>
+        <w:rPr>
+          <w:b/>
+          <w:bCs/>
+        </w:rPr>
+        <w:t>:</w:t>
       </w:r>
     </w:p>
     <w:p>
@@ -14067,15 +14240,7 @@
         <w:jc w:val="both"/>
       </w:pPr>
       <w:r>
-        <w:t xml:space="preserve">Consider alternative courses of action and justify your choices in </w:t>
-      </w:r>
-      <w:proofErr w:type="gramStart"/>
-      <w:r>
-        <w:t>logical</w:t>
-      </w:r>
-      <w:proofErr w:type="gramEnd"/>
-      <w:r>
-        <w:t xml:space="preserve"> manner with persuasive reasoning.  </w:t>
+        <w:t xml:space="preserve">Consider alternative courses of action and justify your choices in logical manner with persuasive reasoning.  </w:t>
       </w:r>
     </w:p>
     <w:p>
@@ -14099,15 +14264,7 @@
         <w:t>Avoid</w:t>
       </w:r>
       <w:r>
-        <w:t xml:space="preserve"> outlining </w:t>
-      </w:r>
-      <w:proofErr w:type="gramStart"/>
-      <w:r>
-        <w:t>general</w:t>
-      </w:r>
-      <w:proofErr w:type="gramEnd"/>
-      <w:r>
-        <w:t xml:space="preserve"> code of ethics and responsibilities not related to your specific project. </w:t>
+        <w:t xml:space="preserve"> outlining general code of ethics and responsibilities not related to your specific project. </w:t>
       </w:r>
       <w:r>
         <w:rPr>
@@ -14116,11 +14273,7 @@
         <w:t>Do not cut and paste the entire ACM and IEEE codes of ethics into your report</w:t>
       </w:r>
       <w:r>
-        <w:t xml:space="preserve">.  </w:t>
-      </w:r>
-      <w:r>
-        <w:lastRenderedPageBreak/>
-        <w:t>Instead, read through them, and in your report specifically address the ones most relevant to your specific project and discuss how you are considering them in your project.</w:t>
+        <w:t>.  Instead, read through them, and in your report specifically address the ones most relevant to your specific project and discuss how you are considering them in your project.</w:t>
       </w:r>
     </w:p>
     <w:p>
@@ -14179,6 +14332,7 @@
         <w:jc w:val="both"/>
       </w:pPr>
       <w:r>
+        <w:lastRenderedPageBreak/>
         <w:t>/&gt;</w:t>
       </w:r>
     </w:p>
@@ -14927,12 +15081,21 @@
       <w:r>
         <w:t xml:space="preserve">&lt; </w:t>
       </w:r>
+      <w:proofErr w:type="spellStart"/>
       <w:r>
         <w:rPr>
           <w:b/>
           <w:bCs/>
         </w:rPr>
-        <w:t xml:space="preserve">ToDo: </w:t>
+        <w:t>ToDo</w:t>
+      </w:r>
+      <w:proofErr w:type="spellEnd"/>
+      <w:r>
+        <w:rPr>
+          <w:b/>
+          <w:bCs/>
+        </w:rPr>
+        <w:t xml:space="preserve">: </w:t>
       </w:r>
       <w:r>
         <w:t xml:space="preserve"> </w:t>
@@ -15292,12 +15455,21 @@
       <w:r>
         <w:t xml:space="preserve">&lt; </w:t>
       </w:r>
+      <w:proofErr w:type="spellStart"/>
       <w:r>
         <w:rPr>
           <w:b/>
           <w:bCs/>
         </w:rPr>
-        <w:t>ToDo:</w:t>
+        <w:t>ToDo</w:t>
+      </w:r>
+      <w:proofErr w:type="spellEnd"/>
+      <w:r>
+        <w:rPr>
+          <w:b/>
+          <w:bCs/>
+        </w:rPr>
+        <w:t>:</w:t>
       </w:r>
       <w:r>
         <w:t xml:space="preserve">  </w:t>
@@ -15528,7 +15700,6 @@
         <w:rPr>
           <w:color w:val="365F91" w:themeColor="accent1" w:themeShade="BF"/>
         </w:rPr>
-        <w:lastRenderedPageBreak/>
         <w:t>Anticipated risks</w:t>
       </w:r>
       <w:bookmarkEnd w:id="574"/>
@@ -15547,12 +15718,21 @@
       <w:r>
         <w:t xml:space="preserve">&lt; </w:t>
       </w:r>
+      <w:proofErr w:type="spellStart"/>
       <w:r>
         <w:rPr>
           <w:b/>
           <w:bCs/>
         </w:rPr>
-        <w:t>ToDo:</w:t>
+        <w:t>ToDo</w:t>
+      </w:r>
+      <w:proofErr w:type="spellEnd"/>
+      <w:r>
+        <w:rPr>
+          <w:b/>
+          <w:bCs/>
+        </w:rPr>
+        <w:t>:</w:t>
       </w:r>
       <w:r>
         <w:t xml:space="preserve">  </w:t>
@@ -15601,6 +15781,7 @@
         <w:jc w:val="both"/>
       </w:pPr>
       <w:r>
+        <w:lastRenderedPageBreak/>
         <w:t xml:space="preserve">What is your approach to </w:t>
       </w:r>
       <w:r>
@@ -15822,12 +16003,21 @@
       <w:r>
         <w:t>&lt;</w:t>
       </w:r>
+      <w:proofErr w:type="spellStart"/>
       <w:r>
         <w:rPr>
           <w:b/>
           <w:bCs/>
         </w:rPr>
-        <w:t>ToDo:</w:t>
+        <w:t>ToDo</w:t>
+      </w:r>
+      <w:proofErr w:type="spellEnd"/>
+      <w:r>
+        <w:rPr>
+          <w:b/>
+          <w:bCs/>
+        </w:rPr>
+        <w:t>:</w:t>
       </w:r>
     </w:p>
     <w:p>
@@ -16204,7 +16394,6 @@
         <w:rPr>
           <w:color w:val="365F91" w:themeColor="accent1" w:themeShade="BF"/>
         </w:rPr>
-        <w:lastRenderedPageBreak/>
         <w:t>High-level design</w:t>
       </w:r>
       <w:bookmarkEnd w:id="581"/>
@@ -16267,12 +16456,21 @@
       <w:r>
         <w:t xml:space="preserve">&lt; </w:t>
       </w:r>
+      <w:proofErr w:type="spellStart"/>
       <w:r>
         <w:rPr>
           <w:b/>
           <w:bCs/>
         </w:rPr>
-        <w:t>ToDo:</w:t>
+        <w:t>ToDo</w:t>
+      </w:r>
+      <w:proofErr w:type="spellEnd"/>
+      <w:r>
+        <w:rPr>
+          <w:b/>
+          <w:bCs/>
+        </w:rPr>
+        <w:t>:</w:t>
       </w:r>
       <w:r>
         <w:t xml:space="preserve">  </w:t>
@@ -16292,6 +16490,7 @@
         <w:jc w:val="both"/>
       </w:pPr>
       <w:r>
+        <w:lastRenderedPageBreak/>
         <w:t xml:space="preserve">Identify possible alternative solutions to meet the project requirements and analyze their </w:t>
       </w:r>
       <w:r>
@@ -16353,12 +16552,21 @@
       <w:r>
         <w:t xml:space="preserve">&lt; </w:t>
       </w:r>
+      <w:proofErr w:type="spellStart"/>
       <w:r>
         <w:rPr>
           <w:b/>
           <w:bCs/>
         </w:rPr>
-        <w:t>ToDo:</w:t>
+        <w:t>ToDo</w:t>
+      </w:r>
+      <w:proofErr w:type="spellEnd"/>
+      <w:r>
+        <w:rPr>
+          <w:b/>
+          <w:bCs/>
+        </w:rPr>
+        <w:t>:</w:t>
       </w:r>
       <w:r>
         <w:t xml:space="preserve">  </w:t>
@@ -16378,15 +16586,7 @@
         <w:jc w:val="both"/>
       </w:pPr>
       <w:r>
-        <w:t xml:space="preserve">Present an overview of the selected solution. This can be done in the form of </w:t>
-      </w:r>
-      <w:proofErr w:type="gramStart"/>
-      <w:r>
-        <w:t>few</w:t>
-      </w:r>
-      <w:proofErr w:type="gramEnd"/>
-      <w:r>
-        <w:t xml:space="preserve"> paragraphs giving a birds-eye view of the solution. </w:t>
+        <w:t xml:space="preserve">Present an overview of the selected solution. This can be done in the form of few paragraphs giving a birds-eye view of the solution. </w:t>
       </w:r>
     </w:p>
     <w:p>
@@ -16452,12 +16652,21 @@
       <w:r>
         <w:t xml:space="preserve">&lt; </w:t>
       </w:r>
+      <w:proofErr w:type="spellStart"/>
       <w:r>
         <w:rPr>
           <w:b/>
           <w:bCs/>
         </w:rPr>
-        <w:t>ToDo:</w:t>
+        <w:t>ToDo</w:t>
+      </w:r>
+      <w:proofErr w:type="spellEnd"/>
+      <w:r>
+        <w:rPr>
+          <w:b/>
+          <w:bCs/>
+        </w:rPr>
+        <w:t>:</w:t>
       </w:r>
       <w:r>
         <w:t xml:space="preserve"> </w:t>
@@ -16575,12 +16784,21 @@
       <w:r>
         <w:t>&lt;</w:t>
       </w:r>
+      <w:proofErr w:type="spellStart"/>
       <w:r>
         <w:rPr>
           <w:b/>
           <w:bCs/>
         </w:rPr>
-        <w:t>ToDo:</w:t>
+        <w:t>ToDo</w:t>
+      </w:r>
+      <w:proofErr w:type="spellEnd"/>
+      <w:r>
+        <w:rPr>
+          <w:b/>
+          <w:bCs/>
+        </w:rPr>
+        <w:t>:</w:t>
       </w:r>
     </w:p>
     <w:p>
@@ -16615,11 +16833,9 @@
       <w:r>
         <w:t xml:space="preserve">structural model of each major </w:t>
       </w:r>
-      <w:proofErr w:type="gramStart"/>
       <w:r>
         <w:t>components</w:t>
       </w:r>
-      <w:proofErr w:type="gramEnd"/>
       <w:r>
         <w:t xml:space="preserve"> </w:t>
       </w:r>
@@ -16654,15 +16870,7 @@
         <w:jc w:val="both"/>
       </w:pPr>
       <w:r>
-        <w:t xml:space="preserve">Class diagram for the whole system.  If the model is too big </w:t>
-      </w:r>
-      <w:proofErr w:type="gramStart"/>
-      <w:r>
-        <w:t>partition</w:t>
-      </w:r>
-      <w:proofErr w:type="gramEnd"/>
-      <w:r>
-        <w:t xml:space="preserve"> the diagram using some reasonable criteria</w:t>
+        <w:t>Class diagram for the whole system.  If the model is too big partition the diagram using some reasonable criteria</w:t>
       </w:r>
       <w:r>
         <w:t xml:space="preserve">. </w:t>
@@ -16779,15 +16987,7 @@
         <w:jc w:val="both"/>
       </w:pPr>
       <w:r>
-        <w:t xml:space="preserve">A brief explanation should accompany each diagram. Add </w:t>
-      </w:r>
-      <w:proofErr w:type="gramStart"/>
-      <w:r>
-        <w:t>few</w:t>
-      </w:r>
-      <w:proofErr w:type="gramEnd"/>
-      <w:r>
-        <w:t xml:space="preserve"> paragraphs discussing major design decisions such as how inheritance and polymorphism were used to improve the system design. Also briefly discuss how design principles such as the ‘Information Expert’ and ‘Whole controls the Parts’ principles were applied to your design.</w:t>
+        <w:t>A brief explanation should accompany each diagram. Add few paragraphs discussing major design decisions such as how inheritance and polymorphism were used to improve the system design. Also briefly discuss how design principles such as the ‘Information Expert’ and ‘Whole controls the Parts’ principles were applied to your design.</w:t>
       </w:r>
     </w:p>
     <w:p>
@@ -16804,8 +17004,23 @@
         <w:jc w:val="both"/>
       </w:pPr>
       <w:r>
-        <w:lastRenderedPageBreak/>
-        <w:t>For the external services (i.e., boundary classes) the system interacts with (e.g., BankingService, MailService) you should design the interface exposed by each of these services.</w:t>
+        <w:t xml:space="preserve">For the external services (i.e., boundary classes) the system interacts with (e.g., </w:t>
+      </w:r>
+      <w:proofErr w:type="spellStart"/>
+      <w:r>
+        <w:t>BankingService</w:t>
+      </w:r>
+      <w:proofErr w:type="spellEnd"/>
+      <w:r>
+        <w:t xml:space="preserve">, </w:t>
+      </w:r>
+      <w:proofErr w:type="spellStart"/>
+      <w:r>
+        <w:t>MailService</w:t>
+      </w:r>
+      <w:proofErr w:type="spellEnd"/>
+      <w:r>
+        <w:t>) you should design the interface exposed by each of these services.</w:t>
       </w:r>
     </w:p>
     <w:p>
@@ -16837,6 +17052,7 @@
         <w:rPr>
           <w:color w:val="365F91" w:themeColor="accent1" w:themeShade="BF"/>
         </w:rPr>
+        <w:lastRenderedPageBreak/>
         <w:t>B</w:t>
       </w:r>
       <w:r>
@@ -16863,12 +17079,21 @@
       <w:r>
         <w:t>&lt;</w:t>
       </w:r>
+      <w:proofErr w:type="spellStart"/>
       <w:r>
         <w:rPr>
           <w:b/>
           <w:bCs/>
         </w:rPr>
-        <w:t>ToDo:</w:t>
+        <w:t>ToDo</w:t>
+      </w:r>
+      <w:proofErr w:type="spellEnd"/>
+      <w:r>
+        <w:rPr>
+          <w:b/>
+          <w:bCs/>
+        </w:rPr>
+        <w:t>:</w:t>
       </w:r>
     </w:p>
     <w:p>
@@ -17041,12 +17266,21 @@
       <w:r>
         <w:t>&lt;</w:t>
       </w:r>
+      <w:proofErr w:type="spellStart"/>
       <w:r>
         <w:rPr>
           <w:b/>
           <w:bCs/>
         </w:rPr>
-        <w:t>ToDo:</w:t>
+        <w:t>ToDo</w:t>
+      </w:r>
+      <w:proofErr w:type="spellEnd"/>
+      <w:r>
+        <w:rPr>
+          <w:b/>
+          <w:bCs/>
+        </w:rPr>
+        <w:t>:</w:t>
       </w:r>
     </w:p>
     <w:p>
@@ -17143,12 +17377,21 @@
       <w:r>
         <w:t>&lt;</w:t>
       </w:r>
+      <w:proofErr w:type="spellStart"/>
       <w:r>
         <w:rPr>
           <w:b/>
           <w:bCs/>
         </w:rPr>
-        <w:t>ToDo:</w:t>
+        <w:t>ToDo</w:t>
+      </w:r>
+      <w:proofErr w:type="spellEnd"/>
+      <w:r>
+        <w:rPr>
+          <w:b/>
+          <w:bCs/>
+        </w:rPr>
+        <w:t>:</w:t>
       </w:r>
     </w:p>
     <w:p>
@@ -17265,12 +17508,21 @@
       <w:r>
         <w:t>&lt;</w:t>
       </w:r>
+      <w:proofErr w:type="spellStart"/>
       <w:r>
         <w:rPr>
           <w:b/>
           <w:bCs/>
         </w:rPr>
-        <w:t>ToDo:</w:t>
+        <w:t>ToDo</w:t>
+      </w:r>
+      <w:proofErr w:type="spellEnd"/>
+      <w:r>
+        <w:rPr>
+          <w:b/>
+          <w:bCs/>
+        </w:rPr>
+        <w:t>:</w:t>
       </w:r>
     </w:p>
     <w:p>
@@ -17283,7 +17535,6 @@
         <w:jc w:val="both"/>
       </w:pPr>
       <w:r>
-        <w:lastRenderedPageBreak/>
         <w:t xml:space="preserve">Document and evaluate </w:t>
       </w:r>
       <w:r>
@@ -17337,15 +17588,8 @@
         <w:jc w:val="both"/>
       </w:pPr>
       <w:r>
-        <w:t xml:space="preserve">Draw a UML diagram(s), e.g., class diagram, sequence diagram, to illustrate how the selected design pattern </w:t>
-      </w:r>
-      <w:proofErr w:type="gramStart"/>
-      <w:r>
-        <w:t>have</w:t>
-      </w:r>
-      <w:proofErr w:type="gramEnd"/>
-      <w:r>
-        <w:t xml:space="preserve"> been applied to your design.</w:t>
+        <w:lastRenderedPageBreak/>
+        <w:t>Draw a UML diagram(s), e.g., class diagram, sequence diagram, to illustrate how the selected design pattern have been applied to your design.</w:t>
       </w:r>
     </w:p>
     <w:p>
@@ -17361,21 +17605,8 @@
         <w:spacing w:after="0" w:line="240" w:lineRule="auto"/>
         <w:jc w:val="both"/>
       </w:pPr>
-      <w:proofErr w:type="gramStart"/>
-      <w:r>
-        <w:t>Evaluate of</w:t>
-      </w:r>
-      <w:proofErr w:type="gramEnd"/>
-      <w:r>
-        <w:t xml:space="preserve"> the used pattern the effect of selected pattern on your system quality attributes. Highlight the benefits introduced by the selected </w:t>
-      </w:r>
-      <w:proofErr w:type="gramStart"/>
-      <w:r>
-        <w:t>pattern</w:t>
-      </w:r>
-      <w:proofErr w:type="gramEnd"/>
-      <w:r>
-        <w:t xml:space="preserve"> potential problems or limitations introduced by the selected pattern.</w:t>
+      <w:r>
+        <w:t>Evaluate of the used pattern the effect of selected pattern on your system quality attributes. Highlight the benefits introduced by the selected pattern potential problems or limitations introduced by the selected pattern.</w:t>
       </w:r>
     </w:p>
     <w:p>
@@ -17478,12 +17709,21 @@
       <w:r>
         <w:t xml:space="preserve">&lt; </w:t>
       </w:r>
+      <w:proofErr w:type="spellStart"/>
       <w:r>
         <w:rPr>
           <w:b/>
           <w:bCs/>
         </w:rPr>
-        <w:t>ToDo:</w:t>
+        <w:t>ToDo</w:t>
+      </w:r>
+      <w:proofErr w:type="spellEnd"/>
+      <w:r>
+        <w:rPr>
+          <w:b/>
+          <w:bCs/>
+        </w:rPr>
+        <w:t>:</w:t>
       </w:r>
       <w:r>
         <w:t xml:space="preserve"> </w:t>
@@ -17816,12 +18056,21 @@
       <w:r>
         <w:t>&lt;</w:t>
       </w:r>
+      <w:proofErr w:type="spellStart"/>
       <w:r>
         <w:rPr>
           <w:b/>
           <w:bCs/>
         </w:rPr>
-        <w:t>ToDo:</w:t>
+        <w:t>ToDo</w:t>
+      </w:r>
+      <w:proofErr w:type="spellEnd"/>
+      <w:r>
+        <w:rPr>
+          <w:b/>
+          <w:bCs/>
+        </w:rPr>
+        <w:t>:</w:t>
       </w:r>
     </w:p>
     <w:p>
@@ -17838,15 +18087,7 @@
         <w:jc w:val="both"/>
       </w:pPr>
       <w:r>
-        <w:t xml:space="preserve">Discuss the challenging issues encountered during the implementation and how they were addressed. Lessons learnt from </w:t>
-      </w:r>
-      <w:proofErr w:type="gramStart"/>
-      <w:r>
-        <w:t>the experience</w:t>
-      </w:r>
-      <w:proofErr w:type="gramEnd"/>
-      <w:r>
-        <w:t xml:space="preserve"> that can be beneficial for others</w:t>
+        <w:t>Discuss the challenging issues encountered during the implementation and how they were addressed. Lessons learnt from the experience that can be beneficial for others</w:t>
       </w:r>
       <w:r>
         <w:t>.</w:t>
@@ -17910,12 +18151,21 @@
       <w:r>
         <w:t>&lt;</w:t>
       </w:r>
+      <w:proofErr w:type="spellStart"/>
       <w:r>
         <w:rPr>
           <w:b/>
           <w:bCs/>
         </w:rPr>
-        <w:t>ToDo:</w:t>
+        <w:t>ToDo</w:t>
+      </w:r>
+      <w:proofErr w:type="spellEnd"/>
+      <w:r>
+        <w:rPr>
+          <w:b/>
+          <w:bCs/>
+        </w:rPr>
+        <w:t>:</w:t>
       </w:r>
     </w:p>
     <w:p>
@@ -18053,12 +18303,21 @@
       <w:r>
         <w:t>&lt;</w:t>
       </w:r>
+      <w:proofErr w:type="spellStart"/>
       <w:r>
         <w:rPr>
           <w:b/>
           <w:bCs/>
         </w:rPr>
-        <w:t>ToDo:</w:t>
+        <w:t>ToDo</w:t>
+      </w:r>
+      <w:proofErr w:type="spellEnd"/>
+      <w:r>
+        <w:rPr>
+          <w:b/>
+          <w:bCs/>
+        </w:rPr>
+        <w:t>:</w:t>
       </w:r>
     </w:p>
     <w:p>
@@ -18300,15 +18559,7 @@
         <w:t xml:space="preserve"> identify possible improvements.</w:t>
       </w:r>
       <w:r>
-        <w:t xml:space="preserve">  You need to have a comprehensive set of tests that </w:t>
-      </w:r>
-      <w:proofErr w:type="gramStart"/>
-      <w:r>
-        <w:t>verifies</w:t>
-      </w:r>
-      <w:proofErr w:type="gramEnd"/>
-      <w:r>
-        <w:t xml:space="preserve"> </w:t>
+        <w:t xml:space="preserve">  You need to have a comprehensive set of tests that verifies </w:t>
       </w:r>
       <w:r>
         <w:t xml:space="preserve">the </w:t>
@@ -18515,12 +18766,21 @@
       <w:r>
         <w:t>&lt;</w:t>
       </w:r>
+      <w:proofErr w:type="spellStart"/>
       <w:r>
         <w:rPr>
           <w:b/>
           <w:bCs/>
         </w:rPr>
-        <w:t>ToDo:</w:t>
+        <w:t>ToDo</w:t>
+      </w:r>
+      <w:proofErr w:type="spellEnd"/>
+      <w:r>
+        <w:rPr>
+          <w:b/>
+          <w:bCs/>
+        </w:rPr>
+        <w:t>:</w:t>
       </w:r>
     </w:p>
     <w:p>
@@ -18811,12 +19071,21 @@
       <w:r>
         <w:t xml:space="preserve">&lt; </w:t>
       </w:r>
+      <w:proofErr w:type="spellStart"/>
       <w:r>
         <w:rPr>
           <w:b/>
           <w:bCs/>
         </w:rPr>
-        <w:t>ToDo:</w:t>
+        <w:t>ToDo</w:t>
+      </w:r>
+      <w:proofErr w:type="spellEnd"/>
+      <w:r>
+        <w:rPr>
+          <w:b/>
+          <w:bCs/>
+        </w:rPr>
+        <w:t>:</w:t>
       </w:r>
       <w:r>
         <w:t xml:space="preserve">  </w:t>
@@ -18853,15 +19122,7 @@
         <w:jc w:val="both"/>
       </w:pPr>
       <w:r>
-        <w:t xml:space="preserve">Highlight the strengths of the solution and </w:t>
-      </w:r>
-      <w:proofErr w:type="gramStart"/>
-      <w:r>
-        <w:t>list down</w:t>
-      </w:r>
-      <w:proofErr w:type="gramEnd"/>
-      <w:r>
-        <w:t xml:space="preserve"> its shortcomings (what worked? what didn’t work?). </w:t>
+        <w:t xml:space="preserve">Highlight the strengths of the solution and list down its shortcomings (what worked? what didn’t work?). </w:t>
       </w:r>
     </w:p>
     <w:p>
@@ -18938,12 +19199,21 @@
       <w:r>
         <w:t xml:space="preserve">&lt; </w:t>
       </w:r>
+      <w:proofErr w:type="spellStart"/>
       <w:r>
         <w:rPr>
           <w:b/>
           <w:bCs/>
         </w:rPr>
-        <w:t>ToDo:</w:t>
+        <w:t>ToDo</w:t>
+      </w:r>
+      <w:proofErr w:type="spellEnd"/>
+      <w:r>
+        <w:rPr>
+          <w:b/>
+          <w:bCs/>
+        </w:rPr>
+        <w:t>:</w:t>
       </w:r>
       <w:r>
         <w:t xml:space="preserve">  </w:t>
@@ -19022,12 +19292,21 @@
       <w:r>
         <w:t xml:space="preserve">&lt; </w:t>
       </w:r>
+      <w:proofErr w:type="spellStart"/>
       <w:r>
         <w:rPr>
           <w:b/>
           <w:bCs/>
         </w:rPr>
-        <w:t>ToDo:</w:t>
+        <w:t>ToDo</w:t>
+      </w:r>
+      <w:proofErr w:type="spellEnd"/>
+      <w:r>
+        <w:rPr>
+          <w:b/>
+          <w:bCs/>
+        </w:rPr>
+        <w:t>:</w:t>
       </w:r>
       <w:r>
         <w:t xml:space="preserve">  </w:t>
@@ -19238,7 +19517,21 @@
         <w:rPr>
           <w:rFonts w:ascii="Calibri" w:eastAsia="Calibri" w:hAnsi="Calibri" w:cs="Calibri"/>
         </w:rPr>
-        <w:t xml:space="preserve">[2] A. O’Driscoll, “25+ password statistics that may change your password habits,” Comparitech, </w:t>
+        <w:t xml:space="preserve">[2] A. O’Driscoll, “25+ password statistics that may change your password habits,” </w:t>
+      </w:r>
+      <w:proofErr w:type="spellStart"/>
+      <w:r>
+        <w:rPr>
+          <w:rFonts w:ascii="Calibri" w:eastAsia="Calibri" w:hAnsi="Calibri" w:cs="Calibri"/>
+        </w:rPr>
+        <w:t>Comparitech</w:t>
+      </w:r>
+      <w:proofErr w:type="spellEnd"/>
+      <w:r>
+        <w:rPr>
+          <w:rFonts w:ascii="Calibri" w:eastAsia="Calibri" w:hAnsi="Calibri" w:cs="Calibri"/>
+        </w:rPr>
+        <w:t xml:space="preserve">, </w:t>
       </w:r>
       <w:hyperlink r:id="rId28" w:anchor=":~:text=Another%202019%20Google%20study%20in,different%20password%20for%20every%20account">
         <w:r>
@@ -19333,7 +19626,35 @@
         <w:rPr>
           <w:rFonts w:ascii="Calibri" w:eastAsia="Calibri" w:hAnsi="Calibri" w:cs="Calibri"/>
         </w:rPr>
-        <w:t xml:space="preserve">[4] “The human factor in Data Protection - Ponemon Institute,” Ponemon, </w:t>
+        <w:t xml:space="preserve">[4] “The human factor in Data Protection - </w:t>
+      </w:r>
+      <w:proofErr w:type="spellStart"/>
+      <w:r>
+        <w:rPr>
+          <w:rFonts w:ascii="Calibri" w:eastAsia="Calibri" w:hAnsi="Calibri" w:cs="Calibri"/>
+        </w:rPr>
+        <w:t>Ponemon</w:t>
+      </w:r>
+      <w:proofErr w:type="spellEnd"/>
+      <w:r>
+        <w:rPr>
+          <w:rFonts w:ascii="Calibri" w:eastAsia="Calibri" w:hAnsi="Calibri" w:cs="Calibri"/>
+        </w:rPr>
+        <w:t xml:space="preserve"> Institute,” </w:t>
+      </w:r>
+      <w:proofErr w:type="spellStart"/>
+      <w:r>
+        <w:rPr>
+          <w:rFonts w:ascii="Calibri" w:eastAsia="Calibri" w:hAnsi="Calibri" w:cs="Calibri"/>
+        </w:rPr>
+        <w:t>Ponemon</w:t>
+      </w:r>
+      <w:proofErr w:type="spellEnd"/>
+      <w:r>
+        <w:rPr>
+          <w:rFonts w:ascii="Calibri" w:eastAsia="Calibri" w:hAnsi="Calibri" w:cs="Calibri"/>
+        </w:rPr>
+        <w:t xml:space="preserve">, </w:t>
       </w:r>
       <w:hyperlink r:id="rId30">
         <w:r>
@@ -19435,12 +19756,21 @@
       <w:r>
         <w:t xml:space="preserve">&lt; </w:t>
       </w:r>
+      <w:proofErr w:type="spellStart"/>
       <w:r>
         <w:rPr>
           <w:b/>
           <w:bCs/>
         </w:rPr>
-        <w:t>ToDo:</w:t>
+        <w:t>ToDo</w:t>
+      </w:r>
+      <w:proofErr w:type="spellEnd"/>
+      <w:r>
+        <w:rPr>
+          <w:b/>
+          <w:bCs/>
+        </w:rPr>
+        <w:t>:</w:t>
       </w:r>
       <w:r>
         <w:t xml:space="preserve"> </w:t>
@@ -19769,7 +20099,21 @@
               <w:rPr>
                 <w:highlight w:val="yellow"/>
               </w:rPr>
-              <w:t>&lt;ToDo: List the included use cases. Add rows to the table below if needed /&gt;</w:t>
+              <w:t>&lt;</w:t>
+            </w:r>
+            <w:proofErr w:type="spellStart"/>
+            <w:r>
+              <w:rPr>
+                <w:highlight w:val="yellow"/>
+              </w:rPr>
+              <w:t>ToDo</w:t>
+            </w:r>
+            <w:proofErr w:type="spellEnd"/>
+            <w:r>
+              <w:rPr>
+                <w:highlight w:val="yellow"/>
+              </w:rPr>
+              <w:t>: List the included use cases. Add rows to the table below if needed /&gt;</w:t>
             </w:r>
           </w:p>
         </w:tc>
@@ -20039,7 +20383,21 @@
               <w:rPr>
                 <w:highlight w:val="yellow"/>
               </w:rPr>
-              <w:t>&lt;ToDo: List the non-functional requirements that the use case must meet&gt;</w:t>
+              <w:t>&lt;</w:t>
+            </w:r>
+            <w:proofErr w:type="spellStart"/>
+            <w:r>
+              <w:rPr>
+                <w:highlight w:val="yellow"/>
+              </w:rPr>
+              <w:t>ToDo</w:t>
+            </w:r>
+            <w:proofErr w:type="spellEnd"/>
+            <w:r>
+              <w:rPr>
+                <w:highlight w:val="yellow"/>
+              </w:rPr>
+              <w:t>: List the non-functional requirements that the use case must meet&gt;</w:t>
             </w:r>
           </w:p>
         </w:tc>
@@ -20118,12 +20476,21 @@
       <w:r>
         <w:t xml:space="preserve">&lt; </w:t>
       </w:r>
+      <w:proofErr w:type="spellStart"/>
       <w:r>
         <w:rPr>
           <w:b/>
           <w:bCs/>
         </w:rPr>
-        <w:t>ToDo:</w:t>
+        <w:t>ToDo</w:t>
+      </w:r>
+      <w:proofErr w:type="spellEnd"/>
+      <w:r>
+        <w:rPr>
+          <w:b/>
+          <w:bCs/>
+        </w:rPr>
+        <w:t>:</w:t>
       </w:r>
       <w:r>
         <w:t xml:space="preserve"> </w:t>
@@ -23453,12 +23820,21 @@
       <w:r>
         <w:t xml:space="preserve">&lt; </w:t>
       </w:r>
+      <w:proofErr w:type="spellStart"/>
       <w:r>
         <w:rPr>
           <w:b/>
           <w:bCs/>
         </w:rPr>
-        <w:t>ToDo:</w:t>
+        <w:t>ToDo</w:t>
+      </w:r>
+      <w:proofErr w:type="spellEnd"/>
+      <w:r>
+        <w:rPr>
+          <w:b/>
+          <w:bCs/>
+        </w:rPr>
+        <w:t>:</w:t>
       </w:r>
     </w:p>
     <w:p>
@@ -23658,8 +24034,8 @@
       <w:tblLook w:val="04A0" w:firstRow="1" w:lastRow="0" w:firstColumn="1" w:lastColumn="0" w:noHBand="0" w:noVBand="1"/>
     </w:tblPr>
     <w:tblGrid>
-      <w:gridCol w:w="876"/>
-      <w:gridCol w:w="7433"/>
+      <w:gridCol w:w="875"/>
+      <w:gridCol w:w="7434"/>
     </w:tblGrid>
     <w:tr>
       <w:tc>
@@ -32973,26 +33349,6 @@
 </file>
 
 <file path=customXml/item2.xml><?xml version="1.0" encoding="utf-8"?>
-<p:properties xmlns:p="http://schemas.microsoft.com/office/2006/metadata/properties" xmlns:xsi="http://www.w3.org/2001/XMLSchema-instance" xmlns:pc="http://schemas.microsoft.com/office/infopath/2007/PartnerControls">
-  <documentManagement>
-    <TaxCatchAll xmlns="9e9cee64-c453-4b07-ad2f-5395865fd323" xsi:nil="true"/>
-    <lcf76f155ced4ddcb4097134ff3c332f xmlns="e34e812c-581d-4377-aebb-769489f3b06a">
-      <Terms xmlns="http://schemas.microsoft.com/office/infopath/2007/PartnerControls"/>
-    </lcf76f155ced4ddcb4097134ff3c332f>
-  </documentManagement>
-</p:properties>
-</file>
-
-<file path=customXml/item3.xml><?xml version="1.0" encoding="utf-8"?>
-<?mso-contentType ?>
-<FormTemplates xmlns="http://schemas.microsoft.com/sharepoint/v3/contenttype/forms">
-  <Display>DocumentLibraryForm</Display>
-  <Edit>DocumentLibraryForm</Edit>
-  <New>DocumentLibraryForm</New>
-</FormTemplates>
-</file>
-
-<file path=customXml/item4.xml><?xml version="1.0" encoding="utf-8"?>
 <ct:contentTypeSchema xmlns:ct="http://schemas.microsoft.com/office/2006/metadata/contentType" xmlns:ma="http://schemas.microsoft.com/office/2006/metadata/properties/metaAttributes" ct:_="" ma:_="" ma:contentTypeName="Document" ma:contentTypeID="0x010100B4F34C1B5322F7499C2A0370F0E9CF87" ma:contentTypeVersion="15" ma:contentTypeDescription="Create a new document." ma:contentTypeScope="" ma:versionID="d1ee937cdf836c0e7db071043c5084dc">
   <xsd:schema xmlns:xsd="http://www.w3.org/2001/XMLSchema" xmlns:xs="http://www.w3.org/2001/XMLSchema" xmlns:p="http://schemas.microsoft.com/office/2006/metadata/properties" xmlns:ns2="e34e812c-581d-4377-aebb-769489f3b06a" xmlns:ns3="9e9cee64-c453-4b07-ad2f-5395865fd323" targetNamespace="http://schemas.microsoft.com/office/2006/metadata/properties" ma:root="true" ma:fieldsID="67e77b920bf29f4b75caeb0b43c44cdc" ns2:_="" ns3:_="">
     <xsd:import namespace="e34e812c-581d-4377-aebb-769489f3b06a"/>
@@ -33229,6 +33585,26 @@
 </ct:contentTypeSchema>
 </file>
 
+<file path=customXml/item3.xml><?xml version="1.0" encoding="utf-8"?>
+<?mso-contentType ?>
+<FormTemplates xmlns="http://schemas.microsoft.com/sharepoint/v3/contenttype/forms">
+  <Display>DocumentLibraryForm</Display>
+  <Edit>DocumentLibraryForm</Edit>
+  <New>DocumentLibraryForm</New>
+</FormTemplates>
+</file>
+
+<file path=customXml/item4.xml><?xml version="1.0" encoding="utf-8"?>
+<p:properties xmlns:p="http://schemas.microsoft.com/office/2006/metadata/properties" xmlns:xsi="http://www.w3.org/2001/XMLSchema-instance" xmlns:pc="http://schemas.microsoft.com/office/infopath/2007/PartnerControls">
+  <documentManagement>
+    <TaxCatchAll xmlns="9e9cee64-c453-4b07-ad2f-5395865fd323" xsi:nil="true"/>
+    <lcf76f155ced4ddcb4097134ff3c332f xmlns="e34e812c-581d-4377-aebb-769489f3b06a">
+      <Terms xmlns="http://schemas.microsoft.com/office/infopath/2007/PartnerControls"/>
+    </lcf76f155ced4ddcb4097134ff3c332f>
+  </documentManagement>
+</p:properties>
+</file>
+
 <file path=customXml/itemProps1.xml><?xml version="1.0" encoding="utf-8"?>
 <ds:datastoreItem xmlns:ds="http://schemas.openxmlformats.org/officeDocument/2006/customXml" ds:itemID="{7C435343-0015-406D-919B-609B7984309D}">
   <ds:schemaRefs>
@@ -33238,25 +33614,6 @@
 </file>
 
 <file path=customXml/itemProps2.xml><?xml version="1.0" encoding="utf-8"?>
-<ds:datastoreItem xmlns:ds="http://schemas.openxmlformats.org/officeDocument/2006/customXml" ds:itemID="{0AA3DCE3-5E15-41E1-BFD9-79DB0A7D8A51}">
-  <ds:schemaRefs>
-    <ds:schemaRef ds:uri="http://schemas.microsoft.com/office/2006/metadata/properties"/>
-    <ds:schemaRef ds:uri="http://schemas.microsoft.com/office/infopath/2007/PartnerControls"/>
-    <ds:schemaRef ds:uri="9e9cee64-c453-4b07-ad2f-5395865fd323"/>
-    <ds:schemaRef ds:uri="e34e812c-581d-4377-aebb-769489f3b06a"/>
-  </ds:schemaRefs>
-</ds:datastoreItem>
-</file>
-
-<file path=customXml/itemProps3.xml><?xml version="1.0" encoding="utf-8"?>
-<ds:datastoreItem xmlns:ds="http://schemas.openxmlformats.org/officeDocument/2006/customXml" ds:itemID="{E1A1C6F8-3B74-46F7-AF71-6CD48779A85A}">
-  <ds:schemaRefs>
-    <ds:schemaRef ds:uri="http://schemas.microsoft.com/sharepoint/v3/contenttype/forms"/>
-  </ds:schemaRefs>
-</ds:datastoreItem>
-</file>
-
-<file path=customXml/itemProps4.xml><?xml version="1.0" encoding="utf-8"?>
 <ds:datastoreItem xmlns:ds="http://schemas.openxmlformats.org/officeDocument/2006/customXml" ds:itemID="{CC7374F5-7112-4D3F-9054-5400CFDCF9FE}">
   <ds:schemaRefs>
     <ds:schemaRef ds:uri="http://schemas.microsoft.com/office/2006/metadata/contentType"/>
@@ -33273,4 +33630,23 @@
     <ds:schemaRef ds:uri="http://schemas.microsoft.com/internal/obd"/>
   </ds:schemaRefs>
 </ds:datastoreItem>
+</file>
+
+<file path=customXml/itemProps3.xml><?xml version="1.0" encoding="utf-8"?>
+<ds:datastoreItem xmlns:ds="http://schemas.openxmlformats.org/officeDocument/2006/customXml" ds:itemID="{E1A1C6F8-3B74-46F7-AF71-6CD48779A85A}">
+  <ds:schemaRefs>
+    <ds:schemaRef ds:uri="http://schemas.microsoft.com/sharepoint/v3/contenttype/forms"/>
+  </ds:schemaRefs>
+</ds:datastoreItem>
+</file>
+
+<file path=customXml/itemProps4.xml><?xml version="1.0" encoding="utf-8"?>
+<ds:datastoreItem xmlns:ds="http://schemas.openxmlformats.org/officeDocument/2006/customXml" ds:itemID="{0AA3DCE3-5E15-41E1-BFD9-79DB0A7D8A51}">
+  <ds:schemaRefs>
+    <ds:schemaRef ds:uri="http://schemas.microsoft.com/office/2006/metadata/properties"/>
+    <ds:schemaRef ds:uri="http://schemas.microsoft.com/office/infopath/2007/PartnerControls"/>
+    <ds:schemaRef ds:uri="9e9cee64-c453-4b07-ad2f-5395865fd323"/>
+    <ds:schemaRef ds:uri="e34e812c-581d-4377-aebb-769489f3b06a"/>
+  </ds:schemaRefs>
+</ds:datastoreItem>
 </file>
</xml_diff>

<commit_message>
Group Meeting Checkup (More)
</commit_message>
<xml_diff>
--- a/CS_SDP_InProgress.docx
+++ b/CS_SDP_InProgress.docx
@@ -12739,9 +12739,9 @@
         <w:tblLook w:val="04A0" w:firstRow="1" w:lastRow="0" w:firstColumn="1" w:lastColumn="0" w:noHBand="0" w:noVBand="1"/>
       </w:tblPr>
       <w:tblGrid>
-        <w:gridCol w:w="3780"/>
-        <w:gridCol w:w="3240"/>
-        <w:gridCol w:w="3060"/>
+        <w:gridCol w:w="2070"/>
+        <w:gridCol w:w="3600"/>
+        <w:gridCol w:w="4410"/>
       </w:tblGrid>
       <w:tr>
         <w:trPr>
@@ -12750,7 +12750,7 @@
         <w:tc>
           <w:tcPr>
             <w:cnfStyle w:val="001000000000" w:firstRow="0" w:lastRow="0" w:firstColumn="1" w:lastColumn="0" w:oddVBand="0" w:evenVBand="0" w:oddHBand="0" w:evenHBand="0" w:firstRowFirstColumn="0" w:firstRowLastColumn="0" w:lastRowFirstColumn="0" w:lastRowLastColumn="0"/>
-            <w:tcW w:w="3780" w:type="dxa"/>
+            <w:tcW w:w="2070" w:type="dxa"/>
             <w:hideMark/>
           </w:tcPr>
           <w:p>
@@ -12761,7 +12761,7 @@
         </w:tc>
         <w:tc>
           <w:tcPr>
-            <w:tcW w:w="3240" w:type="dxa"/>
+            <w:tcW w:w="3600" w:type="dxa"/>
             <w:hideMark/>
           </w:tcPr>
           <w:p>
@@ -12775,7 +12775,7 @@
         </w:tc>
         <w:tc>
           <w:tcPr>
-            <w:tcW w:w="3060" w:type="dxa"/>
+            <w:tcW w:w="4410" w:type="dxa"/>
             <w:hideMark/>
           </w:tcPr>
           <w:p>
@@ -12795,7 +12795,7 @@
         <w:tc>
           <w:tcPr>
             <w:cnfStyle w:val="001000000000" w:firstRow="0" w:lastRow="0" w:firstColumn="1" w:lastColumn="0" w:oddVBand="0" w:evenVBand="0" w:oddHBand="0" w:evenHBand="0" w:firstRowFirstColumn="0" w:firstRowLastColumn="0" w:lastRowFirstColumn="0" w:lastRowLastColumn="0"/>
-            <w:tcW w:w="3780" w:type="dxa"/>
+            <w:tcW w:w="2070" w:type="dxa"/>
           </w:tcPr>
           <w:p>
             <w:pPr>
@@ -12817,7 +12817,7 @@
         </w:tc>
         <w:tc>
           <w:tcPr>
-            <w:tcW w:w="3240" w:type="dxa"/>
+            <w:tcW w:w="3600" w:type="dxa"/>
           </w:tcPr>
           <w:p>
             <w:pPr>
@@ -12832,11 +12832,19 @@
               </w:rPr>
               <w:t xml:space="preserve">- </w:t>
             </w:r>
+            <w:commentRangeStart w:id="357"/>
             <w:r>
               <w:rPr>
                 <w:rFonts w:cstheme="minorHAnsi"/>
               </w:rPr>
               <w:t>The application must ensure a response time of under 10 seconds for 90% of requests, including text rendering.</w:t>
+            </w:r>
+            <w:commentRangeEnd w:id="357"/>
+            <w:r>
+              <w:rPr>
+                <w:rStyle w:val="CommentReference"/>
+              </w:rPr>
+              <w:commentReference w:id="357"/>
             </w:r>
           </w:p>
           <w:p>
@@ -12862,7 +12870,7 @@
         </w:tc>
         <w:tc>
           <w:tcPr>
-            <w:tcW w:w="3060" w:type="dxa"/>
+            <w:tcW w:w="4410" w:type="dxa"/>
           </w:tcPr>
           <w:p>
             <w:pPr>
@@ -12957,7 +12965,7 @@
         <w:tc>
           <w:tcPr>
             <w:cnfStyle w:val="001000000000" w:firstRow="0" w:lastRow="0" w:firstColumn="1" w:lastColumn="0" w:oddVBand="0" w:evenVBand="0" w:oddHBand="0" w:evenHBand="0" w:firstRowFirstColumn="0" w:firstRowLastColumn="0" w:lastRowFirstColumn="0" w:lastRowLastColumn="0"/>
-            <w:tcW w:w="3780" w:type="dxa"/>
+            <w:tcW w:w="2070" w:type="dxa"/>
           </w:tcPr>
           <w:p>
             <w:pPr>
@@ -12979,7 +12987,7 @@
         </w:tc>
         <w:tc>
           <w:tcPr>
-            <w:tcW w:w="3240" w:type="dxa"/>
+            <w:tcW w:w="3600" w:type="dxa"/>
           </w:tcPr>
           <w:p>
             <w:pPr>
@@ -13018,14 +13026,7 @@
               <w:rPr>
                 <w:rFonts w:cstheme="minorHAnsi"/>
               </w:rPr>
-              <w:t xml:space="preserve">The system will incorporate appropriate failover mechanisms and implement backup </w:t>
-            </w:r>
-            <w:r>
-              <w:rPr>
-                <w:rFonts w:cstheme="minorHAnsi"/>
-              </w:rPr>
-              <w:lastRenderedPageBreak/>
-              <w:t>procedures to mitigate the impact of disasters.</w:t>
+              <w:t>The system will incorporate appropriate failover mechanisms and implement backup procedures to mitigate the impact of disasters.</w:t>
             </w:r>
           </w:p>
           <w:p>
@@ -13059,6 +13060,7 @@
               <w:rPr>
                 <w:rFonts w:cstheme="minorHAnsi"/>
               </w:rPr>
+              <w:lastRenderedPageBreak/>
               <w:t xml:space="preserve">- </w:t>
             </w:r>
             <w:r>
@@ -13079,7 +13081,7 @@
         </w:tc>
         <w:tc>
           <w:tcPr>
-            <w:tcW w:w="3060" w:type="dxa"/>
+            <w:tcW w:w="4410" w:type="dxa"/>
           </w:tcPr>
           <w:p>
             <w:pPr>
@@ -13133,7 +13135,6 @@
               <w:rPr>
                 <w:rFonts w:cstheme="minorHAnsi"/>
               </w:rPr>
-              <w:lastRenderedPageBreak/>
               <w:t xml:space="preserve">- </w:t>
             </w:r>
             <w:r>
@@ -13152,7 +13153,7 @@
         <w:tc>
           <w:tcPr>
             <w:cnfStyle w:val="001000000000" w:firstRow="0" w:lastRow="0" w:firstColumn="1" w:lastColumn="0" w:oddVBand="0" w:evenVBand="0" w:oddHBand="0" w:evenHBand="0" w:firstRowFirstColumn="0" w:firstRowLastColumn="0" w:lastRowFirstColumn="0" w:lastRowLastColumn="0"/>
-            <w:tcW w:w="3780" w:type="dxa"/>
+            <w:tcW w:w="2070" w:type="dxa"/>
           </w:tcPr>
           <w:p>
             <w:pPr>
@@ -13166,7 +13167,6 @@
                 <w:b w:val="0"/>
                 <w:bCs w:val="0"/>
               </w:rPr>
-              <w:lastRenderedPageBreak/>
               <w:t xml:space="preserve">3 - </w:t>
             </w:r>
             <w:r>
@@ -13181,7 +13181,7 @@
         </w:tc>
         <w:tc>
           <w:tcPr>
-            <w:tcW w:w="3240" w:type="dxa"/>
+            <w:tcW w:w="3600" w:type="dxa"/>
           </w:tcPr>
           <w:p>
             <w:pPr>
@@ -13220,7 +13220,27 @@
               <w:rPr>
                 <w:rFonts w:cstheme="minorHAnsi"/>
               </w:rPr>
-              <w:t xml:space="preserve">The system must implement robust security measures to protect sensitive data and uphold the CIA triad, safeguarding users' personal and credential </w:t>
+              <w:t xml:space="preserve">The system must implement robust </w:t>
+            </w:r>
+            <w:commentRangeStart w:id="358"/>
+            <w:r>
+              <w:rPr>
+                <w:rFonts w:cstheme="minorHAnsi"/>
+              </w:rPr>
+              <w:t xml:space="preserve">security measures </w:t>
+            </w:r>
+            <w:commentRangeEnd w:id="358"/>
+            <w:r>
+              <w:rPr>
+                <w:rStyle w:val="CommentReference"/>
+              </w:rPr>
+              <w:commentReference w:id="358"/>
+            </w:r>
+            <w:r>
+              <w:rPr>
+                <w:rFonts w:cstheme="minorHAnsi"/>
+              </w:rPr>
+              <w:t xml:space="preserve">to protect sensitive data and uphold the CIA triad, safeguarding users' personal and credential </w:t>
             </w:r>
             <w:r>
               <w:rPr>
@@ -13299,7 +13319,7 @@
         </w:tc>
         <w:tc>
           <w:tcPr>
-            <w:tcW w:w="3060" w:type="dxa"/>
+            <w:tcW w:w="4410" w:type="dxa"/>
           </w:tcPr>
           <w:p>
             <w:pPr>
@@ -13390,7 +13410,7 @@
         <w:tc>
           <w:tcPr>
             <w:cnfStyle w:val="001000000000" w:firstRow="0" w:lastRow="0" w:firstColumn="1" w:lastColumn="0" w:oddVBand="0" w:evenVBand="0" w:oddHBand="0" w:evenHBand="0" w:firstRowFirstColumn="0" w:firstRowLastColumn="0" w:lastRowFirstColumn="0" w:lastRowLastColumn="0"/>
-            <w:tcW w:w="3780" w:type="dxa"/>
+            <w:tcW w:w="2070" w:type="dxa"/>
           </w:tcPr>
           <w:p>
             <w:pPr>
@@ -13418,7 +13438,7 @@
         </w:tc>
         <w:tc>
           <w:tcPr>
-            <w:tcW w:w="3240" w:type="dxa"/>
+            <w:tcW w:w="3600" w:type="dxa"/>
           </w:tcPr>
           <w:p>
             <w:pPr>
@@ -13449,7 +13469,7 @@
         </w:tc>
         <w:tc>
           <w:tcPr>
-            <w:tcW w:w="3060" w:type="dxa"/>
+            <w:tcW w:w="4410" w:type="dxa"/>
           </w:tcPr>
           <w:p>
             <w:pPr>
@@ -13536,7 +13556,7 @@
         <w:tc>
           <w:tcPr>
             <w:cnfStyle w:val="001000000000" w:firstRow="0" w:lastRow="0" w:firstColumn="1" w:lastColumn="0" w:oddVBand="0" w:evenVBand="0" w:oddHBand="0" w:evenHBand="0" w:firstRowFirstColumn="0" w:firstRowLastColumn="0" w:lastRowFirstColumn="0" w:lastRowLastColumn="0"/>
-            <w:tcW w:w="3780" w:type="dxa"/>
+            <w:tcW w:w="2070" w:type="dxa"/>
           </w:tcPr>
           <w:p>
             <w:pPr>
@@ -13564,7 +13584,7 @@
         </w:tc>
         <w:tc>
           <w:tcPr>
-            <w:tcW w:w="3240" w:type="dxa"/>
+            <w:tcW w:w="3600" w:type="dxa"/>
           </w:tcPr>
           <w:p>
             <w:pPr>
@@ -13589,7 +13609,7 @@
         </w:tc>
         <w:tc>
           <w:tcPr>
-            <w:tcW w:w="3060" w:type="dxa"/>
+            <w:tcW w:w="4410" w:type="dxa"/>
           </w:tcPr>
           <w:p>
             <w:pPr>
@@ -13620,7 +13640,7 @@
         <w:tc>
           <w:tcPr>
             <w:cnfStyle w:val="001000000000" w:firstRow="0" w:lastRow="0" w:firstColumn="1" w:lastColumn="0" w:oddVBand="0" w:evenVBand="0" w:oddHBand="0" w:evenHBand="0" w:firstRowFirstColumn="0" w:firstRowLastColumn="0" w:lastRowFirstColumn="0" w:lastRowLastColumn="0"/>
-            <w:tcW w:w="3780" w:type="dxa"/>
+            <w:tcW w:w="2070" w:type="dxa"/>
           </w:tcPr>
           <w:p>
             <w:pPr>
@@ -13642,7 +13662,7 @@
         </w:tc>
         <w:tc>
           <w:tcPr>
-            <w:tcW w:w="3240" w:type="dxa"/>
+            <w:tcW w:w="3600" w:type="dxa"/>
           </w:tcPr>
           <w:p>
             <w:pPr>
@@ -13667,7 +13687,7 @@
         </w:tc>
         <w:tc>
           <w:tcPr>
-            <w:tcW w:w="3060" w:type="dxa"/>
+            <w:tcW w:w="4410" w:type="dxa"/>
           </w:tcPr>
           <w:p>
             <w:pPr>
@@ -13706,14 +13726,7 @@
               <w:rPr>
                 <w:rFonts w:cstheme="minorHAnsi"/>
               </w:rPr>
-              <w:t xml:space="preserve">Testing during development and operation includes </w:t>
-            </w:r>
-            <w:r>
-              <w:rPr>
-                <w:rFonts w:cstheme="minorHAnsi"/>
-              </w:rPr>
-              <w:lastRenderedPageBreak/>
-              <w:t>measuring failure detection, correction time, and app restart duration</w:t>
+              <w:t>Testing during development and operation includes measuring failure detection, correction time, and app restart duration</w:t>
             </w:r>
           </w:p>
         </w:tc>
@@ -13725,7 +13738,7 @@
         <w:tc>
           <w:tcPr>
             <w:cnfStyle w:val="001000000000" w:firstRow="0" w:lastRow="0" w:firstColumn="1" w:lastColumn="0" w:oddVBand="0" w:evenVBand="0" w:oddHBand="0" w:evenHBand="0" w:firstRowFirstColumn="0" w:firstRowLastColumn="0" w:lastRowFirstColumn="0" w:lastRowLastColumn="0"/>
-            <w:tcW w:w="3780" w:type="dxa"/>
+            <w:tcW w:w="2070" w:type="dxa"/>
           </w:tcPr>
           <w:p>
             <w:pPr>
@@ -13741,14 +13754,13 @@
                 <w:b w:val="0"/>
                 <w:bCs w:val="0"/>
               </w:rPr>
-              <w:lastRenderedPageBreak/>
               <w:t>7 – Scalability</w:t>
             </w:r>
           </w:p>
         </w:tc>
         <w:tc>
           <w:tcPr>
-            <w:tcW w:w="3240" w:type="dxa"/>
+            <w:tcW w:w="3600" w:type="dxa"/>
           </w:tcPr>
           <w:p>
             <w:pPr>
@@ -13793,7 +13805,7 @@
         </w:tc>
         <w:tc>
           <w:tcPr>
-            <w:tcW w:w="3060" w:type="dxa"/>
+            <w:tcW w:w="4410" w:type="dxa"/>
           </w:tcPr>
           <w:p>
             <w:pPr>
@@ -13883,11 +13895,12 @@
           <w:color w:val="365F91" w:themeColor="accent1" w:themeShade="BF"/>
         </w:rPr>
       </w:pPr>
-      <w:bookmarkStart w:id="357" w:name="_Toc127951614"/>
+      <w:bookmarkStart w:id="359" w:name="_Toc127951614"/>
       <w:r>
         <w:rPr>
           <w:color w:val="365F91" w:themeColor="accent1" w:themeShade="BF"/>
         </w:rPr>
+        <w:lastRenderedPageBreak/>
         <w:t>A</w:t>
       </w:r>
       <w:r>
@@ -13897,7 +13910,7 @@
         <w:t>ssumptions</w:t>
       </w:r>
       <w:bookmarkEnd w:id="354"/>
-      <w:bookmarkEnd w:id="357"/>
+      <w:bookmarkEnd w:id="359"/>
     </w:p>
     <w:p>
       <w:pPr>
@@ -13911,7 +13924,7 @@
           <w:bCs/>
         </w:rPr>
       </w:pPr>
-      <w:bookmarkStart w:id="358" w:name="_Toc525583594"/>
+      <w:bookmarkStart w:id="360" w:name="_Toc525583594"/>
       <w:r>
         <w:t>&lt;</w:t>
       </w:r>
@@ -13986,19 +13999,19 @@
           <w:color w:val="365F91" w:themeColor="accent1" w:themeShade="BF"/>
         </w:rPr>
       </w:pPr>
-      <w:bookmarkStart w:id="359" w:name="_Toc127951615"/>
+      <w:bookmarkStart w:id="361" w:name="_Toc127951615"/>
       <w:r>
         <w:rPr>
           <w:color w:val="365F91" w:themeColor="accent1" w:themeShade="BF"/>
         </w:rPr>
         <w:t>Ethics</w:t>
       </w:r>
-      <w:bookmarkStart w:id="360" w:name="_Toc525554842"/>
-      <w:bookmarkStart w:id="361" w:name="_Toc525554965"/>
-      <w:bookmarkEnd w:id="358"/>
-      <w:bookmarkEnd w:id="359"/>
+      <w:bookmarkStart w:id="362" w:name="_Toc525554842"/>
+      <w:bookmarkStart w:id="363" w:name="_Toc525554965"/>
       <w:bookmarkEnd w:id="360"/>
       <w:bookmarkEnd w:id="361"/>
+      <w:bookmarkEnd w:id="362"/>
+      <w:bookmarkEnd w:id="363"/>
     </w:p>
     <w:p>
       <w:pPr>
@@ -14191,7 +14204,7 @@
       <w:r>
         <w:t xml:space="preserve">From </w:t>
       </w:r>
-      <w:hyperlink r:id="rId26" w:history="1">
+      <w:hyperlink r:id="rId30" w:history="1">
         <w:r>
           <w:rPr>
             <w:rStyle w:val="Hyperlink"/>
@@ -14332,7 +14345,6 @@
         <w:jc w:val="both"/>
       </w:pPr>
       <w:r>
-        <w:lastRenderedPageBreak/>
         <w:t>/&gt;</w:t>
       </w:r>
     </w:p>
@@ -14346,8 +14358,8 @@
           <w:szCs w:val="22"/>
         </w:rPr>
       </w:pPr>
-      <w:bookmarkStart w:id="362" w:name="_Toc116069841"/>
-      <w:bookmarkStart w:id="363" w:name="_Toc127949798"/>
+      <w:bookmarkStart w:id="364" w:name="_Toc116069841"/>
+      <w:bookmarkStart w:id="365" w:name="_Toc127949798"/>
       <w:r>
         <w:rPr>
           <w:color w:val="1F497D" w:themeColor="text2"/>
@@ -14417,7 +14429,7 @@
         </w:rPr>
         <w:t xml:space="preserve">Software Engineering Code of Ethics and </w:t>
       </w:r>
-      <w:bookmarkEnd w:id="362"/>
+      <w:bookmarkEnd w:id="364"/>
       <w:r>
         <w:rPr>
           <w:color w:val="1F497D" w:themeColor="text2"/>
@@ -14450,7 +14462,7 @@
         </w:rPr>
         <w:t>esponsibilities</w:t>
       </w:r>
-      <w:bookmarkEnd w:id="363"/>
+      <w:bookmarkEnd w:id="365"/>
     </w:p>
     <w:tbl>
       <w:tblPr>
@@ -14628,213 +14640,211 @@
         </w:numPr>
         <w:spacing w:before="360" w:after="240"/>
       </w:pPr>
-      <w:bookmarkStart w:id="364" w:name="_Toc525554843"/>
-      <w:bookmarkStart w:id="365" w:name="_Toc525554966"/>
-      <w:bookmarkStart w:id="366" w:name="_Toc127833528"/>
-      <w:bookmarkStart w:id="367" w:name="_Toc127833674"/>
-      <w:bookmarkStart w:id="368" w:name="_Toc127850462"/>
-      <w:bookmarkStart w:id="369" w:name="_Toc127855967"/>
-      <w:bookmarkStart w:id="370" w:name="_Toc127856116"/>
-      <w:bookmarkStart w:id="371" w:name="_Toc127856263"/>
-      <w:bookmarkStart w:id="372" w:name="_Toc525554844"/>
-      <w:bookmarkStart w:id="373" w:name="_Toc525554967"/>
-      <w:bookmarkStart w:id="374" w:name="_Toc127833529"/>
-      <w:bookmarkStart w:id="375" w:name="_Toc127833675"/>
-      <w:bookmarkStart w:id="376" w:name="_Toc127850463"/>
-      <w:bookmarkStart w:id="377" w:name="_Toc127855968"/>
-      <w:bookmarkStart w:id="378" w:name="_Toc127856117"/>
-      <w:bookmarkStart w:id="379" w:name="_Toc127856264"/>
-      <w:bookmarkStart w:id="380" w:name="_Toc127833530"/>
-      <w:bookmarkStart w:id="381" w:name="_Toc127833676"/>
-      <w:bookmarkStart w:id="382" w:name="_Toc127850464"/>
-      <w:bookmarkStart w:id="383" w:name="_Toc127855969"/>
-      <w:bookmarkStart w:id="384" w:name="_Toc127856118"/>
-      <w:bookmarkStart w:id="385" w:name="_Toc127856265"/>
-      <w:bookmarkStart w:id="386" w:name="_Toc127833531"/>
-      <w:bookmarkStart w:id="387" w:name="_Toc127833677"/>
-      <w:bookmarkStart w:id="388" w:name="_Toc127850465"/>
-      <w:bookmarkStart w:id="389" w:name="_Toc127855970"/>
-      <w:bookmarkStart w:id="390" w:name="_Toc127856119"/>
-      <w:bookmarkStart w:id="391" w:name="_Toc127856266"/>
-      <w:bookmarkStart w:id="392" w:name="_Toc127833532"/>
-      <w:bookmarkStart w:id="393" w:name="_Toc127833678"/>
-      <w:bookmarkStart w:id="394" w:name="_Toc127850466"/>
-      <w:bookmarkStart w:id="395" w:name="_Toc127855971"/>
-      <w:bookmarkStart w:id="396" w:name="_Toc127856120"/>
-      <w:bookmarkStart w:id="397" w:name="_Toc127856267"/>
-      <w:bookmarkStart w:id="398" w:name="_Toc127833533"/>
-      <w:bookmarkStart w:id="399" w:name="_Toc127833679"/>
-      <w:bookmarkStart w:id="400" w:name="_Toc127850467"/>
-      <w:bookmarkStart w:id="401" w:name="_Toc127855972"/>
-      <w:bookmarkStart w:id="402" w:name="_Toc127856121"/>
-      <w:bookmarkStart w:id="403" w:name="_Toc127856268"/>
-      <w:bookmarkStart w:id="404" w:name="_Toc127833534"/>
-      <w:bookmarkStart w:id="405" w:name="_Toc127833680"/>
-      <w:bookmarkStart w:id="406" w:name="_Toc127850468"/>
-      <w:bookmarkStart w:id="407" w:name="_Toc127855973"/>
-      <w:bookmarkStart w:id="408" w:name="_Toc127856122"/>
-      <w:bookmarkStart w:id="409" w:name="_Toc127856269"/>
-      <w:bookmarkStart w:id="410" w:name="_Toc127833535"/>
-      <w:bookmarkStart w:id="411" w:name="_Toc127833681"/>
-      <w:bookmarkStart w:id="412" w:name="_Toc127850469"/>
-      <w:bookmarkStart w:id="413" w:name="_Toc127855974"/>
-      <w:bookmarkStart w:id="414" w:name="_Toc127856123"/>
-      <w:bookmarkStart w:id="415" w:name="_Toc127856270"/>
-      <w:bookmarkStart w:id="416" w:name="_Toc127833536"/>
-      <w:bookmarkStart w:id="417" w:name="_Toc127833682"/>
-      <w:bookmarkStart w:id="418" w:name="_Toc127850470"/>
-      <w:bookmarkStart w:id="419" w:name="_Toc127855975"/>
-      <w:bookmarkStart w:id="420" w:name="_Toc127856124"/>
-      <w:bookmarkStart w:id="421" w:name="_Toc127856271"/>
-      <w:bookmarkStart w:id="422" w:name="_Toc127833537"/>
-      <w:bookmarkStart w:id="423" w:name="_Toc127833683"/>
-      <w:bookmarkStart w:id="424" w:name="_Toc127850471"/>
-      <w:bookmarkStart w:id="425" w:name="_Toc127855976"/>
-      <w:bookmarkStart w:id="426" w:name="_Toc127856125"/>
-      <w:bookmarkStart w:id="427" w:name="_Toc127856272"/>
-      <w:bookmarkStart w:id="428" w:name="_Toc127833538"/>
-      <w:bookmarkStart w:id="429" w:name="_Toc127833684"/>
-      <w:bookmarkStart w:id="430" w:name="_Toc127850472"/>
-      <w:bookmarkStart w:id="431" w:name="_Toc127855977"/>
-      <w:bookmarkStart w:id="432" w:name="_Toc127856126"/>
-      <w:bookmarkStart w:id="433" w:name="_Toc127856273"/>
-      <w:bookmarkStart w:id="434" w:name="_Toc127833539"/>
-      <w:bookmarkStart w:id="435" w:name="_Toc127833685"/>
-      <w:bookmarkStart w:id="436" w:name="_Toc127850473"/>
-      <w:bookmarkStart w:id="437" w:name="_Toc127855978"/>
-      <w:bookmarkStart w:id="438" w:name="_Toc127856127"/>
-      <w:bookmarkStart w:id="439" w:name="_Toc127856274"/>
-      <w:bookmarkStart w:id="440" w:name="_Toc127833540"/>
-      <w:bookmarkStart w:id="441" w:name="_Toc127833686"/>
-      <w:bookmarkStart w:id="442" w:name="_Toc127850474"/>
-      <w:bookmarkStart w:id="443" w:name="_Toc127855979"/>
-      <w:bookmarkStart w:id="444" w:name="_Toc127856128"/>
-      <w:bookmarkStart w:id="445" w:name="_Toc127856275"/>
-      <w:bookmarkStart w:id="446" w:name="_Toc525554845"/>
-      <w:bookmarkStart w:id="447" w:name="_Toc525554968"/>
-      <w:bookmarkStart w:id="448" w:name="_Toc127833541"/>
-      <w:bookmarkStart w:id="449" w:name="_Toc127833687"/>
-      <w:bookmarkStart w:id="450" w:name="_Toc127850475"/>
-      <w:bookmarkStart w:id="451" w:name="_Toc127855980"/>
-      <w:bookmarkStart w:id="452" w:name="_Toc127856129"/>
-      <w:bookmarkStart w:id="453" w:name="_Toc127856276"/>
-      <w:bookmarkStart w:id="454" w:name="_Toc127833542"/>
-      <w:bookmarkStart w:id="455" w:name="_Toc127833688"/>
-      <w:bookmarkStart w:id="456" w:name="_Toc127850476"/>
-      <w:bookmarkStart w:id="457" w:name="_Toc127855981"/>
-      <w:bookmarkStart w:id="458" w:name="_Toc127856130"/>
-      <w:bookmarkStart w:id="459" w:name="_Toc127856277"/>
-      <w:bookmarkStart w:id="460" w:name="_Toc127833547"/>
-      <w:bookmarkStart w:id="461" w:name="_Toc127833693"/>
-      <w:bookmarkStart w:id="462" w:name="_Toc127850481"/>
-      <w:bookmarkStart w:id="463" w:name="_Toc127855986"/>
-      <w:bookmarkStart w:id="464" w:name="_Toc127856135"/>
-      <w:bookmarkStart w:id="465" w:name="_Toc127856282"/>
-      <w:bookmarkStart w:id="466" w:name="_Toc127833551"/>
-      <w:bookmarkStart w:id="467" w:name="_Toc127833697"/>
-      <w:bookmarkStart w:id="468" w:name="_Toc127850485"/>
-      <w:bookmarkStart w:id="469" w:name="_Toc127855990"/>
-      <w:bookmarkStart w:id="470" w:name="_Toc127856139"/>
-      <w:bookmarkStart w:id="471" w:name="_Toc127856286"/>
-      <w:bookmarkStart w:id="472" w:name="_Toc465843480"/>
-      <w:bookmarkStart w:id="473" w:name="_Toc465843732"/>
-      <w:bookmarkStart w:id="474" w:name="_Toc465843825"/>
-      <w:bookmarkStart w:id="475" w:name="_Toc465843481"/>
-      <w:bookmarkStart w:id="476" w:name="_Toc465843733"/>
-      <w:bookmarkStart w:id="477" w:name="_Toc465843826"/>
-      <w:bookmarkStart w:id="478" w:name="_Toc465843482"/>
-      <w:bookmarkStart w:id="479" w:name="_Toc465843734"/>
-      <w:bookmarkStart w:id="480" w:name="_Toc465843827"/>
-      <w:bookmarkStart w:id="481" w:name="_Toc465843483"/>
-      <w:bookmarkStart w:id="482" w:name="_Toc465843735"/>
-      <w:bookmarkStart w:id="483" w:name="_Toc465843828"/>
-      <w:bookmarkStart w:id="484" w:name="_Toc465843484"/>
-      <w:bookmarkStart w:id="485" w:name="_Toc465843736"/>
-      <w:bookmarkStart w:id="486" w:name="_Toc465843829"/>
-      <w:bookmarkStart w:id="487" w:name="_Toc465843485"/>
-      <w:bookmarkStart w:id="488" w:name="_Toc465843737"/>
-      <w:bookmarkStart w:id="489" w:name="_Toc465843830"/>
-      <w:bookmarkStart w:id="490" w:name="_Toc465843486"/>
-      <w:bookmarkStart w:id="491" w:name="_Toc465843738"/>
-      <w:bookmarkStart w:id="492" w:name="_Toc465843831"/>
-      <w:bookmarkStart w:id="493" w:name="_Toc465843487"/>
-      <w:bookmarkStart w:id="494" w:name="_Toc465843739"/>
-      <w:bookmarkStart w:id="495" w:name="_Toc465843832"/>
-      <w:bookmarkStart w:id="496" w:name="_Toc465843488"/>
-      <w:bookmarkStart w:id="497" w:name="_Toc465843740"/>
-      <w:bookmarkStart w:id="498" w:name="_Toc465843833"/>
-      <w:bookmarkStart w:id="499" w:name="_Toc465843489"/>
-      <w:bookmarkStart w:id="500" w:name="_Toc465843741"/>
-      <w:bookmarkStart w:id="501" w:name="_Toc465843834"/>
-      <w:bookmarkStart w:id="502" w:name="_Toc465843490"/>
-      <w:bookmarkStart w:id="503" w:name="_Toc465843742"/>
-      <w:bookmarkStart w:id="504" w:name="_Toc465843835"/>
-      <w:bookmarkStart w:id="505" w:name="_Toc465843491"/>
-      <w:bookmarkStart w:id="506" w:name="_Toc465843743"/>
-      <w:bookmarkStart w:id="507" w:name="_Toc465843836"/>
-      <w:bookmarkStart w:id="508" w:name="_Toc465843492"/>
-      <w:bookmarkStart w:id="509" w:name="_Toc465843744"/>
-      <w:bookmarkStart w:id="510" w:name="_Toc465843837"/>
-      <w:bookmarkStart w:id="511" w:name="_Toc465843493"/>
-      <w:bookmarkStart w:id="512" w:name="_Toc465843745"/>
-      <w:bookmarkStart w:id="513" w:name="_Toc465843838"/>
-      <w:bookmarkStart w:id="514" w:name="_Toc465843494"/>
-      <w:bookmarkStart w:id="515" w:name="_Toc465843746"/>
-      <w:bookmarkStart w:id="516" w:name="_Toc465843839"/>
-      <w:bookmarkStart w:id="517" w:name="_Toc465843495"/>
-      <w:bookmarkStart w:id="518" w:name="_Toc465843747"/>
-      <w:bookmarkStart w:id="519" w:name="_Toc465843840"/>
-      <w:bookmarkStart w:id="520" w:name="_Toc465843496"/>
-      <w:bookmarkStart w:id="521" w:name="_Toc465843748"/>
-      <w:bookmarkStart w:id="522" w:name="_Toc465843841"/>
-      <w:bookmarkStart w:id="523" w:name="_Toc465843497"/>
-      <w:bookmarkStart w:id="524" w:name="_Toc465843749"/>
-      <w:bookmarkStart w:id="525" w:name="_Toc465843842"/>
-      <w:bookmarkStart w:id="526" w:name="_Toc465843498"/>
-      <w:bookmarkStart w:id="527" w:name="_Toc465843750"/>
-      <w:bookmarkStart w:id="528" w:name="_Toc465843843"/>
-      <w:bookmarkStart w:id="529" w:name="_Toc465843499"/>
-      <w:bookmarkStart w:id="530" w:name="_Toc465843751"/>
-      <w:bookmarkStart w:id="531" w:name="_Toc465843844"/>
-      <w:bookmarkStart w:id="532" w:name="_Toc465843500"/>
-      <w:bookmarkStart w:id="533" w:name="_Toc465843752"/>
-      <w:bookmarkStart w:id="534" w:name="_Toc465843845"/>
-      <w:bookmarkStart w:id="535" w:name="_Toc465843501"/>
-      <w:bookmarkStart w:id="536" w:name="_Toc465843753"/>
-      <w:bookmarkStart w:id="537" w:name="_Toc465843846"/>
-      <w:bookmarkStart w:id="538" w:name="_Toc465843502"/>
-      <w:bookmarkStart w:id="539" w:name="_Toc465843754"/>
-      <w:bookmarkStart w:id="540" w:name="_Toc465843847"/>
-      <w:bookmarkStart w:id="541" w:name="_Toc465843503"/>
-      <w:bookmarkStart w:id="542" w:name="_Toc465843755"/>
-      <w:bookmarkStart w:id="543" w:name="_Toc465843848"/>
-      <w:bookmarkStart w:id="544" w:name="_Toc465843504"/>
-      <w:bookmarkStart w:id="545" w:name="_Toc465843756"/>
-      <w:bookmarkStart w:id="546" w:name="_Toc465843849"/>
-      <w:bookmarkStart w:id="547" w:name="_Toc465843505"/>
-      <w:bookmarkStart w:id="548" w:name="_Toc465843757"/>
-      <w:bookmarkStart w:id="549" w:name="_Toc465843850"/>
-      <w:bookmarkStart w:id="550" w:name="_Toc465843506"/>
-      <w:bookmarkStart w:id="551" w:name="_Toc465843758"/>
-      <w:bookmarkStart w:id="552" w:name="_Toc465843851"/>
-      <w:bookmarkStart w:id="553" w:name="_Toc465843507"/>
-      <w:bookmarkStart w:id="554" w:name="_Toc465843759"/>
-      <w:bookmarkStart w:id="555" w:name="_Toc465843852"/>
-      <w:bookmarkStart w:id="556" w:name="_Toc465843508"/>
-      <w:bookmarkStart w:id="557" w:name="_Toc465843760"/>
-      <w:bookmarkStart w:id="558" w:name="_Toc465843853"/>
-      <w:bookmarkStart w:id="559" w:name="_Toc465843509"/>
-      <w:bookmarkStart w:id="560" w:name="_Toc465843761"/>
-      <w:bookmarkStart w:id="561" w:name="_Toc465843854"/>
-      <w:bookmarkStart w:id="562" w:name="_Toc465843510"/>
-      <w:bookmarkStart w:id="563" w:name="_Toc465843762"/>
-      <w:bookmarkStart w:id="564" w:name="_Toc465843855"/>
-      <w:bookmarkStart w:id="565" w:name="_Ref127949870"/>
-      <w:bookmarkStart w:id="566" w:name="_Toc127951616"/>
-      <w:bookmarkStart w:id="567" w:name="_Toc274166461"/>
+      <w:bookmarkStart w:id="366" w:name="_Toc525554843"/>
+      <w:bookmarkStart w:id="367" w:name="_Toc525554966"/>
+      <w:bookmarkStart w:id="368" w:name="_Toc127833528"/>
+      <w:bookmarkStart w:id="369" w:name="_Toc127833674"/>
+      <w:bookmarkStart w:id="370" w:name="_Toc127850462"/>
+      <w:bookmarkStart w:id="371" w:name="_Toc127855967"/>
+      <w:bookmarkStart w:id="372" w:name="_Toc127856116"/>
+      <w:bookmarkStart w:id="373" w:name="_Toc127856263"/>
+      <w:bookmarkStart w:id="374" w:name="_Toc525554844"/>
+      <w:bookmarkStart w:id="375" w:name="_Toc525554967"/>
+      <w:bookmarkStart w:id="376" w:name="_Toc127833529"/>
+      <w:bookmarkStart w:id="377" w:name="_Toc127833675"/>
+      <w:bookmarkStart w:id="378" w:name="_Toc127850463"/>
+      <w:bookmarkStart w:id="379" w:name="_Toc127855968"/>
+      <w:bookmarkStart w:id="380" w:name="_Toc127856117"/>
+      <w:bookmarkStart w:id="381" w:name="_Toc127856264"/>
+      <w:bookmarkStart w:id="382" w:name="_Toc127833530"/>
+      <w:bookmarkStart w:id="383" w:name="_Toc127833676"/>
+      <w:bookmarkStart w:id="384" w:name="_Toc127850464"/>
+      <w:bookmarkStart w:id="385" w:name="_Toc127855969"/>
+      <w:bookmarkStart w:id="386" w:name="_Toc127856118"/>
+      <w:bookmarkStart w:id="387" w:name="_Toc127856265"/>
+      <w:bookmarkStart w:id="388" w:name="_Toc127833531"/>
+      <w:bookmarkStart w:id="389" w:name="_Toc127833677"/>
+      <w:bookmarkStart w:id="390" w:name="_Toc127850465"/>
+      <w:bookmarkStart w:id="391" w:name="_Toc127855970"/>
+      <w:bookmarkStart w:id="392" w:name="_Toc127856119"/>
+      <w:bookmarkStart w:id="393" w:name="_Toc127856266"/>
+      <w:bookmarkStart w:id="394" w:name="_Toc127833532"/>
+      <w:bookmarkStart w:id="395" w:name="_Toc127833678"/>
+      <w:bookmarkStart w:id="396" w:name="_Toc127850466"/>
+      <w:bookmarkStart w:id="397" w:name="_Toc127855971"/>
+      <w:bookmarkStart w:id="398" w:name="_Toc127856120"/>
+      <w:bookmarkStart w:id="399" w:name="_Toc127856267"/>
+      <w:bookmarkStart w:id="400" w:name="_Toc127833533"/>
+      <w:bookmarkStart w:id="401" w:name="_Toc127833679"/>
+      <w:bookmarkStart w:id="402" w:name="_Toc127850467"/>
+      <w:bookmarkStart w:id="403" w:name="_Toc127855972"/>
+      <w:bookmarkStart w:id="404" w:name="_Toc127856121"/>
+      <w:bookmarkStart w:id="405" w:name="_Toc127856268"/>
+      <w:bookmarkStart w:id="406" w:name="_Toc127833534"/>
+      <w:bookmarkStart w:id="407" w:name="_Toc127833680"/>
+      <w:bookmarkStart w:id="408" w:name="_Toc127850468"/>
+      <w:bookmarkStart w:id="409" w:name="_Toc127855973"/>
+      <w:bookmarkStart w:id="410" w:name="_Toc127856122"/>
+      <w:bookmarkStart w:id="411" w:name="_Toc127856269"/>
+      <w:bookmarkStart w:id="412" w:name="_Toc127833535"/>
+      <w:bookmarkStart w:id="413" w:name="_Toc127833681"/>
+      <w:bookmarkStart w:id="414" w:name="_Toc127850469"/>
+      <w:bookmarkStart w:id="415" w:name="_Toc127855974"/>
+      <w:bookmarkStart w:id="416" w:name="_Toc127856123"/>
+      <w:bookmarkStart w:id="417" w:name="_Toc127856270"/>
+      <w:bookmarkStart w:id="418" w:name="_Toc127833536"/>
+      <w:bookmarkStart w:id="419" w:name="_Toc127833682"/>
+      <w:bookmarkStart w:id="420" w:name="_Toc127850470"/>
+      <w:bookmarkStart w:id="421" w:name="_Toc127855975"/>
+      <w:bookmarkStart w:id="422" w:name="_Toc127856124"/>
+      <w:bookmarkStart w:id="423" w:name="_Toc127856271"/>
+      <w:bookmarkStart w:id="424" w:name="_Toc127833537"/>
+      <w:bookmarkStart w:id="425" w:name="_Toc127833683"/>
+      <w:bookmarkStart w:id="426" w:name="_Toc127850471"/>
+      <w:bookmarkStart w:id="427" w:name="_Toc127855976"/>
+      <w:bookmarkStart w:id="428" w:name="_Toc127856125"/>
+      <w:bookmarkStart w:id="429" w:name="_Toc127856272"/>
+      <w:bookmarkStart w:id="430" w:name="_Toc127833538"/>
+      <w:bookmarkStart w:id="431" w:name="_Toc127833684"/>
+      <w:bookmarkStart w:id="432" w:name="_Toc127850472"/>
+      <w:bookmarkStart w:id="433" w:name="_Toc127855977"/>
+      <w:bookmarkStart w:id="434" w:name="_Toc127856126"/>
+      <w:bookmarkStart w:id="435" w:name="_Toc127856273"/>
+      <w:bookmarkStart w:id="436" w:name="_Toc127833539"/>
+      <w:bookmarkStart w:id="437" w:name="_Toc127833685"/>
+      <w:bookmarkStart w:id="438" w:name="_Toc127850473"/>
+      <w:bookmarkStart w:id="439" w:name="_Toc127855978"/>
+      <w:bookmarkStart w:id="440" w:name="_Toc127856127"/>
+      <w:bookmarkStart w:id="441" w:name="_Toc127856274"/>
+      <w:bookmarkStart w:id="442" w:name="_Toc127833540"/>
+      <w:bookmarkStart w:id="443" w:name="_Toc127833686"/>
+      <w:bookmarkStart w:id="444" w:name="_Toc127850474"/>
+      <w:bookmarkStart w:id="445" w:name="_Toc127855979"/>
+      <w:bookmarkStart w:id="446" w:name="_Toc127856128"/>
+      <w:bookmarkStart w:id="447" w:name="_Toc127856275"/>
+      <w:bookmarkStart w:id="448" w:name="_Toc525554845"/>
+      <w:bookmarkStart w:id="449" w:name="_Toc525554968"/>
+      <w:bookmarkStart w:id="450" w:name="_Toc127833541"/>
+      <w:bookmarkStart w:id="451" w:name="_Toc127833687"/>
+      <w:bookmarkStart w:id="452" w:name="_Toc127850475"/>
+      <w:bookmarkStart w:id="453" w:name="_Toc127855980"/>
+      <w:bookmarkStart w:id="454" w:name="_Toc127856129"/>
+      <w:bookmarkStart w:id="455" w:name="_Toc127856276"/>
+      <w:bookmarkStart w:id="456" w:name="_Toc127833542"/>
+      <w:bookmarkStart w:id="457" w:name="_Toc127833688"/>
+      <w:bookmarkStart w:id="458" w:name="_Toc127850476"/>
+      <w:bookmarkStart w:id="459" w:name="_Toc127855981"/>
+      <w:bookmarkStart w:id="460" w:name="_Toc127856130"/>
+      <w:bookmarkStart w:id="461" w:name="_Toc127856277"/>
+      <w:bookmarkStart w:id="462" w:name="_Toc127833547"/>
+      <w:bookmarkStart w:id="463" w:name="_Toc127833693"/>
+      <w:bookmarkStart w:id="464" w:name="_Toc127850481"/>
+      <w:bookmarkStart w:id="465" w:name="_Toc127855986"/>
+      <w:bookmarkStart w:id="466" w:name="_Toc127856135"/>
+      <w:bookmarkStart w:id="467" w:name="_Toc127856282"/>
+      <w:bookmarkStart w:id="468" w:name="_Toc127833551"/>
+      <w:bookmarkStart w:id="469" w:name="_Toc127833697"/>
+      <w:bookmarkStart w:id="470" w:name="_Toc127850485"/>
+      <w:bookmarkStart w:id="471" w:name="_Toc127855990"/>
+      <w:bookmarkStart w:id="472" w:name="_Toc127856139"/>
+      <w:bookmarkStart w:id="473" w:name="_Toc127856286"/>
+      <w:bookmarkStart w:id="474" w:name="_Toc465843480"/>
+      <w:bookmarkStart w:id="475" w:name="_Toc465843732"/>
+      <w:bookmarkStart w:id="476" w:name="_Toc465843825"/>
+      <w:bookmarkStart w:id="477" w:name="_Toc465843481"/>
+      <w:bookmarkStart w:id="478" w:name="_Toc465843733"/>
+      <w:bookmarkStart w:id="479" w:name="_Toc465843826"/>
+      <w:bookmarkStart w:id="480" w:name="_Toc465843482"/>
+      <w:bookmarkStart w:id="481" w:name="_Toc465843734"/>
+      <w:bookmarkStart w:id="482" w:name="_Toc465843827"/>
+      <w:bookmarkStart w:id="483" w:name="_Toc465843483"/>
+      <w:bookmarkStart w:id="484" w:name="_Toc465843735"/>
+      <w:bookmarkStart w:id="485" w:name="_Toc465843828"/>
+      <w:bookmarkStart w:id="486" w:name="_Toc465843484"/>
+      <w:bookmarkStart w:id="487" w:name="_Toc465843736"/>
+      <w:bookmarkStart w:id="488" w:name="_Toc465843829"/>
+      <w:bookmarkStart w:id="489" w:name="_Toc465843485"/>
+      <w:bookmarkStart w:id="490" w:name="_Toc465843737"/>
+      <w:bookmarkStart w:id="491" w:name="_Toc465843830"/>
+      <w:bookmarkStart w:id="492" w:name="_Toc465843486"/>
+      <w:bookmarkStart w:id="493" w:name="_Toc465843738"/>
+      <w:bookmarkStart w:id="494" w:name="_Toc465843831"/>
+      <w:bookmarkStart w:id="495" w:name="_Toc465843487"/>
+      <w:bookmarkStart w:id="496" w:name="_Toc465843739"/>
+      <w:bookmarkStart w:id="497" w:name="_Toc465843832"/>
+      <w:bookmarkStart w:id="498" w:name="_Toc465843488"/>
+      <w:bookmarkStart w:id="499" w:name="_Toc465843740"/>
+      <w:bookmarkStart w:id="500" w:name="_Toc465843833"/>
+      <w:bookmarkStart w:id="501" w:name="_Toc465843489"/>
+      <w:bookmarkStart w:id="502" w:name="_Toc465843741"/>
+      <w:bookmarkStart w:id="503" w:name="_Toc465843834"/>
+      <w:bookmarkStart w:id="504" w:name="_Toc465843490"/>
+      <w:bookmarkStart w:id="505" w:name="_Toc465843742"/>
+      <w:bookmarkStart w:id="506" w:name="_Toc465843835"/>
+      <w:bookmarkStart w:id="507" w:name="_Toc465843491"/>
+      <w:bookmarkStart w:id="508" w:name="_Toc465843743"/>
+      <w:bookmarkStart w:id="509" w:name="_Toc465843836"/>
+      <w:bookmarkStart w:id="510" w:name="_Toc465843492"/>
+      <w:bookmarkStart w:id="511" w:name="_Toc465843744"/>
+      <w:bookmarkStart w:id="512" w:name="_Toc465843837"/>
+      <w:bookmarkStart w:id="513" w:name="_Toc465843493"/>
+      <w:bookmarkStart w:id="514" w:name="_Toc465843745"/>
+      <w:bookmarkStart w:id="515" w:name="_Toc465843838"/>
+      <w:bookmarkStart w:id="516" w:name="_Toc465843494"/>
+      <w:bookmarkStart w:id="517" w:name="_Toc465843746"/>
+      <w:bookmarkStart w:id="518" w:name="_Toc465843839"/>
+      <w:bookmarkStart w:id="519" w:name="_Toc465843495"/>
+      <w:bookmarkStart w:id="520" w:name="_Toc465843747"/>
+      <w:bookmarkStart w:id="521" w:name="_Toc465843840"/>
+      <w:bookmarkStart w:id="522" w:name="_Toc465843496"/>
+      <w:bookmarkStart w:id="523" w:name="_Toc465843748"/>
+      <w:bookmarkStart w:id="524" w:name="_Toc465843841"/>
+      <w:bookmarkStart w:id="525" w:name="_Toc465843497"/>
+      <w:bookmarkStart w:id="526" w:name="_Toc465843749"/>
+      <w:bookmarkStart w:id="527" w:name="_Toc465843842"/>
+      <w:bookmarkStart w:id="528" w:name="_Toc465843498"/>
+      <w:bookmarkStart w:id="529" w:name="_Toc465843750"/>
+      <w:bookmarkStart w:id="530" w:name="_Toc465843843"/>
+      <w:bookmarkStart w:id="531" w:name="_Toc465843499"/>
+      <w:bookmarkStart w:id="532" w:name="_Toc465843751"/>
+      <w:bookmarkStart w:id="533" w:name="_Toc465843844"/>
+      <w:bookmarkStart w:id="534" w:name="_Toc465843500"/>
+      <w:bookmarkStart w:id="535" w:name="_Toc465843752"/>
+      <w:bookmarkStart w:id="536" w:name="_Toc465843845"/>
+      <w:bookmarkStart w:id="537" w:name="_Toc465843501"/>
+      <w:bookmarkStart w:id="538" w:name="_Toc465843753"/>
+      <w:bookmarkStart w:id="539" w:name="_Toc465843846"/>
+      <w:bookmarkStart w:id="540" w:name="_Toc465843502"/>
+      <w:bookmarkStart w:id="541" w:name="_Toc465843754"/>
+      <w:bookmarkStart w:id="542" w:name="_Toc465843847"/>
+      <w:bookmarkStart w:id="543" w:name="_Toc465843503"/>
+      <w:bookmarkStart w:id="544" w:name="_Toc465843755"/>
+      <w:bookmarkStart w:id="545" w:name="_Toc465843848"/>
+      <w:bookmarkStart w:id="546" w:name="_Toc465843504"/>
+      <w:bookmarkStart w:id="547" w:name="_Toc465843756"/>
+      <w:bookmarkStart w:id="548" w:name="_Toc465843849"/>
+      <w:bookmarkStart w:id="549" w:name="_Toc465843505"/>
+      <w:bookmarkStart w:id="550" w:name="_Toc465843757"/>
+      <w:bookmarkStart w:id="551" w:name="_Toc465843850"/>
+      <w:bookmarkStart w:id="552" w:name="_Toc465843506"/>
+      <w:bookmarkStart w:id="553" w:name="_Toc465843758"/>
+      <w:bookmarkStart w:id="554" w:name="_Toc465843851"/>
+      <w:bookmarkStart w:id="555" w:name="_Toc465843507"/>
+      <w:bookmarkStart w:id="556" w:name="_Toc465843759"/>
+      <w:bookmarkStart w:id="557" w:name="_Toc465843852"/>
+      <w:bookmarkStart w:id="558" w:name="_Toc465843508"/>
+      <w:bookmarkStart w:id="559" w:name="_Toc465843760"/>
+      <w:bookmarkStart w:id="560" w:name="_Toc465843853"/>
+      <w:bookmarkStart w:id="561" w:name="_Toc465843509"/>
+      <w:bookmarkStart w:id="562" w:name="_Toc465843761"/>
+      <w:bookmarkStart w:id="563" w:name="_Toc465843854"/>
+      <w:bookmarkStart w:id="564" w:name="_Toc465843510"/>
+      <w:bookmarkStart w:id="565" w:name="_Toc465843762"/>
+      <w:bookmarkStart w:id="566" w:name="_Toc465843855"/>
+      <w:bookmarkStart w:id="567" w:name="_Ref127949870"/>
+      <w:bookmarkStart w:id="568" w:name="_Toc127951616"/>
+      <w:bookmarkStart w:id="569" w:name="_Toc274166461"/>
       <w:bookmarkEnd w:id="274"/>
-      <w:bookmarkEnd w:id="364"/>
-      <w:bookmarkEnd w:id="365"/>
       <w:bookmarkEnd w:id="366"/>
       <w:bookmarkEnd w:id="367"/>
       <w:bookmarkEnd w:id="368"/>
@@ -15034,11 +15044,13 @@
       <w:bookmarkEnd w:id="562"/>
       <w:bookmarkEnd w:id="563"/>
       <w:bookmarkEnd w:id="564"/>
-      <w:r>
-        <w:t>Project Plan</w:t>
-      </w:r>
       <w:bookmarkEnd w:id="565"/>
       <w:bookmarkEnd w:id="566"/>
+      <w:r>
+        <w:t>Project Plan</w:t>
+      </w:r>
+      <w:bookmarkEnd w:id="567"/>
+      <w:bookmarkEnd w:id="568"/>
     </w:p>
     <w:p>
       <w:pPr>
@@ -15053,16 +15065,16 @@
           <w:color w:val="365F91" w:themeColor="accent1" w:themeShade="BF"/>
         </w:rPr>
       </w:pPr>
-      <w:bookmarkStart w:id="568" w:name="_Toc499635699"/>
-      <w:bookmarkStart w:id="569" w:name="_Toc127951617"/>
+      <w:bookmarkStart w:id="570" w:name="_Toc499635699"/>
+      <w:bookmarkStart w:id="571" w:name="_Toc127951617"/>
       <w:r>
         <w:rPr>
           <w:color w:val="365F91" w:themeColor="accent1" w:themeShade="BF"/>
         </w:rPr>
         <w:t>Project milestones</w:t>
       </w:r>
-      <w:bookmarkEnd w:id="568"/>
-      <w:bookmarkEnd w:id="569"/>
+      <w:bookmarkEnd w:id="570"/>
+      <w:bookmarkEnd w:id="571"/>
       <w:r>
         <w:rPr>
           <w:color w:val="365F91" w:themeColor="accent1" w:themeShade="BF"/>
@@ -15115,6 +15127,7 @@
         <w:jc w:val="both"/>
       </w:pPr>
       <w:r>
+        <w:lastRenderedPageBreak/>
         <w:t>In a table l</w:t>
       </w:r>
       <w:r>
@@ -15201,8 +15214,8 @@
           <w:szCs w:val="22"/>
         </w:rPr>
       </w:pPr>
-      <w:bookmarkStart w:id="570" w:name="_Toc115451855"/>
-      <w:bookmarkStart w:id="571" w:name="_Toc127949799"/>
+      <w:bookmarkStart w:id="572" w:name="_Toc115451855"/>
+      <w:bookmarkStart w:id="573" w:name="_Toc127949799"/>
       <w:r>
         <w:rPr>
           <w:color w:val="1F497D" w:themeColor="text2"/>
@@ -15256,8 +15269,8 @@
         </w:rPr>
         <w:t>Milestone of the project</w:t>
       </w:r>
-      <w:bookmarkEnd w:id="570"/>
-      <w:bookmarkEnd w:id="571"/>
+      <w:bookmarkEnd w:id="572"/>
+      <w:bookmarkEnd w:id="573"/>
     </w:p>
     <w:tbl>
       <w:tblPr>
@@ -15430,16 +15443,16 @@
           <w:color w:val="365F91" w:themeColor="accent1" w:themeShade="BF"/>
         </w:rPr>
       </w:pPr>
-      <w:bookmarkStart w:id="572" w:name="_Toc499635700"/>
-      <w:bookmarkStart w:id="573" w:name="_Toc127951618"/>
+      <w:bookmarkStart w:id="574" w:name="_Toc499635700"/>
+      <w:bookmarkStart w:id="575" w:name="_Toc127951618"/>
       <w:r>
         <w:rPr>
           <w:color w:val="365F91" w:themeColor="accent1" w:themeShade="BF"/>
         </w:rPr>
         <w:t>Project timeline</w:t>
       </w:r>
-      <w:bookmarkEnd w:id="572"/>
-      <w:bookmarkEnd w:id="573"/>
+      <w:bookmarkEnd w:id="574"/>
+      <w:bookmarkEnd w:id="575"/>
       <w:r>
         <w:rPr>
           <w:color w:val="365F91" w:themeColor="accent1" w:themeShade="BF"/>
@@ -15694,16 +15707,16 @@
           <w:color w:val="365F91" w:themeColor="accent1" w:themeShade="BF"/>
         </w:rPr>
       </w:pPr>
-      <w:bookmarkStart w:id="574" w:name="_Toc499635701"/>
-      <w:bookmarkStart w:id="575" w:name="_Toc127951619"/>
+      <w:bookmarkStart w:id="576" w:name="_Toc499635701"/>
+      <w:bookmarkStart w:id="577" w:name="_Toc127951619"/>
       <w:r>
         <w:rPr>
           <w:color w:val="365F91" w:themeColor="accent1" w:themeShade="BF"/>
         </w:rPr>
         <w:t>Anticipated risks</w:t>
       </w:r>
-      <w:bookmarkEnd w:id="574"/>
-      <w:bookmarkEnd w:id="575"/>
+      <w:bookmarkEnd w:id="576"/>
+      <w:bookmarkEnd w:id="577"/>
     </w:p>
     <w:p>
       <w:pPr>
@@ -15781,7 +15794,6 @@
         <w:jc w:val="both"/>
       </w:pPr>
       <w:r>
-        <w:lastRenderedPageBreak/>
         <w:t xml:space="preserve">What is your approach to </w:t>
       </w:r>
       <w:r>
@@ -15815,8 +15827,8 @@
           <w:szCs w:val="22"/>
         </w:rPr>
       </w:pPr>
-      <w:bookmarkStart w:id="576" w:name="_Toc115451856"/>
-      <w:bookmarkStart w:id="577" w:name="_Toc127949800"/>
+      <w:bookmarkStart w:id="578" w:name="_Toc115451856"/>
+      <w:bookmarkStart w:id="579" w:name="_Toc127949800"/>
       <w:r>
         <w:rPr>
           <w:color w:val="1F497D" w:themeColor="text2"/>
@@ -15870,8 +15882,8 @@
         </w:rPr>
         <w:t>Risks</w:t>
       </w:r>
-      <w:bookmarkEnd w:id="576"/>
-      <w:bookmarkEnd w:id="577"/>
+      <w:bookmarkEnd w:id="578"/>
+      <w:bookmarkEnd w:id="579"/>
     </w:p>
     <w:tbl>
       <w:tblPr>
@@ -15988,18 +16000,18 @@
         </w:numPr>
         <w:spacing w:before="360" w:after="240"/>
       </w:pPr>
-      <w:bookmarkStart w:id="578" w:name="_Toc127951620"/>
+      <w:bookmarkStart w:id="580" w:name="_Toc127951620"/>
       <w:r>
         <w:t>Solution Design</w:t>
       </w:r>
-      <w:bookmarkEnd w:id="578"/>
+      <w:bookmarkEnd w:id="580"/>
     </w:p>
     <w:p>
       <w:pPr>
         <w:spacing w:after="120"/>
       </w:pPr>
-      <w:bookmarkStart w:id="579" w:name="_Toc274166454"/>
-      <w:bookmarkStart w:id="580" w:name="_Toc116069867"/>
+      <w:bookmarkStart w:id="581" w:name="_Toc274166454"/>
+      <w:bookmarkStart w:id="582" w:name="_Toc116069867"/>
       <w:r>
         <w:t>&lt;</w:t>
       </w:r>
@@ -16064,6 +16076,7 @@
         <w:rPr>
           <w:bCs/>
         </w:rPr>
+        <w:lastRenderedPageBreak/>
         <w:t xml:space="preserve">You should document your detailed design using suitable methods and tools such as class diagrams, sequence diagrams, activity diagrams and state diagrams. Also, you need to provide detailed justification of design choices. Additionally, you should highlight the novel aspects of your design. </w:t>
       </w:r>
     </w:p>
@@ -16389,14 +16402,14 @@
           <w:color w:val="365F91" w:themeColor="accent1" w:themeShade="BF"/>
         </w:rPr>
       </w:pPr>
-      <w:bookmarkStart w:id="581" w:name="_Toc127951621"/>
+      <w:bookmarkStart w:id="583" w:name="_Toc127951621"/>
       <w:r>
         <w:rPr>
           <w:color w:val="365F91" w:themeColor="accent1" w:themeShade="BF"/>
         </w:rPr>
         <w:t>High-level design</w:t>
       </w:r>
-      <w:bookmarkEnd w:id="581"/>
+      <w:bookmarkEnd w:id="583"/>
     </w:p>
     <w:p>
       <w:pPr>
@@ -16410,7 +16423,7 @@
           <w:color w:val="365F91" w:themeColor="accent1" w:themeShade="BF"/>
         </w:rPr>
       </w:pPr>
-      <w:bookmarkStart w:id="582" w:name="_Toc127951622"/>
+      <w:bookmarkStart w:id="584" w:name="_Toc127951622"/>
       <w:r>
         <w:rPr>
           <w:color w:val="365F91" w:themeColor="accent1" w:themeShade="BF"/>
@@ -16441,9 +16454,9 @@
         </w:rPr>
         <w:t>and tradeoffs</w:t>
       </w:r>
-      <w:bookmarkEnd w:id="579"/>
-      <w:bookmarkEnd w:id="580"/>
+      <w:bookmarkEnd w:id="581"/>
       <w:bookmarkEnd w:id="582"/>
+      <w:bookmarkEnd w:id="584"/>
     </w:p>
     <w:p>
       <w:pPr>
@@ -16490,7 +16503,6 @@
         <w:jc w:val="both"/>
       </w:pPr>
       <w:r>
-        <w:lastRenderedPageBreak/>
         <w:t xml:space="preserve">Identify possible alternative solutions to meet the project requirements and analyze their </w:t>
       </w:r>
       <w:r>
@@ -16524,8 +16536,8 @@
           <w:color w:val="365F91" w:themeColor="accent1" w:themeShade="BF"/>
         </w:rPr>
       </w:pPr>
-      <w:bookmarkStart w:id="583" w:name="_Toc116069868"/>
-      <w:bookmarkStart w:id="584" w:name="_Toc127951623"/>
+      <w:bookmarkStart w:id="585" w:name="_Toc116069868"/>
+      <w:bookmarkStart w:id="586" w:name="_Toc127951623"/>
       <w:r>
         <w:rPr>
           <w:color w:val="365F91" w:themeColor="accent1" w:themeShade="BF"/>
@@ -16538,8 +16550,8 @@
         </w:rPr>
         <w:t>olution overview</w:t>
       </w:r>
-      <w:bookmarkEnd w:id="583"/>
-      <w:bookmarkEnd w:id="584"/>
+      <w:bookmarkEnd w:id="585"/>
+      <w:bookmarkEnd w:id="586"/>
     </w:p>
     <w:p>
       <w:pPr>
@@ -16629,18 +16641,18 @@
           <w:color w:val="365F91" w:themeColor="accent1" w:themeShade="BF"/>
         </w:rPr>
       </w:pPr>
-      <w:bookmarkStart w:id="585" w:name="_Toc274166455"/>
-      <w:bookmarkStart w:id="586" w:name="_Toc116069869"/>
-      <w:bookmarkStart w:id="587" w:name="_Toc127951624"/>
+      <w:bookmarkStart w:id="587" w:name="_Toc274166455"/>
+      <w:bookmarkStart w:id="588" w:name="_Toc116069869"/>
+      <w:bookmarkStart w:id="589" w:name="_Toc127951624"/>
       <w:r>
         <w:rPr>
           <w:color w:val="365F91" w:themeColor="accent1" w:themeShade="BF"/>
         </w:rPr>
         <w:t>High level architecture</w:t>
       </w:r>
-      <w:bookmarkEnd w:id="585"/>
-      <w:bookmarkEnd w:id="586"/>
       <w:bookmarkEnd w:id="587"/>
+      <w:bookmarkEnd w:id="588"/>
+      <w:bookmarkEnd w:id="589"/>
     </w:p>
     <w:p>
       <w:pPr>
@@ -16686,6 +16698,7 @@
         <w:jc w:val="both"/>
       </w:pPr>
       <w:r>
+        <w:lastRenderedPageBreak/>
         <w:t xml:space="preserve">Add a high-level architecture diagram of the proposed solution. The diagram should show how your solution is decomposed and organized into components.  This should guide your detailed design. </w:t>
       </w:r>
     </w:p>
@@ -16760,15 +16773,15 @@
           <w:color w:val="365F91" w:themeColor="accent1" w:themeShade="BF"/>
         </w:rPr>
       </w:pPr>
-      <w:bookmarkStart w:id="588" w:name="_Toc127951625"/>
-      <w:bookmarkStart w:id="589" w:name="_Toc467944208"/>
+      <w:bookmarkStart w:id="590" w:name="_Toc127951625"/>
+      <w:bookmarkStart w:id="591" w:name="_Toc467944208"/>
       <w:r>
         <w:rPr>
           <w:color w:val="365F91" w:themeColor="accent1" w:themeShade="BF"/>
         </w:rPr>
         <w:t>Structural model</w:t>
       </w:r>
-      <w:bookmarkEnd w:id="588"/>
+      <w:bookmarkEnd w:id="590"/>
     </w:p>
     <w:p>
       <w:pPr>
@@ -17047,12 +17060,11 @@
           <w:color w:val="365F91" w:themeColor="accent1" w:themeShade="BF"/>
         </w:rPr>
       </w:pPr>
-      <w:bookmarkStart w:id="590" w:name="_Toc127951626"/>
+      <w:bookmarkStart w:id="592" w:name="_Toc127951626"/>
       <w:r>
         <w:rPr>
           <w:color w:val="365F91" w:themeColor="accent1" w:themeShade="BF"/>
         </w:rPr>
-        <w:lastRenderedPageBreak/>
         <w:t>B</w:t>
       </w:r>
       <w:r>
@@ -17067,7 +17079,7 @@
         </w:rPr>
         <w:t>model</w:t>
       </w:r>
-      <w:bookmarkEnd w:id="590"/>
+      <w:bookmarkEnd w:id="592"/>
     </w:p>
     <w:p>
       <w:pPr>
@@ -17235,11 +17247,12 @@
           <w:color w:val="365F91" w:themeColor="accent1" w:themeShade="BF"/>
         </w:rPr>
       </w:pPr>
-      <w:bookmarkStart w:id="591" w:name="_Toc127951627"/>
+      <w:bookmarkStart w:id="593" w:name="_Toc127951627"/>
       <w:r>
         <w:rPr>
           <w:color w:val="365F91" w:themeColor="accent1" w:themeShade="BF"/>
         </w:rPr>
+        <w:lastRenderedPageBreak/>
         <w:t xml:space="preserve">Database </w:t>
       </w:r>
       <w:r>
@@ -17254,7 +17267,7 @@
         </w:rPr>
         <w:t>esign</w:t>
       </w:r>
-      <w:bookmarkEnd w:id="591"/>
+      <w:bookmarkEnd w:id="593"/>
     </w:p>
     <w:p>
       <w:pPr>
@@ -17334,7 +17347,7 @@
           <w:color w:val="365F91" w:themeColor="accent1" w:themeShade="BF"/>
         </w:rPr>
       </w:pPr>
-      <w:bookmarkStart w:id="592" w:name="_Toc127951628"/>
+      <w:bookmarkStart w:id="594" w:name="_Toc127951628"/>
       <w:r>
         <w:rPr>
           <w:color w:val="365F91" w:themeColor="accent1" w:themeShade="BF"/>
@@ -17365,7 +17378,7 @@
         </w:rPr>
         <w:t>esign</w:t>
       </w:r>
-      <w:bookmarkEnd w:id="592"/>
+      <w:bookmarkEnd w:id="594"/>
     </w:p>
     <w:p>
       <w:pPr>
@@ -17484,15 +17497,15 @@
           <w:color w:val="365F91" w:themeColor="accent1" w:themeShade="BF"/>
         </w:rPr>
       </w:pPr>
-      <w:bookmarkStart w:id="593" w:name="_Toc127951629"/>
-      <w:bookmarkEnd w:id="589"/>
+      <w:bookmarkStart w:id="595" w:name="_Toc127951629"/>
+      <w:bookmarkEnd w:id="591"/>
       <w:r>
         <w:rPr>
           <w:color w:val="365F91" w:themeColor="accent1" w:themeShade="BF"/>
         </w:rPr>
         <w:t>Design patterns</w:t>
       </w:r>
-      <w:bookmarkEnd w:id="593"/>
+      <w:bookmarkEnd w:id="595"/>
     </w:p>
     <w:p>
       <w:pPr>
@@ -17588,7 +17601,6 @@
         <w:jc w:val="both"/>
       </w:pPr>
       <w:r>
-        <w:lastRenderedPageBreak/>
         <w:t>Draw a UML diagram(s), e.g., class diagram, sequence diagram, to illustrate how the selected design pattern have been applied to your design.</w:t>
       </w:r>
     </w:p>
@@ -17649,7 +17661,7 @@
           <w:szCs w:val="28"/>
         </w:rPr>
       </w:pPr>
-      <w:bookmarkStart w:id="594" w:name="_Toc277009099"/>
+      <w:bookmarkStart w:id="596" w:name="_Toc277009099"/>
       <w:r>
         <w:br w:type="page"/>
       </w:r>
@@ -17663,13 +17675,13 @@
         </w:numPr>
         <w:spacing w:before="360" w:after="240"/>
       </w:pPr>
-      <w:bookmarkStart w:id="595" w:name="_Toc127951630"/>
+      <w:bookmarkStart w:id="597" w:name="_Toc127951630"/>
       <w:r>
         <w:lastRenderedPageBreak/>
         <w:t>Implementation</w:t>
       </w:r>
-      <w:bookmarkEnd w:id="594"/>
-      <w:bookmarkEnd w:id="595"/>
+      <w:bookmarkEnd w:id="596"/>
+      <w:bookmarkEnd w:id="597"/>
     </w:p>
     <w:p>
       <w:pPr>
@@ -17684,7 +17696,7 @@
           <w:color w:val="365F91" w:themeColor="accent1" w:themeShade="BF"/>
         </w:rPr>
       </w:pPr>
-      <w:bookmarkStart w:id="596" w:name="_Toc127951631"/>
+      <w:bookmarkStart w:id="598" w:name="_Toc127951631"/>
       <w:r>
         <w:rPr>
           <w:color w:val="365F91" w:themeColor="accent1" w:themeShade="BF"/>
@@ -17698,7 +17710,7 @@
         </w:rPr>
         <w:t>used</w:t>
       </w:r>
-      <w:bookmarkEnd w:id="596"/>
+      <w:bookmarkEnd w:id="598"/>
       <w:proofErr w:type="gramEnd"/>
     </w:p>
     <w:p>
@@ -17831,8 +17843,8 @@
           <w:szCs w:val="22"/>
         </w:rPr>
       </w:pPr>
-      <w:bookmarkStart w:id="597" w:name="_Toc116069842"/>
-      <w:bookmarkStart w:id="598" w:name="_Toc127949801"/>
+      <w:bookmarkStart w:id="599" w:name="_Toc116069842"/>
+      <w:bookmarkStart w:id="600" w:name="_Toc127949801"/>
       <w:r>
         <w:rPr>
           <w:color w:val="1F497D" w:themeColor="text2"/>
@@ -17895,8 +17907,8 @@
         </w:rPr>
         <w:t>used</w:t>
       </w:r>
-      <w:bookmarkEnd w:id="597"/>
-      <w:bookmarkEnd w:id="598"/>
+      <w:bookmarkEnd w:id="599"/>
+      <w:bookmarkEnd w:id="600"/>
       <w:proofErr w:type="gramEnd"/>
     </w:p>
     <w:tbl>
@@ -18018,19 +18030,19 @@
           <w:color w:val="365F91" w:themeColor="accent1" w:themeShade="BF"/>
         </w:rPr>
       </w:pPr>
-      <w:bookmarkStart w:id="599" w:name="_Toc127833566"/>
-      <w:bookmarkStart w:id="600" w:name="_Toc127833712"/>
-      <w:bookmarkStart w:id="601" w:name="_Toc127850501"/>
-      <w:bookmarkStart w:id="602" w:name="_Toc127856006"/>
-      <w:bookmarkStart w:id="603" w:name="_Toc127856155"/>
-      <w:bookmarkStart w:id="604" w:name="_Toc127856302"/>
-      <w:bookmarkStart w:id="605" w:name="_Toc127951632"/>
-      <w:bookmarkEnd w:id="599"/>
-      <w:bookmarkEnd w:id="600"/>
+      <w:bookmarkStart w:id="601" w:name="_Toc127833566"/>
+      <w:bookmarkStart w:id="602" w:name="_Toc127833712"/>
+      <w:bookmarkStart w:id="603" w:name="_Toc127850501"/>
+      <w:bookmarkStart w:id="604" w:name="_Toc127856006"/>
+      <w:bookmarkStart w:id="605" w:name="_Toc127856155"/>
+      <w:bookmarkStart w:id="606" w:name="_Toc127856302"/>
+      <w:bookmarkStart w:id="607" w:name="_Toc127951632"/>
       <w:bookmarkEnd w:id="601"/>
       <w:bookmarkEnd w:id="602"/>
       <w:bookmarkEnd w:id="603"/>
       <w:bookmarkEnd w:id="604"/>
+      <w:bookmarkEnd w:id="605"/>
+      <w:bookmarkEnd w:id="606"/>
       <w:r>
         <w:rPr>
           <w:color w:val="365F91" w:themeColor="accent1" w:themeShade="BF"/>
@@ -18043,7 +18055,7 @@
         </w:rPr>
         <w:t>ssues and solutions</w:t>
       </w:r>
-      <w:bookmarkEnd w:id="605"/>
+      <w:bookmarkEnd w:id="607"/>
     </w:p>
     <w:p>
       <w:pPr>
@@ -18119,7 +18131,7 @@
           <w:szCs w:val="28"/>
         </w:rPr>
       </w:pPr>
-      <w:bookmarkStart w:id="606" w:name="_Toc277009100"/>
+      <w:bookmarkStart w:id="608" w:name="_Toc277009100"/>
       <w:r>
         <w:br w:type="page"/>
       </w:r>
@@ -18133,16 +18145,16 @@
         </w:numPr>
         <w:spacing w:before="360" w:after="240"/>
       </w:pPr>
-      <w:bookmarkStart w:id="607" w:name="_Toc127951633"/>
+      <w:bookmarkStart w:id="609" w:name="_Toc127951633"/>
       <w:r>
         <w:lastRenderedPageBreak/>
         <w:t>Testing</w:t>
       </w:r>
-      <w:bookmarkEnd w:id="606"/>
+      <w:bookmarkEnd w:id="608"/>
       <w:r>
         <w:t xml:space="preserve"> and evaluation</w:t>
       </w:r>
-      <w:bookmarkEnd w:id="607"/>
+      <w:bookmarkEnd w:id="609"/>
     </w:p>
     <w:p>
       <w:pPr>
@@ -18275,26 +18287,26 @@
           <w:color w:val="365F91" w:themeColor="accent1" w:themeShade="BF"/>
         </w:rPr>
       </w:pPr>
-      <w:bookmarkStart w:id="608" w:name="_Toc127833569"/>
-      <w:bookmarkStart w:id="609" w:name="_Toc127833715"/>
-      <w:bookmarkStart w:id="610" w:name="_Toc127850504"/>
-      <w:bookmarkStart w:id="611" w:name="_Toc127856009"/>
-      <w:bookmarkStart w:id="612" w:name="_Toc127856158"/>
-      <w:bookmarkStart w:id="613" w:name="_Toc127856305"/>
-      <w:bookmarkStart w:id="614" w:name="_Toc127951634"/>
-      <w:bookmarkEnd w:id="608"/>
-      <w:bookmarkEnd w:id="609"/>
+      <w:bookmarkStart w:id="610" w:name="_Toc127833569"/>
+      <w:bookmarkStart w:id="611" w:name="_Toc127833715"/>
+      <w:bookmarkStart w:id="612" w:name="_Toc127850504"/>
+      <w:bookmarkStart w:id="613" w:name="_Toc127856009"/>
+      <w:bookmarkStart w:id="614" w:name="_Toc127856158"/>
+      <w:bookmarkStart w:id="615" w:name="_Toc127856305"/>
+      <w:bookmarkStart w:id="616" w:name="_Toc127951634"/>
       <w:bookmarkEnd w:id="610"/>
       <w:bookmarkEnd w:id="611"/>
       <w:bookmarkEnd w:id="612"/>
       <w:bookmarkEnd w:id="613"/>
+      <w:bookmarkEnd w:id="614"/>
+      <w:bookmarkEnd w:id="615"/>
       <w:r>
         <w:rPr>
           <w:color w:val="365F91" w:themeColor="accent1" w:themeShade="BF"/>
         </w:rPr>
         <w:t>Functional testing</w:t>
       </w:r>
-      <w:bookmarkEnd w:id="614"/>
+      <w:bookmarkEnd w:id="616"/>
     </w:p>
     <w:p>
       <w:pPr>
@@ -18750,14 +18762,14 @@
           <w:color w:val="365F91" w:themeColor="accent1" w:themeShade="BF"/>
         </w:rPr>
       </w:pPr>
-      <w:bookmarkStart w:id="615" w:name="_Toc127951635"/>
+      <w:bookmarkStart w:id="617" w:name="_Toc127951635"/>
       <w:r>
         <w:rPr>
           <w:color w:val="365F91" w:themeColor="accent1" w:themeShade="BF"/>
         </w:rPr>
         <w:t>Non-functional testing</w:t>
       </w:r>
-      <w:bookmarkEnd w:id="615"/>
+      <w:bookmarkEnd w:id="617"/>
     </w:p>
     <w:p>
       <w:pPr>
@@ -19045,7 +19057,7 @@
       <w:r>
         <w:t>/&gt;</w:t>
       </w:r>
-      <w:bookmarkStart w:id="616" w:name="_Toc277009101"/>
+      <w:bookmarkStart w:id="618" w:name="_Toc277009101"/>
     </w:p>
     <w:p>
       <w:pPr>
@@ -19056,12 +19068,12 @@
         </w:numPr>
         <w:spacing w:before="360" w:after="240"/>
       </w:pPr>
-      <w:bookmarkStart w:id="617" w:name="_Toc127951636"/>
+      <w:bookmarkStart w:id="619" w:name="_Toc127951636"/>
       <w:r>
         <w:lastRenderedPageBreak/>
         <w:t>Conclusion</w:t>
       </w:r>
-      <w:bookmarkEnd w:id="617"/>
+      <w:bookmarkEnd w:id="619"/>
     </w:p>
     <w:p>
       <w:pPr>
@@ -19184,12 +19196,12 @@
         </w:numPr>
         <w:spacing w:before="360" w:after="240"/>
       </w:pPr>
-      <w:bookmarkStart w:id="618" w:name="_Toc127951637"/>
+      <w:bookmarkStart w:id="620" w:name="_Toc127951637"/>
       <w:r>
         <w:lastRenderedPageBreak/>
         <w:t>Future work</w:t>
       </w:r>
-      <w:bookmarkEnd w:id="618"/>
+      <w:bookmarkEnd w:id="620"/>
     </w:p>
     <w:p>
       <w:pPr>
@@ -19274,7 +19286,7 @@
         </w:numPr>
         <w:spacing w:before="360" w:after="240"/>
       </w:pPr>
-      <w:bookmarkStart w:id="619" w:name="_Toc127951638"/>
+      <w:bookmarkStart w:id="621" w:name="_Toc127951638"/>
       <w:r>
         <w:lastRenderedPageBreak/>
         <w:t>Student reflection</w:t>
@@ -19282,7 +19294,7 @@
       <w:r>
         <w:t>s</w:t>
       </w:r>
-      <w:bookmarkEnd w:id="619"/>
+      <w:bookmarkEnd w:id="621"/>
     </w:p>
     <w:p>
       <w:pPr>
@@ -19459,10 +19471,10 @@
           <w:szCs w:val="36"/>
         </w:rPr>
       </w:pPr>
-      <w:bookmarkStart w:id="620" w:name="_Toc499635697"/>
-      <w:bookmarkStart w:id="621" w:name="_Toc127951639"/>
-      <w:bookmarkEnd w:id="567"/>
-      <w:bookmarkEnd w:id="616"/>
+      <w:bookmarkStart w:id="622" w:name="_Toc499635697"/>
+      <w:bookmarkStart w:id="623" w:name="_Toc127951639"/>
+      <w:bookmarkEnd w:id="569"/>
+      <w:bookmarkEnd w:id="618"/>
       <w:r>
         <w:rPr>
           <w:sz w:val="36"/>
@@ -19471,8 +19483,8 @@
         <w:lastRenderedPageBreak/>
         <w:t>References</w:t>
       </w:r>
-      <w:bookmarkEnd w:id="620"/>
-      <w:bookmarkEnd w:id="621"/>
+      <w:bookmarkEnd w:id="622"/>
+      <w:bookmarkEnd w:id="623"/>
     </w:p>
     <w:p>
       <w:pPr>
@@ -19481,14 +19493,14 @@
           <w:rFonts w:ascii="Calibri" w:eastAsia="Calibri" w:hAnsi="Calibri" w:cs="Calibri"/>
         </w:rPr>
       </w:pPr>
-      <w:bookmarkStart w:id="622" w:name="Bookmark4"/>
+      <w:bookmarkStart w:id="624" w:name="Bookmark4"/>
       <w:r>
         <w:rPr>
           <w:rFonts w:ascii="Calibri" w:eastAsia="Calibri" w:hAnsi="Calibri" w:cs="Calibri"/>
         </w:rPr>
         <w:t xml:space="preserve">[1] C. T. Security, “Enterprise password security guidelines in a Nutshell: TechTarget,” Security, </w:t>
       </w:r>
-      <w:hyperlink r:id="rId27">
+      <w:hyperlink r:id="rId31">
         <w:r>
           <w:rPr>
             <w:rStyle w:val="Hyperlink"/>
@@ -19503,7 +19515,7 @@
         </w:rPr>
         <w:t xml:space="preserve"> (accessed Sep. 9, 2023).</w:t>
       </w:r>
-      <w:bookmarkEnd w:id="622"/>
+      <w:bookmarkEnd w:id="624"/>
     </w:p>
     <w:p>
       <w:pPr>
@@ -19512,7 +19524,7 @@
           <w:rFonts w:ascii="Calibri" w:eastAsia="Calibri" w:hAnsi="Calibri" w:cs="Calibri"/>
         </w:rPr>
       </w:pPr>
-      <w:bookmarkStart w:id="623" w:name="Bookmark3"/>
+      <w:bookmarkStart w:id="625" w:name="Bookmark3"/>
       <w:r>
         <w:rPr>
           <w:rFonts w:ascii="Calibri" w:eastAsia="Calibri" w:hAnsi="Calibri" w:cs="Calibri"/>
@@ -19533,7 +19545,7 @@
         </w:rPr>
         <w:t xml:space="preserve">, </w:t>
       </w:r>
-      <w:hyperlink r:id="rId28" w:anchor=":~:text=Another%202019%20Google%20study%20in,different%20password%20for%20every%20account">
+      <w:hyperlink r:id="rId32" w:anchor=":~:text=Another%202019%20Google%20study%20in,different%20password%20for%20every%20account">
         <w:r>
           <w:rPr>
             <w:rStyle w:val="Hyperlink"/>
@@ -19548,7 +19560,7 @@
         </w:rPr>
         <w:t>. (accessed Sep. 9, 2023).</w:t>
       </w:r>
-      <w:bookmarkEnd w:id="623"/>
+      <w:bookmarkEnd w:id="625"/>
     </w:p>
     <w:p>
       <w:pPr>
@@ -19557,7 +19569,7 @@
           <w:rFonts w:ascii="Calibri" w:eastAsia="Calibri" w:hAnsi="Calibri" w:cs="Calibri"/>
         </w:rPr>
       </w:pPr>
-      <w:bookmarkStart w:id="624" w:name="Bookmark2"/>
+      <w:bookmarkStart w:id="626" w:name="Bookmark2"/>
       <w:r>
         <w:rPr>
           <w:rFonts w:ascii="Calibri" w:eastAsia="Calibri" w:hAnsi="Calibri" w:cs="Calibri"/>
@@ -19588,7 +19600,7 @@
         </w:rPr>
         <w:t xml:space="preserve"> </w:t>
       </w:r>
-      <w:hyperlink r:id="rId29">
+      <w:hyperlink r:id="rId33">
         <w:r>
           <w:rPr>
             <w:rStyle w:val="Hyperlink"/>
@@ -19615,13 +19627,13 @@
         </w:rPr>
         <w:t xml:space="preserve"> (accessed Sep. 9, 2023).</w:t>
       </w:r>
-      <w:bookmarkEnd w:id="624"/>
+      <w:bookmarkEnd w:id="626"/>
     </w:p>
     <w:p>
       <w:pPr>
         <w:ind w:left="567" w:hanging="567"/>
       </w:pPr>
-      <w:bookmarkStart w:id="625" w:name="Bookmark1"/>
+      <w:bookmarkStart w:id="627" w:name="Bookmark1"/>
       <w:r>
         <w:rPr>
           <w:rFonts w:ascii="Calibri" w:eastAsia="Calibri" w:hAnsi="Calibri" w:cs="Calibri"/>
@@ -19656,7 +19668,7 @@
         </w:rPr>
         <w:t xml:space="preserve">, </w:t>
       </w:r>
-      <w:hyperlink r:id="rId30">
+      <w:hyperlink r:id="rId34">
         <w:r>
           <w:rPr>
             <w:rStyle w:val="Hyperlink"/>
@@ -19672,7 +19684,7 @@
         <w:t xml:space="preserve"> (accessed Sep. 9, 2023).</w:t>
       </w:r>
     </w:p>
-    <w:bookmarkEnd w:id="625"/>
+    <w:bookmarkEnd w:id="627"/>
     <w:p>
       <w:pPr>
         <w:ind w:left="567" w:hanging="567"/>
@@ -19719,10 +19731,10 @@
         <w:pStyle w:val="Heading1"/>
         <w:spacing w:after="240"/>
       </w:pPr>
-      <w:bookmarkStart w:id="626" w:name="_Toc274166462"/>
-      <w:bookmarkStart w:id="627" w:name="_Toc116069878"/>
-      <w:bookmarkStart w:id="628" w:name="_Toc127951640"/>
-      <w:bookmarkStart w:id="629" w:name="_Toc499635698"/>
+      <w:bookmarkStart w:id="628" w:name="_Toc274166462"/>
+      <w:bookmarkStart w:id="629" w:name="_Toc116069878"/>
+      <w:bookmarkStart w:id="630" w:name="_Toc127951640"/>
+      <w:bookmarkStart w:id="631" w:name="_Toc499635698"/>
       <w:r>
         <w:rPr>
           <w:sz w:val="36"/>
@@ -19745,9 +19757,9 @@
         </w:rPr>
         <w:t xml:space="preserve"> – Use cases specification</w:t>
       </w:r>
-      <w:bookmarkEnd w:id="626"/>
-      <w:bookmarkEnd w:id="627"/>
       <w:bookmarkEnd w:id="628"/>
+      <w:bookmarkEnd w:id="629"/>
+      <w:bookmarkEnd w:id="630"/>
     </w:p>
     <w:p>
       <w:pPr>
@@ -20428,9 +20440,9 @@
         <w:pStyle w:val="Heading1"/>
         <w:spacing w:after="240"/>
       </w:pPr>
-      <w:bookmarkStart w:id="630" w:name="_Toc127951641"/>
-      <w:bookmarkStart w:id="631" w:name="_Toc499635702"/>
-      <w:bookmarkEnd w:id="629"/>
+      <w:bookmarkStart w:id="632" w:name="_Toc127951641"/>
+      <w:bookmarkStart w:id="633" w:name="_Toc499635702"/>
+      <w:bookmarkEnd w:id="631"/>
       <w:r>
         <w:rPr>
           <w:sz w:val="36"/>
@@ -20467,7 +20479,7 @@
         </w:rPr>
         <w:t xml:space="preserve"> cases specification</w:t>
       </w:r>
-      <w:bookmarkEnd w:id="630"/>
+      <w:bookmarkEnd w:id="632"/>
     </w:p>
     <w:p>
       <w:pPr>
@@ -23794,7 +23806,7 @@
           <w:szCs w:val="36"/>
         </w:rPr>
       </w:pPr>
-      <w:bookmarkStart w:id="632" w:name="_Toc127951642"/>
+      <w:bookmarkStart w:id="634" w:name="_Toc127951642"/>
       <w:r>
         <w:rPr>
           <w:sz w:val="36"/>
@@ -23803,8 +23815,8 @@
         <w:lastRenderedPageBreak/>
         <w:t>Other Appendices</w:t>
       </w:r>
-      <w:bookmarkEnd w:id="631"/>
-      <w:bookmarkEnd w:id="632"/>
+      <w:bookmarkEnd w:id="633"/>
+      <w:bookmarkEnd w:id="634"/>
       <w:r>
         <w:rPr>
           <w:sz w:val="36"/>
@@ -23946,6 +23958,64 @@
     </w:sectPr>
   </w:body>
 </w:document>
+</file>
+
+<file path=word/comments.xml><?xml version="1.0" encoding="utf-8"?>
+<w:comments xmlns:wpc="http://schemas.microsoft.com/office/word/2010/wordprocessingCanvas" xmlns:cx="http://schemas.microsoft.com/office/drawing/2014/chartex" xmlns:cx1="http://schemas.microsoft.com/office/drawing/2015/9/8/chartex" xmlns:cx2="http://schemas.microsoft.com/office/drawing/2015/10/21/chartex" xmlns:cx3="http://schemas.microsoft.com/office/drawing/2016/5/9/chartex" xmlns:cx4="http://schemas.microsoft.com/office/drawing/2016/5/10/chartex" xmlns:cx5="http://schemas.microsoft.com/office/drawing/2016/5/11/chartex" xmlns:cx6="http://schemas.microsoft.com/office/drawing/2016/5/12/chartex" xmlns:cx7="http://schemas.microsoft.com/office/drawing/2016/5/13/chartex" xmlns:cx8="http://schemas.microsoft.com/office/drawing/2016/5/14/chartex" xmlns:mc="http://schemas.openxmlformats.org/markup-compatibility/2006" xmlns:aink="http://schemas.microsoft.com/office/drawing/2016/ink" xmlns:am3d="http://schemas.microsoft.com/office/drawing/2017/model3d" xmlns:o="urn:schemas-microsoft-com:office:office" xmlns:oel="http://schemas.microsoft.com/office/2019/extlst" xmlns:r="http://schemas.openxmlformats.org/officeDocument/2006/relationships" xmlns:m="http://schemas.openxmlformats.org/officeDocument/2006/math" xmlns:v="urn:schemas-microsoft-com:vml" xmlns:wp14="http://schemas.microsoft.com/office/word/2010/wordprocessingDrawing" xmlns:wp="http://schemas.openxmlformats.org/drawingml/2006/wordprocessingDrawing" xmlns:w10="urn:schemas-microsoft-com:office:word" xmlns:w="http://schemas.openxmlformats.org/wordprocessingml/2006/main" xmlns:w14="http://schemas.microsoft.com/office/word/2010/wordml" xmlns:w15="http://schemas.microsoft.com/office/word/2012/wordml" xmlns:w16cex="http://schemas.microsoft.com/office/word/2018/wordml/cex" xmlns:w16cid="http://schemas.microsoft.com/office/word/2016/wordml/cid" xmlns:w16="http://schemas.microsoft.com/office/word/2018/wordml" xmlns:w16sdtdh="http://schemas.microsoft.com/office/word/2020/wordml/sdtdatahash" xmlns:w16se="http://schemas.microsoft.com/office/word/2015/wordml/symex" xmlns:wpg="http://schemas.microsoft.com/office/word/2010/wordprocessingGroup" xmlns:wpi="http://schemas.microsoft.com/office/word/2010/wordprocessingInk" xmlns:wne="http://schemas.microsoft.com/office/word/2006/wordml" xmlns:wps="http://schemas.microsoft.com/office/word/2010/wordprocessingShape" mc:Ignorable="w14 w15 w16se w16cid w16 w16cex w16sdtdh wp14">
+  <w:comment w:id="357" w:author="Essa Ahmed Kamel Khalaf Aboujabal" w:date="2023-09-21T10:09:00Z" w:initials="EA">
+    <w:p>
+      <w:pPr>
+        <w:pStyle w:val="CommentText"/>
+      </w:pPr>
+      <w:r>
+        <w:rPr>
+          <w:rStyle w:val="CommentReference"/>
+        </w:rPr>
+        <w:annotationRef/>
+      </w:r>
+      <w:r>
+        <w:t>Specify the exact performance target</w:t>
+      </w:r>
+    </w:p>
+  </w:comment>
+  <w:comment w:id="358" w:author="Essa Ahmed Kamel Khalaf Aboujabal" w:date="2023-09-21T10:11:00Z" w:initials="EA">
+    <w:p>
+      <w:pPr>
+        <w:pStyle w:val="CommentText"/>
+      </w:pPr>
+      <w:r>
+        <w:rPr>
+          <w:rStyle w:val="CommentReference"/>
+        </w:rPr>
+        <w:annotationRef/>
+      </w:r>
+      <w:r>
+        <w:t>Can be elaborated in sub points</w:t>
+      </w:r>
+    </w:p>
+  </w:comment>
+</w:comments>
+</file>
+
+<file path=word/commentsExtended.xml><?xml version="1.0" encoding="utf-8"?>
+<w15:commentsEx xmlns:wpc="http://schemas.microsoft.com/office/word/2010/wordprocessingCanvas" xmlns:cx="http://schemas.microsoft.com/office/drawing/2014/chartex" xmlns:cx1="http://schemas.microsoft.com/office/drawing/2015/9/8/chartex" xmlns:cx2="http://schemas.microsoft.com/office/drawing/2015/10/21/chartex" xmlns:cx3="http://schemas.microsoft.com/office/drawing/2016/5/9/chartex" xmlns:cx4="http://schemas.microsoft.com/office/drawing/2016/5/10/chartex" xmlns:cx5="http://schemas.microsoft.com/office/drawing/2016/5/11/chartex" xmlns:cx6="http://schemas.microsoft.com/office/drawing/2016/5/12/chartex" xmlns:cx7="http://schemas.microsoft.com/office/drawing/2016/5/13/chartex" xmlns:cx8="http://schemas.microsoft.com/office/drawing/2016/5/14/chartex" xmlns:mc="http://schemas.openxmlformats.org/markup-compatibility/2006" xmlns:aink="http://schemas.microsoft.com/office/drawing/2016/ink" xmlns:am3d="http://schemas.microsoft.com/office/drawing/2017/model3d" xmlns:o="urn:schemas-microsoft-com:office:office" xmlns:oel="http://schemas.microsoft.com/office/2019/extlst" xmlns:r="http://schemas.openxmlformats.org/officeDocument/2006/relationships" xmlns:m="http://schemas.openxmlformats.org/officeDocument/2006/math" xmlns:v="urn:schemas-microsoft-com:vml" xmlns:wp14="http://schemas.microsoft.com/office/word/2010/wordprocessingDrawing" xmlns:wp="http://schemas.openxmlformats.org/drawingml/2006/wordprocessingDrawing" xmlns:w10="urn:schemas-microsoft-com:office:word" xmlns:w="http://schemas.openxmlformats.org/wordprocessingml/2006/main" xmlns:w14="http://schemas.microsoft.com/office/word/2010/wordml" xmlns:w15="http://schemas.microsoft.com/office/word/2012/wordml" xmlns:w16cex="http://schemas.microsoft.com/office/word/2018/wordml/cex" xmlns:w16cid="http://schemas.microsoft.com/office/word/2016/wordml/cid" xmlns:w16="http://schemas.microsoft.com/office/word/2018/wordml" xmlns:w16sdtdh="http://schemas.microsoft.com/office/word/2020/wordml/sdtdatahash" xmlns:w16se="http://schemas.microsoft.com/office/word/2015/wordml/symex" xmlns:wpg="http://schemas.microsoft.com/office/word/2010/wordprocessingGroup" xmlns:wpi="http://schemas.microsoft.com/office/word/2010/wordprocessingInk" xmlns:wne="http://schemas.microsoft.com/office/word/2006/wordml" xmlns:wps="http://schemas.microsoft.com/office/word/2010/wordprocessingShape" mc:Ignorable="w14 w15 w16se w16cid w16 w16cex w16sdtdh wp14">
+  <w15:commentEx w15:paraId="3F41C96F" w15:done="0"/>
+  <w15:commentEx w15:paraId="407FE705" w15:done="0"/>
+</w15:commentsEx>
+</file>
+
+<file path=word/commentsExtensible.xml><?xml version="1.0" encoding="utf-8"?>
+<w16cex:commentsExtensible xmlns:wpc="http://schemas.microsoft.com/office/word/2010/wordprocessingCanvas" xmlns:cx="http://schemas.microsoft.com/office/drawing/2014/chartex" xmlns:cx1="http://schemas.microsoft.com/office/drawing/2015/9/8/chartex" xmlns:cx2="http://schemas.microsoft.com/office/drawing/2015/10/21/chartex" xmlns:cx3="http://schemas.microsoft.com/office/drawing/2016/5/9/chartex" xmlns:cx4="http://schemas.microsoft.com/office/drawing/2016/5/10/chartex" xmlns:cx5="http://schemas.microsoft.com/office/drawing/2016/5/11/chartex" xmlns:cx6="http://schemas.microsoft.com/office/drawing/2016/5/12/chartex" xmlns:cx7="http://schemas.microsoft.com/office/drawing/2016/5/13/chartex" xmlns:cx8="http://schemas.microsoft.com/office/drawing/2016/5/14/chartex" xmlns:cr="http://schemas.microsoft.com/office/comments/2020/reactions" xmlns:mc="http://schemas.openxmlformats.org/markup-compatibility/2006" xmlns:aink="http://schemas.microsoft.com/office/drawing/2016/ink" xmlns:am3d="http://schemas.microsoft.com/office/drawing/2017/model3d" xmlns:o="urn:schemas-microsoft-com:office:office" xmlns:oel="http://schemas.microsoft.com/office/2019/extlst" xmlns:r="http://schemas.openxmlformats.org/officeDocument/2006/relationships" xmlns:m="http://schemas.openxmlformats.org/officeDocument/2006/math" xmlns:v="urn:schemas-microsoft-com:vml" xmlns:wp14="http://schemas.microsoft.com/office/word/2010/wordprocessingDrawing" xmlns:wp="http://schemas.openxmlformats.org/drawingml/2006/wordprocessingDrawing" xmlns:w10="urn:schemas-microsoft-com:office:word" xmlns:w="http://schemas.openxmlformats.org/wordprocessingml/2006/main" xmlns:w14="http://schemas.microsoft.com/office/word/2010/wordml" xmlns:w15="http://schemas.microsoft.com/office/word/2012/wordml" xmlns:w16cex="http://schemas.microsoft.com/office/word/2018/wordml/cex" xmlns:w16cid="http://schemas.microsoft.com/office/word/2016/wordml/cid" xmlns:w16="http://schemas.microsoft.com/office/word/2018/wordml" xmlns:w16sdtdh="http://schemas.microsoft.com/office/word/2020/wordml/sdtdatahash" xmlns:w16se="http://schemas.microsoft.com/office/word/2015/wordml/symex" xmlns:wpg="http://schemas.microsoft.com/office/word/2010/wordprocessingGroup" xmlns:wpi="http://schemas.microsoft.com/office/word/2010/wordprocessingInk" xmlns:wne="http://schemas.microsoft.com/office/word/2006/wordml" xmlns:wps="http://schemas.microsoft.com/office/word/2010/wordprocessingShape" mc:Ignorable="w14 w15 w16se w16cid w16 w16cex w16sdtdh cr wp14">
+  <w16cex:commentExtensible w16cex:durableId="28B694F6" w16cex:dateUtc="2023-09-21T07:09:00Z"/>
+  <w16cex:commentExtensible w16cex:durableId="28B69564" w16cex:dateUtc="2023-09-21T07:11:00Z"/>
+</w16cex:commentsExtensible>
+</file>
+
+<file path=word/commentsIds.xml><?xml version="1.0" encoding="utf-8"?>
+<w16cid:commentsIds xmlns:wpc="http://schemas.microsoft.com/office/word/2010/wordprocessingCanvas" xmlns:cx="http://schemas.microsoft.com/office/drawing/2014/chartex" xmlns:cx1="http://schemas.microsoft.com/office/drawing/2015/9/8/chartex" xmlns:cx2="http://schemas.microsoft.com/office/drawing/2015/10/21/chartex" xmlns:cx3="http://schemas.microsoft.com/office/drawing/2016/5/9/chartex" xmlns:cx4="http://schemas.microsoft.com/office/drawing/2016/5/10/chartex" xmlns:cx5="http://schemas.microsoft.com/office/drawing/2016/5/11/chartex" xmlns:cx6="http://schemas.microsoft.com/office/drawing/2016/5/12/chartex" xmlns:cx7="http://schemas.microsoft.com/office/drawing/2016/5/13/chartex" xmlns:cx8="http://schemas.microsoft.com/office/drawing/2016/5/14/chartex" xmlns:mc="http://schemas.openxmlformats.org/markup-compatibility/2006" xmlns:aink="http://schemas.microsoft.com/office/drawing/2016/ink" xmlns:am3d="http://schemas.microsoft.com/office/drawing/2017/model3d" xmlns:o="urn:schemas-microsoft-com:office:office" xmlns:oel="http://schemas.microsoft.com/office/2019/extlst" xmlns:r="http://schemas.openxmlformats.org/officeDocument/2006/relationships" xmlns:m="http://schemas.openxmlformats.org/officeDocument/2006/math" xmlns:v="urn:schemas-microsoft-com:vml" xmlns:wp14="http://schemas.microsoft.com/office/word/2010/wordprocessingDrawing" xmlns:wp="http://schemas.openxmlformats.org/drawingml/2006/wordprocessingDrawing" xmlns:w10="urn:schemas-microsoft-com:office:word" xmlns:w="http://schemas.openxmlformats.org/wordprocessingml/2006/main" xmlns:w14="http://schemas.microsoft.com/office/word/2010/wordml" xmlns:w15="http://schemas.microsoft.com/office/word/2012/wordml" xmlns:w16cex="http://schemas.microsoft.com/office/word/2018/wordml/cex" xmlns:w16cid="http://schemas.microsoft.com/office/word/2016/wordml/cid" xmlns:w16="http://schemas.microsoft.com/office/word/2018/wordml" xmlns:w16sdtdh="http://schemas.microsoft.com/office/word/2020/wordml/sdtdatahash" xmlns:w16se="http://schemas.microsoft.com/office/word/2015/wordml/symex" xmlns:wpg="http://schemas.microsoft.com/office/word/2010/wordprocessingGroup" xmlns:wpi="http://schemas.microsoft.com/office/word/2010/wordprocessingInk" xmlns:wne="http://schemas.microsoft.com/office/word/2006/wordml" xmlns:wps="http://schemas.microsoft.com/office/word/2010/wordprocessingShape" mc:Ignorable="w14 w15 w16se w16cid w16 w16cex w16sdtdh wp14">
+  <w16cid:commentId w16cid:paraId="3F41C96F" w16cid:durableId="28B694F6"/>
+  <w16cid:commentId w16cid:paraId="407FE705" w16cid:durableId="28B69564"/>
+</w16cid:commentsIds>
 </file>
 
 <file path=word/endnotes.xml><?xml version="1.0" encoding="utf-8"?>
@@ -31430,6 +31500,14 @@
   </w:num>
   <w:numIdMacAtCleanup w:val="21"/>
 </w:numbering>
+</file>
+
+<file path=word/people.xml><?xml version="1.0" encoding="utf-8"?>
+<w15:people xmlns:wpc="http://schemas.microsoft.com/office/word/2010/wordprocessingCanvas" xmlns:cx="http://schemas.microsoft.com/office/drawing/2014/chartex" xmlns:cx1="http://schemas.microsoft.com/office/drawing/2015/9/8/chartex" xmlns:cx2="http://schemas.microsoft.com/office/drawing/2015/10/21/chartex" xmlns:cx3="http://schemas.microsoft.com/office/drawing/2016/5/9/chartex" xmlns:cx4="http://schemas.microsoft.com/office/drawing/2016/5/10/chartex" xmlns:cx5="http://schemas.microsoft.com/office/drawing/2016/5/11/chartex" xmlns:cx6="http://schemas.microsoft.com/office/drawing/2016/5/12/chartex" xmlns:cx7="http://schemas.microsoft.com/office/drawing/2016/5/13/chartex" xmlns:cx8="http://schemas.microsoft.com/office/drawing/2016/5/14/chartex" xmlns:mc="http://schemas.openxmlformats.org/markup-compatibility/2006" xmlns:aink="http://schemas.microsoft.com/office/drawing/2016/ink" xmlns:am3d="http://schemas.microsoft.com/office/drawing/2017/model3d" xmlns:o="urn:schemas-microsoft-com:office:office" xmlns:oel="http://schemas.microsoft.com/office/2019/extlst" xmlns:r="http://schemas.openxmlformats.org/officeDocument/2006/relationships" xmlns:m="http://schemas.openxmlformats.org/officeDocument/2006/math" xmlns:v="urn:schemas-microsoft-com:vml" xmlns:wp14="http://schemas.microsoft.com/office/word/2010/wordprocessingDrawing" xmlns:wp="http://schemas.openxmlformats.org/drawingml/2006/wordprocessingDrawing" xmlns:w10="urn:schemas-microsoft-com:office:word" xmlns:w="http://schemas.openxmlformats.org/wordprocessingml/2006/main" xmlns:w14="http://schemas.microsoft.com/office/word/2010/wordml" xmlns:w15="http://schemas.microsoft.com/office/word/2012/wordml" xmlns:w16cex="http://schemas.microsoft.com/office/word/2018/wordml/cex" xmlns:w16cid="http://schemas.microsoft.com/office/word/2016/wordml/cid" xmlns:w16="http://schemas.microsoft.com/office/word/2018/wordml" xmlns:w16sdtdh="http://schemas.microsoft.com/office/word/2020/wordml/sdtdatahash" xmlns:w16se="http://schemas.microsoft.com/office/word/2015/wordml/symex" xmlns:wpg="http://schemas.microsoft.com/office/word/2010/wordprocessingGroup" xmlns:wpi="http://schemas.microsoft.com/office/word/2010/wordprocessingInk" xmlns:wne="http://schemas.microsoft.com/office/word/2006/wordml" xmlns:wps="http://schemas.microsoft.com/office/word/2010/wordprocessingShape" mc:Ignorable="w14 w15 w16se w16cid w16 w16cex w16sdtdh wp14">
+  <w15:person w15:author="Essa Ahmed Kamel Khalaf Aboujabal">
+    <w15:presenceInfo w15:providerId="AD" w15:userId="S::ea2004969@qu.edu.qa::562bf3a0-f1d3-4ce4-be95-19bb3a18695d"/>
+  </w15:person>
+</w15:people>
 </file>
 
 <file path=word/styles.xml><?xml version="1.0" encoding="utf-8"?>
@@ -33349,6 +33427,26 @@
 </file>
 
 <file path=customXml/item2.xml><?xml version="1.0" encoding="utf-8"?>
+<p:properties xmlns:p="http://schemas.microsoft.com/office/2006/metadata/properties" xmlns:xsi="http://www.w3.org/2001/XMLSchema-instance" xmlns:pc="http://schemas.microsoft.com/office/infopath/2007/PartnerControls">
+  <documentManagement>
+    <TaxCatchAll xmlns="9e9cee64-c453-4b07-ad2f-5395865fd323" xsi:nil="true"/>
+    <lcf76f155ced4ddcb4097134ff3c332f xmlns="e34e812c-581d-4377-aebb-769489f3b06a">
+      <Terms xmlns="http://schemas.microsoft.com/office/infopath/2007/PartnerControls"/>
+    </lcf76f155ced4ddcb4097134ff3c332f>
+  </documentManagement>
+</p:properties>
+</file>
+
+<file path=customXml/item3.xml><?xml version="1.0" encoding="utf-8"?>
+<?mso-contentType ?>
+<FormTemplates xmlns="http://schemas.microsoft.com/sharepoint/v3/contenttype/forms">
+  <Display>DocumentLibraryForm</Display>
+  <Edit>DocumentLibraryForm</Edit>
+  <New>DocumentLibraryForm</New>
+</FormTemplates>
+</file>
+
+<file path=customXml/item4.xml><?xml version="1.0" encoding="utf-8"?>
 <ct:contentTypeSchema xmlns:ct="http://schemas.microsoft.com/office/2006/metadata/contentType" xmlns:ma="http://schemas.microsoft.com/office/2006/metadata/properties/metaAttributes" ct:_="" ma:_="" ma:contentTypeName="Document" ma:contentTypeID="0x010100B4F34C1B5322F7499C2A0370F0E9CF87" ma:contentTypeVersion="15" ma:contentTypeDescription="Create a new document." ma:contentTypeScope="" ma:versionID="d1ee937cdf836c0e7db071043c5084dc">
   <xsd:schema xmlns:xsd="http://www.w3.org/2001/XMLSchema" xmlns:xs="http://www.w3.org/2001/XMLSchema" xmlns:p="http://schemas.microsoft.com/office/2006/metadata/properties" xmlns:ns2="e34e812c-581d-4377-aebb-769489f3b06a" xmlns:ns3="9e9cee64-c453-4b07-ad2f-5395865fd323" targetNamespace="http://schemas.microsoft.com/office/2006/metadata/properties" ma:root="true" ma:fieldsID="67e77b920bf29f4b75caeb0b43c44cdc" ns2:_="" ns3:_="">
     <xsd:import namespace="e34e812c-581d-4377-aebb-769489f3b06a"/>
@@ -33585,26 +33683,6 @@
 </ct:contentTypeSchema>
 </file>
 
-<file path=customXml/item3.xml><?xml version="1.0" encoding="utf-8"?>
-<?mso-contentType ?>
-<FormTemplates xmlns="http://schemas.microsoft.com/sharepoint/v3/contenttype/forms">
-  <Display>DocumentLibraryForm</Display>
-  <Edit>DocumentLibraryForm</Edit>
-  <New>DocumentLibraryForm</New>
-</FormTemplates>
-</file>
-
-<file path=customXml/item4.xml><?xml version="1.0" encoding="utf-8"?>
-<p:properties xmlns:p="http://schemas.microsoft.com/office/2006/metadata/properties" xmlns:xsi="http://www.w3.org/2001/XMLSchema-instance" xmlns:pc="http://schemas.microsoft.com/office/infopath/2007/PartnerControls">
-  <documentManagement>
-    <TaxCatchAll xmlns="9e9cee64-c453-4b07-ad2f-5395865fd323" xsi:nil="true"/>
-    <lcf76f155ced4ddcb4097134ff3c332f xmlns="e34e812c-581d-4377-aebb-769489f3b06a">
-      <Terms xmlns="http://schemas.microsoft.com/office/infopath/2007/PartnerControls"/>
-    </lcf76f155ced4ddcb4097134ff3c332f>
-  </documentManagement>
-</p:properties>
-</file>
-
 <file path=customXml/itemProps1.xml><?xml version="1.0" encoding="utf-8"?>
 <ds:datastoreItem xmlns:ds="http://schemas.openxmlformats.org/officeDocument/2006/customXml" ds:itemID="{7C435343-0015-406D-919B-609B7984309D}">
   <ds:schemaRefs>
@@ -33614,6 +33692,25 @@
 </file>
 
 <file path=customXml/itemProps2.xml><?xml version="1.0" encoding="utf-8"?>
+<ds:datastoreItem xmlns:ds="http://schemas.openxmlformats.org/officeDocument/2006/customXml" ds:itemID="{0AA3DCE3-5E15-41E1-BFD9-79DB0A7D8A51}">
+  <ds:schemaRefs>
+    <ds:schemaRef ds:uri="http://schemas.microsoft.com/office/2006/metadata/properties"/>
+    <ds:schemaRef ds:uri="http://schemas.microsoft.com/office/infopath/2007/PartnerControls"/>
+    <ds:schemaRef ds:uri="9e9cee64-c453-4b07-ad2f-5395865fd323"/>
+    <ds:schemaRef ds:uri="e34e812c-581d-4377-aebb-769489f3b06a"/>
+  </ds:schemaRefs>
+</ds:datastoreItem>
+</file>
+
+<file path=customXml/itemProps3.xml><?xml version="1.0" encoding="utf-8"?>
+<ds:datastoreItem xmlns:ds="http://schemas.openxmlformats.org/officeDocument/2006/customXml" ds:itemID="{E1A1C6F8-3B74-46F7-AF71-6CD48779A85A}">
+  <ds:schemaRefs>
+    <ds:schemaRef ds:uri="http://schemas.microsoft.com/sharepoint/v3/contenttype/forms"/>
+  </ds:schemaRefs>
+</ds:datastoreItem>
+</file>
+
+<file path=customXml/itemProps4.xml><?xml version="1.0" encoding="utf-8"?>
 <ds:datastoreItem xmlns:ds="http://schemas.openxmlformats.org/officeDocument/2006/customXml" ds:itemID="{CC7374F5-7112-4D3F-9054-5400CFDCF9FE}">
   <ds:schemaRefs>
     <ds:schemaRef ds:uri="http://schemas.microsoft.com/office/2006/metadata/contentType"/>
@@ -33630,23 +33727,4 @@
     <ds:schemaRef ds:uri="http://schemas.microsoft.com/internal/obd"/>
   </ds:schemaRefs>
 </ds:datastoreItem>
-</file>
-
-<file path=customXml/itemProps3.xml><?xml version="1.0" encoding="utf-8"?>
-<ds:datastoreItem xmlns:ds="http://schemas.openxmlformats.org/officeDocument/2006/customXml" ds:itemID="{E1A1C6F8-3B74-46F7-AF71-6CD48779A85A}">
-  <ds:schemaRefs>
-    <ds:schemaRef ds:uri="http://schemas.microsoft.com/sharepoint/v3/contenttype/forms"/>
-  </ds:schemaRefs>
-</ds:datastoreItem>
-</file>
-
-<file path=customXml/itemProps4.xml><?xml version="1.0" encoding="utf-8"?>
-<ds:datastoreItem xmlns:ds="http://schemas.openxmlformats.org/officeDocument/2006/customXml" ds:itemID="{0AA3DCE3-5E15-41E1-BFD9-79DB0A7D8A51}">
-  <ds:schemaRefs>
-    <ds:schemaRef ds:uri="http://schemas.microsoft.com/office/2006/metadata/properties"/>
-    <ds:schemaRef ds:uri="http://schemas.microsoft.com/office/infopath/2007/PartnerControls"/>
-    <ds:schemaRef ds:uri="9e9cee64-c453-4b07-ad2f-5395865fd323"/>
-    <ds:schemaRef ds:uri="e34e812c-581d-4377-aebb-769489f3b06a"/>
-  </ds:schemaRefs>
-</ds:datastoreItem>
 </file>
</xml_diff>

<commit_message>
Updated Some of the Related Work Sentencing
</commit_message>
<xml_diff>
--- a/CS_SDP_InProgress.docx
+++ b/CS_SDP_InProgress.docx
@@ -564,15 +564,7 @@
         <w:jc w:val="both"/>
       </w:pPr>
       <w:r>
-        <w:t xml:space="preserve">This report has not been submitted for any other degree at this or any other University. It is solely our work except </w:t>
-      </w:r>
-      <w:proofErr w:type="gramStart"/>
-      <w:r>
-        <w:t>where</w:t>
-      </w:r>
-      <w:proofErr w:type="gramEnd"/>
-      <w:r>
-        <w:t xml:space="preserve"> cited in the text or the Acknowledgements page. It describes work carried out by us for the senior project. We are aware of the university policy on plagiarism and the associated penalties, and we declare that this report is the product of our own work.</w:t>
+        <w:t>This report has not been submitted for any other degree at this or any other University. It is solely our work except where cited in the text or the Acknowledgements page. It describes work carried out by us for the senior project. We are aware of the university policy on plagiarism and the associated penalties, and we declare that this report is the product of our own work.</w:t>
       </w:r>
     </w:p>
     <w:p>
@@ -1098,18 +1090,8 @@
           <w:bCs/>
           <w:color w:val="C00000"/>
         </w:rPr>
-        <w:t xml:space="preserve">Writing the final </w:t>
-      </w:r>
-      <w:proofErr w:type="gramStart"/>
-      <w:r>
-        <w:rPr>
-          <w:b/>
-          <w:bCs/>
-          <w:color w:val="C00000"/>
-        </w:rPr>
-        <w:t>report</w:t>
-      </w:r>
-      <w:proofErr w:type="gramEnd"/>
+        <w:t>Writing the final report</w:t>
+      </w:r>
     </w:p>
     <w:p>
       <w:pPr>
@@ -1163,15 +1145,7 @@
         <w:jc w:val="both"/>
       </w:pPr>
       <w:r>
-        <w:t xml:space="preserve">Fill in </w:t>
-      </w:r>
-      <w:proofErr w:type="gramStart"/>
-      <w:r>
-        <w:t>all of</w:t>
-      </w:r>
-      <w:proofErr w:type="gramEnd"/>
-      <w:r>
-        <w:t xml:space="preserve"> the appropriate material required for the final report.</w:t>
+        <w:t>Fill in all of the appropriate material required for the final report.</w:t>
       </w:r>
     </w:p>
     <w:p>
@@ -6557,17 +6531,9 @@
         <w:rPr>
           <w:color w:val="365F91" w:themeColor="accent1" w:themeShade="BF"/>
         </w:rPr>
-        <w:t xml:space="preserve">Expected benefits and impacts on various </w:t>
-      </w:r>
-      <w:proofErr w:type="gramStart"/>
-      <w:r>
-        <w:rPr>
-          <w:color w:val="365F91" w:themeColor="accent1" w:themeShade="BF"/>
-        </w:rPr>
-        <w:t>contexts</w:t>
+        <w:t>Expected benefits and impacts on various contexts</w:t>
       </w:r>
       <w:bookmarkEnd w:id="175"/>
-      <w:proofErr w:type="gramEnd"/>
       <w:r>
         <w:rPr>
           <w:color w:val="365F91" w:themeColor="accent1" w:themeShade="BF"/>
@@ -6770,20 +6736,10 @@
           <w:sz w:val="22"/>
           <w:szCs w:val="22"/>
         </w:rPr>
-        <w:t xml:space="preserve">. Expected benefits and impacts on various </w:t>
-      </w:r>
-      <w:proofErr w:type="gramStart"/>
-      <w:r>
-        <w:rPr>
-          <w:color w:val="1F497D" w:themeColor="text2"/>
-          <w:sz w:val="22"/>
-          <w:szCs w:val="22"/>
-        </w:rPr>
-        <w:t>contexts</w:t>
+        <w:t>. Expected benefits and impacts on various contexts</w:t>
       </w:r>
       <w:bookmarkEnd w:id="176"/>
       <w:bookmarkEnd w:id="177"/>
-      <w:proofErr w:type="gramEnd"/>
       <w:r>
         <w:rPr>
           <w:color w:val="1F497D" w:themeColor="text2"/>
@@ -7373,21 +7329,7 @@
         <w:rPr>
           <w:rFonts w:cstheme="minorHAnsi"/>
         </w:rPr>
-        <w:t xml:space="preserve">Describe the competing products and how does yours differ from </w:t>
-      </w:r>
-      <w:proofErr w:type="gramStart"/>
-      <w:r>
-        <w:rPr>
-          <w:rFonts w:cstheme="minorHAnsi"/>
-        </w:rPr>
-        <w:t>that</w:t>
-      </w:r>
-      <w:proofErr w:type="gramEnd"/>
-      <w:r>
-        <w:rPr>
-          <w:rFonts w:cstheme="minorHAnsi"/>
-        </w:rPr>
-        <w:t xml:space="preserve"> offered by competitors? Highlight the novel features of your product and the benefits it offers.</w:t>
+        <w:t>Describe the competing products and how does yours differ from that offered by competitors? Highlight the novel features of your product and the benefits it offers.</w:t>
       </w:r>
     </w:p>
     <w:p>
@@ -7684,15 +7626,7 @@
         <w:ind w:firstLine="720"/>
       </w:pPr>
       <w:r>
-        <w:t xml:space="preserve">Biometrics: as an easily accessible and safe alternative to traditional passwords, biometric authentication methods that include the recognition of a person's face or fingerprints </w:t>
-      </w:r>
-      <w:proofErr w:type="gramStart"/>
-      <w:r>
-        <w:t>is</w:t>
-      </w:r>
-      <w:proofErr w:type="gramEnd"/>
-      <w:r>
-        <w:t xml:space="preserve"> becoming increasingly popular.</w:t>
+        <w:t>Biometrics: as an easily accessible and safe alternative to traditional passwords, biometric authentication methods that include the recognition of a person's face or fingerprints is becoming increasingly popular.</w:t>
       </w:r>
     </w:p>
     <w:p/>
@@ -8794,7 +8728,13 @@
         </w:r>
       </w:hyperlink>
       <w:r>
-        <w:t>. While it no longer offers a free tier and charges for some advanced features, it remains a solid choice, but there's potential for improvement by including standard dark web monitoring and additional features like a VPN or Travel Mode. In comparison with our project, ours provides free dark mode for users who like less light being emitted from the device and other features that are close to what keeper has.</w:t>
+        <w:t>. While it no longer offers a free tier and charges for some advanced features, it remains a solid choice, but there's potential for improvement by including standard dark web monitoring and additional features like a VPN or Travel Mode.</w:t>
+      </w:r>
+      <w:r>
+        <w:t xml:space="preserve"> </w:t>
+      </w:r>
+      <w:r>
+        <w:t>In comparison to other projects, ours offers a free dark mode for users who prefer less screen brightness, in addition to providing all features at no cost.</w:t>
       </w:r>
     </w:p>
     <w:p>
@@ -9204,7 +9144,13 @@
         </w:r>
       </w:hyperlink>
       <w:r>
-        <w:t>. One significant distinction between our project and RoboForm is the array of features and functionalities integrated into our program, providing users with a comprehensive experience, and rendering additional password managers unnecessary.</w:t>
+        <w:t xml:space="preserve">. One significant distinction between our project and RoboForm </w:t>
+      </w:r>
+      <w:r>
+        <w:t>is the difference in complexity of the UI and the features offered by the application</w:t>
+      </w:r>
+      <w:r>
+        <w:t>.</w:t>
       </w:r>
     </w:p>
     <w:p>
@@ -9915,15 +9861,7 @@
         <w:jc w:val="both"/>
       </w:pPr>
       <w:r>
-        <w:t xml:space="preserve">Use in-text </w:t>
-      </w:r>
-      <w:proofErr w:type="gramStart"/>
-      <w:r>
-        <w:t>referencing</w:t>
-      </w:r>
-      <w:proofErr w:type="gramEnd"/>
-      <w:r>
-        <w:t xml:space="preserve"> to relevant sections of the report to provide evidence of the proper usage of the adopted software development process. For example, you can reference specific sections of the report that describe the requirements gathering process, design phase, testing process, or project management techniques.</w:t>
+        <w:t>Use in-text referencing to relevant sections of the report to provide evidence of the proper usage of the adopted software development process. For example, you can reference specific sections of the report that describe the requirements gathering process, design phase, testing process, or project management techniques.</w:t>
       </w:r>
     </w:p>
     <w:p>
@@ -10153,19 +10091,10 @@
           <w:sz w:val="22"/>
           <w:szCs w:val="22"/>
         </w:rPr>
-        <w:t xml:space="preserve">. Use cases </w:t>
-      </w:r>
-      <w:proofErr w:type="gramStart"/>
-      <w:r>
-        <w:rPr>
-          <w:sz w:val="22"/>
-          <w:szCs w:val="22"/>
-        </w:rPr>
-        <w:t>diagram</w:t>
+        <w:t>. Use cases diagram</w:t>
       </w:r>
       <w:bookmarkEnd w:id="279"/>
       <w:bookmarkEnd w:id="280"/>
-      <w:proofErr w:type="gramEnd"/>
     </w:p>
     <w:p>
       <w:pPr>
@@ -10223,20 +10152,10 @@
           <w:sz w:val="22"/>
           <w:szCs w:val="22"/>
         </w:rPr>
-        <w:t xml:space="preserve">. Use cases </w:t>
-      </w:r>
-      <w:proofErr w:type="gramStart"/>
-      <w:r>
-        <w:rPr>
-          <w:color w:val="1F497D" w:themeColor="text2"/>
-          <w:sz w:val="22"/>
-          <w:szCs w:val="22"/>
-        </w:rPr>
-        <w:t>summary</w:t>
+        <w:t>. Use cases summary</w:t>
       </w:r>
       <w:bookmarkEnd w:id="281"/>
       <w:bookmarkEnd w:id="282"/>
-      <w:proofErr w:type="gramEnd"/>
     </w:p>
     <w:p>
       <w:r>
@@ -12384,6 +12303,7 @@
                 <w:b w:val="0"/>
                 <w:bCs w:val="0"/>
               </w:rPr>
+              <w:lastRenderedPageBreak/>
               <w:t>3 - Security</w:t>
             </w:r>
           </w:p>
@@ -12917,6 +12837,7 @@
         <w:rPr>
           <w:color w:val="365F91" w:themeColor="accent1" w:themeShade="BF"/>
         </w:rPr>
+        <w:lastRenderedPageBreak/>
         <w:t>Assumptions</w:t>
       </w:r>
       <w:bookmarkEnd w:id="352"/>
@@ -13056,15 +12977,7 @@
         <w:jc w:val="both"/>
       </w:pPr>
       <w:r>
-        <w:t>Identify the legal and ethical issues and professional responsibilities relevant to your project (</w:t>
-      </w:r>
-      <w:proofErr w:type="gramStart"/>
-      <w:r>
-        <w:t>e.g.</w:t>
-      </w:r>
-      <w:proofErr w:type="gramEnd"/>
-      <w:r>
-        <w:t xml:space="preserve"> proper handling of private information collected during the project, not to exaggerate the nature of work in the report rather the report should truly reflect the actual work completed, not to use someone’s work without citing proper reference, etc.). Consider the perspectives of diverse relevant stakeholders and articulate these with clarity and accuracy. </w:t>
+        <w:t xml:space="preserve">Identify the legal and ethical issues and professional responsibilities relevant to your project (e.g. proper handling of private information collected during the project, not to exaggerate the nature of work in the report rather the report should truly reflect the actual work completed, not to use someone’s work without citing proper reference, etc.). Consider the perspectives of diverse relevant stakeholders and articulate these with clarity and accuracy. </w:t>
       </w:r>
     </w:p>
     <w:p>
@@ -13131,15 +13044,7 @@
         <w:jc w:val="both"/>
       </w:pPr>
       <w:r>
-        <w:t xml:space="preserve">Consider alternative courses of action and justify your choices in </w:t>
-      </w:r>
-      <w:proofErr w:type="gramStart"/>
-      <w:r>
-        <w:t>logical</w:t>
-      </w:r>
-      <w:proofErr w:type="gramEnd"/>
-      <w:r>
-        <w:t xml:space="preserve"> manner with persuasive reasoning.  </w:t>
+        <w:t xml:space="preserve">Consider alternative courses of action and justify your choices in logical manner with persuasive reasoning.  </w:t>
       </w:r>
     </w:p>
     <w:p>
@@ -13160,15 +13065,7 @@
         <w:t>Avoid</w:t>
       </w:r>
       <w:r>
-        <w:t xml:space="preserve"> outlining </w:t>
-      </w:r>
-      <w:proofErr w:type="gramStart"/>
-      <w:r>
-        <w:t>general</w:t>
-      </w:r>
-      <w:proofErr w:type="gramEnd"/>
-      <w:r>
-        <w:t xml:space="preserve"> code of ethics and responsibilities not related to your specific project. </w:t>
+        <w:t xml:space="preserve"> outlining general code of ethics and responsibilities not related to your specific project. </w:t>
       </w:r>
       <w:r>
         <w:rPr>
@@ -14324,15 +14221,7 @@
         <w:jc w:val="both"/>
       </w:pPr>
       <w:r>
-        <w:t xml:space="preserve">Keep in mind the total number of days budgeted for the project. </w:t>
-      </w:r>
-      <w:proofErr w:type="gramStart"/>
-      <w:r>
-        <w:t>Also</w:t>
-      </w:r>
-      <w:proofErr w:type="gramEnd"/>
-      <w:r>
-        <w:t xml:space="preserve"> the role and the responsibilities of each team member should be clearly decided. </w:t>
+        <w:t xml:space="preserve">Keep in mind the total number of days budgeted for the project. Also the role and the responsibilities of each team member should be clearly decided. </w:t>
       </w:r>
     </w:p>
     <w:p>
@@ -14730,15 +14619,7 @@
         <w:jc w:val="both"/>
       </w:pPr>
       <w:r>
-        <w:t xml:space="preserve">Note that for every design </w:t>
-      </w:r>
-      <w:proofErr w:type="gramStart"/>
-      <w:r>
-        <w:t>aspects</w:t>
-      </w:r>
-      <w:proofErr w:type="gramEnd"/>
-      <w:r>
-        <w:t xml:space="preserve"> you will present in the sections below, you must:</w:t>
+        <w:t>Note that for every design aspects you will present in the sections below, you must:</w:t>
       </w:r>
     </w:p>
     <w:p>
@@ -15077,15 +14958,7 @@
         <w:jc w:val="both"/>
       </w:pPr>
       <w:r>
-        <w:t xml:space="preserve">Present an overview of the selected solution. This can be done in the form of </w:t>
-      </w:r>
-      <w:proofErr w:type="gramStart"/>
-      <w:r>
-        <w:t>few</w:t>
-      </w:r>
-      <w:proofErr w:type="gramEnd"/>
-      <w:r>
-        <w:t xml:space="preserve"> paragraphs giving a birds-eye view of the solution. </w:t>
+        <w:t xml:space="preserve">Present an overview of the selected solution. This can be done in the form of few paragraphs giving a birds-eye view of the solution. </w:t>
       </w:r>
     </w:p>
     <w:p>
@@ -15297,15 +15170,7 @@
         <w:t xml:space="preserve"> </w:t>
       </w:r>
       <w:r>
-        <w:t xml:space="preserve">to document the detailed structural model of each major </w:t>
-      </w:r>
-      <w:proofErr w:type="gramStart"/>
-      <w:r>
-        <w:t>components</w:t>
-      </w:r>
-      <w:proofErr w:type="gramEnd"/>
-      <w:r>
-        <w:t xml:space="preserve"> or use case.</w:t>
+        <w:t>to document the detailed structural model of each major components or use case.</w:t>
       </w:r>
     </w:p>
     <w:p>
@@ -15332,15 +15197,7 @@
         <w:jc w:val="both"/>
       </w:pPr>
       <w:r>
-        <w:t xml:space="preserve">Class diagram for the whole system.  If the model is too big </w:t>
-      </w:r>
-      <w:proofErr w:type="gramStart"/>
-      <w:r>
-        <w:t>partition</w:t>
-      </w:r>
-      <w:proofErr w:type="gramEnd"/>
-      <w:r>
-        <w:t xml:space="preserve"> the diagram using some reasonable criteria. For example, you may provide the entity classes, repository classes and the service classes as separate diagrams. </w:t>
+        <w:t xml:space="preserve">Class diagram for the whole system.  If the model is too big partition the diagram using some reasonable criteria. For example, you may provide the entity classes, repository classes and the service classes as separate diagrams. </w:t>
       </w:r>
     </w:p>
     <w:p>
@@ -15415,15 +15272,7 @@
         <w:jc w:val="both"/>
       </w:pPr>
       <w:r>
-        <w:t xml:space="preserve">A brief explanation should accompany each diagram. Add </w:t>
-      </w:r>
-      <w:proofErr w:type="gramStart"/>
-      <w:r>
-        <w:t>few</w:t>
-      </w:r>
-      <w:proofErr w:type="gramEnd"/>
-      <w:r>
-        <w:t xml:space="preserve"> paragraphs discussing major design decisions such as how inheritance and polymorphism were used to improve the system design. Also briefly discuss how design principles such as the ‘Information Expert’ and ‘Whole controls the Parts’ principles were applied to your design.</w:t>
+        <w:t>A brief explanation should accompany each diagram. Add few paragraphs discussing major design decisions such as how inheritance and polymorphism were used to improve the system design. Also briefly discuss how design principles such as the ‘Information Expert’ and ‘Whole controls the Parts’ principles were applied to your design.</w:t>
       </w:r>
     </w:p>
     <w:p>
@@ -15890,15 +15739,7 @@
         <w:jc w:val="both"/>
       </w:pPr>
       <w:r>
-        <w:t xml:space="preserve">Draw a UML diagram(s), e.g., class diagram, sequence diagram, to illustrate how the selected design pattern </w:t>
-      </w:r>
-      <w:proofErr w:type="gramStart"/>
-      <w:r>
-        <w:t>have</w:t>
-      </w:r>
-      <w:proofErr w:type="gramEnd"/>
-      <w:r>
-        <w:t xml:space="preserve"> been applied to your design.</w:t>
+        <w:t>Draw a UML diagram(s), e.g., class diagram, sequence diagram, to illustrate how the selected design pattern have been applied to your design.</w:t>
       </w:r>
     </w:p>
     <w:p>
@@ -15911,21 +15752,8 @@
         <w:spacing w:after="0" w:line="240" w:lineRule="auto"/>
         <w:jc w:val="both"/>
       </w:pPr>
-      <w:proofErr w:type="gramStart"/>
-      <w:r>
-        <w:t>Evaluate of</w:t>
-      </w:r>
-      <w:proofErr w:type="gramEnd"/>
-      <w:r>
-        <w:t xml:space="preserve"> the used pattern the effect of selected pattern on your system quality attributes. Highlight the benefits introduced by the selected </w:t>
-      </w:r>
-      <w:proofErr w:type="gramStart"/>
-      <w:r>
-        <w:t>pattern</w:t>
-      </w:r>
-      <w:proofErr w:type="gramEnd"/>
-      <w:r>
-        <w:t xml:space="preserve"> potential problems or limitations introduced by the selected pattern.</w:t>
+      <w:r>
+        <w:t>Evaluate of the used pattern the effect of selected pattern on your system quality attributes. Highlight the benefits introduced by the selected pattern potential problems or limitations introduced by the selected pattern.</w:t>
       </w:r>
     </w:p>
     <w:p>
@@ -15999,17 +15827,9 @@
         <w:rPr>
           <w:color w:val="365F91" w:themeColor="accent1" w:themeShade="BF"/>
         </w:rPr>
-        <w:t xml:space="preserve">Hardware/software </w:t>
-      </w:r>
-      <w:proofErr w:type="gramStart"/>
-      <w:r>
-        <w:rPr>
-          <w:color w:val="365F91" w:themeColor="accent1" w:themeShade="BF"/>
-        </w:rPr>
-        <w:t>used</w:t>
+        <w:t>Hardware/software used</w:t>
       </w:r>
       <w:bookmarkEnd w:id="596"/>
-      <w:proofErr w:type="gramEnd"/>
     </w:p>
     <w:p>
       <w:pPr>
@@ -16135,20 +15955,10 @@
           <w:sz w:val="22"/>
           <w:szCs w:val="22"/>
         </w:rPr>
-        <w:t xml:space="preserve">. Hardware/software to be </w:t>
-      </w:r>
-      <w:proofErr w:type="gramStart"/>
-      <w:r>
-        <w:rPr>
-          <w:color w:val="1F497D" w:themeColor="text2"/>
-          <w:sz w:val="22"/>
-          <w:szCs w:val="22"/>
-        </w:rPr>
-        <w:t>used</w:t>
+        <w:t>. Hardware/software to be used</w:t>
       </w:r>
       <w:bookmarkEnd w:id="597"/>
       <w:bookmarkEnd w:id="598"/>
-      <w:proofErr w:type="gramEnd"/>
     </w:p>
     <w:tbl>
       <w:tblPr>
@@ -16356,15 +16166,7 @@
         <w:jc w:val="both"/>
       </w:pPr>
       <w:r>
-        <w:t xml:space="preserve">Discuss the challenging issues encountered during the implementation and how they were addressed. Lessons learnt from </w:t>
-      </w:r>
-      <w:proofErr w:type="gramStart"/>
-      <w:r>
-        <w:t>the experience</w:t>
-      </w:r>
-      <w:proofErr w:type="gramEnd"/>
-      <w:r>
-        <w:t xml:space="preserve"> that can be beneficial for others.</w:t>
+        <w:t>Discuss the challenging issues encountered during the implementation and how they were addressed. Lessons learnt from the experience that can be beneficial for others.</w:t>
       </w:r>
     </w:p>
     <w:p>
@@ -16620,15 +16422,7 @@
         <w:jc w:val="both"/>
       </w:pPr>
       <w:r>
-        <w:t xml:space="preserve">Describe in detail the tests you have run to verify that your solution satisfies the functional requirements of your project. For example, for each use case, you should write test case(s) including the expected and actual results, run them and report the testing results. The test cases should be added to Appendix C. Functional testing will allow you to find errors/defects/faults/failures, then fix them and identify possible improvements.  You need to have a comprehensive set of tests that </w:t>
-      </w:r>
-      <w:proofErr w:type="gramStart"/>
-      <w:r>
-        <w:t>verifies</w:t>
-      </w:r>
-      <w:proofErr w:type="gramEnd"/>
-      <w:r>
-        <w:t xml:space="preserve"> the correct functionality of every use case of your system.</w:t>
+        <w:t>Describe in detail the tests you have run to verify that your solution satisfies the functional requirements of your project. For example, for each use case, you should write test case(s) including the expected and actual results, run them and report the testing results. The test cases should be added to Appendix C. Functional testing will allow you to find errors/defects/faults/failures, then fix them and identify possible improvements.  You need to have a comprehensive set of tests that verifies the correct functionality of every use case of your system.</w:t>
       </w:r>
     </w:p>
     <w:p>
@@ -16973,15 +16767,7 @@
         <w:jc w:val="both"/>
       </w:pPr>
       <w:r>
-        <w:t xml:space="preserve">Highlight the strengths of the solution and </w:t>
-      </w:r>
-      <w:proofErr w:type="gramStart"/>
-      <w:r>
-        <w:t>list down</w:t>
-      </w:r>
-      <w:proofErr w:type="gramEnd"/>
-      <w:r>
-        <w:t xml:space="preserve"> its shortcomings (what worked? what didn’t work?). </w:t>
+        <w:t xml:space="preserve">Highlight the strengths of the solution and list down its shortcomings (what worked? what didn’t work?). </w:t>
       </w:r>
     </w:p>
     <w:p>
@@ -17083,15 +16869,7 @@
         <w:jc w:val="both"/>
       </w:pPr>
       <w:r>
-        <w:t xml:space="preserve">Suggested improvements and further work: identify areas of improvement in the project and features of interest that can be added </w:t>
-      </w:r>
-      <w:proofErr w:type="gramStart"/>
-      <w:r>
-        <w:t>later on</w:t>
-      </w:r>
-      <w:proofErr w:type="gramEnd"/>
-      <w:r>
-        <w:t>. How the solution shortcomings could be addressed? What things could be done better? What additional resources are required to implement the extended / not-implemented design or features?</w:t>
+        <w:t>Suggested improvements and further work: identify areas of improvement in the project and features of interest that can be added later on. How the solution shortcomings could be addressed? What things could be done better? What additional resources are required to implement the extended / not-implemented design or features?</w:t>
       </w:r>
     </w:p>
     <w:p>
@@ -17212,15 +16990,7 @@
         <w:jc w:val="both"/>
       </w:pPr>
       <w:r>
-        <w:t xml:space="preserve">You can discuss (1) new technical skills acquired such as solving problems, </w:t>
-      </w:r>
-      <w:proofErr w:type="gramStart"/>
-      <w:r>
-        <w:t>designing</w:t>
-      </w:r>
-      <w:proofErr w:type="gramEnd"/>
-      <w:r>
-        <w:t xml:space="preserve"> and realizing solutions (2) interpersonal skills such as team leading and effective communication (3) personal growth such as adapting to change and acting professionally and ethically.</w:t>
+        <w:t>You can discuss (1) new technical skills acquired such as solving problems, designing and realizing solutions (2) interpersonal skills such as team leading and effective communication (3) personal growth such as adapting to change and acting professionally and ethically.</w:t>
       </w:r>
     </w:p>
     <w:p>
@@ -18748,7 +18518,6 @@
                 <w:bCs/>
                 <w:sz w:val="20"/>
                 <w:szCs w:val="20"/>
-                <w:lang w:val="en-GB" w:eastAsia="en-GB"/>
               </w:rPr>
               <w:t>Pre-conditions:</w:t>
             </w:r>
@@ -18773,29 +18542,8 @@
                 <w:rFonts w:asciiTheme="majorBidi" w:eastAsia="MS Mincho" w:hAnsiTheme="majorBidi" w:cstheme="majorBidi"/>
                 <w:sz w:val="20"/>
                 <w:szCs w:val="20"/>
-                <w:lang w:val="en-GB" w:eastAsia="en-GB"/>
-              </w:rPr>
-              <w:t xml:space="preserve">The user has a valid ATM </w:t>
-            </w:r>
-            <w:proofErr w:type="gramStart"/>
-            <w:r>
-              <w:rPr>
-                <w:rFonts w:asciiTheme="majorBidi" w:eastAsia="MS Mincho" w:hAnsiTheme="majorBidi" w:cstheme="majorBidi"/>
-                <w:sz w:val="20"/>
-                <w:szCs w:val="20"/>
-                <w:lang w:val="en-GB" w:eastAsia="en-GB"/>
-              </w:rPr>
-              <w:t>card</w:t>
-            </w:r>
-            <w:proofErr w:type="gramEnd"/>
-            <w:r>
-              <w:rPr>
-                <w:rFonts w:asciiTheme="majorBidi" w:eastAsia="MS Mincho" w:hAnsiTheme="majorBidi" w:cstheme="majorBidi"/>
-                <w:sz w:val="20"/>
-                <w:szCs w:val="20"/>
-                <w:lang w:val="en-GB" w:eastAsia="en-GB"/>
-              </w:rPr>
-              <w:t xml:space="preserve"> </w:t>
+              </w:rPr>
+              <w:t xml:space="preserve">The user has a valid ATM card </w:t>
             </w:r>
           </w:p>
           <w:p>
@@ -18818,29 +18566,8 @@
                 <w:rFonts w:asciiTheme="majorBidi" w:eastAsia="MS Mincho" w:hAnsiTheme="majorBidi" w:cstheme="majorBidi"/>
                 <w:sz w:val="20"/>
                 <w:szCs w:val="20"/>
-                <w:lang w:val="en-GB" w:eastAsia="en-GB"/>
-              </w:rPr>
-              <w:t xml:space="preserve">The user has accessed the ATM by placing his ATM card in the </w:t>
-            </w:r>
-            <w:proofErr w:type="gramStart"/>
-            <w:r>
-              <w:rPr>
-                <w:rFonts w:asciiTheme="majorBidi" w:eastAsia="MS Mincho" w:hAnsiTheme="majorBidi" w:cstheme="majorBidi"/>
-                <w:sz w:val="20"/>
-                <w:szCs w:val="20"/>
-                <w:lang w:val="en-GB" w:eastAsia="en-GB"/>
-              </w:rPr>
-              <w:t>machine</w:t>
-            </w:r>
-            <w:proofErr w:type="gramEnd"/>
-            <w:r>
-              <w:rPr>
-                <w:rFonts w:asciiTheme="majorBidi" w:eastAsia="MS Mincho" w:hAnsiTheme="majorBidi" w:cstheme="majorBidi"/>
-                <w:sz w:val="20"/>
-                <w:szCs w:val="20"/>
-                <w:lang w:val="en-GB" w:eastAsia="en-GB"/>
-              </w:rPr>
-              <w:t xml:space="preserve"> </w:t>
+              </w:rPr>
+              <w:t xml:space="preserve">The user has accessed the ATM by placing his ATM card in the machine </w:t>
             </w:r>
           </w:p>
           <w:p>
@@ -18865,7 +18592,6 @@
                 <w:rFonts w:asciiTheme="majorBidi" w:eastAsia="MS Mincho" w:hAnsiTheme="majorBidi" w:cstheme="majorBidi"/>
                 <w:sz w:val="20"/>
                 <w:szCs w:val="20"/>
-                <w:lang w:val="en-GB" w:eastAsia="en-GB"/>
               </w:rPr>
               <w:t>The current PIN is 1234</w:t>
             </w:r>
@@ -18892,7 +18618,6 @@
                 <w:rFonts w:asciiTheme="majorBidi" w:eastAsia="MS Mincho" w:hAnsiTheme="majorBidi" w:cstheme="majorBidi"/>
                 <w:sz w:val="20"/>
                 <w:szCs w:val="20"/>
-                <w:lang w:val="en-GB" w:eastAsia="en-GB"/>
               </w:rPr>
               <w:t>The system displays the main menu</w:t>
             </w:r>
@@ -18933,7 +18658,6 @@
                 <w:bCs/>
                 <w:sz w:val="20"/>
                 <w:szCs w:val="20"/>
-                <w:lang w:val="en-GB" w:eastAsia="en-GB"/>
               </w:rPr>
               <w:t xml:space="preserve">Step </w:t>
             </w:r>
@@ -18970,7 +18694,6 @@
                 <w:bCs/>
                 <w:sz w:val="20"/>
                 <w:szCs w:val="20"/>
-                <w:lang w:val="en-GB" w:eastAsia="en-GB"/>
               </w:rPr>
               <w:t xml:space="preserve">Test Step </w:t>
             </w:r>
@@ -19007,7 +18730,6 @@
                 <w:bCs/>
                 <w:sz w:val="20"/>
                 <w:szCs w:val="20"/>
-                <w:lang w:val="en-GB" w:eastAsia="en-GB"/>
               </w:rPr>
               <w:t xml:space="preserve">Expected System Response </w:t>
             </w:r>
@@ -19044,7 +18766,6 @@
                 <w:bCs/>
                 <w:sz w:val="20"/>
                 <w:szCs w:val="20"/>
-                <w:lang w:val="en-GB" w:eastAsia="en-GB"/>
               </w:rPr>
               <w:t>Actual Result</w:t>
             </w:r>
@@ -19081,7 +18802,6 @@
                 <w:bCs/>
                 <w:sz w:val="20"/>
                 <w:szCs w:val="20"/>
-                <w:lang w:val="en-GB" w:eastAsia="en-GB"/>
               </w:rPr>
               <w:t xml:space="preserve">Pass/ Fail </w:t>
             </w:r>
@@ -19118,7 +18838,6 @@
                 <w:bCs/>
                 <w:sz w:val="20"/>
                 <w:szCs w:val="20"/>
-                <w:lang w:val="en-GB" w:eastAsia="en-GB"/>
               </w:rPr>
               <w:t xml:space="preserve">Comment </w:t>
             </w:r>
@@ -19155,7 +18874,6 @@
                 <w:rFonts w:asciiTheme="majorBidi" w:eastAsia="MS Mincho" w:hAnsiTheme="majorBidi" w:cstheme="majorBidi"/>
                 <w:sz w:val="20"/>
                 <w:szCs w:val="20"/>
-                <w:lang w:val="en-GB" w:eastAsia="en-GB"/>
               </w:rPr>
               <w:t xml:space="preserve">1 </w:t>
             </w:r>
@@ -19186,7 +18904,6 @@
                 <w:rFonts w:asciiTheme="majorBidi" w:eastAsia="MS Mincho" w:hAnsiTheme="majorBidi" w:cstheme="majorBidi"/>
                 <w:sz w:val="20"/>
                 <w:szCs w:val="20"/>
-                <w:lang w:val="en-GB" w:eastAsia="en-GB"/>
               </w:rPr>
               <w:t xml:space="preserve">Click the 'Change PIN' button </w:t>
             </w:r>
@@ -19217,7 +18934,6 @@
                 <w:rFonts w:asciiTheme="majorBidi" w:eastAsia="MS Mincho" w:hAnsiTheme="majorBidi" w:cstheme="majorBidi"/>
                 <w:sz w:val="20"/>
                 <w:szCs w:val="20"/>
-                <w:lang w:val="en-GB" w:eastAsia="en-GB"/>
               </w:rPr>
               <w:t xml:space="preserve">The system displays a message asking the user to enter the new PIN </w:t>
             </w:r>
@@ -19248,21 +18964,9 @@
                 <w:rFonts w:asciiTheme="majorBidi" w:eastAsia="MS Mincho" w:hAnsiTheme="majorBidi" w:cstheme="majorBidi"/>
                 <w:sz w:val="20"/>
                 <w:szCs w:val="20"/>
-                <w:lang w:val="en-GB" w:eastAsia="en-GB"/>
-              </w:rPr>
-              <w:t xml:space="preserve">As </w:t>
-            </w:r>
-            <w:proofErr w:type="gramStart"/>
-            <w:r>
-              <w:rPr>
-                <w:rFonts w:asciiTheme="majorBidi" w:eastAsia="MS Mincho" w:hAnsiTheme="majorBidi" w:cstheme="majorBidi"/>
-                <w:sz w:val="20"/>
-                <w:szCs w:val="20"/>
-                <w:lang w:val="en-GB" w:eastAsia="en-GB"/>
-              </w:rPr>
-              <w:t>expected</w:t>
-            </w:r>
-            <w:proofErr w:type="gramEnd"/>
+              </w:rPr>
+              <w:t>As expected</w:t>
+            </w:r>
           </w:p>
         </w:tc>
         <w:tc>
@@ -19290,7 +18994,6 @@
                 <w:rFonts w:asciiTheme="majorBidi" w:eastAsia="MS Mincho" w:hAnsiTheme="majorBidi" w:cstheme="majorBidi"/>
                 <w:sz w:val="20"/>
                 <w:szCs w:val="20"/>
-                <w:lang w:val="en-GB" w:eastAsia="en-GB"/>
               </w:rPr>
               <w:t xml:space="preserve"> Pass</w:t>
             </w:r>
@@ -19321,7 +19024,6 @@
                 <w:rFonts w:asciiTheme="majorBidi" w:eastAsia="MS Mincho" w:hAnsiTheme="majorBidi" w:cstheme="majorBidi"/>
                 <w:sz w:val="20"/>
                 <w:szCs w:val="20"/>
-                <w:lang w:val="en-GB" w:eastAsia="en-GB"/>
               </w:rPr>
               <w:t xml:space="preserve"> </w:t>
             </w:r>
@@ -19358,7 +19060,6 @@
                 <w:rFonts w:asciiTheme="majorBidi" w:eastAsia="MS Mincho" w:hAnsiTheme="majorBidi" w:cstheme="majorBidi"/>
                 <w:sz w:val="20"/>
                 <w:szCs w:val="20"/>
-                <w:lang w:val="en-GB" w:eastAsia="en-GB"/>
               </w:rPr>
               <w:t xml:space="preserve">2 </w:t>
             </w:r>
@@ -19389,7 +19090,6 @@
                 <w:rFonts w:asciiTheme="majorBidi" w:eastAsia="MS Mincho" w:hAnsiTheme="majorBidi" w:cstheme="majorBidi"/>
                 <w:sz w:val="20"/>
                 <w:szCs w:val="20"/>
-                <w:lang w:val="en-GB" w:eastAsia="en-GB"/>
               </w:rPr>
               <w:t xml:space="preserve">Enter '5555' </w:t>
             </w:r>
@@ -19420,7 +19120,6 @@
                 <w:rFonts w:asciiTheme="majorBidi" w:eastAsia="MS Mincho" w:hAnsiTheme="majorBidi" w:cstheme="majorBidi"/>
                 <w:sz w:val="20"/>
                 <w:szCs w:val="20"/>
-                <w:lang w:val="en-GB" w:eastAsia="en-GB"/>
               </w:rPr>
               <w:t xml:space="preserve">The system displays a message asking the user to confirm (re-enter) the new PIN  </w:t>
             </w:r>
@@ -19451,21 +19150,9 @@
                 <w:rFonts w:asciiTheme="majorBidi" w:eastAsia="MS Mincho" w:hAnsiTheme="majorBidi" w:cstheme="majorBidi"/>
                 <w:sz w:val="20"/>
                 <w:szCs w:val="20"/>
-                <w:lang w:val="en-GB" w:eastAsia="en-GB"/>
-              </w:rPr>
-              <w:t xml:space="preserve">As </w:t>
-            </w:r>
-            <w:proofErr w:type="gramStart"/>
-            <w:r>
-              <w:rPr>
-                <w:rFonts w:asciiTheme="majorBidi" w:eastAsia="MS Mincho" w:hAnsiTheme="majorBidi" w:cstheme="majorBidi"/>
-                <w:sz w:val="20"/>
-                <w:szCs w:val="20"/>
-                <w:lang w:val="en-GB" w:eastAsia="en-GB"/>
-              </w:rPr>
-              <w:t>expected</w:t>
-            </w:r>
-            <w:proofErr w:type="gramEnd"/>
+              </w:rPr>
+              <w:t>As expected</w:t>
+            </w:r>
           </w:p>
         </w:tc>
         <w:tc>
@@ -19493,7 +19180,6 @@
                 <w:rFonts w:asciiTheme="majorBidi" w:eastAsia="MS Mincho" w:hAnsiTheme="majorBidi" w:cstheme="majorBidi"/>
                 <w:sz w:val="20"/>
                 <w:szCs w:val="20"/>
-                <w:lang w:val="en-GB" w:eastAsia="en-GB"/>
               </w:rPr>
               <w:t xml:space="preserve"> Pass</w:t>
             </w:r>
@@ -19524,7 +19210,6 @@
                 <w:rFonts w:asciiTheme="majorBidi" w:eastAsia="MS Mincho" w:hAnsiTheme="majorBidi" w:cstheme="majorBidi"/>
                 <w:sz w:val="20"/>
                 <w:szCs w:val="20"/>
-                <w:lang w:val="en-GB" w:eastAsia="en-GB"/>
               </w:rPr>
               <w:t xml:space="preserve"> </w:t>
             </w:r>
@@ -19561,7 +19246,6 @@
                 <w:rFonts w:asciiTheme="majorBidi" w:eastAsia="MS Mincho" w:hAnsiTheme="majorBidi" w:cstheme="majorBidi"/>
                 <w:sz w:val="20"/>
                 <w:szCs w:val="20"/>
-                <w:lang w:val="en-GB" w:eastAsia="en-GB"/>
               </w:rPr>
               <w:t xml:space="preserve">3 </w:t>
             </w:r>
@@ -19592,7 +19276,6 @@
                 <w:rFonts w:asciiTheme="majorBidi" w:eastAsia="MS Mincho" w:hAnsiTheme="majorBidi" w:cstheme="majorBidi"/>
                 <w:sz w:val="20"/>
                 <w:szCs w:val="20"/>
-                <w:lang w:val="en-GB" w:eastAsia="en-GB"/>
               </w:rPr>
               <w:t xml:space="preserve">Re-enter '5555' </w:t>
             </w:r>
@@ -19623,47 +19306,25 @@
                 <w:rFonts w:asciiTheme="majorBidi" w:eastAsia="MS Mincho" w:hAnsiTheme="majorBidi" w:cstheme="majorBidi"/>
                 <w:sz w:val="20"/>
                 <w:szCs w:val="20"/>
-                <w:lang w:val="en-GB" w:eastAsia="en-GB"/>
-              </w:rPr>
-              <w:t xml:space="preserve">The system displays a message of successful </w:t>
-            </w:r>
-            <w:proofErr w:type="gramStart"/>
+              </w:rPr>
+              <w:t xml:space="preserve">The system displays a message of successful operation </w:t>
+            </w:r>
+          </w:p>
+          <w:p>
+            <w:pPr>
+              <w:spacing w:after="0" w:line="240" w:lineRule="auto"/>
+              <w:ind w:left="1"/>
+              <w:rPr>
+                <w:rFonts w:asciiTheme="majorBidi" w:hAnsiTheme="majorBidi" w:cstheme="majorBidi"/>
+                <w:sz w:val="20"/>
+                <w:szCs w:val="20"/>
+              </w:rPr>
+            </w:pPr>
             <w:r>
               <w:rPr>
                 <w:rFonts w:asciiTheme="majorBidi" w:eastAsia="MS Mincho" w:hAnsiTheme="majorBidi" w:cstheme="majorBidi"/>
                 <w:sz w:val="20"/>
                 <w:szCs w:val="20"/>
-                <w:lang w:val="en-GB" w:eastAsia="en-GB"/>
-              </w:rPr>
-              <w:t>operation</w:t>
-            </w:r>
-            <w:proofErr w:type="gramEnd"/>
-            <w:r>
-              <w:rPr>
-                <w:rFonts w:asciiTheme="majorBidi" w:eastAsia="MS Mincho" w:hAnsiTheme="majorBidi" w:cstheme="majorBidi"/>
-                <w:sz w:val="20"/>
-                <w:szCs w:val="20"/>
-                <w:lang w:val="en-GB" w:eastAsia="en-GB"/>
-              </w:rPr>
-              <w:t xml:space="preserve"> </w:t>
-            </w:r>
-          </w:p>
-          <w:p>
-            <w:pPr>
-              <w:spacing w:after="0" w:line="240" w:lineRule="auto"/>
-              <w:ind w:left="1"/>
-              <w:rPr>
-                <w:rFonts w:asciiTheme="majorBidi" w:hAnsiTheme="majorBidi" w:cstheme="majorBidi"/>
-                <w:sz w:val="20"/>
-                <w:szCs w:val="20"/>
-              </w:rPr>
-            </w:pPr>
-            <w:r>
-              <w:rPr>
-                <w:rFonts w:asciiTheme="majorBidi" w:eastAsia="MS Mincho" w:hAnsiTheme="majorBidi" w:cstheme="majorBidi"/>
-                <w:sz w:val="20"/>
-                <w:szCs w:val="20"/>
-                <w:lang w:val="en-GB" w:eastAsia="en-GB"/>
               </w:rPr>
               <w:t xml:space="preserve">The system asks the user if he wants to perform other operations </w:t>
             </w:r>
@@ -19694,21 +19355,9 @@
                 <w:rFonts w:asciiTheme="majorBidi" w:eastAsia="MS Mincho" w:hAnsiTheme="majorBidi" w:cstheme="majorBidi"/>
                 <w:sz w:val="20"/>
                 <w:szCs w:val="20"/>
-                <w:lang w:val="en-GB" w:eastAsia="en-GB"/>
-              </w:rPr>
-              <w:t xml:space="preserve">As </w:t>
-            </w:r>
-            <w:proofErr w:type="gramStart"/>
-            <w:r>
-              <w:rPr>
-                <w:rFonts w:asciiTheme="majorBidi" w:eastAsia="MS Mincho" w:hAnsiTheme="majorBidi" w:cstheme="majorBidi"/>
-                <w:sz w:val="20"/>
-                <w:szCs w:val="20"/>
-                <w:lang w:val="en-GB" w:eastAsia="en-GB"/>
-              </w:rPr>
-              <w:t>expected</w:t>
-            </w:r>
-            <w:proofErr w:type="gramEnd"/>
+              </w:rPr>
+              <w:t>As expected</w:t>
+            </w:r>
           </w:p>
         </w:tc>
         <w:tc>
@@ -19736,7 +19385,6 @@
                 <w:rFonts w:asciiTheme="majorBidi" w:eastAsia="MS Mincho" w:hAnsiTheme="majorBidi" w:cstheme="majorBidi"/>
                 <w:sz w:val="20"/>
                 <w:szCs w:val="20"/>
-                <w:lang w:val="en-GB" w:eastAsia="en-GB"/>
               </w:rPr>
               <w:t xml:space="preserve"> Pass</w:t>
             </w:r>
@@ -19767,7 +19415,6 @@
                 <w:rFonts w:asciiTheme="majorBidi" w:eastAsia="MS Mincho" w:hAnsiTheme="majorBidi" w:cstheme="majorBidi"/>
                 <w:sz w:val="20"/>
                 <w:szCs w:val="20"/>
-                <w:lang w:val="en-GB" w:eastAsia="en-GB"/>
               </w:rPr>
               <w:t xml:space="preserve"> </w:t>
             </w:r>
@@ -19804,7 +19451,6 @@
                 <w:rFonts w:asciiTheme="majorBidi" w:eastAsia="MS Mincho" w:hAnsiTheme="majorBidi" w:cstheme="majorBidi"/>
                 <w:sz w:val="20"/>
                 <w:szCs w:val="20"/>
-                <w:lang w:val="en-GB" w:eastAsia="en-GB"/>
               </w:rPr>
               <w:t xml:space="preserve">4 </w:t>
             </w:r>
@@ -19835,7 +19481,6 @@
                 <w:rFonts w:asciiTheme="majorBidi" w:eastAsia="MS Mincho" w:hAnsiTheme="majorBidi" w:cstheme="majorBidi"/>
                 <w:sz w:val="20"/>
                 <w:szCs w:val="20"/>
-                <w:lang w:val="en-GB" w:eastAsia="en-GB"/>
               </w:rPr>
               <w:t xml:space="preserve">Click 'YES' button </w:t>
             </w:r>
@@ -19865,7 +19510,6 @@
                 <w:rFonts w:asciiTheme="majorBidi" w:eastAsia="MS Mincho" w:hAnsiTheme="majorBidi" w:cstheme="majorBidi"/>
                 <w:sz w:val="20"/>
                 <w:szCs w:val="20"/>
-                <w:lang w:val="en-GB" w:eastAsia="en-GB"/>
               </w:rPr>
               <w:t xml:space="preserve">The system displays the main menu </w:t>
             </w:r>
@@ -19896,21 +19540,9 @@
                 <w:rFonts w:asciiTheme="majorBidi" w:eastAsia="MS Mincho" w:hAnsiTheme="majorBidi" w:cstheme="majorBidi"/>
                 <w:sz w:val="20"/>
                 <w:szCs w:val="20"/>
-                <w:lang w:val="en-GB" w:eastAsia="en-GB"/>
-              </w:rPr>
-              <w:t xml:space="preserve">As </w:t>
-            </w:r>
-            <w:proofErr w:type="gramStart"/>
-            <w:r>
-              <w:rPr>
-                <w:rFonts w:asciiTheme="majorBidi" w:eastAsia="MS Mincho" w:hAnsiTheme="majorBidi" w:cstheme="majorBidi"/>
-                <w:sz w:val="20"/>
-                <w:szCs w:val="20"/>
-                <w:lang w:val="en-GB" w:eastAsia="en-GB"/>
-              </w:rPr>
-              <w:t>expected</w:t>
-            </w:r>
-            <w:proofErr w:type="gramEnd"/>
+              </w:rPr>
+              <w:t>As expected</w:t>
+            </w:r>
           </w:p>
         </w:tc>
         <w:tc>
@@ -19938,7 +19570,6 @@
                 <w:rFonts w:asciiTheme="majorBidi" w:eastAsia="MS Mincho" w:hAnsiTheme="majorBidi" w:cstheme="majorBidi"/>
                 <w:sz w:val="20"/>
                 <w:szCs w:val="20"/>
-                <w:lang w:val="en-GB" w:eastAsia="en-GB"/>
               </w:rPr>
               <w:t xml:space="preserve"> Pass</w:t>
             </w:r>
@@ -19969,7 +19600,6 @@
                 <w:rFonts w:asciiTheme="majorBidi" w:eastAsia="MS Mincho" w:hAnsiTheme="majorBidi" w:cstheme="majorBidi"/>
                 <w:sz w:val="20"/>
                 <w:szCs w:val="20"/>
-                <w:lang w:val="en-GB" w:eastAsia="en-GB"/>
               </w:rPr>
               <w:t xml:space="preserve"> </w:t>
             </w:r>
@@ -20006,7 +19636,6 @@
                 <w:rFonts w:asciiTheme="majorBidi" w:eastAsia="MS Mincho" w:hAnsiTheme="majorBidi" w:cstheme="majorBidi"/>
                 <w:sz w:val="20"/>
                 <w:szCs w:val="20"/>
-                <w:lang w:val="en-GB" w:eastAsia="en-GB"/>
               </w:rPr>
               <w:t xml:space="preserve">5 </w:t>
             </w:r>
@@ -20037,7 +19666,6 @@
                 <w:rFonts w:asciiTheme="majorBidi" w:eastAsia="MS Mincho" w:hAnsiTheme="majorBidi" w:cstheme="majorBidi"/>
                 <w:sz w:val="20"/>
                 <w:szCs w:val="20"/>
-                <w:lang w:val="en-GB" w:eastAsia="en-GB"/>
               </w:rPr>
               <w:t xml:space="preserve">Check post-condition 1 </w:t>
             </w:r>
@@ -20068,7 +19696,6 @@
                 <w:rFonts w:asciiTheme="majorBidi" w:eastAsia="MS Mincho" w:hAnsiTheme="majorBidi" w:cstheme="majorBidi"/>
                 <w:sz w:val="20"/>
                 <w:szCs w:val="20"/>
-                <w:lang w:val="en-GB" w:eastAsia="en-GB"/>
               </w:rPr>
               <w:t xml:space="preserve"> </w:t>
             </w:r>
@@ -20121,7 +19748,6 @@
                 <w:rFonts w:asciiTheme="majorBidi" w:eastAsia="MS Mincho" w:hAnsiTheme="majorBidi" w:cstheme="majorBidi"/>
                 <w:sz w:val="20"/>
                 <w:szCs w:val="20"/>
-                <w:lang w:val="en-GB" w:eastAsia="en-GB"/>
               </w:rPr>
               <w:t xml:space="preserve"> </w:t>
             </w:r>
@@ -20152,7 +19778,6 @@
                 <w:rFonts w:asciiTheme="majorBidi" w:eastAsia="MS Mincho" w:hAnsiTheme="majorBidi" w:cstheme="majorBidi"/>
                 <w:sz w:val="20"/>
                 <w:szCs w:val="20"/>
-                <w:lang w:val="en-GB" w:eastAsia="en-GB"/>
               </w:rPr>
               <w:t xml:space="preserve"> </w:t>
             </w:r>
@@ -20189,7 +19814,6 @@
                 <w:rFonts w:asciiTheme="majorBidi" w:eastAsia="MS Mincho" w:hAnsiTheme="majorBidi" w:cstheme="majorBidi"/>
                 <w:sz w:val="20"/>
                 <w:szCs w:val="20"/>
-                <w:lang w:val="en-GB" w:eastAsia="en-GB"/>
               </w:rPr>
               <w:t xml:space="preserve">6 </w:t>
             </w:r>
@@ -20220,7 +19844,6 @@
                 <w:rFonts w:asciiTheme="majorBidi" w:eastAsia="MS Mincho" w:hAnsiTheme="majorBidi" w:cstheme="majorBidi"/>
                 <w:sz w:val="20"/>
                 <w:szCs w:val="20"/>
-                <w:lang w:val="en-GB" w:eastAsia="en-GB"/>
               </w:rPr>
               <w:t xml:space="preserve">Repeat steps 1,2,3 using another PIN say '6666' and click 'NO' button </w:t>
             </w:r>
@@ -20251,7 +19874,6 @@
                 <w:rFonts w:asciiTheme="majorBidi" w:eastAsia="MS Mincho" w:hAnsiTheme="majorBidi" w:cstheme="majorBidi"/>
                 <w:sz w:val="20"/>
                 <w:szCs w:val="20"/>
-                <w:lang w:val="en-GB" w:eastAsia="en-GB"/>
               </w:rPr>
               <w:t xml:space="preserve">The system is exited and displays a greeting message asking the user to place his ATM card in the machine </w:t>
             </w:r>
@@ -20304,7 +19926,6 @@
                 <w:rFonts w:asciiTheme="majorBidi" w:eastAsia="MS Mincho" w:hAnsiTheme="majorBidi" w:cstheme="majorBidi"/>
                 <w:sz w:val="20"/>
                 <w:szCs w:val="20"/>
-                <w:lang w:val="en-GB" w:eastAsia="en-GB"/>
               </w:rPr>
               <w:t xml:space="preserve"> </w:t>
             </w:r>
@@ -20335,7 +19956,6 @@
                 <w:rFonts w:asciiTheme="majorBidi" w:eastAsia="MS Mincho" w:hAnsiTheme="majorBidi" w:cstheme="majorBidi"/>
                 <w:sz w:val="20"/>
                 <w:szCs w:val="20"/>
-                <w:lang w:val="en-GB" w:eastAsia="en-GB"/>
               </w:rPr>
               <w:t xml:space="preserve"> </w:t>
             </w:r>
@@ -20372,7 +19992,6 @@
                 <w:rFonts w:asciiTheme="majorBidi" w:eastAsia="MS Mincho" w:hAnsiTheme="majorBidi" w:cstheme="majorBidi"/>
                 <w:sz w:val="20"/>
                 <w:szCs w:val="20"/>
-                <w:lang w:val="en-GB" w:eastAsia="en-GB"/>
               </w:rPr>
               <w:t xml:space="preserve">7 </w:t>
             </w:r>
@@ -20403,7 +20022,6 @@
                 <w:rFonts w:asciiTheme="majorBidi" w:eastAsia="MS Mincho" w:hAnsiTheme="majorBidi" w:cstheme="majorBidi"/>
                 <w:sz w:val="20"/>
                 <w:szCs w:val="20"/>
-                <w:lang w:val="en-GB" w:eastAsia="en-GB"/>
               </w:rPr>
               <w:t xml:space="preserve">Check post-condition 2 </w:t>
             </w:r>
@@ -20434,7 +20052,6 @@
                 <w:rFonts w:asciiTheme="majorBidi" w:eastAsia="MS Mincho" w:hAnsiTheme="majorBidi" w:cstheme="majorBidi"/>
                 <w:sz w:val="20"/>
                 <w:szCs w:val="20"/>
-                <w:lang w:val="en-GB" w:eastAsia="en-GB"/>
               </w:rPr>
               <w:t xml:space="preserve"> </w:t>
             </w:r>
@@ -20487,7 +20104,6 @@
                 <w:rFonts w:asciiTheme="majorBidi" w:eastAsia="MS Mincho" w:hAnsiTheme="majorBidi" w:cstheme="majorBidi"/>
                 <w:sz w:val="20"/>
                 <w:szCs w:val="20"/>
-                <w:lang w:val="en-GB" w:eastAsia="en-GB"/>
               </w:rPr>
               <w:t xml:space="preserve"> </w:t>
             </w:r>
@@ -20518,7 +20134,6 @@
                 <w:rFonts w:asciiTheme="majorBidi" w:eastAsia="MS Mincho" w:hAnsiTheme="majorBidi" w:cstheme="majorBidi"/>
                 <w:sz w:val="20"/>
                 <w:szCs w:val="20"/>
-                <w:lang w:val="en-GB" w:eastAsia="en-GB"/>
               </w:rPr>
               <w:t xml:space="preserve"> </w:t>
             </w:r>
@@ -20555,7 +20170,6 @@
                 <w:rFonts w:asciiTheme="majorBidi" w:eastAsia="MS Mincho" w:hAnsiTheme="majorBidi" w:cstheme="majorBidi"/>
                 <w:sz w:val="20"/>
                 <w:szCs w:val="20"/>
-                <w:lang w:val="en-GB" w:eastAsia="en-GB"/>
               </w:rPr>
               <w:t xml:space="preserve">8 </w:t>
             </w:r>
@@ -20586,7 +20200,6 @@
                 <w:rFonts w:asciiTheme="majorBidi" w:eastAsia="MS Mincho" w:hAnsiTheme="majorBidi" w:cstheme="majorBidi"/>
                 <w:sz w:val="20"/>
                 <w:szCs w:val="20"/>
-                <w:lang w:val="en-GB" w:eastAsia="en-GB"/>
               </w:rPr>
               <w:t xml:space="preserve">Repeat steps 1,2, using another PIN say '7777' </w:t>
             </w:r>
@@ -20617,7 +20230,6 @@
                 <w:rFonts w:asciiTheme="majorBidi" w:eastAsia="MS Mincho" w:hAnsiTheme="majorBidi" w:cstheme="majorBidi"/>
                 <w:sz w:val="20"/>
                 <w:szCs w:val="20"/>
-                <w:lang w:val="en-GB" w:eastAsia="en-GB"/>
               </w:rPr>
               <w:t xml:space="preserve">The system displays a message asking the user to confirm (re-enter) the new PIN </w:t>
             </w:r>
@@ -20670,7 +20282,6 @@
                 <w:rFonts w:asciiTheme="majorBidi" w:eastAsia="MS Mincho" w:hAnsiTheme="majorBidi" w:cstheme="majorBidi"/>
                 <w:sz w:val="20"/>
                 <w:szCs w:val="20"/>
-                <w:lang w:val="en-GB" w:eastAsia="en-GB"/>
               </w:rPr>
               <w:t xml:space="preserve"> </w:t>
             </w:r>
@@ -20701,7 +20312,6 @@
                 <w:rFonts w:asciiTheme="majorBidi" w:eastAsia="MS Mincho" w:hAnsiTheme="majorBidi" w:cstheme="majorBidi"/>
                 <w:sz w:val="20"/>
                 <w:szCs w:val="20"/>
-                <w:lang w:val="en-GB" w:eastAsia="en-GB"/>
               </w:rPr>
               <w:t xml:space="preserve"> </w:t>
             </w:r>
@@ -20738,7 +20348,6 @@
                 <w:rFonts w:asciiTheme="majorBidi" w:eastAsia="MS Mincho" w:hAnsiTheme="majorBidi" w:cstheme="majorBidi"/>
                 <w:sz w:val="20"/>
                 <w:szCs w:val="20"/>
-                <w:lang w:val="en-GB" w:eastAsia="en-GB"/>
               </w:rPr>
               <w:t xml:space="preserve">9 </w:t>
             </w:r>
@@ -20769,7 +20378,6 @@
                 <w:rFonts w:asciiTheme="majorBidi" w:eastAsia="MS Mincho" w:hAnsiTheme="majorBidi" w:cstheme="majorBidi"/>
                 <w:sz w:val="20"/>
                 <w:szCs w:val="20"/>
-                <w:lang w:val="en-GB" w:eastAsia="en-GB"/>
               </w:rPr>
               <w:t xml:space="preserve">Enter a wrong confirmation (say ‘9876’) </w:t>
             </w:r>
@@ -20800,47 +20408,25 @@
                 <w:rFonts w:asciiTheme="majorBidi" w:eastAsia="MS Mincho" w:hAnsiTheme="majorBidi" w:cstheme="majorBidi"/>
                 <w:sz w:val="20"/>
                 <w:szCs w:val="20"/>
-                <w:lang w:val="en-GB" w:eastAsia="en-GB"/>
-              </w:rPr>
-              <w:t xml:space="preserve">The system displays a message of unsuccessful operation and asks the user to confirm the correct </w:t>
-            </w:r>
-            <w:proofErr w:type="gramStart"/>
+              </w:rPr>
+              <w:t xml:space="preserve">The system displays a message of unsuccessful operation and asks the user to confirm the correct PIN </w:t>
+            </w:r>
+          </w:p>
+          <w:p>
+            <w:pPr>
+              <w:spacing w:after="0" w:line="240" w:lineRule="auto"/>
+              <w:ind w:left="1"/>
+              <w:rPr>
+                <w:rFonts w:asciiTheme="majorBidi" w:hAnsiTheme="majorBidi" w:cstheme="majorBidi"/>
+                <w:sz w:val="20"/>
+                <w:szCs w:val="20"/>
+              </w:rPr>
+            </w:pPr>
             <w:r>
               <w:rPr>
                 <w:rFonts w:asciiTheme="majorBidi" w:eastAsia="MS Mincho" w:hAnsiTheme="majorBidi" w:cstheme="majorBidi"/>
                 <w:sz w:val="20"/>
                 <w:szCs w:val="20"/>
-                <w:lang w:val="en-GB" w:eastAsia="en-GB"/>
-              </w:rPr>
-              <w:t>PIN</w:t>
-            </w:r>
-            <w:proofErr w:type="gramEnd"/>
-            <w:r>
-              <w:rPr>
-                <w:rFonts w:asciiTheme="majorBidi" w:eastAsia="MS Mincho" w:hAnsiTheme="majorBidi" w:cstheme="majorBidi"/>
-                <w:sz w:val="20"/>
-                <w:szCs w:val="20"/>
-                <w:lang w:val="en-GB" w:eastAsia="en-GB"/>
-              </w:rPr>
-              <w:t xml:space="preserve"> </w:t>
-            </w:r>
-          </w:p>
-          <w:p>
-            <w:pPr>
-              <w:spacing w:after="0" w:line="240" w:lineRule="auto"/>
-              <w:ind w:left="1"/>
-              <w:rPr>
-                <w:rFonts w:asciiTheme="majorBidi" w:hAnsiTheme="majorBidi" w:cstheme="majorBidi"/>
-                <w:sz w:val="20"/>
-                <w:szCs w:val="20"/>
-              </w:rPr>
-            </w:pPr>
-            <w:r>
-              <w:rPr>
-                <w:rFonts w:asciiTheme="majorBidi" w:eastAsia="MS Mincho" w:hAnsiTheme="majorBidi" w:cstheme="majorBidi"/>
-                <w:sz w:val="20"/>
-                <w:szCs w:val="20"/>
-                <w:lang w:val="en-GB" w:eastAsia="en-GB"/>
               </w:rPr>
               <w:t xml:space="preserve"> </w:t>
             </w:r>
@@ -20893,7 +20479,6 @@
                 <w:rFonts w:asciiTheme="majorBidi" w:eastAsia="MS Mincho" w:hAnsiTheme="majorBidi" w:cstheme="majorBidi"/>
                 <w:sz w:val="20"/>
                 <w:szCs w:val="20"/>
-                <w:lang w:val="en-GB" w:eastAsia="en-GB"/>
               </w:rPr>
               <w:t xml:space="preserve"> </w:t>
             </w:r>
@@ -20924,7 +20509,6 @@
                 <w:rFonts w:asciiTheme="majorBidi" w:eastAsia="MS Mincho" w:hAnsiTheme="majorBidi" w:cstheme="majorBidi"/>
                 <w:sz w:val="20"/>
                 <w:szCs w:val="20"/>
-                <w:lang w:val="en-GB" w:eastAsia="en-GB"/>
               </w:rPr>
               <w:t xml:space="preserve"> </w:t>
             </w:r>
@@ -20961,7 +20545,6 @@
                 <w:rFonts w:asciiTheme="majorBidi" w:eastAsia="MS Mincho" w:hAnsiTheme="majorBidi" w:cstheme="majorBidi"/>
                 <w:sz w:val="20"/>
                 <w:szCs w:val="20"/>
-                <w:lang w:val="en-GB" w:eastAsia="en-GB"/>
               </w:rPr>
               <w:t xml:space="preserve">10 </w:t>
             </w:r>
@@ -20992,7 +20575,6 @@
                 <w:rFonts w:asciiTheme="majorBidi" w:eastAsia="MS Mincho" w:hAnsiTheme="majorBidi" w:cstheme="majorBidi"/>
                 <w:sz w:val="20"/>
                 <w:szCs w:val="20"/>
-                <w:lang w:val="en-GB" w:eastAsia="en-GB"/>
               </w:rPr>
               <w:t xml:space="preserve">Re-enter ‘7777’ </w:t>
             </w:r>
@@ -21023,47 +20605,25 @@
                 <w:rFonts w:asciiTheme="majorBidi" w:eastAsia="MS Mincho" w:hAnsiTheme="majorBidi" w:cstheme="majorBidi"/>
                 <w:sz w:val="20"/>
                 <w:szCs w:val="20"/>
-                <w:lang w:val="en-GB" w:eastAsia="en-GB"/>
-              </w:rPr>
-              <w:t xml:space="preserve">The system displays a message of successful </w:t>
-            </w:r>
-            <w:proofErr w:type="gramStart"/>
+              </w:rPr>
+              <w:t xml:space="preserve">The system displays a message of successful operation </w:t>
+            </w:r>
+          </w:p>
+          <w:p>
+            <w:pPr>
+              <w:spacing w:after="0" w:line="240" w:lineRule="auto"/>
+              <w:ind w:left="1"/>
+              <w:rPr>
+                <w:rFonts w:asciiTheme="majorBidi" w:hAnsiTheme="majorBidi" w:cstheme="majorBidi"/>
+                <w:sz w:val="20"/>
+                <w:szCs w:val="20"/>
+              </w:rPr>
+            </w:pPr>
             <w:r>
               <w:rPr>
                 <w:rFonts w:asciiTheme="majorBidi" w:eastAsia="MS Mincho" w:hAnsiTheme="majorBidi" w:cstheme="majorBidi"/>
                 <w:sz w:val="20"/>
                 <w:szCs w:val="20"/>
-                <w:lang w:val="en-GB" w:eastAsia="en-GB"/>
-              </w:rPr>
-              <w:t>operation</w:t>
-            </w:r>
-            <w:proofErr w:type="gramEnd"/>
-            <w:r>
-              <w:rPr>
-                <w:rFonts w:asciiTheme="majorBidi" w:eastAsia="MS Mincho" w:hAnsiTheme="majorBidi" w:cstheme="majorBidi"/>
-                <w:sz w:val="20"/>
-                <w:szCs w:val="20"/>
-                <w:lang w:val="en-GB" w:eastAsia="en-GB"/>
-              </w:rPr>
-              <w:t xml:space="preserve"> </w:t>
-            </w:r>
-          </w:p>
-          <w:p>
-            <w:pPr>
-              <w:spacing w:after="0" w:line="240" w:lineRule="auto"/>
-              <w:ind w:left="1"/>
-              <w:rPr>
-                <w:rFonts w:asciiTheme="majorBidi" w:hAnsiTheme="majorBidi" w:cstheme="majorBidi"/>
-                <w:sz w:val="20"/>
-                <w:szCs w:val="20"/>
-              </w:rPr>
-            </w:pPr>
-            <w:r>
-              <w:rPr>
-                <w:rFonts w:asciiTheme="majorBidi" w:eastAsia="MS Mincho" w:hAnsiTheme="majorBidi" w:cstheme="majorBidi"/>
-                <w:sz w:val="20"/>
-                <w:szCs w:val="20"/>
-                <w:lang w:val="en-GB" w:eastAsia="en-GB"/>
               </w:rPr>
               <w:t xml:space="preserve">The system asks the user if he wants to perform other operations </w:t>
             </w:r>
@@ -21116,7 +20676,6 @@
                 <w:rFonts w:asciiTheme="majorBidi" w:eastAsia="MS Mincho" w:hAnsiTheme="majorBidi" w:cstheme="majorBidi"/>
                 <w:sz w:val="20"/>
                 <w:szCs w:val="20"/>
-                <w:lang w:val="en-GB" w:eastAsia="en-GB"/>
               </w:rPr>
               <w:t xml:space="preserve"> </w:t>
             </w:r>
@@ -21147,7 +20706,6 @@
                 <w:rFonts w:asciiTheme="majorBidi" w:eastAsia="MS Mincho" w:hAnsiTheme="majorBidi" w:cstheme="majorBidi"/>
                 <w:sz w:val="20"/>
                 <w:szCs w:val="20"/>
-                <w:lang w:val="en-GB" w:eastAsia="en-GB"/>
               </w:rPr>
               <w:t xml:space="preserve"> </w:t>
             </w:r>
@@ -21184,7 +20742,6 @@
                 <w:rFonts w:asciiTheme="majorBidi" w:eastAsia="MS Mincho" w:hAnsiTheme="majorBidi" w:cstheme="majorBidi"/>
                 <w:sz w:val="20"/>
                 <w:szCs w:val="20"/>
-                <w:lang w:val="en-GB" w:eastAsia="en-GB"/>
               </w:rPr>
               <w:t xml:space="preserve"> 11</w:t>
             </w:r>
@@ -21215,7 +20772,6 @@
                 <w:rFonts w:asciiTheme="majorBidi" w:eastAsia="MS Mincho" w:hAnsiTheme="majorBidi" w:cstheme="majorBidi"/>
                 <w:sz w:val="20"/>
                 <w:szCs w:val="20"/>
-                <w:lang w:val="en-GB" w:eastAsia="en-GB"/>
               </w:rPr>
               <w:t xml:space="preserve">Click 'NO' button </w:t>
             </w:r>
@@ -21246,7 +20802,6 @@
                 <w:rFonts w:asciiTheme="majorBidi" w:eastAsia="MS Mincho" w:hAnsiTheme="majorBidi" w:cstheme="majorBidi"/>
                 <w:sz w:val="20"/>
                 <w:szCs w:val="20"/>
-                <w:lang w:val="en-GB" w:eastAsia="en-GB"/>
               </w:rPr>
               <w:t xml:space="preserve">The system is exited and displays a greeting message </w:t>
             </w:r>
@@ -21297,7 +20852,6 @@
                 <w:rFonts w:asciiTheme="majorBidi" w:eastAsia="MS Mincho" w:hAnsiTheme="majorBidi" w:cstheme="majorBidi"/>
                 <w:sz w:val="20"/>
                 <w:szCs w:val="20"/>
-                <w:lang w:val="en-GB" w:eastAsia="en-GB"/>
               </w:rPr>
               <w:t xml:space="preserve"> </w:t>
             </w:r>
@@ -21327,7 +20881,6 @@
                 <w:rFonts w:asciiTheme="majorBidi" w:eastAsia="MS Mincho" w:hAnsiTheme="majorBidi" w:cstheme="majorBidi"/>
                 <w:sz w:val="20"/>
                 <w:szCs w:val="20"/>
-                <w:lang w:val="en-GB" w:eastAsia="en-GB"/>
               </w:rPr>
               <w:t xml:space="preserve"> </w:t>
             </w:r>
@@ -21364,7 +20917,6 @@
                 <w:rFonts w:asciiTheme="majorBidi" w:eastAsia="MS Mincho" w:hAnsiTheme="majorBidi" w:cstheme="majorBidi"/>
                 <w:sz w:val="20"/>
                 <w:szCs w:val="20"/>
-                <w:lang w:val="en-GB" w:eastAsia="en-GB"/>
               </w:rPr>
               <w:t xml:space="preserve"> 12</w:t>
             </w:r>
@@ -21395,7 +20947,6 @@
                 <w:rFonts w:asciiTheme="majorBidi" w:eastAsia="MS Mincho" w:hAnsiTheme="majorBidi" w:cstheme="majorBidi"/>
                 <w:sz w:val="20"/>
                 <w:szCs w:val="20"/>
-                <w:lang w:val="en-GB" w:eastAsia="en-GB"/>
               </w:rPr>
               <w:t xml:space="preserve">Check post-condition 3 </w:t>
             </w:r>
@@ -21426,7 +20977,6 @@
                 <w:rFonts w:asciiTheme="majorBidi" w:eastAsia="MS Mincho" w:hAnsiTheme="majorBidi" w:cstheme="majorBidi"/>
                 <w:sz w:val="20"/>
                 <w:szCs w:val="20"/>
-                <w:lang w:val="en-GB" w:eastAsia="en-GB"/>
               </w:rPr>
               <w:t xml:space="preserve"> </w:t>
             </w:r>
@@ -21479,7 +21029,6 @@
                 <w:rFonts w:asciiTheme="majorBidi" w:eastAsia="MS Mincho" w:hAnsiTheme="majorBidi" w:cstheme="majorBidi"/>
                 <w:sz w:val="20"/>
                 <w:szCs w:val="20"/>
-                <w:lang w:val="en-GB" w:eastAsia="en-GB"/>
               </w:rPr>
               <w:t xml:space="preserve"> </w:t>
             </w:r>
@@ -21510,7 +21059,6 @@
                 <w:rFonts w:asciiTheme="majorBidi" w:eastAsia="MS Mincho" w:hAnsiTheme="majorBidi" w:cstheme="majorBidi"/>
                 <w:sz w:val="20"/>
                 <w:szCs w:val="20"/>
-                <w:lang w:val="en-GB" w:eastAsia="en-GB"/>
               </w:rPr>
               <w:t xml:space="preserve"> </w:t>
             </w:r>
@@ -21550,7 +21098,6 @@
                 <w:bCs/>
                 <w:sz w:val="20"/>
                 <w:szCs w:val="20"/>
-                <w:lang w:val="en-GB" w:eastAsia="en-GB"/>
               </w:rPr>
               <w:t>Post-conditions:</w:t>
             </w:r>
@@ -21570,7 +21117,6 @@
                 <w:rFonts w:asciiTheme="majorBidi" w:eastAsia="MS Mincho" w:hAnsiTheme="majorBidi" w:cstheme="majorBidi"/>
                 <w:sz w:val="20"/>
                 <w:szCs w:val="20"/>
-                <w:lang w:val="en-GB" w:eastAsia="en-GB"/>
               </w:rPr>
               <w:t xml:space="preserve">1. The new PIN '5555' is saved in the database </w:t>
             </w:r>
@@ -21590,7 +21136,6 @@
                 <w:rFonts w:asciiTheme="majorBidi" w:eastAsia="MS Mincho" w:hAnsiTheme="majorBidi" w:cstheme="majorBidi"/>
                 <w:sz w:val="20"/>
                 <w:szCs w:val="20"/>
-                <w:lang w:val="en-GB" w:eastAsia="en-GB"/>
               </w:rPr>
               <w:t xml:space="preserve">2. The new PIN '6666' is saved in the database </w:t>
             </w:r>
@@ -21610,7 +21155,6 @@
                 <w:rFonts w:asciiTheme="majorBidi" w:eastAsia="MS Mincho" w:hAnsiTheme="majorBidi" w:cstheme="majorBidi"/>
                 <w:sz w:val="20"/>
                 <w:szCs w:val="20"/>
-                <w:lang w:val="en-GB" w:eastAsia="en-GB"/>
               </w:rPr>
               <w:t>3. The new PIN '7777' is saved in the database</w:t>
             </w:r>
@@ -21891,13 +21435,8 @@
             <w:fldChar w:fldCharType="separate"/>
           </w:r>
           <w:r>
-            <w:t>vii</w:t>
+            <w:t>viii</w:t>
           </w:r>
-          <w:proofErr w:type="spellStart"/>
-          <w:r>
-            <w:t>i</w:t>
-          </w:r>
-          <w:proofErr w:type="spellEnd"/>
           <w:r>
             <w:fldChar w:fldCharType="end"/>
           </w:r>
@@ -25207,6 +24746,14 @@
     <w:abstractNumId w:val="8"/>
   </w:num>
 </w:numbering>
+</file>
+
+<file path=word/people.xml><?xml version="1.0" encoding="utf-8"?>
+<w15:people xmlns:wpc="http://schemas.microsoft.com/office/word/2010/wordprocessingCanvas" xmlns:cx="http://schemas.microsoft.com/office/drawing/2014/chartex" xmlns:cx1="http://schemas.microsoft.com/office/drawing/2015/9/8/chartex" xmlns:cx2="http://schemas.microsoft.com/office/drawing/2015/10/21/chartex" xmlns:cx3="http://schemas.microsoft.com/office/drawing/2016/5/9/chartex" xmlns:cx4="http://schemas.microsoft.com/office/drawing/2016/5/10/chartex" xmlns:cx5="http://schemas.microsoft.com/office/drawing/2016/5/11/chartex" xmlns:cx6="http://schemas.microsoft.com/office/drawing/2016/5/12/chartex" xmlns:cx7="http://schemas.microsoft.com/office/drawing/2016/5/13/chartex" xmlns:cx8="http://schemas.microsoft.com/office/drawing/2016/5/14/chartex" xmlns:mc="http://schemas.openxmlformats.org/markup-compatibility/2006" xmlns:aink="http://schemas.microsoft.com/office/drawing/2016/ink" xmlns:am3d="http://schemas.microsoft.com/office/drawing/2017/model3d" xmlns:o="urn:schemas-microsoft-com:office:office" xmlns:oel="http://schemas.microsoft.com/office/2019/extlst" xmlns:r="http://schemas.openxmlformats.org/officeDocument/2006/relationships" xmlns:m="http://schemas.openxmlformats.org/officeDocument/2006/math" xmlns:v="urn:schemas-microsoft-com:vml" xmlns:wp14="http://schemas.microsoft.com/office/word/2010/wordprocessingDrawing" xmlns:wp="http://schemas.openxmlformats.org/drawingml/2006/wordprocessingDrawing" xmlns:w10="urn:schemas-microsoft-com:office:word" xmlns:w="http://schemas.openxmlformats.org/wordprocessingml/2006/main" xmlns:w14="http://schemas.microsoft.com/office/word/2010/wordml" xmlns:w15="http://schemas.microsoft.com/office/word/2012/wordml" xmlns:w16cex="http://schemas.microsoft.com/office/word/2018/wordml/cex" xmlns:w16cid="http://schemas.microsoft.com/office/word/2016/wordml/cid" xmlns:w16="http://schemas.microsoft.com/office/word/2018/wordml" xmlns:w16sdtdh="http://schemas.microsoft.com/office/word/2020/wordml/sdtdatahash" xmlns:w16se="http://schemas.microsoft.com/office/word/2015/wordml/symex" xmlns:wpg="http://schemas.microsoft.com/office/word/2010/wordprocessingGroup" xmlns:wpi="http://schemas.microsoft.com/office/word/2010/wordprocessingInk" xmlns:wne="http://schemas.microsoft.com/office/word/2006/wordml" xmlns:wps="http://schemas.microsoft.com/office/word/2010/wordprocessingShape" mc:Ignorable="w14 w15 w16se w16cid w16 w16cex w16sdtdh wp14">
+  <w15:person w15:author="Essa Ahmed Kamel Khalaf Aboujabal">
+    <w15:presenceInfo w15:providerId="AD" w15:userId="S::ea2004969@qu.edu.qa::562bf3a0-f1d3-4ce4-be95-19bb3a18695d"/>
+  </w15:person>
+</w15:people>
 </file>
 
 <file path=word/styles.xml><?xml version="1.0" encoding="utf-8"?>
@@ -27216,7 +26763,12 @@
 </file>
 
 <file path=customXml/item2.xml><?xml version="1.0" encoding="utf-8"?>
-<b:Sources xmlns:b="http://schemas.openxmlformats.org/officeDocument/2006/bibliography" xmlns="http://schemas.openxmlformats.org/officeDocument/2006/bibliography" SelectedStyle="\SIST02.XSL" StyleName="SIST02"/>
+<?mso-contentType ?>
+<FormTemplates xmlns="http://schemas.microsoft.com/sharepoint/v3/contenttype/forms">
+  <Display>DocumentLibraryForm</Display>
+  <Edit>DocumentLibraryForm</Edit>
+  <New>DocumentLibraryForm</New>
+</FormTemplates>
 </file>
 
 <file path=customXml/item3.xml><?xml version="1.0" encoding="utf-8"?>
@@ -27457,12 +27009,7 @@
 </file>
 
 <file path=customXml/item4.xml><?xml version="1.0" encoding="utf-8"?>
-<?mso-contentType ?>
-<FormTemplates xmlns="http://schemas.microsoft.com/sharepoint/v3/contenttype/forms">
-  <Display>DocumentLibraryForm</Display>
-  <Edit>DocumentLibraryForm</Edit>
-  <New>DocumentLibraryForm</New>
-</FormTemplates>
+<b:Sources xmlns:b="http://schemas.openxmlformats.org/officeDocument/2006/bibliography" xmlns="http://schemas.openxmlformats.org/officeDocument/2006/bibliography" SelectedStyle="\SIST02.XSL" StyleName="SIST02"/>
 </file>
 
 <file path=customXml/itemProps1.xml><?xml version="1.0" encoding="utf-8"?>
@@ -27477,9 +27024,9 @@
 </file>
 
 <file path=customXml/itemProps2.xml><?xml version="1.0" encoding="utf-8"?>
-<ds:datastoreItem xmlns:ds="http://schemas.openxmlformats.org/officeDocument/2006/customXml" ds:itemID="{7C435343-0015-406D-919B-609B7984309D}">
+<ds:datastoreItem xmlns:ds="http://schemas.openxmlformats.org/officeDocument/2006/customXml" ds:itemID="{E1A1C6F8-3B74-46F7-AF71-6CD48779A85A}">
   <ds:schemaRefs>
-    <ds:schemaRef ds:uri="http://schemas.openxmlformats.org/officeDocument/2006/bibliography"/>
+    <ds:schemaRef ds:uri="http://schemas.microsoft.com/sharepoint/v3/contenttype/forms"/>
   </ds:schemaRefs>
 </ds:datastoreItem>
 </file>
@@ -27504,9 +27051,9 @@
 </file>
 
 <file path=customXml/itemProps4.xml><?xml version="1.0" encoding="utf-8"?>
-<ds:datastoreItem xmlns:ds="http://schemas.openxmlformats.org/officeDocument/2006/customXml" ds:itemID="{E1A1C6F8-3B74-46F7-AF71-6CD48779A85A}">
+<ds:datastoreItem xmlns:ds="http://schemas.openxmlformats.org/officeDocument/2006/customXml" ds:itemID="{7C435343-0015-406D-919B-609B7984309D}">
   <ds:schemaRefs>
-    <ds:schemaRef ds:uri="http://schemas.microsoft.com/sharepoint/v3/contenttype/forms"/>
+    <ds:schemaRef ds:uri="http://schemas.openxmlformats.org/officeDocument/2006/bibliography"/>
   </ds:schemaRefs>
 </ds:datastoreItem>
 </file>
</xml_diff>

<commit_message>
use case specification E5-8
</commit_message>
<xml_diff>
--- a/CS_SDP_InProgress.docx
+++ b/CS_SDP_InProgress.docx
@@ -451,23 +451,7 @@
           <w:rFonts w:asciiTheme="minorHAnsi" w:hAnsiTheme="minorHAnsi" w:cstheme="minorBidi"/>
           <w:highlight w:val="yellow"/>
         </w:rPr>
-        <w:t xml:space="preserve">Mohamed Dhia </w:t>
-      </w:r>
-      <w:proofErr w:type="spellStart"/>
-      <w:r>
-        <w:rPr>
-          <w:rFonts w:asciiTheme="minorHAnsi" w:hAnsiTheme="minorHAnsi" w:cstheme="minorBidi"/>
-          <w:highlight w:val="yellow"/>
-        </w:rPr>
-        <w:t>Abdaoui</w:t>
-      </w:r>
-      <w:proofErr w:type="spellEnd"/>
-      <w:r>
-        <w:rPr>
-          <w:rFonts w:asciiTheme="minorHAnsi" w:hAnsiTheme="minorHAnsi" w:cstheme="minorBidi"/>
-          <w:highlight w:val="yellow"/>
-        </w:rPr>
-        <w:t xml:space="preserve"> (202005886)</w:t>
+        <w:t>Mohamed Dhia Abdaoui (202005886)</w:t>
       </w:r>
     </w:p>
     <w:p>
@@ -633,33 +617,8 @@
           <w:sz w:val="24"/>
           <w:szCs w:val="24"/>
         </w:rPr>
-        <w:t xml:space="preserve">Signature: </w:t>
-      </w:r>
-      <w:proofErr w:type="spellStart"/>
-      <w:r>
-        <w:rPr>
-          <w:sz w:val="24"/>
-          <w:szCs w:val="24"/>
-        </w:rPr>
-        <w:t>youssef</w:t>
-      </w:r>
-      <w:proofErr w:type="spellEnd"/>
-      <w:r>
-        <w:rPr>
-          <w:sz w:val="24"/>
-          <w:szCs w:val="24"/>
-        </w:rPr>
-        <w:t xml:space="preserve"> </w:t>
-      </w:r>
-      <w:proofErr w:type="spellStart"/>
-      <w:r>
-        <w:rPr>
-          <w:sz w:val="24"/>
-          <w:szCs w:val="24"/>
-        </w:rPr>
-        <w:t>aly</w:t>
-      </w:r>
-      <w:proofErr w:type="spellEnd"/>
+        <w:t>Signature: youssef aly</w:t>
+      </w:r>
     </w:p>
     <w:p>
       <w:pPr>
@@ -975,21 +934,12 @@
       <w:r>
         <w:t xml:space="preserve">&lt; </w:t>
       </w:r>
-      <w:proofErr w:type="spellStart"/>
       <w:r>
         <w:rPr>
           <w:b/>
           <w:bCs/>
         </w:rPr>
-        <w:t>ToDo</w:t>
-      </w:r>
-      <w:proofErr w:type="spellEnd"/>
-      <w:r>
-        <w:rPr>
-          <w:b/>
-          <w:bCs/>
-        </w:rPr>
-        <w:t>:</w:t>
+        <w:t>ToDo:</w:t>
       </w:r>
       <w:r>
         <w:t xml:space="preserve">  </w:t>
@@ -1065,21 +1015,12 @@
       <w:r>
         <w:t>&lt;</w:t>
       </w:r>
-      <w:proofErr w:type="spellStart"/>
       <w:r>
         <w:rPr>
           <w:b/>
           <w:bCs/>
         </w:rPr>
-        <w:t>ToDo</w:t>
-      </w:r>
-      <w:proofErr w:type="spellEnd"/>
-      <w:r>
-        <w:rPr>
-          <w:b/>
-          <w:bCs/>
-        </w:rPr>
-        <w:t>:</w:t>
+        <w:t>ToDo:</w:t>
       </w:r>
       <w:r>
         <w:t xml:space="preserve"> </w:t>
@@ -1232,21 +1173,7 @@
         <w:rPr>
           <w:color w:val="C00000"/>
         </w:rPr>
-        <w:t xml:space="preserve">Keep the </w:t>
-      </w:r>
-      <w:proofErr w:type="spellStart"/>
-      <w:r>
-        <w:rPr>
-          <w:color w:val="C00000"/>
-        </w:rPr>
-        <w:t>ToDo</w:t>
-      </w:r>
-      <w:proofErr w:type="spellEnd"/>
-      <w:r>
-        <w:rPr>
-          <w:color w:val="C00000"/>
-        </w:rPr>
-        <w:t xml:space="preserve"> instructions and only remove them from the </w:t>
+        <w:t xml:space="preserve">Keep the ToDo instructions and only remove them from the </w:t>
       </w:r>
       <w:r>
         <w:rPr>
@@ -1316,21 +1243,12 @@
       <w:r>
         <w:t xml:space="preserve">&lt; </w:t>
       </w:r>
-      <w:proofErr w:type="spellStart"/>
       <w:r>
         <w:rPr>
           <w:b/>
           <w:bCs/>
         </w:rPr>
-        <w:t>ToDo</w:t>
-      </w:r>
-      <w:proofErr w:type="spellEnd"/>
-      <w:r>
-        <w:rPr>
-          <w:b/>
-          <w:bCs/>
-        </w:rPr>
-        <w:t>:</w:t>
+        <w:t>ToDo:</w:t>
       </w:r>
       <w:r>
         <w:t xml:space="preserve">  </w:t>
@@ -6603,23 +6521,7 @@
           <w:rFonts w:eastAsia="Calibri" w:cs="Calibri"/>
           <w:color w:val="000000" w:themeColor="text1"/>
         </w:rPr>
-        <w:t xml:space="preserve">. Today, many cybercriminals rely on bad password management to successfully hack into an enterprise’s networks and systems. In 2020 research conducted by the </w:t>
-      </w:r>
-      <w:proofErr w:type="spellStart"/>
-      <w:r>
-        <w:rPr>
-          <w:rFonts w:eastAsia="Calibri" w:cs="Calibri"/>
-          <w:color w:val="000000" w:themeColor="text1"/>
-        </w:rPr>
-        <w:t>Ponemon</w:t>
-      </w:r>
-      <w:proofErr w:type="spellEnd"/>
-      <w:r>
-        <w:rPr>
-          <w:rFonts w:eastAsia="Calibri" w:cs="Calibri"/>
-          <w:color w:val="000000" w:themeColor="text1"/>
-        </w:rPr>
-        <w:t xml:space="preserve"> Institute, it was revealed that a significant 59% of organizations continue to depend solely on their employees' memory to manage their passwords </w:t>
+        <w:t xml:space="preserve">. Today, many cybercriminals rely on bad password management to successfully hack into an enterprise’s networks and systems. In 2020 research conducted by the Ponemon Institute, it was revealed that a significant 59% of organizations continue to depend solely on their employees' memory to manage their passwords </w:t>
       </w:r>
       <w:hyperlink w:anchor="Bookmark1">
         <w:r>
@@ -7233,23 +7135,13 @@
         </w:rPr>
         <w:t xml:space="preserve">&lt; </w:t>
       </w:r>
-      <w:proofErr w:type="spellStart"/>
       <w:r>
         <w:rPr>
           <w:rFonts w:cstheme="minorHAnsi"/>
           <w:b/>
           <w:bCs/>
         </w:rPr>
-        <w:t>ToDo</w:t>
-      </w:r>
-      <w:proofErr w:type="spellEnd"/>
-      <w:r>
-        <w:rPr>
-          <w:rFonts w:cstheme="minorHAnsi"/>
-          <w:b/>
-          <w:bCs/>
-        </w:rPr>
-        <w:t>:</w:t>
+        <w:t>ToDo:</w:t>
       </w:r>
       <w:r>
         <w:rPr>
@@ -7494,15 +7386,7 @@
         <w:spacing w:after="160" w:line="259" w:lineRule="auto"/>
       </w:pPr>
       <w:r>
-        <w:t xml:space="preserve"> Commercial Password Manager Providers: Such as LastPass, </w:t>
-      </w:r>
-      <w:proofErr w:type="spellStart"/>
-      <w:r>
-        <w:t>Dashlane</w:t>
-      </w:r>
-      <w:proofErr w:type="spellEnd"/>
-      <w:r>
-        <w:t xml:space="preserve">, and 1Password offer robust password management solutions to millions of users. </w:t>
+        <w:t xml:space="preserve"> Commercial Password Manager Providers: Such as LastPass, Dashlane, and 1Password offer robust password management solutions to millions of users. </w:t>
       </w:r>
     </w:p>
     <w:p>
@@ -7515,23 +7399,7 @@
         <w:spacing w:after="160" w:line="259" w:lineRule="auto"/>
       </w:pPr>
       <w:r>
-        <w:t xml:space="preserve">Open-source Projects: </w:t>
-      </w:r>
-      <w:proofErr w:type="spellStart"/>
-      <w:r>
-        <w:t>KeepassXC</w:t>
-      </w:r>
-      <w:proofErr w:type="spellEnd"/>
-      <w:r>
-        <w:t xml:space="preserve"> and </w:t>
-      </w:r>
-      <w:proofErr w:type="spellStart"/>
-      <w:r>
-        <w:t>Bitwarden</w:t>
-      </w:r>
-      <w:proofErr w:type="spellEnd"/>
-      <w:r>
-        <w:t xml:space="preserve"> are prominent open-source password managers reflecting a growing community-driven approach to password security.</w:t>
+        <w:t>Open-source Projects: KeepassXC and Bitwarden are prominent open-source password managers reflecting a growing community-driven approach to password security.</w:t>
       </w:r>
     </w:p>
     <w:p>
@@ -8410,23 +8278,7 @@
           <w:b/>
           <w:bCs/>
         </w:rPr>
-        <w:t xml:space="preserve">4- </w:t>
-      </w:r>
-      <w:proofErr w:type="spellStart"/>
-      <w:r>
-        <w:rPr>
-          <w:b/>
-          <w:bCs/>
-        </w:rPr>
-        <w:t>Zoho</w:t>
-      </w:r>
-      <w:proofErr w:type="spellEnd"/>
-      <w:r>
-        <w:rPr>
-          <w:b/>
-          <w:bCs/>
-        </w:rPr>
-        <w:t xml:space="preserve"> Vault </w:t>
+        <w:t xml:space="preserve">4- Zoho Vault </w:t>
       </w:r>
     </w:p>
     <w:p>
@@ -8443,13 +8295,8 @@
         </w:rPr>
         <w:tab/>
       </w:r>
-      <w:proofErr w:type="spellStart"/>
-      <w:r>
-        <w:t>Zoho</w:t>
-      </w:r>
-      <w:proofErr w:type="spellEnd"/>
-      <w:r>
-        <w:t xml:space="preserve"> Vault is a business-focused password manager with strong security, a cost-effective free version, various browser extensions, and phone support. It offers robust user management and Two-Factor Authentication options but may have a somewhat confusing interface. While not ideal for simplicity, it excels in business settings with granular password sharing control and integration with popular apps </w:t>
+      <w:r>
+        <w:t xml:space="preserve">Zoho Vault is a business-focused password manager with strong security, a cost-effective free version, various browser extensions, and phone support. It offers robust user management and Two-Factor Authentication options but may have a somewhat confusing interface. While not ideal for simplicity, it excels in business settings with granular password sharing control and integration with popular apps </w:t>
       </w:r>
       <w:hyperlink w:anchor="ZohoVault">
         <w:r>
@@ -8527,25 +8374,7 @@
           <w:bCs/>
           <w:color w:val="0070C0"/>
         </w:rPr>
-        <w:t xml:space="preserve">Figure 4: </w:t>
-      </w:r>
-      <w:proofErr w:type="spellStart"/>
-      <w:r>
-        <w:rPr>
-          <w:b/>
-          <w:bCs/>
-          <w:color w:val="0070C0"/>
-        </w:rPr>
-        <w:t>Zoho</w:t>
-      </w:r>
-      <w:proofErr w:type="spellEnd"/>
-      <w:r>
-        <w:rPr>
-          <w:b/>
-          <w:bCs/>
-          <w:color w:val="0070C0"/>
-        </w:rPr>
-        <w:t xml:space="preserve"> Vault UI and Desktop Application</w:t>
+        <w:t>Figure 4: Zoho Vault UI and Desktop Application</w:t>
       </w:r>
     </w:p>
     <w:p>
@@ -8731,10 +8560,7 @@
         <w:t>. While it no longer offers a free tier and charges for some advanced features, it remains a solid choice, but there's potential for improvement by including standard dark web monitoring and additional features like a VPN or Travel Mode.</w:t>
       </w:r>
       <w:r>
-        <w:t xml:space="preserve"> </w:t>
-      </w:r>
-      <w:r>
-        <w:t>In comparison to other projects, ours offers a free dark mode for users who prefer less screen brightness, in addition to providing all features at no cost.</w:t>
+        <w:t xml:space="preserve"> In comparison to other projects, ours offers a free dark mode for users who prefer less screen brightness, in addition to providing all features at no cost.</w:t>
       </w:r>
     </w:p>
     <w:p>
@@ -8818,36 +8644,19 @@
           <w:b/>
           <w:bCs/>
         </w:rPr>
-        <w:t xml:space="preserve">7 – </w:t>
-      </w:r>
-      <w:proofErr w:type="spellStart"/>
+        <w:t>7 – LogMeOnce</w:t>
+      </w:r>
+    </w:p>
+    <w:p>
       <w:r>
         <w:rPr>
           <w:b/>
           <w:bCs/>
         </w:rPr>
-        <w:t>LogMeOnce</w:t>
-      </w:r>
-      <w:proofErr w:type="spellEnd"/>
-    </w:p>
-    <w:p>
-      <w:r>
-        <w:rPr>
-          <w:b/>
-          <w:bCs/>
-        </w:rPr>
         <w:tab/>
       </w:r>
       <w:r>
-        <w:t xml:space="preserve"> </w:t>
-      </w:r>
-      <w:proofErr w:type="spellStart"/>
-      <w:r>
-        <w:t>LogMeOnce</w:t>
-      </w:r>
-      <w:proofErr w:type="spellEnd"/>
-      <w:r>
-        <w:t xml:space="preserve"> Password Management Suite is a feature-rich password manager, rivaling Dash Lane with its extensive feature set, including smartphone-based authentication for password less login </w:t>
+        <w:t xml:space="preserve"> LogMeOnce Password Management Suite is a feature-rich password manager, rivaling Dash Lane with its extensive feature set, including smartphone-based authentication for password less login </w:t>
       </w:r>
       <w:hyperlink w:anchor="LogMeOnce">
         <w:r>
@@ -8920,25 +8729,7 @@
           <w:bCs/>
           <w:color w:val="0070C0"/>
         </w:rPr>
-        <w:t xml:space="preserve">Figure 7: </w:t>
-      </w:r>
-      <w:proofErr w:type="spellStart"/>
-      <w:r>
-        <w:rPr>
-          <w:b/>
-          <w:bCs/>
-          <w:color w:val="0070C0"/>
-        </w:rPr>
-        <w:t>LogMeOnce</w:t>
-      </w:r>
-      <w:proofErr w:type="spellEnd"/>
-      <w:r>
-        <w:rPr>
-          <w:b/>
-          <w:bCs/>
-          <w:color w:val="0070C0"/>
-        </w:rPr>
-        <w:t xml:space="preserve"> UI and Desktop Application</w:t>
+        <w:t>Figure 7: LogMeOnce UI and Desktop Application</w:t>
       </w:r>
     </w:p>
     <w:p>
@@ -9510,21 +9301,12 @@
       <w:r>
         <w:t xml:space="preserve">&lt; </w:t>
       </w:r>
-      <w:proofErr w:type="spellStart"/>
       <w:r>
         <w:rPr>
           <w:b/>
           <w:bCs/>
         </w:rPr>
-        <w:t>ToDo</w:t>
-      </w:r>
-      <w:proofErr w:type="spellEnd"/>
-      <w:r>
-        <w:rPr>
-          <w:b/>
-          <w:bCs/>
-        </w:rPr>
-        <w:t>:</w:t>
+        <w:t>ToDo:</w:t>
       </w:r>
       <w:r>
         <w:t xml:space="preserve"> </w:t>
@@ -9591,23 +9373,13 @@
         </w:rPr>
         <w:t>&lt;</w:t>
       </w:r>
-      <w:proofErr w:type="spellStart"/>
       <w:r>
         <w:rPr>
           <w:b/>
           <w:bCs/>
           <w:color w:val="000000" w:themeColor="text1"/>
         </w:rPr>
-        <w:t>ToDo</w:t>
-      </w:r>
-      <w:proofErr w:type="spellEnd"/>
-      <w:r>
-        <w:rPr>
-          <w:b/>
-          <w:bCs/>
-          <w:color w:val="000000" w:themeColor="text1"/>
-        </w:rPr>
-        <w:t>:</w:t>
+        <w:t>ToDo:</w:t>
       </w:r>
       <w:r>
         <w:rPr>
@@ -9749,21 +9521,12 @@
       <w:r>
         <w:t>&lt;/</w:t>
       </w:r>
-      <w:proofErr w:type="spellStart"/>
       <w:r>
         <w:rPr>
           <w:b/>
           <w:bCs/>
         </w:rPr>
-        <w:t>ToDo</w:t>
-      </w:r>
-      <w:proofErr w:type="spellEnd"/>
-      <w:r>
-        <w:rPr>
-          <w:b/>
-          <w:bCs/>
-        </w:rPr>
-        <w:t>:</w:t>
+        <w:t>ToDo:</w:t>
       </w:r>
     </w:p>
     <w:p>
@@ -11717,6 +11480,2734 @@
         </w:tc>
       </w:tr>
     </w:tbl>
+    <w:p/>
+    <w:p/>
+    <w:tbl>
+      <w:tblPr>
+        <w:tblpPr w:leftFromText="180" w:rightFromText="180" w:vertAnchor="text" w:horzAnchor="margin" w:tblpY="-6"/>
+        <w:tblW w:w="9480" w:type="dxa"/>
+        <w:tblBorders>
+          <w:top w:val="single" w:sz="12" w:space="0" w:color="auto"/>
+          <w:left w:val="single" w:sz="12" w:space="0" w:color="auto"/>
+          <w:bottom w:val="single" w:sz="12" w:space="0" w:color="auto"/>
+          <w:right w:val="single" w:sz="12" w:space="0" w:color="auto"/>
+          <w:insideH w:val="single" w:sz="6" w:space="0" w:color="auto"/>
+          <w:insideV w:val="single" w:sz="6" w:space="0" w:color="auto"/>
+        </w:tblBorders>
+        <w:tblLayout w:type="fixed"/>
+        <w:tblLook w:val="04A0" w:firstRow="1" w:lastRow="0" w:firstColumn="1" w:lastColumn="0" w:noHBand="0" w:noVBand="1"/>
+      </w:tblPr>
+      <w:tblGrid>
+        <w:gridCol w:w="1970"/>
+        <w:gridCol w:w="2073"/>
+        <w:gridCol w:w="5437"/>
+      </w:tblGrid>
+      <w:tr>
+        <w:trPr>
+          <w:trHeight w:val="420"/>
+        </w:trPr>
+        <w:tc>
+          <w:tcPr>
+            <w:tcW w:w="1970" w:type="dxa"/>
+            <w:tcBorders>
+              <w:top w:val="single" w:sz="12" w:space="0" w:color="auto"/>
+              <w:left w:val="single" w:sz="12" w:space="0" w:color="auto"/>
+              <w:bottom w:val="single" w:sz="6" w:space="0" w:color="auto"/>
+              <w:right w:val="single" w:sz="6" w:space="0" w:color="auto"/>
+            </w:tcBorders>
+            <w:hideMark/>
+          </w:tcPr>
+          <w:p>
+            <w:pPr>
+              <w:spacing w:line="240" w:lineRule="auto"/>
+              <w:rPr>
+                <w:b/>
+                <w:bCs/>
+              </w:rPr>
+            </w:pPr>
+            <w:r>
+              <w:rPr>
+                <w:b/>
+                <w:bCs/>
+              </w:rPr>
+              <w:lastRenderedPageBreak/>
+              <w:t>Use Case ID:</w:t>
+            </w:r>
+          </w:p>
+        </w:tc>
+        <w:tc>
+          <w:tcPr>
+            <w:tcW w:w="7513" w:type="dxa"/>
+            <w:gridSpan w:val="2"/>
+            <w:tcBorders>
+              <w:top w:val="single" w:sz="12" w:space="0" w:color="auto"/>
+              <w:left w:val="single" w:sz="6" w:space="0" w:color="auto"/>
+              <w:bottom w:val="single" w:sz="6" w:space="0" w:color="auto"/>
+              <w:right w:val="single" w:sz="12" w:space="0" w:color="auto"/>
+            </w:tcBorders>
+            <w:hideMark/>
+          </w:tcPr>
+          <w:p>
+            <w:pPr>
+              <w:spacing w:line="240" w:lineRule="auto"/>
+              <w:jc w:val="center"/>
+            </w:pPr>
+            <w:r>
+              <w:rPr>
+                <w:rFonts w:eastAsia="MS Mincho" w:cs="Arial"/>
+                <w:b/>
+                <w:bCs/>
+                <w:color w:val="00B050"/>
+              </w:rPr>
+              <w:t>E5: Remove Credential</w:t>
+            </w:r>
+          </w:p>
+        </w:tc>
+      </w:tr>
+      <w:tr>
+        <w:trPr>
+          <w:trHeight w:val="407"/>
+        </w:trPr>
+        <w:tc>
+          <w:tcPr>
+            <w:tcW w:w="1970" w:type="dxa"/>
+            <w:tcBorders>
+              <w:top w:val="single" w:sz="6" w:space="0" w:color="auto"/>
+              <w:left w:val="single" w:sz="12" w:space="0" w:color="auto"/>
+              <w:bottom w:val="single" w:sz="6" w:space="0" w:color="auto"/>
+              <w:right w:val="single" w:sz="6" w:space="0" w:color="auto"/>
+            </w:tcBorders>
+            <w:hideMark/>
+          </w:tcPr>
+          <w:p>
+            <w:pPr>
+              <w:spacing w:line="240" w:lineRule="auto"/>
+              <w:rPr>
+                <w:b/>
+                <w:bCs/>
+                <w:rtl/>
+              </w:rPr>
+            </w:pPr>
+            <w:r>
+              <w:rPr>
+                <w:b/>
+                <w:bCs/>
+              </w:rPr>
+              <w:t>Brief Description</w:t>
+            </w:r>
+          </w:p>
+        </w:tc>
+        <w:tc>
+          <w:tcPr>
+            <w:tcW w:w="7513" w:type="dxa"/>
+            <w:gridSpan w:val="2"/>
+            <w:tcBorders>
+              <w:top w:val="single" w:sz="6" w:space="0" w:color="auto"/>
+              <w:left w:val="single" w:sz="6" w:space="0" w:color="auto"/>
+              <w:bottom w:val="single" w:sz="6" w:space="0" w:color="auto"/>
+              <w:right w:val="single" w:sz="12" w:space="0" w:color="auto"/>
+            </w:tcBorders>
+            <w:hideMark/>
+          </w:tcPr>
+          <w:p>
+            <w:pPr>
+              <w:spacing w:line="240" w:lineRule="auto"/>
+            </w:pPr>
+            <w:r>
+              <w:rPr>
+                <w:rFonts w:eastAsia="MS Mincho" w:cs="Arial"/>
+              </w:rPr>
+              <w:t>Users can delete login credentials they no longer need from their password manager.</w:t>
+            </w:r>
+          </w:p>
+        </w:tc>
+      </w:tr>
+      <w:tr>
+        <w:trPr>
+          <w:trHeight w:val="420"/>
+        </w:trPr>
+        <w:tc>
+          <w:tcPr>
+            <w:tcW w:w="1970" w:type="dxa"/>
+            <w:tcBorders>
+              <w:top w:val="single" w:sz="6" w:space="0" w:color="auto"/>
+              <w:left w:val="single" w:sz="12" w:space="0" w:color="auto"/>
+              <w:bottom w:val="single" w:sz="6" w:space="0" w:color="auto"/>
+              <w:right w:val="single" w:sz="6" w:space="0" w:color="auto"/>
+            </w:tcBorders>
+            <w:hideMark/>
+          </w:tcPr>
+          <w:p>
+            <w:pPr>
+              <w:spacing w:line="240" w:lineRule="auto"/>
+              <w:rPr>
+                <w:b/>
+                <w:bCs/>
+              </w:rPr>
+            </w:pPr>
+            <w:r>
+              <w:rPr>
+                <w:b/>
+                <w:bCs/>
+              </w:rPr>
+              <w:t>Primary actors</w:t>
+            </w:r>
+          </w:p>
+        </w:tc>
+        <w:tc>
+          <w:tcPr>
+            <w:tcW w:w="7513" w:type="dxa"/>
+            <w:gridSpan w:val="2"/>
+            <w:tcBorders>
+              <w:top w:val="single" w:sz="6" w:space="0" w:color="auto"/>
+              <w:left w:val="single" w:sz="6" w:space="0" w:color="auto"/>
+              <w:bottom w:val="single" w:sz="6" w:space="0" w:color="auto"/>
+              <w:right w:val="single" w:sz="12" w:space="0" w:color="auto"/>
+            </w:tcBorders>
+            <w:hideMark/>
+          </w:tcPr>
+          <w:p>
+            <w:pPr>
+              <w:spacing w:line="240" w:lineRule="auto"/>
+            </w:pPr>
+            <w:r>
+              <w:t>User</w:t>
+            </w:r>
+          </w:p>
+        </w:tc>
+      </w:tr>
+      <w:tr>
+        <w:trPr>
+          <w:trHeight w:val="407"/>
+        </w:trPr>
+        <w:tc>
+          <w:tcPr>
+            <w:tcW w:w="1970" w:type="dxa"/>
+            <w:tcBorders>
+              <w:top w:val="single" w:sz="6" w:space="0" w:color="auto"/>
+              <w:left w:val="single" w:sz="12" w:space="0" w:color="auto"/>
+              <w:bottom w:val="single" w:sz="6" w:space="0" w:color="auto"/>
+              <w:right w:val="single" w:sz="6" w:space="0" w:color="auto"/>
+            </w:tcBorders>
+            <w:hideMark/>
+          </w:tcPr>
+          <w:p>
+            <w:pPr>
+              <w:spacing w:line="240" w:lineRule="auto"/>
+              <w:rPr>
+                <w:b/>
+                <w:bCs/>
+                <w:rtl/>
+              </w:rPr>
+            </w:pPr>
+            <w:r>
+              <w:rPr>
+                <w:b/>
+                <w:bCs/>
+              </w:rPr>
+              <w:t>Trigger(s)</w:t>
+            </w:r>
+          </w:p>
+        </w:tc>
+        <w:tc>
+          <w:tcPr>
+            <w:tcW w:w="7513" w:type="dxa"/>
+            <w:gridSpan w:val="2"/>
+            <w:tcBorders>
+              <w:top w:val="single" w:sz="6" w:space="0" w:color="auto"/>
+              <w:left w:val="single" w:sz="6" w:space="0" w:color="auto"/>
+              <w:bottom w:val="single" w:sz="6" w:space="0" w:color="auto"/>
+              <w:right w:val="single" w:sz="12" w:space="0" w:color="auto"/>
+            </w:tcBorders>
+            <w:hideMark/>
+          </w:tcPr>
+          <w:p>
+            <w:pPr>
+              <w:spacing w:line="240" w:lineRule="auto"/>
+            </w:pPr>
+            <w:r>
+              <w:t>User clicks on “remove credential” button</w:t>
+            </w:r>
+          </w:p>
+        </w:tc>
+      </w:tr>
+      <w:tr>
+        <w:trPr>
+          <w:trHeight w:val="420"/>
+        </w:trPr>
+        <w:tc>
+          <w:tcPr>
+            <w:tcW w:w="1970" w:type="dxa"/>
+            <w:tcBorders>
+              <w:top w:val="single" w:sz="6" w:space="0" w:color="auto"/>
+              <w:left w:val="single" w:sz="12" w:space="0" w:color="auto"/>
+              <w:bottom w:val="single" w:sz="6" w:space="0" w:color="auto"/>
+              <w:right w:val="single" w:sz="6" w:space="0" w:color="auto"/>
+            </w:tcBorders>
+            <w:hideMark/>
+          </w:tcPr>
+          <w:p>
+            <w:pPr>
+              <w:spacing w:line="240" w:lineRule="auto"/>
+              <w:rPr>
+                <w:b/>
+                <w:bCs/>
+              </w:rPr>
+            </w:pPr>
+            <w:r>
+              <w:rPr>
+                <w:b/>
+                <w:bCs/>
+              </w:rPr>
+              <w:t>Preconditions:</w:t>
+            </w:r>
+          </w:p>
+        </w:tc>
+        <w:tc>
+          <w:tcPr>
+            <w:tcW w:w="7513" w:type="dxa"/>
+            <w:gridSpan w:val="2"/>
+            <w:tcBorders>
+              <w:top w:val="single" w:sz="6" w:space="0" w:color="auto"/>
+              <w:left w:val="single" w:sz="6" w:space="0" w:color="auto"/>
+              <w:bottom w:val="single" w:sz="6" w:space="0" w:color="auto"/>
+              <w:right w:val="single" w:sz="12" w:space="0" w:color="auto"/>
+            </w:tcBorders>
+            <w:hideMark/>
+          </w:tcPr>
+          <w:p>
+            <w:pPr>
+              <w:spacing w:line="240" w:lineRule="auto"/>
+            </w:pPr>
+            <w:r>
+              <w:t>User logged in, the “page” of the credential to be removed is open (credential selected)</w:t>
+            </w:r>
+          </w:p>
+        </w:tc>
+      </w:tr>
+      <w:tr>
+        <w:trPr>
+          <w:trHeight w:val="407"/>
+        </w:trPr>
+        <w:tc>
+          <w:tcPr>
+            <w:tcW w:w="1970" w:type="dxa"/>
+            <w:tcBorders>
+              <w:top w:val="single" w:sz="6" w:space="0" w:color="auto"/>
+              <w:left w:val="single" w:sz="12" w:space="0" w:color="auto"/>
+              <w:bottom w:val="single" w:sz="24" w:space="0" w:color="auto"/>
+              <w:right w:val="single" w:sz="6" w:space="0" w:color="auto"/>
+            </w:tcBorders>
+            <w:hideMark/>
+          </w:tcPr>
+          <w:p>
+            <w:pPr>
+              <w:spacing w:line="240" w:lineRule="auto"/>
+              <w:rPr>
+                <w:b/>
+                <w:bCs/>
+              </w:rPr>
+            </w:pPr>
+            <w:r>
+              <w:rPr>
+                <w:b/>
+                <w:bCs/>
+              </w:rPr>
+              <w:t>Postconditions:</w:t>
+            </w:r>
+          </w:p>
+        </w:tc>
+        <w:tc>
+          <w:tcPr>
+            <w:tcW w:w="7513" w:type="dxa"/>
+            <w:gridSpan w:val="2"/>
+            <w:tcBorders>
+              <w:top w:val="single" w:sz="6" w:space="0" w:color="auto"/>
+              <w:left w:val="single" w:sz="6" w:space="0" w:color="auto"/>
+              <w:bottom w:val="single" w:sz="6" w:space="0" w:color="auto"/>
+              <w:right w:val="single" w:sz="12" w:space="0" w:color="auto"/>
+            </w:tcBorders>
+            <w:hideMark/>
+          </w:tcPr>
+          <w:p>
+            <w:pPr>
+              <w:spacing w:line="240" w:lineRule="auto"/>
+            </w:pPr>
+            <w:r>
+              <w:t>Credential deleted</w:t>
+            </w:r>
+          </w:p>
+        </w:tc>
+      </w:tr>
+      <w:tr>
+        <w:trPr>
+          <w:trHeight w:val="420"/>
+        </w:trPr>
+        <w:tc>
+          <w:tcPr>
+            <w:tcW w:w="9483" w:type="dxa"/>
+            <w:gridSpan w:val="3"/>
+            <w:tcBorders>
+              <w:top w:val="single" w:sz="24" w:space="0" w:color="auto"/>
+              <w:left w:val="single" w:sz="12" w:space="0" w:color="auto"/>
+              <w:bottom w:val="single" w:sz="6" w:space="0" w:color="auto"/>
+              <w:right w:val="single" w:sz="12" w:space="0" w:color="auto"/>
+            </w:tcBorders>
+            <w:hideMark/>
+          </w:tcPr>
+          <w:p>
+            <w:pPr>
+              <w:spacing w:line="240" w:lineRule="auto"/>
+              <w:jc w:val="center"/>
+              <w:rPr>
+                <w:b/>
+                <w:bCs/>
+              </w:rPr>
+            </w:pPr>
+            <w:r>
+              <w:rPr>
+                <w:b/>
+                <w:bCs/>
+              </w:rPr>
+              <w:t>Normal Scenario</w:t>
+            </w:r>
+          </w:p>
+        </w:tc>
+      </w:tr>
+      <w:tr>
+        <w:trPr>
+          <w:trHeight w:val="334"/>
+        </w:trPr>
+        <w:tc>
+          <w:tcPr>
+            <w:tcW w:w="4044" w:type="dxa"/>
+            <w:gridSpan w:val="2"/>
+            <w:tcBorders>
+              <w:top w:val="single" w:sz="6" w:space="0" w:color="auto"/>
+              <w:left w:val="single" w:sz="12" w:space="0" w:color="auto"/>
+              <w:bottom w:val="single" w:sz="6" w:space="0" w:color="auto"/>
+              <w:right w:val="single" w:sz="6" w:space="0" w:color="auto"/>
+            </w:tcBorders>
+            <w:hideMark/>
+          </w:tcPr>
+          <w:p>
+            <w:pPr>
+              <w:spacing w:line="240" w:lineRule="auto"/>
+              <w:jc w:val="center"/>
+              <w:rPr>
+                <w:b/>
+                <w:bCs/>
+              </w:rPr>
+            </w:pPr>
+            <w:r>
+              <w:rPr>
+                <w:b/>
+                <w:bCs/>
+              </w:rPr>
+              <w:t>Actor Action</w:t>
+            </w:r>
+          </w:p>
+        </w:tc>
+        <w:tc>
+          <w:tcPr>
+            <w:tcW w:w="5439" w:type="dxa"/>
+            <w:tcBorders>
+              <w:top w:val="single" w:sz="6" w:space="0" w:color="auto"/>
+              <w:left w:val="single" w:sz="6" w:space="0" w:color="auto"/>
+              <w:bottom w:val="single" w:sz="6" w:space="0" w:color="auto"/>
+              <w:right w:val="single" w:sz="12" w:space="0" w:color="auto"/>
+            </w:tcBorders>
+            <w:hideMark/>
+          </w:tcPr>
+          <w:p>
+            <w:pPr>
+              <w:spacing w:line="240" w:lineRule="auto"/>
+              <w:jc w:val="center"/>
+              <w:rPr>
+                <w:b/>
+                <w:bCs/>
+              </w:rPr>
+            </w:pPr>
+            <w:r>
+              <w:rPr>
+                <w:b/>
+                <w:bCs/>
+              </w:rPr>
+              <w:t>System Response</w:t>
+            </w:r>
+          </w:p>
+        </w:tc>
+      </w:tr>
+      <w:tr>
+        <w:trPr>
+          <w:trHeight w:val="420"/>
+        </w:trPr>
+        <w:tc>
+          <w:tcPr>
+            <w:tcW w:w="4044" w:type="dxa"/>
+            <w:gridSpan w:val="2"/>
+            <w:tcBorders>
+              <w:top w:val="single" w:sz="6" w:space="0" w:color="auto"/>
+              <w:left w:val="single" w:sz="12" w:space="0" w:color="auto"/>
+              <w:bottom w:val="single" w:sz="6" w:space="0" w:color="auto"/>
+              <w:right w:val="single" w:sz="6" w:space="0" w:color="auto"/>
+            </w:tcBorders>
+            <w:hideMark/>
+          </w:tcPr>
+          <w:p>
+            <w:pPr>
+              <w:spacing w:line="240" w:lineRule="auto"/>
+            </w:pPr>
+            <w:r>
+              <w:t>1. clicks on “remove credential” button</w:t>
+            </w:r>
+          </w:p>
+        </w:tc>
+        <w:tc>
+          <w:tcPr>
+            <w:tcW w:w="5439" w:type="dxa"/>
+            <w:tcBorders>
+              <w:top w:val="single" w:sz="6" w:space="0" w:color="auto"/>
+              <w:left w:val="single" w:sz="6" w:space="0" w:color="auto"/>
+              <w:bottom w:val="single" w:sz="6" w:space="0" w:color="auto"/>
+              <w:right w:val="single" w:sz="12" w:space="0" w:color="auto"/>
+            </w:tcBorders>
+            <w:hideMark/>
+          </w:tcPr>
+          <w:p>
+            <w:pPr>
+              <w:spacing w:line="240" w:lineRule="auto"/>
+            </w:pPr>
+            <w:r>
+              <w:t>2. Find the credential to be removed</w:t>
+            </w:r>
+          </w:p>
+        </w:tc>
+      </w:tr>
+      <w:tr>
+        <w:trPr>
+          <w:trHeight w:val="448"/>
+        </w:trPr>
+        <w:tc>
+          <w:tcPr>
+            <w:tcW w:w="4044" w:type="dxa"/>
+            <w:gridSpan w:val="2"/>
+            <w:tcBorders>
+              <w:top w:val="single" w:sz="6" w:space="0" w:color="auto"/>
+              <w:left w:val="single" w:sz="12" w:space="0" w:color="auto"/>
+              <w:bottom w:val="single" w:sz="6" w:space="0" w:color="auto"/>
+              <w:right w:val="single" w:sz="6" w:space="0" w:color="auto"/>
+            </w:tcBorders>
+          </w:tcPr>
+          <w:p>
+            <w:pPr>
+              <w:spacing w:line="240" w:lineRule="auto"/>
+            </w:pPr>
+          </w:p>
+        </w:tc>
+        <w:tc>
+          <w:tcPr>
+            <w:tcW w:w="5439" w:type="dxa"/>
+            <w:tcBorders>
+              <w:top w:val="single" w:sz="6" w:space="0" w:color="auto"/>
+              <w:left w:val="single" w:sz="6" w:space="0" w:color="auto"/>
+              <w:bottom w:val="single" w:sz="6" w:space="0" w:color="auto"/>
+              <w:right w:val="single" w:sz="12" w:space="0" w:color="auto"/>
+            </w:tcBorders>
+            <w:hideMark/>
+          </w:tcPr>
+          <w:p>
+            <w:r>
+              <w:t xml:space="preserve">3. Ask user to confirm in a dialbox (may ask for masterkey -with alternative flow if wrong) </w:t>
+            </w:r>
+          </w:p>
+        </w:tc>
+      </w:tr>
+      <w:tr>
+        <w:trPr>
+          <w:trHeight w:val="448"/>
+        </w:trPr>
+        <w:tc>
+          <w:tcPr>
+            <w:tcW w:w="4044" w:type="dxa"/>
+            <w:gridSpan w:val="2"/>
+            <w:tcBorders>
+              <w:top w:val="single" w:sz="6" w:space="0" w:color="auto"/>
+              <w:left w:val="single" w:sz="12" w:space="0" w:color="auto"/>
+              <w:bottom w:val="single" w:sz="6" w:space="0" w:color="auto"/>
+              <w:right w:val="single" w:sz="6" w:space="0" w:color="auto"/>
+            </w:tcBorders>
+            <w:hideMark/>
+          </w:tcPr>
+          <w:p>
+            <w:pPr>
+              <w:pStyle w:val="ListParagraph"/>
+              <w:numPr>
+                <w:ilvl w:val="0"/>
+                <w:numId w:val="50"/>
+              </w:numPr>
+              <w:spacing w:line="240" w:lineRule="auto"/>
+            </w:pPr>
+            <w:r>
+              <w:t>Confirm removal (See 4.a for alternative flow)</w:t>
+            </w:r>
+          </w:p>
+        </w:tc>
+        <w:tc>
+          <w:tcPr>
+            <w:tcW w:w="5439" w:type="dxa"/>
+            <w:tcBorders>
+              <w:top w:val="single" w:sz="6" w:space="0" w:color="auto"/>
+              <w:left w:val="single" w:sz="6" w:space="0" w:color="auto"/>
+              <w:bottom w:val="single" w:sz="6" w:space="0" w:color="auto"/>
+              <w:right w:val="single" w:sz="12" w:space="0" w:color="auto"/>
+            </w:tcBorders>
+          </w:tcPr>
+          <w:p/>
+        </w:tc>
+      </w:tr>
+      <w:tr>
+        <w:trPr>
+          <w:trHeight w:val="461"/>
+        </w:trPr>
+        <w:tc>
+          <w:tcPr>
+            <w:tcW w:w="4044" w:type="dxa"/>
+            <w:gridSpan w:val="2"/>
+            <w:tcBorders>
+              <w:top w:val="single" w:sz="6" w:space="0" w:color="auto"/>
+              <w:left w:val="single" w:sz="12" w:space="0" w:color="auto"/>
+              <w:bottom w:val="single" w:sz="6" w:space="0" w:color="auto"/>
+              <w:right w:val="single" w:sz="6" w:space="0" w:color="auto"/>
+            </w:tcBorders>
+          </w:tcPr>
+          <w:p>
+            <w:pPr>
+              <w:spacing w:line="240" w:lineRule="auto"/>
+            </w:pPr>
+          </w:p>
+        </w:tc>
+        <w:tc>
+          <w:tcPr>
+            <w:tcW w:w="5439" w:type="dxa"/>
+            <w:tcBorders>
+              <w:top w:val="single" w:sz="6" w:space="0" w:color="auto"/>
+              <w:left w:val="single" w:sz="6" w:space="0" w:color="auto"/>
+              <w:bottom w:val="single" w:sz="6" w:space="0" w:color="auto"/>
+              <w:right w:val="single" w:sz="12" w:space="0" w:color="auto"/>
+            </w:tcBorders>
+            <w:hideMark/>
+          </w:tcPr>
+          <w:p>
+            <w:pPr>
+              <w:pStyle w:val="ListParagraph"/>
+              <w:numPr>
+                <w:ilvl w:val="0"/>
+                <w:numId w:val="50"/>
+              </w:numPr>
+            </w:pPr>
+            <w:r>
+              <w:t>Delete the credential</w:t>
+            </w:r>
+          </w:p>
+        </w:tc>
+      </w:tr>
+      <w:tr>
+        <w:trPr>
+          <w:trHeight w:val="557"/>
+        </w:trPr>
+        <w:tc>
+          <w:tcPr>
+            <w:tcW w:w="9483" w:type="dxa"/>
+            <w:gridSpan w:val="3"/>
+            <w:tcBorders>
+              <w:top w:val="single" w:sz="6" w:space="0" w:color="auto"/>
+              <w:left w:val="single" w:sz="12" w:space="0" w:color="auto"/>
+              <w:bottom w:val="single" w:sz="12" w:space="0" w:color="auto"/>
+              <w:right w:val="single" w:sz="12" w:space="0" w:color="auto"/>
+            </w:tcBorders>
+            <w:hideMark/>
+          </w:tcPr>
+          <w:p>
+            <w:pPr>
+              <w:spacing w:line="240" w:lineRule="auto"/>
+            </w:pPr>
+            <w:r>
+              <w:t>Alternative flows:</w:t>
+            </w:r>
+          </w:p>
+          <w:p>
+            <w:pPr>
+              <w:spacing w:line="240" w:lineRule="auto"/>
+            </w:pPr>
+            <w:r>
+              <w:t>4.a The user does not confirm: get back to the previous page (credential page)</w:t>
+            </w:r>
+          </w:p>
+        </w:tc>
+      </w:tr>
+    </w:tbl>
+    <w:p/>
+    <w:tbl>
+      <w:tblPr>
+        <w:tblW w:w="0" w:type="auto"/>
+        <w:tblBorders>
+          <w:top w:val="single" w:sz="12" w:space="0" w:color="auto"/>
+          <w:left w:val="single" w:sz="12" w:space="0" w:color="auto"/>
+          <w:bottom w:val="single" w:sz="12" w:space="0" w:color="auto"/>
+          <w:right w:val="single" w:sz="12" w:space="0" w:color="auto"/>
+          <w:insideH w:val="single" w:sz="6" w:space="0" w:color="auto"/>
+          <w:insideV w:val="single" w:sz="6" w:space="0" w:color="auto"/>
+        </w:tblBorders>
+        <w:tblLayout w:type="fixed"/>
+        <w:tblLook w:val="04A0" w:firstRow="1" w:lastRow="0" w:firstColumn="1" w:lastColumn="0" w:noHBand="0" w:noVBand="1"/>
+      </w:tblPr>
+      <w:tblGrid>
+        <w:gridCol w:w="1809"/>
+        <w:gridCol w:w="2552"/>
+        <w:gridCol w:w="4496"/>
+      </w:tblGrid>
+      <w:tr>
+        <w:tc>
+          <w:tcPr>
+            <w:tcW w:w="1809" w:type="dxa"/>
+            <w:tcBorders>
+              <w:top w:val="single" w:sz="12" w:space="0" w:color="auto"/>
+              <w:left w:val="single" w:sz="12" w:space="0" w:color="auto"/>
+              <w:bottom w:val="single" w:sz="6" w:space="0" w:color="auto"/>
+              <w:right w:val="single" w:sz="6" w:space="0" w:color="auto"/>
+            </w:tcBorders>
+            <w:hideMark/>
+          </w:tcPr>
+          <w:p>
+            <w:pPr>
+              <w:spacing w:line="240" w:lineRule="auto"/>
+              <w:rPr>
+                <w:b/>
+                <w:bCs/>
+              </w:rPr>
+            </w:pPr>
+            <w:r>
+              <w:rPr>
+                <w:b/>
+                <w:bCs/>
+              </w:rPr>
+              <w:t>Use Case ID:</w:t>
+            </w:r>
+          </w:p>
+        </w:tc>
+        <w:tc>
+          <w:tcPr>
+            <w:tcW w:w="7048" w:type="dxa"/>
+            <w:gridSpan w:val="2"/>
+            <w:tcBorders>
+              <w:top w:val="single" w:sz="12" w:space="0" w:color="auto"/>
+              <w:left w:val="single" w:sz="6" w:space="0" w:color="auto"/>
+              <w:bottom w:val="single" w:sz="6" w:space="0" w:color="auto"/>
+              <w:right w:val="single" w:sz="12" w:space="0" w:color="auto"/>
+            </w:tcBorders>
+            <w:hideMark/>
+          </w:tcPr>
+          <w:p>
+            <w:pPr>
+              <w:spacing w:line="240" w:lineRule="auto"/>
+              <w:jc w:val="center"/>
+            </w:pPr>
+            <w:r>
+              <w:rPr>
+                <w:rFonts w:eastAsia="MS Mincho" w:cs="Arial"/>
+                <w:b/>
+                <w:bCs/>
+                <w:color w:val="00B050"/>
+              </w:rPr>
+              <w:t xml:space="preserve">E6: </w:t>
+            </w:r>
+            <w:r>
+              <w:rPr>
+                <w:rFonts w:eastAsia="MS Mincho" w:cs="Arial"/>
+                <w:b/>
+                <w:bCs/>
+                <w:color w:val="00B050"/>
+              </w:rPr>
+              <w:t>AutoFill Credentials</w:t>
+            </w:r>
+          </w:p>
+        </w:tc>
+      </w:tr>
+      <w:tr>
+        <w:tc>
+          <w:tcPr>
+            <w:tcW w:w="1809" w:type="dxa"/>
+            <w:tcBorders>
+              <w:top w:val="single" w:sz="6" w:space="0" w:color="auto"/>
+              <w:left w:val="single" w:sz="12" w:space="0" w:color="auto"/>
+              <w:bottom w:val="single" w:sz="6" w:space="0" w:color="auto"/>
+              <w:right w:val="single" w:sz="6" w:space="0" w:color="auto"/>
+            </w:tcBorders>
+            <w:hideMark/>
+          </w:tcPr>
+          <w:p>
+            <w:pPr>
+              <w:spacing w:line="240" w:lineRule="auto"/>
+              <w:rPr>
+                <w:b/>
+                <w:bCs/>
+                <w:rtl/>
+              </w:rPr>
+            </w:pPr>
+            <w:r>
+              <w:rPr>
+                <w:b/>
+                <w:bCs/>
+              </w:rPr>
+              <w:t>Brief Description</w:t>
+            </w:r>
+          </w:p>
+        </w:tc>
+        <w:tc>
+          <w:tcPr>
+            <w:tcW w:w="7048" w:type="dxa"/>
+            <w:gridSpan w:val="2"/>
+            <w:tcBorders>
+              <w:top w:val="single" w:sz="6" w:space="0" w:color="auto"/>
+              <w:left w:val="single" w:sz="6" w:space="0" w:color="auto"/>
+              <w:bottom w:val="single" w:sz="6" w:space="0" w:color="auto"/>
+              <w:right w:val="single" w:sz="12" w:space="0" w:color="auto"/>
+            </w:tcBorders>
+            <w:hideMark/>
+          </w:tcPr>
+          <w:p>
+            <w:pPr>
+              <w:spacing w:line="240" w:lineRule="auto"/>
+            </w:pPr>
+            <w:r>
+              <w:rPr>
+                <w:rFonts w:eastAsia="MS Mincho" w:cs="Arial"/>
+              </w:rPr>
+              <w:t>The password manager can automatically fill in login credentials when users visit websites or apps, streamlining the login process.</w:t>
+            </w:r>
+          </w:p>
+        </w:tc>
+      </w:tr>
+      <w:tr>
+        <w:tc>
+          <w:tcPr>
+            <w:tcW w:w="1809" w:type="dxa"/>
+            <w:tcBorders>
+              <w:top w:val="single" w:sz="6" w:space="0" w:color="auto"/>
+              <w:left w:val="single" w:sz="12" w:space="0" w:color="auto"/>
+              <w:bottom w:val="single" w:sz="6" w:space="0" w:color="auto"/>
+              <w:right w:val="single" w:sz="6" w:space="0" w:color="auto"/>
+            </w:tcBorders>
+            <w:hideMark/>
+          </w:tcPr>
+          <w:p>
+            <w:pPr>
+              <w:spacing w:line="240" w:lineRule="auto"/>
+              <w:rPr>
+                <w:b/>
+                <w:bCs/>
+              </w:rPr>
+            </w:pPr>
+            <w:r>
+              <w:rPr>
+                <w:b/>
+                <w:bCs/>
+              </w:rPr>
+              <w:t>Primary actors</w:t>
+            </w:r>
+          </w:p>
+        </w:tc>
+        <w:tc>
+          <w:tcPr>
+            <w:tcW w:w="7048" w:type="dxa"/>
+            <w:gridSpan w:val="2"/>
+            <w:tcBorders>
+              <w:top w:val="single" w:sz="6" w:space="0" w:color="auto"/>
+              <w:left w:val="single" w:sz="6" w:space="0" w:color="auto"/>
+              <w:bottom w:val="single" w:sz="6" w:space="0" w:color="auto"/>
+              <w:right w:val="single" w:sz="12" w:space="0" w:color="auto"/>
+            </w:tcBorders>
+            <w:hideMark/>
+          </w:tcPr>
+          <w:p>
+            <w:pPr>
+              <w:spacing w:line="240" w:lineRule="auto"/>
+            </w:pPr>
+            <w:r>
+              <w:t>User</w:t>
+            </w:r>
+          </w:p>
+        </w:tc>
+      </w:tr>
+      <w:tr>
+        <w:tc>
+          <w:tcPr>
+            <w:tcW w:w="1809" w:type="dxa"/>
+            <w:tcBorders>
+              <w:top w:val="single" w:sz="6" w:space="0" w:color="auto"/>
+              <w:left w:val="single" w:sz="12" w:space="0" w:color="auto"/>
+              <w:bottom w:val="single" w:sz="6" w:space="0" w:color="auto"/>
+              <w:right w:val="single" w:sz="6" w:space="0" w:color="auto"/>
+            </w:tcBorders>
+            <w:hideMark/>
+          </w:tcPr>
+          <w:p>
+            <w:pPr>
+              <w:spacing w:line="240" w:lineRule="auto"/>
+              <w:rPr>
+                <w:b/>
+                <w:bCs/>
+              </w:rPr>
+            </w:pPr>
+            <w:r>
+              <w:rPr>
+                <w:b/>
+                <w:bCs/>
+              </w:rPr>
+              <w:t>Trigger(s)</w:t>
+            </w:r>
+          </w:p>
+        </w:tc>
+        <w:tc>
+          <w:tcPr>
+            <w:tcW w:w="7048" w:type="dxa"/>
+            <w:gridSpan w:val="2"/>
+            <w:tcBorders>
+              <w:top w:val="single" w:sz="6" w:space="0" w:color="auto"/>
+              <w:left w:val="single" w:sz="6" w:space="0" w:color="auto"/>
+              <w:bottom w:val="single" w:sz="6" w:space="0" w:color="auto"/>
+              <w:right w:val="single" w:sz="12" w:space="0" w:color="auto"/>
+            </w:tcBorders>
+            <w:hideMark/>
+          </w:tcPr>
+          <w:p>
+            <w:pPr>
+              <w:spacing w:line="240" w:lineRule="auto"/>
+            </w:pPr>
+            <w:r>
+              <w:t>User clicks on “open in web browser”</w:t>
+            </w:r>
+          </w:p>
+        </w:tc>
+      </w:tr>
+      <w:tr>
+        <w:tc>
+          <w:tcPr>
+            <w:tcW w:w="1809" w:type="dxa"/>
+            <w:tcBorders>
+              <w:top w:val="single" w:sz="6" w:space="0" w:color="auto"/>
+              <w:left w:val="single" w:sz="12" w:space="0" w:color="auto"/>
+              <w:bottom w:val="single" w:sz="6" w:space="0" w:color="auto"/>
+              <w:right w:val="single" w:sz="6" w:space="0" w:color="auto"/>
+            </w:tcBorders>
+            <w:hideMark/>
+          </w:tcPr>
+          <w:p>
+            <w:pPr>
+              <w:spacing w:line="240" w:lineRule="auto"/>
+              <w:rPr>
+                <w:b/>
+                <w:bCs/>
+              </w:rPr>
+            </w:pPr>
+            <w:r>
+              <w:rPr>
+                <w:b/>
+                <w:bCs/>
+              </w:rPr>
+              <w:t>Preconditions:</w:t>
+            </w:r>
+          </w:p>
+        </w:tc>
+        <w:tc>
+          <w:tcPr>
+            <w:tcW w:w="7048" w:type="dxa"/>
+            <w:gridSpan w:val="2"/>
+            <w:tcBorders>
+              <w:top w:val="single" w:sz="6" w:space="0" w:color="auto"/>
+              <w:left w:val="single" w:sz="6" w:space="0" w:color="auto"/>
+              <w:bottom w:val="single" w:sz="6" w:space="0" w:color="auto"/>
+              <w:right w:val="single" w:sz="12" w:space="0" w:color="auto"/>
+            </w:tcBorders>
+            <w:hideMark/>
+          </w:tcPr>
+          <w:p>
+            <w:pPr>
+              <w:spacing w:after="0" w:line="240" w:lineRule="auto"/>
+            </w:pPr>
+            <w:r>
+              <w:t>User logged in</w:t>
+            </w:r>
+          </w:p>
+          <w:p>
+            <w:pPr>
+              <w:spacing w:after="0" w:line="240" w:lineRule="auto"/>
+            </w:pPr>
+            <w:r>
+              <w:t>The “page” of the credential to log in is open (credential selected)</w:t>
+            </w:r>
+          </w:p>
+          <w:p>
+            <w:pPr>
+              <w:spacing w:after="0" w:line="240" w:lineRule="auto"/>
+            </w:pPr>
+            <w:r>
+              <w:t>The website is “known” to the software</w:t>
+            </w:r>
+          </w:p>
+        </w:tc>
+      </w:tr>
+      <w:tr>
+        <w:tc>
+          <w:tcPr>
+            <w:tcW w:w="1809" w:type="dxa"/>
+            <w:tcBorders>
+              <w:top w:val="single" w:sz="6" w:space="0" w:color="auto"/>
+              <w:left w:val="single" w:sz="12" w:space="0" w:color="auto"/>
+              <w:bottom w:val="single" w:sz="24" w:space="0" w:color="auto"/>
+              <w:right w:val="single" w:sz="6" w:space="0" w:color="auto"/>
+            </w:tcBorders>
+            <w:hideMark/>
+          </w:tcPr>
+          <w:p>
+            <w:pPr>
+              <w:spacing w:line="240" w:lineRule="auto"/>
+              <w:rPr>
+                <w:b/>
+                <w:bCs/>
+              </w:rPr>
+            </w:pPr>
+            <w:r>
+              <w:rPr>
+                <w:b/>
+                <w:bCs/>
+              </w:rPr>
+              <w:t>Postconditions:</w:t>
+            </w:r>
+          </w:p>
+        </w:tc>
+        <w:tc>
+          <w:tcPr>
+            <w:tcW w:w="7048" w:type="dxa"/>
+            <w:gridSpan w:val="2"/>
+            <w:tcBorders>
+              <w:top w:val="single" w:sz="6" w:space="0" w:color="auto"/>
+              <w:left w:val="single" w:sz="6" w:space="0" w:color="auto"/>
+              <w:bottom w:val="single" w:sz="6" w:space="0" w:color="auto"/>
+              <w:right w:val="single" w:sz="12" w:space="0" w:color="auto"/>
+            </w:tcBorders>
+            <w:hideMark/>
+          </w:tcPr>
+          <w:p>
+            <w:pPr>
+              <w:spacing w:line="240" w:lineRule="auto"/>
+            </w:pPr>
+            <w:r>
+              <w:t>Selected website open and user credentials entered</w:t>
+            </w:r>
+          </w:p>
+        </w:tc>
+      </w:tr>
+      <w:tr>
+        <w:tc>
+          <w:tcPr>
+            <w:tcW w:w="8857" w:type="dxa"/>
+            <w:gridSpan w:val="3"/>
+            <w:tcBorders>
+              <w:top w:val="single" w:sz="24" w:space="0" w:color="auto"/>
+              <w:left w:val="single" w:sz="12" w:space="0" w:color="auto"/>
+              <w:bottom w:val="single" w:sz="6" w:space="0" w:color="auto"/>
+              <w:right w:val="single" w:sz="12" w:space="0" w:color="auto"/>
+            </w:tcBorders>
+            <w:hideMark/>
+          </w:tcPr>
+          <w:p>
+            <w:pPr>
+              <w:spacing w:line="240" w:lineRule="auto"/>
+              <w:jc w:val="center"/>
+              <w:rPr>
+                <w:b/>
+                <w:bCs/>
+              </w:rPr>
+            </w:pPr>
+            <w:r>
+              <w:rPr>
+                <w:b/>
+                <w:bCs/>
+              </w:rPr>
+              <w:t>Normal Scenario</w:t>
+            </w:r>
+          </w:p>
+        </w:tc>
+      </w:tr>
+      <w:tr>
+        <w:tc>
+          <w:tcPr>
+            <w:tcW w:w="4361" w:type="dxa"/>
+            <w:gridSpan w:val="2"/>
+            <w:tcBorders>
+              <w:top w:val="single" w:sz="6" w:space="0" w:color="auto"/>
+              <w:left w:val="single" w:sz="12" w:space="0" w:color="auto"/>
+              <w:bottom w:val="single" w:sz="6" w:space="0" w:color="auto"/>
+              <w:right w:val="single" w:sz="6" w:space="0" w:color="auto"/>
+            </w:tcBorders>
+            <w:hideMark/>
+          </w:tcPr>
+          <w:p>
+            <w:pPr>
+              <w:spacing w:line="240" w:lineRule="auto"/>
+              <w:jc w:val="center"/>
+              <w:rPr>
+                <w:b/>
+                <w:bCs/>
+              </w:rPr>
+            </w:pPr>
+            <w:r>
+              <w:rPr>
+                <w:b/>
+                <w:bCs/>
+              </w:rPr>
+              <w:t>Actor Action</w:t>
+            </w:r>
+          </w:p>
+        </w:tc>
+        <w:tc>
+          <w:tcPr>
+            <w:tcW w:w="4496" w:type="dxa"/>
+            <w:tcBorders>
+              <w:top w:val="single" w:sz="6" w:space="0" w:color="auto"/>
+              <w:left w:val="single" w:sz="6" w:space="0" w:color="auto"/>
+              <w:bottom w:val="single" w:sz="6" w:space="0" w:color="auto"/>
+              <w:right w:val="single" w:sz="12" w:space="0" w:color="auto"/>
+            </w:tcBorders>
+            <w:hideMark/>
+          </w:tcPr>
+          <w:p>
+            <w:pPr>
+              <w:spacing w:line="240" w:lineRule="auto"/>
+              <w:jc w:val="center"/>
+              <w:rPr>
+                <w:b/>
+                <w:bCs/>
+              </w:rPr>
+            </w:pPr>
+            <w:r>
+              <w:rPr>
+                <w:b/>
+                <w:bCs/>
+              </w:rPr>
+              <w:t>System Response</w:t>
+            </w:r>
+          </w:p>
+        </w:tc>
+      </w:tr>
+      <w:tr>
+        <w:tc>
+          <w:tcPr>
+            <w:tcW w:w="4361" w:type="dxa"/>
+            <w:gridSpan w:val="2"/>
+            <w:tcBorders>
+              <w:top w:val="single" w:sz="6" w:space="0" w:color="auto"/>
+              <w:left w:val="single" w:sz="12" w:space="0" w:color="auto"/>
+              <w:bottom w:val="single" w:sz="6" w:space="0" w:color="auto"/>
+              <w:right w:val="single" w:sz="6" w:space="0" w:color="auto"/>
+            </w:tcBorders>
+            <w:hideMark/>
+          </w:tcPr>
+          <w:p>
+            <w:pPr>
+              <w:spacing w:line="240" w:lineRule="auto"/>
+            </w:pPr>
+            <w:r>
+              <w:t>1. User clicks on “open in web browser”</w:t>
+            </w:r>
+          </w:p>
+        </w:tc>
+        <w:tc>
+          <w:tcPr>
+            <w:tcW w:w="4496" w:type="dxa"/>
+            <w:tcBorders>
+              <w:top w:val="single" w:sz="6" w:space="0" w:color="auto"/>
+              <w:left w:val="single" w:sz="6" w:space="0" w:color="auto"/>
+              <w:bottom w:val="single" w:sz="6" w:space="0" w:color="auto"/>
+              <w:right w:val="single" w:sz="12" w:space="0" w:color="auto"/>
+            </w:tcBorders>
+            <w:hideMark/>
+          </w:tcPr>
+          <w:p>
+            <w:pPr>
+              <w:spacing w:line="240" w:lineRule="auto"/>
+            </w:pPr>
+            <w:r>
+              <w:t>2. Find the credentials</w:t>
+            </w:r>
+          </w:p>
+        </w:tc>
+      </w:tr>
+      <w:tr>
+        <w:tc>
+          <w:tcPr>
+            <w:tcW w:w="4361" w:type="dxa"/>
+            <w:gridSpan w:val="2"/>
+            <w:tcBorders>
+              <w:top w:val="single" w:sz="6" w:space="0" w:color="auto"/>
+              <w:left w:val="single" w:sz="12" w:space="0" w:color="auto"/>
+              <w:bottom w:val="single" w:sz="6" w:space="0" w:color="auto"/>
+              <w:right w:val="single" w:sz="6" w:space="0" w:color="auto"/>
+            </w:tcBorders>
+          </w:tcPr>
+          <w:p>
+            <w:pPr>
+              <w:spacing w:line="240" w:lineRule="auto"/>
+            </w:pPr>
+          </w:p>
+        </w:tc>
+        <w:tc>
+          <w:tcPr>
+            <w:tcW w:w="4496" w:type="dxa"/>
+            <w:tcBorders>
+              <w:top w:val="single" w:sz="6" w:space="0" w:color="auto"/>
+              <w:left w:val="single" w:sz="6" w:space="0" w:color="auto"/>
+              <w:bottom w:val="single" w:sz="6" w:space="0" w:color="auto"/>
+              <w:right w:val="single" w:sz="12" w:space="0" w:color="auto"/>
+            </w:tcBorders>
+            <w:hideMark/>
+          </w:tcPr>
+          <w:p>
+            <w:pPr>
+              <w:spacing w:line="240" w:lineRule="auto"/>
+            </w:pPr>
+            <w:r>
+              <w:t>3. Open the web page with credentials</w:t>
+            </w:r>
+          </w:p>
+        </w:tc>
+      </w:tr>
+      <w:tr>
+        <w:tc>
+          <w:tcPr>
+            <w:tcW w:w="8857" w:type="dxa"/>
+            <w:gridSpan w:val="3"/>
+            <w:tcBorders>
+              <w:top w:val="single" w:sz="6" w:space="0" w:color="auto"/>
+              <w:left w:val="single" w:sz="12" w:space="0" w:color="auto"/>
+              <w:bottom w:val="single" w:sz="12" w:space="0" w:color="auto"/>
+              <w:right w:val="single" w:sz="12" w:space="0" w:color="auto"/>
+            </w:tcBorders>
+            <w:hideMark/>
+          </w:tcPr>
+          <w:p>
+            <w:pPr>
+              <w:spacing w:line="240" w:lineRule="auto"/>
+            </w:pPr>
+            <w:r>
+              <w:t>Alternative flows: -None-</w:t>
+            </w:r>
+          </w:p>
+        </w:tc>
+      </w:tr>
+    </w:tbl>
+    <w:p>
+      <w:pPr>
+        <w:spacing w:line="240" w:lineRule="auto"/>
+      </w:pPr>
+    </w:p>
+    <w:tbl>
+      <w:tblPr>
+        <w:tblW w:w="0" w:type="auto"/>
+        <w:tblBorders>
+          <w:top w:val="single" w:sz="12" w:space="0" w:color="auto"/>
+          <w:left w:val="single" w:sz="12" w:space="0" w:color="auto"/>
+          <w:bottom w:val="single" w:sz="12" w:space="0" w:color="auto"/>
+          <w:right w:val="single" w:sz="12" w:space="0" w:color="auto"/>
+          <w:insideH w:val="single" w:sz="6" w:space="0" w:color="auto"/>
+          <w:insideV w:val="single" w:sz="6" w:space="0" w:color="auto"/>
+        </w:tblBorders>
+        <w:tblLayout w:type="fixed"/>
+        <w:tblLook w:val="04A0" w:firstRow="1" w:lastRow="0" w:firstColumn="1" w:lastColumn="0" w:noHBand="0" w:noVBand="1"/>
+      </w:tblPr>
+      <w:tblGrid>
+        <w:gridCol w:w="1809"/>
+        <w:gridCol w:w="2552"/>
+        <w:gridCol w:w="4555"/>
+      </w:tblGrid>
+      <w:tr>
+        <w:tc>
+          <w:tcPr>
+            <w:tcW w:w="1809" w:type="dxa"/>
+            <w:tcBorders>
+              <w:top w:val="single" w:sz="12" w:space="0" w:color="auto"/>
+              <w:left w:val="single" w:sz="12" w:space="0" w:color="auto"/>
+              <w:bottom w:val="single" w:sz="6" w:space="0" w:color="auto"/>
+              <w:right w:val="single" w:sz="6" w:space="0" w:color="auto"/>
+            </w:tcBorders>
+            <w:hideMark/>
+          </w:tcPr>
+          <w:p>
+            <w:pPr>
+              <w:spacing w:line="240" w:lineRule="auto"/>
+              <w:rPr>
+                <w:b/>
+                <w:bCs/>
+              </w:rPr>
+            </w:pPr>
+            <w:r>
+              <w:rPr>
+                <w:b/>
+                <w:bCs/>
+              </w:rPr>
+              <w:t>Use Case ID:</w:t>
+            </w:r>
+          </w:p>
+        </w:tc>
+        <w:tc>
+          <w:tcPr>
+            <w:tcW w:w="7107" w:type="dxa"/>
+            <w:gridSpan w:val="2"/>
+            <w:tcBorders>
+              <w:top w:val="single" w:sz="12" w:space="0" w:color="auto"/>
+              <w:left w:val="single" w:sz="6" w:space="0" w:color="auto"/>
+              <w:bottom w:val="single" w:sz="6" w:space="0" w:color="auto"/>
+              <w:right w:val="single" w:sz="12" w:space="0" w:color="auto"/>
+            </w:tcBorders>
+            <w:hideMark/>
+          </w:tcPr>
+          <w:tbl>
+            <w:tblPr>
+              <w:tblStyle w:val="TableGridLight"/>
+              <w:tblW w:w="9975" w:type="dxa"/>
+              <w:tblLayout w:type="fixed"/>
+              <w:tblLook w:val="04A0" w:firstRow="1" w:lastRow="0" w:firstColumn="1" w:lastColumn="0" w:noHBand="0" w:noVBand="1"/>
+            </w:tblPr>
+            <w:tblGrid>
+              <w:gridCol w:w="9975"/>
+            </w:tblGrid>
+            <w:tr>
+              <w:trPr>
+                <w:trHeight w:val="300"/>
+              </w:trPr>
+              <w:tc>
+                <w:tcPr>
+                  <w:tcW w:w="2458" w:type="dxa"/>
+                  <w:tcBorders>
+                    <w:top w:val="single" w:sz="4" w:space="0" w:color="FFFFFF" w:themeColor="background1"/>
+                    <w:left w:val="single" w:sz="4" w:space="0" w:color="FFFFFF" w:themeColor="background1"/>
+                    <w:bottom w:val="single" w:sz="4" w:space="0" w:color="FFFFFF" w:themeColor="background1"/>
+                    <w:right w:val="single" w:sz="4" w:space="0" w:color="FFFFFF" w:themeColor="background1"/>
+                  </w:tcBorders>
+                  <w:hideMark/>
+                </w:tcPr>
+                <w:p>
+                  <w:pPr>
+                    <w:spacing w:after="0" w:line="240" w:lineRule="auto"/>
+                    <w:ind w:right="3874"/>
+                    <w:jc w:val="center"/>
+                    <w:rPr>
+                      <w:b/>
+                      <w:bCs/>
+                      <w:color w:val="00B050"/>
+                    </w:rPr>
+                  </w:pPr>
+                  <w:r>
+                    <w:rPr>
+                      <w:rFonts w:eastAsia="MS Mincho" w:cs="Arial"/>
+                      <w:b/>
+                      <w:bCs/>
+                      <w:color w:val="00B050"/>
+                    </w:rPr>
+                    <w:t xml:space="preserve">E7: </w:t>
+                  </w:r>
+                  <w:r>
+                    <w:rPr>
+                      <w:rFonts w:eastAsia="MS Mincho" w:cs="Arial"/>
+                      <w:b/>
+                      <w:bCs/>
+                      <w:color w:val="00B050"/>
+                    </w:rPr>
+                    <w:t>Search Credential</w:t>
+                  </w:r>
+                </w:p>
+              </w:tc>
+            </w:tr>
+            <w:tr>
+              <w:trPr>
+                <w:trHeight w:val="300"/>
+              </w:trPr>
+              <w:tc>
+                <w:tcPr>
+                  <w:tcW w:w="2458" w:type="dxa"/>
+                  <w:tcBorders>
+                    <w:top w:val="single" w:sz="4" w:space="0" w:color="FFFFFF" w:themeColor="background1"/>
+                    <w:left w:val="single" w:sz="4" w:space="0" w:color="FFFFFF" w:themeColor="background1"/>
+                    <w:bottom w:val="single" w:sz="4" w:space="0" w:color="FFFFFF" w:themeColor="background1"/>
+                    <w:right w:val="single" w:sz="4" w:space="0" w:color="FFFFFF" w:themeColor="background1"/>
+                  </w:tcBorders>
+                </w:tcPr>
+                <w:p>
+                  <w:pPr>
+                    <w:spacing w:after="0" w:line="240" w:lineRule="auto"/>
+                    <w:jc w:val="center"/>
+                    <w:rPr>
+                      <w:b/>
+                      <w:bCs/>
+                      <w:color w:val="00B050"/>
+                    </w:rPr>
+                  </w:pPr>
+                </w:p>
+              </w:tc>
+            </w:tr>
+          </w:tbl>
+          <w:p>
+            <w:pPr>
+              <w:spacing w:line="240" w:lineRule="auto"/>
+              <w:jc w:val="center"/>
+            </w:pPr>
+          </w:p>
+        </w:tc>
+      </w:tr>
+      <w:tr>
+        <w:tc>
+          <w:tcPr>
+            <w:tcW w:w="1809" w:type="dxa"/>
+            <w:tcBorders>
+              <w:top w:val="single" w:sz="6" w:space="0" w:color="auto"/>
+              <w:left w:val="single" w:sz="12" w:space="0" w:color="auto"/>
+              <w:bottom w:val="single" w:sz="6" w:space="0" w:color="auto"/>
+              <w:right w:val="single" w:sz="6" w:space="0" w:color="auto"/>
+            </w:tcBorders>
+            <w:hideMark/>
+          </w:tcPr>
+          <w:p>
+            <w:pPr>
+              <w:spacing w:line="240" w:lineRule="auto"/>
+              <w:rPr>
+                <w:b/>
+                <w:bCs/>
+                <w:rtl/>
+              </w:rPr>
+            </w:pPr>
+            <w:r>
+              <w:rPr>
+                <w:b/>
+                <w:bCs/>
+              </w:rPr>
+              <w:t>Brief Description</w:t>
+            </w:r>
+          </w:p>
+        </w:tc>
+        <w:tc>
+          <w:tcPr>
+            <w:tcW w:w="7107" w:type="dxa"/>
+            <w:gridSpan w:val="2"/>
+            <w:tcBorders>
+              <w:top w:val="single" w:sz="6" w:space="0" w:color="auto"/>
+              <w:left w:val="single" w:sz="6" w:space="0" w:color="auto"/>
+              <w:bottom w:val="single" w:sz="6" w:space="0" w:color="auto"/>
+              <w:right w:val="single" w:sz="12" w:space="0" w:color="auto"/>
+            </w:tcBorders>
+            <w:hideMark/>
+          </w:tcPr>
+          <w:p>
+            <w:pPr>
+              <w:spacing w:line="240" w:lineRule="auto"/>
+            </w:pPr>
+            <w:r>
+              <w:rPr>
+                <w:rFonts w:eastAsia="MS Mincho" w:cs="Arial"/>
+              </w:rPr>
+              <w:t>Access and retrieve specific stored credentials quickly.</w:t>
+            </w:r>
+          </w:p>
+        </w:tc>
+      </w:tr>
+      <w:tr>
+        <w:tc>
+          <w:tcPr>
+            <w:tcW w:w="1809" w:type="dxa"/>
+            <w:tcBorders>
+              <w:top w:val="single" w:sz="6" w:space="0" w:color="auto"/>
+              <w:left w:val="single" w:sz="12" w:space="0" w:color="auto"/>
+              <w:bottom w:val="single" w:sz="6" w:space="0" w:color="auto"/>
+              <w:right w:val="single" w:sz="6" w:space="0" w:color="auto"/>
+            </w:tcBorders>
+            <w:hideMark/>
+          </w:tcPr>
+          <w:p>
+            <w:pPr>
+              <w:spacing w:line="240" w:lineRule="auto"/>
+              <w:rPr>
+                <w:b/>
+                <w:bCs/>
+              </w:rPr>
+            </w:pPr>
+            <w:r>
+              <w:rPr>
+                <w:b/>
+                <w:bCs/>
+              </w:rPr>
+              <w:t>Primary actors</w:t>
+            </w:r>
+          </w:p>
+        </w:tc>
+        <w:tc>
+          <w:tcPr>
+            <w:tcW w:w="7107" w:type="dxa"/>
+            <w:gridSpan w:val="2"/>
+            <w:tcBorders>
+              <w:top w:val="single" w:sz="6" w:space="0" w:color="auto"/>
+              <w:left w:val="single" w:sz="6" w:space="0" w:color="auto"/>
+              <w:bottom w:val="single" w:sz="6" w:space="0" w:color="auto"/>
+              <w:right w:val="single" w:sz="12" w:space="0" w:color="auto"/>
+            </w:tcBorders>
+            <w:hideMark/>
+          </w:tcPr>
+          <w:p>
+            <w:pPr>
+              <w:spacing w:line="240" w:lineRule="auto"/>
+            </w:pPr>
+            <w:r>
+              <w:t>User</w:t>
+            </w:r>
+          </w:p>
+        </w:tc>
+      </w:tr>
+      <w:tr>
+        <w:tc>
+          <w:tcPr>
+            <w:tcW w:w="1809" w:type="dxa"/>
+            <w:tcBorders>
+              <w:top w:val="single" w:sz="6" w:space="0" w:color="auto"/>
+              <w:left w:val="single" w:sz="12" w:space="0" w:color="auto"/>
+              <w:bottom w:val="single" w:sz="6" w:space="0" w:color="auto"/>
+              <w:right w:val="single" w:sz="6" w:space="0" w:color="auto"/>
+            </w:tcBorders>
+            <w:hideMark/>
+          </w:tcPr>
+          <w:p>
+            <w:pPr>
+              <w:spacing w:line="240" w:lineRule="auto"/>
+              <w:rPr>
+                <w:b/>
+                <w:bCs/>
+              </w:rPr>
+            </w:pPr>
+            <w:r>
+              <w:rPr>
+                <w:b/>
+                <w:bCs/>
+              </w:rPr>
+              <w:t>Trigger(s)</w:t>
+            </w:r>
+          </w:p>
+        </w:tc>
+        <w:tc>
+          <w:tcPr>
+            <w:tcW w:w="7107" w:type="dxa"/>
+            <w:gridSpan w:val="2"/>
+            <w:tcBorders>
+              <w:top w:val="single" w:sz="6" w:space="0" w:color="auto"/>
+              <w:left w:val="single" w:sz="6" w:space="0" w:color="auto"/>
+              <w:bottom w:val="single" w:sz="6" w:space="0" w:color="auto"/>
+              <w:right w:val="single" w:sz="12" w:space="0" w:color="auto"/>
+            </w:tcBorders>
+            <w:hideMark/>
+          </w:tcPr>
+          <w:p>
+            <w:pPr>
+              <w:spacing w:line="240" w:lineRule="auto"/>
+            </w:pPr>
+            <w:r>
+              <w:t>User clicks on the search box</w:t>
+            </w:r>
+          </w:p>
+        </w:tc>
+      </w:tr>
+      <w:tr>
+        <w:tc>
+          <w:tcPr>
+            <w:tcW w:w="1809" w:type="dxa"/>
+            <w:tcBorders>
+              <w:top w:val="single" w:sz="6" w:space="0" w:color="auto"/>
+              <w:left w:val="single" w:sz="12" w:space="0" w:color="auto"/>
+              <w:bottom w:val="single" w:sz="6" w:space="0" w:color="auto"/>
+              <w:right w:val="single" w:sz="6" w:space="0" w:color="auto"/>
+            </w:tcBorders>
+            <w:hideMark/>
+          </w:tcPr>
+          <w:p>
+            <w:pPr>
+              <w:spacing w:line="240" w:lineRule="auto"/>
+              <w:rPr>
+                <w:b/>
+                <w:bCs/>
+              </w:rPr>
+            </w:pPr>
+            <w:r>
+              <w:rPr>
+                <w:b/>
+                <w:bCs/>
+              </w:rPr>
+              <w:t>Preconditions:</w:t>
+            </w:r>
+          </w:p>
+        </w:tc>
+        <w:tc>
+          <w:tcPr>
+            <w:tcW w:w="7107" w:type="dxa"/>
+            <w:gridSpan w:val="2"/>
+            <w:tcBorders>
+              <w:top w:val="single" w:sz="6" w:space="0" w:color="auto"/>
+              <w:left w:val="single" w:sz="6" w:space="0" w:color="auto"/>
+              <w:bottom w:val="single" w:sz="6" w:space="0" w:color="auto"/>
+              <w:right w:val="single" w:sz="12" w:space="0" w:color="auto"/>
+            </w:tcBorders>
+            <w:hideMark/>
+          </w:tcPr>
+          <w:p>
+            <w:pPr>
+              <w:spacing w:line="240" w:lineRule="auto"/>
+            </w:pPr>
+            <w:r>
+              <w:t>User logged in</w:t>
+            </w:r>
+          </w:p>
+        </w:tc>
+      </w:tr>
+      <w:tr>
+        <w:tc>
+          <w:tcPr>
+            <w:tcW w:w="1809" w:type="dxa"/>
+            <w:tcBorders>
+              <w:top w:val="single" w:sz="6" w:space="0" w:color="auto"/>
+              <w:left w:val="single" w:sz="12" w:space="0" w:color="auto"/>
+              <w:bottom w:val="single" w:sz="24" w:space="0" w:color="auto"/>
+              <w:right w:val="single" w:sz="6" w:space="0" w:color="auto"/>
+            </w:tcBorders>
+            <w:hideMark/>
+          </w:tcPr>
+          <w:p>
+            <w:pPr>
+              <w:spacing w:line="240" w:lineRule="auto"/>
+              <w:rPr>
+                <w:b/>
+                <w:bCs/>
+              </w:rPr>
+            </w:pPr>
+            <w:r>
+              <w:rPr>
+                <w:b/>
+                <w:bCs/>
+              </w:rPr>
+              <w:t>Postconditions:</w:t>
+            </w:r>
+          </w:p>
+        </w:tc>
+        <w:tc>
+          <w:tcPr>
+            <w:tcW w:w="7107" w:type="dxa"/>
+            <w:gridSpan w:val="2"/>
+            <w:tcBorders>
+              <w:top w:val="single" w:sz="6" w:space="0" w:color="auto"/>
+              <w:left w:val="single" w:sz="6" w:space="0" w:color="auto"/>
+              <w:bottom w:val="single" w:sz="6" w:space="0" w:color="auto"/>
+              <w:right w:val="single" w:sz="12" w:space="0" w:color="auto"/>
+            </w:tcBorders>
+            <w:hideMark/>
+          </w:tcPr>
+          <w:p>
+            <w:pPr>
+              <w:spacing w:line="240" w:lineRule="auto"/>
+            </w:pPr>
+            <w:r>
+              <w:t>Credential found &amp; opened</w:t>
+            </w:r>
+          </w:p>
+        </w:tc>
+      </w:tr>
+      <w:tr>
+        <w:tc>
+          <w:tcPr>
+            <w:tcW w:w="8916" w:type="dxa"/>
+            <w:gridSpan w:val="3"/>
+            <w:tcBorders>
+              <w:top w:val="single" w:sz="24" w:space="0" w:color="auto"/>
+              <w:left w:val="single" w:sz="12" w:space="0" w:color="auto"/>
+              <w:bottom w:val="single" w:sz="6" w:space="0" w:color="auto"/>
+              <w:right w:val="single" w:sz="12" w:space="0" w:color="auto"/>
+            </w:tcBorders>
+            <w:hideMark/>
+          </w:tcPr>
+          <w:p>
+            <w:pPr>
+              <w:spacing w:line="240" w:lineRule="auto"/>
+              <w:jc w:val="center"/>
+              <w:rPr>
+                <w:b/>
+                <w:bCs/>
+              </w:rPr>
+            </w:pPr>
+            <w:r>
+              <w:rPr>
+                <w:b/>
+                <w:bCs/>
+              </w:rPr>
+              <w:t>Normal Scenario</w:t>
+            </w:r>
+          </w:p>
+        </w:tc>
+      </w:tr>
+      <w:tr>
+        <w:tc>
+          <w:tcPr>
+            <w:tcW w:w="4361" w:type="dxa"/>
+            <w:gridSpan w:val="2"/>
+            <w:tcBorders>
+              <w:top w:val="single" w:sz="6" w:space="0" w:color="auto"/>
+              <w:left w:val="single" w:sz="12" w:space="0" w:color="auto"/>
+              <w:bottom w:val="single" w:sz="6" w:space="0" w:color="auto"/>
+              <w:right w:val="single" w:sz="6" w:space="0" w:color="auto"/>
+            </w:tcBorders>
+            <w:hideMark/>
+          </w:tcPr>
+          <w:p>
+            <w:pPr>
+              <w:spacing w:line="240" w:lineRule="auto"/>
+              <w:jc w:val="center"/>
+              <w:rPr>
+                <w:b/>
+                <w:bCs/>
+              </w:rPr>
+            </w:pPr>
+            <w:r>
+              <w:rPr>
+                <w:b/>
+                <w:bCs/>
+              </w:rPr>
+              <w:t>Actor Action</w:t>
+            </w:r>
+          </w:p>
+        </w:tc>
+        <w:tc>
+          <w:tcPr>
+            <w:tcW w:w="4555" w:type="dxa"/>
+            <w:tcBorders>
+              <w:top w:val="single" w:sz="6" w:space="0" w:color="auto"/>
+              <w:left w:val="single" w:sz="6" w:space="0" w:color="auto"/>
+              <w:bottom w:val="single" w:sz="6" w:space="0" w:color="auto"/>
+              <w:right w:val="single" w:sz="12" w:space="0" w:color="auto"/>
+            </w:tcBorders>
+            <w:hideMark/>
+          </w:tcPr>
+          <w:p>
+            <w:pPr>
+              <w:spacing w:line="240" w:lineRule="auto"/>
+              <w:jc w:val="center"/>
+              <w:rPr>
+                <w:b/>
+                <w:bCs/>
+              </w:rPr>
+            </w:pPr>
+            <w:r>
+              <w:rPr>
+                <w:b/>
+                <w:bCs/>
+              </w:rPr>
+              <w:t>System Response</w:t>
+            </w:r>
+          </w:p>
+        </w:tc>
+      </w:tr>
+      <w:tr>
+        <w:tc>
+          <w:tcPr>
+            <w:tcW w:w="4361" w:type="dxa"/>
+            <w:gridSpan w:val="2"/>
+            <w:tcBorders>
+              <w:top w:val="single" w:sz="6" w:space="0" w:color="auto"/>
+              <w:left w:val="single" w:sz="12" w:space="0" w:color="auto"/>
+              <w:bottom w:val="single" w:sz="6" w:space="0" w:color="auto"/>
+              <w:right w:val="single" w:sz="6" w:space="0" w:color="auto"/>
+            </w:tcBorders>
+            <w:hideMark/>
+          </w:tcPr>
+          <w:p>
+            <w:pPr>
+              <w:spacing w:line="240" w:lineRule="auto"/>
+            </w:pPr>
+            <w:r>
+              <w:t>1. User clicks on the search box</w:t>
+            </w:r>
+          </w:p>
+        </w:tc>
+        <w:tc>
+          <w:tcPr>
+            <w:tcW w:w="4555" w:type="dxa"/>
+            <w:tcBorders>
+              <w:top w:val="single" w:sz="6" w:space="0" w:color="auto"/>
+              <w:left w:val="single" w:sz="6" w:space="0" w:color="auto"/>
+              <w:bottom w:val="single" w:sz="6" w:space="0" w:color="auto"/>
+              <w:right w:val="single" w:sz="12" w:space="0" w:color="auto"/>
+            </w:tcBorders>
+          </w:tcPr>
+          <w:p>
+            <w:pPr>
+              <w:spacing w:line="240" w:lineRule="auto"/>
+            </w:pPr>
+          </w:p>
+        </w:tc>
+      </w:tr>
+      <w:tr>
+        <w:tc>
+          <w:tcPr>
+            <w:tcW w:w="4361" w:type="dxa"/>
+            <w:gridSpan w:val="2"/>
+            <w:tcBorders>
+              <w:top w:val="single" w:sz="6" w:space="0" w:color="auto"/>
+              <w:left w:val="single" w:sz="12" w:space="0" w:color="auto"/>
+              <w:bottom w:val="single" w:sz="6" w:space="0" w:color="auto"/>
+              <w:right w:val="single" w:sz="6" w:space="0" w:color="auto"/>
+            </w:tcBorders>
+            <w:hideMark/>
+          </w:tcPr>
+          <w:p>
+            <w:pPr>
+              <w:spacing w:line="240" w:lineRule="auto"/>
+            </w:pPr>
+            <w:r>
+              <w:t>2. User enters credential’s name</w:t>
+            </w:r>
+          </w:p>
+        </w:tc>
+        <w:tc>
+          <w:tcPr>
+            <w:tcW w:w="4555" w:type="dxa"/>
+            <w:tcBorders>
+              <w:top w:val="single" w:sz="6" w:space="0" w:color="auto"/>
+              <w:left w:val="single" w:sz="6" w:space="0" w:color="auto"/>
+              <w:bottom w:val="single" w:sz="6" w:space="0" w:color="auto"/>
+              <w:right w:val="single" w:sz="12" w:space="0" w:color="auto"/>
+            </w:tcBorders>
+          </w:tcPr>
+          <w:p>
+            <w:pPr>
+              <w:spacing w:line="240" w:lineRule="auto"/>
+            </w:pPr>
+          </w:p>
+        </w:tc>
+      </w:tr>
+      <w:tr>
+        <w:tc>
+          <w:tcPr>
+            <w:tcW w:w="4361" w:type="dxa"/>
+            <w:gridSpan w:val="2"/>
+            <w:tcBorders>
+              <w:top w:val="single" w:sz="6" w:space="0" w:color="auto"/>
+              <w:left w:val="single" w:sz="12" w:space="0" w:color="auto"/>
+              <w:bottom w:val="single" w:sz="6" w:space="0" w:color="auto"/>
+              <w:right w:val="single" w:sz="6" w:space="0" w:color="auto"/>
+            </w:tcBorders>
+          </w:tcPr>
+          <w:p>
+            <w:pPr>
+              <w:spacing w:line="240" w:lineRule="auto"/>
+            </w:pPr>
+          </w:p>
+        </w:tc>
+        <w:tc>
+          <w:tcPr>
+            <w:tcW w:w="4555" w:type="dxa"/>
+            <w:tcBorders>
+              <w:top w:val="single" w:sz="6" w:space="0" w:color="auto"/>
+              <w:left w:val="single" w:sz="6" w:space="0" w:color="auto"/>
+              <w:bottom w:val="single" w:sz="6" w:space="0" w:color="auto"/>
+              <w:right w:val="single" w:sz="12" w:space="0" w:color="auto"/>
+            </w:tcBorders>
+            <w:hideMark/>
+          </w:tcPr>
+          <w:p>
+            <w:pPr>
+              <w:spacing w:line="240" w:lineRule="auto"/>
+            </w:pPr>
+            <w:r>
+              <w:t>3. Dynamically displays all credentials with entered characters (See 3.a for alternative flow)</w:t>
+            </w:r>
+          </w:p>
+        </w:tc>
+      </w:tr>
+      <w:tr>
+        <w:tc>
+          <w:tcPr>
+            <w:tcW w:w="4361" w:type="dxa"/>
+            <w:gridSpan w:val="2"/>
+            <w:tcBorders>
+              <w:top w:val="single" w:sz="6" w:space="0" w:color="auto"/>
+              <w:left w:val="single" w:sz="12" w:space="0" w:color="auto"/>
+              <w:bottom w:val="single" w:sz="6" w:space="0" w:color="auto"/>
+              <w:right w:val="single" w:sz="6" w:space="0" w:color="auto"/>
+            </w:tcBorders>
+            <w:hideMark/>
+          </w:tcPr>
+          <w:p>
+            <w:pPr>
+              <w:pStyle w:val="ListParagraph"/>
+              <w:numPr>
+                <w:ilvl w:val="0"/>
+                <w:numId w:val="51"/>
+              </w:numPr>
+              <w:spacing w:line="240" w:lineRule="auto"/>
+            </w:pPr>
+            <w:r>
+              <w:t>Select searched credential</w:t>
+            </w:r>
+          </w:p>
+        </w:tc>
+        <w:tc>
+          <w:tcPr>
+            <w:tcW w:w="4555" w:type="dxa"/>
+            <w:tcBorders>
+              <w:top w:val="single" w:sz="6" w:space="0" w:color="auto"/>
+              <w:left w:val="single" w:sz="6" w:space="0" w:color="auto"/>
+              <w:bottom w:val="single" w:sz="6" w:space="0" w:color="auto"/>
+              <w:right w:val="single" w:sz="12" w:space="0" w:color="auto"/>
+            </w:tcBorders>
+          </w:tcPr>
+          <w:p>
+            <w:pPr>
+              <w:spacing w:line="240" w:lineRule="auto"/>
+            </w:pPr>
+          </w:p>
+        </w:tc>
+      </w:tr>
+      <w:tr>
+        <w:tc>
+          <w:tcPr>
+            <w:tcW w:w="8916" w:type="dxa"/>
+            <w:gridSpan w:val="3"/>
+            <w:tcBorders>
+              <w:top w:val="single" w:sz="6" w:space="0" w:color="auto"/>
+              <w:left w:val="single" w:sz="12" w:space="0" w:color="auto"/>
+              <w:bottom w:val="single" w:sz="12" w:space="0" w:color="auto"/>
+              <w:right w:val="single" w:sz="12" w:space="0" w:color="auto"/>
+            </w:tcBorders>
+            <w:hideMark/>
+          </w:tcPr>
+          <w:p>
+            <w:pPr>
+              <w:spacing w:line="240" w:lineRule="auto"/>
+            </w:pPr>
+            <w:r>
+              <w:t>Alternative flows:</w:t>
+            </w:r>
+          </w:p>
+          <w:p>
+            <w:pPr>
+              <w:spacing w:line="240" w:lineRule="auto"/>
+            </w:pPr>
+            <w:r>
+              <w:t>3.a No credential was found: display an option “no credential was found” and suggest to create a new one</w:t>
+            </w:r>
+          </w:p>
+        </w:tc>
+      </w:tr>
+    </w:tbl>
+    <w:p>
+      <w:pPr>
+        <w:spacing w:line="240" w:lineRule="auto"/>
+      </w:pPr>
+    </w:p>
+    <w:p>
+      <w:pPr>
+        <w:spacing w:line="240" w:lineRule="auto"/>
+      </w:pPr>
+    </w:p>
+    <w:p>
+      <w:pPr>
+        <w:spacing w:line="240" w:lineRule="auto"/>
+      </w:pPr>
+    </w:p>
+    <w:p>
+      <w:pPr>
+        <w:spacing w:line="240" w:lineRule="auto"/>
+      </w:pPr>
+    </w:p>
+    <w:p>
+      <w:pPr>
+        <w:spacing w:line="240" w:lineRule="auto"/>
+      </w:pPr>
+    </w:p>
+    <w:p>
+      <w:pPr>
+        <w:spacing w:line="240" w:lineRule="auto"/>
+      </w:pPr>
+    </w:p>
+    <w:p>
+      <w:pPr>
+        <w:spacing w:line="240" w:lineRule="auto"/>
+      </w:pPr>
+    </w:p>
+    <w:p>
+      <w:pPr>
+        <w:spacing w:line="240" w:lineRule="auto"/>
+      </w:pPr>
+    </w:p>
+    <w:p>
+      <w:pPr>
+        <w:spacing w:line="240" w:lineRule="auto"/>
+      </w:pPr>
+    </w:p>
+    <w:p>
+      <w:pPr>
+        <w:spacing w:line="240" w:lineRule="auto"/>
+      </w:pPr>
+    </w:p>
+    <w:tbl>
+      <w:tblPr>
+        <w:tblW w:w="0" w:type="auto"/>
+        <w:tblBorders>
+          <w:top w:val="single" w:sz="12" w:space="0" w:color="auto"/>
+          <w:left w:val="single" w:sz="12" w:space="0" w:color="auto"/>
+          <w:bottom w:val="single" w:sz="12" w:space="0" w:color="auto"/>
+          <w:right w:val="single" w:sz="12" w:space="0" w:color="auto"/>
+          <w:insideH w:val="single" w:sz="6" w:space="0" w:color="auto"/>
+          <w:insideV w:val="single" w:sz="6" w:space="0" w:color="auto"/>
+        </w:tblBorders>
+        <w:tblLayout w:type="fixed"/>
+        <w:tblLook w:val="04A0" w:firstRow="1" w:lastRow="0" w:firstColumn="1" w:lastColumn="0" w:noHBand="0" w:noVBand="1"/>
+      </w:tblPr>
+      <w:tblGrid>
+        <w:gridCol w:w="1809"/>
+        <w:gridCol w:w="2552"/>
+        <w:gridCol w:w="4496"/>
+      </w:tblGrid>
+      <w:tr>
+        <w:tc>
+          <w:tcPr>
+            <w:tcW w:w="1809" w:type="dxa"/>
+            <w:tcBorders>
+              <w:top w:val="single" w:sz="12" w:space="0" w:color="auto"/>
+              <w:left w:val="single" w:sz="12" w:space="0" w:color="auto"/>
+              <w:bottom w:val="single" w:sz="6" w:space="0" w:color="auto"/>
+              <w:right w:val="single" w:sz="6" w:space="0" w:color="auto"/>
+            </w:tcBorders>
+            <w:hideMark/>
+          </w:tcPr>
+          <w:p>
+            <w:pPr>
+              <w:spacing w:line="240" w:lineRule="auto"/>
+              <w:rPr>
+                <w:b/>
+                <w:bCs/>
+              </w:rPr>
+            </w:pPr>
+            <w:r>
+              <w:rPr>
+                <w:b/>
+                <w:bCs/>
+              </w:rPr>
+              <w:lastRenderedPageBreak/>
+              <w:t>Use Case ID:</w:t>
+            </w:r>
+          </w:p>
+        </w:tc>
+        <w:tc>
+          <w:tcPr>
+            <w:tcW w:w="7048" w:type="dxa"/>
+            <w:gridSpan w:val="2"/>
+            <w:tcBorders>
+              <w:top w:val="single" w:sz="12" w:space="0" w:color="auto"/>
+              <w:left w:val="single" w:sz="6" w:space="0" w:color="auto"/>
+              <w:bottom w:val="single" w:sz="6" w:space="0" w:color="auto"/>
+              <w:right w:val="single" w:sz="12" w:space="0" w:color="auto"/>
+            </w:tcBorders>
+            <w:hideMark/>
+          </w:tcPr>
+          <w:p>
+            <w:pPr>
+              <w:spacing w:line="240" w:lineRule="auto"/>
+              <w:jc w:val="center"/>
+            </w:pPr>
+            <w:r>
+              <w:rPr>
+                <w:rFonts w:eastAsia="MS Mincho" w:cs="Arial"/>
+                <w:b/>
+                <w:bCs/>
+                <w:color w:val="00B050"/>
+              </w:rPr>
+              <w:t xml:space="preserve">E8: </w:t>
+            </w:r>
+            <w:r>
+              <w:rPr>
+                <w:rFonts w:eastAsia="MS Mincho" w:cs="Arial"/>
+                <w:b/>
+                <w:bCs/>
+                <w:color w:val="00B050"/>
+              </w:rPr>
+              <w:t>Generate Password</w:t>
+            </w:r>
+          </w:p>
+        </w:tc>
+      </w:tr>
+      <w:tr>
+        <w:tc>
+          <w:tcPr>
+            <w:tcW w:w="1809" w:type="dxa"/>
+            <w:tcBorders>
+              <w:top w:val="single" w:sz="6" w:space="0" w:color="auto"/>
+              <w:left w:val="single" w:sz="12" w:space="0" w:color="auto"/>
+              <w:bottom w:val="single" w:sz="6" w:space="0" w:color="auto"/>
+              <w:right w:val="single" w:sz="6" w:space="0" w:color="auto"/>
+            </w:tcBorders>
+            <w:hideMark/>
+          </w:tcPr>
+          <w:p>
+            <w:pPr>
+              <w:spacing w:line="240" w:lineRule="auto"/>
+              <w:rPr>
+                <w:b/>
+                <w:bCs/>
+                <w:rtl/>
+              </w:rPr>
+            </w:pPr>
+            <w:r>
+              <w:rPr>
+                <w:b/>
+                <w:bCs/>
+              </w:rPr>
+              <w:t>Brief Description</w:t>
+            </w:r>
+          </w:p>
+        </w:tc>
+        <w:tc>
+          <w:tcPr>
+            <w:tcW w:w="7048" w:type="dxa"/>
+            <w:gridSpan w:val="2"/>
+            <w:tcBorders>
+              <w:top w:val="single" w:sz="6" w:space="0" w:color="auto"/>
+              <w:left w:val="single" w:sz="6" w:space="0" w:color="auto"/>
+              <w:bottom w:val="single" w:sz="6" w:space="0" w:color="auto"/>
+              <w:right w:val="single" w:sz="12" w:space="0" w:color="auto"/>
+            </w:tcBorders>
+            <w:hideMark/>
+          </w:tcPr>
+          <w:p>
+            <w:pPr>
+              <w:spacing w:line="240" w:lineRule="auto"/>
+            </w:pPr>
+            <w:r>
+              <w:rPr>
+                <w:rFonts w:eastAsia="MS Mincho" w:cs="Arial"/>
+              </w:rPr>
+              <w:t>Users can use the password manager to generate strong, unique passwords for new accounts or to replace weak passwords.</w:t>
+            </w:r>
+          </w:p>
+        </w:tc>
+      </w:tr>
+      <w:tr>
+        <w:tc>
+          <w:tcPr>
+            <w:tcW w:w="1809" w:type="dxa"/>
+            <w:tcBorders>
+              <w:top w:val="single" w:sz="6" w:space="0" w:color="auto"/>
+              <w:left w:val="single" w:sz="12" w:space="0" w:color="auto"/>
+              <w:bottom w:val="single" w:sz="6" w:space="0" w:color="auto"/>
+              <w:right w:val="single" w:sz="6" w:space="0" w:color="auto"/>
+            </w:tcBorders>
+            <w:hideMark/>
+          </w:tcPr>
+          <w:p>
+            <w:pPr>
+              <w:spacing w:line="240" w:lineRule="auto"/>
+              <w:rPr>
+                <w:b/>
+                <w:bCs/>
+              </w:rPr>
+            </w:pPr>
+            <w:r>
+              <w:rPr>
+                <w:b/>
+                <w:bCs/>
+              </w:rPr>
+              <w:t>Primary actors</w:t>
+            </w:r>
+          </w:p>
+        </w:tc>
+        <w:tc>
+          <w:tcPr>
+            <w:tcW w:w="7048" w:type="dxa"/>
+            <w:gridSpan w:val="2"/>
+            <w:tcBorders>
+              <w:top w:val="single" w:sz="6" w:space="0" w:color="auto"/>
+              <w:left w:val="single" w:sz="6" w:space="0" w:color="auto"/>
+              <w:bottom w:val="single" w:sz="6" w:space="0" w:color="auto"/>
+              <w:right w:val="single" w:sz="12" w:space="0" w:color="auto"/>
+            </w:tcBorders>
+            <w:hideMark/>
+          </w:tcPr>
+          <w:p>
+            <w:pPr>
+              <w:spacing w:line="240" w:lineRule="auto"/>
+            </w:pPr>
+            <w:r>
+              <w:t>User</w:t>
+            </w:r>
+          </w:p>
+        </w:tc>
+      </w:tr>
+      <w:tr>
+        <w:tc>
+          <w:tcPr>
+            <w:tcW w:w="1809" w:type="dxa"/>
+            <w:tcBorders>
+              <w:top w:val="single" w:sz="6" w:space="0" w:color="auto"/>
+              <w:left w:val="single" w:sz="12" w:space="0" w:color="auto"/>
+              <w:bottom w:val="single" w:sz="6" w:space="0" w:color="auto"/>
+              <w:right w:val="single" w:sz="6" w:space="0" w:color="auto"/>
+            </w:tcBorders>
+            <w:hideMark/>
+          </w:tcPr>
+          <w:p>
+            <w:pPr>
+              <w:spacing w:line="240" w:lineRule="auto"/>
+              <w:rPr>
+                <w:b/>
+                <w:bCs/>
+              </w:rPr>
+            </w:pPr>
+            <w:r>
+              <w:rPr>
+                <w:b/>
+                <w:bCs/>
+              </w:rPr>
+              <w:t>Trigger(s)</w:t>
+            </w:r>
+          </w:p>
+        </w:tc>
+        <w:tc>
+          <w:tcPr>
+            <w:tcW w:w="7048" w:type="dxa"/>
+            <w:gridSpan w:val="2"/>
+            <w:tcBorders>
+              <w:top w:val="single" w:sz="6" w:space="0" w:color="auto"/>
+              <w:left w:val="single" w:sz="6" w:space="0" w:color="auto"/>
+              <w:bottom w:val="single" w:sz="6" w:space="0" w:color="auto"/>
+              <w:right w:val="single" w:sz="12" w:space="0" w:color="auto"/>
+            </w:tcBorders>
+            <w:hideMark/>
+          </w:tcPr>
+          <w:p>
+            <w:pPr>
+              <w:spacing w:line="240" w:lineRule="auto"/>
+            </w:pPr>
+            <w:r>
+              <w:t>User clicks on “generate password” button</w:t>
+            </w:r>
+          </w:p>
+        </w:tc>
+      </w:tr>
+      <w:tr>
+        <w:tc>
+          <w:tcPr>
+            <w:tcW w:w="1809" w:type="dxa"/>
+            <w:tcBorders>
+              <w:top w:val="single" w:sz="6" w:space="0" w:color="auto"/>
+              <w:left w:val="single" w:sz="12" w:space="0" w:color="auto"/>
+              <w:bottom w:val="single" w:sz="6" w:space="0" w:color="auto"/>
+              <w:right w:val="single" w:sz="6" w:space="0" w:color="auto"/>
+            </w:tcBorders>
+            <w:hideMark/>
+          </w:tcPr>
+          <w:p>
+            <w:pPr>
+              <w:spacing w:line="240" w:lineRule="auto"/>
+              <w:rPr>
+                <w:b/>
+                <w:bCs/>
+              </w:rPr>
+            </w:pPr>
+            <w:r>
+              <w:rPr>
+                <w:b/>
+                <w:bCs/>
+              </w:rPr>
+              <w:t>Preconditions:</w:t>
+            </w:r>
+          </w:p>
+        </w:tc>
+        <w:tc>
+          <w:tcPr>
+            <w:tcW w:w="7048" w:type="dxa"/>
+            <w:gridSpan w:val="2"/>
+            <w:tcBorders>
+              <w:top w:val="single" w:sz="6" w:space="0" w:color="auto"/>
+              <w:left w:val="single" w:sz="6" w:space="0" w:color="auto"/>
+              <w:bottom w:val="single" w:sz="6" w:space="0" w:color="auto"/>
+              <w:right w:val="single" w:sz="12" w:space="0" w:color="auto"/>
+            </w:tcBorders>
+            <w:hideMark/>
+          </w:tcPr>
+          <w:p>
+            <w:pPr>
+              <w:spacing w:after="0" w:line="240" w:lineRule="auto"/>
+            </w:pPr>
+            <w:r>
+              <w:t>User logged in</w:t>
+            </w:r>
+          </w:p>
+          <w:p>
+            <w:pPr>
+              <w:spacing w:after="0" w:line="240" w:lineRule="auto"/>
+            </w:pPr>
+            <w:r>
+              <w:t xml:space="preserve">The “page” of </w:t>
+            </w:r>
+            <w:r>
+              <w:rPr>
+                <w:b/>
+                <w:bCs/>
+              </w:rPr>
+              <w:t>adding or updating</w:t>
+            </w:r>
+            <w:r>
+              <w:t xml:space="preserve"> the credential is open </w:t>
+            </w:r>
+          </w:p>
+        </w:tc>
+      </w:tr>
+      <w:tr>
+        <w:tc>
+          <w:tcPr>
+            <w:tcW w:w="1809" w:type="dxa"/>
+            <w:tcBorders>
+              <w:top w:val="single" w:sz="6" w:space="0" w:color="auto"/>
+              <w:left w:val="single" w:sz="12" w:space="0" w:color="auto"/>
+              <w:bottom w:val="single" w:sz="24" w:space="0" w:color="auto"/>
+              <w:right w:val="single" w:sz="6" w:space="0" w:color="auto"/>
+            </w:tcBorders>
+            <w:hideMark/>
+          </w:tcPr>
+          <w:p>
+            <w:pPr>
+              <w:spacing w:line="240" w:lineRule="auto"/>
+              <w:rPr>
+                <w:b/>
+                <w:bCs/>
+              </w:rPr>
+            </w:pPr>
+            <w:r>
+              <w:rPr>
+                <w:b/>
+                <w:bCs/>
+              </w:rPr>
+              <w:t>Postconditions:</w:t>
+            </w:r>
+          </w:p>
+        </w:tc>
+        <w:tc>
+          <w:tcPr>
+            <w:tcW w:w="7048" w:type="dxa"/>
+            <w:gridSpan w:val="2"/>
+            <w:tcBorders>
+              <w:top w:val="single" w:sz="6" w:space="0" w:color="auto"/>
+              <w:left w:val="single" w:sz="6" w:space="0" w:color="auto"/>
+              <w:bottom w:val="single" w:sz="6" w:space="0" w:color="auto"/>
+              <w:right w:val="single" w:sz="12" w:space="0" w:color="auto"/>
+            </w:tcBorders>
+            <w:hideMark/>
+          </w:tcPr>
+          <w:p>
+            <w:pPr>
+              <w:spacing w:line="240" w:lineRule="auto"/>
+            </w:pPr>
+            <w:r>
+              <w:t>New password is generated and saved for the credential</w:t>
+            </w:r>
+          </w:p>
+        </w:tc>
+      </w:tr>
+      <w:tr>
+        <w:tc>
+          <w:tcPr>
+            <w:tcW w:w="8857" w:type="dxa"/>
+            <w:gridSpan w:val="3"/>
+            <w:tcBorders>
+              <w:top w:val="single" w:sz="24" w:space="0" w:color="auto"/>
+              <w:left w:val="single" w:sz="12" w:space="0" w:color="auto"/>
+              <w:bottom w:val="single" w:sz="6" w:space="0" w:color="auto"/>
+              <w:right w:val="single" w:sz="12" w:space="0" w:color="auto"/>
+            </w:tcBorders>
+            <w:hideMark/>
+          </w:tcPr>
+          <w:p>
+            <w:pPr>
+              <w:spacing w:line="240" w:lineRule="auto"/>
+              <w:jc w:val="center"/>
+              <w:rPr>
+                <w:b/>
+                <w:bCs/>
+              </w:rPr>
+            </w:pPr>
+            <w:r>
+              <w:rPr>
+                <w:b/>
+                <w:bCs/>
+              </w:rPr>
+              <w:t>Normal Scenario</w:t>
+            </w:r>
+          </w:p>
+        </w:tc>
+      </w:tr>
+      <w:tr>
+        <w:tc>
+          <w:tcPr>
+            <w:tcW w:w="4361" w:type="dxa"/>
+            <w:gridSpan w:val="2"/>
+            <w:tcBorders>
+              <w:top w:val="single" w:sz="6" w:space="0" w:color="auto"/>
+              <w:left w:val="single" w:sz="12" w:space="0" w:color="auto"/>
+              <w:bottom w:val="single" w:sz="6" w:space="0" w:color="auto"/>
+              <w:right w:val="single" w:sz="6" w:space="0" w:color="auto"/>
+            </w:tcBorders>
+            <w:hideMark/>
+          </w:tcPr>
+          <w:p>
+            <w:pPr>
+              <w:spacing w:line="240" w:lineRule="auto"/>
+              <w:jc w:val="center"/>
+              <w:rPr>
+                <w:b/>
+                <w:bCs/>
+              </w:rPr>
+            </w:pPr>
+            <w:r>
+              <w:rPr>
+                <w:b/>
+                <w:bCs/>
+              </w:rPr>
+              <w:t>Actor Action</w:t>
+            </w:r>
+          </w:p>
+        </w:tc>
+        <w:tc>
+          <w:tcPr>
+            <w:tcW w:w="4496" w:type="dxa"/>
+            <w:tcBorders>
+              <w:top w:val="single" w:sz="6" w:space="0" w:color="auto"/>
+              <w:left w:val="single" w:sz="6" w:space="0" w:color="auto"/>
+              <w:bottom w:val="single" w:sz="6" w:space="0" w:color="auto"/>
+              <w:right w:val="single" w:sz="12" w:space="0" w:color="auto"/>
+            </w:tcBorders>
+            <w:hideMark/>
+          </w:tcPr>
+          <w:p>
+            <w:pPr>
+              <w:spacing w:line="240" w:lineRule="auto"/>
+              <w:jc w:val="center"/>
+              <w:rPr>
+                <w:b/>
+                <w:bCs/>
+              </w:rPr>
+            </w:pPr>
+            <w:r>
+              <w:rPr>
+                <w:b/>
+                <w:bCs/>
+              </w:rPr>
+              <w:t>System Response</w:t>
+            </w:r>
+          </w:p>
+        </w:tc>
+      </w:tr>
+      <w:tr>
+        <w:tc>
+          <w:tcPr>
+            <w:tcW w:w="4361" w:type="dxa"/>
+            <w:gridSpan w:val="2"/>
+            <w:tcBorders>
+              <w:top w:val="single" w:sz="6" w:space="0" w:color="auto"/>
+              <w:left w:val="single" w:sz="12" w:space="0" w:color="auto"/>
+              <w:bottom w:val="single" w:sz="6" w:space="0" w:color="auto"/>
+              <w:right w:val="single" w:sz="6" w:space="0" w:color="auto"/>
+            </w:tcBorders>
+            <w:hideMark/>
+          </w:tcPr>
+          <w:p>
+            <w:pPr>
+              <w:spacing w:line="240" w:lineRule="auto"/>
+            </w:pPr>
+            <w:r>
+              <w:t>1. User clicks on “generate password” button</w:t>
+            </w:r>
+          </w:p>
+        </w:tc>
+        <w:tc>
+          <w:tcPr>
+            <w:tcW w:w="4496" w:type="dxa"/>
+            <w:tcBorders>
+              <w:top w:val="single" w:sz="6" w:space="0" w:color="auto"/>
+              <w:left w:val="single" w:sz="6" w:space="0" w:color="auto"/>
+              <w:bottom w:val="single" w:sz="6" w:space="0" w:color="auto"/>
+              <w:right w:val="single" w:sz="12" w:space="0" w:color="auto"/>
+            </w:tcBorders>
+            <w:hideMark/>
+          </w:tcPr>
+          <w:p>
+            <w:pPr>
+              <w:spacing w:line="240" w:lineRule="auto"/>
+            </w:pPr>
+            <w:r>
+              <w:t>2. Shows optional features (for eg. Compatible with mobile/ps4…etc/pseudorandom or complex phrase CHECK) with default values</w:t>
+            </w:r>
+          </w:p>
+        </w:tc>
+      </w:tr>
+      <w:tr>
+        <w:tc>
+          <w:tcPr>
+            <w:tcW w:w="4361" w:type="dxa"/>
+            <w:gridSpan w:val="2"/>
+            <w:tcBorders>
+              <w:top w:val="single" w:sz="6" w:space="0" w:color="auto"/>
+              <w:left w:val="single" w:sz="12" w:space="0" w:color="auto"/>
+              <w:bottom w:val="single" w:sz="6" w:space="0" w:color="auto"/>
+              <w:right w:val="single" w:sz="6" w:space="0" w:color="auto"/>
+            </w:tcBorders>
+          </w:tcPr>
+          <w:p>
+            <w:pPr>
+              <w:spacing w:line="240" w:lineRule="auto"/>
+            </w:pPr>
+          </w:p>
+        </w:tc>
+        <w:tc>
+          <w:tcPr>
+            <w:tcW w:w="4496" w:type="dxa"/>
+            <w:tcBorders>
+              <w:top w:val="single" w:sz="6" w:space="0" w:color="auto"/>
+              <w:left w:val="single" w:sz="6" w:space="0" w:color="auto"/>
+              <w:bottom w:val="single" w:sz="6" w:space="0" w:color="auto"/>
+              <w:right w:val="single" w:sz="12" w:space="0" w:color="auto"/>
+            </w:tcBorders>
+            <w:hideMark/>
+          </w:tcPr>
+          <w:p>
+            <w:pPr>
+              <w:spacing w:line="240" w:lineRule="auto"/>
+            </w:pPr>
+            <w:r>
+              <w:t>3. generate strong password</w:t>
+            </w:r>
+          </w:p>
+        </w:tc>
+      </w:tr>
+      <w:tr>
+        <w:tc>
+          <w:tcPr>
+            <w:tcW w:w="4361" w:type="dxa"/>
+            <w:gridSpan w:val="2"/>
+            <w:tcBorders>
+              <w:top w:val="single" w:sz="6" w:space="0" w:color="auto"/>
+              <w:left w:val="single" w:sz="12" w:space="0" w:color="auto"/>
+              <w:bottom w:val="single" w:sz="6" w:space="0" w:color="auto"/>
+              <w:right w:val="single" w:sz="6" w:space="0" w:color="auto"/>
+            </w:tcBorders>
+          </w:tcPr>
+          <w:p>
+            <w:pPr>
+              <w:spacing w:line="240" w:lineRule="auto"/>
+            </w:pPr>
+          </w:p>
+        </w:tc>
+        <w:tc>
+          <w:tcPr>
+            <w:tcW w:w="4496" w:type="dxa"/>
+            <w:tcBorders>
+              <w:top w:val="single" w:sz="6" w:space="0" w:color="auto"/>
+              <w:left w:val="single" w:sz="6" w:space="0" w:color="auto"/>
+              <w:bottom w:val="single" w:sz="6" w:space="0" w:color="auto"/>
+              <w:right w:val="single" w:sz="12" w:space="0" w:color="auto"/>
+            </w:tcBorders>
+            <w:hideMark/>
+          </w:tcPr>
+          <w:p>
+            <w:pPr>
+              <w:spacing w:line="240" w:lineRule="auto"/>
+            </w:pPr>
+            <w:r>
+              <w:t>4. Ask user for confirmation</w:t>
+            </w:r>
+          </w:p>
+        </w:tc>
+      </w:tr>
+      <w:tr>
+        <w:tc>
+          <w:tcPr>
+            <w:tcW w:w="4361" w:type="dxa"/>
+            <w:gridSpan w:val="2"/>
+            <w:tcBorders>
+              <w:top w:val="single" w:sz="6" w:space="0" w:color="auto"/>
+              <w:left w:val="single" w:sz="12" w:space="0" w:color="auto"/>
+              <w:bottom w:val="single" w:sz="6" w:space="0" w:color="auto"/>
+              <w:right w:val="single" w:sz="6" w:space="0" w:color="auto"/>
+            </w:tcBorders>
+            <w:hideMark/>
+          </w:tcPr>
+          <w:p>
+            <w:pPr>
+              <w:pStyle w:val="ListParagraph"/>
+              <w:numPr>
+                <w:ilvl w:val="0"/>
+                <w:numId w:val="51"/>
+              </w:numPr>
+              <w:spacing w:line="240" w:lineRule="auto"/>
+            </w:pPr>
+            <w:r>
+              <w:t>User confirms (See 5.a for alternative flow)</w:t>
+            </w:r>
+          </w:p>
+        </w:tc>
+        <w:tc>
+          <w:tcPr>
+            <w:tcW w:w="4496" w:type="dxa"/>
+            <w:tcBorders>
+              <w:top w:val="single" w:sz="6" w:space="0" w:color="auto"/>
+              <w:left w:val="single" w:sz="6" w:space="0" w:color="auto"/>
+              <w:bottom w:val="single" w:sz="6" w:space="0" w:color="auto"/>
+              <w:right w:val="single" w:sz="12" w:space="0" w:color="auto"/>
+            </w:tcBorders>
+          </w:tcPr>
+          <w:p>
+            <w:pPr>
+              <w:spacing w:line="240" w:lineRule="auto"/>
+            </w:pPr>
+          </w:p>
+        </w:tc>
+      </w:tr>
+      <w:tr>
+        <w:tc>
+          <w:tcPr>
+            <w:tcW w:w="4361" w:type="dxa"/>
+            <w:gridSpan w:val="2"/>
+            <w:tcBorders>
+              <w:top w:val="single" w:sz="6" w:space="0" w:color="auto"/>
+              <w:left w:val="single" w:sz="12" w:space="0" w:color="auto"/>
+              <w:bottom w:val="single" w:sz="6" w:space="0" w:color="auto"/>
+              <w:right w:val="single" w:sz="6" w:space="0" w:color="auto"/>
+            </w:tcBorders>
+          </w:tcPr>
+          <w:p>
+            <w:pPr>
+              <w:pStyle w:val="ListParagraph"/>
+              <w:spacing w:line="240" w:lineRule="auto"/>
+              <w:ind w:left="360"/>
+            </w:pPr>
+          </w:p>
+        </w:tc>
+        <w:tc>
+          <w:tcPr>
+            <w:tcW w:w="4496" w:type="dxa"/>
+            <w:tcBorders>
+              <w:top w:val="single" w:sz="6" w:space="0" w:color="auto"/>
+              <w:left w:val="single" w:sz="6" w:space="0" w:color="auto"/>
+              <w:bottom w:val="single" w:sz="6" w:space="0" w:color="auto"/>
+              <w:right w:val="single" w:sz="12" w:space="0" w:color="auto"/>
+            </w:tcBorders>
+            <w:hideMark/>
+          </w:tcPr>
+          <w:p>
+            <w:pPr>
+              <w:pStyle w:val="ListParagraph"/>
+              <w:numPr>
+                <w:ilvl w:val="0"/>
+                <w:numId w:val="51"/>
+              </w:numPr>
+              <w:spacing w:line="240" w:lineRule="auto"/>
+            </w:pPr>
+            <w:r>
+              <w:t>Credential is saved and a yellow box appears in the bottom of the credential page saying “update your password in your account and come to confirm” with confirm button</w:t>
+            </w:r>
+          </w:p>
+        </w:tc>
+      </w:tr>
+      <w:tr>
+        <w:tc>
+          <w:tcPr>
+            <w:tcW w:w="4361" w:type="dxa"/>
+            <w:gridSpan w:val="2"/>
+            <w:tcBorders>
+              <w:top w:val="single" w:sz="6" w:space="0" w:color="auto"/>
+              <w:left w:val="single" w:sz="12" w:space="0" w:color="auto"/>
+              <w:bottom w:val="single" w:sz="6" w:space="0" w:color="auto"/>
+              <w:right w:val="single" w:sz="6" w:space="0" w:color="auto"/>
+            </w:tcBorders>
+          </w:tcPr>
+          <w:p>
+            <w:pPr>
+              <w:pStyle w:val="ListParagraph"/>
+              <w:spacing w:line="240" w:lineRule="auto"/>
+              <w:ind w:left="360"/>
+            </w:pPr>
+          </w:p>
+        </w:tc>
+        <w:tc>
+          <w:tcPr>
+            <w:tcW w:w="4496" w:type="dxa"/>
+            <w:tcBorders>
+              <w:top w:val="single" w:sz="6" w:space="0" w:color="auto"/>
+              <w:left w:val="single" w:sz="6" w:space="0" w:color="auto"/>
+              <w:bottom w:val="single" w:sz="6" w:space="0" w:color="auto"/>
+              <w:right w:val="single" w:sz="12" w:space="0" w:color="auto"/>
+            </w:tcBorders>
+            <w:hideMark/>
+          </w:tcPr>
+          <w:p>
+            <w:pPr>
+              <w:pStyle w:val="ListParagraph"/>
+              <w:numPr>
+                <w:ilvl w:val="0"/>
+                <w:numId w:val="51"/>
+              </w:numPr>
+              <w:spacing w:line="240" w:lineRule="auto"/>
+            </w:pPr>
+            <w:r>
+              <w:t>When confirmed, the page gets back to normal</w:t>
+            </w:r>
+          </w:p>
+        </w:tc>
+      </w:tr>
+      <w:tr>
+        <w:tc>
+          <w:tcPr>
+            <w:tcW w:w="8857" w:type="dxa"/>
+            <w:gridSpan w:val="3"/>
+            <w:tcBorders>
+              <w:top w:val="single" w:sz="6" w:space="0" w:color="auto"/>
+              <w:left w:val="single" w:sz="12" w:space="0" w:color="auto"/>
+              <w:bottom w:val="single" w:sz="12" w:space="0" w:color="auto"/>
+              <w:right w:val="single" w:sz="12" w:space="0" w:color="auto"/>
+            </w:tcBorders>
+            <w:hideMark/>
+          </w:tcPr>
+          <w:p>
+            <w:pPr>
+              <w:spacing w:line="240" w:lineRule="auto"/>
+            </w:pPr>
+            <w:r>
+              <w:t>Alternative flows:</w:t>
+            </w:r>
+          </w:p>
+          <w:p>
+            <w:pPr>
+              <w:spacing w:line="240" w:lineRule="auto"/>
+            </w:pPr>
+            <w:r>
+              <w:t>5.a User wants to re-generate another password: clicks on “re-generate another password” button which restart step 3</w:t>
+            </w:r>
+          </w:p>
+        </w:tc>
+      </w:tr>
+    </w:tbl>
+    <w:p/>
     <w:p/>
     <w:p>
       <w:pPr>
@@ -12051,7 +14542,14 @@
               <w:rPr>
                 <w:rFonts w:eastAsia="MS Mincho" w:cstheme="minorHAnsi"/>
               </w:rPr>
-              <w:t>The application must ensure a response time of under 10 seconds for 90% of requests, including text rendering.</w:t>
+              <w:t xml:space="preserve">The application must ensure a response time of under 10 seconds </w:t>
+            </w:r>
+            <w:r>
+              <w:rPr>
+                <w:rFonts w:eastAsia="MS Mincho" w:cstheme="minorHAnsi"/>
+              </w:rPr>
+              <w:lastRenderedPageBreak/>
+              <w:t>for 90% of requests, including text rendering.</w:t>
             </w:r>
             <w:commentRangeEnd w:id="355"/>
             <w:r>
@@ -12090,7 +14588,15 @@
               <w:rPr>
                 <w:rFonts w:eastAsia="MS Mincho" w:cstheme="minorHAnsi"/>
               </w:rPr>
-              <w:t>- Simulate various scenarios, including situations like a slow hardware device. Any instances that exceed predefined maximum thresholds will be highlighted.</w:t>
+              <w:lastRenderedPageBreak/>
+              <w:t xml:space="preserve">- Simulate various scenarios, including situations like a slow hardware device. Any </w:t>
+            </w:r>
+            <w:r>
+              <w:rPr>
+                <w:rFonts w:eastAsia="MS Mincho" w:cstheme="minorHAnsi"/>
+              </w:rPr>
+              <w:lastRenderedPageBreak/>
+              <w:t>instances that exceed predefined maximum thresholds will be highlighted.</w:t>
             </w:r>
           </w:p>
           <w:p>
@@ -12149,6 +14655,7 @@
                 <w:b w:val="0"/>
                 <w:bCs w:val="0"/>
               </w:rPr>
+              <w:lastRenderedPageBreak/>
               <w:t>2 - Reliability</w:t>
             </w:r>
           </w:p>
@@ -12184,7 +14691,6 @@
               <w:rPr>
                 <w:rFonts w:eastAsia="MS Mincho" w:cstheme="minorHAnsi"/>
               </w:rPr>
-              <w:lastRenderedPageBreak/>
               <w:t>- The system will incorporate appropriate failover mechanisms and implement backup procedures to mitigate the impact of disasters.</w:t>
             </w:r>
           </w:p>
@@ -12244,7 +14750,6 @@
               <w:rPr>
                 <w:rFonts w:eastAsia="MS Mincho" w:cstheme="minorHAnsi"/>
               </w:rPr>
-              <w:lastRenderedPageBreak/>
               <w:t>- Regularly pinging the backend and acting on any errors that arise.</w:t>
             </w:r>
           </w:p>
@@ -12260,7 +14765,6 @@
               <w:rPr>
                 <w:rFonts w:eastAsia="MS Mincho" w:cstheme="minorHAnsi"/>
               </w:rPr>
-              <w:lastRenderedPageBreak/>
               <w:t>- Verifying the presence and retrieval of user data in the database.</w:t>
             </w:r>
           </w:p>
@@ -12303,7 +14807,6 @@
                 <w:b w:val="0"/>
                 <w:bCs w:val="0"/>
               </w:rPr>
-              <w:lastRenderedPageBreak/>
               <w:t>3 - Security</w:t>
             </w:r>
           </w:p>
@@ -12572,6 +15075,7 @@
                 <w:b w:val="0"/>
                 <w:bCs w:val="0"/>
               </w:rPr>
+              <w:lastRenderedPageBreak/>
               <w:t>5 - Portability</w:t>
             </w:r>
           </w:p>
@@ -12760,7 +15264,6 @@
               <w:rPr>
                 <w:rFonts w:eastAsia="MS Mincho" w:cstheme="minorHAnsi"/>
               </w:rPr>
-              <w:lastRenderedPageBreak/>
               <w:t>- The volume of data processed per user can potentially reach up to 281 terabytes.</w:t>
             </w:r>
           </w:p>
@@ -12781,7 +15284,6 @@
               <w:rPr>
                 <w:rFonts w:eastAsia="MS Mincho" w:cstheme="minorHAnsi"/>
               </w:rPr>
-              <w:lastRenderedPageBreak/>
               <w:t>- Our app's storage allocation depends on the user's device capacity; if a user's device has ample storage, then we already gave him a maximum amount of storage.</w:t>
             </w:r>
           </w:p>
@@ -12797,7 +15299,6 @@
               <w:rPr>
                 <w:rFonts w:eastAsia="MS Mincho" w:cstheme="minorHAnsi"/>
               </w:rPr>
-              <w:lastRenderedPageBreak/>
               <w:t>- Our app is designed to handle user databases of any size or number of logins.</w:t>
             </w:r>
           </w:p>
@@ -12837,7 +15338,6 @@
         <w:rPr>
           <w:color w:val="365F91" w:themeColor="accent1" w:themeShade="BF"/>
         </w:rPr>
-        <w:lastRenderedPageBreak/>
         <w:t>Assumptions</w:t>
       </w:r>
       <w:bookmarkEnd w:id="352"/>
@@ -12855,21 +15355,12 @@
       <w:r>
         <w:t>&lt;</w:t>
       </w:r>
-      <w:proofErr w:type="spellStart"/>
       <w:r>
         <w:rPr>
           <w:b/>
           <w:bCs/>
         </w:rPr>
-        <w:t>ToDo</w:t>
-      </w:r>
-      <w:proofErr w:type="spellEnd"/>
-      <w:r>
-        <w:rPr>
-          <w:b/>
-          <w:bCs/>
-        </w:rPr>
-        <w:t xml:space="preserve">: </w:t>
+        <w:t xml:space="preserve">ToDo: </w:t>
       </w:r>
     </w:p>
     <w:p>
@@ -12935,21 +15426,12 @@
       <w:r>
         <w:t>&lt;</w:t>
       </w:r>
-      <w:proofErr w:type="spellStart"/>
       <w:r>
         <w:rPr>
           <w:b/>
           <w:bCs/>
         </w:rPr>
-        <w:t>ToDo</w:t>
-      </w:r>
-      <w:proofErr w:type="spellEnd"/>
-      <w:r>
-        <w:rPr>
-          <w:b/>
-          <w:bCs/>
-        </w:rPr>
-        <w:t>:</w:t>
+        <w:t>ToDo:</w:t>
       </w:r>
     </w:p>
     <w:p>
@@ -13095,6 +15577,7 @@
         <w:rPr>
           <w:bCs/>
         </w:rPr>
+        <w:lastRenderedPageBreak/>
         <w:t xml:space="preserve">At the end of your discussions, use a table to summarize the </w:t>
       </w:r>
       <w:r>
@@ -13760,7 +16243,6 @@
       <w:bookmarkEnd w:id="564"/>
       <w:bookmarkEnd w:id="565"/>
       <w:r>
-        <w:lastRenderedPageBreak/>
         <w:t>Project Plan</w:t>
       </w:r>
       <w:bookmarkEnd w:id="566"/>
@@ -13804,21 +16286,12 @@
       <w:r>
         <w:t xml:space="preserve">&lt; </w:t>
       </w:r>
-      <w:proofErr w:type="spellStart"/>
       <w:r>
         <w:rPr>
           <w:b/>
           <w:bCs/>
         </w:rPr>
-        <w:t>ToDo</w:t>
-      </w:r>
-      <w:proofErr w:type="spellEnd"/>
-      <w:r>
-        <w:rPr>
-          <w:b/>
-          <w:bCs/>
-        </w:rPr>
-        <w:t xml:space="preserve">: </w:t>
+        <w:t xml:space="preserve">ToDo: </w:t>
       </w:r>
       <w:r>
         <w:t xml:space="preserve"> </w:t>
@@ -14125,21 +16598,12 @@
       <w:r>
         <w:t xml:space="preserve">&lt; </w:t>
       </w:r>
-      <w:proofErr w:type="spellStart"/>
       <w:r>
         <w:rPr>
           <w:b/>
           <w:bCs/>
         </w:rPr>
-        <w:t>ToDo</w:t>
-      </w:r>
-      <w:proofErr w:type="spellEnd"/>
-      <w:r>
-        <w:rPr>
-          <w:b/>
-          <w:bCs/>
-        </w:rPr>
-        <w:t>:</w:t>
+        <w:t>ToDo:</w:t>
       </w:r>
       <w:r>
         <w:t xml:space="preserve">  </w:t>
@@ -14281,21 +16745,12 @@
       <w:r>
         <w:t xml:space="preserve"> &lt; </w:t>
       </w:r>
-      <w:proofErr w:type="spellStart"/>
       <w:r>
         <w:rPr>
           <w:b/>
           <w:bCs/>
         </w:rPr>
-        <w:t>ToDo</w:t>
-      </w:r>
-      <w:proofErr w:type="spellEnd"/>
-      <w:r>
-        <w:rPr>
-          <w:b/>
-          <w:bCs/>
-        </w:rPr>
-        <w:t>:</w:t>
+        <w:t>ToDo:</w:t>
       </w:r>
       <w:r>
         <w:t xml:space="preserve">  </w:t>
@@ -14312,6 +16767,7 @@
         <w:jc w:val="both"/>
       </w:pPr>
       <w:r>
+        <w:lastRenderedPageBreak/>
         <w:t xml:space="preserve">Present a table of risks highlighting the potential events that might result in failure to successfully complete the project. </w:t>
       </w:r>
     </w:p>
@@ -14517,7 +16973,6 @@
       </w:pPr>
       <w:bookmarkStart w:id="578" w:name="_Toc127951620"/>
       <w:r>
-        <w:lastRenderedPageBreak/>
         <w:t>Solution Design</w:t>
       </w:r>
       <w:bookmarkEnd w:id="578"/>
@@ -14529,21 +16984,12 @@
       <w:r>
         <w:t>&lt;</w:t>
       </w:r>
-      <w:proofErr w:type="spellStart"/>
       <w:r>
         <w:rPr>
           <w:b/>
           <w:bCs/>
         </w:rPr>
-        <w:t>ToDo</w:t>
-      </w:r>
-      <w:proofErr w:type="spellEnd"/>
-      <w:r>
-        <w:rPr>
-          <w:b/>
-          <w:bCs/>
-        </w:rPr>
-        <w:t>:</w:t>
+        <w:t>ToDo:</w:t>
       </w:r>
     </w:p>
     <w:p>
@@ -14816,6 +17262,7 @@
         <w:rPr>
           <w:color w:val="365F91" w:themeColor="accent1" w:themeShade="BF"/>
         </w:rPr>
+        <w:lastRenderedPageBreak/>
         <w:t>High-level design</w:t>
       </w:r>
       <w:bookmarkEnd w:id="579"/>
@@ -14853,21 +17300,12 @@
       <w:r>
         <w:t xml:space="preserve">&lt; </w:t>
       </w:r>
-      <w:proofErr w:type="spellStart"/>
       <w:r>
         <w:rPr>
           <w:b/>
           <w:bCs/>
         </w:rPr>
-        <w:t>ToDo</w:t>
-      </w:r>
-      <w:proofErr w:type="spellEnd"/>
-      <w:r>
-        <w:rPr>
-          <w:b/>
-          <w:bCs/>
-        </w:rPr>
-        <w:t>:</w:t>
+        <w:t>ToDo:</w:t>
       </w:r>
       <w:r>
         <w:t xml:space="preserve">  </w:t>
@@ -14927,21 +17365,12 @@
       <w:r>
         <w:t xml:space="preserve">&lt; </w:t>
       </w:r>
-      <w:proofErr w:type="spellStart"/>
       <w:r>
         <w:rPr>
           <w:b/>
           <w:bCs/>
         </w:rPr>
-        <w:t>ToDo</w:t>
-      </w:r>
-      <w:proofErr w:type="spellEnd"/>
-      <w:r>
-        <w:rPr>
-          <w:b/>
-          <w:bCs/>
-        </w:rPr>
-        <w:t>:</w:t>
+        <w:t>ToDo:</w:t>
       </w:r>
       <w:r>
         <w:t xml:space="preserve">  </w:t>
@@ -14972,7 +17401,6 @@
         <w:jc w:val="both"/>
       </w:pPr>
       <w:r>
-        <w:lastRenderedPageBreak/>
         <w:t>You must provide sufficient justifications on why your selected solution or design is better than alternative solutions.</w:t>
       </w:r>
     </w:p>
@@ -15013,21 +17441,12 @@
       <w:r>
         <w:t xml:space="preserve">&lt; </w:t>
       </w:r>
-      <w:proofErr w:type="spellStart"/>
       <w:r>
         <w:rPr>
           <w:b/>
           <w:bCs/>
         </w:rPr>
-        <w:t>ToDo</w:t>
-      </w:r>
-      <w:proofErr w:type="spellEnd"/>
-      <w:r>
-        <w:rPr>
-          <w:b/>
-          <w:bCs/>
-        </w:rPr>
-        <w:t>:</w:t>
+        <w:t>ToDo:</w:t>
       </w:r>
       <w:r>
         <w:t xml:space="preserve"> </w:t>
@@ -15129,21 +17548,12 @@
       <w:r>
         <w:t>&lt;</w:t>
       </w:r>
-      <w:proofErr w:type="spellStart"/>
       <w:r>
         <w:rPr>
           <w:b/>
           <w:bCs/>
         </w:rPr>
-        <w:t>ToDo</w:t>
-      </w:r>
-      <w:proofErr w:type="spellEnd"/>
-      <w:r>
-        <w:rPr>
-          <w:b/>
-          <w:bCs/>
-        </w:rPr>
-        <w:t>:</w:t>
+        <w:t>ToDo:</w:t>
       </w:r>
     </w:p>
     <w:p>
@@ -15286,23 +17696,8 @@
         <w:jc w:val="both"/>
       </w:pPr>
       <w:r>
-        <w:t xml:space="preserve">For the external services (i.e., boundary classes) the system interacts with (e.g., </w:t>
-      </w:r>
-      <w:proofErr w:type="spellStart"/>
-      <w:r>
-        <w:t>BankingService</w:t>
-      </w:r>
-      <w:proofErr w:type="spellEnd"/>
-      <w:r>
-        <w:t xml:space="preserve">, </w:t>
-      </w:r>
-      <w:proofErr w:type="spellStart"/>
-      <w:r>
-        <w:t>MailService</w:t>
-      </w:r>
-      <w:proofErr w:type="spellEnd"/>
-      <w:r>
-        <w:t>) you should design the interface exposed by each of these services.</w:t>
+        <w:lastRenderedPageBreak/>
+        <w:t>For the external services (i.e., boundary classes) the system interacts with (e.g., BankingService, MailService) you should design the interface exposed by each of these services.</w:t>
       </w:r>
     </w:p>
     <w:p>
@@ -15342,21 +17737,12 @@
       <w:r>
         <w:t>&lt;</w:t>
       </w:r>
-      <w:proofErr w:type="spellStart"/>
       <w:r>
         <w:rPr>
           <w:b/>
           <w:bCs/>
         </w:rPr>
-        <w:t>ToDo</w:t>
-      </w:r>
-      <w:proofErr w:type="spellEnd"/>
-      <w:r>
-        <w:rPr>
-          <w:b/>
-          <w:bCs/>
-        </w:rPr>
-        <w:t>:</w:t>
+        <w:t>ToDo:</w:t>
       </w:r>
     </w:p>
     <w:p>
@@ -15430,7 +17816,6 @@
         <w:jc w:val="both"/>
       </w:pPr>
       <w:r>
-        <w:lastRenderedPageBreak/>
         <w:t>Design Sequence Diagrams (DSD) to document how to realize key use cases. Method calls in the DSD should be numbered, and you show the parameters and the return type of each method.</w:t>
       </w:r>
     </w:p>
@@ -15485,21 +17870,12 @@
       <w:r>
         <w:t>&lt;</w:t>
       </w:r>
-      <w:proofErr w:type="spellStart"/>
       <w:r>
         <w:rPr>
           <w:b/>
           <w:bCs/>
         </w:rPr>
-        <w:t>ToDo</w:t>
-      </w:r>
-      <w:proofErr w:type="spellEnd"/>
-      <w:r>
-        <w:rPr>
-          <w:b/>
-          <w:bCs/>
-        </w:rPr>
-        <w:t>:</w:t>
+        <w:t>ToDo:</w:t>
       </w:r>
     </w:p>
     <w:p>
@@ -15554,21 +17930,12 @@
       <w:r>
         <w:t>&lt;</w:t>
       </w:r>
-      <w:proofErr w:type="spellStart"/>
       <w:r>
         <w:rPr>
           <w:b/>
           <w:bCs/>
         </w:rPr>
-        <w:t>ToDo</w:t>
-      </w:r>
-      <w:proofErr w:type="spellEnd"/>
-      <w:r>
-        <w:rPr>
-          <w:b/>
-          <w:bCs/>
-        </w:rPr>
-        <w:t>:</w:t>
+        <w:t>ToDo:</w:t>
       </w:r>
     </w:p>
     <w:p>
@@ -15671,21 +18038,12 @@
       <w:r>
         <w:t>&lt;</w:t>
       </w:r>
-      <w:proofErr w:type="spellStart"/>
       <w:r>
         <w:rPr>
           <w:b/>
           <w:bCs/>
         </w:rPr>
-        <w:t>ToDo</w:t>
-      </w:r>
-      <w:proofErr w:type="spellEnd"/>
-      <w:r>
-        <w:rPr>
-          <w:b/>
-          <w:bCs/>
-        </w:rPr>
-        <w:t>:</w:t>
+        <w:t>ToDo:</w:t>
       </w:r>
     </w:p>
     <w:p>
@@ -15698,6 +18056,7 @@
         <w:jc w:val="both"/>
       </w:pPr>
       <w:r>
+        <w:lastRenderedPageBreak/>
         <w:t xml:space="preserve">Document and evaluate the design patterns applied to your design such as the Model View Controller (MVC) pattern, the Factory pattern, the Proxy pattern, the Adapter etc. </w:t>
       </w:r>
     </w:p>
@@ -15839,21 +18198,12 @@
       <w:r>
         <w:t xml:space="preserve">&lt; </w:t>
       </w:r>
-      <w:proofErr w:type="spellStart"/>
       <w:r>
         <w:rPr>
           <w:b/>
           <w:bCs/>
         </w:rPr>
-        <w:t>ToDo</w:t>
-      </w:r>
-      <w:proofErr w:type="spellEnd"/>
-      <w:r>
-        <w:rPr>
-          <w:b/>
-          <w:bCs/>
-        </w:rPr>
-        <w:t>:</w:t>
+        <w:t>ToDo:</w:t>
       </w:r>
       <w:r>
         <w:t xml:space="preserve"> </w:t>
@@ -16138,21 +18488,12 @@
       <w:r>
         <w:t>&lt;</w:t>
       </w:r>
-      <w:proofErr w:type="spellStart"/>
       <w:r>
         <w:rPr>
           <w:b/>
           <w:bCs/>
         </w:rPr>
-        <w:t>ToDo</w:t>
-      </w:r>
-      <w:proofErr w:type="spellEnd"/>
-      <w:r>
-        <w:rPr>
-          <w:b/>
-          <w:bCs/>
-        </w:rPr>
-        <w:t>:</w:t>
+        <w:t>ToDo:</w:t>
       </w:r>
     </w:p>
     <w:p>
@@ -16224,21 +18565,12 @@
       <w:r>
         <w:t>&lt;</w:t>
       </w:r>
-      <w:proofErr w:type="spellStart"/>
       <w:r>
         <w:rPr>
           <w:b/>
           <w:bCs/>
         </w:rPr>
-        <w:t>ToDo</w:t>
-      </w:r>
-      <w:proofErr w:type="spellEnd"/>
-      <w:r>
-        <w:rPr>
-          <w:b/>
-          <w:bCs/>
-        </w:rPr>
-        <w:t>:</w:t>
+        <w:t>ToDo:</w:t>
       </w:r>
     </w:p>
     <w:p>
@@ -16328,21 +18660,12 @@
       <w:r>
         <w:t>&lt;</w:t>
       </w:r>
-      <w:proofErr w:type="spellStart"/>
       <w:r>
         <w:rPr>
           <w:b/>
           <w:bCs/>
         </w:rPr>
-        <w:t>ToDo</w:t>
-      </w:r>
-      <w:proofErr w:type="spellEnd"/>
-      <w:r>
-        <w:rPr>
-          <w:b/>
-          <w:bCs/>
-        </w:rPr>
-        <w:t>:</w:t>
+        <w:t>ToDo:</w:t>
       </w:r>
     </w:p>
     <w:p>
@@ -16527,21 +18850,12 @@
       <w:r>
         <w:t>&lt;</w:t>
       </w:r>
-      <w:proofErr w:type="spellStart"/>
       <w:r>
         <w:rPr>
           <w:b/>
           <w:bCs/>
         </w:rPr>
-        <w:t>ToDo</w:t>
-      </w:r>
-      <w:proofErr w:type="spellEnd"/>
-      <w:r>
-        <w:rPr>
-          <w:b/>
-          <w:bCs/>
-        </w:rPr>
-        <w:t>:</w:t>
+        <w:t>ToDo:</w:t>
       </w:r>
     </w:p>
     <w:p>
@@ -16722,21 +19036,12 @@
       <w:r>
         <w:t xml:space="preserve">&lt; </w:t>
       </w:r>
-      <w:proofErr w:type="spellStart"/>
       <w:r>
         <w:rPr>
           <w:b/>
           <w:bCs/>
         </w:rPr>
-        <w:t>ToDo</w:t>
-      </w:r>
-      <w:proofErr w:type="spellEnd"/>
-      <w:r>
-        <w:rPr>
-          <w:b/>
-          <w:bCs/>
-        </w:rPr>
-        <w:t>:</w:t>
+        <w:t>ToDo:</w:t>
       </w:r>
       <w:r>
         <w:t xml:space="preserve">  </w:t>
@@ -16838,21 +19143,12 @@
       <w:r>
         <w:t xml:space="preserve">&lt; </w:t>
       </w:r>
-      <w:proofErr w:type="spellStart"/>
       <w:r>
         <w:rPr>
           <w:b/>
           <w:bCs/>
         </w:rPr>
-        <w:t>ToDo</w:t>
-      </w:r>
-      <w:proofErr w:type="spellEnd"/>
-      <w:r>
-        <w:rPr>
-          <w:b/>
-          <w:bCs/>
-        </w:rPr>
-        <w:t>:</w:t>
+        <w:t>ToDo:</w:t>
       </w:r>
       <w:r>
         <w:t xml:space="preserve">  </w:t>
@@ -16917,21 +19213,12 @@
       <w:r>
         <w:t xml:space="preserve">&lt; </w:t>
       </w:r>
-      <w:proofErr w:type="spellStart"/>
       <w:r>
         <w:rPr>
           <w:b/>
           <w:bCs/>
         </w:rPr>
-        <w:t>ToDo</w:t>
-      </w:r>
-      <w:proofErr w:type="spellEnd"/>
-      <w:r>
-        <w:rPr>
-          <w:b/>
-          <w:bCs/>
-        </w:rPr>
-        <w:t>:</w:t>
+        <w:t>ToDo:</w:t>
       </w:r>
       <w:r>
         <w:t xml:space="preserve">  </w:t>
@@ -17107,21 +19394,7 @@
         <w:rPr>
           <w:rFonts w:eastAsia="Calibri" w:cs="Calibri"/>
         </w:rPr>
-        <w:t xml:space="preserve">[2] A. O’Driscoll, “25+ password statistics that may change your password habits,” </w:t>
-      </w:r>
-      <w:proofErr w:type="spellStart"/>
-      <w:r>
-        <w:rPr>
-          <w:rFonts w:eastAsia="Calibri" w:cs="Calibri"/>
-        </w:rPr>
-        <w:t>Comparitech</w:t>
-      </w:r>
-      <w:proofErr w:type="spellEnd"/>
-      <w:r>
-        <w:rPr>
-          <w:rFonts w:eastAsia="Calibri" w:cs="Calibri"/>
-        </w:rPr>
-        <w:t xml:space="preserve">, </w:t>
+        <w:t xml:space="preserve">[2] A. O’Driscoll, “25+ password statistics that may change your password habits,” Comparitech, </w:t>
       </w:r>
       <w:hyperlink r:id="rId32" w:anchor=":~:text=Another 2019 Google study in,different password for every account" w:history="1">
         <w:r>
@@ -17180,35 +19453,7 @@
         <w:rPr>
           <w:rFonts w:eastAsia="Calibri" w:cs="Calibri"/>
         </w:rPr>
-        <w:t xml:space="preserve">[4] “The human factor in Data Protection - </w:t>
-      </w:r>
-      <w:proofErr w:type="spellStart"/>
-      <w:r>
-        <w:rPr>
-          <w:rFonts w:eastAsia="Calibri" w:cs="Calibri"/>
-        </w:rPr>
-        <w:t>Ponemon</w:t>
-      </w:r>
-      <w:proofErr w:type="spellEnd"/>
-      <w:r>
-        <w:rPr>
-          <w:rFonts w:eastAsia="Calibri" w:cs="Calibri"/>
-        </w:rPr>
-        <w:t xml:space="preserve"> Institute,” </w:t>
-      </w:r>
-      <w:proofErr w:type="spellStart"/>
-      <w:r>
-        <w:rPr>
-          <w:rFonts w:eastAsia="Calibri" w:cs="Calibri"/>
-        </w:rPr>
-        <w:t>Ponemon</w:t>
-      </w:r>
-      <w:proofErr w:type="spellEnd"/>
-      <w:r>
-        <w:rPr>
-          <w:rFonts w:eastAsia="Calibri" w:cs="Calibri"/>
-        </w:rPr>
-        <w:t xml:space="preserve">, </w:t>
+        <w:t xml:space="preserve">[4] “The human factor in Data Protection - Ponemon Institute,” Ponemon, </w:t>
       </w:r>
       <w:hyperlink r:id="rId34">
         <w:r>
@@ -17291,21 +19536,12 @@
       <w:r>
         <w:t xml:space="preserve">&lt; </w:t>
       </w:r>
-      <w:proofErr w:type="spellStart"/>
       <w:r>
         <w:rPr>
           <w:b/>
           <w:bCs/>
         </w:rPr>
-        <w:t>ToDo</w:t>
-      </w:r>
-      <w:proofErr w:type="spellEnd"/>
-      <w:r>
-        <w:rPr>
-          <w:b/>
-          <w:bCs/>
-        </w:rPr>
-        <w:t>:</w:t>
+        <w:t>ToDo:</w:t>
       </w:r>
       <w:r>
         <w:t xml:space="preserve"> </w:t>
@@ -17625,21 +19861,7 @@
               <w:rPr>
                 <w:highlight w:val="yellow"/>
               </w:rPr>
-              <w:t>&lt;</w:t>
-            </w:r>
-            <w:proofErr w:type="spellStart"/>
-            <w:r>
-              <w:rPr>
-                <w:highlight w:val="yellow"/>
-              </w:rPr>
-              <w:t>ToDo</w:t>
-            </w:r>
-            <w:proofErr w:type="spellEnd"/>
-            <w:r>
-              <w:rPr>
-                <w:highlight w:val="yellow"/>
-              </w:rPr>
-              <w:t>: List the included use cases. Add rows to the table below if needed /&gt;</w:t>
+              <w:t>&lt;ToDo: List the included use cases. Add rows to the table below if needed /&gt;</w:t>
             </w:r>
           </w:p>
         </w:tc>
@@ -17962,21 +20184,7 @@
               <w:rPr>
                 <w:highlight w:val="yellow"/>
               </w:rPr>
-              <w:t>&lt;</w:t>
-            </w:r>
-            <w:proofErr w:type="spellStart"/>
-            <w:r>
-              <w:rPr>
-                <w:highlight w:val="yellow"/>
-              </w:rPr>
-              <w:t>ToDo</w:t>
-            </w:r>
-            <w:proofErr w:type="spellEnd"/>
-            <w:r>
-              <w:rPr>
-                <w:highlight w:val="yellow"/>
-              </w:rPr>
-              <w:t>: List the non-functional requirements that the use case must meet&gt;</w:t>
+              <w:t>&lt;ToDo: List the non-functional requirements that the use case must meet&gt;</w:t>
             </w:r>
           </w:p>
         </w:tc>
@@ -18023,21 +20231,12 @@
       <w:r>
         <w:t xml:space="preserve">&lt; </w:t>
       </w:r>
-      <w:proofErr w:type="spellStart"/>
       <w:r>
         <w:rPr>
           <w:b/>
           <w:bCs/>
         </w:rPr>
-        <w:t>ToDo</w:t>
-      </w:r>
-      <w:proofErr w:type="spellEnd"/>
-      <w:r>
-        <w:rPr>
-          <w:b/>
-          <w:bCs/>
-        </w:rPr>
-        <w:t>:</w:t>
+        <w:t>ToDo:</w:t>
       </w:r>
       <w:r>
         <w:t xml:space="preserve"> </w:t>
@@ -21198,21 +23397,12 @@
       <w:r>
         <w:t xml:space="preserve">&lt; </w:t>
       </w:r>
-      <w:proofErr w:type="spellStart"/>
       <w:r>
         <w:rPr>
           <w:b/>
           <w:bCs/>
         </w:rPr>
-        <w:t>ToDo</w:t>
-      </w:r>
-      <w:proofErr w:type="spellEnd"/>
-      <w:r>
-        <w:rPr>
-          <w:b/>
-          <w:bCs/>
-        </w:rPr>
-        <w:t>:</w:t>
+        <w:t>ToDo:</w:t>
       </w:r>
     </w:p>
     <w:p>
@@ -24744,6 +26934,66 @@
   </w:num>
   <w:num w:numId="49" w16cid:durableId="468665594">
     <w:abstractNumId w:val="8"/>
+  </w:num>
+  <w:num w:numId="50" w16cid:durableId="2006739374">
+    <w:abstractNumId w:val="8"/>
+    <w:lvlOverride w:ilvl="0">
+      <w:startOverride w:val="3"/>
+    </w:lvlOverride>
+    <w:lvlOverride w:ilvl="1">
+      <w:startOverride w:val="1"/>
+    </w:lvlOverride>
+    <w:lvlOverride w:ilvl="2">
+      <w:startOverride w:val="1"/>
+    </w:lvlOverride>
+    <w:lvlOverride w:ilvl="3">
+      <w:startOverride w:val="1"/>
+    </w:lvlOverride>
+    <w:lvlOverride w:ilvl="4">
+      <w:startOverride w:val="1"/>
+    </w:lvlOverride>
+    <w:lvlOverride w:ilvl="5">
+      <w:startOverride w:val="1"/>
+    </w:lvlOverride>
+    <w:lvlOverride w:ilvl="6">
+      <w:startOverride w:val="1"/>
+    </w:lvlOverride>
+    <w:lvlOverride w:ilvl="7">
+      <w:startOverride w:val="1"/>
+    </w:lvlOverride>
+    <w:lvlOverride w:ilvl="8">
+      <w:startOverride w:val="1"/>
+    </w:lvlOverride>
+  </w:num>
+  <w:num w:numId="51" w16cid:durableId="1948074841">
+    <w:abstractNumId w:val="3"/>
+    <w:lvlOverride w:ilvl="0">
+      <w:startOverride w:val="1"/>
+    </w:lvlOverride>
+    <w:lvlOverride w:ilvl="1">
+      <w:startOverride w:val="1"/>
+    </w:lvlOverride>
+    <w:lvlOverride w:ilvl="2">
+      <w:startOverride w:val="1"/>
+    </w:lvlOverride>
+    <w:lvlOverride w:ilvl="3">
+      <w:startOverride w:val="1"/>
+    </w:lvlOverride>
+    <w:lvlOverride w:ilvl="4">
+      <w:startOverride w:val="1"/>
+    </w:lvlOverride>
+    <w:lvlOverride w:ilvl="5">
+      <w:startOverride w:val="1"/>
+    </w:lvlOverride>
+    <w:lvlOverride w:ilvl="6">
+      <w:startOverride w:val="1"/>
+    </w:lvlOverride>
+    <w:lvlOverride w:ilvl="7">
+      <w:startOverride w:val="1"/>
+    </w:lvlOverride>
+    <w:lvlOverride w:ilvl="8">
+      <w:startOverride w:val="1"/>
+    </w:lvlOverride>
   </w:num>
 </w:numbering>
 </file>
@@ -26752,6 +29002,15 @@
 </file>
 
 <file path=customXml/item1.xml><?xml version="1.0" encoding="utf-8"?>
+<?mso-contentType ?>
+<FormTemplates xmlns="http://schemas.microsoft.com/sharepoint/v3/contenttype/forms">
+  <Display>DocumentLibraryForm</Display>
+  <Edit>DocumentLibraryForm</Edit>
+  <New>DocumentLibraryForm</New>
+</FormTemplates>
+</file>
+
+<file path=customXml/item2.xml><?xml version="1.0" encoding="utf-8"?>
 <p:properties xmlns:p="http://schemas.microsoft.com/office/2006/metadata/properties" xmlns:xsi="http://www.w3.org/2001/XMLSchema-instance" xmlns:pc="http://schemas.microsoft.com/office/infopath/2007/PartnerControls">
   <documentManagement>
     <TaxCatchAll xmlns="9e9cee64-c453-4b07-ad2f-5395865fd323" xsi:nil="true"/>
@@ -26762,16 +29021,11 @@
 </p:properties>
 </file>
 
-<file path=customXml/item2.xml><?xml version="1.0" encoding="utf-8"?>
-<?mso-contentType ?>
-<FormTemplates xmlns="http://schemas.microsoft.com/sharepoint/v3/contenttype/forms">
-  <Display>DocumentLibraryForm</Display>
-  <Edit>DocumentLibraryForm</Edit>
-  <New>DocumentLibraryForm</New>
-</FormTemplates>
+<file path=customXml/item3.xml><?xml version="1.0" encoding="utf-8"?>
+<b:Sources xmlns:b="http://schemas.openxmlformats.org/officeDocument/2006/bibliography" xmlns="http://schemas.openxmlformats.org/officeDocument/2006/bibliography" SelectedStyle="\SIST02.XSL" StyleName="SIST02"/>
 </file>
 
-<file path=customXml/item3.xml><?xml version="1.0" encoding="utf-8"?>
+<file path=customXml/item4.xml><?xml version="1.0" encoding="utf-8"?>
 <ct:contentTypeSchema xmlns:ct="http://schemas.microsoft.com/office/2006/metadata/contentType" xmlns:ma="http://schemas.microsoft.com/office/2006/metadata/properties/metaAttributes" ct:_="" ma:_="" ma:contentTypeName="Document" ma:contentTypeID="0x010100B4F34C1B5322F7499C2A0370F0E9CF87" ma:contentTypeVersion="15" ma:contentTypeDescription="Create a new document." ma:contentTypeScope="" ma:versionID="d1ee937cdf836c0e7db071043c5084dc">
   <xsd:schema xmlns:xsd="http://www.w3.org/2001/XMLSchema" xmlns:xs="http://www.w3.org/2001/XMLSchema" xmlns:p="http://schemas.microsoft.com/office/2006/metadata/properties" xmlns:ns2="e34e812c-581d-4377-aebb-769489f3b06a" xmlns:ns3="9e9cee64-c453-4b07-ad2f-5395865fd323" targetNamespace="http://schemas.microsoft.com/office/2006/metadata/properties" ma:root="true" ma:fieldsID="67e77b920bf29f4b75caeb0b43c44cdc" ns2:_="" ns3:_="">
     <xsd:import namespace="e34e812c-581d-4377-aebb-769489f3b06a"/>
@@ -27008,11 +29262,15 @@
 </ct:contentTypeSchema>
 </file>
 
-<file path=customXml/item4.xml><?xml version="1.0" encoding="utf-8"?>
-<b:Sources xmlns:b="http://schemas.openxmlformats.org/officeDocument/2006/bibliography" xmlns="http://schemas.openxmlformats.org/officeDocument/2006/bibliography" SelectedStyle="\SIST02.XSL" StyleName="SIST02"/>
+<file path=customXml/itemProps1.xml><?xml version="1.0" encoding="utf-8"?>
+<ds:datastoreItem xmlns:ds="http://schemas.openxmlformats.org/officeDocument/2006/customXml" ds:itemID="{E1A1C6F8-3B74-46F7-AF71-6CD48779A85A}">
+  <ds:schemaRefs>
+    <ds:schemaRef ds:uri="http://schemas.microsoft.com/sharepoint/v3/contenttype/forms"/>
+  </ds:schemaRefs>
+</ds:datastoreItem>
 </file>
 
-<file path=customXml/itemProps1.xml><?xml version="1.0" encoding="utf-8"?>
+<file path=customXml/itemProps2.xml><?xml version="1.0" encoding="utf-8"?>
 <ds:datastoreItem xmlns:ds="http://schemas.openxmlformats.org/officeDocument/2006/customXml" ds:itemID="{0AA3DCE3-5E15-41E1-BFD9-79DB0A7D8A51}">
   <ds:schemaRefs>
     <ds:schemaRef ds:uri="http://schemas.microsoft.com/office/2006/metadata/properties"/>
@@ -27023,15 +29281,15 @@
 </ds:datastoreItem>
 </file>
 
-<file path=customXml/itemProps2.xml><?xml version="1.0" encoding="utf-8"?>
-<ds:datastoreItem xmlns:ds="http://schemas.openxmlformats.org/officeDocument/2006/customXml" ds:itemID="{E1A1C6F8-3B74-46F7-AF71-6CD48779A85A}">
+<file path=customXml/itemProps3.xml><?xml version="1.0" encoding="utf-8"?>
+<ds:datastoreItem xmlns:ds="http://schemas.openxmlformats.org/officeDocument/2006/customXml" ds:itemID="{7C435343-0015-406D-919B-609B7984309D}">
   <ds:schemaRefs>
-    <ds:schemaRef ds:uri="http://schemas.microsoft.com/sharepoint/v3/contenttype/forms"/>
+    <ds:schemaRef ds:uri="http://schemas.openxmlformats.org/officeDocument/2006/bibliography"/>
   </ds:schemaRefs>
 </ds:datastoreItem>
 </file>
 
-<file path=customXml/itemProps3.xml><?xml version="1.0" encoding="utf-8"?>
+<file path=customXml/itemProps4.xml><?xml version="1.0" encoding="utf-8"?>
 <ds:datastoreItem xmlns:ds="http://schemas.openxmlformats.org/officeDocument/2006/customXml" ds:itemID="{CC7374F5-7112-4D3F-9054-5400CFDCF9FE}">
   <ds:schemaRefs>
     <ds:schemaRef ds:uri="http://schemas.microsoft.com/office/2006/metadata/contentType"/>
@@ -27048,12 +29306,4 @@
     <ds:schemaRef ds:uri="http://schemas.microsoft.com/internal/obd"/>
   </ds:schemaRefs>
 </ds:datastoreItem>
-</file>
-
-<file path=customXml/itemProps4.xml><?xml version="1.0" encoding="utf-8"?>
-<ds:datastoreItem xmlns:ds="http://schemas.openxmlformats.org/officeDocument/2006/customXml" ds:itemID="{7C435343-0015-406D-919B-609B7984309D}">
-  <ds:schemaRefs>
-    <ds:schemaRef ds:uri="http://schemas.openxmlformats.org/officeDocument/2006/bibliography"/>
-  </ds:schemaRefs>
-</ds:datastoreItem>
 </file>
</xml_diff>

<commit_message>
detailed tasks in planning added
</commit_message>
<xml_diff>
--- a/CS_SDP_InProgress.docx
+++ b/CS_SDP_InProgress.docx
@@ -14606,10 +14606,9 @@
         <w:pStyle w:val="Heading2"/>
         <w:numPr>
           <w:ilvl w:val="1"/>
-          <w:numId w:val="22"/>
+          <w:numId w:val="51"/>
         </w:numPr>
         <w:spacing w:before="240" w:after="240"/>
-        <w:ind w:left="1134" w:hanging="283"/>
         <w:rPr>
           <w:color w:val="365F91" w:themeColor="accent1" w:themeShade="BF"/>
         </w:rPr>
@@ -15717,10 +15716,9 @@
         <w:pStyle w:val="Heading2"/>
         <w:numPr>
           <w:ilvl w:val="1"/>
-          <w:numId w:val="23"/>
+          <w:numId w:val="51"/>
         </w:numPr>
         <w:spacing w:before="240" w:after="240"/>
-        <w:ind w:left="1134" w:hanging="283"/>
         <w:rPr>
           <w:color w:val="365F91" w:themeColor="accent1" w:themeShade="BF"/>
         </w:rPr>
@@ -15792,10 +15790,9 @@
         <w:pStyle w:val="Heading2"/>
         <w:numPr>
           <w:ilvl w:val="1"/>
-          <w:numId w:val="24"/>
+          <w:numId w:val="51"/>
         </w:numPr>
         <w:spacing w:before="240" w:after="240"/>
-        <w:ind w:left="1134" w:hanging="283"/>
         <w:rPr>
           <w:color w:val="365F91" w:themeColor="accent1" w:themeShade="BF"/>
         </w:rPr>
@@ -16250,7 +16247,7 @@
         <w:pStyle w:val="Heading1"/>
         <w:numPr>
           <w:ilvl w:val="0"/>
-          <w:numId w:val="25"/>
+          <w:numId w:val="54"/>
         </w:numPr>
         <w:spacing w:before="360" w:after="240"/>
       </w:pPr>
@@ -16671,10 +16668,9 @@
         <w:pStyle w:val="Heading2"/>
         <w:numPr>
           <w:ilvl w:val="1"/>
-          <w:numId w:val="26"/>
+          <w:numId w:val="52"/>
         </w:numPr>
         <w:spacing w:before="240" w:after="240"/>
-        <w:ind w:left="567" w:hanging="340"/>
         <w:rPr>
           <w:color w:val="365F91" w:themeColor="accent1" w:themeShade="BF"/>
         </w:rPr>
@@ -16992,10 +16988,9 @@
         <w:pStyle w:val="Heading2"/>
         <w:numPr>
           <w:ilvl w:val="1"/>
-          <w:numId w:val="27"/>
+          <w:numId w:val="52"/>
         </w:numPr>
         <w:spacing w:before="240" w:after="240"/>
-        <w:ind w:left="567" w:hanging="340"/>
         <w:rPr>
           <w:color w:val="365F91" w:themeColor="accent1" w:themeShade="BF"/>
         </w:rPr>
@@ -17154,12 +17149,6 @@
       <w:r>
         <w:t>/&gt;</w:t>
       </w:r>
-    </w:p>
-    <w:p>
-      <w:pPr>
-        <w:spacing w:after="0" w:line="240" w:lineRule="auto"/>
-        <w:jc w:val="both"/>
-      </w:pPr>
     </w:p>
     <w:p>
       <w:pPr>
@@ -17222,27 +17211,9 @@
         <w:jc w:val="both"/>
       </w:pPr>
     </w:p>
-    <w:p>
-      <w:pPr>
-        <w:autoSpaceDE w:val="0"/>
-        <w:autoSpaceDN w:val="0"/>
-        <w:adjustRightInd w:val="0"/>
-        <w:spacing w:after="0" w:line="240" w:lineRule="auto"/>
-        <w:jc w:val="both"/>
-      </w:pPr>
-    </w:p>
-    <w:p>
-      <w:pPr>
-        <w:autoSpaceDE w:val="0"/>
-        <w:autoSpaceDN w:val="0"/>
-        <w:adjustRightInd w:val="0"/>
-        <w:spacing w:after="0" w:line="240" w:lineRule="auto"/>
-        <w:jc w:val="both"/>
-      </w:pPr>
-    </w:p>
     <w:tbl>
       <w:tblPr>
-        <w:tblStyle w:val="TableGrid"/>
+        <w:tblStyle w:val="TableGrid1"/>
         <w:tblW w:w="10065" w:type="dxa"/>
         <w:tblInd w:w="-714" w:type="dxa"/>
         <w:tblLook w:val="04A0" w:firstRow="1" w:lastRow="0" w:firstColumn="1" w:lastColumn="0" w:noHBand="0" w:noVBand="1"/>
@@ -17250,9 +17221,9 @@
       <w:tblGrid>
         <w:gridCol w:w="1702"/>
         <w:gridCol w:w="1701"/>
-        <w:gridCol w:w="1134"/>
-        <w:gridCol w:w="3685"/>
-        <w:gridCol w:w="1843"/>
+        <w:gridCol w:w="1148"/>
+        <w:gridCol w:w="3674"/>
+        <w:gridCol w:w="1840"/>
       </w:tblGrid>
       <w:tr>
         <w:tc>
@@ -17264,6 +17235,7 @@
               <w:autoSpaceDE w:val="0"/>
               <w:autoSpaceDN w:val="0"/>
               <w:adjustRightInd w:val="0"/>
+              <w:spacing w:after="0" w:line="240" w:lineRule="auto"/>
               <w:jc w:val="both"/>
             </w:pPr>
             <w:r>
@@ -17280,6 +17252,7 @@
               <w:autoSpaceDE w:val="0"/>
               <w:autoSpaceDN w:val="0"/>
               <w:adjustRightInd w:val="0"/>
+              <w:spacing w:after="0" w:line="240" w:lineRule="auto"/>
               <w:jc w:val="both"/>
             </w:pPr>
             <w:r>
@@ -17289,29 +17262,31 @@
         </w:tc>
         <w:tc>
           <w:tcPr>
-            <w:tcW w:w="1134" w:type="dxa"/>
+            <w:tcW w:w="1148" w:type="dxa"/>
           </w:tcPr>
           <w:p>
             <w:pPr>
               <w:autoSpaceDE w:val="0"/>
               <w:autoSpaceDN w:val="0"/>
               <w:adjustRightInd w:val="0"/>
+              <w:spacing w:after="0" w:line="240" w:lineRule="auto"/>
               <w:jc w:val="both"/>
             </w:pPr>
             <w:r>
-              <w:t>date</w:t>
-            </w:r>
-          </w:p>
-        </w:tc>
-        <w:tc>
-          <w:tcPr>
-            <w:tcW w:w="3685" w:type="dxa"/>
+              <w:t>Deadline</w:t>
+            </w:r>
+          </w:p>
+        </w:tc>
+        <w:tc>
+          <w:tcPr>
+            <w:tcW w:w="3674" w:type="dxa"/>
           </w:tcPr>
           <w:p>
             <w:pPr>
               <w:autoSpaceDE w:val="0"/>
               <w:autoSpaceDN w:val="0"/>
               <w:adjustRightInd w:val="0"/>
+              <w:spacing w:after="0" w:line="240" w:lineRule="auto"/>
               <w:jc w:val="both"/>
             </w:pPr>
             <w:r>
@@ -17321,13 +17296,14 @@
         </w:tc>
         <w:tc>
           <w:tcPr>
-            <w:tcW w:w="1843" w:type="dxa"/>
+            <w:tcW w:w="1840" w:type="dxa"/>
           </w:tcPr>
           <w:p>
             <w:pPr>
               <w:autoSpaceDE w:val="0"/>
               <w:autoSpaceDN w:val="0"/>
               <w:adjustRightInd w:val="0"/>
+              <w:spacing w:after="0" w:line="240" w:lineRule="auto"/>
               <w:jc w:val="both"/>
             </w:pPr>
             <w:r>
@@ -17337,9 +17313,6 @@
         </w:tc>
       </w:tr>
       <w:tr>
-        <w:trPr>
-          <w:trHeight w:val="284"/>
-        </w:trPr>
         <w:tc>
           <w:tcPr>
             <w:tcW w:w="1702" w:type="dxa"/>
@@ -17350,7 +17323,7 @@
               <w:autoSpaceDE w:val="0"/>
               <w:autoSpaceDN w:val="0"/>
               <w:adjustRightInd w:val="0"/>
-              <w:spacing w:line="240" w:lineRule="auto"/>
+              <w:spacing w:after="0" w:line="240" w:lineRule="auto"/>
               <w:jc w:val="both"/>
             </w:pPr>
             <w:r>
@@ -17362,7 +17335,7 @@
               <w:autoSpaceDE w:val="0"/>
               <w:autoSpaceDN w:val="0"/>
               <w:adjustRightInd w:val="0"/>
-              <w:spacing w:line="240" w:lineRule="auto"/>
+              <w:spacing w:after="0" w:line="240" w:lineRule="auto"/>
               <w:jc w:val="both"/>
             </w:pPr>
             <w:r>
@@ -17379,58 +17352,67 @@
               <w:autoSpaceDE w:val="0"/>
               <w:autoSpaceDN w:val="0"/>
               <w:adjustRightInd w:val="0"/>
-              <w:spacing w:line="240" w:lineRule="auto"/>
+              <w:spacing w:after="0" w:line="240" w:lineRule="auto"/>
               <w:jc w:val="both"/>
             </w:pPr>
-          </w:p>
-        </w:tc>
-        <w:tc>
-          <w:tcPr>
-            <w:tcW w:w="1134" w:type="dxa"/>
+            <w:r>
+              <w:t>Use case specifications</w:t>
+            </w:r>
+          </w:p>
+        </w:tc>
+        <w:tc>
+          <w:tcPr>
+            <w:tcW w:w="1148" w:type="dxa"/>
           </w:tcPr>
           <w:p>
             <w:pPr>
               <w:autoSpaceDE w:val="0"/>
               <w:autoSpaceDN w:val="0"/>
               <w:adjustRightInd w:val="0"/>
-              <w:spacing w:line="240" w:lineRule="auto"/>
+              <w:spacing w:after="0" w:line="240" w:lineRule="auto"/>
               <w:jc w:val="both"/>
             </w:pPr>
-          </w:p>
-        </w:tc>
-        <w:tc>
-          <w:tcPr>
-            <w:tcW w:w="3685" w:type="dxa"/>
+            <w:r>
+              <w:t>25-9-23</w:t>
+            </w:r>
+          </w:p>
+        </w:tc>
+        <w:tc>
+          <w:tcPr>
+            <w:tcW w:w="3674" w:type="dxa"/>
           </w:tcPr>
           <w:p>
             <w:pPr>
               <w:autoSpaceDE w:val="0"/>
               <w:autoSpaceDN w:val="0"/>
               <w:adjustRightInd w:val="0"/>
-              <w:spacing w:line="240" w:lineRule="auto"/>
+              <w:spacing w:after="0" w:line="240" w:lineRule="auto"/>
               <w:jc w:val="both"/>
             </w:pPr>
-          </w:p>
-        </w:tc>
-        <w:tc>
-          <w:tcPr>
-            <w:tcW w:w="1843" w:type="dxa"/>
+            <w:r>
+              <w:t>Details of all use case specifications</w:t>
+            </w:r>
+          </w:p>
+        </w:tc>
+        <w:tc>
+          <w:tcPr>
+            <w:tcW w:w="1840" w:type="dxa"/>
           </w:tcPr>
           <w:p>
             <w:pPr>
               <w:autoSpaceDE w:val="0"/>
               <w:autoSpaceDN w:val="0"/>
               <w:adjustRightInd w:val="0"/>
-              <w:spacing w:line="240" w:lineRule="auto"/>
+              <w:spacing w:after="0" w:line="240" w:lineRule="auto"/>
               <w:jc w:val="both"/>
             </w:pPr>
+            <w:r>
+              <w:t>All team</w:t>
+            </w:r>
           </w:p>
         </w:tc>
       </w:tr>
       <w:tr>
-        <w:trPr>
-          <w:trHeight w:val="284"/>
-        </w:trPr>
         <w:tc>
           <w:tcPr>
             <w:tcW w:w="1702" w:type="dxa"/>
@@ -17441,7 +17423,7 @@
               <w:autoSpaceDE w:val="0"/>
               <w:autoSpaceDN w:val="0"/>
               <w:adjustRightInd w:val="0"/>
-              <w:spacing w:line="240" w:lineRule="auto"/>
+              <w:spacing w:after="0" w:line="240" w:lineRule="auto"/>
               <w:jc w:val="both"/>
             </w:pPr>
           </w:p>
@@ -17455,58 +17437,69 @@
               <w:autoSpaceDE w:val="0"/>
               <w:autoSpaceDN w:val="0"/>
               <w:adjustRightInd w:val="0"/>
-              <w:spacing w:line="240" w:lineRule="auto"/>
+              <w:spacing w:after="0" w:line="240" w:lineRule="auto"/>
               <w:jc w:val="both"/>
             </w:pPr>
-          </w:p>
-        </w:tc>
-        <w:tc>
-          <w:tcPr>
-            <w:tcW w:w="1134" w:type="dxa"/>
+            <w:r>
+              <w:t>Class diagram</w:t>
+            </w:r>
+          </w:p>
+        </w:tc>
+        <w:tc>
+          <w:tcPr>
+            <w:tcW w:w="1148" w:type="dxa"/>
           </w:tcPr>
           <w:p>
             <w:pPr>
               <w:autoSpaceDE w:val="0"/>
               <w:autoSpaceDN w:val="0"/>
               <w:adjustRightInd w:val="0"/>
-              <w:spacing w:line="240" w:lineRule="auto"/>
+              <w:spacing w:after="0" w:line="240" w:lineRule="auto"/>
               <w:jc w:val="both"/>
             </w:pPr>
-          </w:p>
-        </w:tc>
-        <w:tc>
-          <w:tcPr>
-            <w:tcW w:w="3685" w:type="dxa"/>
+            <w:r>
+              <w:t>30-9-23</w:t>
+            </w:r>
+          </w:p>
+        </w:tc>
+        <w:tc>
+          <w:tcPr>
+            <w:tcW w:w="3674" w:type="dxa"/>
           </w:tcPr>
           <w:p>
             <w:pPr>
               <w:autoSpaceDE w:val="0"/>
               <w:autoSpaceDN w:val="0"/>
               <w:adjustRightInd w:val="0"/>
-              <w:spacing w:line="240" w:lineRule="auto"/>
+              <w:spacing w:after="0" w:line="240" w:lineRule="auto"/>
               <w:jc w:val="both"/>
             </w:pPr>
           </w:p>
         </w:tc>
         <w:tc>
           <w:tcPr>
-            <w:tcW w:w="1843" w:type="dxa"/>
+            <w:tcW w:w="1840" w:type="dxa"/>
           </w:tcPr>
           <w:p>
             <w:pPr>
               <w:autoSpaceDE w:val="0"/>
               <w:autoSpaceDN w:val="0"/>
               <w:adjustRightInd w:val="0"/>
-              <w:spacing w:line="240" w:lineRule="auto"/>
+              <w:spacing w:after="0" w:line="240" w:lineRule="auto"/>
               <w:jc w:val="both"/>
             </w:pPr>
+            <w:r>
+              <w:t>Youssef &amp; Mohamed-</w:t>
+            </w:r>
+            <w:proofErr w:type="spellStart"/>
+            <w:r>
+              <w:t>Dhia</w:t>
+            </w:r>
+            <w:proofErr w:type="spellEnd"/>
           </w:p>
         </w:tc>
       </w:tr>
       <w:tr>
-        <w:trPr>
-          <w:trHeight w:val="284"/>
-        </w:trPr>
         <w:tc>
           <w:tcPr>
             <w:tcW w:w="1702" w:type="dxa"/>
@@ -17517,7 +17510,7 @@
               <w:autoSpaceDE w:val="0"/>
               <w:autoSpaceDN w:val="0"/>
               <w:adjustRightInd w:val="0"/>
-              <w:spacing w:line="240" w:lineRule="auto"/>
+              <w:spacing w:after="0" w:line="240" w:lineRule="auto"/>
               <w:jc w:val="both"/>
             </w:pPr>
           </w:p>
@@ -17525,158 +17518,187 @@
         <w:tc>
           <w:tcPr>
             <w:tcW w:w="1701" w:type="dxa"/>
+            <w:vMerge w:val="restart"/>
           </w:tcPr>
           <w:p>
             <w:pPr>
               <w:autoSpaceDE w:val="0"/>
               <w:autoSpaceDN w:val="0"/>
               <w:adjustRightInd w:val="0"/>
-              <w:spacing w:line="240" w:lineRule="auto"/>
+              <w:spacing w:after="0" w:line="240" w:lineRule="auto"/>
               <w:jc w:val="both"/>
             </w:pPr>
-          </w:p>
-        </w:tc>
-        <w:tc>
-          <w:tcPr>
-            <w:tcW w:w="1134" w:type="dxa"/>
+            <w:r>
+              <w:t xml:space="preserve">Report </w:t>
+            </w:r>
+            <w:proofErr w:type="spellStart"/>
+            <w:r>
+              <w:t>Chpt</w:t>
+            </w:r>
+            <w:proofErr w:type="spellEnd"/>
+            <w:r>
+              <w:t xml:space="preserve"> 5</w:t>
+            </w:r>
+          </w:p>
+        </w:tc>
+        <w:tc>
+          <w:tcPr>
+            <w:tcW w:w="1148" w:type="dxa"/>
+            <w:vMerge w:val="restart"/>
           </w:tcPr>
           <w:p>
             <w:pPr>
               <w:autoSpaceDE w:val="0"/>
               <w:autoSpaceDN w:val="0"/>
               <w:adjustRightInd w:val="0"/>
-              <w:spacing w:line="240" w:lineRule="auto"/>
+              <w:spacing w:after="0" w:line="240" w:lineRule="auto"/>
               <w:jc w:val="both"/>
             </w:pPr>
-          </w:p>
-        </w:tc>
-        <w:tc>
-          <w:tcPr>
-            <w:tcW w:w="3685" w:type="dxa"/>
+            <w:r>
+              <w:t>30-9-23</w:t>
+            </w:r>
+          </w:p>
+        </w:tc>
+        <w:tc>
+          <w:tcPr>
+            <w:tcW w:w="3674" w:type="dxa"/>
           </w:tcPr>
           <w:p>
             <w:pPr>
               <w:autoSpaceDE w:val="0"/>
               <w:autoSpaceDN w:val="0"/>
               <w:adjustRightInd w:val="0"/>
-              <w:spacing w:line="240" w:lineRule="auto"/>
+              <w:spacing w:after="0" w:line="240" w:lineRule="auto"/>
               <w:jc w:val="both"/>
             </w:pPr>
-          </w:p>
-        </w:tc>
-        <w:tc>
-          <w:tcPr>
-            <w:tcW w:w="1843" w:type="dxa"/>
+            <w:r>
+              <w:t>5.1: High lv design</w:t>
+            </w:r>
+          </w:p>
+        </w:tc>
+        <w:tc>
+          <w:tcPr>
+            <w:tcW w:w="1840" w:type="dxa"/>
           </w:tcPr>
           <w:p>
             <w:pPr>
               <w:autoSpaceDE w:val="0"/>
               <w:autoSpaceDN w:val="0"/>
               <w:adjustRightInd w:val="0"/>
-              <w:spacing w:line="240" w:lineRule="auto"/>
+              <w:spacing w:after="0" w:line="240" w:lineRule="auto"/>
               <w:jc w:val="both"/>
             </w:pPr>
+            <w:r>
+              <w:t>Youssef &amp; Khalifa</w:t>
+            </w:r>
           </w:p>
         </w:tc>
       </w:tr>
       <w:tr>
-        <w:trPr>
-          <w:trHeight w:val="284"/>
-        </w:trPr>
         <w:tc>
           <w:tcPr>
             <w:tcW w:w="1702" w:type="dxa"/>
-            <w:vMerge w:val="restart"/>
+            <w:vMerge/>
           </w:tcPr>
           <w:p>
             <w:pPr>
               <w:autoSpaceDE w:val="0"/>
               <w:autoSpaceDN w:val="0"/>
               <w:adjustRightInd w:val="0"/>
-              <w:spacing w:line="240" w:lineRule="auto"/>
+              <w:spacing w:after="0" w:line="240" w:lineRule="auto"/>
               <w:jc w:val="both"/>
             </w:pPr>
-            <w:r>
-              <w:t>M2 Implementation</w:t>
-            </w:r>
-          </w:p>
+          </w:p>
+        </w:tc>
+        <w:tc>
+          <w:tcPr>
+            <w:tcW w:w="1701" w:type="dxa"/>
+            <w:vMerge/>
+          </w:tcPr>
           <w:p>
             <w:pPr>
               <w:autoSpaceDE w:val="0"/>
               <w:autoSpaceDN w:val="0"/>
               <w:adjustRightInd w:val="0"/>
-              <w:spacing w:line="240" w:lineRule="auto"/>
+              <w:spacing w:after="0" w:line="240" w:lineRule="auto"/>
               <w:jc w:val="both"/>
             </w:pPr>
-            <w:r>
-              <w:t>Week 6-7</w:t>
-            </w:r>
-          </w:p>
-        </w:tc>
-        <w:tc>
-          <w:tcPr>
-            <w:tcW w:w="1701" w:type="dxa"/>
+          </w:p>
+        </w:tc>
+        <w:tc>
+          <w:tcPr>
+            <w:tcW w:w="1148" w:type="dxa"/>
+            <w:vMerge/>
           </w:tcPr>
           <w:p>
             <w:pPr>
               <w:autoSpaceDE w:val="0"/>
               <w:autoSpaceDN w:val="0"/>
               <w:adjustRightInd w:val="0"/>
-              <w:spacing w:line="240" w:lineRule="auto"/>
+              <w:spacing w:after="0" w:line="240" w:lineRule="auto"/>
               <w:jc w:val="both"/>
             </w:pPr>
           </w:p>
         </w:tc>
         <w:tc>
           <w:tcPr>
-            <w:tcW w:w="1134" w:type="dxa"/>
+            <w:tcW w:w="3674" w:type="dxa"/>
           </w:tcPr>
           <w:p>
             <w:pPr>
               <w:autoSpaceDE w:val="0"/>
               <w:autoSpaceDN w:val="0"/>
               <w:adjustRightInd w:val="0"/>
-              <w:spacing w:line="240" w:lineRule="auto"/>
+              <w:spacing w:after="0" w:line="240" w:lineRule="auto"/>
               <w:jc w:val="both"/>
             </w:pPr>
-          </w:p>
-        </w:tc>
-        <w:tc>
-          <w:tcPr>
-            <w:tcW w:w="3685" w:type="dxa"/>
+            <w:r>
+              <w:t>5.2: Structural model</w:t>
+            </w:r>
+          </w:p>
+        </w:tc>
+        <w:tc>
+          <w:tcPr>
+            <w:tcW w:w="1840" w:type="dxa"/>
           </w:tcPr>
           <w:p>
             <w:pPr>
               <w:autoSpaceDE w:val="0"/>
               <w:autoSpaceDN w:val="0"/>
               <w:adjustRightInd w:val="0"/>
-              <w:spacing w:line="240" w:lineRule="auto"/>
+              <w:spacing w:after="0" w:line="240" w:lineRule="auto"/>
               <w:jc w:val="both"/>
             </w:pPr>
-          </w:p>
-        </w:tc>
-        <w:tc>
-          <w:tcPr>
-            <w:tcW w:w="1843" w:type="dxa"/>
+            <w:r>
+              <w:t>Mohamed-</w:t>
+            </w:r>
+            <w:proofErr w:type="spellStart"/>
+            <w:r>
+              <w:t>Dhia</w:t>
+            </w:r>
+            <w:proofErr w:type="spellEnd"/>
+          </w:p>
+        </w:tc>
+      </w:tr>
+      <w:tr>
+        <w:tc>
+          <w:tcPr>
+            <w:tcW w:w="1702" w:type="dxa"/>
+            <w:vMerge/>
           </w:tcPr>
           <w:p>
             <w:pPr>
               <w:autoSpaceDE w:val="0"/>
               <w:autoSpaceDN w:val="0"/>
               <w:adjustRightInd w:val="0"/>
-              <w:spacing w:line="240" w:lineRule="auto"/>
+              <w:spacing w:after="0" w:line="240" w:lineRule="auto"/>
               <w:jc w:val="both"/>
             </w:pPr>
           </w:p>
         </w:tc>
-      </w:tr>
-      <w:tr>
-        <w:trPr>
-          <w:trHeight w:val="284"/>
-        </w:trPr>
-        <w:tc>
-          <w:tcPr>
-            <w:tcW w:w="1702" w:type="dxa"/>
+        <w:tc>
+          <w:tcPr>
+            <w:tcW w:w="1701" w:type="dxa"/>
             <w:vMerge/>
           </w:tcPr>
           <w:p>
@@ -17684,75 +17706,80 @@
               <w:autoSpaceDE w:val="0"/>
               <w:autoSpaceDN w:val="0"/>
               <w:adjustRightInd w:val="0"/>
-              <w:spacing w:line="240" w:lineRule="auto"/>
+              <w:spacing w:after="0" w:line="240" w:lineRule="auto"/>
               <w:jc w:val="both"/>
             </w:pPr>
           </w:p>
         </w:tc>
         <w:tc>
           <w:tcPr>
-            <w:tcW w:w="1701" w:type="dxa"/>
+            <w:tcW w:w="1148" w:type="dxa"/>
+            <w:vMerge/>
           </w:tcPr>
           <w:p>
             <w:pPr>
               <w:autoSpaceDE w:val="0"/>
               <w:autoSpaceDN w:val="0"/>
               <w:adjustRightInd w:val="0"/>
-              <w:spacing w:line="240" w:lineRule="auto"/>
+              <w:spacing w:after="0" w:line="240" w:lineRule="auto"/>
               <w:jc w:val="both"/>
             </w:pPr>
           </w:p>
         </w:tc>
         <w:tc>
           <w:tcPr>
-            <w:tcW w:w="1134" w:type="dxa"/>
+            <w:tcW w:w="3674" w:type="dxa"/>
           </w:tcPr>
           <w:p>
             <w:pPr>
               <w:autoSpaceDE w:val="0"/>
               <w:autoSpaceDN w:val="0"/>
               <w:adjustRightInd w:val="0"/>
-              <w:spacing w:line="240" w:lineRule="auto"/>
+              <w:spacing w:after="0" w:line="240" w:lineRule="auto"/>
               <w:jc w:val="both"/>
             </w:pPr>
-          </w:p>
-        </w:tc>
-        <w:tc>
-          <w:tcPr>
-            <w:tcW w:w="3685" w:type="dxa"/>
+            <w:r>
+              <w:t>5.3: Behavioral model</w:t>
+            </w:r>
+          </w:p>
+        </w:tc>
+        <w:tc>
+          <w:tcPr>
+            <w:tcW w:w="1840" w:type="dxa"/>
           </w:tcPr>
           <w:p>
             <w:pPr>
               <w:autoSpaceDE w:val="0"/>
               <w:autoSpaceDN w:val="0"/>
               <w:adjustRightInd w:val="0"/>
-              <w:spacing w:line="240" w:lineRule="auto"/>
+              <w:spacing w:after="0" w:line="240" w:lineRule="auto"/>
               <w:jc w:val="both"/>
             </w:pPr>
-          </w:p>
-        </w:tc>
-        <w:tc>
-          <w:tcPr>
-            <w:tcW w:w="1843" w:type="dxa"/>
+            <w:r>
+              <w:t>Essa</w:t>
+            </w:r>
+          </w:p>
+        </w:tc>
+      </w:tr>
+      <w:tr>
+        <w:tc>
+          <w:tcPr>
+            <w:tcW w:w="1702" w:type="dxa"/>
+            <w:vMerge/>
           </w:tcPr>
           <w:p>
             <w:pPr>
               <w:autoSpaceDE w:val="0"/>
               <w:autoSpaceDN w:val="0"/>
               <w:adjustRightInd w:val="0"/>
-              <w:spacing w:line="240" w:lineRule="auto"/>
+              <w:spacing w:after="0" w:line="240" w:lineRule="auto"/>
               <w:jc w:val="both"/>
             </w:pPr>
           </w:p>
         </w:tc>
-      </w:tr>
-      <w:tr>
-        <w:trPr>
-          <w:trHeight w:val="284"/>
-        </w:trPr>
-        <w:tc>
-          <w:tcPr>
-            <w:tcW w:w="1702" w:type="dxa"/>
+        <w:tc>
+          <w:tcPr>
+            <w:tcW w:w="1701" w:type="dxa"/>
             <w:vMerge/>
           </w:tcPr>
           <w:p>
@@ -17760,166 +17787,184 @@
               <w:autoSpaceDE w:val="0"/>
               <w:autoSpaceDN w:val="0"/>
               <w:adjustRightInd w:val="0"/>
-              <w:spacing w:line="240" w:lineRule="auto"/>
+              <w:spacing w:after="0" w:line="240" w:lineRule="auto"/>
               <w:jc w:val="both"/>
             </w:pPr>
           </w:p>
         </w:tc>
         <w:tc>
           <w:tcPr>
-            <w:tcW w:w="1701" w:type="dxa"/>
+            <w:tcW w:w="1148" w:type="dxa"/>
+            <w:vMerge/>
           </w:tcPr>
           <w:p>
             <w:pPr>
               <w:autoSpaceDE w:val="0"/>
               <w:autoSpaceDN w:val="0"/>
               <w:adjustRightInd w:val="0"/>
-              <w:spacing w:line="240" w:lineRule="auto"/>
+              <w:spacing w:after="0" w:line="240" w:lineRule="auto"/>
               <w:jc w:val="both"/>
             </w:pPr>
           </w:p>
         </w:tc>
         <w:tc>
           <w:tcPr>
-            <w:tcW w:w="1134" w:type="dxa"/>
+            <w:tcW w:w="3674" w:type="dxa"/>
           </w:tcPr>
           <w:p>
             <w:pPr>
               <w:autoSpaceDE w:val="0"/>
               <w:autoSpaceDN w:val="0"/>
               <w:adjustRightInd w:val="0"/>
-              <w:spacing w:line="240" w:lineRule="auto"/>
+              <w:spacing w:after="0" w:line="240" w:lineRule="auto"/>
               <w:jc w:val="both"/>
             </w:pPr>
-          </w:p>
-        </w:tc>
-        <w:tc>
-          <w:tcPr>
-            <w:tcW w:w="3685" w:type="dxa"/>
+            <w:r>
+              <w:t>5.4: DB design</w:t>
+            </w:r>
+          </w:p>
+        </w:tc>
+        <w:tc>
+          <w:tcPr>
+            <w:tcW w:w="1840" w:type="dxa"/>
           </w:tcPr>
           <w:p>
             <w:pPr>
               <w:autoSpaceDE w:val="0"/>
               <w:autoSpaceDN w:val="0"/>
               <w:adjustRightInd w:val="0"/>
-              <w:spacing w:line="240" w:lineRule="auto"/>
+              <w:spacing w:after="0" w:line="240" w:lineRule="auto"/>
               <w:jc w:val="both"/>
             </w:pPr>
-          </w:p>
-        </w:tc>
-        <w:tc>
-          <w:tcPr>
-            <w:tcW w:w="1843" w:type="dxa"/>
+            <w:r>
+              <w:t>Khalifa</w:t>
+            </w:r>
+          </w:p>
+        </w:tc>
+      </w:tr>
+      <w:tr>
+        <w:tc>
+          <w:tcPr>
+            <w:tcW w:w="1702" w:type="dxa"/>
+            <w:vMerge/>
           </w:tcPr>
           <w:p>
             <w:pPr>
               <w:autoSpaceDE w:val="0"/>
               <w:autoSpaceDN w:val="0"/>
               <w:adjustRightInd w:val="0"/>
-              <w:spacing w:line="240" w:lineRule="auto"/>
+              <w:spacing w:after="0" w:line="240" w:lineRule="auto"/>
               <w:jc w:val="both"/>
             </w:pPr>
           </w:p>
         </w:tc>
-      </w:tr>
-      <w:tr>
-        <w:trPr>
-          <w:trHeight w:val="284"/>
-        </w:trPr>
-        <w:tc>
-          <w:tcPr>
-            <w:tcW w:w="1702" w:type="dxa"/>
-            <w:vMerge w:val="restart"/>
+        <w:tc>
+          <w:tcPr>
+            <w:tcW w:w="1701" w:type="dxa"/>
+            <w:vMerge/>
           </w:tcPr>
           <w:p>
             <w:pPr>
               <w:autoSpaceDE w:val="0"/>
               <w:autoSpaceDN w:val="0"/>
               <w:adjustRightInd w:val="0"/>
-              <w:spacing w:line="240" w:lineRule="auto"/>
+              <w:spacing w:after="0" w:line="240" w:lineRule="auto"/>
               <w:jc w:val="both"/>
             </w:pPr>
-            <w:r>
-              <w:t>M3 Verification and feedback</w:t>
-            </w:r>
-          </w:p>
+          </w:p>
+        </w:tc>
+        <w:tc>
+          <w:tcPr>
+            <w:tcW w:w="1148" w:type="dxa"/>
+            <w:vMerge/>
+          </w:tcPr>
           <w:p>
             <w:pPr>
               <w:autoSpaceDE w:val="0"/>
               <w:autoSpaceDN w:val="0"/>
               <w:adjustRightInd w:val="0"/>
-              <w:spacing w:line="240" w:lineRule="auto"/>
+              <w:spacing w:after="0" w:line="240" w:lineRule="auto"/>
               <w:jc w:val="both"/>
             </w:pPr>
-            <w:r>
-              <w:t>Week 8</w:t>
-            </w:r>
-          </w:p>
-        </w:tc>
-        <w:tc>
-          <w:tcPr>
-            <w:tcW w:w="1701" w:type="dxa"/>
+          </w:p>
+        </w:tc>
+        <w:tc>
+          <w:tcPr>
+            <w:tcW w:w="3674" w:type="dxa"/>
           </w:tcPr>
           <w:p>
             <w:pPr>
               <w:autoSpaceDE w:val="0"/>
               <w:autoSpaceDN w:val="0"/>
               <w:adjustRightInd w:val="0"/>
-              <w:spacing w:line="240" w:lineRule="auto"/>
+              <w:spacing w:after="0" w:line="240" w:lineRule="auto"/>
               <w:jc w:val="both"/>
             </w:pPr>
-          </w:p>
-        </w:tc>
-        <w:tc>
-          <w:tcPr>
-            <w:tcW w:w="1134" w:type="dxa"/>
+            <w:r>
+              <w:t>5.5: UI design</w:t>
+            </w:r>
+          </w:p>
+        </w:tc>
+        <w:tc>
+          <w:tcPr>
+            <w:tcW w:w="1840" w:type="dxa"/>
           </w:tcPr>
           <w:p>
             <w:pPr>
               <w:autoSpaceDE w:val="0"/>
               <w:autoSpaceDN w:val="0"/>
               <w:adjustRightInd w:val="0"/>
-              <w:spacing w:line="240" w:lineRule="auto"/>
+              <w:spacing w:after="0" w:line="240" w:lineRule="auto"/>
               <w:jc w:val="both"/>
             </w:pPr>
-          </w:p>
-        </w:tc>
-        <w:tc>
-          <w:tcPr>
-            <w:tcW w:w="3685" w:type="dxa"/>
+            <w:r>
+              <w:t>Mohamed-</w:t>
+            </w:r>
+            <w:proofErr w:type="spellStart"/>
+            <w:r>
+              <w:t>Dhia</w:t>
+            </w:r>
+            <w:proofErr w:type="spellEnd"/>
+            <w:r>
+              <w:t xml:space="preserve"> &amp; Youssef</w:t>
+            </w:r>
+          </w:p>
+        </w:tc>
+      </w:tr>
+      <w:tr>
+        <w:tc>
+          <w:tcPr>
+            <w:tcW w:w="1702" w:type="dxa"/>
+            <w:vMerge/>
           </w:tcPr>
           <w:p>
             <w:pPr>
               <w:autoSpaceDE w:val="0"/>
               <w:autoSpaceDN w:val="0"/>
               <w:adjustRightInd w:val="0"/>
-              <w:spacing w:line="240" w:lineRule="auto"/>
+              <w:spacing w:after="0" w:line="240" w:lineRule="auto"/>
               <w:jc w:val="both"/>
             </w:pPr>
           </w:p>
         </w:tc>
         <w:tc>
           <w:tcPr>
-            <w:tcW w:w="1843" w:type="dxa"/>
+            <w:tcW w:w="1701" w:type="dxa"/>
+            <w:vMerge/>
           </w:tcPr>
           <w:p>
             <w:pPr>
               <w:autoSpaceDE w:val="0"/>
               <w:autoSpaceDN w:val="0"/>
               <w:adjustRightInd w:val="0"/>
-              <w:spacing w:line="240" w:lineRule="auto"/>
+              <w:spacing w:after="0" w:line="240" w:lineRule="auto"/>
               <w:jc w:val="both"/>
             </w:pPr>
           </w:p>
         </w:tc>
-      </w:tr>
-      <w:tr>
-        <w:trPr>
-          <w:trHeight w:val="284"/>
-        </w:trPr>
-        <w:tc>
-          <w:tcPr>
-            <w:tcW w:w="1702" w:type="dxa"/>
+        <w:tc>
+          <w:tcPr>
+            <w:tcW w:w="1148" w:type="dxa"/>
             <w:vMerge/>
           </w:tcPr>
           <w:p>
@@ -17927,869 +17972,1756 @@
               <w:autoSpaceDE w:val="0"/>
               <w:autoSpaceDN w:val="0"/>
               <w:adjustRightInd w:val="0"/>
-              <w:spacing w:line="240" w:lineRule="auto"/>
+              <w:spacing w:after="0" w:line="240" w:lineRule="auto"/>
               <w:jc w:val="both"/>
             </w:pPr>
           </w:p>
         </w:tc>
         <w:tc>
           <w:tcPr>
-            <w:tcW w:w="1701" w:type="dxa"/>
+            <w:tcW w:w="3674" w:type="dxa"/>
           </w:tcPr>
           <w:p>
             <w:pPr>
               <w:autoSpaceDE w:val="0"/>
               <w:autoSpaceDN w:val="0"/>
               <w:adjustRightInd w:val="0"/>
-              <w:spacing w:line="240" w:lineRule="auto"/>
+              <w:spacing w:after="0" w:line="240" w:lineRule="auto"/>
               <w:jc w:val="both"/>
             </w:pPr>
-          </w:p>
-        </w:tc>
-        <w:tc>
-          <w:tcPr>
-            <w:tcW w:w="1134" w:type="dxa"/>
+            <w:r>
+              <w:t>5.6: Design patters: Data flow diagram &amp; sequence diagram</w:t>
+            </w:r>
+          </w:p>
+        </w:tc>
+        <w:tc>
+          <w:tcPr>
+            <w:tcW w:w="1840" w:type="dxa"/>
           </w:tcPr>
           <w:p>
             <w:pPr>
               <w:autoSpaceDE w:val="0"/>
               <w:autoSpaceDN w:val="0"/>
               <w:adjustRightInd w:val="0"/>
-              <w:spacing w:line="240" w:lineRule="auto"/>
+              <w:spacing w:after="0" w:line="240" w:lineRule="auto"/>
               <w:jc w:val="both"/>
             </w:pPr>
-          </w:p>
-        </w:tc>
-        <w:tc>
-          <w:tcPr>
-            <w:tcW w:w="3685" w:type="dxa"/>
+            <w:r>
+              <w:t>Essa</w:t>
+            </w:r>
+          </w:p>
+        </w:tc>
+      </w:tr>
+      <w:tr>
+        <w:tc>
+          <w:tcPr>
+            <w:tcW w:w="1702" w:type="dxa"/>
+            <w:vMerge/>
           </w:tcPr>
           <w:p>
             <w:pPr>
               <w:autoSpaceDE w:val="0"/>
               <w:autoSpaceDN w:val="0"/>
               <w:adjustRightInd w:val="0"/>
-              <w:spacing w:line="240" w:lineRule="auto"/>
+              <w:spacing w:after="0" w:line="240" w:lineRule="auto"/>
               <w:jc w:val="both"/>
             </w:pPr>
           </w:p>
         </w:tc>
         <w:tc>
           <w:tcPr>
-            <w:tcW w:w="1843" w:type="dxa"/>
+            <w:tcW w:w="1701" w:type="dxa"/>
           </w:tcPr>
           <w:p>
             <w:pPr>
               <w:autoSpaceDE w:val="0"/>
               <w:autoSpaceDN w:val="0"/>
               <w:adjustRightInd w:val="0"/>
-              <w:spacing w:line="240" w:lineRule="auto"/>
+              <w:spacing w:after="0" w:line="240" w:lineRule="auto"/>
               <w:jc w:val="both"/>
             </w:pPr>
-          </w:p>
-        </w:tc>
-      </w:tr>
-      <w:tr>
-        <w:trPr>
-          <w:trHeight w:val="284"/>
-        </w:trPr>
-        <w:tc>
-          <w:tcPr>
-            <w:tcW w:w="1702" w:type="dxa"/>
-            <w:vMerge/>
+            <w:r>
+              <w:t>Planning security</w:t>
+            </w:r>
+          </w:p>
+        </w:tc>
+        <w:tc>
+          <w:tcPr>
+            <w:tcW w:w="1148" w:type="dxa"/>
           </w:tcPr>
           <w:p>
             <w:pPr>
               <w:autoSpaceDE w:val="0"/>
               <w:autoSpaceDN w:val="0"/>
               <w:adjustRightInd w:val="0"/>
-              <w:spacing w:line="240" w:lineRule="auto"/>
+              <w:spacing w:after="0" w:line="240" w:lineRule="auto"/>
               <w:jc w:val="both"/>
             </w:pPr>
-          </w:p>
-        </w:tc>
-        <w:tc>
-          <w:tcPr>
-            <w:tcW w:w="1701" w:type="dxa"/>
+            <w:r>
+              <w:t>30-9-23</w:t>
+            </w:r>
+          </w:p>
+        </w:tc>
+        <w:tc>
+          <w:tcPr>
+            <w:tcW w:w="3674" w:type="dxa"/>
           </w:tcPr>
           <w:p>
             <w:pPr>
               <w:autoSpaceDE w:val="0"/>
               <w:autoSpaceDN w:val="0"/>
               <w:adjustRightInd w:val="0"/>
-              <w:spacing w:line="240" w:lineRule="auto"/>
+              <w:spacing w:after="0" w:line="240" w:lineRule="auto"/>
               <w:jc w:val="both"/>
             </w:pPr>
-          </w:p>
-        </w:tc>
-        <w:tc>
-          <w:tcPr>
-            <w:tcW w:w="1134" w:type="dxa"/>
-          </w:tcPr>
+            <w:r>
+              <w:t>How to apply security? (techniques: enc, salt &amp; pepper…</w:t>
+            </w:r>
+            <w:proofErr w:type="spellStart"/>
+            <w:r>
+              <w:t>etc</w:t>
+            </w:r>
+            <w:proofErr w:type="spellEnd"/>
+            <w:r>
+              <w:t>)</w:t>
+            </w:r>
+          </w:p>
           <w:p>
             <w:pPr>
               <w:autoSpaceDE w:val="0"/>
               <w:autoSpaceDN w:val="0"/>
               <w:adjustRightInd w:val="0"/>
-              <w:spacing w:line="240" w:lineRule="auto"/>
+              <w:spacing w:after="0" w:line="240" w:lineRule="auto"/>
               <w:jc w:val="both"/>
             </w:pPr>
-          </w:p>
-        </w:tc>
-        <w:tc>
-          <w:tcPr>
-            <w:tcW w:w="3685" w:type="dxa"/>
+            <w:r>
+              <w:t>Including zero trust architecture</w:t>
+            </w:r>
+          </w:p>
+        </w:tc>
+        <w:tc>
+          <w:tcPr>
+            <w:tcW w:w="1840" w:type="dxa"/>
           </w:tcPr>
           <w:p>
             <w:pPr>
               <w:autoSpaceDE w:val="0"/>
               <w:autoSpaceDN w:val="0"/>
               <w:adjustRightInd w:val="0"/>
-              <w:spacing w:line="240" w:lineRule="auto"/>
+              <w:spacing w:after="0" w:line="240" w:lineRule="auto"/>
               <w:jc w:val="both"/>
             </w:pPr>
-          </w:p>
-        </w:tc>
-        <w:tc>
-          <w:tcPr>
-            <w:tcW w:w="1843" w:type="dxa"/>
+            <w:r>
+              <w:t>Youssef &amp; Mohamed-</w:t>
+            </w:r>
+            <w:proofErr w:type="spellStart"/>
+            <w:r>
+              <w:t>Dhia</w:t>
+            </w:r>
+            <w:proofErr w:type="spellEnd"/>
+          </w:p>
+        </w:tc>
+      </w:tr>
+      <w:tr>
+        <w:tc>
+          <w:tcPr>
+            <w:tcW w:w="1702" w:type="dxa"/>
+            <w:vMerge w:val="restart"/>
           </w:tcPr>
           <w:p>
             <w:pPr>
               <w:autoSpaceDE w:val="0"/>
               <w:autoSpaceDN w:val="0"/>
               <w:adjustRightInd w:val="0"/>
-              <w:spacing w:line="240" w:lineRule="auto"/>
+              <w:spacing w:after="0" w:line="240" w:lineRule="auto"/>
               <w:jc w:val="both"/>
             </w:pPr>
-          </w:p>
-        </w:tc>
-      </w:tr>
-      <w:tr>
-        <w:trPr>
-          <w:trHeight w:val="284"/>
-        </w:trPr>
-        <w:tc>
-          <w:tcPr>
-            <w:tcW w:w="1702" w:type="dxa"/>
-            <w:vMerge w:val="restart"/>
-          </w:tcPr>
+            <w:r>
+              <w:t>M2 Implementation</w:t>
+            </w:r>
+          </w:p>
           <w:p>
             <w:pPr>
               <w:autoSpaceDE w:val="0"/>
               <w:autoSpaceDN w:val="0"/>
               <w:adjustRightInd w:val="0"/>
-              <w:spacing w:line="240" w:lineRule="auto"/>
-              <w:ind w:right="325"/>
+              <w:spacing w:after="0" w:line="240" w:lineRule="auto"/>
               <w:jc w:val="both"/>
             </w:pPr>
             <w:r>
-              <w:t>M4 applying feedback</w:t>
-            </w:r>
-          </w:p>
+              <w:t>Week 6-7</w:t>
+            </w:r>
+          </w:p>
+        </w:tc>
+        <w:tc>
+          <w:tcPr>
+            <w:tcW w:w="1701" w:type="dxa"/>
+          </w:tcPr>
           <w:p>
             <w:pPr>
               <w:autoSpaceDE w:val="0"/>
               <w:autoSpaceDN w:val="0"/>
               <w:adjustRightInd w:val="0"/>
-              <w:spacing w:line="240" w:lineRule="auto"/>
+              <w:spacing w:after="0" w:line="240" w:lineRule="auto"/>
               <w:jc w:val="both"/>
             </w:pPr>
             <w:r>
-              <w:t>Week 9</w:t>
-            </w:r>
-          </w:p>
-        </w:tc>
-        <w:tc>
-          <w:tcPr>
-            <w:tcW w:w="1701" w:type="dxa"/>
+              <w:t>electron</w:t>
+            </w:r>
+          </w:p>
+        </w:tc>
+        <w:tc>
+          <w:tcPr>
+            <w:tcW w:w="1148" w:type="dxa"/>
           </w:tcPr>
           <w:p>
             <w:pPr>
               <w:autoSpaceDE w:val="0"/>
               <w:autoSpaceDN w:val="0"/>
               <w:adjustRightInd w:val="0"/>
-              <w:spacing w:line="240" w:lineRule="auto"/>
+              <w:spacing w:after="0" w:line="240" w:lineRule="auto"/>
               <w:jc w:val="both"/>
             </w:pPr>
-          </w:p>
-        </w:tc>
-        <w:tc>
-          <w:tcPr>
-            <w:tcW w:w="1134" w:type="dxa"/>
+            <w:r>
+              <w:t>2-10-23</w:t>
+            </w:r>
+          </w:p>
+        </w:tc>
+        <w:tc>
+          <w:tcPr>
+            <w:tcW w:w="3674" w:type="dxa"/>
           </w:tcPr>
           <w:p>
             <w:pPr>
               <w:autoSpaceDE w:val="0"/>
               <w:autoSpaceDN w:val="0"/>
               <w:adjustRightInd w:val="0"/>
-              <w:spacing w:line="240" w:lineRule="auto"/>
+              <w:spacing w:after="0" w:line="240" w:lineRule="auto"/>
               <w:jc w:val="both"/>
             </w:pPr>
-          </w:p>
-        </w:tc>
-        <w:tc>
-          <w:tcPr>
-            <w:tcW w:w="3685" w:type="dxa"/>
+            <w:r>
+              <w:t>Try electron &amp; check if works as we want: can we just code as if it was a website?</w:t>
+            </w:r>
+          </w:p>
+        </w:tc>
+        <w:tc>
+          <w:tcPr>
+            <w:tcW w:w="1840" w:type="dxa"/>
           </w:tcPr>
           <w:p>
             <w:pPr>
               <w:autoSpaceDE w:val="0"/>
               <w:autoSpaceDN w:val="0"/>
               <w:adjustRightInd w:val="0"/>
-              <w:spacing w:line="240" w:lineRule="auto"/>
+              <w:spacing w:after="0" w:line="240" w:lineRule="auto"/>
               <w:jc w:val="both"/>
             </w:pPr>
-          </w:p>
-        </w:tc>
-        <w:tc>
-          <w:tcPr>
-            <w:tcW w:w="1843" w:type="dxa"/>
+            <w:r>
+              <w:t>All team</w:t>
+            </w:r>
+          </w:p>
+        </w:tc>
+      </w:tr>
+      <w:tr>
+        <w:tc>
+          <w:tcPr>
+            <w:tcW w:w="1702" w:type="dxa"/>
+            <w:vMerge/>
           </w:tcPr>
           <w:p>
             <w:pPr>
               <w:autoSpaceDE w:val="0"/>
               <w:autoSpaceDN w:val="0"/>
               <w:adjustRightInd w:val="0"/>
-              <w:spacing w:line="240" w:lineRule="auto"/>
+              <w:spacing w:after="0" w:line="240" w:lineRule="auto"/>
               <w:jc w:val="both"/>
             </w:pPr>
           </w:p>
         </w:tc>
-      </w:tr>
-      <w:tr>
-        <w:trPr>
-          <w:trHeight w:val="284"/>
-        </w:trPr>
-        <w:tc>
-          <w:tcPr>
-            <w:tcW w:w="1702" w:type="dxa"/>
-            <w:vMerge/>
+        <w:tc>
+          <w:tcPr>
+            <w:tcW w:w="1701" w:type="dxa"/>
           </w:tcPr>
           <w:p>
             <w:pPr>
               <w:autoSpaceDE w:val="0"/>
               <w:autoSpaceDN w:val="0"/>
               <w:adjustRightInd w:val="0"/>
-              <w:spacing w:line="240" w:lineRule="auto"/>
+              <w:spacing w:after="0" w:line="240" w:lineRule="auto"/>
               <w:jc w:val="both"/>
             </w:pPr>
-          </w:p>
-        </w:tc>
-        <w:tc>
-          <w:tcPr>
-            <w:tcW w:w="1701" w:type="dxa"/>
+            <w:r>
+              <w:t>Front-end</w:t>
+            </w:r>
+          </w:p>
+        </w:tc>
+        <w:tc>
+          <w:tcPr>
+            <w:tcW w:w="1148" w:type="dxa"/>
           </w:tcPr>
           <w:p>
             <w:pPr>
               <w:autoSpaceDE w:val="0"/>
               <w:autoSpaceDN w:val="0"/>
               <w:adjustRightInd w:val="0"/>
-              <w:spacing w:line="240" w:lineRule="auto"/>
+              <w:spacing w:after="0" w:line="240" w:lineRule="auto"/>
               <w:jc w:val="both"/>
             </w:pPr>
-          </w:p>
-        </w:tc>
-        <w:tc>
-          <w:tcPr>
-            <w:tcW w:w="1134" w:type="dxa"/>
+            <w:r>
+              <w:t>7-10-23</w:t>
+            </w:r>
+          </w:p>
+        </w:tc>
+        <w:tc>
+          <w:tcPr>
+            <w:tcW w:w="3674" w:type="dxa"/>
           </w:tcPr>
           <w:p>
             <w:pPr>
               <w:autoSpaceDE w:val="0"/>
               <w:autoSpaceDN w:val="0"/>
               <w:adjustRightInd w:val="0"/>
-              <w:spacing w:line="240" w:lineRule="auto"/>
+              <w:spacing w:after="0" w:line="240" w:lineRule="auto"/>
               <w:jc w:val="both"/>
             </w:pPr>
-          </w:p>
-        </w:tc>
-        <w:tc>
-          <w:tcPr>
-            <w:tcW w:w="3685" w:type="dxa"/>
+            <w:r>
+              <w:t xml:space="preserve">Html, </w:t>
+            </w:r>
+            <w:proofErr w:type="spellStart"/>
+            <w:r>
+              <w:t>css</w:t>
+            </w:r>
+            <w:proofErr w:type="spellEnd"/>
+          </w:p>
+        </w:tc>
+        <w:tc>
+          <w:tcPr>
+            <w:tcW w:w="1840" w:type="dxa"/>
           </w:tcPr>
           <w:p>
             <w:pPr>
               <w:autoSpaceDE w:val="0"/>
               <w:autoSpaceDN w:val="0"/>
               <w:adjustRightInd w:val="0"/>
-              <w:spacing w:line="240" w:lineRule="auto"/>
+              <w:spacing w:after="0" w:line="240" w:lineRule="auto"/>
               <w:jc w:val="both"/>
             </w:pPr>
-          </w:p>
-        </w:tc>
-        <w:tc>
-          <w:tcPr>
-            <w:tcW w:w="1843" w:type="dxa"/>
+            <w:r>
+              <w:t>Youssef &amp; Mohamed-</w:t>
+            </w:r>
+            <w:proofErr w:type="spellStart"/>
+            <w:r>
+              <w:t>Dhia</w:t>
+            </w:r>
+            <w:proofErr w:type="spellEnd"/>
+          </w:p>
+        </w:tc>
+      </w:tr>
+      <w:tr>
+        <w:tc>
+          <w:tcPr>
+            <w:tcW w:w="1702" w:type="dxa"/>
+            <w:vMerge/>
           </w:tcPr>
           <w:p>
             <w:pPr>
               <w:autoSpaceDE w:val="0"/>
               <w:autoSpaceDN w:val="0"/>
               <w:adjustRightInd w:val="0"/>
-              <w:spacing w:line="240" w:lineRule="auto"/>
+              <w:spacing w:after="0" w:line="240" w:lineRule="auto"/>
               <w:jc w:val="both"/>
             </w:pPr>
           </w:p>
         </w:tc>
-      </w:tr>
-      <w:tr>
-        <w:trPr>
-          <w:trHeight w:val="284"/>
-        </w:trPr>
-        <w:tc>
-          <w:tcPr>
-            <w:tcW w:w="1702" w:type="dxa"/>
-            <w:vMerge/>
+        <w:tc>
+          <w:tcPr>
+            <w:tcW w:w="1701" w:type="dxa"/>
           </w:tcPr>
           <w:p>
             <w:pPr>
               <w:autoSpaceDE w:val="0"/>
               <w:autoSpaceDN w:val="0"/>
               <w:adjustRightInd w:val="0"/>
-              <w:spacing w:line="240" w:lineRule="auto"/>
+              <w:spacing w:after="0" w:line="240" w:lineRule="auto"/>
               <w:jc w:val="both"/>
             </w:pPr>
-          </w:p>
-        </w:tc>
-        <w:tc>
-          <w:tcPr>
-            <w:tcW w:w="1701" w:type="dxa"/>
+            <w:r>
+              <w:t>Back-end</w:t>
+            </w:r>
+          </w:p>
+        </w:tc>
+        <w:tc>
+          <w:tcPr>
+            <w:tcW w:w="1148" w:type="dxa"/>
           </w:tcPr>
           <w:p>
             <w:pPr>
               <w:autoSpaceDE w:val="0"/>
               <w:autoSpaceDN w:val="0"/>
               <w:adjustRightInd w:val="0"/>
-              <w:spacing w:line="240" w:lineRule="auto"/>
+              <w:spacing w:after="0" w:line="240" w:lineRule="auto"/>
               <w:jc w:val="both"/>
             </w:pPr>
-          </w:p>
-        </w:tc>
-        <w:tc>
-          <w:tcPr>
-            <w:tcW w:w="1134" w:type="dxa"/>
+            <w:r>
+              <w:t>7-10-23</w:t>
+            </w:r>
+          </w:p>
+        </w:tc>
+        <w:tc>
+          <w:tcPr>
+            <w:tcW w:w="3674" w:type="dxa"/>
           </w:tcPr>
           <w:p>
             <w:pPr>
               <w:autoSpaceDE w:val="0"/>
               <w:autoSpaceDN w:val="0"/>
               <w:adjustRightInd w:val="0"/>
-              <w:spacing w:line="240" w:lineRule="auto"/>
+              <w:spacing w:after="0" w:line="240" w:lineRule="auto"/>
               <w:jc w:val="both"/>
             </w:pPr>
-          </w:p>
-        </w:tc>
-        <w:tc>
-          <w:tcPr>
-            <w:tcW w:w="3685" w:type="dxa"/>
+            <w:proofErr w:type="spellStart"/>
+            <w:r>
+              <w:t>mysqlite</w:t>
+            </w:r>
+            <w:proofErr w:type="spellEnd"/>
+          </w:p>
+        </w:tc>
+        <w:tc>
+          <w:tcPr>
+            <w:tcW w:w="1840" w:type="dxa"/>
           </w:tcPr>
           <w:p>
             <w:pPr>
               <w:autoSpaceDE w:val="0"/>
               <w:autoSpaceDN w:val="0"/>
               <w:adjustRightInd w:val="0"/>
-              <w:spacing w:line="240" w:lineRule="auto"/>
+              <w:spacing w:after="0" w:line="240" w:lineRule="auto"/>
               <w:jc w:val="both"/>
             </w:pPr>
-          </w:p>
-        </w:tc>
-        <w:tc>
-          <w:tcPr>
-            <w:tcW w:w="1843" w:type="dxa"/>
+            <w:r>
+              <w:t>Essa &amp; Khalifa</w:t>
+            </w:r>
+          </w:p>
+        </w:tc>
+      </w:tr>
+      <w:tr>
+        <w:tc>
+          <w:tcPr>
+            <w:tcW w:w="1702" w:type="dxa"/>
+            <w:vMerge/>
           </w:tcPr>
           <w:p>
             <w:pPr>
               <w:autoSpaceDE w:val="0"/>
               <w:autoSpaceDN w:val="0"/>
               <w:adjustRightInd w:val="0"/>
-              <w:spacing w:line="240" w:lineRule="auto"/>
+              <w:spacing w:after="0" w:line="240" w:lineRule="auto"/>
               <w:jc w:val="both"/>
             </w:pPr>
           </w:p>
         </w:tc>
-      </w:tr>
-      <w:tr>
-        <w:trPr>
-          <w:trHeight w:val="284"/>
-        </w:trPr>
-        <w:tc>
-          <w:tcPr>
-            <w:tcW w:w="1702" w:type="dxa"/>
-            <w:vMerge w:val="restart"/>
+        <w:tc>
+          <w:tcPr>
+            <w:tcW w:w="1701" w:type="dxa"/>
           </w:tcPr>
           <w:p>
             <w:pPr>
               <w:autoSpaceDE w:val="0"/>
               <w:autoSpaceDN w:val="0"/>
               <w:adjustRightInd w:val="0"/>
-              <w:spacing w:line="240" w:lineRule="auto"/>
+              <w:spacing w:after="0" w:line="240" w:lineRule="auto"/>
               <w:jc w:val="both"/>
             </w:pPr>
             <w:r>
-              <w:t>M5 last checkup</w:t>
-            </w:r>
-          </w:p>
+              <w:t xml:space="preserve">Report </w:t>
+            </w:r>
+            <w:proofErr w:type="spellStart"/>
+            <w:r>
+              <w:t>Chpt</w:t>
+            </w:r>
+            <w:proofErr w:type="spellEnd"/>
+            <w:r>
+              <w:t xml:space="preserve"> 6</w:t>
+            </w:r>
+          </w:p>
+        </w:tc>
+        <w:tc>
+          <w:tcPr>
+            <w:tcW w:w="1148" w:type="dxa"/>
+          </w:tcPr>
           <w:p>
             <w:pPr>
               <w:autoSpaceDE w:val="0"/>
               <w:autoSpaceDN w:val="0"/>
               <w:adjustRightInd w:val="0"/>
-              <w:spacing w:line="240" w:lineRule="auto"/>
+              <w:spacing w:after="0" w:line="240" w:lineRule="auto"/>
               <w:jc w:val="both"/>
             </w:pPr>
             <w:r>
-              <w:t>Week 10</w:t>
-            </w:r>
-          </w:p>
-        </w:tc>
-        <w:tc>
-          <w:tcPr>
-            <w:tcW w:w="1701" w:type="dxa"/>
+              <w:t>7-10-23</w:t>
+            </w:r>
+          </w:p>
+        </w:tc>
+        <w:tc>
+          <w:tcPr>
+            <w:tcW w:w="3674" w:type="dxa"/>
           </w:tcPr>
           <w:p>
             <w:pPr>
               <w:autoSpaceDE w:val="0"/>
               <w:autoSpaceDN w:val="0"/>
               <w:adjustRightInd w:val="0"/>
-              <w:spacing w:line="240" w:lineRule="auto"/>
+              <w:spacing w:after="0" w:line="240" w:lineRule="auto"/>
               <w:jc w:val="both"/>
             </w:pPr>
           </w:p>
         </w:tc>
         <w:tc>
           <w:tcPr>
-            <w:tcW w:w="1134" w:type="dxa"/>
+            <w:tcW w:w="1840" w:type="dxa"/>
           </w:tcPr>
           <w:p>
             <w:pPr>
               <w:autoSpaceDE w:val="0"/>
               <w:autoSpaceDN w:val="0"/>
               <w:adjustRightInd w:val="0"/>
-              <w:spacing w:line="240" w:lineRule="auto"/>
+              <w:spacing w:after="0" w:line="240" w:lineRule="auto"/>
               <w:jc w:val="both"/>
             </w:pPr>
           </w:p>
         </w:tc>
-        <w:tc>
-          <w:tcPr>
-            <w:tcW w:w="3685" w:type="dxa"/>
+      </w:tr>
+      <w:tr>
+        <w:tc>
+          <w:tcPr>
+            <w:tcW w:w="1702" w:type="dxa"/>
+            <w:vMerge/>
           </w:tcPr>
           <w:p>
             <w:pPr>
               <w:autoSpaceDE w:val="0"/>
               <w:autoSpaceDN w:val="0"/>
               <w:adjustRightInd w:val="0"/>
-              <w:spacing w:line="240" w:lineRule="auto"/>
+              <w:spacing w:after="0" w:line="240" w:lineRule="auto"/>
               <w:jc w:val="both"/>
             </w:pPr>
           </w:p>
         </w:tc>
         <w:tc>
           <w:tcPr>
-            <w:tcW w:w="1843" w:type="dxa"/>
+            <w:tcW w:w="1701" w:type="dxa"/>
           </w:tcPr>
           <w:p>
             <w:pPr>
               <w:autoSpaceDE w:val="0"/>
               <w:autoSpaceDN w:val="0"/>
               <w:adjustRightInd w:val="0"/>
-              <w:spacing w:line="240" w:lineRule="auto"/>
+              <w:spacing w:after="0" w:line="240" w:lineRule="auto"/>
               <w:jc w:val="both"/>
             </w:pPr>
-          </w:p>
-        </w:tc>
-      </w:tr>
-      <w:tr>
-        <w:trPr>
-          <w:trHeight w:val="284"/>
-        </w:trPr>
-        <w:tc>
-          <w:tcPr>
-            <w:tcW w:w="1702" w:type="dxa"/>
-            <w:vMerge/>
+            <w:r>
+              <w:t>Testing (which type?)</w:t>
+            </w:r>
+          </w:p>
+        </w:tc>
+        <w:tc>
+          <w:tcPr>
+            <w:tcW w:w="1148" w:type="dxa"/>
           </w:tcPr>
           <w:p>
             <w:pPr>
               <w:autoSpaceDE w:val="0"/>
               <w:autoSpaceDN w:val="0"/>
               <w:adjustRightInd w:val="0"/>
-              <w:spacing w:line="240" w:lineRule="auto"/>
+              <w:spacing w:after="0" w:line="240" w:lineRule="auto"/>
               <w:jc w:val="both"/>
             </w:pPr>
-          </w:p>
-        </w:tc>
-        <w:tc>
-          <w:tcPr>
-            <w:tcW w:w="1701" w:type="dxa"/>
+            <w:r>
+              <w:t>8-10-23</w:t>
+            </w:r>
+          </w:p>
+        </w:tc>
+        <w:tc>
+          <w:tcPr>
+            <w:tcW w:w="3674" w:type="dxa"/>
           </w:tcPr>
           <w:p>
             <w:pPr>
               <w:autoSpaceDE w:val="0"/>
               <w:autoSpaceDN w:val="0"/>
               <w:adjustRightInd w:val="0"/>
-              <w:spacing w:line="240" w:lineRule="auto"/>
+              <w:spacing w:after="0" w:line="240" w:lineRule="auto"/>
               <w:jc w:val="both"/>
             </w:pPr>
           </w:p>
         </w:tc>
         <w:tc>
           <w:tcPr>
-            <w:tcW w:w="1134" w:type="dxa"/>
+            <w:tcW w:w="1840" w:type="dxa"/>
           </w:tcPr>
           <w:p>
             <w:pPr>
               <w:autoSpaceDE w:val="0"/>
               <w:autoSpaceDN w:val="0"/>
               <w:adjustRightInd w:val="0"/>
-              <w:spacing w:line="240" w:lineRule="auto"/>
+              <w:spacing w:after="0" w:line="240" w:lineRule="auto"/>
               <w:jc w:val="both"/>
             </w:pPr>
           </w:p>
         </w:tc>
-        <w:tc>
-          <w:tcPr>
-            <w:tcW w:w="3685" w:type="dxa"/>
+      </w:tr>
+      <w:tr>
+        <w:tc>
+          <w:tcPr>
+            <w:tcW w:w="1702" w:type="dxa"/>
+            <w:vMerge w:val="restart"/>
           </w:tcPr>
           <w:p>
             <w:pPr>
               <w:autoSpaceDE w:val="0"/>
               <w:autoSpaceDN w:val="0"/>
               <w:adjustRightInd w:val="0"/>
-              <w:spacing w:line="240" w:lineRule="auto"/>
+              <w:spacing w:after="0" w:line="240" w:lineRule="auto"/>
               <w:jc w:val="both"/>
             </w:pPr>
-          </w:p>
-        </w:tc>
-        <w:tc>
-          <w:tcPr>
-            <w:tcW w:w="1843" w:type="dxa"/>
-          </w:tcPr>
+            <w:r>
+              <w:t>M3 Verification and feedback</w:t>
+            </w:r>
+          </w:p>
           <w:p>
             <w:pPr>
               <w:autoSpaceDE w:val="0"/>
               <w:autoSpaceDN w:val="0"/>
               <w:adjustRightInd w:val="0"/>
-              <w:spacing w:line="240" w:lineRule="auto"/>
+              <w:spacing w:after="0" w:line="240" w:lineRule="auto"/>
               <w:jc w:val="both"/>
             </w:pPr>
-          </w:p>
-        </w:tc>
-      </w:tr>
-      <w:tr>
-        <w:trPr>
-          <w:trHeight w:val="284"/>
-        </w:trPr>
-        <w:tc>
-          <w:tcPr>
-            <w:tcW w:w="1702" w:type="dxa"/>
-            <w:vMerge/>
+            <w:r>
+              <w:t>Week 8</w:t>
+            </w:r>
+          </w:p>
+        </w:tc>
+        <w:tc>
+          <w:tcPr>
+            <w:tcW w:w="1701" w:type="dxa"/>
           </w:tcPr>
           <w:p>
             <w:pPr>
               <w:autoSpaceDE w:val="0"/>
               <w:autoSpaceDN w:val="0"/>
               <w:adjustRightInd w:val="0"/>
-              <w:spacing w:line="240" w:lineRule="auto"/>
+              <w:spacing w:after="0" w:line="240" w:lineRule="auto"/>
               <w:jc w:val="both"/>
             </w:pPr>
-          </w:p>
-        </w:tc>
-        <w:tc>
-          <w:tcPr>
-            <w:tcW w:w="1701" w:type="dxa"/>
+            <w:r>
+              <w:t>Security of class diagram</w:t>
+            </w:r>
+          </w:p>
+        </w:tc>
+        <w:tc>
+          <w:tcPr>
+            <w:tcW w:w="1148" w:type="dxa"/>
           </w:tcPr>
           <w:p>
             <w:pPr>
               <w:autoSpaceDE w:val="0"/>
               <w:autoSpaceDN w:val="0"/>
               <w:adjustRightInd w:val="0"/>
-              <w:spacing w:line="240" w:lineRule="auto"/>
+              <w:spacing w:after="0" w:line="240" w:lineRule="auto"/>
               <w:jc w:val="both"/>
             </w:pPr>
-          </w:p>
-        </w:tc>
-        <w:tc>
-          <w:tcPr>
-            <w:tcW w:w="1134" w:type="dxa"/>
+            <w:r>
+              <w:t>12-10-23</w:t>
+            </w:r>
+          </w:p>
+        </w:tc>
+        <w:tc>
+          <w:tcPr>
+            <w:tcW w:w="3674" w:type="dxa"/>
           </w:tcPr>
           <w:p>
             <w:pPr>
               <w:autoSpaceDE w:val="0"/>
               <w:autoSpaceDN w:val="0"/>
               <w:adjustRightInd w:val="0"/>
-              <w:spacing w:line="240" w:lineRule="auto"/>
+              <w:spacing w:after="0" w:line="240" w:lineRule="auto"/>
               <w:jc w:val="both"/>
             </w:pPr>
           </w:p>
         </w:tc>
         <w:tc>
           <w:tcPr>
-            <w:tcW w:w="3685" w:type="dxa"/>
+            <w:tcW w:w="1840" w:type="dxa"/>
           </w:tcPr>
           <w:p>
             <w:pPr>
               <w:autoSpaceDE w:val="0"/>
               <w:autoSpaceDN w:val="0"/>
               <w:adjustRightInd w:val="0"/>
-              <w:spacing w:line="240" w:lineRule="auto"/>
+              <w:spacing w:after="0" w:line="240" w:lineRule="auto"/>
               <w:jc w:val="both"/>
             </w:pPr>
           </w:p>
         </w:tc>
-        <w:tc>
-          <w:tcPr>
-            <w:tcW w:w="1843" w:type="dxa"/>
+      </w:tr>
+      <w:tr>
+        <w:tc>
+          <w:tcPr>
+            <w:tcW w:w="1702" w:type="dxa"/>
+            <w:vMerge/>
           </w:tcPr>
           <w:p>
             <w:pPr>
               <w:autoSpaceDE w:val="0"/>
               <w:autoSpaceDN w:val="0"/>
               <w:adjustRightInd w:val="0"/>
-              <w:spacing w:line="240" w:lineRule="auto"/>
+              <w:spacing w:after="0" w:line="240" w:lineRule="auto"/>
               <w:jc w:val="both"/>
             </w:pPr>
           </w:p>
         </w:tc>
-      </w:tr>
-      <w:tr>
-        <w:trPr>
-          <w:trHeight w:val="284"/>
-        </w:trPr>
-        <w:tc>
-          <w:tcPr>
-            <w:tcW w:w="1702" w:type="dxa"/>
-            <w:vMerge w:val="restart"/>
+        <w:tc>
+          <w:tcPr>
+            <w:tcW w:w="1701" w:type="dxa"/>
           </w:tcPr>
           <w:p>
             <w:pPr>
               <w:autoSpaceDE w:val="0"/>
               <w:autoSpaceDN w:val="0"/>
               <w:adjustRightInd w:val="0"/>
-              <w:spacing w:line="240" w:lineRule="auto"/>
+              <w:spacing w:after="0" w:line="240" w:lineRule="auto"/>
               <w:jc w:val="both"/>
             </w:pPr>
             <w:r>
-              <w:t xml:space="preserve">M6 review and improvement </w:t>
-            </w:r>
-          </w:p>
+              <w:t>Testing (which type?)</w:t>
+            </w:r>
+          </w:p>
+        </w:tc>
+        <w:tc>
+          <w:tcPr>
+            <w:tcW w:w="1148" w:type="dxa"/>
+          </w:tcPr>
           <w:p>
             <w:pPr>
               <w:autoSpaceDE w:val="0"/>
               <w:autoSpaceDN w:val="0"/>
               <w:adjustRightInd w:val="0"/>
-              <w:spacing w:line="240" w:lineRule="auto"/>
+              <w:spacing w:after="0" w:line="240" w:lineRule="auto"/>
               <w:jc w:val="both"/>
             </w:pPr>
             <w:r>
-              <w:t>Week 11-12</w:t>
-            </w:r>
-          </w:p>
-        </w:tc>
-        <w:tc>
-          <w:tcPr>
-            <w:tcW w:w="1701" w:type="dxa"/>
+              <w:t>12-10-23</w:t>
+            </w:r>
+          </w:p>
+        </w:tc>
+        <w:tc>
+          <w:tcPr>
+            <w:tcW w:w="3674" w:type="dxa"/>
           </w:tcPr>
           <w:p>
             <w:pPr>
               <w:autoSpaceDE w:val="0"/>
               <w:autoSpaceDN w:val="0"/>
               <w:adjustRightInd w:val="0"/>
-              <w:spacing w:line="240" w:lineRule="auto"/>
+              <w:spacing w:after="0" w:line="240" w:lineRule="auto"/>
               <w:jc w:val="both"/>
             </w:pPr>
           </w:p>
         </w:tc>
         <w:tc>
           <w:tcPr>
-            <w:tcW w:w="1134" w:type="dxa"/>
+            <w:tcW w:w="1840" w:type="dxa"/>
           </w:tcPr>
           <w:p>
             <w:pPr>
               <w:autoSpaceDE w:val="0"/>
               <w:autoSpaceDN w:val="0"/>
               <w:adjustRightInd w:val="0"/>
-              <w:spacing w:line="240" w:lineRule="auto"/>
+              <w:spacing w:after="0" w:line="240" w:lineRule="auto"/>
               <w:jc w:val="both"/>
             </w:pPr>
           </w:p>
         </w:tc>
-        <w:tc>
-          <w:tcPr>
-            <w:tcW w:w="3685" w:type="dxa"/>
+      </w:tr>
+      <w:tr>
+        <w:tc>
+          <w:tcPr>
+            <w:tcW w:w="1702" w:type="dxa"/>
+            <w:vMerge/>
           </w:tcPr>
           <w:p>
             <w:pPr>
               <w:autoSpaceDE w:val="0"/>
               <w:autoSpaceDN w:val="0"/>
               <w:adjustRightInd w:val="0"/>
-              <w:spacing w:line="240" w:lineRule="auto"/>
+              <w:spacing w:after="0" w:line="240" w:lineRule="auto"/>
               <w:jc w:val="both"/>
             </w:pPr>
           </w:p>
         </w:tc>
         <w:tc>
           <w:tcPr>
-            <w:tcW w:w="1843" w:type="dxa"/>
+            <w:tcW w:w="1701" w:type="dxa"/>
           </w:tcPr>
           <w:p>
             <w:pPr>
               <w:autoSpaceDE w:val="0"/>
               <w:autoSpaceDN w:val="0"/>
               <w:adjustRightInd w:val="0"/>
-              <w:spacing w:line="240" w:lineRule="auto"/>
+              <w:spacing w:after="0" w:line="240" w:lineRule="auto"/>
               <w:jc w:val="both"/>
             </w:pPr>
-          </w:p>
-        </w:tc>
-      </w:tr>
-      <w:tr>
-        <w:trPr>
-          <w:trHeight w:val="284"/>
-        </w:trPr>
-        <w:tc>
-          <w:tcPr>
-            <w:tcW w:w="1702" w:type="dxa"/>
-            <w:vMerge/>
+            <w:r>
+              <w:t>General Review of Design</w:t>
+            </w:r>
+          </w:p>
+        </w:tc>
+        <w:tc>
+          <w:tcPr>
+            <w:tcW w:w="1148" w:type="dxa"/>
           </w:tcPr>
           <w:p>
             <w:pPr>
               <w:autoSpaceDE w:val="0"/>
               <w:autoSpaceDN w:val="0"/>
               <w:adjustRightInd w:val="0"/>
-              <w:spacing w:line="240" w:lineRule="auto"/>
+              <w:spacing w:after="0" w:line="240" w:lineRule="auto"/>
               <w:jc w:val="both"/>
             </w:pPr>
-          </w:p>
-        </w:tc>
-        <w:tc>
-          <w:tcPr>
-            <w:tcW w:w="1701" w:type="dxa"/>
+            <w:r>
+              <w:t>12-10-23</w:t>
+            </w:r>
+          </w:p>
+        </w:tc>
+        <w:tc>
+          <w:tcPr>
+            <w:tcW w:w="3674" w:type="dxa"/>
           </w:tcPr>
           <w:p>
             <w:pPr>
               <w:autoSpaceDE w:val="0"/>
               <w:autoSpaceDN w:val="0"/>
               <w:adjustRightInd w:val="0"/>
-              <w:spacing w:line="240" w:lineRule="auto"/>
+              <w:spacing w:after="0" w:line="240" w:lineRule="auto"/>
               <w:jc w:val="both"/>
             </w:pPr>
           </w:p>
         </w:tc>
         <w:tc>
           <w:tcPr>
-            <w:tcW w:w="1134" w:type="dxa"/>
+            <w:tcW w:w="1840" w:type="dxa"/>
           </w:tcPr>
           <w:p>
             <w:pPr>
               <w:autoSpaceDE w:val="0"/>
               <w:autoSpaceDN w:val="0"/>
               <w:adjustRightInd w:val="0"/>
-              <w:spacing w:line="240" w:lineRule="auto"/>
+              <w:spacing w:after="0" w:line="240" w:lineRule="auto"/>
               <w:jc w:val="both"/>
             </w:pPr>
           </w:p>
         </w:tc>
-        <w:tc>
-          <w:tcPr>
-            <w:tcW w:w="3685" w:type="dxa"/>
+      </w:tr>
+      <w:tr>
+        <w:tc>
+          <w:tcPr>
+            <w:tcW w:w="1702" w:type="dxa"/>
+            <w:vMerge/>
           </w:tcPr>
           <w:p>
             <w:pPr>
               <w:autoSpaceDE w:val="0"/>
               <w:autoSpaceDN w:val="0"/>
               <w:adjustRightInd w:val="0"/>
-              <w:spacing w:line="240" w:lineRule="auto"/>
+              <w:spacing w:after="0" w:line="240" w:lineRule="auto"/>
               <w:jc w:val="both"/>
             </w:pPr>
           </w:p>
         </w:tc>
         <w:tc>
           <w:tcPr>
-            <w:tcW w:w="1843" w:type="dxa"/>
+            <w:tcW w:w="1701" w:type="dxa"/>
           </w:tcPr>
           <w:p>
             <w:pPr>
               <w:autoSpaceDE w:val="0"/>
               <w:autoSpaceDN w:val="0"/>
               <w:adjustRightInd w:val="0"/>
-              <w:spacing w:line="240" w:lineRule="auto"/>
+              <w:spacing w:after="0" w:line="240" w:lineRule="auto"/>
               <w:jc w:val="both"/>
             </w:pPr>
-          </w:p>
-        </w:tc>
-      </w:tr>
-      <w:tr>
-        <w:trPr>
-          <w:trHeight w:val="284"/>
-        </w:trPr>
-        <w:tc>
-          <w:tcPr>
-            <w:tcW w:w="1702" w:type="dxa"/>
-            <w:vMerge/>
+            <w:r>
+              <w:t xml:space="preserve">Report </w:t>
+            </w:r>
+            <w:proofErr w:type="spellStart"/>
+            <w:r>
+              <w:t>Chpt</w:t>
+            </w:r>
+            <w:proofErr w:type="spellEnd"/>
+            <w:r>
+              <w:t xml:space="preserve"> 7</w:t>
+            </w:r>
+          </w:p>
+        </w:tc>
+        <w:tc>
+          <w:tcPr>
+            <w:tcW w:w="1148" w:type="dxa"/>
           </w:tcPr>
           <w:p>
             <w:pPr>
               <w:autoSpaceDE w:val="0"/>
               <w:autoSpaceDN w:val="0"/>
               <w:adjustRightInd w:val="0"/>
-              <w:spacing w:line="240" w:lineRule="auto"/>
+              <w:spacing w:after="0" w:line="240" w:lineRule="auto"/>
               <w:jc w:val="both"/>
             </w:pPr>
           </w:p>
         </w:tc>
         <w:tc>
           <w:tcPr>
-            <w:tcW w:w="1701" w:type="dxa"/>
+            <w:tcW w:w="3674" w:type="dxa"/>
           </w:tcPr>
           <w:p>
             <w:pPr>
               <w:autoSpaceDE w:val="0"/>
               <w:autoSpaceDN w:val="0"/>
               <w:adjustRightInd w:val="0"/>
-              <w:spacing w:line="240" w:lineRule="auto"/>
+              <w:spacing w:after="0" w:line="240" w:lineRule="auto"/>
               <w:jc w:val="both"/>
             </w:pPr>
           </w:p>
         </w:tc>
         <w:tc>
           <w:tcPr>
-            <w:tcW w:w="1134" w:type="dxa"/>
+            <w:tcW w:w="1840" w:type="dxa"/>
           </w:tcPr>
           <w:p>
             <w:pPr>
               <w:autoSpaceDE w:val="0"/>
               <w:autoSpaceDN w:val="0"/>
               <w:adjustRightInd w:val="0"/>
-              <w:spacing w:line="240" w:lineRule="auto"/>
+              <w:spacing w:after="0" w:line="240" w:lineRule="auto"/>
               <w:jc w:val="both"/>
             </w:pPr>
           </w:p>
         </w:tc>
-        <w:tc>
-          <w:tcPr>
-            <w:tcW w:w="3685" w:type="dxa"/>
+      </w:tr>
+      <w:tr>
+        <w:tc>
+          <w:tcPr>
+            <w:tcW w:w="1702" w:type="dxa"/>
+            <w:vMerge/>
           </w:tcPr>
           <w:p>
             <w:pPr>
               <w:autoSpaceDE w:val="0"/>
               <w:autoSpaceDN w:val="0"/>
               <w:adjustRightInd w:val="0"/>
-              <w:spacing w:line="240" w:lineRule="auto"/>
+              <w:spacing w:after="0" w:line="240" w:lineRule="auto"/>
               <w:jc w:val="both"/>
             </w:pPr>
           </w:p>
         </w:tc>
         <w:tc>
           <w:tcPr>
-            <w:tcW w:w="1843" w:type="dxa"/>
+            <w:tcW w:w="1701" w:type="dxa"/>
           </w:tcPr>
           <w:p>
             <w:pPr>
               <w:autoSpaceDE w:val="0"/>
               <w:autoSpaceDN w:val="0"/>
               <w:adjustRightInd w:val="0"/>
-              <w:spacing w:line="240" w:lineRule="auto"/>
+              <w:spacing w:after="0" w:line="240" w:lineRule="auto"/>
+              <w:jc w:val="both"/>
+            </w:pPr>
+            <w:r>
+              <w:t>Design Review (security perspective)</w:t>
+            </w:r>
+          </w:p>
+        </w:tc>
+        <w:tc>
+          <w:tcPr>
+            <w:tcW w:w="1148" w:type="dxa"/>
+          </w:tcPr>
+          <w:p>
+            <w:pPr>
+              <w:autoSpaceDE w:val="0"/>
+              <w:autoSpaceDN w:val="0"/>
+              <w:adjustRightInd w:val="0"/>
+              <w:spacing w:after="0" w:line="240" w:lineRule="auto"/>
+              <w:jc w:val="both"/>
+            </w:pPr>
+            <w:r>
+              <w:t>12-10-23</w:t>
+            </w:r>
+          </w:p>
+        </w:tc>
+        <w:tc>
+          <w:tcPr>
+            <w:tcW w:w="3674" w:type="dxa"/>
+          </w:tcPr>
+          <w:p>
+            <w:pPr>
+              <w:autoSpaceDE w:val="0"/>
+              <w:autoSpaceDN w:val="0"/>
+              <w:adjustRightInd w:val="0"/>
+              <w:spacing w:after="0" w:line="240" w:lineRule="auto"/>
+              <w:jc w:val="both"/>
+            </w:pPr>
+          </w:p>
+        </w:tc>
+        <w:tc>
+          <w:tcPr>
+            <w:tcW w:w="1840" w:type="dxa"/>
+          </w:tcPr>
+          <w:p>
+            <w:pPr>
+              <w:autoSpaceDE w:val="0"/>
+              <w:autoSpaceDN w:val="0"/>
+              <w:adjustRightInd w:val="0"/>
+              <w:spacing w:after="0" w:line="240" w:lineRule="auto"/>
+              <w:jc w:val="both"/>
+            </w:pPr>
+          </w:p>
+        </w:tc>
+      </w:tr>
+      <w:tr>
+        <w:tc>
+          <w:tcPr>
+            <w:tcW w:w="1702" w:type="dxa"/>
+            <w:vMerge w:val="restart"/>
+          </w:tcPr>
+          <w:p>
+            <w:pPr>
+              <w:autoSpaceDE w:val="0"/>
+              <w:autoSpaceDN w:val="0"/>
+              <w:adjustRightInd w:val="0"/>
+              <w:spacing w:after="0" w:line="240" w:lineRule="auto"/>
+              <w:ind w:right="325"/>
+              <w:jc w:val="both"/>
+            </w:pPr>
+            <w:r>
+              <w:t>M4 applying feedback</w:t>
+            </w:r>
+          </w:p>
+          <w:p>
+            <w:pPr>
+              <w:autoSpaceDE w:val="0"/>
+              <w:autoSpaceDN w:val="0"/>
+              <w:adjustRightInd w:val="0"/>
+              <w:spacing w:after="0" w:line="240" w:lineRule="auto"/>
+              <w:jc w:val="both"/>
+            </w:pPr>
+            <w:r>
+              <w:t>Week 9</w:t>
+            </w:r>
+          </w:p>
+        </w:tc>
+        <w:tc>
+          <w:tcPr>
+            <w:tcW w:w="1701" w:type="dxa"/>
+          </w:tcPr>
+          <w:p>
+            <w:pPr>
+              <w:autoSpaceDE w:val="0"/>
+              <w:autoSpaceDN w:val="0"/>
+              <w:adjustRightInd w:val="0"/>
+              <w:spacing w:after="0" w:line="240" w:lineRule="auto"/>
+              <w:jc w:val="both"/>
+            </w:pPr>
+            <w:r>
+              <w:t>Update design</w:t>
+            </w:r>
+          </w:p>
+        </w:tc>
+        <w:tc>
+          <w:tcPr>
+            <w:tcW w:w="1148" w:type="dxa"/>
+          </w:tcPr>
+          <w:p>
+            <w:pPr>
+              <w:autoSpaceDE w:val="0"/>
+              <w:autoSpaceDN w:val="0"/>
+              <w:adjustRightInd w:val="0"/>
+              <w:spacing w:after="0" w:line="240" w:lineRule="auto"/>
+              <w:jc w:val="both"/>
+            </w:pPr>
+            <w:r>
+              <w:t>19-10-23</w:t>
+            </w:r>
+          </w:p>
+        </w:tc>
+        <w:tc>
+          <w:tcPr>
+            <w:tcW w:w="3674" w:type="dxa"/>
+          </w:tcPr>
+          <w:p>
+            <w:pPr>
+              <w:autoSpaceDE w:val="0"/>
+              <w:autoSpaceDN w:val="0"/>
+              <w:adjustRightInd w:val="0"/>
+              <w:spacing w:after="0" w:line="240" w:lineRule="auto"/>
+              <w:jc w:val="both"/>
+            </w:pPr>
+          </w:p>
+        </w:tc>
+        <w:tc>
+          <w:tcPr>
+            <w:tcW w:w="1840" w:type="dxa"/>
+          </w:tcPr>
+          <w:p>
+            <w:pPr>
+              <w:autoSpaceDE w:val="0"/>
+              <w:autoSpaceDN w:val="0"/>
+              <w:adjustRightInd w:val="0"/>
+              <w:spacing w:after="0" w:line="240" w:lineRule="auto"/>
+              <w:jc w:val="both"/>
+            </w:pPr>
+          </w:p>
+        </w:tc>
+      </w:tr>
+      <w:tr>
+        <w:tc>
+          <w:tcPr>
+            <w:tcW w:w="1702" w:type="dxa"/>
+            <w:vMerge/>
+          </w:tcPr>
+          <w:p>
+            <w:pPr>
+              <w:autoSpaceDE w:val="0"/>
+              <w:autoSpaceDN w:val="0"/>
+              <w:adjustRightInd w:val="0"/>
+              <w:spacing w:after="0" w:line="240" w:lineRule="auto"/>
+              <w:jc w:val="both"/>
+            </w:pPr>
+          </w:p>
+        </w:tc>
+        <w:tc>
+          <w:tcPr>
+            <w:tcW w:w="1701" w:type="dxa"/>
+          </w:tcPr>
+          <w:p>
+            <w:pPr>
+              <w:autoSpaceDE w:val="0"/>
+              <w:autoSpaceDN w:val="0"/>
+              <w:adjustRightInd w:val="0"/>
+              <w:spacing w:after="0" w:line="240" w:lineRule="auto"/>
+              <w:jc w:val="both"/>
+            </w:pPr>
+            <w:r>
+              <w:t>Update implementation</w:t>
+            </w:r>
+          </w:p>
+        </w:tc>
+        <w:tc>
+          <w:tcPr>
+            <w:tcW w:w="1148" w:type="dxa"/>
+          </w:tcPr>
+          <w:p>
+            <w:pPr>
+              <w:autoSpaceDE w:val="0"/>
+              <w:autoSpaceDN w:val="0"/>
+              <w:adjustRightInd w:val="0"/>
+              <w:spacing w:after="0" w:line="240" w:lineRule="auto"/>
+              <w:jc w:val="both"/>
+            </w:pPr>
+            <w:r>
+              <w:t>19-10-23</w:t>
+            </w:r>
+          </w:p>
+        </w:tc>
+        <w:tc>
+          <w:tcPr>
+            <w:tcW w:w="3674" w:type="dxa"/>
+          </w:tcPr>
+          <w:p>
+            <w:pPr>
+              <w:autoSpaceDE w:val="0"/>
+              <w:autoSpaceDN w:val="0"/>
+              <w:adjustRightInd w:val="0"/>
+              <w:spacing w:after="0" w:line="240" w:lineRule="auto"/>
+              <w:jc w:val="both"/>
+            </w:pPr>
+            <w:r>
+              <w:t>Based on the feedback. No new features added at this stage.</w:t>
+            </w:r>
+          </w:p>
+        </w:tc>
+        <w:tc>
+          <w:tcPr>
+            <w:tcW w:w="1840" w:type="dxa"/>
+          </w:tcPr>
+          <w:p>
+            <w:pPr>
+              <w:autoSpaceDE w:val="0"/>
+              <w:autoSpaceDN w:val="0"/>
+              <w:adjustRightInd w:val="0"/>
+              <w:spacing w:after="0" w:line="240" w:lineRule="auto"/>
+              <w:jc w:val="both"/>
+            </w:pPr>
+          </w:p>
+        </w:tc>
+      </w:tr>
+      <w:tr>
+        <w:tc>
+          <w:tcPr>
+            <w:tcW w:w="1702" w:type="dxa"/>
+            <w:vMerge/>
+          </w:tcPr>
+          <w:p>
+            <w:pPr>
+              <w:autoSpaceDE w:val="0"/>
+              <w:autoSpaceDN w:val="0"/>
+              <w:adjustRightInd w:val="0"/>
+              <w:spacing w:after="0" w:line="240" w:lineRule="auto"/>
+              <w:jc w:val="both"/>
+            </w:pPr>
+          </w:p>
+        </w:tc>
+        <w:tc>
+          <w:tcPr>
+            <w:tcW w:w="1701" w:type="dxa"/>
+          </w:tcPr>
+          <w:p>
+            <w:pPr>
+              <w:autoSpaceDE w:val="0"/>
+              <w:autoSpaceDN w:val="0"/>
+              <w:adjustRightInd w:val="0"/>
+              <w:spacing w:after="0" w:line="240" w:lineRule="auto"/>
+              <w:jc w:val="both"/>
+            </w:pPr>
+            <w:r>
+              <w:t>Report improvement</w:t>
+            </w:r>
+          </w:p>
+        </w:tc>
+        <w:tc>
+          <w:tcPr>
+            <w:tcW w:w="1148" w:type="dxa"/>
+          </w:tcPr>
+          <w:p>
+            <w:pPr>
+              <w:autoSpaceDE w:val="0"/>
+              <w:autoSpaceDN w:val="0"/>
+              <w:adjustRightInd w:val="0"/>
+              <w:spacing w:after="0" w:line="240" w:lineRule="auto"/>
+              <w:jc w:val="both"/>
+            </w:pPr>
+            <w:r>
+              <w:t>21-10-23</w:t>
+            </w:r>
+          </w:p>
+        </w:tc>
+        <w:tc>
+          <w:tcPr>
+            <w:tcW w:w="3674" w:type="dxa"/>
+          </w:tcPr>
+          <w:p>
+            <w:pPr>
+              <w:autoSpaceDE w:val="0"/>
+              <w:autoSpaceDN w:val="0"/>
+              <w:adjustRightInd w:val="0"/>
+              <w:spacing w:after="0" w:line="240" w:lineRule="auto"/>
+              <w:jc w:val="both"/>
+            </w:pPr>
+            <w:r>
+              <w:t>Overall review of the report</w:t>
+            </w:r>
+          </w:p>
+        </w:tc>
+        <w:tc>
+          <w:tcPr>
+            <w:tcW w:w="1840" w:type="dxa"/>
+          </w:tcPr>
+          <w:p>
+            <w:pPr>
+              <w:autoSpaceDE w:val="0"/>
+              <w:autoSpaceDN w:val="0"/>
+              <w:adjustRightInd w:val="0"/>
+              <w:spacing w:after="0" w:line="240" w:lineRule="auto"/>
+              <w:jc w:val="both"/>
+            </w:pPr>
+            <w:r>
+              <w:t>All team</w:t>
+            </w:r>
+          </w:p>
+        </w:tc>
+      </w:tr>
+      <w:tr>
+        <w:tc>
+          <w:tcPr>
+            <w:tcW w:w="1702" w:type="dxa"/>
+            <w:vMerge w:val="restart"/>
+          </w:tcPr>
+          <w:p>
+            <w:pPr>
+              <w:autoSpaceDE w:val="0"/>
+              <w:autoSpaceDN w:val="0"/>
+              <w:adjustRightInd w:val="0"/>
+              <w:spacing w:after="0" w:line="240" w:lineRule="auto"/>
+              <w:jc w:val="both"/>
+            </w:pPr>
+            <w:r>
+              <w:t>M5 last checkup</w:t>
+            </w:r>
+          </w:p>
+          <w:p>
+            <w:pPr>
+              <w:autoSpaceDE w:val="0"/>
+              <w:autoSpaceDN w:val="0"/>
+              <w:adjustRightInd w:val="0"/>
+              <w:spacing w:after="0" w:line="240" w:lineRule="auto"/>
+              <w:jc w:val="both"/>
+            </w:pPr>
+            <w:r>
+              <w:t>Week 10</w:t>
+            </w:r>
+          </w:p>
+        </w:tc>
+        <w:tc>
+          <w:tcPr>
+            <w:tcW w:w="1701" w:type="dxa"/>
+          </w:tcPr>
+          <w:p>
+            <w:pPr>
+              <w:autoSpaceDE w:val="0"/>
+              <w:autoSpaceDN w:val="0"/>
+              <w:adjustRightInd w:val="0"/>
+              <w:spacing w:after="0" w:line="240" w:lineRule="auto"/>
+              <w:jc w:val="both"/>
+            </w:pPr>
+            <w:r>
+              <w:t xml:space="preserve">Report </w:t>
+            </w:r>
+            <w:proofErr w:type="spellStart"/>
+            <w:r>
+              <w:t>Chpt</w:t>
+            </w:r>
+            <w:proofErr w:type="spellEnd"/>
+            <w:r>
+              <w:t xml:space="preserve"> 8,9,10</w:t>
+            </w:r>
+          </w:p>
+        </w:tc>
+        <w:tc>
+          <w:tcPr>
+            <w:tcW w:w="1148" w:type="dxa"/>
+          </w:tcPr>
+          <w:p>
+            <w:pPr>
+              <w:autoSpaceDE w:val="0"/>
+              <w:autoSpaceDN w:val="0"/>
+              <w:adjustRightInd w:val="0"/>
+              <w:spacing w:after="0" w:line="240" w:lineRule="auto"/>
+              <w:jc w:val="both"/>
+            </w:pPr>
+          </w:p>
+        </w:tc>
+        <w:tc>
+          <w:tcPr>
+            <w:tcW w:w="3674" w:type="dxa"/>
+          </w:tcPr>
+          <w:p>
+            <w:pPr>
+              <w:autoSpaceDE w:val="0"/>
+              <w:autoSpaceDN w:val="0"/>
+              <w:adjustRightInd w:val="0"/>
+              <w:spacing w:after="0" w:line="240" w:lineRule="auto"/>
+              <w:jc w:val="both"/>
+            </w:pPr>
+          </w:p>
+        </w:tc>
+        <w:tc>
+          <w:tcPr>
+            <w:tcW w:w="1840" w:type="dxa"/>
+          </w:tcPr>
+          <w:p>
+            <w:pPr>
+              <w:autoSpaceDE w:val="0"/>
+              <w:autoSpaceDN w:val="0"/>
+              <w:adjustRightInd w:val="0"/>
+              <w:spacing w:after="0" w:line="240" w:lineRule="auto"/>
+              <w:jc w:val="both"/>
+            </w:pPr>
+          </w:p>
+        </w:tc>
+      </w:tr>
+      <w:tr>
+        <w:tc>
+          <w:tcPr>
+            <w:tcW w:w="1702" w:type="dxa"/>
+            <w:vMerge/>
+          </w:tcPr>
+          <w:p>
+            <w:pPr>
+              <w:autoSpaceDE w:val="0"/>
+              <w:autoSpaceDN w:val="0"/>
+              <w:adjustRightInd w:val="0"/>
+              <w:spacing w:after="0" w:line="240" w:lineRule="auto"/>
+              <w:jc w:val="both"/>
+            </w:pPr>
+          </w:p>
+        </w:tc>
+        <w:tc>
+          <w:tcPr>
+            <w:tcW w:w="1701" w:type="dxa"/>
+          </w:tcPr>
+          <w:p>
+            <w:pPr>
+              <w:autoSpaceDE w:val="0"/>
+              <w:autoSpaceDN w:val="0"/>
+              <w:adjustRightInd w:val="0"/>
+              <w:spacing w:after="0" w:line="240" w:lineRule="auto"/>
+              <w:jc w:val="both"/>
+            </w:pPr>
+          </w:p>
+        </w:tc>
+        <w:tc>
+          <w:tcPr>
+            <w:tcW w:w="1148" w:type="dxa"/>
+          </w:tcPr>
+          <w:p>
+            <w:pPr>
+              <w:autoSpaceDE w:val="0"/>
+              <w:autoSpaceDN w:val="0"/>
+              <w:adjustRightInd w:val="0"/>
+              <w:spacing w:after="0" w:line="240" w:lineRule="auto"/>
+              <w:jc w:val="both"/>
+            </w:pPr>
+          </w:p>
+        </w:tc>
+        <w:tc>
+          <w:tcPr>
+            <w:tcW w:w="3674" w:type="dxa"/>
+          </w:tcPr>
+          <w:p>
+            <w:pPr>
+              <w:autoSpaceDE w:val="0"/>
+              <w:autoSpaceDN w:val="0"/>
+              <w:adjustRightInd w:val="0"/>
+              <w:spacing w:after="0" w:line="240" w:lineRule="auto"/>
+              <w:jc w:val="both"/>
+            </w:pPr>
+          </w:p>
+        </w:tc>
+        <w:tc>
+          <w:tcPr>
+            <w:tcW w:w="1840" w:type="dxa"/>
+          </w:tcPr>
+          <w:p>
+            <w:pPr>
+              <w:autoSpaceDE w:val="0"/>
+              <w:autoSpaceDN w:val="0"/>
+              <w:adjustRightInd w:val="0"/>
+              <w:spacing w:after="0" w:line="240" w:lineRule="auto"/>
+              <w:jc w:val="both"/>
+            </w:pPr>
+          </w:p>
+        </w:tc>
+      </w:tr>
+      <w:tr>
+        <w:tc>
+          <w:tcPr>
+            <w:tcW w:w="1702" w:type="dxa"/>
+            <w:vMerge/>
+          </w:tcPr>
+          <w:p>
+            <w:pPr>
+              <w:autoSpaceDE w:val="0"/>
+              <w:autoSpaceDN w:val="0"/>
+              <w:adjustRightInd w:val="0"/>
+              <w:spacing w:after="0" w:line="240" w:lineRule="auto"/>
+              <w:jc w:val="both"/>
+            </w:pPr>
+          </w:p>
+        </w:tc>
+        <w:tc>
+          <w:tcPr>
+            <w:tcW w:w="1701" w:type="dxa"/>
+          </w:tcPr>
+          <w:p>
+            <w:pPr>
+              <w:autoSpaceDE w:val="0"/>
+              <w:autoSpaceDN w:val="0"/>
+              <w:adjustRightInd w:val="0"/>
+              <w:spacing w:after="0" w:line="240" w:lineRule="auto"/>
+              <w:jc w:val="both"/>
+            </w:pPr>
+          </w:p>
+        </w:tc>
+        <w:tc>
+          <w:tcPr>
+            <w:tcW w:w="1148" w:type="dxa"/>
+          </w:tcPr>
+          <w:p>
+            <w:pPr>
+              <w:autoSpaceDE w:val="0"/>
+              <w:autoSpaceDN w:val="0"/>
+              <w:adjustRightInd w:val="0"/>
+              <w:spacing w:after="0" w:line="240" w:lineRule="auto"/>
+              <w:jc w:val="both"/>
+            </w:pPr>
+          </w:p>
+        </w:tc>
+        <w:tc>
+          <w:tcPr>
+            <w:tcW w:w="3674" w:type="dxa"/>
+          </w:tcPr>
+          <w:p>
+            <w:pPr>
+              <w:autoSpaceDE w:val="0"/>
+              <w:autoSpaceDN w:val="0"/>
+              <w:adjustRightInd w:val="0"/>
+              <w:spacing w:after="0" w:line="240" w:lineRule="auto"/>
+              <w:jc w:val="both"/>
+            </w:pPr>
+          </w:p>
+        </w:tc>
+        <w:tc>
+          <w:tcPr>
+            <w:tcW w:w="1840" w:type="dxa"/>
+          </w:tcPr>
+          <w:p>
+            <w:pPr>
+              <w:autoSpaceDE w:val="0"/>
+              <w:autoSpaceDN w:val="0"/>
+              <w:adjustRightInd w:val="0"/>
+              <w:spacing w:after="0" w:line="240" w:lineRule="auto"/>
+              <w:jc w:val="both"/>
+            </w:pPr>
+          </w:p>
+        </w:tc>
+      </w:tr>
+      <w:tr>
+        <w:tc>
+          <w:tcPr>
+            <w:tcW w:w="1702" w:type="dxa"/>
+            <w:vMerge w:val="restart"/>
+          </w:tcPr>
+          <w:p>
+            <w:pPr>
+              <w:autoSpaceDE w:val="0"/>
+              <w:autoSpaceDN w:val="0"/>
+              <w:adjustRightInd w:val="0"/>
+              <w:spacing w:after="0" w:line="240" w:lineRule="auto"/>
+              <w:jc w:val="both"/>
+            </w:pPr>
+            <w:r>
+              <w:lastRenderedPageBreak/>
+              <w:t xml:space="preserve">M6 review and improvement </w:t>
+            </w:r>
+          </w:p>
+          <w:p>
+            <w:pPr>
+              <w:autoSpaceDE w:val="0"/>
+              <w:autoSpaceDN w:val="0"/>
+              <w:adjustRightInd w:val="0"/>
+              <w:spacing w:after="0" w:line="240" w:lineRule="auto"/>
+              <w:jc w:val="both"/>
+            </w:pPr>
+            <w:r>
+              <w:t>Week 11-12</w:t>
+            </w:r>
+          </w:p>
+        </w:tc>
+        <w:tc>
+          <w:tcPr>
+            <w:tcW w:w="1701" w:type="dxa"/>
+          </w:tcPr>
+          <w:p>
+            <w:pPr>
+              <w:autoSpaceDE w:val="0"/>
+              <w:autoSpaceDN w:val="0"/>
+              <w:adjustRightInd w:val="0"/>
+              <w:spacing w:after="0" w:line="240" w:lineRule="auto"/>
+              <w:jc w:val="both"/>
+            </w:pPr>
+          </w:p>
+        </w:tc>
+        <w:tc>
+          <w:tcPr>
+            <w:tcW w:w="1148" w:type="dxa"/>
+          </w:tcPr>
+          <w:p>
+            <w:pPr>
+              <w:autoSpaceDE w:val="0"/>
+              <w:autoSpaceDN w:val="0"/>
+              <w:adjustRightInd w:val="0"/>
+              <w:spacing w:after="0" w:line="240" w:lineRule="auto"/>
+              <w:jc w:val="both"/>
+            </w:pPr>
+          </w:p>
+        </w:tc>
+        <w:tc>
+          <w:tcPr>
+            <w:tcW w:w="3674" w:type="dxa"/>
+          </w:tcPr>
+          <w:p>
+            <w:pPr>
+              <w:autoSpaceDE w:val="0"/>
+              <w:autoSpaceDN w:val="0"/>
+              <w:adjustRightInd w:val="0"/>
+              <w:spacing w:after="0" w:line="240" w:lineRule="auto"/>
+              <w:jc w:val="both"/>
+            </w:pPr>
+          </w:p>
+        </w:tc>
+        <w:tc>
+          <w:tcPr>
+            <w:tcW w:w="1840" w:type="dxa"/>
+          </w:tcPr>
+          <w:p>
+            <w:pPr>
+              <w:autoSpaceDE w:val="0"/>
+              <w:autoSpaceDN w:val="0"/>
+              <w:adjustRightInd w:val="0"/>
+              <w:spacing w:after="0" w:line="240" w:lineRule="auto"/>
+              <w:jc w:val="both"/>
+            </w:pPr>
+          </w:p>
+        </w:tc>
+      </w:tr>
+      <w:tr>
+        <w:tc>
+          <w:tcPr>
+            <w:tcW w:w="1702" w:type="dxa"/>
+            <w:vMerge/>
+          </w:tcPr>
+          <w:p>
+            <w:pPr>
+              <w:autoSpaceDE w:val="0"/>
+              <w:autoSpaceDN w:val="0"/>
+              <w:adjustRightInd w:val="0"/>
+              <w:spacing w:after="0" w:line="240" w:lineRule="auto"/>
+              <w:jc w:val="both"/>
+            </w:pPr>
+          </w:p>
+        </w:tc>
+        <w:tc>
+          <w:tcPr>
+            <w:tcW w:w="1701" w:type="dxa"/>
+          </w:tcPr>
+          <w:p>
+            <w:pPr>
+              <w:autoSpaceDE w:val="0"/>
+              <w:autoSpaceDN w:val="0"/>
+              <w:adjustRightInd w:val="0"/>
+              <w:spacing w:after="0" w:line="240" w:lineRule="auto"/>
+              <w:jc w:val="both"/>
+            </w:pPr>
+          </w:p>
+        </w:tc>
+        <w:tc>
+          <w:tcPr>
+            <w:tcW w:w="1148" w:type="dxa"/>
+          </w:tcPr>
+          <w:p>
+            <w:pPr>
+              <w:autoSpaceDE w:val="0"/>
+              <w:autoSpaceDN w:val="0"/>
+              <w:adjustRightInd w:val="0"/>
+              <w:spacing w:after="0" w:line="240" w:lineRule="auto"/>
+              <w:jc w:val="both"/>
+            </w:pPr>
+          </w:p>
+        </w:tc>
+        <w:tc>
+          <w:tcPr>
+            <w:tcW w:w="3674" w:type="dxa"/>
+          </w:tcPr>
+          <w:p>
+            <w:pPr>
+              <w:autoSpaceDE w:val="0"/>
+              <w:autoSpaceDN w:val="0"/>
+              <w:adjustRightInd w:val="0"/>
+              <w:spacing w:after="0" w:line="240" w:lineRule="auto"/>
+              <w:jc w:val="both"/>
+            </w:pPr>
+          </w:p>
+        </w:tc>
+        <w:tc>
+          <w:tcPr>
+            <w:tcW w:w="1840" w:type="dxa"/>
+          </w:tcPr>
+          <w:p>
+            <w:pPr>
+              <w:autoSpaceDE w:val="0"/>
+              <w:autoSpaceDN w:val="0"/>
+              <w:adjustRightInd w:val="0"/>
+              <w:spacing w:after="0" w:line="240" w:lineRule="auto"/>
+              <w:jc w:val="both"/>
+            </w:pPr>
+          </w:p>
+        </w:tc>
+      </w:tr>
+      <w:tr>
+        <w:tc>
+          <w:tcPr>
+            <w:tcW w:w="1702" w:type="dxa"/>
+            <w:vMerge/>
+          </w:tcPr>
+          <w:p>
+            <w:pPr>
+              <w:autoSpaceDE w:val="0"/>
+              <w:autoSpaceDN w:val="0"/>
+              <w:adjustRightInd w:val="0"/>
+              <w:spacing w:after="0" w:line="240" w:lineRule="auto"/>
+              <w:jc w:val="both"/>
+            </w:pPr>
+          </w:p>
+        </w:tc>
+        <w:tc>
+          <w:tcPr>
+            <w:tcW w:w="1701" w:type="dxa"/>
+          </w:tcPr>
+          <w:p>
+            <w:pPr>
+              <w:autoSpaceDE w:val="0"/>
+              <w:autoSpaceDN w:val="0"/>
+              <w:adjustRightInd w:val="0"/>
+              <w:spacing w:after="0" w:line="240" w:lineRule="auto"/>
+              <w:jc w:val="both"/>
+            </w:pPr>
+          </w:p>
+        </w:tc>
+        <w:tc>
+          <w:tcPr>
+            <w:tcW w:w="1148" w:type="dxa"/>
+          </w:tcPr>
+          <w:p>
+            <w:pPr>
+              <w:autoSpaceDE w:val="0"/>
+              <w:autoSpaceDN w:val="0"/>
+              <w:adjustRightInd w:val="0"/>
+              <w:spacing w:after="0" w:line="240" w:lineRule="auto"/>
+              <w:jc w:val="both"/>
+            </w:pPr>
+          </w:p>
+        </w:tc>
+        <w:tc>
+          <w:tcPr>
+            <w:tcW w:w="3674" w:type="dxa"/>
+          </w:tcPr>
+          <w:p>
+            <w:pPr>
+              <w:autoSpaceDE w:val="0"/>
+              <w:autoSpaceDN w:val="0"/>
+              <w:adjustRightInd w:val="0"/>
+              <w:spacing w:after="0" w:line="240" w:lineRule="auto"/>
+              <w:jc w:val="both"/>
+            </w:pPr>
+          </w:p>
+        </w:tc>
+        <w:tc>
+          <w:tcPr>
+            <w:tcW w:w="1840" w:type="dxa"/>
+          </w:tcPr>
+          <w:p>
+            <w:pPr>
+              <w:autoSpaceDE w:val="0"/>
+              <w:autoSpaceDN w:val="0"/>
+              <w:adjustRightInd w:val="0"/>
+              <w:spacing w:after="0" w:line="240" w:lineRule="auto"/>
               <w:jc w:val="both"/>
             </w:pPr>
           </w:p>
@@ -18821,6 +19753,15 @@
         <w:adjustRightInd w:val="0"/>
         <w:spacing w:after="0" w:line="240" w:lineRule="auto"/>
         <w:jc w:val="both"/>
+      </w:pPr>
+    </w:p>
+    <w:p>
+      <w:pPr>
+        <w:autoSpaceDE w:val="0"/>
+        <w:autoSpaceDN w:val="0"/>
+        <w:adjustRightInd w:val="0"/>
+        <w:spacing w:after="0" w:line="240" w:lineRule="auto"/>
+        <w:jc w:val="both"/>
         <w:rPr>
           <w:rFonts w:ascii="Arial" w:hAnsi="Arial" w:cs="Arial"/>
         </w:rPr>
@@ -18843,10 +19784,9 @@
         <w:pStyle w:val="Heading2"/>
         <w:numPr>
           <w:ilvl w:val="1"/>
-          <w:numId w:val="28"/>
+          <w:numId w:val="52"/>
         </w:numPr>
         <w:spacing w:before="240" w:after="240"/>
-        <w:ind w:left="567" w:hanging="340"/>
         <w:rPr>
           <w:color w:val="365F91" w:themeColor="accent1" w:themeShade="BF"/>
         </w:rPr>
@@ -18900,7 +19840,6 @@
         <w:jc w:val="both"/>
       </w:pPr>
       <w:r>
-        <w:lastRenderedPageBreak/>
         <w:t xml:space="preserve">Present a table of risks highlighting the potential events that might result in failure to successfully complete the project. </w:t>
       </w:r>
     </w:p>
@@ -19173,7 +20112,7 @@
         <w:pStyle w:val="Heading1"/>
         <w:numPr>
           <w:ilvl w:val="0"/>
-          <w:numId w:val="29"/>
+          <w:numId w:val="54"/>
         </w:numPr>
         <w:spacing w:before="360" w:after="240"/>
       </w:pPr>
@@ -19391,6 +20330,7 @@
         <w:ind w:left="720"/>
       </w:pPr>
       <w:r>
+        <w:lastRenderedPageBreak/>
         <w:t>Separation of concerns: e.g., separation of the UI from the business logic.</w:t>
       </w:r>
     </w:p>
@@ -19485,7 +20425,6 @@
         <w:rPr>
           <w:color w:val="365F91" w:themeColor="accent1" w:themeShade="BF"/>
         </w:rPr>
-        <w:lastRenderedPageBreak/>
         <w:t>High-level design</w:t>
       </w:r>
       <w:bookmarkEnd w:id="579"/>
@@ -19896,6 +20835,7 @@
         <w:jc w:val="both"/>
       </w:pPr>
       <w:r>
+        <w:lastRenderedPageBreak/>
         <w:t>For every class, specify the signatures for all methods (i.e., parameter names and their types as well as the return type).</w:t>
       </w:r>
     </w:p>
@@ -19955,7 +20895,6 @@
         <w:jc w:val="both"/>
       </w:pPr>
       <w:r>
-        <w:lastRenderedPageBreak/>
         <w:t xml:space="preserve">For the external services (i.e., boundary classes) the system interacts with (e.g., </w:t>
       </w:r>
       <w:proofErr w:type="spellStart"/>
@@ -20289,6 +21228,7 @@
         <w:jc w:val="both"/>
       </w:pPr>
       <w:r>
+        <w:lastRenderedPageBreak/>
         <w:t>Discuss the navigation design of the UI, including the structure of the user interface, movement between screens to achieve a particular use case, and any navigation aids or controls.</w:t>
       </w:r>
     </w:p>
@@ -20367,7 +21307,6 @@
         <w:jc w:val="both"/>
       </w:pPr>
       <w:r>
-        <w:lastRenderedPageBreak/>
         <w:t xml:space="preserve">Document and evaluate the design patterns applied to your design such as the Model View Controller (MVC) pattern, the Factory pattern, the Proxy pattern, the Adapter etc. </w:t>
       </w:r>
     </w:p>
@@ -26166,13 +27105,8 @@
             <w:fldChar w:fldCharType="separate"/>
           </w:r>
           <w:r>
-            <w:t>vii</w:t>
+            <w:t>viii</w:t>
           </w:r>
-          <w:proofErr w:type="spellStart"/>
-          <w:r>
-            <w:t>i</w:t>
-          </w:r>
-          <w:proofErr w:type="spellEnd"/>
           <w:r>
             <w:fldChar w:fldCharType="end"/>
           </w:r>
@@ -27435,6 +28369,120 @@
     </w:lvl>
   </w:abstractNum>
   <w:abstractNum w:abstractNumId="8" w15:restartNumberingAfterBreak="0">
+    <w:nsid w:val="23F055F9"/>
+    <w:multiLevelType w:val="multilevel"/>
+    <w:tmpl w:val="20164A02"/>
+    <w:styleLink w:val="CurrentList1"/>
+    <w:lvl w:ilvl="0">
+      <w:start w:val="1"/>
+      <w:numFmt w:val="decimal"/>
+      <w:lvlText w:val="%1."/>
+      <w:lvlJc w:val="left"/>
+      <w:pPr>
+        <w:tabs>
+          <w:tab w:val="num" w:pos="0"/>
+        </w:tabs>
+        <w:ind w:left="360" w:hanging="360"/>
+      </w:pPr>
+    </w:lvl>
+    <w:lvl w:ilvl="1">
+      <w:start w:val="1"/>
+      <w:numFmt w:val="decimal"/>
+      <w:lvlText w:val="%1.%2."/>
+      <w:lvlJc w:val="left"/>
+      <w:pPr>
+        <w:tabs>
+          <w:tab w:val="num" w:pos="0"/>
+        </w:tabs>
+        <w:ind w:left="1242" w:hanging="432"/>
+      </w:pPr>
+    </w:lvl>
+    <w:lvl w:ilvl="2">
+      <w:start w:val="1"/>
+      <w:numFmt w:val="decimal"/>
+      <w:lvlText w:val="%1.%2.%3."/>
+      <w:lvlJc w:val="left"/>
+      <w:pPr>
+        <w:tabs>
+          <w:tab w:val="num" w:pos="0"/>
+        </w:tabs>
+        <w:ind w:left="1224" w:hanging="504"/>
+      </w:pPr>
+    </w:lvl>
+    <w:lvl w:ilvl="3">
+      <w:start w:val="1"/>
+      <w:numFmt w:val="decimal"/>
+      <w:lvlText w:val="%1.%2.%3.%4."/>
+      <w:lvlJc w:val="left"/>
+      <w:pPr>
+        <w:tabs>
+          <w:tab w:val="num" w:pos="0"/>
+        </w:tabs>
+        <w:ind w:left="1728" w:hanging="648"/>
+      </w:pPr>
+    </w:lvl>
+    <w:lvl w:ilvl="4">
+      <w:start w:val="1"/>
+      <w:numFmt w:val="decimal"/>
+      <w:lvlText w:val="%1.%2.%3.%4.%5."/>
+      <w:lvlJc w:val="left"/>
+      <w:pPr>
+        <w:tabs>
+          <w:tab w:val="num" w:pos="0"/>
+        </w:tabs>
+        <w:ind w:left="2232" w:hanging="792"/>
+      </w:pPr>
+    </w:lvl>
+    <w:lvl w:ilvl="5">
+      <w:start w:val="1"/>
+      <w:numFmt w:val="decimal"/>
+      <w:lvlText w:val="%1.%2.%3.%4.%5.%6."/>
+      <w:lvlJc w:val="left"/>
+      <w:pPr>
+        <w:tabs>
+          <w:tab w:val="num" w:pos="0"/>
+        </w:tabs>
+        <w:ind w:left="2736" w:hanging="936"/>
+      </w:pPr>
+    </w:lvl>
+    <w:lvl w:ilvl="6">
+      <w:start w:val="1"/>
+      <w:numFmt w:val="decimal"/>
+      <w:lvlText w:val="%1.%2.%3.%4.%5.%6.%7."/>
+      <w:lvlJc w:val="left"/>
+      <w:pPr>
+        <w:tabs>
+          <w:tab w:val="num" w:pos="0"/>
+        </w:tabs>
+        <w:ind w:left="3240" w:hanging="1080"/>
+      </w:pPr>
+    </w:lvl>
+    <w:lvl w:ilvl="7">
+      <w:start w:val="1"/>
+      <w:numFmt w:val="decimal"/>
+      <w:lvlText w:val="%1.%2.%3.%4.%5.%6.%7.%8."/>
+      <w:lvlJc w:val="left"/>
+      <w:pPr>
+        <w:tabs>
+          <w:tab w:val="num" w:pos="0"/>
+        </w:tabs>
+        <w:ind w:left="3744" w:hanging="1224"/>
+      </w:pPr>
+    </w:lvl>
+    <w:lvl w:ilvl="8">
+      <w:start w:val="1"/>
+      <w:numFmt w:val="decimal"/>
+      <w:lvlText w:val="%1.%2.%3.%4.%5.%6.%7.%8.%9."/>
+      <w:lvlJc w:val="left"/>
+      <w:pPr>
+        <w:tabs>
+          <w:tab w:val="num" w:pos="0"/>
+        </w:tabs>
+        <w:ind w:left="4320" w:hanging="1440"/>
+      </w:pPr>
+    </w:lvl>
+  </w:abstractNum>
+  <w:abstractNum w:abstractNumId="9" w15:restartNumberingAfterBreak="0">
     <w:nsid w:val="2BC5700A"/>
     <w:multiLevelType w:val="multilevel"/>
     <w:tmpl w:val="14043624"/>
@@ -27574,7 +28622,120 @@
       </w:rPr>
     </w:lvl>
   </w:abstractNum>
-  <w:abstractNum w:abstractNumId="9" w15:restartNumberingAfterBreak="0">
+  <w:abstractNum w:abstractNumId="10" w15:restartNumberingAfterBreak="0">
+    <w:nsid w:val="2CE46232"/>
+    <w:multiLevelType w:val="multilevel"/>
+    <w:tmpl w:val="ADB0AA48"/>
+    <w:lvl w:ilvl="0">
+      <w:start w:val="4"/>
+      <w:numFmt w:val="decimal"/>
+      <w:lvlText w:val="%1."/>
+      <w:lvlJc w:val="left"/>
+      <w:pPr>
+        <w:ind w:left="360" w:hanging="360"/>
+      </w:pPr>
+      <w:rPr>
+        <w:rFonts w:hint="default"/>
+      </w:rPr>
+    </w:lvl>
+    <w:lvl w:ilvl="1">
+      <w:start w:val="1"/>
+      <w:numFmt w:val="decimal"/>
+      <w:lvlText w:val="%1.%2."/>
+      <w:lvlJc w:val="left"/>
+      <w:pPr>
+        <w:tabs>
+          <w:tab w:val="num" w:pos="0"/>
+        </w:tabs>
+        <w:ind w:left="1242" w:hanging="432"/>
+      </w:pPr>
+    </w:lvl>
+    <w:lvl w:ilvl="2">
+      <w:start w:val="1"/>
+      <w:numFmt w:val="decimal"/>
+      <w:lvlText w:val="%1.%2.%3."/>
+      <w:lvlJc w:val="left"/>
+      <w:pPr>
+        <w:tabs>
+          <w:tab w:val="num" w:pos="0"/>
+        </w:tabs>
+        <w:ind w:left="1224" w:hanging="504"/>
+      </w:pPr>
+    </w:lvl>
+    <w:lvl w:ilvl="3">
+      <w:start w:val="1"/>
+      <w:numFmt w:val="decimal"/>
+      <w:lvlText w:val="%1.%2.%3.%4."/>
+      <w:lvlJc w:val="left"/>
+      <w:pPr>
+        <w:tabs>
+          <w:tab w:val="num" w:pos="0"/>
+        </w:tabs>
+        <w:ind w:left="1728" w:hanging="648"/>
+      </w:pPr>
+    </w:lvl>
+    <w:lvl w:ilvl="4">
+      <w:start w:val="1"/>
+      <w:numFmt w:val="decimal"/>
+      <w:lvlText w:val="%1.%2.%3.%4.%5."/>
+      <w:lvlJc w:val="left"/>
+      <w:pPr>
+        <w:tabs>
+          <w:tab w:val="num" w:pos="0"/>
+        </w:tabs>
+        <w:ind w:left="2232" w:hanging="792"/>
+      </w:pPr>
+    </w:lvl>
+    <w:lvl w:ilvl="5">
+      <w:start w:val="1"/>
+      <w:numFmt w:val="decimal"/>
+      <w:lvlText w:val="%1.%2.%3.%4.%5.%6."/>
+      <w:lvlJc w:val="left"/>
+      <w:pPr>
+        <w:tabs>
+          <w:tab w:val="num" w:pos="0"/>
+        </w:tabs>
+        <w:ind w:left="2736" w:hanging="936"/>
+      </w:pPr>
+    </w:lvl>
+    <w:lvl w:ilvl="6">
+      <w:start w:val="1"/>
+      <w:numFmt w:val="decimal"/>
+      <w:lvlText w:val="%1.%2.%3.%4.%5.%6.%7."/>
+      <w:lvlJc w:val="left"/>
+      <w:pPr>
+        <w:tabs>
+          <w:tab w:val="num" w:pos="0"/>
+        </w:tabs>
+        <w:ind w:left="3240" w:hanging="1080"/>
+      </w:pPr>
+    </w:lvl>
+    <w:lvl w:ilvl="7">
+      <w:start w:val="1"/>
+      <w:numFmt w:val="decimal"/>
+      <w:lvlText w:val="%1.%2.%3.%4.%5.%6.%7.%8."/>
+      <w:lvlJc w:val="left"/>
+      <w:pPr>
+        <w:tabs>
+          <w:tab w:val="num" w:pos="0"/>
+        </w:tabs>
+        <w:ind w:left="3744" w:hanging="1224"/>
+      </w:pPr>
+    </w:lvl>
+    <w:lvl w:ilvl="8">
+      <w:start w:val="1"/>
+      <w:numFmt w:val="decimal"/>
+      <w:lvlText w:val="%1.%2.%3.%4.%5.%6.%7.%8.%9."/>
+      <w:lvlJc w:val="left"/>
+      <w:pPr>
+        <w:tabs>
+          <w:tab w:val="num" w:pos="0"/>
+        </w:tabs>
+        <w:ind w:left="4320" w:hanging="1440"/>
+      </w:pPr>
+    </w:lvl>
+  </w:abstractNum>
+  <w:abstractNum w:abstractNumId="11" w15:restartNumberingAfterBreak="0">
     <w:nsid w:val="2F8C486F"/>
     <w:multiLevelType w:val="multilevel"/>
     <w:tmpl w:val="F89878FE"/>
@@ -27687,7 +28848,7 @@
       </w:pPr>
     </w:lvl>
   </w:abstractNum>
-  <w:abstractNum w:abstractNumId="10" w15:restartNumberingAfterBreak="0">
+  <w:abstractNum w:abstractNumId="12" w15:restartNumberingAfterBreak="0">
     <w:nsid w:val="3395189D"/>
     <w:multiLevelType w:val="multilevel"/>
     <w:tmpl w:val="D61C78CA"/>
@@ -27827,7 +28988,7 @@
       </w:rPr>
     </w:lvl>
   </w:abstractNum>
-  <w:abstractNum w:abstractNumId="11" w15:restartNumberingAfterBreak="0">
+  <w:abstractNum w:abstractNumId="13" w15:restartNumberingAfterBreak="0">
     <w:nsid w:val="3B660672"/>
     <w:multiLevelType w:val="multilevel"/>
     <w:tmpl w:val="E068A36C"/>
@@ -27967,7 +29128,7 @@
       </w:rPr>
     </w:lvl>
   </w:abstractNum>
-  <w:abstractNum w:abstractNumId="12" w15:restartNumberingAfterBreak="0">
+  <w:abstractNum w:abstractNumId="14" w15:restartNumberingAfterBreak="0">
     <w:nsid w:val="42433B54"/>
     <w:multiLevelType w:val="multilevel"/>
     <w:tmpl w:val="70FCCD8A"/>
@@ -28107,7 +29268,7 @@
       </w:rPr>
     </w:lvl>
   </w:abstractNum>
-  <w:abstractNum w:abstractNumId="13" w15:restartNumberingAfterBreak="0">
+  <w:abstractNum w:abstractNumId="15" w15:restartNumberingAfterBreak="0">
     <w:nsid w:val="425C0B52"/>
     <w:multiLevelType w:val="multilevel"/>
     <w:tmpl w:val="06B6F09C"/>
@@ -28223,7 +29384,7 @@
       </w:pPr>
     </w:lvl>
   </w:abstractNum>
-  <w:abstractNum w:abstractNumId="14" w15:restartNumberingAfterBreak="0">
+  <w:abstractNum w:abstractNumId="16" w15:restartNumberingAfterBreak="0">
     <w:nsid w:val="47D7382A"/>
     <w:multiLevelType w:val="multilevel"/>
     <w:tmpl w:val="C4822424"/>
@@ -28363,7 +29524,7 @@
       </w:rPr>
     </w:lvl>
   </w:abstractNum>
-  <w:abstractNum w:abstractNumId="15" w15:restartNumberingAfterBreak="0">
+  <w:abstractNum w:abstractNumId="17" w15:restartNumberingAfterBreak="0">
     <w:nsid w:val="4AA90052"/>
     <w:multiLevelType w:val="multilevel"/>
     <w:tmpl w:val="E3722AD2"/>
@@ -28503,7 +29664,7 @@
       </w:rPr>
     </w:lvl>
   </w:abstractNum>
-  <w:abstractNum w:abstractNumId="16" w15:restartNumberingAfterBreak="0">
+  <w:abstractNum w:abstractNumId="18" w15:restartNumberingAfterBreak="0">
     <w:nsid w:val="4DEA4816"/>
     <w:multiLevelType w:val="multilevel"/>
     <w:tmpl w:val="5CACC504"/>
@@ -28628,7 +29789,7 @@
       </w:pPr>
     </w:lvl>
   </w:abstractNum>
-  <w:abstractNum w:abstractNumId="17" w15:restartNumberingAfterBreak="0">
+  <w:abstractNum w:abstractNumId="19" w15:restartNumberingAfterBreak="0">
     <w:nsid w:val="501F7374"/>
     <w:multiLevelType w:val="multilevel"/>
     <w:tmpl w:val="F7669EC6"/>
@@ -28768,7 +29929,120 @@
       </w:rPr>
     </w:lvl>
   </w:abstractNum>
-  <w:abstractNum w:abstractNumId="18" w15:restartNumberingAfterBreak="0">
+  <w:abstractNum w:abstractNumId="20" w15:restartNumberingAfterBreak="0">
+    <w:nsid w:val="62D43D8D"/>
+    <w:multiLevelType w:val="multilevel"/>
+    <w:tmpl w:val="155E3AB4"/>
+    <w:lvl w:ilvl="0">
+      <w:start w:val="3"/>
+      <w:numFmt w:val="decimal"/>
+      <w:lvlText w:val="%1"/>
+      <w:lvlJc w:val="left"/>
+      <w:pPr>
+        <w:ind w:left="360" w:hanging="360"/>
+      </w:pPr>
+      <w:rPr>
+        <w:rFonts w:hint="default"/>
+      </w:rPr>
+    </w:lvl>
+    <w:lvl w:ilvl="1">
+      <w:start w:val="3"/>
+      <w:numFmt w:val="decimal"/>
+      <w:lvlText w:val="%1.%2"/>
+      <w:lvlJc w:val="left"/>
+      <w:pPr>
+        <w:ind w:left="720" w:hanging="720"/>
+      </w:pPr>
+      <w:rPr>
+        <w:rFonts w:hint="default"/>
+      </w:rPr>
+    </w:lvl>
+    <w:lvl w:ilvl="2">
+      <w:start w:val="1"/>
+      <w:numFmt w:val="decimal"/>
+      <w:lvlText w:val="%1.%2.%3"/>
+      <w:lvlJc w:val="left"/>
+      <w:pPr>
+        <w:ind w:left="720" w:hanging="720"/>
+      </w:pPr>
+      <w:rPr>
+        <w:rFonts w:hint="default"/>
+      </w:rPr>
+    </w:lvl>
+    <w:lvl w:ilvl="3">
+      <w:start w:val="1"/>
+      <w:numFmt w:val="decimal"/>
+      <w:lvlText w:val="%1.%2.%3.%4"/>
+      <w:lvlJc w:val="left"/>
+      <w:pPr>
+        <w:ind w:left="1080" w:hanging="1080"/>
+      </w:pPr>
+      <w:rPr>
+        <w:rFonts w:hint="default"/>
+      </w:rPr>
+    </w:lvl>
+    <w:lvl w:ilvl="4">
+      <w:start w:val="1"/>
+      <w:numFmt w:val="decimal"/>
+      <w:lvlText w:val="%1.%2.%3.%4.%5"/>
+      <w:lvlJc w:val="left"/>
+      <w:pPr>
+        <w:ind w:left="1080" w:hanging="1080"/>
+      </w:pPr>
+      <w:rPr>
+        <w:rFonts w:hint="default"/>
+      </w:rPr>
+    </w:lvl>
+    <w:lvl w:ilvl="5">
+      <w:start w:val="1"/>
+      <w:numFmt w:val="decimal"/>
+      <w:lvlText w:val="%1.%2.%3.%4.%5.%6"/>
+      <w:lvlJc w:val="left"/>
+      <w:pPr>
+        <w:ind w:left="1440" w:hanging="1440"/>
+      </w:pPr>
+      <w:rPr>
+        <w:rFonts w:hint="default"/>
+      </w:rPr>
+    </w:lvl>
+    <w:lvl w:ilvl="6">
+      <w:start w:val="1"/>
+      <w:numFmt w:val="decimal"/>
+      <w:lvlText w:val="%1.%2.%3.%4.%5.%6.%7"/>
+      <w:lvlJc w:val="left"/>
+      <w:pPr>
+        <w:ind w:left="1800" w:hanging="1800"/>
+      </w:pPr>
+      <w:rPr>
+        <w:rFonts w:hint="default"/>
+      </w:rPr>
+    </w:lvl>
+    <w:lvl w:ilvl="7">
+      <w:start w:val="1"/>
+      <w:numFmt w:val="decimal"/>
+      <w:lvlText w:val="%1.%2.%3.%4.%5.%6.%7.%8"/>
+      <w:lvlJc w:val="left"/>
+      <w:pPr>
+        <w:ind w:left="1800" w:hanging="1800"/>
+      </w:pPr>
+      <w:rPr>
+        <w:rFonts w:hint="default"/>
+      </w:rPr>
+    </w:lvl>
+    <w:lvl w:ilvl="8">
+      <w:start w:val="1"/>
+      <w:numFmt w:val="decimal"/>
+      <w:lvlText w:val="%1.%2.%3.%4.%5.%6.%7.%8.%9"/>
+      <w:lvlJc w:val="left"/>
+      <w:pPr>
+        <w:ind w:left="2160" w:hanging="2160"/>
+      </w:pPr>
+      <w:rPr>
+        <w:rFonts w:hint="default"/>
+      </w:rPr>
+    </w:lvl>
+  </w:abstractNum>
+  <w:abstractNum w:abstractNumId="21" w15:restartNumberingAfterBreak="0">
     <w:nsid w:val="727D6B11"/>
     <w:multiLevelType w:val="multilevel"/>
     <w:tmpl w:val="7DA49D00"/>
@@ -28908,7 +30182,7 @@
       </w:rPr>
     </w:lvl>
   </w:abstractNum>
-  <w:abstractNum w:abstractNumId="19" w15:restartNumberingAfterBreak="0">
+  <w:abstractNum w:abstractNumId="22" w15:restartNumberingAfterBreak="0">
     <w:nsid w:val="757D10B2"/>
     <w:multiLevelType w:val="multilevel"/>
     <w:tmpl w:val="724AD994"/>
@@ -29048,7 +30322,120 @@
       </w:rPr>
     </w:lvl>
   </w:abstractNum>
-  <w:abstractNum w:abstractNumId="20" w15:restartNumberingAfterBreak="0">
+  <w:abstractNum w:abstractNumId="23" w15:restartNumberingAfterBreak="0">
+    <w:nsid w:val="765A1BF7"/>
+    <w:multiLevelType w:val="multilevel"/>
+    <w:tmpl w:val="0BF8ACC6"/>
+    <w:lvl w:ilvl="0">
+      <w:start w:val="4"/>
+      <w:numFmt w:val="decimal"/>
+      <w:lvlText w:val="%1"/>
+      <w:lvlJc w:val="left"/>
+      <w:pPr>
+        <w:ind w:left="360" w:hanging="360"/>
+      </w:pPr>
+      <w:rPr>
+        <w:rFonts w:hint="default"/>
+      </w:rPr>
+    </w:lvl>
+    <w:lvl w:ilvl="1">
+      <w:start w:val="1"/>
+      <w:numFmt w:val="decimal"/>
+      <w:lvlText w:val="%1.%2"/>
+      <w:lvlJc w:val="left"/>
+      <w:pPr>
+        <w:ind w:left="1430" w:hanging="720"/>
+      </w:pPr>
+      <w:rPr>
+        <w:rFonts w:hint="default"/>
+      </w:rPr>
+    </w:lvl>
+    <w:lvl w:ilvl="2">
+      <w:start w:val="1"/>
+      <w:numFmt w:val="decimal"/>
+      <w:lvlText w:val="%1.%2.%3"/>
+      <w:lvlJc w:val="left"/>
+      <w:pPr>
+        <w:ind w:left="2340" w:hanging="720"/>
+      </w:pPr>
+      <w:rPr>
+        <w:rFonts w:hint="default"/>
+      </w:rPr>
+    </w:lvl>
+    <w:lvl w:ilvl="3">
+      <w:start w:val="1"/>
+      <w:numFmt w:val="decimal"/>
+      <w:lvlText w:val="%1.%2.%3.%4"/>
+      <w:lvlJc w:val="left"/>
+      <w:pPr>
+        <w:ind w:left="3510" w:hanging="1080"/>
+      </w:pPr>
+      <w:rPr>
+        <w:rFonts w:hint="default"/>
+      </w:rPr>
+    </w:lvl>
+    <w:lvl w:ilvl="4">
+      <w:start w:val="1"/>
+      <w:numFmt w:val="decimal"/>
+      <w:lvlText w:val="%1.%2.%3.%4.%5"/>
+      <w:lvlJc w:val="left"/>
+      <w:pPr>
+        <w:ind w:left="4320" w:hanging="1080"/>
+      </w:pPr>
+      <w:rPr>
+        <w:rFonts w:hint="default"/>
+      </w:rPr>
+    </w:lvl>
+    <w:lvl w:ilvl="5">
+      <w:start w:val="1"/>
+      <w:numFmt w:val="decimal"/>
+      <w:lvlText w:val="%1.%2.%3.%4.%5.%6"/>
+      <w:lvlJc w:val="left"/>
+      <w:pPr>
+        <w:ind w:left="5490" w:hanging="1440"/>
+      </w:pPr>
+      <w:rPr>
+        <w:rFonts w:hint="default"/>
+      </w:rPr>
+    </w:lvl>
+    <w:lvl w:ilvl="6">
+      <w:start w:val="1"/>
+      <w:numFmt w:val="decimal"/>
+      <w:lvlText w:val="%1.%2.%3.%4.%5.%6.%7"/>
+      <w:lvlJc w:val="left"/>
+      <w:pPr>
+        <w:ind w:left="6660" w:hanging="1800"/>
+      </w:pPr>
+      <w:rPr>
+        <w:rFonts w:hint="default"/>
+      </w:rPr>
+    </w:lvl>
+    <w:lvl w:ilvl="7">
+      <w:start w:val="1"/>
+      <w:numFmt w:val="decimal"/>
+      <w:lvlText w:val="%1.%2.%3.%4.%5.%6.%7.%8"/>
+      <w:lvlJc w:val="left"/>
+      <w:pPr>
+        <w:ind w:left="7470" w:hanging="1800"/>
+      </w:pPr>
+      <w:rPr>
+        <w:rFonts w:hint="default"/>
+      </w:rPr>
+    </w:lvl>
+    <w:lvl w:ilvl="8">
+      <w:start w:val="1"/>
+      <w:numFmt w:val="decimal"/>
+      <w:lvlText w:val="%1.%2.%3.%4.%5.%6.%7.%8.%9"/>
+      <w:lvlJc w:val="left"/>
+      <w:pPr>
+        <w:ind w:left="8640" w:hanging="2160"/>
+      </w:pPr>
+      <w:rPr>
+        <w:rFonts w:hint="default"/>
+      </w:rPr>
+    </w:lvl>
+  </w:abstractNum>
+  <w:abstractNum w:abstractNumId="24" w15:restartNumberingAfterBreak="0">
     <w:nsid w:val="7F5712EB"/>
     <w:multiLevelType w:val="multilevel"/>
     <w:tmpl w:val="CB5CFD64"/>
@@ -29189,43 +30576,43 @@
     </w:lvl>
   </w:abstractNum>
   <w:num w:numId="1" w16cid:durableId="551774304">
-    <w:abstractNumId w:val="11"/>
+    <w:abstractNumId w:val="13"/>
   </w:num>
   <w:num w:numId="2" w16cid:durableId="95684216">
     <w:abstractNumId w:val="5"/>
   </w:num>
   <w:num w:numId="3" w16cid:durableId="384525068">
-    <w:abstractNumId w:val="20"/>
+    <w:abstractNumId w:val="24"/>
   </w:num>
   <w:num w:numId="4" w16cid:durableId="335159831">
-    <w:abstractNumId w:val="14"/>
+    <w:abstractNumId w:val="16"/>
   </w:num>
   <w:num w:numId="5" w16cid:durableId="208804440">
     <w:abstractNumId w:val="4"/>
   </w:num>
   <w:num w:numId="6" w16cid:durableId="62072829">
-    <w:abstractNumId w:val="17"/>
+    <w:abstractNumId w:val="19"/>
   </w:num>
   <w:num w:numId="7" w16cid:durableId="1589003898">
-    <w:abstractNumId w:val="10"/>
+    <w:abstractNumId w:val="12"/>
   </w:num>
   <w:num w:numId="8" w16cid:durableId="1923487970">
-    <w:abstractNumId w:val="13"/>
+    <w:abstractNumId w:val="15"/>
   </w:num>
   <w:num w:numId="9" w16cid:durableId="172308573">
     <w:abstractNumId w:val="3"/>
   </w:num>
   <w:num w:numId="10" w16cid:durableId="517550174">
-    <w:abstractNumId w:val="19"/>
+    <w:abstractNumId w:val="22"/>
   </w:num>
   <w:num w:numId="11" w16cid:durableId="1959068428">
     <w:abstractNumId w:val="1"/>
   </w:num>
   <w:num w:numId="12" w16cid:durableId="472522716">
-    <w:abstractNumId w:val="18"/>
+    <w:abstractNumId w:val="21"/>
   </w:num>
   <w:num w:numId="13" w16cid:durableId="266618263">
-    <w:abstractNumId w:val="12"/>
+    <w:abstractNumId w:val="14"/>
   </w:num>
   <w:num w:numId="14" w16cid:durableId="1713119277">
     <w:abstractNumId w:val="2"/>
@@ -29234,130 +30621,103 @@
     <w:abstractNumId w:val="7"/>
   </w:num>
   <w:num w:numId="16" w16cid:durableId="1371107296">
-    <w:abstractNumId w:val="16"/>
+    <w:abstractNumId w:val="18"/>
   </w:num>
   <w:num w:numId="17" w16cid:durableId="1334647303">
-    <w:abstractNumId w:val="9"/>
+    <w:abstractNumId w:val="11"/>
   </w:num>
   <w:num w:numId="18" w16cid:durableId="1385331379">
-    <w:abstractNumId w:val="15"/>
+    <w:abstractNumId w:val="17"/>
   </w:num>
   <w:num w:numId="19" w16cid:durableId="1554732088">
-    <w:abstractNumId w:val="8"/>
+    <w:abstractNumId w:val="9"/>
   </w:num>
   <w:num w:numId="20" w16cid:durableId="837496488">
     <w:abstractNumId w:val="6"/>
   </w:num>
   <w:num w:numId="21" w16cid:durableId="1594052052">
-    <w:abstractNumId w:val="9"/>
+    <w:abstractNumId w:val="11"/>
   </w:num>
   <w:num w:numId="22" w16cid:durableId="1054541248">
-    <w:abstractNumId w:val="9"/>
+    <w:abstractNumId w:val="11"/>
   </w:num>
   <w:num w:numId="23" w16cid:durableId="750468518">
-    <w:abstractNumId w:val="9"/>
+    <w:abstractNumId w:val="11"/>
   </w:num>
   <w:num w:numId="24" w16cid:durableId="1736855647">
-    <w:abstractNumId w:val="9"/>
+    <w:abstractNumId w:val="11"/>
   </w:num>
   <w:num w:numId="25" w16cid:durableId="977876020">
-    <w:abstractNumId w:val="9"/>
+    <w:abstractNumId w:val="11"/>
   </w:num>
   <w:num w:numId="26" w16cid:durableId="386606989">
-    <w:abstractNumId w:val="9"/>
+    <w:abstractNumId w:val="11"/>
   </w:num>
   <w:num w:numId="27" w16cid:durableId="1329216150">
-    <w:abstractNumId w:val="9"/>
+    <w:abstractNumId w:val="11"/>
   </w:num>
   <w:num w:numId="28" w16cid:durableId="67460300">
-    <w:abstractNumId w:val="9"/>
+    <w:abstractNumId w:val="11"/>
   </w:num>
   <w:num w:numId="29" w16cid:durableId="656151697">
-    <w:abstractNumId w:val="9"/>
+    <w:abstractNumId w:val="11"/>
   </w:num>
   <w:num w:numId="30" w16cid:durableId="1576548133">
-    <w:abstractNumId w:val="9"/>
+    <w:abstractNumId w:val="11"/>
   </w:num>
   <w:num w:numId="31" w16cid:durableId="440415846">
-    <w:abstractNumId w:val="9"/>
+    <w:abstractNumId w:val="11"/>
   </w:num>
   <w:num w:numId="32" w16cid:durableId="1694457357">
-    <w:abstractNumId w:val="9"/>
+    <w:abstractNumId w:val="11"/>
   </w:num>
   <w:num w:numId="33" w16cid:durableId="707994396">
-    <w:abstractNumId w:val="9"/>
+    <w:abstractNumId w:val="11"/>
   </w:num>
   <w:num w:numId="34" w16cid:durableId="915745741">
-    <w:abstractNumId w:val="9"/>
+    <w:abstractNumId w:val="11"/>
   </w:num>
   <w:num w:numId="35" w16cid:durableId="380902760">
-    <w:abstractNumId w:val="9"/>
+    <w:abstractNumId w:val="11"/>
   </w:num>
   <w:num w:numId="36" w16cid:durableId="1951624059">
-    <w:abstractNumId w:val="9"/>
+    <w:abstractNumId w:val="11"/>
   </w:num>
   <w:num w:numId="37" w16cid:durableId="1512258482">
-    <w:abstractNumId w:val="9"/>
+    <w:abstractNumId w:val="11"/>
   </w:num>
   <w:num w:numId="38" w16cid:durableId="360934214">
-    <w:abstractNumId w:val="9"/>
+    <w:abstractNumId w:val="11"/>
   </w:num>
   <w:num w:numId="39" w16cid:durableId="1846361082">
-    <w:abstractNumId w:val="9"/>
+    <w:abstractNumId w:val="11"/>
   </w:num>
   <w:num w:numId="40" w16cid:durableId="219101145">
-    <w:abstractNumId w:val="9"/>
+    <w:abstractNumId w:val="11"/>
   </w:num>
   <w:num w:numId="41" w16cid:durableId="2108691067">
-    <w:abstractNumId w:val="9"/>
+    <w:abstractNumId w:val="11"/>
   </w:num>
   <w:num w:numId="42" w16cid:durableId="998117552">
-    <w:abstractNumId w:val="9"/>
+    <w:abstractNumId w:val="11"/>
   </w:num>
   <w:num w:numId="43" w16cid:durableId="2089689747">
-    <w:abstractNumId w:val="9"/>
+    <w:abstractNumId w:val="11"/>
   </w:num>
   <w:num w:numId="44" w16cid:durableId="1184055213">
-    <w:abstractNumId w:val="9"/>
+    <w:abstractNumId w:val="11"/>
   </w:num>
   <w:num w:numId="45" w16cid:durableId="1992446249">
-    <w:abstractNumId w:val="9"/>
+    <w:abstractNumId w:val="11"/>
   </w:num>
   <w:num w:numId="46" w16cid:durableId="951740464">
-    <w:abstractNumId w:val="9"/>
+    <w:abstractNumId w:val="11"/>
   </w:num>
   <w:num w:numId="47" w16cid:durableId="468665594">
-    <w:abstractNumId w:val="9"/>
+    <w:abstractNumId w:val="11"/>
   </w:num>
   <w:num w:numId="48" w16cid:durableId="2006739374">
-    <w:abstractNumId w:val="9"/>
-    <w:lvlOverride w:ilvl="0">
-      <w:startOverride w:val="3"/>
-    </w:lvlOverride>
-    <w:lvlOverride w:ilvl="1">
-      <w:startOverride w:val="1"/>
-    </w:lvlOverride>
-    <w:lvlOverride w:ilvl="2">
-      <w:startOverride w:val="1"/>
-    </w:lvlOverride>
-    <w:lvlOverride w:ilvl="3">
-      <w:startOverride w:val="1"/>
-    </w:lvlOverride>
-    <w:lvlOverride w:ilvl="4">
-      <w:startOverride w:val="1"/>
-    </w:lvlOverride>
-    <w:lvlOverride w:ilvl="5">
-      <w:startOverride w:val="1"/>
-    </w:lvlOverride>
-    <w:lvlOverride w:ilvl="6">
-      <w:startOverride w:val="1"/>
-    </w:lvlOverride>
-    <w:lvlOverride w:ilvl="7">
-      <w:startOverride w:val="1"/>
-    </w:lvlOverride>
-    <w:lvlOverride w:ilvl="8">
-      <w:startOverride w:val="1"/>
-    </w:lvlOverride>
+    <w:abstractNumId w:val="11"/>
   </w:num>
   <w:num w:numId="49" w16cid:durableId="1948074841">
     <w:abstractNumId w:val="4"/>
@@ -29391,6 +30751,18 @@
   </w:num>
   <w:num w:numId="50" w16cid:durableId="401103216">
     <w:abstractNumId w:val="0"/>
+  </w:num>
+  <w:num w:numId="51" w16cid:durableId="879711375">
+    <w:abstractNumId w:val="20"/>
+  </w:num>
+  <w:num w:numId="52" w16cid:durableId="1497106659">
+    <w:abstractNumId w:val="23"/>
+  </w:num>
+  <w:num w:numId="53" w16cid:durableId="138159246">
+    <w:abstractNumId w:val="8"/>
+  </w:num>
+  <w:num w:numId="54" w16cid:durableId="1625118877">
+    <w:abstractNumId w:val="10"/>
   </w:num>
   <w:numIdMacAtCleanup w:val="49"/>
 </w:numbering>
@@ -31111,6 +32483,36 @@
       </w:tblBorders>
     </w:tblPr>
   </w:style>
+  <w:style w:type="numbering" w:customStyle="1" w:styleId="CurrentList1">
+    <w:name w:val="Current List1"/>
+    <w:uiPriority w:val="99"/>
+    <w:rsid w:val="001D0762"/>
+    <w:pPr>
+      <w:numPr>
+        <w:numId w:val="53"/>
+      </w:numPr>
+    </w:pPr>
+  </w:style>
+  <w:style w:type="table" w:customStyle="1" w:styleId="TableGrid1">
+    <w:name w:val="Table Grid1"/>
+    <w:basedOn w:val="TableNormal"/>
+    <w:next w:val="TableGrid"/>
+    <w:uiPriority w:val="59"/>
+    <w:rsid w:val="000A14B1"/>
+    <w:pPr>
+      <w:suppressAutoHyphens w:val="0"/>
+    </w:pPr>
+    <w:tblPr>
+      <w:tblBorders>
+        <w:top w:val="single" w:sz="4" w:space="0" w:color="000000" w:themeColor="text1"/>
+        <w:left w:val="single" w:sz="4" w:space="0" w:color="000000" w:themeColor="text1"/>
+        <w:bottom w:val="single" w:sz="4" w:space="0" w:color="000000" w:themeColor="text1"/>
+        <w:right w:val="single" w:sz="4" w:space="0" w:color="000000" w:themeColor="text1"/>
+        <w:insideH w:val="single" w:sz="4" w:space="0" w:color="000000" w:themeColor="text1"/>
+        <w:insideV w:val="single" w:sz="4" w:space="0" w:color="000000" w:themeColor="text1"/>
+      </w:tblBorders>
+    </w:tblPr>
+  </w:style>
 </w:styles>
 </file>
 
@@ -31400,15 +32802,6 @@
 </file>
 
 <file path=customXml/item1.xml><?xml version="1.0" encoding="utf-8"?>
-<?mso-contentType ?>
-<FormTemplates xmlns="http://schemas.microsoft.com/sharepoint/v3/contenttype/forms">
-  <Display>DocumentLibraryForm</Display>
-  <Edit>DocumentLibraryForm</Edit>
-  <New>DocumentLibraryForm</New>
-</FormTemplates>
-</file>
-
-<file path=customXml/item2.xml><?xml version="1.0" encoding="utf-8"?>
 <p:properties xmlns:p="http://schemas.microsoft.com/office/2006/metadata/properties" xmlns:xsi="http://www.w3.org/2001/XMLSchema-instance" xmlns:pc="http://schemas.microsoft.com/office/infopath/2007/PartnerControls">
   <documentManagement>
     <TaxCatchAll xmlns="9e9cee64-c453-4b07-ad2f-5395865fd323" xsi:nil="true"/>
@@ -31419,11 +32812,16 @@
 </p:properties>
 </file>
 
-<file path=customXml/item3.xml><?xml version="1.0" encoding="utf-8"?>
-<b:Sources xmlns:b="http://schemas.openxmlformats.org/officeDocument/2006/bibliography" xmlns="http://schemas.openxmlformats.org/officeDocument/2006/bibliography" SelectedStyle="\SIST02.XSL" StyleName="SIST02"/>
+<file path=customXml/item2.xml><?xml version="1.0" encoding="utf-8"?>
+<?mso-contentType ?>
+<FormTemplates xmlns="http://schemas.microsoft.com/sharepoint/v3/contenttype/forms">
+  <Display>DocumentLibraryForm</Display>
+  <Edit>DocumentLibraryForm</Edit>
+  <New>DocumentLibraryForm</New>
+</FormTemplates>
 </file>
 
-<file path=customXml/item4.xml><?xml version="1.0" encoding="utf-8"?>
+<file path=customXml/item3.xml><?xml version="1.0" encoding="utf-8"?>
 <ct:contentTypeSchema xmlns:ct="http://schemas.microsoft.com/office/2006/metadata/contentType" xmlns:ma="http://schemas.microsoft.com/office/2006/metadata/properties/metaAttributes" ct:_="" ma:_="" ma:contentTypeName="Document" ma:contentTypeID="0x010100B4F34C1B5322F7499C2A0370F0E9CF87" ma:contentTypeVersion="15" ma:contentTypeDescription="Create a new document." ma:contentTypeScope="" ma:versionID="d1ee937cdf836c0e7db071043c5084dc">
   <xsd:schema xmlns:xsd="http://www.w3.org/2001/XMLSchema" xmlns:xs="http://www.w3.org/2001/XMLSchema" xmlns:p="http://schemas.microsoft.com/office/2006/metadata/properties" xmlns:ns2="e34e812c-581d-4377-aebb-769489f3b06a" xmlns:ns3="9e9cee64-c453-4b07-ad2f-5395865fd323" targetNamespace="http://schemas.microsoft.com/office/2006/metadata/properties" ma:root="true" ma:fieldsID="67e77b920bf29f4b75caeb0b43c44cdc" ns2:_="" ns3:_="">
     <xsd:import namespace="e34e812c-581d-4377-aebb-769489f3b06a"/>
@@ -31660,15 +33058,11 @@
 </ct:contentTypeSchema>
 </file>
 
-<file path=customXml/itemProps1.xml><?xml version="1.0" encoding="utf-8"?>
-<ds:datastoreItem xmlns:ds="http://schemas.openxmlformats.org/officeDocument/2006/customXml" ds:itemID="{E1A1C6F8-3B74-46F7-AF71-6CD48779A85A}">
-  <ds:schemaRefs>
-    <ds:schemaRef ds:uri="http://schemas.microsoft.com/sharepoint/v3/contenttype/forms"/>
-  </ds:schemaRefs>
-</ds:datastoreItem>
+<file path=customXml/item4.xml><?xml version="1.0" encoding="utf-8"?>
+<b:Sources xmlns:b="http://schemas.openxmlformats.org/officeDocument/2006/bibliography" xmlns="http://schemas.openxmlformats.org/officeDocument/2006/bibliography" SelectedStyle="\SIST02.XSL" StyleName="SIST02"/>
 </file>
 
-<file path=customXml/itemProps2.xml><?xml version="1.0" encoding="utf-8"?>
+<file path=customXml/itemProps1.xml><?xml version="1.0" encoding="utf-8"?>
 <ds:datastoreItem xmlns:ds="http://schemas.openxmlformats.org/officeDocument/2006/customXml" ds:itemID="{0AA3DCE3-5E15-41E1-BFD9-79DB0A7D8A51}">
   <ds:schemaRefs>
     <ds:schemaRef ds:uri="http://schemas.microsoft.com/office/2006/metadata/properties"/>
@@ -31679,15 +33073,15 @@
 </ds:datastoreItem>
 </file>
 
-<file path=customXml/itemProps3.xml><?xml version="1.0" encoding="utf-8"?>
-<ds:datastoreItem xmlns:ds="http://schemas.openxmlformats.org/officeDocument/2006/customXml" ds:itemID="{7C435343-0015-406D-919B-609B7984309D}">
+<file path=customXml/itemProps2.xml><?xml version="1.0" encoding="utf-8"?>
+<ds:datastoreItem xmlns:ds="http://schemas.openxmlformats.org/officeDocument/2006/customXml" ds:itemID="{E1A1C6F8-3B74-46F7-AF71-6CD48779A85A}">
   <ds:schemaRefs>
-    <ds:schemaRef ds:uri="http://schemas.openxmlformats.org/officeDocument/2006/bibliography"/>
+    <ds:schemaRef ds:uri="http://schemas.microsoft.com/sharepoint/v3/contenttype/forms"/>
   </ds:schemaRefs>
 </ds:datastoreItem>
 </file>
 
-<file path=customXml/itemProps4.xml><?xml version="1.0" encoding="utf-8"?>
+<file path=customXml/itemProps3.xml><?xml version="1.0" encoding="utf-8"?>
 <ds:datastoreItem xmlns:ds="http://schemas.openxmlformats.org/officeDocument/2006/customXml" ds:itemID="{CC7374F5-7112-4D3F-9054-5400CFDCF9FE}">
   <ds:schemaRefs>
     <ds:schemaRef ds:uri="http://schemas.microsoft.com/office/2006/metadata/contentType"/>
@@ -31704,4 +33098,12 @@
     <ds:schemaRef ds:uri="http://schemas.microsoft.com/internal/obd"/>
   </ds:schemaRefs>
 </ds:datastoreItem>
+</file>
+
+<file path=customXml/itemProps4.xml><?xml version="1.0" encoding="utf-8"?>
+<ds:datastoreItem xmlns:ds="http://schemas.openxmlformats.org/officeDocument/2006/customXml" ds:itemID="{7C435343-0015-406D-919B-609B7984309D}">
+  <ds:schemaRefs>
+    <ds:schemaRef ds:uri="http://schemas.openxmlformats.org/officeDocument/2006/bibliography"/>
+  </ds:schemaRefs>
+</ds:datastoreItem>
 </file>
</xml_diff>

<commit_message>
Some Formatting For the Specifications
</commit_message>
<xml_diff>
--- a/CS_SDP_InProgress.docx
+++ b/CS_SDP_InProgress.docx
@@ -20443,42 +20443,6 @@
         </w:trPr>
         <w:tc>
           <w:tcPr>
-            <w:tcW w:w="1140" w:type="pct"/>
-          </w:tcPr>
-          <w:p>
-            <w:pPr>
-              <w:rPr>
-                <w:b/>
-                <w:bCs/>
-              </w:rPr>
-            </w:pPr>
-            <w:r>
-              <w:rPr>
-                <w:b/>
-                <w:bCs/>
-              </w:rPr>
-              <w:t>Trigger(s)</w:t>
-            </w:r>
-          </w:p>
-        </w:tc>
-        <w:tc>
-          <w:tcPr>
-            <w:tcW w:w="3860" w:type="pct"/>
-            <w:gridSpan w:val="2"/>
-          </w:tcPr>
-          <w:p>
-            <w:r>
-              <w:t>The user opens the password manager application and clicks on (Sign up / Register Account) button.</w:t>
-            </w:r>
-          </w:p>
-        </w:tc>
-      </w:tr>
-      <w:tr>
-        <w:trPr>
-          <w:trHeight w:val="212"/>
-        </w:trPr>
-        <w:tc>
-          <w:tcPr>
             <w:tcW w:w="5000" w:type="pct"/>
             <w:gridSpan w:val="3"/>
           </w:tcPr>
@@ -20799,7 +20763,14 @@
           </w:tcPr>
           <w:p>
             <w:r>
-              <w:t>4. Create an account with the user details if the account does not exist and the details are valid. (See 4.a. &amp; 4.b. for alternative flow)</w:t>
+              <w:t xml:space="preserve">4. Create an account with the user details if the account does not exist and the details are valid. </w:t>
+            </w:r>
+            <w:r>
+              <w:rPr>
+                <w:b/>
+                <w:bCs/>
+              </w:rPr>
+              <w:t>(See 4.a. &amp; 4.b. for alternative flow)</w:t>
             </w:r>
           </w:p>
         </w:tc>
@@ -21007,7 +20978,6 @@
               <w:ind w:left="426"/>
             </w:pPr>
             <w:r>
-              <w:lastRenderedPageBreak/>
               <w:t>4.b. If the user provided invalid details, generate an error message “Invalid Sign Up”, and ask the user to re-enter / provide valid information regarding sign up.</w:t>
             </w:r>
           </w:p>
@@ -21048,6 +21018,7 @@
                 <w:b/>
                 <w:bCs/>
               </w:rPr>
+              <w:lastRenderedPageBreak/>
               <w:t>Use case Id:</w:t>
             </w:r>
             <w:r>
@@ -21169,50 +21140,6 @@
           <w:p>
             <w:r>
               <w:t>User</w:t>
-            </w:r>
-          </w:p>
-        </w:tc>
-      </w:tr>
-      <w:tr>
-        <w:trPr>
-          <w:trHeight w:val="212"/>
-        </w:trPr>
-        <w:tc>
-          <w:tcPr>
-            <w:tcW w:w="1140" w:type="pct"/>
-          </w:tcPr>
-          <w:p>
-            <w:pPr>
-              <w:rPr>
-                <w:b/>
-                <w:bCs/>
-              </w:rPr>
-            </w:pPr>
-            <w:r>
-              <w:rPr>
-                <w:b/>
-                <w:bCs/>
-              </w:rPr>
-              <w:t>Trigger(s)</w:t>
-            </w:r>
-          </w:p>
-        </w:tc>
-        <w:tc>
-          <w:tcPr>
-            <w:tcW w:w="3860" w:type="pct"/>
-            <w:gridSpan w:val="2"/>
-          </w:tcPr>
-          <w:p>
-            <w:commentRangeStart w:id="634"/>
-            <w:r>
-              <w:t>The user opens the password manager application and clicks on the “Log In” button.</w:t>
-            </w:r>
-            <w:commentRangeEnd w:id="634"/>
-            <w:r>
-              <w:rPr>
-                <w:rStyle w:val="CommentReference"/>
-              </w:rPr>
-              <w:commentReference w:id="634"/>
             </w:r>
           </w:p>
         </w:tc>
@@ -21454,16 +21381,16 @@
             <w:gridSpan w:val="2"/>
           </w:tcPr>
           <w:p>
-            <w:commentRangeStart w:id="635"/>
+            <w:commentRangeStart w:id="634"/>
             <w:r>
               <w:t>1. The user fills in / provides his email and master password.</w:t>
             </w:r>
-            <w:commentRangeEnd w:id="635"/>
+            <w:commentRangeEnd w:id="634"/>
             <w:r>
               <w:rPr>
                 <w:rStyle w:val="CommentReference"/>
               </w:rPr>
-              <w:commentReference w:id="635"/>
+              <w:commentReference w:id="634"/>
             </w:r>
           </w:p>
         </w:tc>
@@ -21534,7 +21461,7 @@
             <w:r>
               <w:t xml:space="preserve">4. </w:t>
             </w:r>
-            <w:commentRangeStart w:id="636"/>
+            <w:commentRangeStart w:id="635"/>
             <w:r>
               <w:t xml:space="preserve">&lt;extend: </w:t>
             </w:r>
@@ -21559,12 +21486,12 @@
             <w:r>
               <w:t>forgot his master password &amp; clicks on “Forgot My Master Password”</w:t>
             </w:r>
-            <w:commentRangeEnd w:id="636"/>
+            <w:commentRangeEnd w:id="635"/>
             <w:r>
               <w:rPr>
                 <w:rStyle w:val="CommentReference"/>
               </w:rPr>
-              <w:commentReference w:id="636"/>
+              <w:commentReference w:id="635"/>
             </w:r>
           </w:p>
         </w:tc>
@@ -21586,7 +21513,14 @@
           </w:tcPr>
           <w:p>
             <w:r>
-              <w:t>5. Gain access / Log the user into the system if details are valid. (See 5.a. for alternative flow)</w:t>
+              <w:t xml:space="preserve">5. Gain access / Log the user into the system if details are valid. </w:t>
+            </w:r>
+            <w:r>
+              <w:rPr>
+                <w:b/>
+                <w:bCs/>
+              </w:rPr>
+              <w:t>(See 5.a. for alternative flow)</w:t>
             </w:r>
           </w:p>
         </w:tc>
@@ -21680,6 +21614,10 @@
         </w:tc>
       </w:tr>
     </w:tbl>
+    <w:p/>
+    <w:p/>
+    <w:p/>
+    <w:p/>
     <w:p/>
     <w:p/>
     <w:tbl>
@@ -21847,42 +21785,6 @@
         </w:trPr>
         <w:tc>
           <w:tcPr>
-            <w:tcW w:w="1140" w:type="pct"/>
-          </w:tcPr>
-          <w:p>
-            <w:pPr>
-              <w:rPr>
-                <w:b/>
-                <w:bCs/>
-              </w:rPr>
-            </w:pPr>
-            <w:r>
-              <w:rPr>
-                <w:b/>
-                <w:bCs/>
-              </w:rPr>
-              <w:t>Trigger(s)</w:t>
-            </w:r>
-          </w:p>
-        </w:tc>
-        <w:tc>
-          <w:tcPr>
-            <w:tcW w:w="3860" w:type="pct"/>
-            <w:gridSpan w:val="2"/>
-          </w:tcPr>
-          <w:p>
-            <w:r>
-              <w:t>The user opens the password manager application and clicks on the “Add Credential / Add Entry / Add Account” button.</w:t>
-            </w:r>
-          </w:p>
-        </w:tc>
-      </w:tr>
-      <w:tr>
-        <w:trPr>
-          <w:trHeight w:val="212"/>
-        </w:trPr>
-        <w:tc>
-          <w:tcPr>
             <w:tcW w:w="5000" w:type="pct"/>
             <w:gridSpan w:val="3"/>
           </w:tcPr>
@@ -22132,16 +22034,16 @@
             <w:r>
               <w:t xml:space="preserve">1. </w:t>
             </w:r>
-            <w:commentRangeStart w:id="637"/>
+            <w:commentRangeStart w:id="636"/>
             <w:r>
               <w:t>The user fills in / provides the required information (username / email, password, website URL / name, notes).</w:t>
             </w:r>
-            <w:commentRangeEnd w:id="637"/>
+            <w:commentRangeEnd w:id="636"/>
             <w:r>
               <w:rPr>
                 <w:rStyle w:val="CommentReference"/>
               </w:rPr>
-              <w:commentReference w:id="637"/>
+              <w:commentReference w:id="636"/>
             </w:r>
           </w:p>
         </w:tc>
@@ -22181,7 +22083,14 @@
               <w:t>&gt;</w:t>
             </w:r>
             <w:r>
-              <w:t xml:space="preserve"> (See 2.a. for alternative flow)</w:t>
+              <w:t xml:space="preserve"> </w:t>
+            </w:r>
+            <w:r>
+              <w:rPr>
+                <w:b/>
+                <w:bCs/>
+              </w:rPr>
+              <w:t>(See 2.a. for alternative flow)</w:t>
             </w:r>
           </w:p>
         </w:tc>
@@ -22291,16 +22200,29 @@
               <w:t>the</w:t>
             </w:r>
             <w:r>
-              <w:t xml:space="preserve"> user credential and login state. (See </w:t>
+              <w:t xml:space="preserve"> user credential and login state. </w:t>
+            </w:r>
+            <w:r>
+              <w:rPr>
+                <w:b/>
+                <w:bCs/>
+              </w:rPr>
+              <w:t xml:space="preserve">(See </w:t>
             </w:r>
             <w:r>
               <w:rPr>
                 <w:rFonts w:hint="cs"/>
+                <w:b/>
+                <w:bCs/>
                 <w:rtl/>
               </w:rPr>
               <w:t>5</w:t>
             </w:r>
             <w:r>
+              <w:rPr>
+                <w:b/>
+                <w:bCs/>
+              </w:rPr>
               <w:t>.a. for alternative flow).</w:t>
             </w:r>
           </w:p>
@@ -22451,7 +22373,6 @@
                 <w:rFonts w:hint="cs"/>
                 <w:rtl/>
               </w:rPr>
-              <w:lastRenderedPageBreak/>
               <w:t>5</w:t>
             </w:r>
             <w:r>
@@ -22630,43 +22551,7 @@
       </w:tr>
       <w:tr>
         <w:trPr>
-          <w:trHeight w:val="212"/>
-        </w:trPr>
-        <w:tc>
-          <w:tcPr>
-            <w:tcW w:w="1140" w:type="pct"/>
-          </w:tcPr>
-          <w:p>
-            <w:pPr>
-              <w:rPr>
-                <w:b/>
-                <w:bCs/>
-              </w:rPr>
-            </w:pPr>
-            <w:r>
-              <w:rPr>
-                <w:b/>
-                <w:bCs/>
-              </w:rPr>
-              <w:t>Trigger(s)</w:t>
-            </w:r>
-          </w:p>
-        </w:tc>
-        <w:tc>
-          <w:tcPr>
-            <w:tcW w:w="3860" w:type="pct"/>
-            <w:gridSpan w:val="2"/>
-          </w:tcPr>
-          <w:p>
-            <w:r>
-              <w:t>The user opens the password manager application and selects an existing credential then clicks on the “Edit/Update Credential” button.</w:t>
-            </w:r>
-          </w:p>
-        </w:tc>
-      </w:tr>
-      <w:tr>
-        <w:trPr>
-          <w:trHeight w:val="212"/>
+          <w:trHeight w:val="1629"/>
         </w:trPr>
         <w:tc>
           <w:tcPr>
@@ -22698,29 +22583,44 @@
           </w:p>
           <w:p>
             <w:pPr>
+              <w:pStyle w:val="ListParagraph"/>
               <w:widowControl w:val="0"/>
-              <w:ind w:left="360"/>
-            </w:pPr>
-            <w:r>
-              <w:t>1. The user must open the application.</w:t>
-            </w:r>
-          </w:p>
-          <w:p>
-            <w:pPr>
+              <w:numPr>
+                <w:ilvl w:val="0"/>
+                <w:numId w:val="94"/>
+              </w:numPr>
+            </w:pPr>
+            <w:r>
+              <w:t>The user must open the application.</w:t>
+            </w:r>
+          </w:p>
+          <w:p>
+            <w:pPr>
+              <w:pStyle w:val="ListParagraph"/>
               <w:widowControl w:val="0"/>
-              <w:ind w:left="360"/>
-            </w:pPr>
-            <w:r>
-              <w:t>2. The user must exist / has already an account in the database.</w:t>
-            </w:r>
-          </w:p>
-          <w:p>
-            <w:pPr>
+              <w:numPr>
+                <w:ilvl w:val="0"/>
+                <w:numId w:val="94"/>
+              </w:numPr>
+            </w:pPr>
+            <w:r>
+              <w:t>The user must exist / has already an account in the database.</w:t>
+            </w:r>
+          </w:p>
+          <w:p>
+            <w:pPr>
+              <w:pStyle w:val="ListParagraph"/>
               <w:widowControl w:val="0"/>
-              <w:ind w:left="360"/>
-            </w:pPr>
-            <w:r>
-              <w:t>3. The user must have an existing credential selected to be updated</w:t>
+              <w:numPr>
+                <w:ilvl w:val="0"/>
+                <w:numId w:val="94"/>
+              </w:numPr>
+            </w:pPr>
+            <w:r>
+              <w:t xml:space="preserve">The user must have an existing credential selected to be </w:t>
+            </w:r>
+            <w:r>
+              <w:t>updated.</w:t>
             </w:r>
           </w:p>
         </w:tc>
@@ -22916,16 +22816,16 @@
             <w:r>
               <w:t xml:space="preserve">1. </w:t>
             </w:r>
-            <w:commentRangeStart w:id="638"/>
+            <w:commentRangeStart w:id="637"/>
             <w:r>
               <w:t>The user updates / edits the information he wants (username / email, password, website URL / name, notes).</w:t>
             </w:r>
-            <w:commentRangeEnd w:id="638"/>
+            <w:commentRangeEnd w:id="637"/>
             <w:r>
               <w:rPr>
                 <w:rStyle w:val="CommentReference"/>
               </w:rPr>
-              <w:commentReference w:id="638"/>
+              <w:commentReference w:id="637"/>
             </w:r>
           </w:p>
         </w:tc>
@@ -22965,7 +22865,14 @@
               <w:t>&gt;</w:t>
             </w:r>
             <w:r>
-              <w:t xml:space="preserve"> (See 2.a. for alternative flow)</w:t>
+              <w:t xml:space="preserve"> </w:t>
+            </w:r>
+            <w:r>
+              <w:rPr>
+                <w:b/>
+                <w:bCs/>
+              </w:rPr>
+              <w:t>(See 2.a. for alternative flow)</w:t>
             </w:r>
           </w:p>
         </w:tc>
@@ -23015,7 +22922,14 @@
               <w:t>the</w:t>
             </w:r>
             <w:r>
-              <w:t xml:space="preserve"> user credential and login state. (See 4.a. for alternative flow).</w:t>
+              <w:t xml:space="preserve"> user credential and login state. </w:t>
+            </w:r>
+            <w:r>
+              <w:rPr>
+                <w:b/>
+                <w:bCs/>
+              </w:rPr>
+              <w:t>(See 4.a. for alternative flow).</w:t>
             </w:r>
           </w:p>
         </w:tc>
@@ -23320,42 +23234,6 @@
         </w:trPr>
         <w:tc>
           <w:tcPr>
-            <w:tcW w:w="1140" w:type="pct"/>
-          </w:tcPr>
-          <w:p>
-            <w:pPr>
-              <w:rPr>
-                <w:b/>
-                <w:bCs/>
-              </w:rPr>
-            </w:pPr>
-            <w:r>
-              <w:rPr>
-                <w:b/>
-                <w:bCs/>
-              </w:rPr>
-              <w:t>Trigger(s)</w:t>
-            </w:r>
-          </w:p>
-        </w:tc>
-        <w:tc>
-          <w:tcPr>
-            <w:tcW w:w="3860" w:type="pct"/>
-            <w:gridSpan w:val="2"/>
-          </w:tcPr>
-          <w:p>
-            <w:r>
-              <w:t>The user opens the password manager application and selects 1 or more existing credentials then clicks on the “Remove Credential(s)” button.</w:t>
-            </w:r>
-          </w:p>
-        </w:tc>
-      </w:tr>
-      <w:tr>
-        <w:trPr>
-          <w:trHeight w:val="212"/>
-        </w:trPr>
-        <w:tc>
-          <w:tcPr>
             <w:tcW w:w="5000" w:type="pct"/>
             <w:gridSpan w:val="3"/>
           </w:tcPr>
@@ -23664,7 +23542,14 @@
               <w:t>the</w:t>
             </w:r>
             <w:r>
-              <w:t xml:space="preserve"> user choice and the credentials. (See 3.a. for alternative flow).</w:t>
+              <w:t xml:space="preserve"> user choice and the credentials. </w:t>
+            </w:r>
+            <w:r>
+              <w:rPr>
+                <w:b/>
+                <w:bCs/>
+              </w:rPr>
+              <w:t>(See 3.a. for alternative flow).</w:t>
             </w:r>
           </w:p>
         </w:tc>
@@ -23931,18 +23816,17 @@
         <w:pStyle w:val="Heading1"/>
         <w:spacing w:after="240"/>
       </w:pPr>
-      <w:bookmarkStart w:id="639" w:name="_Toc499635698"/>
-      <w:bookmarkStart w:id="640" w:name="_Toc127951641"/>
-      <w:bookmarkEnd w:id="639"/>
+      <w:bookmarkStart w:id="638" w:name="_Toc499635698"/>
+      <w:bookmarkStart w:id="639" w:name="_Toc127951641"/>
+      <w:bookmarkEnd w:id="638"/>
       <w:r>
         <w:rPr>
           <w:sz w:val="36"/>
           <w:szCs w:val="36"/>
         </w:rPr>
-        <w:lastRenderedPageBreak/>
         <w:t>Appendix B – Test cases specification</w:t>
       </w:r>
-      <w:bookmarkEnd w:id="640"/>
+      <w:bookmarkEnd w:id="639"/>
     </w:p>
     <w:p>
       <w:pPr>
@@ -24447,6 +24331,7 @@
                 <w:sz w:val="20"/>
                 <w:szCs w:val="20"/>
               </w:rPr>
+              <w:lastRenderedPageBreak/>
               <w:t>Pre-conditions:</w:t>
             </w:r>
           </w:p>
@@ -27229,18 +27114,17 @@
           <w:szCs w:val="36"/>
         </w:rPr>
       </w:pPr>
-      <w:bookmarkStart w:id="641" w:name="_Toc499635702"/>
-      <w:bookmarkStart w:id="642" w:name="_Toc127951642"/>
+      <w:bookmarkStart w:id="640" w:name="_Toc499635702"/>
+      <w:bookmarkStart w:id="641" w:name="_Toc127951642"/>
       <w:r>
         <w:rPr>
           <w:sz w:val="36"/>
           <w:szCs w:val="36"/>
         </w:rPr>
-        <w:lastRenderedPageBreak/>
         <w:t>Other Appendices</w:t>
       </w:r>
+      <w:bookmarkEnd w:id="640"/>
       <w:bookmarkEnd w:id="641"/>
-      <w:bookmarkEnd w:id="642"/>
       <w:r>
         <w:rPr>
           <w:sz w:val="36"/>
@@ -27483,23 +27367,7 @@
       </w:r>
     </w:p>
   </w:comment>
-  <w:comment w:id="634" w:author="Essa Ahmed Abou Jabal" w:date="2023-09-22T22:22:00Z" w:initials="EA">
-    <w:p>
-      <w:pPr>
-        <w:pStyle w:val="CommentText"/>
-      </w:pPr>
-      <w:r>
-        <w:rPr>
-          <w:rStyle w:val="CommentReference"/>
-        </w:rPr>
-        <w:annotationRef/>
-      </w:r>
-      <w:r>
-        <w:t>Could be changed depending on the UI that we decide on</w:t>
-      </w:r>
-    </w:p>
-  </w:comment>
-  <w:comment w:id="635" w:author="Essa Ahmed Abou Jabal" w:date="2023-09-22T22:52:00Z" w:initials="EA">
+  <w:comment w:id="634" w:author="Essa Ahmed Abou Jabal" w:date="2023-09-22T22:52:00Z" w:initials="EA">
     <w:p>
       <w:pPr>
         <w:pStyle w:val="CommentText"/>
@@ -27527,7 +27395,7 @@
       </w:r>
     </w:p>
   </w:comment>
-  <w:comment w:id="636" w:author="Essa Ahmed Abou Jabal" w:date="2023-09-22T22:58:00Z" w:initials="EA">
+  <w:comment w:id="635" w:author="Essa Ahmed Abou Jabal" w:date="2023-09-22T22:58:00Z" w:initials="EA">
     <w:p>
       <w:pPr>
         <w:pStyle w:val="CommentText"/>
@@ -27543,7 +27411,7 @@
       </w:r>
     </w:p>
   </w:comment>
-  <w:comment w:id="637" w:author="Essa Ahmed Abou Jabal" w:date="2023-09-23T22:54:00Z" w:initials="EA">
+  <w:comment w:id="636" w:author="Essa Ahmed Abou Jabal" w:date="2023-09-23T22:54:00Z" w:initials="EA">
     <w:p>
       <w:pPr>
         <w:pStyle w:val="CommentText"/>
@@ -27563,7 +27431,7 @@
       </w:r>
     </w:p>
   </w:comment>
-  <w:comment w:id="638" w:author="Essa Ahmed Abou Jabal" w:date="2023-09-24T18:32:00Z" w:initials="EA">
+  <w:comment w:id="637" w:author="Essa Ahmed Abou Jabal" w:date="2023-09-24T18:32:00Z" w:initials="EA">
     <w:p>
       <w:pPr>
         <w:pStyle w:val="CommentText"/>
@@ -27589,7 +27457,6 @@
   <w15:commentEx w15:paraId="1AAFBD1F" w15:done="0"/>
   <w15:commentEx w15:paraId="62F71D29" w15:done="0"/>
   <w15:commentEx w15:paraId="3D269200" w15:done="0"/>
-  <w15:commentEx w15:paraId="3F2D288A" w15:done="0"/>
   <w15:commentEx w15:paraId="3A2CEC35" w15:done="0"/>
   <w15:commentEx w15:paraId="686E76D5" w15:done="0"/>
   <w15:commentEx w15:paraId="31E2D8B3" w15:done="0"/>
@@ -27602,7 +27469,6 @@
   <w16cex:commentExtensible w16cex:durableId="744489A4" w16cex:dateUtc="2023-09-22T17:41:00Z"/>
   <w16cex:commentExtensible w16cex:durableId="4A2EAFAA" w16cex:dateUtc="2023-09-22T18:22:00Z"/>
   <w16cex:commentExtensible w16cex:durableId="6455C3D0" w16cex:dateUtc="2023-09-22T18:25:00Z"/>
-  <w16cex:commentExtensible w16cex:durableId="218E508A" w16cex:dateUtc="2023-09-22T19:22:00Z"/>
   <w16cex:commentExtensible w16cex:durableId="0265E5CB" w16cex:dateUtc="2023-09-22T19:52:00Z"/>
   <w16cex:commentExtensible w16cex:durableId="3BFE5F42" w16cex:dateUtc="2023-09-22T19:58:00Z"/>
   <w16cex:commentExtensible w16cex:durableId="5B898DAA" w16cex:dateUtc="2023-09-23T19:54:00Z"/>
@@ -27617,7 +27483,6 @@
   <w16cid:commentId w16cid:paraId="1AAFBD1F" w16cid:durableId="744489A4"/>
   <w16cid:commentId w16cid:paraId="62F71D29" w16cid:durableId="4A2EAFAA"/>
   <w16cid:commentId w16cid:paraId="3D269200" w16cid:durableId="6455C3D0"/>
-  <w16cid:commentId w16cid:paraId="3F2D288A" w16cid:durableId="218E508A"/>
   <w16cid:commentId w16cid:paraId="3A2CEC35" w16cid:durableId="0265E5CB"/>
   <w16cid:commentId w16cid:paraId="686E76D5" w16cid:durableId="3BFE5F42"/>
   <w16cid:commentId w16cid:paraId="31E2D8B3" w16cid:durableId="5B898DAA"/>
@@ -30494,6 +30359,95 @@
     </w:lvl>
   </w:abstractNum>
   <w:abstractNum w:abstractNumId="24" w15:restartNumberingAfterBreak="0">
+    <w:nsid w:val="2D990D93"/>
+    <w:multiLevelType w:val="hybridMultilevel"/>
+    <w:tmpl w:val="868E60F8"/>
+    <w:lvl w:ilvl="0" w:tplc="0409000F">
+      <w:start w:val="1"/>
+      <w:numFmt w:val="decimal"/>
+      <w:lvlText w:val="%1."/>
+      <w:lvlJc w:val="left"/>
+      <w:pPr>
+        <w:ind w:left="720" w:hanging="360"/>
+      </w:pPr>
+      <w:rPr>
+        <w:rFonts w:hint="default"/>
+      </w:rPr>
+    </w:lvl>
+    <w:lvl w:ilvl="1" w:tplc="04090019" w:tentative="1">
+      <w:start w:val="1"/>
+      <w:numFmt w:val="lowerLetter"/>
+      <w:lvlText w:val="%2."/>
+      <w:lvlJc w:val="left"/>
+      <w:pPr>
+        <w:ind w:left="1440" w:hanging="360"/>
+      </w:pPr>
+    </w:lvl>
+    <w:lvl w:ilvl="2" w:tplc="0409001B" w:tentative="1">
+      <w:start w:val="1"/>
+      <w:numFmt w:val="lowerRoman"/>
+      <w:lvlText w:val="%3."/>
+      <w:lvlJc w:val="right"/>
+      <w:pPr>
+        <w:ind w:left="2160" w:hanging="180"/>
+      </w:pPr>
+    </w:lvl>
+    <w:lvl w:ilvl="3" w:tplc="0409000F" w:tentative="1">
+      <w:start w:val="1"/>
+      <w:numFmt w:val="decimal"/>
+      <w:lvlText w:val="%4."/>
+      <w:lvlJc w:val="left"/>
+      <w:pPr>
+        <w:ind w:left="2880" w:hanging="360"/>
+      </w:pPr>
+    </w:lvl>
+    <w:lvl w:ilvl="4" w:tplc="04090019" w:tentative="1">
+      <w:start w:val="1"/>
+      <w:numFmt w:val="lowerLetter"/>
+      <w:lvlText w:val="%5."/>
+      <w:lvlJc w:val="left"/>
+      <w:pPr>
+        <w:ind w:left="3600" w:hanging="360"/>
+      </w:pPr>
+    </w:lvl>
+    <w:lvl w:ilvl="5" w:tplc="0409001B" w:tentative="1">
+      <w:start w:val="1"/>
+      <w:numFmt w:val="lowerRoman"/>
+      <w:lvlText w:val="%6."/>
+      <w:lvlJc w:val="right"/>
+      <w:pPr>
+        <w:ind w:left="4320" w:hanging="180"/>
+      </w:pPr>
+    </w:lvl>
+    <w:lvl w:ilvl="6" w:tplc="0409000F" w:tentative="1">
+      <w:start w:val="1"/>
+      <w:numFmt w:val="decimal"/>
+      <w:lvlText w:val="%7."/>
+      <w:lvlJc w:val="left"/>
+      <w:pPr>
+        <w:ind w:left="5040" w:hanging="360"/>
+      </w:pPr>
+    </w:lvl>
+    <w:lvl w:ilvl="7" w:tplc="04090019" w:tentative="1">
+      <w:start w:val="1"/>
+      <w:numFmt w:val="lowerLetter"/>
+      <w:lvlText w:val="%8."/>
+      <w:lvlJc w:val="left"/>
+      <w:pPr>
+        <w:ind w:left="5760" w:hanging="360"/>
+      </w:pPr>
+    </w:lvl>
+    <w:lvl w:ilvl="8" w:tplc="0409001B" w:tentative="1">
+      <w:start w:val="1"/>
+      <w:numFmt w:val="lowerRoman"/>
+      <w:lvlText w:val="%9."/>
+      <w:lvlJc w:val="right"/>
+      <w:pPr>
+        <w:ind w:left="6480" w:hanging="180"/>
+      </w:pPr>
+    </w:lvl>
+  </w:abstractNum>
+  <w:abstractNum w:abstractNumId="25" w15:restartNumberingAfterBreak="0">
     <w:nsid w:val="2F8C486F"/>
     <w:multiLevelType w:val="multilevel"/>
     <w:tmpl w:val="F89878FE"/>
@@ -30606,7 +30560,7 @@
       </w:pPr>
     </w:lvl>
   </w:abstractNum>
-  <w:abstractNum w:abstractNumId="25" w15:restartNumberingAfterBreak="0">
+  <w:abstractNum w:abstractNumId="26" w15:restartNumberingAfterBreak="0">
     <w:nsid w:val="3395189D"/>
     <w:multiLevelType w:val="multilevel"/>
     <w:tmpl w:val="D61C78CA"/>
@@ -30746,7 +30700,7 @@
       </w:rPr>
     </w:lvl>
   </w:abstractNum>
-  <w:abstractNum w:abstractNumId="26" w15:restartNumberingAfterBreak="0">
+  <w:abstractNum w:abstractNumId="27" w15:restartNumberingAfterBreak="0">
     <w:nsid w:val="36120E23"/>
     <w:multiLevelType w:val="hybridMultilevel"/>
     <w:tmpl w:val="CB146A3C"/>
@@ -30832,7 +30786,7 @@
       </w:pPr>
     </w:lvl>
   </w:abstractNum>
-  <w:abstractNum w:abstractNumId="27" w15:restartNumberingAfterBreak="0">
+  <w:abstractNum w:abstractNumId="28" w15:restartNumberingAfterBreak="0">
     <w:nsid w:val="3A3660C2"/>
     <w:multiLevelType w:val="hybridMultilevel"/>
     <w:tmpl w:val="DDF476BA"/>
@@ -30921,7 +30875,7 @@
       </w:pPr>
     </w:lvl>
   </w:abstractNum>
-  <w:abstractNum w:abstractNumId="28" w15:restartNumberingAfterBreak="0">
+  <w:abstractNum w:abstractNumId="29" w15:restartNumberingAfterBreak="0">
     <w:nsid w:val="3B660672"/>
     <w:multiLevelType w:val="multilevel"/>
     <w:tmpl w:val="E068A36C"/>
@@ -31061,7 +31015,7 @@
       </w:rPr>
     </w:lvl>
   </w:abstractNum>
-  <w:abstractNum w:abstractNumId="29" w15:restartNumberingAfterBreak="0">
+  <w:abstractNum w:abstractNumId="30" w15:restartNumberingAfterBreak="0">
     <w:nsid w:val="3EB31DE0"/>
     <w:multiLevelType w:val="hybridMultilevel"/>
     <w:tmpl w:val="BBFE9800"/>
@@ -31147,7 +31101,7 @@
       </w:pPr>
     </w:lvl>
   </w:abstractNum>
-  <w:abstractNum w:abstractNumId="30" w15:restartNumberingAfterBreak="0">
+  <w:abstractNum w:abstractNumId="31" w15:restartNumberingAfterBreak="0">
     <w:nsid w:val="406521F8"/>
     <w:multiLevelType w:val="hybridMultilevel"/>
     <w:tmpl w:val="495A6264"/>
@@ -31233,7 +31187,7 @@
       </w:pPr>
     </w:lvl>
   </w:abstractNum>
-  <w:abstractNum w:abstractNumId="31" w15:restartNumberingAfterBreak="0">
+  <w:abstractNum w:abstractNumId="32" w15:restartNumberingAfterBreak="0">
     <w:nsid w:val="42433B54"/>
     <w:multiLevelType w:val="multilevel"/>
     <w:tmpl w:val="70FCCD8A"/>
@@ -31373,7 +31327,7 @@
       </w:rPr>
     </w:lvl>
   </w:abstractNum>
-  <w:abstractNum w:abstractNumId="32" w15:restartNumberingAfterBreak="0">
+  <w:abstractNum w:abstractNumId="33" w15:restartNumberingAfterBreak="0">
     <w:nsid w:val="425C0B52"/>
     <w:multiLevelType w:val="multilevel"/>
     <w:tmpl w:val="06B6F09C"/>
@@ -31489,7 +31443,7 @@
       </w:pPr>
     </w:lvl>
   </w:abstractNum>
-  <w:abstractNum w:abstractNumId="33" w15:restartNumberingAfterBreak="0">
+  <w:abstractNum w:abstractNumId="34" w15:restartNumberingAfterBreak="0">
     <w:nsid w:val="438AEA72"/>
     <w:multiLevelType w:val="hybridMultilevel"/>
     <w:tmpl w:val="71D0D5D6"/>
@@ -31575,7 +31529,7 @@
       </w:pPr>
     </w:lvl>
   </w:abstractNum>
-  <w:abstractNum w:abstractNumId="34" w15:restartNumberingAfterBreak="0">
+  <w:abstractNum w:abstractNumId="35" w15:restartNumberingAfterBreak="0">
     <w:nsid w:val="439B9481"/>
     <w:multiLevelType w:val="hybridMultilevel"/>
     <w:tmpl w:val="93B4DE9C"/>
@@ -31661,7 +31615,7 @@
       </w:pPr>
     </w:lvl>
   </w:abstractNum>
-  <w:abstractNum w:abstractNumId="35" w15:restartNumberingAfterBreak="0">
+  <w:abstractNum w:abstractNumId="36" w15:restartNumberingAfterBreak="0">
     <w:nsid w:val="43D50365"/>
     <w:multiLevelType w:val="hybridMultilevel"/>
     <w:tmpl w:val="85381DAE"/>
@@ -31747,7 +31701,7 @@
       </w:pPr>
     </w:lvl>
   </w:abstractNum>
-  <w:abstractNum w:abstractNumId="36" w15:restartNumberingAfterBreak="0">
+  <w:abstractNum w:abstractNumId="37" w15:restartNumberingAfterBreak="0">
     <w:nsid w:val="47D7382A"/>
     <w:multiLevelType w:val="multilevel"/>
     <w:tmpl w:val="C4822424"/>
@@ -31887,7 +31841,7 @@
       </w:rPr>
     </w:lvl>
   </w:abstractNum>
-  <w:abstractNum w:abstractNumId="37" w15:restartNumberingAfterBreak="0">
+  <w:abstractNum w:abstractNumId="38" w15:restartNumberingAfterBreak="0">
     <w:nsid w:val="480A55F7"/>
     <w:multiLevelType w:val="hybridMultilevel"/>
     <w:tmpl w:val="E1064CDE"/>
@@ -32000,7 +31954,7 @@
       </w:rPr>
     </w:lvl>
   </w:abstractNum>
-  <w:abstractNum w:abstractNumId="38" w15:restartNumberingAfterBreak="0">
+  <w:abstractNum w:abstractNumId="39" w15:restartNumberingAfterBreak="0">
     <w:nsid w:val="48562667"/>
     <w:multiLevelType w:val="hybridMultilevel"/>
     <w:tmpl w:val="3774DB38"/>
@@ -32086,7 +32040,7 @@
       </w:pPr>
     </w:lvl>
   </w:abstractNum>
-  <w:abstractNum w:abstractNumId="39" w15:restartNumberingAfterBreak="0">
+  <w:abstractNum w:abstractNumId="40" w15:restartNumberingAfterBreak="0">
     <w:nsid w:val="48DDF7ED"/>
     <w:multiLevelType w:val="hybridMultilevel"/>
     <w:tmpl w:val="C954356E"/>
@@ -32172,7 +32126,7 @@
       </w:pPr>
     </w:lvl>
   </w:abstractNum>
-  <w:abstractNum w:abstractNumId="40" w15:restartNumberingAfterBreak="0">
+  <w:abstractNum w:abstractNumId="41" w15:restartNumberingAfterBreak="0">
     <w:nsid w:val="4AA90052"/>
     <w:multiLevelType w:val="multilevel"/>
     <w:tmpl w:val="E3722AD2"/>
@@ -32312,7 +32266,7 @@
       </w:rPr>
     </w:lvl>
   </w:abstractNum>
-  <w:abstractNum w:abstractNumId="41" w15:restartNumberingAfterBreak="0">
+  <w:abstractNum w:abstractNumId="42" w15:restartNumberingAfterBreak="0">
     <w:nsid w:val="4BB0BF96"/>
     <w:multiLevelType w:val="hybridMultilevel"/>
     <w:tmpl w:val="EADA3EEA"/>
@@ -32425,7 +32379,7 @@
       </w:rPr>
     </w:lvl>
   </w:abstractNum>
-  <w:abstractNum w:abstractNumId="42" w15:restartNumberingAfterBreak="0">
+  <w:abstractNum w:abstractNumId="43" w15:restartNumberingAfterBreak="0">
     <w:nsid w:val="4DEA4816"/>
     <w:multiLevelType w:val="multilevel"/>
     <w:tmpl w:val="5CACC504"/>
@@ -32550,7 +32504,7 @@
       </w:pPr>
     </w:lvl>
   </w:abstractNum>
-  <w:abstractNum w:abstractNumId="43" w15:restartNumberingAfterBreak="0">
+  <w:abstractNum w:abstractNumId="44" w15:restartNumberingAfterBreak="0">
     <w:nsid w:val="501F7374"/>
     <w:multiLevelType w:val="multilevel"/>
     <w:tmpl w:val="F7669EC6"/>
@@ -32690,7 +32644,7 @@
       </w:rPr>
     </w:lvl>
   </w:abstractNum>
-  <w:abstractNum w:abstractNumId="44" w15:restartNumberingAfterBreak="0">
+  <w:abstractNum w:abstractNumId="45" w15:restartNumberingAfterBreak="0">
     <w:nsid w:val="5388338A"/>
     <w:multiLevelType w:val="hybridMultilevel"/>
     <w:tmpl w:val="CC1626E4"/>
@@ -32803,7 +32757,7 @@
       </w:rPr>
     </w:lvl>
   </w:abstractNum>
-  <w:abstractNum w:abstractNumId="45" w15:restartNumberingAfterBreak="0">
+  <w:abstractNum w:abstractNumId="46" w15:restartNumberingAfterBreak="0">
     <w:nsid w:val="55C24BE9"/>
     <w:multiLevelType w:val="multilevel"/>
     <w:tmpl w:val="0028668E"/>
@@ -32916,7 +32870,7 @@
       </w:pPr>
     </w:lvl>
   </w:abstractNum>
-  <w:abstractNum w:abstractNumId="46" w15:restartNumberingAfterBreak="0">
+  <w:abstractNum w:abstractNumId="47" w15:restartNumberingAfterBreak="0">
     <w:nsid w:val="56603200"/>
     <w:multiLevelType w:val="hybridMultilevel"/>
     <w:tmpl w:val="8BB073F6"/>
@@ -33002,7 +32956,7 @@
       </w:pPr>
     </w:lvl>
   </w:abstractNum>
-  <w:abstractNum w:abstractNumId="47" w15:restartNumberingAfterBreak="0">
+  <w:abstractNum w:abstractNumId="48" w15:restartNumberingAfterBreak="0">
     <w:nsid w:val="5A653908"/>
     <w:multiLevelType w:val="hybridMultilevel"/>
     <w:tmpl w:val="7FDA73AA"/>
@@ -33088,7 +33042,7 @@
       </w:pPr>
     </w:lvl>
   </w:abstractNum>
-  <w:abstractNum w:abstractNumId="48" w15:restartNumberingAfterBreak="0">
+  <w:abstractNum w:abstractNumId="49" w15:restartNumberingAfterBreak="0">
     <w:nsid w:val="5B6476CD"/>
     <w:multiLevelType w:val="hybridMultilevel"/>
     <w:tmpl w:val="1716F560"/>
@@ -33201,7 +33155,7 @@
       </w:rPr>
     </w:lvl>
   </w:abstractNum>
-  <w:abstractNum w:abstractNumId="49" w15:restartNumberingAfterBreak="0">
+  <w:abstractNum w:abstractNumId="50" w15:restartNumberingAfterBreak="0">
     <w:nsid w:val="5BB63352"/>
     <w:multiLevelType w:val="hybridMultilevel"/>
     <w:tmpl w:val="3AB206A6"/>
@@ -33287,7 +33241,7 @@
       </w:pPr>
     </w:lvl>
   </w:abstractNum>
-  <w:abstractNum w:abstractNumId="50" w15:restartNumberingAfterBreak="0">
+  <w:abstractNum w:abstractNumId="51" w15:restartNumberingAfterBreak="0">
     <w:nsid w:val="5CD25FC3"/>
     <w:multiLevelType w:val="hybridMultilevel"/>
     <w:tmpl w:val="2A126780"/>
@@ -33400,7 +33354,7 @@
       </w:rPr>
     </w:lvl>
   </w:abstractNum>
-  <w:abstractNum w:abstractNumId="51" w15:restartNumberingAfterBreak="0">
+  <w:abstractNum w:abstractNumId="52" w15:restartNumberingAfterBreak="0">
     <w:nsid w:val="5D074E20"/>
     <w:multiLevelType w:val="hybridMultilevel"/>
     <w:tmpl w:val="BF90AD4E"/>
@@ -33486,7 +33440,7 @@
       </w:pPr>
     </w:lvl>
   </w:abstractNum>
-  <w:abstractNum w:abstractNumId="52" w15:restartNumberingAfterBreak="0">
+  <w:abstractNum w:abstractNumId="53" w15:restartNumberingAfterBreak="0">
     <w:nsid w:val="5D6832E3"/>
     <w:multiLevelType w:val="hybridMultilevel"/>
     <w:tmpl w:val="FFFFFFFF"/>
@@ -33599,7 +33553,7 @@
       </w:rPr>
     </w:lvl>
   </w:abstractNum>
-  <w:abstractNum w:abstractNumId="53" w15:restartNumberingAfterBreak="0">
+  <w:abstractNum w:abstractNumId="54" w15:restartNumberingAfterBreak="0">
     <w:nsid w:val="5E4CE4DC"/>
     <w:multiLevelType w:val="hybridMultilevel"/>
     <w:tmpl w:val="59966408"/>
@@ -33712,7 +33666,7 @@
       </w:rPr>
     </w:lvl>
   </w:abstractNum>
-  <w:abstractNum w:abstractNumId="54" w15:restartNumberingAfterBreak="0">
+  <w:abstractNum w:abstractNumId="55" w15:restartNumberingAfterBreak="0">
     <w:nsid w:val="5E943524"/>
     <w:multiLevelType w:val="hybridMultilevel"/>
     <w:tmpl w:val="18A48B02"/>
@@ -33798,7 +33752,7 @@
       </w:pPr>
     </w:lvl>
   </w:abstractNum>
-  <w:abstractNum w:abstractNumId="55" w15:restartNumberingAfterBreak="0">
+  <w:abstractNum w:abstractNumId="56" w15:restartNumberingAfterBreak="0">
     <w:nsid w:val="5FE779F1"/>
     <w:multiLevelType w:val="hybridMultilevel"/>
     <w:tmpl w:val="C22CCEEC"/>
@@ -33887,7 +33841,7 @@
       </w:pPr>
     </w:lvl>
   </w:abstractNum>
-  <w:abstractNum w:abstractNumId="56" w15:restartNumberingAfterBreak="0">
+  <w:abstractNum w:abstractNumId="57" w15:restartNumberingAfterBreak="0">
     <w:nsid w:val="63FCB266"/>
     <w:multiLevelType w:val="hybridMultilevel"/>
     <w:tmpl w:val="5624000C"/>
@@ -34000,7 +33954,7 @@
       </w:rPr>
     </w:lvl>
   </w:abstractNum>
-  <w:abstractNum w:abstractNumId="57" w15:restartNumberingAfterBreak="0">
+  <w:abstractNum w:abstractNumId="58" w15:restartNumberingAfterBreak="0">
     <w:nsid w:val="65914842"/>
     <w:multiLevelType w:val="multilevel"/>
     <w:tmpl w:val="B0A8CDAA"/>
@@ -34122,7 +34076,7 @@
       </w:pPr>
     </w:lvl>
   </w:abstractNum>
-  <w:abstractNum w:abstractNumId="58" w15:restartNumberingAfterBreak="0">
+  <w:abstractNum w:abstractNumId="59" w15:restartNumberingAfterBreak="0">
     <w:nsid w:val="6BF374CA"/>
     <w:multiLevelType w:val="hybridMultilevel"/>
     <w:tmpl w:val="FFFFFFFF"/>
@@ -34235,7 +34189,7 @@
       </w:rPr>
     </w:lvl>
   </w:abstractNum>
-  <w:abstractNum w:abstractNumId="59" w15:restartNumberingAfterBreak="0">
+  <w:abstractNum w:abstractNumId="60" w15:restartNumberingAfterBreak="0">
     <w:nsid w:val="708B4DCF"/>
     <w:multiLevelType w:val="hybridMultilevel"/>
     <w:tmpl w:val="EC94947C"/>
@@ -34324,7 +34278,7 @@
       </w:pPr>
     </w:lvl>
   </w:abstractNum>
-  <w:abstractNum w:abstractNumId="60" w15:restartNumberingAfterBreak="0">
+  <w:abstractNum w:abstractNumId="61" w15:restartNumberingAfterBreak="0">
     <w:nsid w:val="727D6B11"/>
     <w:multiLevelType w:val="multilevel"/>
     <w:tmpl w:val="7DA49D00"/>
@@ -34464,7 +34418,7 @@
       </w:rPr>
     </w:lvl>
   </w:abstractNum>
-  <w:abstractNum w:abstractNumId="61" w15:restartNumberingAfterBreak="0">
+  <w:abstractNum w:abstractNumId="62" w15:restartNumberingAfterBreak="0">
     <w:nsid w:val="752C7A8D"/>
     <w:multiLevelType w:val="hybridMultilevel"/>
     <w:tmpl w:val="BC34A150"/>
@@ -34553,7 +34507,7 @@
       </w:pPr>
     </w:lvl>
   </w:abstractNum>
-  <w:abstractNum w:abstractNumId="62" w15:restartNumberingAfterBreak="0">
+  <w:abstractNum w:abstractNumId="63" w15:restartNumberingAfterBreak="0">
     <w:nsid w:val="757D10B2"/>
     <w:multiLevelType w:val="multilevel"/>
     <w:tmpl w:val="724AD994"/>
@@ -34693,7 +34647,7 @@
       </w:rPr>
     </w:lvl>
   </w:abstractNum>
-  <w:abstractNum w:abstractNumId="63" w15:restartNumberingAfterBreak="0">
+  <w:abstractNum w:abstractNumId="64" w15:restartNumberingAfterBreak="0">
     <w:nsid w:val="75FD3D33"/>
     <w:multiLevelType w:val="hybridMultilevel"/>
     <w:tmpl w:val="2C5AE40C"/>
@@ -34779,7 +34733,7 @@
       </w:pPr>
     </w:lvl>
   </w:abstractNum>
-  <w:abstractNum w:abstractNumId="64" w15:restartNumberingAfterBreak="0">
+  <w:abstractNum w:abstractNumId="65" w15:restartNumberingAfterBreak="0">
     <w:nsid w:val="7F5712EB"/>
     <w:multiLevelType w:val="multilevel"/>
     <w:tmpl w:val="CB5CFD64"/>
@@ -34919,7 +34873,7 @@
       </w:rPr>
     </w:lvl>
   </w:abstractNum>
-  <w:abstractNum w:abstractNumId="65" w15:restartNumberingAfterBreak="0">
+  <w:abstractNum w:abstractNumId="66" w15:restartNumberingAfterBreak="0">
     <w:nsid w:val="7F90D5E9"/>
     <w:multiLevelType w:val="hybridMultilevel"/>
     <w:tmpl w:val="477CE10A"/>
@@ -35033,46 +34987,46 @@
     </w:lvl>
   </w:abstractNum>
   <w:num w:numId="1" w16cid:durableId="447896192">
-    <w:abstractNumId w:val="49"/>
+    <w:abstractNumId w:val="50"/>
   </w:num>
   <w:num w:numId="2" w16cid:durableId="1324046577">
-    <w:abstractNumId w:val="33"/>
+    <w:abstractNumId w:val="34"/>
   </w:num>
   <w:num w:numId="3" w16cid:durableId="1996645844">
     <w:abstractNumId w:val="21"/>
   </w:num>
   <w:num w:numId="4" w16cid:durableId="449204554">
-    <w:abstractNumId w:val="53"/>
+    <w:abstractNumId w:val="54"/>
   </w:num>
   <w:num w:numId="5" w16cid:durableId="497887225">
-    <w:abstractNumId w:val="48"/>
+    <w:abstractNumId w:val="49"/>
   </w:num>
   <w:num w:numId="6" w16cid:durableId="1866361628">
-    <w:abstractNumId w:val="65"/>
+    <w:abstractNumId w:val="66"/>
   </w:num>
   <w:num w:numId="7" w16cid:durableId="1750302496">
-    <w:abstractNumId w:val="44"/>
+    <w:abstractNumId w:val="45"/>
   </w:num>
   <w:num w:numId="8" w16cid:durableId="1214002402">
-    <w:abstractNumId w:val="38"/>
+    <w:abstractNumId w:val="39"/>
   </w:num>
   <w:num w:numId="9" w16cid:durableId="822040035">
-    <w:abstractNumId w:val="50"/>
+    <w:abstractNumId w:val="51"/>
   </w:num>
   <w:num w:numId="10" w16cid:durableId="1141920993">
-    <w:abstractNumId w:val="41"/>
+    <w:abstractNumId w:val="42"/>
   </w:num>
   <w:num w:numId="11" w16cid:durableId="1421754926">
-    <w:abstractNumId w:val="26"/>
+    <w:abstractNumId w:val="27"/>
   </w:num>
   <w:num w:numId="12" w16cid:durableId="1129326575">
     <w:abstractNumId w:val="20"/>
   </w:num>
   <w:num w:numId="13" w16cid:durableId="2033064897">
-    <w:abstractNumId w:val="29"/>
+    <w:abstractNumId w:val="30"/>
   </w:num>
   <w:num w:numId="14" w16cid:durableId="389304977">
-    <w:abstractNumId w:val="30"/>
+    <w:abstractNumId w:val="31"/>
   </w:num>
   <w:num w:numId="15" w16cid:durableId="216169776">
     <w:abstractNumId w:val="2"/>
@@ -35084,28 +35038,28 @@
     <w:abstractNumId w:val="13"/>
   </w:num>
   <w:num w:numId="18" w16cid:durableId="482238228">
-    <w:abstractNumId w:val="47"/>
+    <w:abstractNumId w:val="48"/>
   </w:num>
   <w:num w:numId="19" w16cid:durableId="1562868830">
-    <w:abstractNumId w:val="39"/>
+    <w:abstractNumId w:val="40"/>
   </w:num>
   <w:num w:numId="20" w16cid:durableId="289358087">
     <w:abstractNumId w:val="5"/>
   </w:num>
   <w:num w:numId="21" w16cid:durableId="72551136">
-    <w:abstractNumId w:val="51"/>
+    <w:abstractNumId w:val="52"/>
   </w:num>
   <w:num w:numId="22" w16cid:durableId="506484151">
-    <w:abstractNumId w:val="35"/>
+    <w:abstractNumId w:val="36"/>
   </w:num>
   <w:num w:numId="23" w16cid:durableId="2016300242">
-    <w:abstractNumId w:val="63"/>
+    <w:abstractNumId w:val="64"/>
   </w:num>
   <w:num w:numId="24" w16cid:durableId="1999847206">
-    <w:abstractNumId w:val="46"/>
+    <w:abstractNumId w:val="47"/>
   </w:num>
   <w:num w:numId="25" w16cid:durableId="847133395">
-    <w:abstractNumId w:val="34"/>
+    <w:abstractNumId w:val="35"/>
   </w:num>
   <w:num w:numId="26" w16cid:durableId="781652277">
     <w:abstractNumId w:val="16"/>
@@ -35114,13 +35068,13 @@
     <w:abstractNumId w:val="10"/>
   </w:num>
   <w:num w:numId="28" w16cid:durableId="413354520">
-    <w:abstractNumId w:val="54"/>
+    <w:abstractNumId w:val="55"/>
   </w:num>
   <w:num w:numId="29" w16cid:durableId="603263982">
     <w:abstractNumId w:val="3"/>
   </w:num>
   <w:num w:numId="30" w16cid:durableId="1218323013">
-    <w:abstractNumId w:val="56"/>
+    <w:abstractNumId w:val="57"/>
   </w:num>
   <w:num w:numId="31" w16cid:durableId="605356828">
     <w:abstractNumId w:val="4"/>
@@ -35129,55 +35083,55 @@
     <w:abstractNumId w:val="23"/>
   </w:num>
   <w:num w:numId="33" w16cid:durableId="1181243536">
-    <w:abstractNumId w:val="37"/>
+    <w:abstractNumId w:val="38"/>
   </w:num>
   <w:num w:numId="34" w16cid:durableId="96369047">
-    <w:abstractNumId w:val="52"/>
+    <w:abstractNumId w:val="53"/>
   </w:num>
   <w:num w:numId="35" w16cid:durableId="147408188">
-    <w:abstractNumId w:val="58"/>
+    <w:abstractNumId w:val="59"/>
   </w:num>
   <w:num w:numId="36" w16cid:durableId="1177696568">
     <w:abstractNumId w:val="9"/>
   </w:num>
   <w:num w:numId="37" w16cid:durableId="551774304">
-    <w:abstractNumId w:val="28"/>
+    <w:abstractNumId w:val="29"/>
   </w:num>
   <w:num w:numId="38" w16cid:durableId="95684216">
     <w:abstractNumId w:val="11"/>
   </w:num>
   <w:num w:numId="39" w16cid:durableId="384525068">
-    <w:abstractNumId w:val="64"/>
+    <w:abstractNumId w:val="65"/>
   </w:num>
   <w:num w:numId="40" w16cid:durableId="335159831">
-    <w:abstractNumId w:val="36"/>
+    <w:abstractNumId w:val="37"/>
   </w:num>
   <w:num w:numId="41" w16cid:durableId="208804440">
     <w:abstractNumId w:val="7"/>
   </w:num>
   <w:num w:numId="42" w16cid:durableId="62072829">
-    <w:abstractNumId w:val="43"/>
+    <w:abstractNumId w:val="44"/>
   </w:num>
   <w:num w:numId="43" w16cid:durableId="1589003898">
-    <w:abstractNumId w:val="25"/>
+    <w:abstractNumId w:val="26"/>
   </w:num>
   <w:num w:numId="44" w16cid:durableId="1923487970">
-    <w:abstractNumId w:val="32"/>
+    <w:abstractNumId w:val="33"/>
   </w:num>
   <w:num w:numId="45" w16cid:durableId="172308573">
     <w:abstractNumId w:val="6"/>
   </w:num>
   <w:num w:numId="46" w16cid:durableId="517550174">
-    <w:abstractNumId w:val="62"/>
+    <w:abstractNumId w:val="63"/>
   </w:num>
   <w:num w:numId="47" w16cid:durableId="1959068428">
     <w:abstractNumId w:val="0"/>
   </w:num>
   <w:num w:numId="48" w16cid:durableId="472522716">
-    <w:abstractNumId w:val="60"/>
+    <w:abstractNumId w:val="61"/>
   </w:num>
   <w:num w:numId="49" w16cid:durableId="266618263">
-    <w:abstractNumId w:val="31"/>
+    <w:abstractNumId w:val="32"/>
   </w:num>
   <w:num w:numId="50" w16cid:durableId="1713119277">
     <w:abstractNumId w:val="1"/>
@@ -35186,16 +35140,16 @@
     <w:abstractNumId w:val="14"/>
   </w:num>
   <w:num w:numId="52" w16cid:durableId="1371107296">
-    <w:abstractNumId w:val="42"/>
+    <w:abstractNumId w:val="43"/>
   </w:num>
   <w:num w:numId="53" w16cid:durableId="13118427">
-    <w:abstractNumId w:val="45"/>
+    <w:abstractNumId w:val="46"/>
   </w:num>
   <w:num w:numId="54" w16cid:durableId="1334647303">
-    <w:abstractNumId w:val="24"/>
+    <w:abstractNumId w:val="25"/>
   </w:num>
   <w:num w:numId="55" w16cid:durableId="1385331379">
-    <w:abstractNumId w:val="40"/>
+    <w:abstractNumId w:val="41"/>
   </w:num>
   <w:num w:numId="56" w16cid:durableId="1554732088">
     <w:abstractNumId w:val="19"/>
@@ -35204,103 +35158,103 @@
     <w:abstractNumId w:val="12"/>
   </w:num>
   <w:num w:numId="58" w16cid:durableId="971978432">
-    <w:abstractNumId w:val="57"/>
+    <w:abstractNumId w:val="58"/>
   </w:num>
   <w:num w:numId="59" w16cid:durableId="1594052052">
-    <w:abstractNumId w:val="24"/>
+    <w:abstractNumId w:val="25"/>
   </w:num>
   <w:num w:numId="60" w16cid:durableId="1054541248">
-    <w:abstractNumId w:val="24"/>
+    <w:abstractNumId w:val="25"/>
   </w:num>
   <w:num w:numId="61" w16cid:durableId="750468518">
-    <w:abstractNumId w:val="24"/>
+    <w:abstractNumId w:val="25"/>
   </w:num>
   <w:num w:numId="62" w16cid:durableId="1736855647">
-    <w:abstractNumId w:val="24"/>
+    <w:abstractNumId w:val="25"/>
   </w:num>
   <w:num w:numId="63" w16cid:durableId="977876020">
-    <w:abstractNumId w:val="24"/>
+    <w:abstractNumId w:val="25"/>
   </w:num>
   <w:num w:numId="64" w16cid:durableId="386606989">
-    <w:abstractNumId w:val="24"/>
+    <w:abstractNumId w:val="25"/>
   </w:num>
   <w:num w:numId="65" w16cid:durableId="1329216150">
-    <w:abstractNumId w:val="24"/>
+    <w:abstractNumId w:val="25"/>
   </w:num>
   <w:num w:numId="66" w16cid:durableId="67460300">
-    <w:abstractNumId w:val="24"/>
+    <w:abstractNumId w:val="25"/>
   </w:num>
   <w:num w:numId="67" w16cid:durableId="656151697">
-    <w:abstractNumId w:val="24"/>
+    <w:abstractNumId w:val="25"/>
   </w:num>
   <w:num w:numId="68" w16cid:durableId="1576548133">
-    <w:abstractNumId w:val="24"/>
+    <w:abstractNumId w:val="25"/>
   </w:num>
   <w:num w:numId="69" w16cid:durableId="440415846">
-    <w:abstractNumId w:val="24"/>
+    <w:abstractNumId w:val="25"/>
   </w:num>
   <w:num w:numId="70" w16cid:durableId="1694457357">
-    <w:abstractNumId w:val="24"/>
+    <w:abstractNumId w:val="25"/>
   </w:num>
   <w:num w:numId="71" w16cid:durableId="707994396">
-    <w:abstractNumId w:val="24"/>
+    <w:abstractNumId w:val="25"/>
   </w:num>
   <w:num w:numId="72" w16cid:durableId="915745741">
-    <w:abstractNumId w:val="24"/>
+    <w:abstractNumId w:val="25"/>
   </w:num>
   <w:num w:numId="73" w16cid:durableId="380902760">
-    <w:abstractNumId w:val="24"/>
+    <w:abstractNumId w:val="25"/>
   </w:num>
   <w:num w:numId="74" w16cid:durableId="1951624059">
-    <w:abstractNumId w:val="24"/>
+    <w:abstractNumId w:val="25"/>
   </w:num>
   <w:num w:numId="75" w16cid:durableId="1512258482">
-    <w:abstractNumId w:val="24"/>
+    <w:abstractNumId w:val="25"/>
   </w:num>
   <w:num w:numId="76" w16cid:durableId="360934214">
-    <w:abstractNumId w:val="24"/>
+    <w:abstractNumId w:val="25"/>
   </w:num>
   <w:num w:numId="77" w16cid:durableId="1846361082">
-    <w:abstractNumId w:val="24"/>
+    <w:abstractNumId w:val="25"/>
   </w:num>
   <w:num w:numId="78" w16cid:durableId="219101145">
-    <w:abstractNumId w:val="24"/>
+    <w:abstractNumId w:val="25"/>
   </w:num>
   <w:num w:numId="79" w16cid:durableId="2108691067">
-    <w:abstractNumId w:val="24"/>
+    <w:abstractNumId w:val="25"/>
   </w:num>
   <w:num w:numId="80" w16cid:durableId="998117552">
-    <w:abstractNumId w:val="24"/>
+    <w:abstractNumId w:val="25"/>
   </w:num>
   <w:num w:numId="81" w16cid:durableId="2089689747">
-    <w:abstractNumId w:val="24"/>
+    <w:abstractNumId w:val="25"/>
   </w:num>
   <w:num w:numId="82" w16cid:durableId="1184055213">
-    <w:abstractNumId w:val="24"/>
+    <w:abstractNumId w:val="25"/>
   </w:num>
   <w:num w:numId="83" w16cid:durableId="1992446249">
-    <w:abstractNumId w:val="24"/>
+    <w:abstractNumId w:val="25"/>
   </w:num>
   <w:num w:numId="84" w16cid:durableId="951740464">
-    <w:abstractNumId w:val="24"/>
+    <w:abstractNumId w:val="25"/>
   </w:num>
   <w:num w:numId="85" w16cid:durableId="468665594">
-    <w:abstractNumId w:val="24"/>
+    <w:abstractNumId w:val="25"/>
   </w:num>
   <w:num w:numId="86" w16cid:durableId="849028473">
-    <w:abstractNumId w:val="55"/>
+    <w:abstractNumId w:val="56"/>
   </w:num>
   <w:num w:numId="87" w16cid:durableId="1301766459">
     <w:abstractNumId w:val="22"/>
   </w:num>
   <w:num w:numId="88" w16cid:durableId="2138597698">
-    <w:abstractNumId w:val="27"/>
+    <w:abstractNumId w:val="28"/>
   </w:num>
   <w:num w:numId="89" w16cid:durableId="1653483643">
-    <w:abstractNumId w:val="59"/>
+    <w:abstractNumId w:val="60"/>
   </w:num>
   <w:num w:numId="90" w16cid:durableId="1047073853">
-    <w:abstractNumId w:val="61"/>
+    <w:abstractNumId w:val="62"/>
   </w:num>
   <w:num w:numId="91" w16cid:durableId="321199278">
     <w:abstractNumId w:val="15"/>
@@ -35310,6 +35264,9 @@
   </w:num>
   <w:num w:numId="93" w16cid:durableId="761992686">
     <w:abstractNumId w:val="18"/>
+  </w:num>
+  <w:num w:numId="94" w16cid:durableId="199251227">
+    <w:abstractNumId w:val="24"/>
   </w:num>
 </w:numbering>
 </file>

</xml_diff>

<commit_message>
Special Requirements Left for (UC01-05)
</commit_message>
<xml_diff>
--- a/CS_SDP_InProgress.docx
+++ b/CS_SDP_InProgress.docx
@@ -20290,6 +20290,9 @@
             <w:tcW w:w="1140" w:type="pct"/>
           </w:tcPr>
           <w:p>
+            <w:pPr>
+              <w:spacing w:line="240" w:lineRule="auto"/>
+            </w:pPr>
             <w:r>
               <w:rPr>
                 <w:b/>
@@ -20311,7 +20314,7 @@
                 <w:bCs/>
                 <w:color w:val="7030A0"/>
               </w:rPr>
-              <w:t>E1</w:t>
+              <w:t>UC01</w:t>
             </w:r>
           </w:p>
         </w:tc>
@@ -20323,7 +20326,7 @@
           <w:p>
             <w:pPr>
               <w:widowControl w:val="0"/>
-              <w:spacing w:after="0"/>
+              <w:spacing w:after="0" w:line="240" w:lineRule="auto"/>
               <w:jc w:val="center"/>
               <w:rPr>
                 <w:b/>
@@ -20361,6 +20364,7 @@
           </w:tcPr>
           <w:p>
             <w:pPr>
+              <w:spacing w:line="240" w:lineRule="auto"/>
               <w:rPr>
                 <w:b/>
                 <w:bCs/>
@@ -20381,6 +20385,9 @@
             <w:gridSpan w:val="2"/>
           </w:tcPr>
           <w:p>
+            <w:pPr>
+              <w:spacing w:line="240" w:lineRule="auto"/>
+            </w:pPr>
             <w:r>
               <w:t>The user creat</w:t>
             </w:r>
@@ -20403,6 +20410,7 @@
           </w:tcPr>
           <w:p>
             <w:pPr>
+              <w:spacing w:line="240" w:lineRule="auto"/>
               <w:rPr>
                 <w:b/>
                 <w:bCs/>
@@ -20431,6 +20439,9 @@
             <w:gridSpan w:val="2"/>
           </w:tcPr>
           <w:p>
+            <w:pPr>
+              <w:spacing w:line="240" w:lineRule="auto"/>
+            </w:pPr>
             <w:r>
               <w:t>User</w:t>
             </w:r>
@@ -20448,6 +20459,7 @@
           </w:tcPr>
           <w:p>
             <w:pPr>
+              <w:spacing w:line="240" w:lineRule="auto"/>
               <w:rPr>
                 <w:b/>
                 <w:bCs/>
@@ -20481,21 +20493,6 @@
               <w:spacing w:after="0" w:line="240" w:lineRule="auto"/>
             </w:pPr>
             <w:r>
-              <w:t>The user must open the application.</w:t>
-            </w:r>
-          </w:p>
-          <w:p>
-            <w:pPr>
-              <w:pStyle w:val="ListParagraph"/>
-              <w:widowControl w:val="0"/>
-              <w:numPr>
-                <w:ilvl w:val="0"/>
-                <w:numId w:val="86"/>
-              </w:numPr>
-              <w:suppressAutoHyphens w:val="0"/>
-              <w:spacing w:after="0" w:line="240" w:lineRule="auto"/>
-            </w:pPr>
-            <w:r>
               <w:t>The user must not have an existing account in the system.</w:t>
             </w:r>
           </w:p>
@@ -20512,6 +20509,7 @@
           </w:tcPr>
           <w:p>
             <w:pPr>
+              <w:spacing w:line="240" w:lineRule="auto"/>
               <w:rPr>
                 <w:b/>
                 <w:bCs/>
@@ -20605,6 +20603,9 @@
             <w:gridSpan w:val="3"/>
           </w:tcPr>
           <w:p>
+            <w:pPr>
+              <w:spacing w:line="240" w:lineRule="auto"/>
+            </w:pPr>
             <w:r>
               <w:rPr>
                 <w:b/>
@@ -20647,6 +20648,7 @@
           </w:tcPr>
           <w:p>
             <w:pPr>
+              <w:spacing w:line="240" w:lineRule="auto"/>
               <w:rPr>
                 <w:b/>
                 <w:bCs/>
@@ -20667,6 +20669,7 @@
           </w:tcPr>
           <w:p>
             <w:pPr>
+              <w:spacing w:line="240" w:lineRule="auto"/>
               <w:rPr>
                 <w:b/>
                 <w:bCs/>
@@ -20684,7 +20687,7 @@
       </w:tr>
       <w:tr>
         <w:trPr>
-          <w:trHeight w:val="441"/>
+          <w:trHeight w:val="212"/>
         </w:trPr>
         <w:tc>
           <w:tcPr>
@@ -20692,26 +20695,105 @@
             <w:gridSpan w:val="2"/>
           </w:tcPr>
           <w:p>
-            <w:r>
-              <w:t>1. The user fills in / provides his email, first name, last name, and his master password.</w:t>
-            </w:r>
-          </w:p>
-        </w:tc>
-        <w:tc>
-          <w:tcPr>
-            <w:tcW w:w="2685" w:type="pct"/>
-          </w:tcPr>
-          <w:p/>
-          <w:p>
-            <w:pPr>
+            <w:pPr>
+              <w:spacing w:line="240" w:lineRule="auto"/>
               <w:rPr>
                 <w:b/>
                 <w:bCs/>
               </w:rPr>
             </w:pPr>
-          </w:p>
-          <w:p>
-            <w:pPr>
+            <w:r>
+              <w:t>1. The user launches the password manager application.</w:t>
+            </w:r>
+          </w:p>
+        </w:tc>
+        <w:tc>
+          <w:tcPr>
+            <w:tcW w:w="2685" w:type="pct"/>
+          </w:tcPr>
+          <w:p>
+            <w:pPr>
+              <w:spacing w:line="240" w:lineRule="auto"/>
+              <w:rPr>
+                <w:b/>
+                <w:bCs/>
+              </w:rPr>
+            </w:pPr>
+            <w:r>
+              <w:t>2. Display login screen.</w:t>
+            </w:r>
+          </w:p>
+        </w:tc>
+      </w:tr>
+      <w:tr>
+        <w:trPr>
+          <w:trHeight w:val="212"/>
+        </w:trPr>
+        <w:tc>
+          <w:tcPr>
+            <w:tcW w:w="2315" w:type="pct"/>
+            <w:gridSpan w:val="2"/>
+          </w:tcPr>
+          <w:p>
+            <w:pPr>
+              <w:spacing w:line="240" w:lineRule="auto"/>
+            </w:pPr>
+            <w:r>
+              <w:t xml:space="preserve"> 3. The user clicks on the “</w:t>
+            </w:r>
+            <w:r>
+              <w:t>Sign Up</w:t>
+            </w:r>
+            <w:r>
+              <w:t>” option on the login screen.</w:t>
+            </w:r>
+          </w:p>
+        </w:tc>
+        <w:tc>
+          <w:tcPr>
+            <w:tcW w:w="2685" w:type="pct"/>
+          </w:tcPr>
+          <w:p>
+            <w:pPr>
+              <w:spacing w:line="240" w:lineRule="auto"/>
+            </w:pPr>
+            <w:r>
+              <w:t xml:space="preserve">4. Prompt the user to enter </w:t>
+            </w:r>
+            <w:r>
+              <w:t>registration information</w:t>
+            </w:r>
+          </w:p>
+        </w:tc>
+      </w:tr>
+      <w:tr>
+        <w:trPr>
+          <w:trHeight w:val="1008"/>
+        </w:trPr>
+        <w:tc>
+          <w:tcPr>
+            <w:tcW w:w="2315" w:type="pct"/>
+            <w:gridSpan w:val="2"/>
+          </w:tcPr>
+          <w:p>
+            <w:pPr>
+              <w:spacing w:line="240" w:lineRule="auto"/>
+            </w:pPr>
+            <w:r>
+              <w:t>5</w:t>
+            </w:r>
+            <w:r>
+              <w:t>. The user fills in / provides his email, first name, last name, and his master password.</w:t>
+            </w:r>
+          </w:p>
+        </w:tc>
+        <w:tc>
+          <w:tcPr>
+            <w:tcW w:w="2685" w:type="pct"/>
+          </w:tcPr>
+          <w:p>
+            <w:pPr>
+              <w:spacing w:line="240" w:lineRule="auto"/>
               <w:rPr>
                 <w:b/>
                 <w:bCs/>
@@ -20730,8 +20812,14 @@
             <w:gridSpan w:val="2"/>
           </w:tcPr>
           <w:p>
-            <w:r>
-              <w:t>2. The user clicks on the “Create Account” button.</w:t>
+            <w:pPr>
+              <w:spacing w:line="240" w:lineRule="auto"/>
+            </w:pPr>
+            <w:r>
+              <w:t>6</w:t>
+            </w:r>
+            <w:r>
+              <w:t>. The user clicks on the “Create Account” button.</w:t>
             </w:r>
           </w:p>
         </w:tc>
@@ -20740,8 +20828,14 @@
             <w:tcW w:w="2685" w:type="pct"/>
           </w:tcPr>
           <w:p>
-            <w:r>
-              <w:t>3. Check if the user exists and the details are valid</w:t>
+            <w:pPr>
+              <w:spacing w:line="240" w:lineRule="auto"/>
+            </w:pPr>
+            <w:r>
+              <w:t>7</w:t>
+            </w:r>
+            <w:r>
+              <w:t>. Check if the user exists and the details are valid</w:t>
             </w:r>
           </w:p>
         </w:tc>
@@ -20755,22 +20849,60 @@
             <w:tcW w:w="2315" w:type="pct"/>
             <w:gridSpan w:val="2"/>
           </w:tcPr>
-          <w:p/>
+          <w:p>
+            <w:pPr>
+              <w:spacing w:line="240" w:lineRule="auto"/>
+            </w:pPr>
+          </w:p>
         </w:tc>
         <w:tc>
           <w:tcPr>
             <w:tcW w:w="2685" w:type="pct"/>
           </w:tcPr>
           <w:p>
-            <w:r>
-              <w:t xml:space="preserve">4. Create an account with the user details if the account does not exist and the details are valid. </w:t>
+            <w:pPr>
+              <w:spacing w:line="240" w:lineRule="auto"/>
+            </w:pPr>
+            <w:r>
+              <w:t>8</w:t>
+            </w:r>
+            <w:r>
+              <w:t xml:space="preserve">. Create an account with the user details if the account does not exist and the details are valid. </w:t>
             </w:r>
             <w:r>
               <w:rPr>
                 <w:b/>
                 <w:bCs/>
               </w:rPr>
-              <w:t>(See 4.a. &amp; 4.b. for alternative flow)</w:t>
+              <w:t xml:space="preserve">(See </w:t>
+            </w:r>
+            <w:r>
+              <w:rPr>
+                <w:b/>
+                <w:bCs/>
+              </w:rPr>
+              <w:t>8</w:t>
+            </w:r>
+            <w:r>
+              <w:rPr>
+                <w:b/>
+                <w:bCs/>
+              </w:rPr>
+              <w:t xml:space="preserve">.a. &amp; </w:t>
+            </w:r>
+            <w:r>
+              <w:rPr>
+                <w:b/>
+                <w:bCs/>
+              </w:rPr>
+              <w:t>8</w:t>
+            </w:r>
+            <w:r>
+              <w:rPr>
+                <w:b/>
+                <w:bCs/>
+              </w:rPr>
+              <w:t>.b. for alternative flow)</w:t>
             </w:r>
           </w:p>
         </w:tc>
@@ -20784,13 +20916,20 @@
             <w:tcW w:w="2315" w:type="pct"/>
             <w:gridSpan w:val="2"/>
           </w:tcPr>
-          <w:p/>
+          <w:p>
+            <w:pPr>
+              <w:spacing w:line="240" w:lineRule="auto"/>
+            </w:pPr>
+          </w:p>
         </w:tc>
         <w:tc>
           <w:tcPr>
             <w:tcW w:w="2685" w:type="pct"/>
           </w:tcPr>
           <w:p>
+            <w:pPr>
+              <w:spacing w:line="240" w:lineRule="auto"/>
+            </w:pPr>
             <w:r>
               <w:t xml:space="preserve">5. </w:t>
             </w:r>
@@ -20817,13 +20956,20 @@
             <w:tcW w:w="2315" w:type="pct"/>
             <w:gridSpan w:val="2"/>
           </w:tcPr>
-          <w:p/>
+          <w:p>
+            <w:pPr>
+              <w:spacing w:line="240" w:lineRule="auto"/>
+            </w:pPr>
+          </w:p>
         </w:tc>
         <w:tc>
           <w:tcPr>
             <w:tcW w:w="2685" w:type="pct"/>
           </w:tcPr>
           <w:p>
+            <w:pPr>
+              <w:spacing w:line="240" w:lineRule="auto"/>
+            </w:pPr>
             <w:r>
               <w:t xml:space="preserve">6. </w:t>
             </w:r>
@@ -20869,13 +21015,20 @@
             <w:tcW w:w="2315" w:type="pct"/>
             <w:gridSpan w:val="2"/>
           </w:tcPr>
-          <w:p/>
+          <w:p>
+            <w:pPr>
+              <w:spacing w:line="240" w:lineRule="auto"/>
+            </w:pPr>
+          </w:p>
         </w:tc>
         <w:tc>
           <w:tcPr>
             <w:tcW w:w="2685" w:type="pct"/>
           </w:tcPr>
           <w:p>
+            <w:pPr>
+              <w:spacing w:line="240" w:lineRule="auto"/>
+            </w:pPr>
             <w:r>
               <w:t>6. Inform the user with the account number.</w:t>
             </w:r>
@@ -20891,13 +21044,20 @@
             <w:tcW w:w="2315" w:type="pct"/>
             <w:gridSpan w:val="2"/>
           </w:tcPr>
-          <w:p/>
+          <w:p>
+            <w:pPr>
+              <w:spacing w:line="240" w:lineRule="auto"/>
+            </w:pPr>
+          </w:p>
         </w:tc>
         <w:tc>
           <w:tcPr>
             <w:tcW w:w="2685" w:type="pct"/>
           </w:tcPr>
           <w:p>
+            <w:pPr>
+              <w:spacing w:line="240" w:lineRule="auto"/>
+            </w:pPr>
             <w:r>
               <w:t xml:space="preserve">7. </w:t>
             </w:r>
@@ -20926,6 +21086,7 @@
           </w:tcPr>
           <w:p>
             <w:pPr>
+              <w:spacing w:line="240" w:lineRule="auto"/>
               <w:rPr>
                 <w:b/>
                 <w:bCs/>
@@ -20967,19 +21128,60 @@
           </w:p>
           <w:p>
             <w:pPr>
+              <w:spacing w:line="240" w:lineRule="auto"/>
               <w:ind w:left="426"/>
             </w:pPr>
             <w:r>
-              <w:t>4.a. If the user already exists, inform the user that a new account cannot be created.</w:t>
-            </w:r>
-          </w:p>
-          <w:p>
-            <w:pPr>
+              <w:t>8</w:t>
+            </w:r>
+            <w:r>
+              <w:t>.a. If the user already exists, inform the user that a new account cannot be created.</w:t>
+            </w:r>
+          </w:p>
+          <w:p>
+            <w:pPr>
+              <w:spacing w:line="240" w:lineRule="auto"/>
               <w:ind w:left="426"/>
             </w:pPr>
             <w:r>
-              <w:t>4.b. If the user provided invalid details, generate an error message “Invalid Sign Up”, and ask the user to re-enter / provide valid information regarding sign up.</w:t>
-            </w:r>
+              <w:t>8</w:t>
+            </w:r>
+            <w:r>
+              <w:t>.b. If the user provided invalid details, generate an error message “Invalid Sign Up”, and ask the user to re-enter / provide valid information regarding sign up.</w:t>
+            </w:r>
+          </w:p>
+        </w:tc>
+      </w:tr>
+      <w:tr>
+        <w:trPr>
+          <w:trHeight w:val="295"/>
+        </w:trPr>
+        <w:tc>
+          <w:tcPr>
+            <w:tcW w:w="5000" w:type="pct"/>
+            <w:gridSpan w:val="3"/>
+          </w:tcPr>
+          <w:p>
+            <w:pPr>
+              <w:widowControl w:val="0"/>
+              <w:spacing w:after="0"/>
+              <w:rPr>
+                <w:b/>
+                <w:bCs/>
+              </w:rPr>
+            </w:pPr>
+            <w:r>
+              <w:rPr>
+                <w:b/>
+                <w:bCs/>
+              </w:rPr>
+              <w:t>Special Requirements:</w:t>
+            </w:r>
+          </w:p>
+          <w:p>
+            <w:pPr>
+              <w:spacing w:line="240" w:lineRule="auto"/>
+            </w:pPr>
           </w:p>
         </w:tc>
       </w:tr>
@@ -21013,12 +21215,14 @@
             <w:tcW w:w="1140" w:type="pct"/>
           </w:tcPr>
           <w:p>
+            <w:pPr>
+              <w:spacing w:line="240" w:lineRule="auto"/>
+            </w:pPr>
             <w:r>
               <w:rPr>
                 <w:b/>
                 <w:bCs/>
               </w:rPr>
-              <w:lastRenderedPageBreak/>
               <w:t>Use case Id:</w:t>
             </w:r>
             <w:r>
@@ -21034,7 +21238,7 @@
                 <w:bCs/>
                 <w:color w:val="7030A0"/>
               </w:rPr>
-              <w:t>E2</w:t>
+              <w:t>UC02</w:t>
             </w:r>
           </w:p>
         </w:tc>
@@ -21074,6 +21278,7 @@
           </w:tcPr>
           <w:p>
             <w:pPr>
+              <w:spacing w:line="240" w:lineRule="auto"/>
               <w:rPr>
                 <w:b/>
                 <w:bCs/>
@@ -21110,6 +21315,7 @@
           </w:tcPr>
           <w:p>
             <w:pPr>
+              <w:spacing w:line="240" w:lineRule="auto"/>
               <w:rPr>
                 <w:b/>
                 <w:bCs/>
@@ -21155,6 +21361,7 @@
           </w:tcPr>
           <w:p>
             <w:pPr>
+              <w:spacing w:line="240" w:lineRule="auto"/>
               <w:rPr>
                 <w:b/>
                 <w:bCs/>
@@ -21184,26 +21391,10 @@
                 <w:ilvl w:val="0"/>
                 <w:numId w:val="88"/>
               </w:numPr>
-              <w:suppressAutoHyphens w:val="0"/>
-              <w:spacing w:after="0" w:line="240" w:lineRule="auto"/>
-            </w:pPr>
-            <w:r>
-              <w:t>The user must open the application.</w:t>
-            </w:r>
-          </w:p>
-          <w:p>
-            <w:pPr>
-              <w:pStyle w:val="ListParagraph"/>
-              <w:widowControl w:val="0"/>
-              <w:numPr>
-                <w:ilvl w:val="0"/>
-                <w:numId w:val="88"/>
-              </w:numPr>
-              <w:suppressAutoHyphens w:val="0"/>
-              <w:spacing w:after="0" w:line="240" w:lineRule="auto"/>
-            </w:pPr>
-            <w:r>
-              <w:t>The user must exist / has already an account in the database.</w:t>
+              <w:spacing w:after="0"/>
+            </w:pPr>
+            <w:r>
+              <w:t>The user must be already registered.</w:t>
             </w:r>
           </w:p>
         </w:tc>
@@ -21219,6 +21410,7 @@
           </w:tcPr>
           <w:p>
             <w:pPr>
+              <w:spacing w:line="240" w:lineRule="auto"/>
               <w:rPr>
                 <w:b/>
                 <w:bCs/>
@@ -21297,6 +21489,9 @@
             <w:gridSpan w:val="3"/>
           </w:tcPr>
           <w:p>
+            <w:pPr>
+              <w:spacing w:line="240" w:lineRule="auto"/>
+            </w:pPr>
             <w:r>
               <w:rPr>
                 <w:b/>
@@ -21336,6 +21531,7 @@
           </w:tcPr>
           <w:p>
             <w:pPr>
+              <w:spacing w:line="240" w:lineRule="auto"/>
               <w:rPr>
                 <w:b/>
                 <w:bCs/>
@@ -21367,6 +21563,45 @@
                 <w:bCs/>
               </w:rPr>
               <w:t>System Response</w:t>
+            </w:r>
+          </w:p>
+        </w:tc>
+      </w:tr>
+      <w:tr>
+        <w:trPr>
+          <w:trHeight w:val="212"/>
+        </w:trPr>
+        <w:tc>
+          <w:tcPr>
+            <w:tcW w:w="2315" w:type="pct"/>
+            <w:gridSpan w:val="2"/>
+          </w:tcPr>
+          <w:p>
+            <w:pPr>
+              <w:spacing w:line="240" w:lineRule="auto"/>
+              <w:rPr>
+                <w:b/>
+                <w:bCs/>
+              </w:rPr>
+            </w:pPr>
+            <w:r>
+              <w:t>1. The user launches the password manager application.</w:t>
+            </w:r>
+          </w:p>
+        </w:tc>
+        <w:tc>
+          <w:tcPr>
+            <w:tcW w:w="2685" w:type="pct"/>
+          </w:tcPr>
+          <w:p>
+            <w:pPr>
+              <w:rPr>
+                <w:b/>
+                <w:bCs/>
+              </w:rPr>
+            </w:pPr>
+            <w:r>
+              <w:t>2. Display login screen.</w:t>
             </w:r>
           </w:p>
         </w:tc>
@@ -21381,9 +21616,15 @@
             <w:gridSpan w:val="2"/>
           </w:tcPr>
           <w:p>
+            <w:pPr>
+              <w:spacing w:line="240" w:lineRule="auto"/>
+            </w:pPr>
+            <w:r>
+              <w:t>3</w:t>
+            </w:r>
             <w:commentRangeStart w:id="634"/>
             <w:r>
-              <w:t>1. The user fills in / provides his email and master password.</w:t>
+              <w:t>. The user fills in / provides his email and master password.</w:t>
             </w:r>
             <w:commentRangeEnd w:id="634"/>
             <w:r>
@@ -21411,8 +21652,14 @@
             <w:gridSpan w:val="2"/>
           </w:tcPr>
           <w:p>
-            <w:r>
-              <w:t>2.  The user clicks on the “Sign In” button.</w:t>
+            <w:pPr>
+              <w:spacing w:line="240" w:lineRule="auto"/>
+            </w:pPr>
+            <w:r>
+              <w:t>4</w:t>
+            </w:r>
+            <w:r>
+              <w:t>.  The user clicks on the “Sign In” button.</w:t>
             </w:r>
           </w:p>
         </w:tc>
@@ -21422,7 +21669,7 @@
           </w:tcPr>
           <w:p>
             <w:r>
-              <w:t>3</w:t>
+              <w:t>5</w:t>
             </w:r>
             <w:r>
               <w:t>. Check</w:t>
@@ -21451,7 +21698,11 @@
             <w:tcW w:w="2315" w:type="pct"/>
             <w:gridSpan w:val="2"/>
           </w:tcPr>
-          <w:p/>
+          <w:p>
+            <w:pPr>
+              <w:spacing w:line="240" w:lineRule="auto"/>
+            </w:pPr>
+          </w:p>
         </w:tc>
         <w:tc>
           <w:tcPr>
@@ -21459,7 +21710,10 @@
           </w:tcPr>
           <w:p>
             <w:r>
-              <w:t xml:space="preserve">4. </w:t>
+              <w:t>6</w:t>
+            </w:r>
+            <w:r>
+              <w:t xml:space="preserve">. </w:t>
             </w:r>
             <w:commentRangeStart w:id="635"/>
             <w:r>
@@ -21484,7 +21738,7 @@
               <w:t xml:space="preserve"> </w:t>
             </w:r>
             <w:r>
-              <w:t>forgot his master password &amp; clicks on “Forgot My Master Password”</w:t>
+              <w:t>forgot his master password &amp; clicks on “Forgot Password”</w:t>
             </w:r>
             <w:commentRangeEnd w:id="635"/>
             <w:r>
@@ -21505,7 +21759,11 @@
             <w:tcW w:w="2315" w:type="pct"/>
             <w:gridSpan w:val="2"/>
           </w:tcPr>
-          <w:p/>
+          <w:p>
+            <w:pPr>
+              <w:spacing w:line="240" w:lineRule="auto"/>
+            </w:pPr>
+          </w:p>
         </w:tc>
         <w:tc>
           <w:tcPr>
@@ -21513,14 +21771,31 @@
           </w:tcPr>
           <w:p>
             <w:r>
-              <w:t xml:space="preserve">5. Gain access / Log the user into the system if details are valid. </w:t>
+              <w:t>7</w:t>
+            </w:r>
+            <w:r>
+              <w:t xml:space="preserve">. Gain access / Log the user into the system if details are valid. </w:t>
             </w:r>
             <w:r>
               <w:rPr>
                 <w:b/>
                 <w:bCs/>
               </w:rPr>
-              <w:t>(See 5.a. for alternative flow)</w:t>
+              <w:t xml:space="preserve">(See </w:t>
+            </w:r>
+            <w:r>
+              <w:rPr>
+                <w:b/>
+                <w:bCs/>
+              </w:rPr>
+              <w:t>7</w:t>
+            </w:r>
+            <w:r>
+              <w:rPr>
+                <w:b/>
+                <w:bCs/>
+              </w:rPr>
+              <w:t>.a. for alternative flow)</w:t>
             </w:r>
           </w:p>
         </w:tc>
@@ -21534,7 +21809,11 @@
             <w:tcW w:w="2315" w:type="pct"/>
             <w:gridSpan w:val="2"/>
           </w:tcPr>
-          <w:p/>
+          <w:p>
+            <w:pPr>
+              <w:spacing w:line="240" w:lineRule="auto"/>
+            </w:pPr>
+          </w:p>
         </w:tc>
         <w:tc>
           <w:tcPr>
@@ -21542,7 +21821,10 @@
           </w:tcPr>
           <w:p>
             <w:r>
-              <w:t>6. Display the stored credentials / user profile page and main interface of the application.</w:t>
+              <w:t>8</w:t>
+            </w:r>
+            <w:r>
+              <w:t>. Display the stored credentials / user profile page and main interface of the application.</w:t>
             </w:r>
           </w:p>
         </w:tc>
@@ -21558,6 +21840,7 @@
           </w:tcPr>
           <w:p>
             <w:pPr>
+              <w:spacing w:line="240" w:lineRule="auto"/>
               <w:rPr>
                 <w:b/>
                 <w:bCs/>
@@ -21599,10 +21882,14 @@
           </w:p>
           <w:p>
             <w:pPr>
+              <w:spacing w:line="240" w:lineRule="auto"/>
               <w:ind w:left="426"/>
             </w:pPr>
             <w:r>
-              <w:t xml:space="preserve">5.a. If the user provided invalid details, generate an error message “Invalid Login”, and ask the user to re-enter / provide valid information regarding logging in, </w:t>
+              <w:t>7</w:t>
+            </w:r>
+            <w:r>
+              <w:t xml:space="preserve">.a. If the user provided invalid details, generate an error message “Invalid Login”, and ask the user to re-enter / provide valid information regarding logging in, </w:t>
             </w:r>
             <w:r>
               <w:t>or choose to cancel the operation, at which point the use case ends.</w:t>
@@ -21610,12 +21897,43 @@
             <w:r>
               <w:t>.</w:t>
             </w:r>
+          </w:p>
+        </w:tc>
+      </w:tr>
+      <w:tr>
+        <w:trPr>
+          <w:trHeight w:val="295"/>
+        </w:trPr>
+        <w:tc>
+          <w:tcPr>
+            <w:tcW w:w="5000" w:type="pct"/>
+            <w:gridSpan w:val="3"/>
+          </w:tcPr>
+          <w:p>
+            <w:pPr>
+              <w:widowControl w:val="0"/>
+              <w:spacing w:after="0"/>
+              <w:rPr>
+                <w:b/>
+                <w:bCs/>
+              </w:rPr>
+            </w:pPr>
+            <w:r>
+              <w:rPr>
+                <w:b/>
+                <w:bCs/>
+              </w:rPr>
+              <w:t>Special Requirements:</w:t>
+            </w:r>
+          </w:p>
+          <w:p>
+            <w:pPr>
+              <w:spacing w:line="240" w:lineRule="auto"/>
+            </w:pPr>
           </w:p>
         </w:tc>
       </w:tr>
     </w:tbl>
-    <w:p/>
-    <w:p/>
     <w:p/>
     <w:p/>
     <w:p/>
@@ -21641,13 +21959,16 @@
       </w:tblGrid>
       <w:tr>
         <w:trPr>
-          <w:trHeight w:val="350"/>
+          <w:trHeight w:val="171"/>
         </w:trPr>
         <w:tc>
           <w:tcPr>
             <w:tcW w:w="1140" w:type="pct"/>
           </w:tcPr>
           <w:p>
+            <w:pPr>
+              <w:spacing w:line="240" w:lineRule="auto"/>
+            </w:pPr>
             <w:r>
               <w:rPr>
                 <w:b/>
@@ -21669,7 +21990,7 @@
                 <w:bCs/>
                 <w:color w:val="7030A0"/>
               </w:rPr>
-              <w:t>E3</w:t>
+              <w:t>UC03</w:t>
             </w:r>
           </w:p>
         </w:tc>
@@ -21681,7 +22002,7 @@
           <w:p>
             <w:pPr>
               <w:widowControl w:val="0"/>
-              <w:spacing w:after="0"/>
+              <w:spacing w:after="0" w:line="240" w:lineRule="auto"/>
               <w:jc w:val="center"/>
               <w:rPr>
                 <w:b/>
@@ -21701,7 +22022,7 @@
       </w:tr>
       <w:tr>
         <w:trPr>
-          <w:trHeight w:val="212"/>
+          <w:trHeight w:val="594"/>
         </w:trPr>
         <w:tc>
           <w:tcPr>
@@ -21709,6 +22030,7 @@
           </w:tcPr>
           <w:p>
             <w:pPr>
+              <w:spacing w:line="240" w:lineRule="auto"/>
               <w:rPr>
                 <w:b/>
                 <w:bCs/>
@@ -21729,6 +22051,9 @@
             <w:gridSpan w:val="2"/>
           </w:tcPr>
           <w:p>
+            <w:pPr>
+              <w:spacing w:line="240" w:lineRule="auto"/>
+            </w:pPr>
             <w:r>
               <w:t>The user adds a new login credential for a specific website (domain), application, to their database / password manager.</w:t>
             </w:r>
@@ -21737,7 +22062,7 @@
       </w:tr>
       <w:tr>
         <w:trPr>
-          <w:trHeight w:val="212"/>
+          <w:trHeight w:val="207"/>
         </w:trPr>
         <w:tc>
           <w:tcPr>
@@ -21745,6 +22070,7 @@
           </w:tcPr>
           <w:p>
             <w:pPr>
+              <w:spacing w:line="240" w:lineRule="auto"/>
               <w:rPr>
                 <w:b/>
                 <w:bCs/>
@@ -21773,6 +22099,9 @@
             <w:gridSpan w:val="2"/>
           </w:tcPr>
           <w:p>
+            <w:pPr>
+              <w:spacing w:line="240" w:lineRule="auto"/>
+            </w:pPr>
             <w:r>
               <w:t>User</w:t>
             </w:r>
@@ -21781,7 +22110,7 @@
       </w:tr>
       <w:tr>
         <w:trPr>
-          <w:trHeight w:val="212"/>
+          <w:trHeight w:val="1260"/>
         </w:trPr>
         <w:tc>
           <w:tcPr>
@@ -21790,6 +22119,7 @@
           </w:tcPr>
           <w:p>
             <w:pPr>
+              <w:spacing w:line="240" w:lineRule="auto"/>
               <w:rPr>
                 <w:b/>
                 <w:bCs/>
@@ -21834,18 +22164,30 @@
                 <w:ilvl w:val="0"/>
                 <w:numId w:val="90"/>
               </w:numPr>
-              <w:suppressAutoHyphens w:val="0"/>
               <w:spacing w:after="0" w:line="240" w:lineRule="auto"/>
             </w:pPr>
             <w:r>
-              <w:t>The user must exist / has already an account in the database.</w:t>
+              <w:t>The user must be already registered.</w:t>
+            </w:r>
+          </w:p>
+          <w:p>
+            <w:pPr>
+              <w:pStyle w:val="ListParagraph"/>
+              <w:numPr>
+                <w:ilvl w:val="0"/>
+                <w:numId w:val="90"/>
+              </w:numPr>
+              <w:spacing w:line="240" w:lineRule="auto"/>
+            </w:pPr>
+            <w:r>
+              <w:t>The user must be logged into their password manager account.</w:t>
             </w:r>
           </w:p>
         </w:tc>
       </w:tr>
       <w:tr>
         <w:trPr>
-          <w:trHeight w:val="212"/>
+          <w:trHeight w:val="765"/>
         </w:trPr>
         <w:tc>
           <w:tcPr>
@@ -21854,6 +22196,7 @@
           </w:tcPr>
           <w:p>
             <w:pPr>
+              <w:spacing w:line="240" w:lineRule="auto"/>
               <w:rPr>
                 <w:b/>
                 <w:bCs/>
@@ -21939,7 +22282,7 @@
       </w:tr>
       <w:tr>
         <w:trPr>
-          <w:trHeight w:val="212"/>
+          <w:trHeight w:val="279"/>
         </w:trPr>
         <w:tc>
           <w:tcPr>
@@ -21947,6 +22290,9 @@
             <w:gridSpan w:val="3"/>
           </w:tcPr>
           <w:p>
+            <w:pPr>
+              <w:spacing w:line="240" w:lineRule="auto"/>
+            </w:pPr>
             <w:r>
               <w:rPr>
                 <w:b/>
@@ -21977,7 +22323,7 @@
       </w:tr>
       <w:tr>
         <w:trPr>
-          <w:trHeight w:val="212"/>
+          <w:trHeight w:val="252"/>
         </w:trPr>
         <w:tc>
           <w:tcPr>
@@ -21986,6 +22332,7 @@
           </w:tcPr>
           <w:p>
             <w:pPr>
+              <w:spacing w:line="240" w:lineRule="auto"/>
               <w:rPr>
                 <w:b/>
                 <w:bCs/>
@@ -22006,6 +22353,7 @@
           </w:tcPr>
           <w:p>
             <w:pPr>
+              <w:spacing w:line="240" w:lineRule="auto"/>
               <w:rPr>
                 <w:b/>
                 <w:bCs/>
@@ -22018,6 +22366,223 @@
               </w:rPr>
               <w:t>System Response</w:t>
             </w:r>
+          </w:p>
+        </w:tc>
+      </w:tr>
+      <w:tr>
+        <w:trPr>
+          <w:trHeight w:val="594"/>
+        </w:trPr>
+        <w:tc>
+          <w:tcPr>
+            <w:tcW w:w="2315" w:type="pct"/>
+            <w:gridSpan w:val="2"/>
+          </w:tcPr>
+          <w:p>
+            <w:pPr>
+              <w:spacing w:line="240" w:lineRule="auto"/>
+              <w:rPr>
+                <w:b/>
+                <w:bCs/>
+              </w:rPr>
+            </w:pPr>
+            <w:r>
+              <w:t>1. The user selected the option “</w:t>
+            </w:r>
+            <w:r>
+              <w:t>Add Credential</w:t>
+            </w:r>
+            <w:r>
+              <w:t>”.</w:t>
+            </w:r>
+          </w:p>
+        </w:tc>
+        <w:tc>
+          <w:tcPr>
+            <w:tcW w:w="2685" w:type="pct"/>
+          </w:tcPr>
+          <w:p>
+            <w:pPr>
+              <w:spacing w:line="240" w:lineRule="auto"/>
+              <w:rPr>
+                <w:b/>
+                <w:bCs/>
+              </w:rPr>
+            </w:pPr>
+            <w:r>
+              <w:rPr>
+                <w:b/>
+                <w:bCs/>
+              </w:rPr>
+              <w:t>2</w:t>
+            </w:r>
+            <w:r>
+              <w:t>. Display the fill in form related to adding a new login credential</w:t>
+            </w:r>
+          </w:p>
+        </w:tc>
+      </w:tr>
+      <w:tr>
+        <w:trPr>
+          <w:trHeight w:val="648"/>
+        </w:trPr>
+        <w:tc>
+          <w:tcPr>
+            <w:tcW w:w="2315" w:type="pct"/>
+            <w:gridSpan w:val="2"/>
+          </w:tcPr>
+          <w:p>
+            <w:pPr>
+              <w:spacing w:line="240" w:lineRule="auto"/>
+            </w:pPr>
+            <w:r>
+              <w:t>3</w:t>
+            </w:r>
+            <w:r>
+              <w:t xml:space="preserve">. </w:t>
+            </w:r>
+            <w:commentRangeStart w:id="636"/>
+            <w:r>
+              <w:t>The user fills in / provides the required information (username / email, password, website URL / name, notes).</w:t>
+            </w:r>
+            <w:commentRangeEnd w:id="636"/>
+            <w:r>
+              <w:rPr>
+                <w:rStyle w:val="CommentReference"/>
+              </w:rPr>
+              <w:commentReference w:id="636"/>
+            </w:r>
+          </w:p>
+        </w:tc>
+        <w:tc>
+          <w:tcPr>
+            <w:tcW w:w="2685" w:type="pct"/>
+          </w:tcPr>
+          <w:p>
+            <w:pPr>
+              <w:spacing w:line="240" w:lineRule="auto"/>
+            </w:pPr>
+            <w:r>
+              <w:t xml:space="preserve">4. </w:t>
+            </w:r>
+            <w:r>
+              <w:t xml:space="preserve">&lt;include: </w:t>
+            </w:r>
+            <w:r>
+              <w:t>Audit Credential Use Case</w:t>
+            </w:r>
+            <w:r>
+              <w:t>&gt;</w:t>
+            </w:r>
+            <w:r>
+              <w:t xml:space="preserve"> </w:t>
+            </w:r>
+            <w:r>
+              <w:rPr>
+                <w:b/>
+                <w:bCs/>
+              </w:rPr>
+              <w:t xml:space="preserve">(See </w:t>
+            </w:r>
+            <w:r>
+              <w:rPr>
+                <w:b/>
+                <w:bCs/>
+              </w:rPr>
+              <w:t>4</w:t>
+            </w:r>
+            <w:r>
+              <w:rPr>
+                <w:b/>
+                <w:bCs/>
+              </w:rPr>
+              <w:t>.a. for alternative flow)</w:t>
+            </w:r>
+          </w:p>
+        </w:tc>
+      </w:tr>
+      <w:tr>
+        <w:trPr>
+          <w:trHeight w:val="810"/>
+        </w:trPr>
+        <w:tc>
+          <w:tcPr>
+            <w:tcW w:w="2315" w:type="pct"/>
+            <w:gridSpan w:val="2"/>
+          </w:tcPr>
+          <w:p>
+            <w:pPr>
+              <w:spacing w:line="240" w:lineRule="auto"/>
+            </w:pPr>
+          </w:p>
+        </w:tc>
+        <w:tc>
+          <w:tcPr>
+            <w:tcW w:w="2685" w:type="pct"/>
+          </w:tcPr>
+          <w:p>
+            <w:pPr>
+              <w:spacing w:line="240" w:lineRule="auto"/>
+            </w:pPr>
+            <w:r>
+              <w:t>5.</w:t>
+            </w:r>
+            <w:r>
+              <w:t>&lt;</w:t>
+            </w:r>
+            <w:r>
+              <w:t>extend</w:t>
+            </w:r>
+            <w:r>
+              <w:t xml:space="preserve">: </w:t>
+            </w:r>
+            <w:r>
+              <w:t>Generate Password Use Case</w:t>
+            </w:r>
+            <w:r>
+              <w:t>&gt;</w:t>
+            </w:r>
+            <w:r>
+              <w:t xml:space="preserve"> If user wants to generate a password </w:t>
+            </w:r>
+            <w:r>
+              <w:rPr>
+                <w:rFonts w:eastAsia="MS Mincho" w:cs="Arial"/>
+              </w:rPr>
+              <w:t>for new accounts or to replace weak passwords</w:t>
+            </w:r>
+          </w:p>
+        </w:tc>
+      </w:tr>
+      <w:tr>
+        <w:trPr>
+          <w:trHeight w:val="342"/>
+        </w:trPr>
+        <w:tc>
+          <w:tcPr>
+            <w:tcW w:w="2315" w:type="pct"/>
+            <w:gridSpan w:val="2"/>
+          </w:tcPr>
+          <w:p>
+            <w:pPr>
+              <w:spacing w:line="240" w:lineRule="auto"/>
+            </w:pPr>
+            <w:r>
+              <w:t>6</w:t>
+            </w:r>
+            <w:r>
+              <w:t>. The user clicks on the “Add” button.</w:t>
+            </w:r>
+          </w:p>
+        </w:tc>
+        <w:tc>
+          <w:tcPr>
+            <w:tcW w:w="2685" w:type="pct"/>
+          </w:tcPr>
+          <w:p>
+            <w:pPr>
+              <w:spacing w:line="240" w:lineRule="auto"/>
+            </w:pPr>
           </w:p>
         </w:tc>
       </w:tr>
@@ -22031,27 +22596,53 @@
             <w:gridSpan w:val="2"/>
           </w:tcPr>
           <w:p>
-            <w:r>
-              <w:t xml:space="preserve">1. </w:t>
-            </w:r>
-            <w:commentRangeStart w:id="636"/>
-            <w:r>
-              <w:t>The user fills in / provides the required information (username / email, password, website URL / name, notes).</w:t>
-            </w:r>
-            <w:commentRangeEnd w:id="636"/>
-            <w:r>
-              <w:rPr>
-                <w:rStyle w:val="CommentReference"/>
-              </w:rPr>
-              <w:commentReference w:id="636"/>
-            </w:r>
+            <w:pPr>
+              <w:spacing w:line="240" w:lineRule="auto"/>
+            </w:pPr>
           </w:p>
         </w:tc>
         <w:tc>
           <w:tcPr>
             <w:tcW w:w="2685" w:type="pct"/>
           </w:tcPr>
-          <w:p/>
+          <w:p>
+            <w:pPr>
+              <w:spacing w:line="240" w:lineRule="auto"/>
+            </w:pPr>
+            <w:r>
+              <w:t>7</w:t>
+            </w:r>
+            <w:r>
+              <w:t xml:space="preserve">. Verify </w:t>
+            </w:r>
+            <w:r>
+              <w:t>the</w:t>
+            </w:r>
+            <w:r>
+              <w:t xml:space="preserve"> user credential and login state. </w:t>
+            </w:r>
+            <w:r>
+              <w:rPr>
+                <w:b/>
+                <w:bCs/>
+              </w:rPr>
+              <w:t xml:space="preserve">(See </w:t>
+            </w:r>
+            <w:r>
+              <w:rPr>
+                <w:b/>
+                <w:bCs/>
+              </w:rPr>
+              <w:t>7</w:t>
+            </w:r>
+            <w:r>
+              <w:rPr>
+                <w:b/>
+                <w:bCs/>
+              </w:rPr>
+              <w:t>.a. for alternative flow).</w:t>
+            </w:r>
+          </w:p>
         </w:tc>
       </w:tr>
       <w:tr>
@@ -22063,34 +22654,25 @@
             <w:tcW w:w="2315" w:type="pct"/>
             <w:gridSpan w:val="2"/>
           </w:tcPr>
-          <w:p/>
+          <w:p>
+            <w:pPr>
+              <w:spacing w:line="240" w:lineRule="auto"/>
+            </w:pPr>
+          </w:p>
         </w:tc>
         <w:tc>
           <w:tcPr>
             <w:tcW w:w="2685" w:type="pct"/>
           </w:tcPr>
           <w:p>
-            <w:r>
-              <w:t xml:space="preserve">2. </w:t>
-            </w:r>
-            <w:r>
-              <w:t xml:space="preserve">&lt;include: </w:t>
-            </w:r>
-            <w:r>
-              <w:t>Audit Credential Use Case</w:t>
-            </w:r>
-            <w:r>
-              <w:t>&gt;</w:t>
-            </w:r>
-            <w:r>
-              <w:t xml:space="preserve"> </w:t>
-            </w:r>
-            <w:r>
-              <w:rPr>
-                <w:b/>
-                <w:bCs/>
-              </w:rPr>
-              <w:t>(See 2.a. for alternative flow)</w:t>
+            <w:pPr>
+              <w:spacing w:line="240" w:lineRule="auto"/>
+            </w:pPr>
+            <w:r>
+              <w:t>8</w:t>
+            </w:r>
+            <w:r>
+              <w:t>. Add entry / credential in the user’s database.</w:t>
             </w:r>
           </w:p>
         </w:tc>
@@ -22104,39 +22686,28 @@
             <w:tcW w:w="2315" w:type="pct"/>
             <w:gridSpan w:val="2"/>
           </w:tcPr>
-          <w:p/>
+          <w:p>
+            <w:pPr>
+              <w:spacing w:line="240" w:lineRule="auto"/>
+            </w:pPr>
+          </w:p>
         </w:tc>
         <w:tc>
           <w:tcPr>
             <w:tcW w:w="2685" w:type="pct"/>
           </w:tcPr>
           <w:p>
-            <w:r>
-              <w:t>3.</w:t>
-            </w:r>
-            <w:r>
-              <w:t>&lt;</w:t>
-            </w:r>
-            <w:r>
-              <w:t>extend</w:t>
-            </w:r>
-            <w:r>
-              <w:t xml:space="preserve">: </w:t>
-            </w:r>
-            <w:r>
-              <w:t>Generate Password Use Case</w:t>
-            </w:r>
-            <w:r>
-              <w:t>&gt;</w:t>
-            </w:r>
-            <w:r>
-              <w:t xml:space="preserve"> If user wants to generate a password </w:t>
-            </w:r>
-            <w:r>
-              <w:rPr>
-                <w:rFonts w:eastAsia="MS Mincho" w:cs="Arial"/>
-              </w:rPr>
-              <w:t>for new accounts or to replace weak passwords</w:t>
+            <w:pPr>
+              <w:spacing w:line="240" w:lineRule="auto"/>
+              <w:rPr>
+                <w:rtl/>
+              </w:rPr>
+            </w:pPr>
+            <w:r>
+              <w:t>9</w:t>
+            </w:r>
+            <w:r>
+              <w:t>. Generate a message “Credential was added successfully!”</w:t>
             </w:r>
           </w:p>
         </w:tc>
@@ -22151,164 +22722,114 @@
             <w:gridSpan w:val="2"/>
           </w:tcPr>
           <w:p>
-            <w:r>
-              <w:rPr>
-                <w:rFonts w:hint="cs"/>
-                <w:rtl/>
-              </w:rPr>
-              <w:t>4</w:t>
-            </w:r>
-            <w:r>
-              <w:t>. The user clicks on the “Add” button.</w:t>
-            </w:r>
+            <w:pPr>
+              <w:spacing w:line="240" w:lineRule="auto"/>
+            </w:pPr>
           </w:p>
         </w:tc>
         <w:tc>
           <w:tcPr>
             <w:tcW w:w="2685" w:type="pct"/>
           </w:tcPr>
-          <w:p/>
+          <w:p>
+            <w:pPr>
+              <w:spacing w:line="240" w:lineRule="auto"/>
+            </w:pPr>
+            <w:r>
+              <w:t>10</w:t>
+            </w:r>
+            <w:r>
+              <w:t>. Display the main password manager UI / database of login credentials.</w:t>
+            </w:r>
+          </w:p>
         </w:tc>
       </w:tr>
       <w:tr>
         <w:trPr>
-          <w:trHeight w:val="664"/>
+          <w:trHeight w:val="1260"/>
         </w:trPr>
         <w:tc>
           <w:tcPr>
-            <w:tcW w:w="2315" w:type="pct"/>
-            <w:gridSpan w:val="2"/>
-          </w:tcPr>
-          <w:p/>
-        </w:tc>
-        <w:tc>
-          <w:tcPr>
-            <w:tcW w:w="2685" w:type="pct"/>
-          </w:tcPr>
-          <w:p>
-            <w:r>
-              <w:rPr>
-                <w:rFonts w:hint="cs"/>
-                <w:rtl/>
-              </w:rPr>
-              <w:t>5</w:t>
-            </w:r>
-            <w:r>
-              <w:t xml:space="preserve">. Verify </w:t>
-            </w:r>
-            <w:r>
-              <w:t>the</w:t>
-            </w:r>
-            <w:r>
-              <w:t xml:space="preserve"> user credential and login state. </w:t>
-            </w:r>
-            <w:r>
+            <w:tcW w:w="5000" w:type="pct"/>
+            <w:gridSpan w:val="3"/>
+          </w:tcPr>
+          <w:p>
+            <w:pPr>
+              <w:spacing w:line="240" w:lineRule="auto"/>
               <w:rPr>
                 <w:b/>
                 <w:bCs/>
               </w:rPr>
-              <w:t xml:space="preserve">(See </w:t>
-            </w:r>
-            <w:r>
-              <w:rPr>
-                <w:rFonts w:hint="cs"/>
+            </w:pPr>
+            <w:r>
+              <w:br w:type="page"/>
+            </w:r>
+            <w:r>
+              <w:rPr>
                 <w:b/>
                 <w:bCs/>
-                <w:rtl/>
-              </w:rPr>
-              <w:t>5</w:t>
-            </w:r>
-            <w:r>
-              <w:rPr>
+              </w:rPr>
+              <w:t>A</w:t>
+            </w:r>
+            <w:r>
+              <w:rPr>
+                <w:rFonts w:hint="eastAsia"/>
                 <w:b/>
                 <w:bCs/>
               </w:rPr>
-              <w:t>.a. for alternative flow).</w:t>
+              <w:t>lternative flow</w:t>
+            </w:r>
+            <w:r>
+              <w:rPr>
+                <w:b/>
+                <w:bCs/>
+              </w:rPr>
+              <w:t>s</w:t>
+            </w:r>
+            <w:r>
+              <w:rPr>
+                <w:rFonts w:hint="eastAsia"/>
+                <w:b/>
+                <w:bCs/>
+              </w:rPr>
+              <w:t>:</w:t>
+            </w:r>
+          </w:p>
+          <w:p>
+            <w:pPr>
+              <w:spacing w:line="240" w:lineRule="auto"/>
+              <w:ind w:left="426"/>
+            </w:pPr>
+            <w:r>
+              <w:t>4</w:t>
+            </w:r>
+            <w:r>
+              <w:t>.a. If the user selects cancel adding credential, open the main window / his database.</w:t>
+            </w:r>
+          </w:p>
+          <w:p>
+            <w:pPr>
+              <w:spacing w:line="240" w:lineRule="auto"/>
+              <w:ind w:left="426"/>
+            </w:pPr>
+            <w:r>
+              <w:t>7</w:t>
+            </w:r>
+            <w:r>
+              <w:t>.a. If the user leaves any mandatory fields, generate an error message “Please fill in the required fields</w:t>
+            </w:r>
+            <w:r>
+              <w:t xml:space="preserve">”, </w:t>
+            </w:r>
+            <w:r>
+              <w:t>and ask the client to fill them.</w:t>
             </w:r>
           </w:p>
         </w:tc>
       </w:tr>
       <w:tr>
         <w:trPr>
-          <w:trHeight w:val="664"/>
-        </w:trPr>
-        <w:tc>
-          <w:tcPr>
-            <w:tcW w:w="2315" w:type="pct"/>
-            <w:gridSpan w:val="2"/>
-          </w:tcPr>
-          <w:p/>
-        </w:tc>
-        <w:tc>
-          <w:tcPr>
-            <w:tcW w:w="2685" w:type="pct"/>
-          </w:tcPr>
-          <w:p>
-            <w:r>
-              <w:rPr>
-                <w:rFonts w:hint="cs"/>
-                <w:rtl/>
-              </w:rPr>
-              <w:t>6</w:t>
-            </w:r>
-            <w:r>
-              <w:t>. Add entry / credential in the user’s database.</w:t>
-            </w:r>
-          </w:p>
-        </w:tc>
-      </w:tr>
-      <w:tr>
-        <w:trPr>
-          <w:trHeight w:val="664"/>
-        </w:trPr>
-        <w:tc>
-          <w:tcPr>
-            <w:tcW w:w="2315" w:type="pct"/>
-            <w:gridSpan w:val="2"/>
-          </w:tcPr>
-          <w:p/>
-        </w:tc>
-        <w:tc>
-          <w:tcPr>
-            <w:tcW w:w="2685" w:type="pct"/>
-          </w:tcPr>
-          <w:p>
-            <w:pPr>
-              <w:rPr>
-                <w:rtl/>
-              </w:rPr>
-            </w:pPr>
-            <w:r>
-              <w:t>7. Generate a message “Credential was added successfully!”</w:t>
-            </w:r>
-          </w:p>
-        </w:tc>
-      </w:tr>
-      <w:tr>
-        <w:trPr>
-          <w:trHeight w:val="664"/>
-        </w:trPr>
-        <w:tc>
-          <w:tcPr>
-            <w:tcW w:w="2315" w:type="pct"/>
-            <w:gridSpan w:val="2"/>
-          </w:tcPr>
-          <w:p/>
-        </w:tc>
-        <w:tc>
-          <w:tcPr>
-            <w:tcW w:w="2685" w:type="pct"/>
-          </w:tcPr>
-          <w:p>
-            <w:r>
-              <w:t>8. Display the main password manager UI / database of login credentials.</w:t>
-            </w:r>
-          </w:p>
-        </w:tc>
-      </w:tr>
-      <w:tr>
-        <w:trPr>
-          <w:trHeight w:val="295"/>
+          <w:trHeight w:val="378"/>
         </w:trPr>
         <w:tc>
           <w:tcPr>
@@ -22317,75 +22838,25 @@
           </w:tcPr>
           <w:p>
             <w:pPr>
+              <w:widowControl w:val="0"/>
+              <w:spacing w:after="0" w:line="240" w:lineRule="auto"/>
               <w:rPr>
                 <w:b/>
                 <w:bCs/>
               </w:rPr>
             </w:pPr>
             <w:r>
-              <w:br w:type="page"/>
-            </w:r>
-            <w:r>
               <w:rPr>
                 <w:b/>
                 <w:bCs/>
               </w:rPr>
-              <w:t>A</w:t>
-            </w:r>
-            <w:r>
-              <w:rPr>
-                <w:rFonts w:hint="eastAsia"/>
-                <w:b/>
-                <w:bCs/>
-              </w:rPr>
-              <w:t>lternative flow</w:t>
-            </w:r>
-            <w:r>
-              <w:rPr>
-                <w:b/>
-                <w:bCs/>
-              </w:rPr>
-              <w:t>s</w:t>
-            </w:r>
-            <w:r>
-              <w:rPr>
-                <w:rFonts w:hint="eastAsia"/>
-                <w:b/>
-                <w:bCs/>
-              </w:rPr>
-              <w:t>:</w:t>
-            </w:r>
-          </w:p>
-          <w:p>
-            <w:pPr>
-              <w:ind w:left="426"/>
-            </w:pPr>
-            <w:r>
-              <w:t>2.a. If the user selects cancel adding credential, open the main window / his database.</w:t>
-            </w:r>
-          </w:p>
-          <w:p>
-            <w:pPr>
-              <w:ind w:left="426"/>
-            </w:pPr>
-            <w:r>
-              <w:rPr>
-                <w:rFonts w:hint="cs"/>
-                <w:rtl/>
-              </w:rPr>
-              <w:t>5</w:t>
-            </w:r>
-            <w:r>
-              <w:t xml:space="preserve">.a. If the user leaves any mandatory fields, generate an error message “Please fill in the required </w:t>
-            </w:r>
-            <w:proofErr w:type="gramStart"/>
-            <w:r>
-              <w:t>fields”,</w:t>
-            </w:r>
-            <w:proofErr w:type="gramEnd"/>
-            <w:r>
-              <w:t xml:space="preserve"> and ask the client to fill them.</w:t>
-            </w:r>
+              <w:t>Special Requirements:</w:t>
+            </w:r>
+          </w:p>
+          <w:p>
+            <w:pPr>
+              <w:spacing w:line="240" w:lineRule="auto"/>
+            </w:pPr>
           </w:p>
         </w:tc>
       </w:tr>
@@ -22419,6 +22890,9 @@
             <w:tcW w:w="1140" w:type="pct"/>
           </w:tcPr>
           <w:p>
+            <w:pPr>
+              <w:spacing w:line="240" w:lineRule="auto"/>
+            </w:pPr>
             <w:r>
               <w:rPr>
                 <w:b/>
@@ -22439,7 +22913,7 @@
                 <w:bCs/>
                 <w:color w:val="7030A0"/>
               </w:rPr>
-              <w:t>E4</w:t>
+              <w:t>UC04</w:t>
             </w:r>
           </w:p>
         </w:tc>
@@ -22451,7 +22925,7 @@
           <w:p>
             <w:pPr>
               <w:widowControl w:val="0"/>
-              <w:spacing w:after="0"/>
+              <w:spacing w:after="0" w:line="240" w:lineRule="auto"/>
               <w:jc w:val="center"/>
               <w:rPr>
                 <w:b/>
@@ -22479,6 +22953,7 @@
           </w:tcPr>
           <w:p>
             <w:pPr>
+              <w:spacing w:line="240" w:lineRule="auto"/>
               <w:rPr>
                 <w:b/>
                 <w:bCs/>
@@ -22499,6 +22974,9 @@
             <w:gridSpan w:val="2"/>
           </w:tcPr>
           <w:p>
+            <w:pPr>
+              <w:spacing w:line="240" w:lineRule="auto"/>
+            </w:pPr>
             <w:r>
               <w:t>The user edits / updates an existing login credential / entry for a specific website (domain), application, in their database / password manager.</w:t>
             </w:r>
@@ -22515,6 +22993,7 @@
           </w:tcPr>
           <w:p>
             <w:pPr>
+              <w:spacing w:line="240" w:lineRule="auto"/>
               <w:rPr>
                 <w:b/>
                 <w:bCs/>
@@ -22543,6 +23022,9 @@
             <w:gridSpan w:val="2"/>
           </w:tcPr>
           <w:p>
+            <w:pPr>
+              <w:spacing w:line="240" w:lineRule="auto"/>
+            </w:pPr>
             <w:r>
               <w:t>User</w:t>
             </w:r>
@@ -22551,7 +23033,7 @@
       </w:tr>
       <w:tr>
         <w:trPr>
-          <w:trHeight w:val="1629"/>
+          <w:trHeight w:val="1170"/>
         </w:trPr>
         <w:tc>
           <w:tcPr>
@@ -22560,6 +23042,7 @@
           </w:tcPr>
           <w:p>
             <w:pPr>
+              <w:spacing w:line="240" w:lineRule="auto"/>
               <w:rPr>
                 <w:b/>
                 <w:bCs/>
@@ -22589,6 +23072,7 @@
                 <w:ilvl w:val="0"/>
                 <w:numId w:val="94"/>
               </w:numPr>
+              <w:spacing w:line="240" w:lineRule="auto"/>
             </w:pPr>
             <w:r>
               <w:t>The user must open the application.</w:t>
@@ -22602,9 +23086,10 @@
                 <w:ilvl w:val="0"/>
                 <w:numId w:val="94"/>
               </w:numPr>
-            </w:pPr>
-            <w:r>
-              <w:t>The user must exist / has already an account in the database.</w:t>
+              <w:spacing w:after="0"/>
+            </w:pPr>
+            <w:r>
+              <w:t>The user must be already registered.</w:t>
             </w:r>
           </w:p>
           <w:p>
@@ -22615,6 +23100,7 @@
                 <w:ilvl w:val="0"/>
                 <w:numId w:val="94"/>
               </w:numPr>
+              <w:spacing w:line="240" w:lineRule="auto"/>
             </w:pPr>
             <w:r>
               <w:t xml:space="preserve">The user must have an existing credential selected to be </w:t>
@@ -22636,6 +23122,7 @@
           </w:tcPr>
           <w:p>
             <w:pPr>
+              <w:spacing w:line="240" w:lineRule="auto"/>
               <w:rPr>
                 <w:b/>
                 <w:bCs/>
@@ -22729,6 +23216,9 @@
             <w:gridSpan w:val="3"/>
           </w:tcPr>
           <w:p>
+            <w:pPr>
+              <w:spacing w:line="240" w:lineRule="auto"/>
+            </w:pPr>
             <w:r>
               <w:rPr>
                 <w:b/>
@@ -22768,6 +23258,7 @@
           </w:tcPr>
           <w:p>
             <w:pPr>
+              <w:spacing w:line="240" w:lineRule="auto"/>
               <w:rPr>
                 <w:b/>
                 <w:bCs/>
@@ -22788,6 +23279,7 @@
           </w:tcPr>
           <w:p>
             <w:pPr>
+              <w:spacing w:line="240" w:lineRule="auto"/>
               <w:rPr>
                 <w:b/>
                 <w:bCs/>
@@ -22799,6 +23291,80 @@
                 <w:bCs/>
               </w:rPr>
               <w:t>System Response</w:t>
+            </w:r>
+          </w:p>
+        </w:tc>
+      </w:tr>
+      <w:tr>
+        <w:trPr>
+          <w:trHeight w:val="212"/>
+        </w:trPr>
+        <w:tc>
+          <w:tcPr>
+            <w:tcW w:w="2315" w:type="pct"/>
+            <w:gridSpan w:val="2"/>
+          </w:tcPr>
+          <w:p>
+            <w:pPr>
+              <w:spacing w:line="240" w:lineRule="auto"/>
+              <w:rPr>
+                <w:b/>
+                <w:bCs/>
+              </w:rPr>
+            </w:pPr>
+            <w:r>
+              <w:t>1. The user selected the option “</w:t>
+            </w:r>
+            <w:r>
+              <w:t>Update</w:t>
+            </w:r>
+            <w:r>
+              <w:t xml:space="preserve"> </w:t>
+            </w:r>
+            <w:r>
+              <w:t>Credential”.</w:t>
+            </w:r>
+          </w:p>
+        </w:tc>
+        <w:tc>
+          <w:tcPr>
+            <w:tcW w:w="2685" w:type="pct"/>
+          </w:tcPr>
+          <w:p>
+            <w:pPr>
+              <w:spacing w:line="240" w:lineRule="auto"/>
+              <w:rPr>
+                <w:b/>
+                <w:bCs/>
+              </w:rPr>
+            </w:pPr>
+            <w:r>
+              <w:rPr>
+                <w:b/>
+                <w:bCs/>
+              </w:rPr>
+              <w:t>2</w:t>
+            </w:r>
+            <w:r>
+              <w:t xml:space="preserve">. Display the fill in form related to </w:t>
+            </w:r>
+            <w:r>
+              <w:t>updating</w:t>
+            </w:r>
+            <w:r>
+              <w:t xml:space="preserve"> a</w:t>
+            </w:r>
+            <w:r>
+              <w:t>n</w:t>
+            </w:r>
+            <w:r>
+              <w:t xml:space="preserve"> </w:t>
+            </w:r>
+            <w:r>
+              <w:t xml:space="preserve">existing </w:t>
+            </w:r>
+            <w:r>
+              <w:t>login credential</w:t>
             </w:r>
           </w:p>
         </w:tc>
@@ -22813,8 +23379,14 @@
             <w:gridSpan w:val="2"/>
           </w:tcPr>
           <w:p>
-            <w:r>
-              <w:t xml:space="preserve">1. </w:t>
+            <w:pPr>
+              <w:spacing w:line="240" w:lineRule="auto"/>
+            </w:pPr>
+            <w:r>
+              <w:t>3</w:t>
+            </w:r>
+            <w:r>
+              <w:t xml:space="preserve">. </w:t>
             </w:r>
             <w:commentRangeStart w:id="637"/>
             <w:r>
@@ -22833,7 +23405,50 @@
           <w:tcPr>
             <w:tcW w:w="2685" w:type="pct"/>
           </w:tcPr>
-          <w:p/>
+          <w:p>
+            <w:pPr>
+              <w:spacing w:line="240" w:lineRule="auto"/>
+            </w:pPr>
+            <w:r>
+              <w:t>4</w:t>
+            </w:r>
+            <w:r>
+              <w:t xml:space="preserve">. </w:t>
+            </w:r>
+            <w:r>
+              <w:t xml:space="preserve">&lt;include: </w:t>
+            </w:r>
+            <w:r>
+              <w:t>Audit Credential Use Case</w:t>
+            </w:r>
+            <w:r>
+              <w:t>&gt;</w:t>
+            </w:r>
+            <w:r>
+              <w:t xml:space="preserve"> </w:t>
+            </w:r>
+            <w:r>
+              <w:rPr>
+                <w:b/>
+                <w:bCs/>
+              </w:rPr>
+              <w:t xml:space="preserve">(See </w:t>
+            </w:r>
+            <w:r>
+              <w:rPr>
+                <w:b/>
+                <w:bCs/>
+              </w:rPr>
+              <w:t>4</w:t>
+            </w:r>
+            <w:r>
+              <w:rPr>
+                <w:b/>
+                <w:bCs/>
+              </w:rPr>
+              <w:t>.a. for alternative flow)</w:t>
+            </w:r>
+          </w:p>
         </w:tc>
       </w:tr>
       <w:tr>
@@ -22845,34 +23460,58 @@
             <w:tcW w:w="2315" w:type="pct"/>
             <w:gridSpan w:val="2"/>
           </w:tcPr>
-          <w:p/>
+          <w:p>
+            <w:pPr>
+              <w:spacing w:line="240" w:lineRule="auto"/>
+            </w:pPr>
+            <w:r>
+              <w:t>5</w:t>
+            </w:r>
+            <w:r>
+              <w:t>. The user clicks on the “Update” button.</w:t>
+            </w:r>
+          </w:p>
         </w:tc>
         <w:tc>
           <w:tcPr>
             <w:tcW w:w="2685" w:type="pct"/>
           </w:tcPr>
           <w:p>
-            <w:r>
-              <w:t xml:space="preserve">2. </w:t>
-            </w:r>
-            <w:r>
-              <w:t xml:space="preserve">&lt;include: </w:t>
-            </w:r>
-            <w:r>
-              <w:t>Audit Credential Use Case</w:t>
-            </w:r>
-            <w:r>
-              <w:t>&gt;</w:t>
-            </w:r>
-            <w:r>
-              <w:t xml:space="preserve"> </w:t>
+            <w:pPr>
+              <w:spacing w:line="240" w:lineRule="auto"/>
+            </w:pPr>
+            <w:r>
+              <w:t>6</w:t>
+            </w:r>
+            <w:r>
+              <w:t xml:space="preserve">. Verify </w:t>
+            </w:r>
+            <w:r>
+              <w:t>the</w:t>
+            </w:r>
+            <w:r>
+              <w:t xml:space="preserve"> user credential and login state. </w:t>
             </w:r>
             <w:r>
               <w:rPr>
                 <w:b/>
                 <w:bCs/>
               </w:rPr>
-              <w:t>(See 2.a. for alternative flow)</w:t>
+              <w:t xml:space="preserve">(See </w:t>
+            </w:r>
+            <w:r>
+              <w:rPr>
+                <w:b/>
+                <w:bCs/>
+              </w:rPr>
+              <w:t>6</w:t>
+            </w:r>
+            <w:r>
+              <w:rPr>
+                <w:b/>
+                <w:bCs/>
+              </w:rPr>
+              <w:t>.a. for alternative flow).</w:t>
             </w:r>
           </w:p>
         </w:tc>
@@ -22887,16 +23526,26 @@
             <w:gridSpan w:val="2"/>
           </w:tcPr>
           <w:p>
-            <w:r>
-              <w:t>3. The user clicks on the “Update” button.</w:t>
-            </w:r>
+            <w:pPr>
+              <w:spacing w:line="240" w:lineRule="auto"/>
+            </w:pPr>
           </w:p>
         </w:tc>
         <w:tc>
           <w:tcPr>
             <w:tcW w:w="2685" w:type="pct"/>
           </w:tcPr>
-          <w:p/>
+          <w:p>
+            <w:pPr>
+              <w:spacing w:line="240" w:lineRule="auto"/>
+            </w:pPr>
+            <w:r>
+              <w:t>7</w:t>
+            </w:r>
+            <w:r>
+              <w:t>. Update entry / credential in the user’s database.</w:t>
+            </w:r>
+          </w:p>
         </w:tc>
       </w:tr>
       <w:tr>
@@ -22908,28 +23557,25 @@
             <w:tcW w:w="2315" w:type="pct"/>
             <w:gridSpan w:val="2"/>
           </w:tcPr>
-          <w:p/>
+          <w:p>
+            <w:pPr>
+              <w:spacing w:line="240" w:lineRule="auto"/>
+            </w:pPr>
+          </w:p>
         </w:tc>
         <w:tc>
           <w:tcPr>
             <w:tcW w:w="2685" w:type="pct"/>
           </w:tcPr>
           <w:p>
-            <w:r>
-              <w:t xml:space="preserve">4. Verify </w:t>
-            </w:r>
-            <w:r>
-              <w:t>the</w:t>
-            </w:r>
-            <w:r>
-              <w:t xml:space="preserve"> user credential and login state. </w:t>
-            </w:r>
-            <w:r>
-              <w:rPr>
-                <w:b/>
-                <w:bCs/>
-              </w:rPr>
-              <w:t>(See 4.a. for alternative flow).</w:t>
+            <w:pPr>
+              <w:spacing w:line="240" w:lineRule="auto"/>
+            </w:pPr>
+            <w:r>
+              <w:t>8</w:t>
+            </w:r>
+            <w:r>
+              <w:t>. Generate a message “Credential was updated successfully!”</w:t>
             </w:r>
           </w:p>
         </w:tc>
@@ -22943,59 +23589,25 @@
             <w:tcW w:w="2315" w:type="pct"/>
             <w:gridSpan w:val="2"/>
           </w:tcPr>
-          <w:p/>
+          <w:p>
+            <w:pPr>
+              <w:spacing w:line="240" w:lineRule="auto"/>
+            </w:pPr>
+          </w:p>
         </w:tc>
         <w:tc>
           <w:tcPr>
             <w:tcW w:w="2685" w:type="pct"/>
           </w:tcPr>
           <w:p>
-            <w:r>
-              <w:t>5. Update entry / credential in the user’s database.</w:t>
-            </w:r>
-          </w:p>
-        </w:tc>
-      </w:tr>
-      <w:tr>
-        <w:trPr>
-          <w:trHeight w:val="664"/>
-        </w:trPr>
-        <w:tc>
-          <w:tcPr>
-            <w:tcW w:w="2315" w:type="pct"/>
-            <w:gridSpan w:val="2"/>
-          </w:tcPr>
-          <w:p/>
-        </w:tc>
-        <w:tc>
-          <w:tcPr>
-            <w:tcW w:w="2685" w:type="pct"/>
-          </w:tcPr>
-          <w:p>
-            <w:r>
-              <w:t>6. Generate a message “Credential was updated successfully!”</w:t>
-            </w:r>
-          </w:p>
-        </w:tc>
-      </w:tr>
-      <w:tr>
-        <w:trPr>
-          <w:trHeight w:val="664"/>
-        </w:trPr>
-        <w:tc>
-          <w:tcPr>
-            <w:tcW w:w="2315" w:type="pct"/>
-            <w:gridSpan w:val="2"/>
-          </w:tcPr>
-          <w:p/>
-        </w:tc>
-        <w:tc>
-          <w:tcPr>
-            <w:tcW w:w="2685" w:type="pct"/>
-          </w:tcPr>
-          <w:p>
-            <w:r>
-              <w:t>7. Display the main password manager UI / database of login credentials.</w:t>
+            <w:pPr>
+              <w:spacing w:line="240" w:lineRule="auto"/>
+            </w:pPr>
+            <w:r>
+              <w:t>9</w:t>
+            </w:r>
+            <w:r>
+              <w:t>. Display the main password manager UI / database of login credentials.</w:t>
             </w:r>
           </w:p>
         </w:tc>
@@ -23011,6 +23623,7 @@
           </w:tcPr>
           <w:p>
             <w:pPr>
+              <w:spacing w:line="240" w:lineRule="auto"/>
               <w:rPr>
                 <w:b/>
                 <w:bCs/>
@@ -23052,23 +23665,65 @@
           </w:p>
           <w:p>
             <w:pPr>
+              <w:spacing w:line="240" w:lineRule="auto"/>
               <w:ind w:left="426"/>
             </w:pPr>
             <w:r>
-              <w:t>2.a. If the user selects cancel updating credential, open the main window / his database.</w:t>
-            </w:r>
-          </w:p>
-          <w:p>
-            <w:pPr>
+              <w:t>4</w:t>
+            </w:r>
+            <w:r>
+              <w:t>.a. If the user selects cancel updating credential, open the main window / his database.</w:t>
+            </w:r>
+          </w:p>
+          <w:p>
+            <w:pPr>
+              <w:spacing w:line="240" w:lineRule="auto"/>
               <w:ind w:left="426"/>
             </w:pPr>
             <w:r>
-              <w:t>4.a. If the user leaves any mandatory fields, generate an error message “Please fill in the required fields”, and ask the client to fill them.</w:t>
-            </w:r>
+              <w:t>6</w:t>
+            </w:r>
+            <w:r>
+              <w:t>.a. If the user leaves any mandatory fields, generate an error message “Please fill in the required fields”, and ask the client to fill them.</w:t>
+            </w:r>
+          </w:p>
+        </w:tc>
+      </w:tr>
+      <w:tr>
+        <w:trPr>
+          <w:trHeight w:val="295"/>
+        </w:trPr>
+        <w:tc>
+          <w:tcPr>
+            <w:tcW w:w="5000" w:type="pct"/>
+            <w:gridSpan w:val="3"/>
+          </w:tcPr>
+          <w:p>
+            <w:pPr>
+              <w:widowControl w:val="0"/>
+              <w:spacing w:after="0"/>
+              <w:rPr>
+                <w:b/>
+                <w:bCs/>
+              </w:rPr>
+            </w:pPr>
+            <w:r>
+              <w:rPr>
+                <w:b/>
+                <w:bCs/>
+              </w:rPr>
+              <w:t>Special Requirements:</w:t>
+            </w:r>
+          </w:p>
+          <w:p>
+            <w:pPr>
+              <w:spacing w:line="240" w:lineRule="auto"/>
+            </w:pPr>
           </w:p>
         </w:tc>
       </w:tr>
     </w:tbl>
+    <w:p/>
     <w:p/>
     <w:tbl>
       <w:tblPr>
@@ -23098,11 +23753,15 @@
             <w:tcW w:w="1140" w:type="pct"/>
           </w:tcPr>
           <w:p>
+            <w:pPr>
+              <w:spacing w:line="240" w:lineRule="auto"/>
+            </w:pPr>
             <w:r>
               <w:rPr>
                 <w:b/>
                 <w:bCs/>
               </w:rPr>
+              <w:lastRenderedPageBreak/>
               <w:t>Use case Id:</w:t>
             </w:r>
             <w:r>
@@ -23118,7 +23777,7 @@
                 <w:bCs/>
                 <w:color w:val="7030A0"/>
               </w:rPr>
-              <w:t>E5</w:t>
+              <w:t>UC05</w:t>
             </w:r>
           </w:p>
         </w:tc>
@@ -23130,7 +23789,7 @@
           <w:p>
             <w:pPr>
               <w:widowControl w:val="0"/>
-              <w:spacing w:after="0"/>
+              <w:spacing w:after="0" w:line="240" w:lineRule="auto"/>
               <w:jc w:val="center"/>
               <w:rPr>
                 <w:b/>
@@ -23158,6 +23817,7 @@
           </w:tcPr>
           <w:p>
             <w:pPr>
+              <w:spacing w:line="240" w:lineRule="auto"/>
               <w:rPr>
                 <w:b/>
                 <w:bCs/>
@@ -23178,6 +23838,9 @@
             <w:gridSpan w:val="2"/>
           </w:tcPr>
           <w:p>
+            <w:pPr>
+              <w:spacing w:line="240" w:lineRule="auto"/>
+            </w:pPr>
             <w:r>
               <w:t>The user removes an existing login credential / entry for a specific website (domain), application, in their database / password manager.</w:t>
             </w:r>
@@ -23194,6 +23857,7 @@
           </w:tcPr>
           <w:p>
             <w:pPr>
+              <w:spacing w:line="240" w:lineRule="auto"/>
               <w:rPr>
                 <w:b/>
                 <w:bCs/>
@@ -23222,6 +23886,9 @@
             <w:gridSpan w:val="2"/>
           </w:tcPr>
           <w:p>
+            <w:pPr>
+              <w:spacing w:line="240" w:lineRule="auto"/>
+            </w:pPr>
             <w:r>
               <w:t>User</w:t>
             </w:r>
@@ -23239,6 +23906,7 @@
           </w:tcPr>
           <w:p>
             <w:pPr>
+              <w:spacing w:line="240" w:lineRule="auto"/>
               <w:rPr>
                 <w:b/>
                 <w:bCs/>
@@ -23262,29 +23930,47 @@
           </w:p>
           <w:p>
             <w:pPr>
+              <w:pStyle w:val="ListParagraph"/>
               <w:widowControl w:val="0"/>
-              <w:ind w:left="360"/>
-            </w:pPr>
-            <w:r>
-              <w:t>1. The user must open the application.</w:t>
-            </w:r>
-          </w:p>
-          <w:p>
-            <w:pPr>
+              <w:numPr>
+                <w:ilvl w:val="0"/>
+                <w:numId w:val="95"/>
+              </w:numPr>
+              <w:spacing w:line="240" w:lineRule="auto"/>
+            </w:pPr>
+            <w:r>
+              <w:t>The user must open the application.</w:t>
+            </w:r>
+          </w:p>
+          <w:p>
+            <w:pPr>
+              <w:pStyle w:val="ListParagraph"/>
               <w:widowControl w:val="0"/>
-              <w:ind w:left="360"/>
-            </w:pPr>
-            <w:r>
-              <w:t>2. The user must exist / has already an account in the database.</w:t>
-            </w:r>
-          </w:p>
-          <w:p>
-            <w:pPr>
+              <w:numPr>
+                <w:ilvl w:val="0"/>
+                <w:numId w:val="95"/>
+              </w:numPr>
+              <w:spacing w:after="0"/>
+            </w:pPr>
+            <w:r>
+              <w:t>The user must be already registered.</w:t>
+            </w:r>
+          </w:p>
+          <w:p>
+            <w:pPr>
+              <w:pStyle w:val="ListParagraph"/>
               <w:widowControl w:val="0"/>
-              <w:ind w:left="360"/>
-            </w:pPr>
-            <w:r>
-              <w:t>3. The user must have an existing credential selected to be deleted / removed</w:t>
+              <w:numPr>
+                <w:ilvl w:val="0"/>
+                <w:numId w:val="95"/>
+              </w:numPr>
+              <w:spacing w:line="240" w:lineRule="auto"/>
+            </w:pPr>
+            <w:r>
+              <w:t>The user must have an existing credential selected to be deleted / removed</w:t>
+            </w:r>
+            <w:r>
+              <w:t>.</w:t>
             </w:r>
           </w:p>
         </w:tc>
@@ -23300,6 +23986,7 @@
           </w:tcPr>
           <w:p>
             <w:pPr>
+              <w:spacing w:line="240" w:lineRule="auto"/>
               <w:rPr>
                 <w:b/>
                 <w:bCs/>
@@ -23393,6 +24080,9 @@
             <w:gridSpan w:val="3"/>
           </w:tcPr>
           <w:p>
+            <w:pPr>
+              <w:spacing w:line="240" w:lineRule="auto"/>
+            </w:pPr>
             <w:r>
               <w:rPr>
                 <w:b/>
@@ -23432,6 +24122,7 @@
           </w:tcPr>
           <w:p>
             <w:pPr>
+              <w:spacing w:line="240" w:lineRule="auto"/>
               <w:rPr>
                 <w:b/>
                 <w:bCs/>
@@ -23452,6 +24143,7 @@
           </w:tcPr>
           <w:p>
             <w:pPr>
+              <w:spacing w:line="240" w:lineRule="auto"/>
               <w:rPr>
                 <w:b/>
                 <w:bCs/>
@@ -23463,6 +24155,68 @@
                 <w:bCs/>
               </w:rPr>
               <w:t>System Response</w:t>
+            </w:r>
+          </w:p>
+        </w:tc>
+      </w:tr>
+      <w:tr>
+        <w:trPr>
+          <w:trHeight w:val="212"/>
+        </w:trPr>
+        <w:tc>
+          <w:tcPr>
+            <w:tcW w:w="2315" w:type="pct"/>
+            <w:gridSpan w:val="2"/>
+          </w:tcPr>
+          <w:p>
+            <w:pPr>
+              <w:spacing w:line="240" w:lineRule="auto"/>
+              <w:rPr>
+                <w:b/>
+                <w:bCs/>
+              </w:rPr>
+            </w:pPr>
+            <w:r>
+              <w:t>1. The user selected the option “</w:t>
+            </w:r>
+            <w:r>
+              <w:t xml:space="preserve">Remove </w:t>
+            </w:r>
+            <w:r>
+              <w:t>Credential</w:t>
+            </w:r>
+            <w:r>
+              <w:t>”</w:t>
+            </w:r>
+            <w:r>
+              <w:t>.</w:t>
+            </w:r>
+          </w:p>
+        </w:tc>
+        <w:tc>
+          <w:tcPr>
+            <w:tcW w:w="2685" w:type="pct"/>
+          </w:tcPr>
+          <w:p>
+            <w:pPr>
+              <w:spacing w:line="240" w:lineRule="auto"/>
+              <w:rPr>
+                <w:b/>
+                <w:bCs/>
+              </w:rPr>
+            </w:pPr>
+            <w:r>
+              <w:rPr>
+                <w:b/>
+                <w:bCs/>
+              </w:rPr>
+              <w:t>2</w:t>
+            </w:r>
+            <w:r>
+              <w:t xml:space="preserve">. Display </w:t>
+            </w:r>
+            <w:r>
+              <w:t>a pop up message “Are you sure you want to delete the selected entries?”</w:t>
             </w:r>
           </w:p>
         </w:tc>
@@ -23477,16 +24231,17 @@
             <w:gridSpan w:val="2"/>
           </w:tcPr>
           <w:p>
-            <w:r>
-              <w:t>1. The user responds to the pop up message of whether he is sure that he wants to delete the selected entry(</w:t>
-            </w:r>
-            <w:proofErr w:type="spellStart"/>
-            <w:r>
-              <w:t>ies</w:t>
-            </w:r>
-            <w:proofErr w:type="spellEnd"/>
-            <w:r>
-              <w:t>).</w:t>
+            <w:pPr>
+              <w:spacing w:line="240" w:lineRule="auto"/>
+            </w:pPr>
+            <w:r>
+              <w:t>3</w:t>
+            </w:r>
+            <w:r>
+              <w:t xml:space="preserve">. The user responds </w:t>
+            </w:r>
+            <w:r>
+              <w:t>by clicking the “Yes” button.</w:t>
             </w:r>
           </w:p>
         </w:tc>
@@ -23494,7 +24249,44 @@
           <w:tcPr>
             <w:tcW w:w="2685" w:type="pct"/>
           </w:tcPr>
-          <w:p/>
+          <w:p>
+            <w:pPr>
+              <w:spacing w:line="240" w:lineRule="auto"/>
+            </w:pPr>
+            <w:r>
+              <w:t>4</w:t>
+            </w:r>
+            <w:r>
+              <w:t xml:space="preserve">. Verify / Validate </w:t>
+            </w:r>
+            <w:r>
+              <w:t>the</w:t>
+            </w:r>
+            <w:r>
+              <w:t xml:space="preserve"> user choice and the credentials. </w:t>
+            </w:r>
+            <w:r>
+              <w:rPr>
+                <w:b/>
+                <w:bCs/>
+              </w:rPr>
+              <w:t xml:space="preserve">(See </w:t>
+            </w:r>
+            <w:r>
+              <w:rPr>
+                <w:b/>
+                <w:bCs/>
+              </w:rPr>
+              <w:t>4</w:t>
+            </w:r>
+            <w:r>
+              <w:rPr>
+                <w:b/>
+                <w:bCs/>
+              </w:rPr>
+              <w:t>.a. for alternative flow).</w:t>
+            </w:r>
+          </w:p>
         </w:tc>
       </w:tr>
       <w:tr>
@@ -23507,16 +24299,26 @@
             <w:gridSpan w:val="2"/>
           </w:tcPr>
           <w:p>
-            <w:r>
-              <w:t>2. The user clicks on the “Yes” button.</w:t>
-            </w:r>
+            <w:pPr>
+              <w:spacing w:line="240" w:lineRule="auto"/>
+            </w:pPr>
           </w:p>
         </w:tc>
         <w:tc>
           <w:tcPr>
             <w:tcW w:w="2685" w:type="pct"/>
           </w:tcPr>
-          <w:p/>
+          <w:p>
+            <w:pPr>
+              <w:spacing w:line="240" w:lineRule="auto"/>
+            </w:pPr>
+            <w:r>
+              <w:t>5</w:t>
+            </w:r>
+            <w:r>
+              <w:t>. Remove entry / credential in the user’s database.</w:t>
+            </w:r>
+          </w:p>
         </w:tc>
       </w:tr>
       <w:tr>
@@ -23528,28 +24330,25 @@
             <w:tcW w:w="2315" w:type="pct"/>
             <w:gridSpan w:val="2"/>
           </w:tcPr>
-          <w:p/>
+          <w:p>
+            <w:pPr>
+              <w:spacing w:line="240" w:lineRule="auto"/>
+            </w:pPr>
+          </w:p>
         </w:tc>
         <w:tc>
           <w:tcPr>
             <w:tcW w:w="2685" w:type="pct"/>
           </w:tcPr>
           <w:p>
-            <w:r>
-              <w:t xml:space="preserve">3. Verify / Validate </w:t>
-            </w:r>
-            <w:r>
-              <w:t>the</w:t>
-            </w:r>
-            <w:r>
-              <w:t xml:space="preserve"> user choice and the credentials. </w:t>
-            </w:r>
-            <w:r>
-              <w:rPr>
-                <w:b/>
-                <w:bCs/>
-              </w:rPr>
-              <w:t>(See 3.a. for alternative flow).</w:t>
+            <w:pPr>
+              <w:spacing w:line="240" w:lineRule="auto"/>
+            </w:pPr>
+            <w:r>
+              <w:t>6</w:t>
+            </w:r>
+            <w:r>
+              <w:t>. Generate a message “Credential was removed successfully!”</w:t>
             </w:r>
           </w:p>
         </w:tc>
@@ -23563,59 +24362,25 @@
             <w:tcW w:w="2315" w:type="pct"/>
             <w:gridSpan w:val="2"/>
           </w:tcPr>
-          <w:p/>
+          <w:p>
+            <w:pPr>
+              <w:spacing w:line="240" w:lineRule="auto"/>
+            </w:pPr>
+          </w:p>
         </w:tc>
         <w:tc>
           <w:tcPr>
             <w:tcW w:w="2685" w:type="pct"/>
           </w:tcPr>
           <w:p>
-            <w:r>
-              <w:t>4. Remove entry / credential in the user’s database.</w:t>
-            </w:r>
-          </w:p>
-        </w:tc>
-      </w:tr>
-      <w:tr>
-        <w:trPr>
-          <w:trHeight w:val="664"/>
-        </w:trPr>
-        <w:tc>
-          <w:tcPr>
-            <w:tcW w:w="2315" w:type="pct"/>
-            <w:gridSpan w:val="2"/>
-          </w:tcPr>
-          <w:p/>
-        </w:tc>
-        <w:tc>
-          <w:tcPr>
-            <w:tcW w:w="2685" w:type="pct"/>
-          </w:tcPr>
-          <w:p>
-            <w:r>
-              <w:t>5. Generate a message “Credential was removed successfully!”</w:t>
-            </w:r>
-          </w:p>
-        </w:tc>
-      </w:tr>
-      <w:tr>
-        <w:trPr>
-          <w:trHeight w:val="664"/>
-        </w:trPr>
-        <w:tc>
-          <w:tcPr>
-            <w:tcW w:w="2315" w:type="pct"/>
-            <w:gridSpan w:val="2"/>
-          </w:tcPr>
-          <w:p/>
-        </w:tc>
-        <w:tc>
-          <w:tcPr>
-            <w:tcW w:w="2685" w:type="pct"/>
-          </w:tcPr>
-          <w:p>
-            <w:r>
-              <w:t>6. Display the main password manager UI / database of login credentials.</w:t>
+            <w:pPr>
+              <w:spacing w:line="240" w:lineRule="auto"/>
+            </w:pPr>
+            <w:r>
+              <w:t>7</w:t>
+            </w:r>
+            <w:r>
+              <w:t>. Display the main password manager UI / database of login credentials.</w:t>
             </w:r>
           </w:p>
         </w:tc>
@@ -23631,6 +24396,7 @@
           </w:tcPr>
           <w:p>
             <w:pPr>
+              <w:spacing w:line="240" w:lineRule="auto"/>
               <w:rPr>
                 <w:b/>
                 <w:bCs/>
@@ -23672,11 +24438,48 @@
           </w:p>
           <w:p>
             <w:pPr>
+              <w:spacing w:line="240" w:lineRule="auto"/>
               <w:ind w:left="426"/>
             </w:pPr>
             <w:r>
-              <w:t>3.a. If the user selects cancel removing credential, open the main window / his database.</w:t>
-            </w:r>
+              <w:t>4</w:t>
+            </w:r>
+            <w:r>
+              <w:t>.a. If the user selects cancel removing credential, open the main window / his database.</w:t>
+            </w:r>
+          </w:p>
+        </w:tc>
+      </w:tr>
+      <w:tr>
+        <w:trPr>
+          <w:trHeight w:val="295"/>
+        </w:trPr>
+        <w:tc>
+          <w:tcPr>
+            <w:tcW w:w="5000" w:type="pct"/>
+            <w:gridSpan w:val="3"/>
+          </w:tcPr>
+          <w:p>
+            <w:pPr>
+              <w:widowControl w:val="0"/>
+              <w:spacing w:after="0"/>
+              <w:rPr>
+                <w:b/>
+                <w:bCs/>
+              </w:rPr>
+            </w:pPr>
+            <w:r>
+              <w:rPr>
+                <w:b/>
+                <w:bCs/>
+              </w:rPr>
+              <w:t>Special Requirements:</w:t>
+            </w:r>
+          </w:p>
+          <w:p>
+            <w:pPr>
+              <w:spacing w:line="240" w:lineRule="auto"/>
+            </w:pPr>
           </w:p>
         </w:tc>
       </w:tr>
@@ -23687,130 +24490,6 @@
     <w:p/>
     <w:p/>
     <w:p/>
-    <w:p/>
-    <w:p/>
-    <w:p/>
-    <w:p/>
-    <w:p/>
-    <w:p/>
-    <w:p/>
-    <w:p/>
-    <w:p/>
-    <w:p/>
-    <w:p/>
-    <w:p/>
-    <w:p/>
-    <w:p/>
-    <w:p/>
-    <w:p/>
-    <w:p/>
-    <w:p/>
-    <w:p/>
-    <w:p/>
-    <w:p/>
-    <w:p/>
-    <w:p/>
-    <w:p/>
-    <w:p/>
-    <w:p/>
-    <w:p/>
-    <w:p/>
-    <w:p/>
-    <w:p/>
-    <w:p/>
-    <w:p/>
-    <w:p/>
-    <w:p/>
-    <w:p/>
-    <w:p/>
-    <w:p/>
-    <w:p/>
-    <w:p/>
-    <w:p/>
-    <w:p/>
-    <w:p/>
-    <w:p/>
-    <w:p/>
-    <w:p/>
-    <w:p/>
-    <w:p/>
-    <w:p/>
-    <w:p/>
-    <w:p/>
-    <w:p/>
-    <w:p/>
-    <w:p/>
-    <w:p/>
-    <w:p/>
-    <w:p/>
-    <w:p/>
-    <w:p/>
-    <w:p/>
-    <w:p/>
-    <w:p/>
-    <w:p/>
-    <w:p/>
-    <w:p/>
-    <w:p/>
-    <w:p/>
-    <w:p/>
-    <w:p/>
-    <w:p/>
-    <w:p/>
-    <w:p/>
-    <w:p/>
-    <w:p/>
-    <w:p/>
-    <w:p/>
-    <w:p/>
-    <w:p/>
-    <w:p/>
-    <w:p/>
-    <w:p/>
-    <w:p/>
-    <w:p/>
-    <w:p/>
-    <w:p/>
-    <w:p/>
-    <w:p/>
-    <w:p/>
-    <w:p/>
-    <w:p/>
-    <w:p/>
-    <w:p/>
-    <w:p/>
-    <w:p/>
-    <w:p/>
-    <w:p/>
-    <w:p/>
-    <w:p/>
-    <w:p/>
-    <w:p/>
-    <w:p/>
-    <w:p/>
-    <w:p/>
-    <w:p/>
-    <w:p/>
-    <w:p/>
-    <w:p/>
-    <w:p/>
-    <w:p/>
-    <w:p/>
-    <w:p/>
-    <w:p/>
-    <w:p/>
-    <w:p/>
-    <w:p/>
-    <w:p/>
-    <w:p/>
-    <w:p/>
-    <w:p/>
-    <w:p/>
-    <w:p/>
-    <w:p/>
-    <w:p/>
-    <w:p/>
-    <w:p/>
     <w:p>
       <w:pPr>
         <w:pStyle w:val="Heading1"/>
@@ -23824,6 +24503,7 @@
           <w:sz w:val="36"/>
           <w:szCs w:val="36"/>
         </w:rPr>
+        <w:lastRenderedPageBreak/>
         <w:t>Appendix B – Test cases specification</w:t>
       </w:r>
       <w:bookmarkEnd w:id="639"/>
@@ -24331,7 +25011,6 @@
                 <w:sz w:val="20"/>
                 <w:szCs w:val="20"/>
               </w:rPr>
-              <w:lastRenderedPageBreak/>
               <w:t>Pre-conditions:</w:t>
             </w:r>
           </w:p>
@@ -27121,6 +27800,7 @@
           <w:sz w:val="36"/>
           <w:szCs w:val="36"/>
         </w:rPr>
+        <w:lastRenderedPageBreak/>
         <w:t>Other Appendices</w:t>
       </w:r>
       <w:bookmarkEnd w:id="640"/>
@@ -29266,6 +29946,95 @@
     </w:lvl>
   </w:abstractNum>
   <w:abstractNum w:abstractNumId="13" w15:restartNumberingAfterBreak="0">
+    <w:nsid w:val="188F610E"/>
+    <w:multiLevelType w:val="hybridMultilevel"/>
+    <w:tmpl w:val="5B7E8B10"/>
+    <w:lvl w:ilvl="0" w:tplc="0409000F">
+      <w:start w:val="1"/>
+      <w:numFmt w:val="decimal"/>
+      <w:lvlText w:val="%1."/>
+      <w:lvlJc w:val="left"/>
+      <w:pPr>
+        <w:ind w:left="720" w:hanging="360"/>
+      </w:pPr>
+      <w:rPr>
+        <w:rFonts w:hint="default"/>
+      </w:rPr>
+    </w:lvl>
+    <w:lvl w:ilvl="1" w:tplc="04090019" w:tentative="1">
+      <w:start w:val="1"/>
+      <w:numFmt w:val="lowerLetter"/>
+      <w:lvlText w:val="%2."/>
+      <w:lvlJc w:val="left"/>
+      <w:pPr>
+        <w:ind w:left="1440" w:hanging="360"/>
+      </w:pPr>
+    </w:lvl>
+    <w:lvl w:ilvl="2" w:tplc="0409001B" w:tentative="1">
+      <w:start w:val="1"/>
+      <w:numFmt w:val="lowerRoman"/>
+      <w:lvlText w:val="%3."/>
+      <w:lvlJc w:val="right"/>
+      <w:pPr>
+        <w:ind w:left="2160" w:hanging="180"/>
+      </w:pPr>
+    </w:lvl>
+    <w:lvl w:ilvl="3" w:tplc="0409000F" w:tentative="1">
+      <w:start w:val="1"/>
+      <w:numFmt w:val="decimal"/>
+      <w:lvlText w:val="%4."/>
+      <w:lvlJc w:val="left"/>
+      <w:pPr>
+        <w:ind w:left="2880" w:hanging="360"/>
+      </w:pPr>
+    </w:lvl>
+    <w:lvl w:ilvl="4" w:tplc="04090019" w:tentative="1">
+      <w:start w:val="1"/>
+      <w:numFmt w:val="lowerLetter"/>
+      <w:lvlText w:val="%5."/>
+      <w:lvlJc w:val="left"/>
+      <w:pPr>
+        <w:ind w:left="3600" w:hanging="360"/>
+      </w:pPr>
+    </w:lvl>
+    <w:lvl w:ilvl="5" w:tplc="0409001B" w:tentative="1">
+      <w:start w:val="1"/>
+      <w:numFmt w:val="lowerRoman"/>
+      <w:lvlText w:val="%6."/>
+      <w:lvlJc w:val="right"/>
+      <w:pPr>
+        <w:ind w:left="4320" w:hanging="180"/>
+      </w:pPr>
+    </w:lvl>
+    <w:lvl w:ilvl="6" w:tplc="0409000F" w:tentative="1">
+      <w:start w:val="1"/>
+      <w:numFmt w:val="decimal"/>
+      <w:lvlText w:val="%7."/>
+      <w:lvlJc w:val="left"/>
+      <w:pPr>
+        <w:ind w:left="5040" w:hanging="360"/>
+      </w:pPr>
+    </w:lvl>
+    <w:lvl w:ilvl="7" w:tplc="04090019" w:tentative="1">
+      <w:start w:val="1"/>
+      <w:numFmt w:val="lowerLetter"/>
+      <w:lvlText w:val="%8."/>
+      <w:lvlJc w:val="left"/>
+      <w:pPr>
+        <w:ind w:left="5760" w:hanging="360"/>
+      </w:pPr>
+    </w:lvl>
+    <w:lvl w:ilvl="8" w:tplc="0409001B" w:tentative="1">
+      <w:start w:val="1"/>
+      <w:numFmt w:val="lowerRoman"/>
+      <w:lvlText w:val="%9."/>
+      <w:lvlJc w:val="right"/>
+      <w:pPr>
+        <w:ind w:left="6480" w:hanging="180"/>
+      </w:pPr>
+    </w:lvl>
+  </w:abstractNum>
+  <w:abstractNum w:abstractNumId="14" w15:restartNumberingAfterBreak="0">
     <w:nsid w:val="1B2D86F0"/>
     <w:multiLevelType w:val="hybridMultilevel"/>
     <w:tmpl w:val="202C930E"/>
@@ -29351,7 +30120,7 @@
       </w:pPr>
     </w:lvl>
   </w:abstractNum>
-  <w:abstractNum w:abstractNumId="14" w15:restartNumberingAfterBreak="0">
+  <w:abstractNum w:abstractNumId="15" w15:restartNumberingAfterBreak="0">
     <w:nsid w:val="1CCB4EE6"/>
     <w:multiLevelType w:val="multilevel"/>
     <w:tmpl w:val="2736A81E"/>
@@ -29491,7 +30260,7 @@
       </w:rPr>
     </w:lvl>
   </w:abstractNum>
-  <w:abstractNum w:abstractNumId="15" w15:restartNumberingAfterBreak="0">
+  <w:abstractNum w:abstractNumId="16" w15:restartNumberingAfterBreak="0">
     <w:nsid w:val="1D145038"/>
     <w:multiLevelType w:val="hybridMultilevel"/>
     <w:tmpl w:val="7412354C"/>
@@ -29580,7 +30349,7 @@
       </w:pPr>
     </w:lvl>
   </w:abstractNum>
-  <w:abstractNum w:abstractNumId="16" w15:restartNumberingAfterBreak="0">
+  <w:abstractNum w:abstractNumId="17" w15:restartNumberingAfterBreak="0">
     <w:nsid w:val="1E56C6F3"/>
     <w:multiLevelType w:val="hybridMultilevel"/>
     <w:tmpl w:val="87C863F4"/>
@@ -29666,7 +30435,7 @@
       </w:pPr>
     </w:lvl>
   </w:abstractNum>
-  <w:abstractNum w:abstractNumId="17" w15:restartNumberingAfterBreak="0">
+  <w:abstractNum w:abstractNumId="18" w15:restartNumberingAfterBreak="0">
     <w:nsid w:val="23262A3B"/>
     <w:multiLevelType w:val="hybridMultilevel"/>
     <w:tmpl w:val="8AAE97EC"/>
@@ -29755,7 +30524,7 @@
       </w:pPr>
     </w:lvl>
   </w:abstractNum>
-  <w:abstractNum w:abstractNumId="18" w15:restartNumberingAfterBreak="0">
+  <w:abstractNum w:abstractNumId="19" w15:restartNumberingAfterBreak="0">
     <w:nsid w:val="284B01CB"/>
     <w:multiLevelType w:val="hybridMultilevel"/>
     <w:tmpl w:val="8AAE97EC"/>
@@ -29844,7 +30613,7 @@
       </w:pPr>
     </w:lvl>
   </w:abstractNum>
-  <w:abstractNum w:abstractNumId="19" w15:restartNumberingAfterBreak="0">
+  <w:abstractNum w:abstractNumId="20" w15:restartNumberingAfterBreak="0">
     <w:nsid w:val="2BC5700A"/>
     <w:multiLevelType w:val="multilevel"/>
     <w:tmpl w:val="14043624"/>
@@ -29984,7 +30753,7 @@
       </w:rPr>
     </w:lvl>
   </w:abstractNum>
-  <w:abstractNum w:abstractNumId="20" w15:restartNumberingAfterBreak="0">
+  <w:abstractNum w:abstractNumId="21" w15:restartNumberingAfterBreak="0">
     <w:nsid w:val="2C3B3F6A"/>
     <w:multiLevelType w:val="hybridMultilevel"/>
     <w:tmpl w:val="065E8A18"/>
@@ -30070,7 +30839,7 @@
       </w:pPr>
     </w:lvl>
   </w:abstractNum>
-  <w:abstractNum w:abstractNumId="21" w15:restartNumberingAfterBreak="0">
+  <w:abstractNum w:abstractNumId="22" w15:restartNumberingAfterBreak="0">
     <w:nsid w:val="2C502E6C"/>
     <w:multiLevelType w:val="hybridMultilevel"/>
     <w:tmpl w:val="35B48C78"/>
@@ -30156,7 +30925,7 @@
       </w:pPr>
     </w:lvl>
   </w:abstractNum>
-  <w:abstractNum w:abstractNumId="22" w15:restartNumberingAfterBreak="0">
+  <w:abstractNum w:abstractNumId="23" w15:restartNumberingAfterBreak="0">
     <w:nsid w:val="2C8D529F"/>
     <w:multiLevelType w:val="hybridMultilevel"/>
     <w:tmpl w:val="DF1AA800"/>
@@ -30245,7 +31014,7 @@
       </w:pPr>
     </w:lvl>
   </w:abstractNum>
-  <w:abstractNum w:abstractNumId="23" w15:restartNumberingAfterBreak="0">
+  <w:abstractNum w:abstractNumId="24" w15:restartNumberingAfterBreak="0">
     <w:nsid w:val="2C938355"/>
     <w:multiLevelType w:val="hybridMultilevel"/>
     <w:tmpl w:val="AB020050"/>
@@ -30358,7 +31127,7 @@
       </w:rPr>
     </w:lvl>
   </w:abstractNum>
-  <w:abstractNum w:abstractNumId="24" w15:restartNumberingAfterBreak="0">
+  <w:abstractNum w:abstractNumId="25" w15:restartNumberingAfterBreak="0">
     <w:nsid w:val="2D990D93"/>
     <w:multiLevelType w:val="hybridMultilevel"/>
     <w:tmpl w:val="868E60F8"/>
@@ -30447,7 +31216,7 @@
       </w:pPr>
     </w:lvl>
   </w:abstractNum>
-  <w:abstractNum w:abstractNumId="25" w15:restartNumberingAfterBreak="0">
+  <w:abstractNum w:abstractNumId="26" w15:restartNumberingAfterBreak="0">
     <w:nsid w:val="2F8C486F"/>
     <w:multiLevelType w:val="multilevel"/>
     <w:tmpl w:val="F89878FE"/>
@@ -30560,7 +31329,7 @@
       </w:pPr>
     </w:lvl>
   </w:abstractNum>
-  <w:abstractNum w:abstractNumId="26" w15:restartNumberingAfterBreak="0">
+  <w:abstractNum w:abstractNumId="27" w15:restartNumberingAfterBreak="0">
     <w:nsid w:val="3395189D"/>
     <w:multiLevelType w:val="multilevel"/>
     <w:tmpl w:val="D61C78CA"/>
@@ -30700,7 +31469,7 @@
       </w:rPr>
     </w:lvl>
   </w:abstractNum>
-  <w:abstractNum w:abstractNumId="27" w15:restartNumberingAfterBreak="0">
+  <w:abstractNum w:abstractNumId="28" w15:restartNumberingAfterBreak="0">
     <w:nsid w:val="36120E23"/>
     <w:multiLevelType w:val="hybridMultilevel"/>
     <w:tmpl w:val="CB146A3C"/>
@@ -30786,7 +31555,7 @@
       </w:pPr>
     </w:lvl>
   </w:abstractNum>
-  <w:abstractNum w:abstractNumId="28" w15:restartNumberingAfterBreak="0">
+  <w:abstractNum w:abstractNumId="29" w15:restartNumberingAfterBreak="0">
     <w:nsid w:val="3A3660C2"/>
     <w:multiLevelType w:val="hybridMultilevel"/>
     <w:tmpl w:val="DDF476BA"/>
@@ -30875,7 +31644,7 @@
       </w:pPr>
     </w:lvl>
   </w:abstractNum>
-  <w:abstractNum w:abstractNumId="29" w15:restartNumberingAfterBreak="0">
+  <w:abstractNum w:abstractNumId="30" w15:restartNumberingAfterBreak="0">
     <w:nsid w:val="3B660672"/>
     <w:multiLevelType w:val="multilevel"/>
     <w:tmpl w:val="E068A36C"/>
@@ -31015,7 +31784,7 @@
       </w:rPr>
     </w:lvl>
   </w:abstractNum>
-  <w:abstractNum w:abstractNumId="30" w15:restartNumberingAfterBreak="0">
+  <w:abstractNum w:abstractNumId="31" w15:restartNumberingAfterBreak="0">
     <w:nsid w:val="3EB31DE0"/>
     <w:multiLevelType w:val="hybridMultilevel"/>
     <w:tmpl w:val="BBFE9800"/>
@@ -31101,7 +31870,7 @@
       </w:pPr>
     </w:lvl>
   </w:abstractNum>
-  <w:abstractNum w:abstractNumId="31" w15:restartNumberingAfterBreak="0">
+  <w:abstractNum w:abstractNumId="32" w15:restartNumberingAfterBreak="0">
     <w:nsid w:val="406521F8"/>
     <w:multiLevelType w:val="hybridMultilevel"/>
     <w:tmpl w:val="495A6264"/>
@@ -31187,7 +31956,7 @@
       </w:pPr>
     </w:lvl>
   </w:abstractNum>
-  <w:abstractNum w:abstractNumId="32" w15:restartNumberingAfterBreak="0">
+  <w:abstractNum w:abstractNumId="33" w15:restartNumberingAfterBreak="0">
     <w:nsid w:val="42433B54"/>
     <w:multiLevelType w:val="multilevel"/>
     <w:tmpl w:val="70FCCD8A"/>
@@ -31327,7 +32096,7 @@
       </w:rPr>
     </w:lvl>
   </w:abstractNum>
-  <w:abstractNum w:abstractNumId="33" w15:restartNumberingAfterBreak="0">
+  <w:abstractNum w:abstractNumId="34" w15:restartNumberingAfterBreak="0">
     <w:nsid w:val="425C0B52"/>
     <w:multiLevelType w:val="multilevel"/>
     <w:tmpl w:val="06B6F09C"/>
@@ -31443,7 +32212,7 @@
       </w:pPr>
     </w:lvl>
   </w:abstractNum>
-  <w:abstractNum w:abstractNumId="34" w15:restartNumberingAfterBreak="0">
+  <w:abstractNum w:abstractNumId="35" w15:restartNumberingAfterBreak="0">
     <w:nsid w:val="438AEA72"/>
     <w:multiLevelType w:val="hybridMultilevel"/>
     <w:tmpl w:val="71D0D5D6"/>
@@ -31529,7 +32298,7 @@
       </w:pPr>
     </w:lvl>
   </w:abstractNum>
-  <w:abstractNum w:abstractNumId="35" w15:restartNumberingAfterBreak="0">
+  <w:abstractNum w:abstractNumId="36" w15:restartNumberingAfterBreak="0">
     <w:nsid w:val="439B9481"/>
     <w:multiLevelType w:val="hybridMultilevel"/>
     <w:tmpl w:val="93B4DE9C"/>
@@ -31615,7 +32384,7 @@
       </w:pPr>
     </w:lvl>
   </w:abstractNum>
-  <w:abstractNum w:abstractNumId="36" w15:restartNumberingAfterBreak="0">
+  <w:abstractNum w:abstractNumId="37" w15:restartNumberingAfterBreak="0">
     <w:nsid w:val="43D50365"/>
     <w:multiLevelType w:val="hybridMultilevel"/>
     <w:tmpl w:val="85381DAE"/>
@@ -31701,7 +32470,7 @@
       </w:pPr>
     </w:lvl>
   </w:abstractNum>
-  <w:abstractNum w:abstractNumId="37" w15:restartNumberingAfterBreak="0">
+  <w:abstractNum w:abstractNumId="38" w15:restartNumberingAfterBreak="0">
     <w:nsid w:val="47D7382A"/>
     <w:multiLevelType w:val="multilevel"/>
     <w:tmpl w:val="C4822424"/>
@@ -31841,7 +32610,7 @@
       </w:rPr>
     </w:lvl>
   </w:abstractNum>
-  <w:abstractNum w:abstractNumId="38" w15:restartNumberingAfterBreak="0">
+  <w:abstractNum w:abstractNumId="39" w15:restartNumberingAfterBreak="0">
     <w:nsid w:val="480A55F7"/>
     <w:multiLevelType w:val="hybridMultilevel"/>
     <w:tmpl w:val="E1064CDE"/>
@@ -31954,7 +32723,7 @@
       </w:rPr>
     </w:lvl>
   </w:abstractNum>
-  <w:abstractNum w:abstractNumId="39" w15:restartNumberingAfterBreak="0">
+  <w:abstractNum w:abstractNumId="40" w15:restartNumberingAfterBreak="0">
     <w:nsid w:val="48562667"/>
     <w:multiLevelType w:val="hybridMultilevel"/>
     <w:tmpl w:val="3774DB38"/>
@@ -32040,7 +32809,7 @@
       </w:pPr>
     </w:lvl>
   </w:abstractNum>
-  <w:abstractNum w:abstractNumId="40" w15:restartNumberingAfterBreak="0">
+  <w:abstractNum w:abstractNumId="41" w15:restartNumberingAfterBreak="0">
     <w:nsid w:val="48DDF7ED"/>
     <w:multiLevelType w:val="hybridMultilevel"/>
     <w:tmpl w:val="C954356E"/>
@@ -32126,7 +32895,7 @@
       </w:pPr>
     </w:lvl>
   </w:abstractNum>
-  <w:abstractNum w:abstractNumId="41" w15:restartNumberingAfterBreak="0">
+  <w:abstractNum w:abstractNumId="42" w15:restartNumberingAfterBreak="0">
     <w:nsid w:val="4AA90052"/>
     <w:multiLevelType w:val="multilevel"/>
     <w:tmpl w:val="E3722AD2"/>
@@ -32266,7 +33035,7 @@
       </w:rPr>
     </w:lvl>
   </w:abstractNum>
-  <w:abstractNum w:abstractNumId="42" w15:restartNumberingAfterBreak="0">
+  <w:abstractNum w:abstractNumId="43" w15:restartNumberingAfterBreak="0">
     <w:nsid w:val="4BB0BF96"/>
     <w:multiLevelType w:val="hybridMultilevel"/>
     <w:tmpl w:val="EADA3EEA"/>
@@ -32379,7 +33148,7 @@
       </w:rPr>
     </w:lvl>
   </w:abstractNum>
-  <w:abstractNum w:abstractNumId="43" w15:restartNumberingAfterBreak="0">
+  <w:abstractNum w:abstractNumId="44" w15:restartNumberingAfterBreak="0">
     <w:nsid w:val="4DEA4816"/>
     <w:multiLevelType w:val="multilevel"/>
     <w:tmpl w:val="5CACC504"/>
@@ -32504,7 +33273,7 @@
       </w:pPr>
     </w:lvl>
   </w:abstractNum>
-  <w:abstractNum w:abstractNumId="44" w15:restartNumberingAfterBreak="0">
+  <w:abstractNum w:abstractNumId="45" w15:restartNumberingAfterBreak="0">
     <w:nsid w:val="501F7374"/>
     <w:multiLevelType w:val="multilevel"/>
     <w:tmpl w:val="F7669EC6"/>
@@ -32644,7 +33413,7 @@
       </w:rPr>
     </w:lvl>
   </w:abstractNum>
-  <w:abstractNum w:abstractNumId="45" w15:restartNumberingAfterBreak="0">
+  <w:abstractNum w:abstractNumId="46" w15:restartNumberingAfterBreak="0">
     <w:nsid w:val="5388338A"/>
     <w:multiLevelType w:val="hybridMultilevel"/>
     <w:tmpl w:val="CC1626E4"/>
@@ -32757,7 +33526,7 @@
       </w:rPr>
     </w:lvl>
   </w:abstractNum>
-  <w:abstractNum w:abstractNumId="46" w15:restartNumberingAfterBreak="0">
+  <w:abstractNum w:abstractNumId="47" w15:restartNumberingAfterBreak="0">
     <w:nsid w:val="55C24BE9"/>
     <w:multiLevelType w:val="multilevel"/>
     <w:tmpl w:val="0028668E"/>
@@ -32870,7 +33639,7 @@
       </w:pPr>
     </w:lvl>
   </w:abstractNum>
-  <w:abstractNum w:abstractNumId="47" w15:restartNumberingAfterBreak="0">
+  <w:abstractNum w:abstractNumId="48" w15:restartNumberingAfterBreak="0">
     <w:nsid w:val="56603200"/>
     <w:multiLevelType w:val="hybridMultilevel"/>
     <w:tmpl w:val="8BB073F6"/>
@@ -32956,7 +33725,7 @@
       </w:pPr>
     </w:lvl>
   </w:abstractNum>
-  <w:abstractNum w:abstractNumId="48" w15:restartNumberingAfterBreak="0">
+  <w:abstractNum w:abstractNumId="49" w15:restartNumberingAfterBreak="0">
     <w:nsid w:val="5A653908"/>
     <w:multiLevelType w:val="hybridMultilevel"/>
     <w:tmpl w:val="7FDA73AA"/>
@@ -33042,7 +33811,7 @@
       </w:pPr>
     </w:lvl>
   </w:abstractNum>
-  <w:abstractNum w:abstractNumId="49" w15:restartNumberingAfterBreak="0">
+  <w:abstractNum w:abstractNumId="50" w15:restartNumberingAfterBreak="0">
     <w:nsid w:val="5B6476CD"/>
     <w:multiLevelType w:val="hybridMultilevel"/>
     <w:tmpl w:val="1716F560"/>
@@ -33155,7 +33924,7 @@
       </w:rPr>
     </w:lvl>
   </w:abstractNum>
-  <w:abstractNum w:abstractNumId="50" w15:restartNumberingAfterBreak="0">
+  <w:abstractNum w:abstractNumId="51" w15:restartNumberingAfterBreak="0">
     <w:nsid w:val="5BB63352"/>
     <w:multiLevelType w:val="hybridMultilevel"/>
     <w:tmpl w:val="3AB206A6"/>
@@ -33241,7 +34010,7 @@
       </w:pPr>
     </w:lvl>
   </w:abstractNum>
-  <w:abstractNum w:abstractNumId="51" w15:restartNumberingAfterBreak="0">
+  <w:abstractNum w:abstractNumId="52" w15:restartNumberingAfterBreak="0">
     <w:nsid w:val="5CD25FC3"/>
     <w:multiLevelType w:val="hybridMultilevel"/>
     <w:tmpl w:val="2A126780"/>
@@ -33354,7 +34123,7 @@
       </w:rPr>
     </w:lvl>
   </w:abstractNum>
-  <w:abstractNum w:abstractNumId="52" w15:restartNumberingAfterBreak="0">
+  <w:abstractNum w:abstractNumId="53" w15:restartNumberingAfterBreak="0">
     <w:nsid w:val="5D074E20"/>
     <w:multiLevelType w:val="hybridMultilevel"/>
     <w:tmpl w:val="BF90AD4E"/>
@@ -33440,7 +34209,7 @@
       </w:pPr>
     </w:lvl>
   </w:abstractNum>
-  <w:abstractNum w:abstractNumId="53" w15:restartNumberingAfterBreak="0">
+  <w:abstractNum w:abstractNumId="54" w15:restartNumberingAfterBreak="0">
     <w:nsid w:val="5D6832E3"/>
     <w:multiLevelType w:val="hybridMultilevel"/>
     <w:tmpl w:val="FFFFFFFF"/>
@@ -33553,7 +34322,7 @@
       </w:rPr>
     </w:lvl>
   </w:abstractNum>
-  <w:abstractNum w:abstractNumId="54" w15:restartNumberingAfterBreak="0">
+  <w:abstractNum w:abstractNumId="55" w15:restartNumberingAfterBreak="0">
     <w:nsid w:val="5E4CE4DC"/>
     <w:multiLevelType w:val="hybridMultilevel"/>
     <w:tmpl w:val="59966408"/>
@@ -33666,7 +34435,7 @@
       </w:rPr>
     </w:lvl>
   </w:abstractNum>
-  <w:abstractNum w:abstractNumId="55" w15:restartNumberingAfterBreak="0">
+  <w:abstractNum w:abstractNumId="56" w15:restartNumberingAfterBreak="0">
     <w:nsid w:val="5E943524"/>
     <w:multiLevelType w:val="hybridMultilevel"/>
     <w:tmpl w:val="18A48B02"/>
@@ -33752,7 +34521,7 @@
       </w:pPr>
     </w:lvl>
   </w:abstractNum>
-  <w:abstractNum w:abstractNumId="56" w15:restartNumberingAfterBreak="0">
+  <w:abstractNum w:abstractNumId="57" w15:restartNumberingAfterBreak="0">
     <w:nsid w:val="5FE779F1"/>
     <w:multiLevelType w:val="hybridMultilevel"/>
     <w:tmpl w:val="C22CCEEC"/>
@@ -33841,7 +34610,7 @@
       </w:pPr>
     </w:lvl>
   </w:abstractNum>
-  <w:abstractNum w:abstractNumId="57" w15:restartNumberingAfterBreak="0">
+  <w:abstractNum w:abstractNumId="58" w15:restartNumberingAfterBreak="0">
     <w:nsid w:val="63FCB266"/>
     <w:multiLevelType w:val="hybridMultilevel"/>
     <w:tmpl w:val="5624000C"/>
@@ -33954,7 +34723,7 @@
       </w:rPr>
     </w:lvl>
   </w:abstractNum>
-  <w:abstractNum w:abstractNumId="58" w15:restartNumberingAfterBreak="0">
+  <w:abstractNum w:abstractNumId="59" w15:restartNumberingAfterBreak="0">
     <w:nsid w:val="65914842"/>
     <w:multiLevelType w:val="multilevel"/>
     <w:tmpl w:val="B0A8CDAA"/>
@@ -34076,7 +34845,7 @@
       </w:pPr>
     </w:lvl>
   </w:abstractNum>
-  <w:abstractNum w:abstractNumId="59" w15:restartNumberingAfterBreak="0">
+  <w:abstractNum w:abstractNumId="60" w15:restartNumberingAfterBreak="0">
     <w:nsid w:val="6BF374CA"/>
     <w:multiLevelType w:val="hybridMultilevel"/>
     <w:tmpl w:val="FFFFFFFF"/>
@@ -34189,7 +34958,7 @@
       </w:rPr>
     </w:lvl>
   </w:abstractNum>
-  <w:abstractNum w:abstractNumId="60" w15:restartNumberingAfterBreak="0">
+  <w:abstractNum w:abstractNumId="61" w15:restartNumberingAfterBreak="0">
     <w:nsid w:val="708B4DCF"/>
     <w:multiLevelType w:val="hybridMultilevel"/>
     <w:tmpl w:val="EC94947C"/>
@@ -34278,7 +35047,7 @@
       </w:pPr>
     </w:lvl>
   </w:abstractNum>
-  <w:abstractNum w:abstractNumId="61" w15:restartNumberingAfterBreak="0">
+  <w:abstractNum w:abstractNumId="62" w15:restartNumberingAfterBreak="0">
     <w:nsid w:val="727D6B11"/>
     <w:multiLevelType w:val="multilevel"/>
     <w:tmpl w:val="7DA49D00"/>
@@ -34418,7 +35187,7 @@
       </w:rPr>
     </w:lvl>
   </w:abstractNum>
-  <w:abstractNum w:abstractNumId="62" w15:restartNumberingAfterBreak="0">
+  <w:abstractNum w:abstractNumId="63" w15:restartNumberingAfterBreak="0">
     <w:nsid w:val="752C7A8D"/>
     <w:multiLevelType w:val="hybridMultilevel"/>
     <w:tmpl w:val="BC34A150"/>
@@ -34507,7 +35276,7 @@
       </w:pPr>
     </w:lvl>
   </w:abstractNum>
-  <w:abstractNum w:abstractNumId="63" w15:restartNumberingAfterBreak="0">
+  <w:abstractNum w:abstractNumId="64" w15:restartNumberingAfterBreak="0">
     <w:nsid w:val="757D10B2"/>
     <w:multiLevelType w:val="multilevel"/>
     <w:tmpl w:val="724AD994"/>
@@ -34647,7 +35416,7 @@
       </w:rPr>
     </w:lvl>
   </w:abstractNum>
-  <w:abstractNum w:abstractNumId="64" w15:restartNumberingAfterBreak="0">
+  <w:abstractNum w:abstractNumId="65" w15:restartNumberingAfterBreak="0">
     <w:nsid w:val="75FD3D33"/>
     <w:multiLevelType w:val="hybridMultilevel"/>
     <w:tmpl w:val="2C5AE40C"/>
@@ -34733,7 +35502,7 @@
       </w:pPr>
     </w:lvl>
   </w:abstractNum>
-  <w:abstractNum w:abstractNumId="65" w15:restartNumberingAfterBreak="0">
+  <w:abstractNum w:abstractNumId="66" w15:restartNumberingAfterBreak="0">
     <w:nsid w:val="7F5712EB"/>
     <w:multiLevelType w:val="multilevel"/>
     <w:tmpl w:val="CB5CFD64"/>
@@ -34873,7 +35642,7 @@
       </w:rPr>
     </w:lvl>
   </w:abstractNum>
-  <w:abstractNum w:abstractNumId="66" w15:restartNumberingAfterBreak="0">
+  <w:abstractNum w:abstractNumId="67" w15:restartNumberingAfterBreak="0">
     <w:nsid w:val="7F90D5E9"/>
     <w:multiLevelType w:val="hybridMultilevel"/>
     <w:tmpl w:val="477CE10A"/>
@@ -34987,46 +35756,46 @@
     </w:lvl>
   </w:abstractNum>
   <w:num w:numId="1" w16cid:durableId="447896192">
+    <w:abstractNumId w:val="51"/>
+  </w:num>
+  <w:num w:numId="2" w16cid:durableId="1324046577">
+    <w:abstractNumId w:val="35"/>
+  </w:num>
+  <w:num w:numId="3" w16cid:durableId="1996645844">
+    <w:abstractNumId w:val="22"/>
+  </w:num>
+  <w:num w:numId="4" w16cid:durableId="449204554">
+    <w:abstractNumId w:val="55"/>
+  </w:num>
+  <w:num w:numId="5" w16cid:durableId="497887225">
     <w:abstractNumId w:val="50"/>
   </w:num>
-  <w:num w:numId="2" w16cid:durableId="1324046577">
-    <w:abstractNumId w:val="34"/>
+  <w:num w:numId="6" w16cid:durableId="1866361628">
+    <w:abstractNumId w:val="67"/>
   </w:num>
-  <w:num w:numId="3" w16cid:durableId="1996645844">
+  <w:num w:numId="7" w16cid:durableId="1750302496">
+    <w:abstractNumId w:val="46"/>
+  </w:num>
+  <w:num w:numId="8" w16cid:durableId="1214002402">
+    <w:abstractNumId w:val="40"/>
+  </w:num>
+  <w:num w:numId="9" w16cid:durableId="822040035">
+    <w:abstractNumId w:val="52"/>
+  </w:num>
+  <w:num w:numId="10" w16cid:durableId="1141920993">
+    <w:abstractNumId w:val="43"/>
+  </w:num>
+  <w:num w:numId="11" w16cid:durableId="1421754926">
+    <w:abstractNumId w:val="28"/>
+  </w:num>
+  <w:num w:numId="12" w16cid:durableId="1129326575">
     <w:abstractNumId w:val="21"/>
   </w:num>
-  <w:num w:numId="4" w16cid:durableId="449204554">
-    <w:abstractNumId w:val="54"/>
-  </w:num>
-  <w:num w:numId="5" w16cid:durableId="497887225">
-    <w:abstractNumId w:val="49"/>
-  </w:num>
-  <w:num w:numId="6" w16cid:durableId="1866361628">
-    <w:abstractNumId w:val="66"/>
-  </w:num>
-  <w:num w:numId="7" w16cid:durableId="1750302496">
-    <w:abstractNumId w:val="45"/>
-  </w:num>
-  <w:num w:numId="8" w16cid:durableId="1214002402">
-    <w:abstractNumId w:val="39"/>
-  </w:num>
-  <w:num w:numId="9" w16cid:durableId="822040035">
-    <w:abstractNumId w:val="51"/>
-  </w:num>
-  <w:num w:numId="10" w16cid:durableId="1141920993">
-    <w:abstractNumId w:val="42"/>
-  </w:num>
-  <w:num w:numId="11" w16cid:durableId="1421754926">
-    <w:abstractNumId w:val="27"/>
-  </w:num>
-  <w:num w:numId="12" w16cid:durableId="1129326575">
-    <w:abstractNumId w:val="20"/>
-  </w:num>
   <w:num w:numId="13" w16cid:durableId="2033064897">
-    <w:abstractNumId w:val="30"/>
+    <w:abstractNumId w:val="31"/>
   </w:num>
   <w:num w:numId="14" w16cid:durableId="389304977">
-    <w:abstractNumId w:val="31"/>
+    <w:abstractNumId w:val="32"/>
   </w:num>
   <w:num w:numId="15" w16cid:durableId="216169776">
     <w:abstractNumId w:val="2"/>
@@ -35035,238 +35804,241 @@
     <w:abstractNumId w:val="8"/>
   </w:num>
   <w:num w:numId="17" w16cid:durableId="818887879">
-    <w:abstractNumId w:val="13"/>
+    <w:abstractNumId w:val="14"/>
   </w:num>
   <w:num w:numId="18" w16cid:durableId="482238228">
-    <w:abstractNumId w:val="48"/>
+    <w:abstractNumId w:val="49"/>
   </w:num>
   <w:num w:numId="19" w16cid:durableId="1562868830">
-    <w:abstractNumId w:val="40"/>
+    <w:abstractNumId w:val="41"/>
   </w:num>
   <w:num w:numId="20" w16cid:durableId="289358087">
     <w:abstractNumId w:val="5"/>
   </w:num>
   <w:num w:numId="21" w16cid:durableId="72551136">
-    <w:abstractNumId w:val="52"/>
+    <w:abstractNumId w:val="53"/>
   </w:num>
   <w:num w:numId="22" w16cid:durableId="506484151">
+    <w:abstractNumId w:val="37"/>
+  </w:num>
+  <w:num w:numId="23" w16cid:durableId="2016300242">
+    <w:abstractNumId w:val="65"/>
+  </w:num>
+  <w:num w:numId="24" w16cid:durableId="1999847206">
+    <w:abstractNumId w:val="48"/>
+  </w:num>
+  <w:num w:numId="25" w16cid:durableId="847133395">
     <w:abstractNumId w:val="36"/>
   </w:num>
-  <w:num w:numId="23" w16cid:durableId="2016300242">
-    <w:abstractNumId w:val="64"/>
-  </w:num>
-  <w:num w:numId="24" w16cid:durableId="1999847206">
-    <w:abstractNumId w:val="47"/>
-  </w:num>
-  <w:num w:numId="25" w16cid:durableId="847133395">
-    <w:abstractNumId w:val="35"/>
-  </w:num>
   <w:num w:numId="26" w16cid:durableId="781652277">
-    <w:abstractNumId w:val="16"/>
+    <w:abstractNumId w:val="17"/>
   </w:num>
   <w:num w:numId="27" w16cid:durableId="45374919">
     <w:abstractNumId w:val="10"/>
   </w:num>
   <w:num w:numId="28" w16cid:durableId="413354520">
-    <w:abstractNumId w:val="55"/>
+    <w:abstractNumId w:val="56"/>
   </w:num>
   <w:num w:numId="29" w16cid:durableId="603263982">
     <w:abstractNumId w:val="3"/>
   </w:num>
   <w:num w:numId="30" w16cid:durableId="1218323013">
-    <w:abstractNumId w:val="57"/>
+    <w:abstractNumId w:val="58"/>
   </w:num>
   <w:num w:numId="31" w16cid:durableId="605356828">
     <w:abstractNumId w:val="4"/>
   </w:num>
   <w:num w:numId="32" w16cid:durableId="312177075">
-    <w:abstractNumId w:val="23"/>
+    <w:abstractNumId w:val="24"/>
   </w:num>
   <w:num w:numId="33" w16cid:durableId="1181243536">
-    <w:abstractNumId w:val="38"/>
+    <w:abstractNumId w:val="39"/>
   </w:num>
   <w:num w:numId="34" w16cid:durableId="96369047">
-    <w:abstractNumId w:val="53"/>
+    <w:abstractNumId w:val="54"/>
   </w:num>
   <w:num w:numId="35" w16cid:durableId="147408188">
-    <w:abstractNumId w:val="59"/>
+    <w:abstractNumId w:val="60"/>
   </w:num>
   <w:num w:numId="36" w16cid:durableId="1177696568">
     <w:abstractNumId w:val="9"/>
   </w:num>
   <w:num w:numId="37" w16cid:durableId="551774304">
-    <w:abstractNumId w:val="29"/>
+    <w:abstractNumId w:val="30"/>
   </w:num>
   <w:num w:numId="38" w16cid:durableId="95684216">
     <w:abstractNumId w:val="11"/>
   </w:num>
   <w:num w:numId="39" w16cid:durableId="384525068">
-    <w:abstractNumId w:val="65"/>
+    <w:abstractNumId w:val="66"/>
   </w:num>
   <w:num w:numId="40" w16cid:durableId="335159831">
-    <w:abstractNumId w:val="37"/>
+    <w:abstractNumId w:val="38"/>
   </w:num>
   <w:num w:numId="41" w16cid:durableId="208804440">
     <w:abstractNumId w:val="7"/>
   </w:num>
   <w:num w:numId="42" w16cid:durableId="62072829">
-    <w:abstractNumId w:val="44"/>
+    <w:abstractNumId w:val="45"/>
   </w:num>
   <w:num w:numId="43" w16cid:durableId="1589003898">
-    <w:abstractNumId w:val="26"/>
+    <w:abstractNumId w:val="27"/>
   </w:num>
   <w:num w:numId="44" w16cid:durableId="1923487970">
-    <w:abstractNumId w:val="33"/>
+    <w:abstractNumId w:val="34"/>
   </w:num>
   <w:num w:numId="45" w16cid:durableId="172308573">
     <w:abstractNumId w:val="6"/>
   </w:num>
   <w:num w:numId="46" w16cid:durableId="517550174">
-    <w:abstractNumId w:val="63"/>
+    <w:abstractNumId w:val="64"/>
   </w:num>
   <w:num w:numId="47" w16cid:durableId="1959068428">
     <w:abstractNumId w:val="0"/>
   </w:num>
   <w:num w:numId="48" w16cid:durableId="472522716">
-    <w:abstractNumId w:val="61"/>
+    <w:abstractNumId w:val="62"/>
   </w:num>
   <w:num w:numId="49" w16cid:durableId="266618263">
-    <w:abstractNumId w:val="32"/>
+    <w:abstractNumId w:val="33"/>
   </w:num>
   <w:num w:numId="50" w16cid:durableId="1713119277">
     <w:abstractNumId w:val="1"/>
   </w:num>
   <w:num w:numId="51" w16cid:durableId="63992682">
-    <w:abstractNumId w:val="14"/>
+    <w:abstractNumId w:val="15"/>
   </w:num>
   <w:num w:numId="52" w16cid:durableId="1371107296">
-    <w:abstractNumId w:val="43"/>
+    <w:abstractNumId w:val="44"/>
   </w:num>
   <w:num w:numId="53" w16cid:durableId="13118427">
-    <w:abstractNumId w:val="46"/>
+    <w:abstractNumId w:val="47"/>
   </w:num>
   <w:num w:numId="54" w16cid:durableId="1334647303">
-    <w:abstractNumId w:val="25"/>
+    <w:abstractNumId w:val="26"/>
   </w:num>
   <w:num w:numId="55" w16cid:durableId="1385331379">
-    <w:abstractNumId w:val="41"/>
+    <w:abstractNumId w:val="42"/>
   </w:num>
   <w:num w:numId="56" w16cid:durableId="1554732088">
-    <w:abstractNumId w:val="19"/>
+    <w:abstractNumId w:val="20"/>
   </w:num>
   <w:num w:numId="57" w16cid:durableId="837496488">
     <w:abstractNumId w:val="12"/>
   </w:num>
   <w:num w:numId="58" w16cid:durableId="971978432">
-    <w:abstractNumId w:val="58"/>
+    <w:abstractNumId w:val="59"/>
   </w:num>
   <w:num w:numId="59" w16cid:durableId="1594052052">
+    <w:abstractNumId w:val="26"/>
+  </w:num>
+  <w:num w:numId="60" w16cid:durableId="1054541248">
+    <w:abstractNumId w:val="26"/>
+  </w:num>
+  <w:num w:numId="61" w16cid:durableId="750468518">
+    <w:abstractNumId w:val="26"/>
+  </w:num>
+  <w:num w:numId="62" w16cid:durableId="1736855647">
+    <w:abstractNumId w:val="26"/>
+  </w:num>
+  <w:num w:numId="63" w16cid:durableId="977876020">
+    <w:abstractNumId w:val="26"/>
+  </w:num>
+  <w:num w:numId="64" w16cid:durableId="386606989">
+    <w:abstractNumId w:val="26"/>
+  </w:num>
+  <w:num w:numId="65" w16cid:durableId="1329216150">
+    <w:abstractNumId w:val="26"/>
+  </w:num>
+  <w:num w:numId="66" w16cid:durableId="67460300">
+    <w:abstractNumId w:val="26"/>
+  </w:num>
+  <w:num w:numId="67" w16cid:durableId="656151697">
+    <w:abstractNumId w:val="26"/>
+  </w:num>
+  <w:num w:numId="68" w16cid:durableId="1576548133">
+    <w:abstractNumId w:val="26"/>
+  </w:num>
+  <w:num w:numId="69" w16cid:durableId="440415846">
+    <w:abstractNumId w:val="26"/>
+  </w:num>
+  <w:num w:numId="70" w16cid:durableId="1694457357">
+    <w:abstractNumId w:val="26"/>
+  </w:num>
+  <w:num w:numId="71" w16cid:durableId="707994396">
+    <w:abstractNumId w:val="26"/>
+  </w:num>
+  <w:num w:numId="72" w16cid:durableId="915745741">
+    <w:abstractNumId w:val="26"/>
+  </w:num>
+  <w:num w:numId="73" w16cid:durableId="380902760">
+    <w:abstractNumId w:val="26"/>
+  </w:num>
+  <w:num w:numId="74" w16cid:durableId="1951624059">
+    <w:abstractNumId w:val="26"/>
+  </w:num>
+  <w:num w:numId="75" w16cid:durableId="1512258482">
+    <w:abstractNumId w:val="26"/>
+  </w:num>
+  <w:num w:numId="76" w16cid:durableId="360934214">
+    <w:abstractNumId w:val="26"/>
+  </w:num>
+  <w:num w:numId="77" w16cid:durableId="1846361082">
+    <w:abstractNumId w:val="26"/>
+  </w:num>
+  <w:num w:numId="78" w16cid:durableId="219101145">
+    <w:abstractNumId w:val="26"/>
+  </w:num>
+  <w:num w:numId="79" w16cid:durableId="2108691067">
+    <w:abstractNumId w:val="26"/>
+  </w:num>
+  <w:num w:numId="80" w16cid:durableId="998117552">
+    <w:abstractNumId w:val="26"/>
+  </w:num>
+  <w:num w:numId="81" w16cid:durableId="2089689747">
+    <w:abstractNumId w:val="26"/>
+  </w:num>
+  <w:num w:numId="82" w16cid:durableId="1184055213">
+    <w:abstractNumId w:val="26"/>
+  </w:num>
+  <w:num w:numId="83" w16cid:durableId="1992446249">
+    <w:abstractNumId w:val="26"/>
+  </w:num>
+  <w:num w:numId="84" w16cid:durableId="951740464">
+    <w:abstractNumId w:val="26"/>
+  </w:num>
+  <w:num w:numId="85" w16cid:durableId="468665594">
+    <w:abstractNumId w:val="26"/>
+  </w:num>
+  <w:num w:numId="86" w16cid:durableId="849028473">
+    <w:abstractNumId w:val="57"/>
+  </w:num>
+  <w:num w:numId="87" w16cid:durableId="1301766459">
+    <w:abstractNumId w:val="23"/>
+  </w:num>
+  <w:num w:numId="88" w16cid:durableId="2138597698">
+    <w:abstractNumId w:val="29"/>
+  </w:num>
+  <w:num w:numId="89" w16cid:durableId="1653483643">
+    <w:abstractNumId w:val="61"/>
+  </w:num>
+  <w:num w:numId="90" w16cid:durableId="1047073853">
+    <w:abstractNumId w:val="63"/>
+  </w:num>
+  <w:num w:numId="91" w16cid:durableId="321199278">
+    <w:abstractNumId w:val="16"/>
+  </w:num>
+  <w:num w:numId="92" w16cid:durableId="293297191">
+    <w:abstractNumId w:val="18"/>
+  </w:num>
+  <w:num w:numId="93" w16cid:durableId="761992686">
+    <w:abstractNumId w:val="19"/>
+  </w:num>
+  <w:num w:numId="94" w16cid:durableId="199251227">
     <w:abstractNumId w:val="25"/>
   </w:num>
-  <w:num w:numId="60" w16cid:durableId="1054541248">
-    <w:abstractNumId w:val="25"/>
-  </w:num>
-  <w:num w:numId="61" w16cid:durableId="750468518">
-    <w:abstractNumId w:val="25"/>
-  </w:num>
-  <w:num w:numId="62" w16cid:durableId="1736855647">
-    <w:abstractNumId w:val="25"/>
-  </w:num>
-  <w:num w:numId="63" w16cid:durableId="977876020">
-    <w:abstractNumId w:val="25"/>
-  </w:num>
-  <w:num w:numId="64" w16cid:durableId="386606989">
-    <w:abstractNumId w:val="25"/>
-  </w:num>
-  <w:num w:numId="65" w16cid:durableId="1329216150">
-    <w:abstractNumId w:val="25"/>
-  </w:num>
-  <w:num w:numId="66" w16cid:durableId="67460300">
-    <w:abstractNumId w:val="25"/>
-  </w:num>
-  <w:num w:numId="67" w16cid:durableId="656151697">
-    <w:abstractNumId w:val="25"/>
-  </w:num>
-  <w:num w:numId="68" w16cid:durableId="1576548133">
-    <w:abstractNumId w:val="25"/>
-  </w:num>
-  <w:num w:numId="69" w16cid:durableId="440415846">
-    <w:abstractNumId w:val="25"/>
-  </w:num>
-  <w:num w:numId="70" w16cid:durableId="1694457357">
-    <w:abstractNumId w:val="25"/>
-  </w:num>
-  <w:num w:numId="71" w16cid:durableId="707994396">
-    <w:abstractNumId w:val="25"/>
-  </w:num>
-  <w:num w:numId="72" w16cid:durableId="915745741">
-    <w:abstractNumId w:val="25"/>
-  </w:num>
-  <w:num w:numId="73" w16cid:durableId="380902760">
-    <w:abstractNumId w:val="25"/>
-  </w:num>
-  <w:num w:numId="74" w16cid:durableId="1951624059">
-    <w:abstractNumId w:val="25"/>
-  </w:num>
-  <w:num w:numId="75" w16cid:durableId="1512258482">
-    <w:abstractNumId w:val="25"/>
-  </w:num>
-  <w:num w:numId="76" w16cid:durableId="360934214">
-    <w:abstractNumId w:val="25"/>
-  </w:num>
-  <w:num w:numId="77" w16cid:durableId="1846361082">
-    <w:abstractNumId w:val="25"/>
-  </w:num>
-  <w:num w:numId="78" w16cid:durableId="219101145">
-    <w:abstractNumId w:val="25"/>
-  </w:num>
-  <w:num w:numId="79" w16cid:durableId="2108691067">
-    <w:abstractNumId w:val="25"/>
-  </w:num>
-  <w:num w:numId="80" w16cid:durableId="998117552">
-    <w:abstractNumId w:val="25"/>
-  </w:num>
-  <w:num w:numId="81" w16cid:durableId="2089689747">
-    <w:abstractNumId w:val="25"/>
-  </w:num>
-  <w:num w:numId="82" w16cid:durableId="1184055213">
-    <w:abstractNumId w:val="25"/>
-  </w:num>
-  <w:num w:numId="83" w16cid:durableId="1992446249">
-    <w:abstractNumId w:val="25"/>
-  </w:num>
-  <w:num w:numId="84" w16cid:durableId="951740464">
-    <w:abstractNumId w:val="25"/>
-  </w:num>
-  <w:num w:numId="85" w16cid:durableId="468665594">
-    <w:abstractNumId w:val="25"/>
-  </w:num>
-  <w:num w:numId="86" w16cid:durableId="849028473">
-    <w:abstractNumId w:val="56"/>
-  </w:num>
-  <w:num w:numId="87" w16cid:durableId="1301766459">
-    <w:abstractNumId w:val="22"/>
-  </w:num>
-  <w:num w:numId="88" w16cid:durableId="2138597698">
-    <w:abstractNumId w:val="28"/>
-  </w:num>
-  <w:num w:numId="89" w16cid:durableId="1653483643">
-    <w:abstractNumId w:val="60"/>
-  </w:num>
-  <w:num w:numId="90" w16cid:durableId="1047073853">
-    <w:abstractNumId w:val="62"/>
-  </w:num>
-  <w:num w:numId="91" w16cid:durableId="321199278">
-    <w:abstractNumId w:val="15"/>
-  </w:num>
-  <w:num w:numId="92" w16cid:durableId="293297191">
-    <w:abstractNumId w:val="17"/>
-  </w:num>
-  <w:num w:numId="93" w16cid:durableId="761992686">
-    <w:abstractNumId w:val="18"/>
-  </w:num>
-  <w:num w:numId="94" w16cid:durableId="199251227">
-    <w:abstractNumId w:val="24"/>
+  <w:num w:numId="95" w16cid:durableId="1108770325">
+    <w:abstractNumId w:val="13"/>
   </w:num>
 </w:numbering>
 </file>

</xml_diff>

<commit_message>
Related Work Formatted - List Of Figures Added
</commit_message>
<xml_diff>
--- a/CS_SDP_InProgress.docx
+++ b/CS_SDP_InProgress.docx
@@ -227,7 +227,7 @@
                 </mc:Choice>
                 <mc:Fallback>
                   <w:pict>
-                    <v:rect w14:anchorId="49BA62C3" id="Text Box 1" o:spid="_x0000_s1026" style="position:absolute;margin-left:3.8pt;margin-top:26.9pt;width:311.3pt;height:70.8pt;z-index:7;visibility:visible;mso-wrap-style:square;mso-wrap-distance-left:.2pt;mso-wrap-distance-top:0;mso-wrap-distance-right:0;mso-wrap-distance-bottom:.35pt;mso-position-horizontal:absolute;mso-position-horizontal-relative:text;mso-position-vertical:absolute;mso-position-vertical-relative:page;v-text-anchor:top" o:gfxdata="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" filled="f" stroked="f" strokeweight="0">
+                    <v:rect w14:anchorId="49BA62C3" id="Text Box 1" o:spid="_x0000_s1026" style="position:absolute;margin-left:3.8pt;margin-top:26.9pt;width:311.3pt;height:70.8pt;z-index:7;visibility:visible;mso-wrap-style:square;mso-wrap-distance-left:.2pt;mso-wrap-distance-top:0;mso-wrap-distance-right:0;mso-wrap-distance-bottom:.35pt;mso-position-horizontal:absolute;mso-position-horizontal-relative:text;mso-position-vertical:absolute;mso-position-vertical-relative:page;v-text-anchor:top" o:gfxdata="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" filled="f" stroked="f" strokeweight="0">
                       <v:textbox style="mso-fit-shape-to-text:t" inset="0">
                         <w:txbxContent>
                           <w:p>
@@ -2662,19 +2662,7 @@
               <w:rPr>
                 <w:rStyle w:val="IndexLink"/>
               </w:rPr>
-              <w:t>Proje</w:t>
-            </w:r>
-            <w:r>
-              <w:rPr>
-                <w:rStyle w:val="IndexLink"/>
-              </w:rPr>
-              <w:t>c</w:t>
-            </w:r>
-            <w:r>
-              <w:rPr>
-                <w:rStyle w:val="IndexLink"/>
-              </w:rPr>
-              <w:t>t Plan</w:t>
+              <w:t>Project Plan</w:t>
             </w:r>
             <w:r>
               <w:rPr>
@@ -4477,8 +4465,701 @@
       <w:bookmarkEnd w:id="5"/>
     </w:p>
     <w:p>
-      <w:r>
-        <w:t>Figure Y1.  Password Manager architecture………………………………………………………………………………………7</w:t>
+      <w:pPr>
+        <w:pStyle w:val="TableofFigures"/>
+        <w:tabs>
+          <w:tab w:val="right" w:leader="dot" w:pos="9016"/>
+        </w:tabs>
+        <w:rPr>
+          <w:rStyle w:val="IndexLink"/>
+        </w:rPr>
+      </w:pPr>
+      <w:r>
+        <w:rPr>
+          <w:rStyle w:val="IndexLink"/>
+        </w:rPr>
+        <w:t>Figure Y1.  Password Manager architecture………………………………………………………………………</w:t>
+      </w:r>
+      <w:r>
+        <w:rPr>
+          <w:rStyle w:val="IndexLink"/>
+        </w:rPr>
+        <w:t>.</w:t>
+      </w:r>
+      <w:r>
+        <w:rPr>
+          <w:rStyle w:val="IndexLink"/>
+        </w:rPr>
+        <w:t>……………</w:t>
+      </w:r>
+      <w:r>
+        <w:rPr>
+          <w:rStyle w:val="IndexLink"/>
+        </w:rPr>
+        <w:t>10</w:t>
+      </w:r>
+    </w:p>
+    <w:p>
+      <w:pPr>
+        <w:pStyle w:val="TableofFigures"/>
+        <w:tabs>
+          <w:tab w:val="right" w:leader="dot" w:pos="9016"/>
+        </w:tabs>
+        <w:rPr>
+          <w:rStyle w:val="IndexLink"/>
+        </w:rPr>
+      </w:pPr>
+      <w:r>
+        <w:rPr>
+          <w:rStyle w:val="IndexLink"/>
+        </w:rPr>
+        <w:t xml:space="preserve">Figure </w:t>
+      </w:r>
+      <w:r>
+        <w:rPr>
+          <w:rStyle w:val="IndexLink"/>
+        </w:rPr>
+        <w:t>E</w:t>
+      </w:r>
+      <w:r>
+        <w:rPr>
+          <w:rStyle w:val="IndexLink"/>
+        </w:rPr>
+        <w:t>1</w:t>
+      </w:r>
+      <w:r>
+        <w:rPr>
+          <w:rStyle w:val="IndexLink"/>
+        </w:rPr>
+        <w:t>.</w:t>
+      </w:r>
+      <w:r>
+        <w:rPr>
+          <w:rStyle w:val="IndexLink"/>
+        </w:rPr>
+        <w:t xml:space="preserve"> Nord Pass UI and Desktop Application…………………………………………………………</w:t>
+      </w:r>
+      <w:r>
+        <w:rPr>
+          <w:rStyle w:val="IndexLink"/>
+        </w:rPr>
+        <w:t>.</w:t>
+      </w:r>
+      <w:r>
+        <w:rPr>
+          <w:rStyle w:val="IndexLink"/>
+        </w:rPr>
+        <w:t>…………………1</w:t>
+      </w:r>
+      <w:r>
+        <w:rPr>
+          <w:rStyle w:val="IndexLink"/>
+        </w:rPr>
+        <w:t>6</w:t>
+      </w:r>
+    </w:p>
+    <w:p>
+      <w:pPr>
+        <w:pStyle w:val="TableofFigures"/>
+        <w:tabs>
+          <w:tab w:val="right" w:leader="dot" w:pos="9016"/>
+        </w:tabs>
+        <w:rPr>
+          <w:rStyle w:val="IndexLink"/>
+        </w:rPr>
+      </w:pPr>
+      <w:r>
+        <w:rPr>
+          <w:rStyle w:val="IndexLink"/>
+        </w:rPr>
+        <w:t xml:space="preserve">Figure </w:t>
+      </w:r>
+      <w:r>
+        <w:rPr>
+          <w:rStyle w:val="IndexLink"/>
+        </w:rPr>
+        <w:t>E</w:t>
+      </w:r>
+      <w:r>
+        <w:rPr>
+          <w:rStyle w:val="IndexLink"/>
+        </w:rPr>
+        <w:t>2</w:t>
+      </w:r>
+      <w:r>
+        <w:rPr>
+          <w:rStyle w:val="IndexLink"/>
+        </w:rPr>
+        <w:t xml:space="preserve">. </w:t>
+      </w:r>
+      <w:r>
+        <w:rPr>
+          <w:rStyle w:val="IndexLink"/>
+        </w:rPr>
+        <w:t>Bit Warden UI and Desktop Application</w:t>
+      </w:r>
+      <w:r>
+        <w:rPr>
+          <w:rStyle w:val="IndexLink"/>
+        </w:rPr>
+        <w:t>……………………………………………………………</w:t>
+      </w:r>
+      <w:r>
+        <w:rPr>
+          <w:rStyle w:val="IndexLink"/>
+        </w:rPr>
+        <w:t>....</w:t>
+      </w:r>
+      <w:r>
+        <w:rPr>
+          <w:rStyle w:val="IndexLink"/>
+        </w:rPr>
+        <w:t>…………1</w:t>
+      </w:r>
+      <w:r>
+        <w:rPr>
+          <w:rStyle w:val="IndexLink"/>
+        </w:rPr>
+        <w:t>7</w:t>
+      </w:r>
+    </w:p>
+    <w:p>
+      <w:pPr>
+        <w:pStyle w:val="TableofFigures"/>
+        <w:tabs>
+          <w:tab w:val="right" w:leader="dot" w:pos="9016"/>
+        </w:tabs>
+        <w:rPr>
+          <w:rStyle w:val="IndexLink"/>
+        </w:rPr>
+      </w:pPr>
+      <w:r>
+        <w:rPr>
+          <w:rStyle w:val="IndexLink"/>
+        </w:rPr>
+        <w:t xml:space="preserve">Figure </w:t>
+      </w:r>
+      <w:r>
+        <w:rPr>
+          <w:rStyle w:val="IndexLink"/>
+        </w:rPr>
+        <w:t>E</w:t>
+      </w:r>
+      <w:r>
+        <w:rPr>
+          <w:rStyle w:val="IndexLink"/>
+        </w:rPr>
+        <w:t>3</w:t>
+      </w:r>
+      <w:r>
+        <w:rPr>
+          <w:rStyle w:val="IndexLink"/>
+        </w:rPr>
+        <w:t xml:space="preserve">. </w:t>
+      </w:r>
+      <w:r>
+        <w:rPr>
+          <w:rStyle w:val="IndexLink"/>
+        </w:rPr>
+        <w:t>Dash Lane UI and *Old* Desktop Application</w:t>
+      </w:r>
+      <w:r>
+        <w:rPr>
+          <w:rStyle w:val="IndexLink"/>
+        </w:rPr>
+        <w:t>………………………………………………</w:t>
+      </w:r>
+      <w:r>
+        <w:rPr>
+          <w:rStyle w:val="IndexLink"/>
+        </w:rPr>
+        <w:t>...</w:t>
+      </w:r>
+      <w:r>
+        <w:rPr>
+          <w:rStyle w:val="IndexLink"/>
+        </w:rPr>
+        <w:t>…</w:t>
+      </w:r>
+      <w:r>
+        <w:rPr>
+          <w:rStyle w:val="IndexLink"/>
+        </w:rPr>
+        <w:t>....</w:t>
+      </w:r>
+      <w:r>
+        <w:rPr>
+          <w:rStyle w:val="IndexLink"/>
+        </w:rPr>
+        <w:t>…………1</w:t>
+      </w:r>
+      <w:r>
+        <w:rPr>
+          <w:rStyle w:val="IndexLink"/>
+        </w:rPr>
+        <w:t>7</w:t>
+      </w:r>
+    </w:p>
+    <w:p>
+      <w:pPr>
+        <w:pStyle w:val="TableofFigures"/>
+        <w:tabs>
+          <w:tab w:val="right" w:leader="dot" w:pos="9016"/>
+        </w:tabs>
+        <w:rPr>
+          <w:rStyle w:val="IndexLink"/>
+        </w:rPr>
+      </w:pPr>
+      <w:r>
+        <w:rPr>
+          <w:rStyle w:val="IndexLink"/>
+        </w:rPr>
+        <w:t xml:space="preserve">Figure </w:t>
+      </w:r>
+      <w:r>
+        <w:rPr>
+          <w:rStyle w:val="IndexLink"/>
+        </w:rPr>
+        <w:t>E</w:t>
+      </w:r>
+      <w:r>
+        <w:rPr>
+          <w:rStyle w:val="IndexLink"/>
+        </w:rPr>
+        <w:t>4</w:t>
+      </w:r>
+      <w:r>
+        <w:rPr>
+          <w:rStyle w:val="IndexLink"/>
+        </w:rPr>
+        <w:t xml:space="preserve">. </w:t>
+      </w:r>
+      <w:r>
+        <w:rPr>
+          <w:rStyle w:val="IndexLink"/>
+        </w:rPr>
+        <w:t>Zoho Vault UI and Desktop Application</w:t>
+      </w:r>
+      <w:r>
+        <w:rPr>
+          <w:rStyle w:val="IndexLink"/>
+        </w:rPr>
+        <w:t>…………………………………</w:t>
+      </w:r>
+      <w:r>
+        <w:rPr>
+          <w:rStyle w:val="IndexLink"/>
+        </w:rPr>
+        <w:t>.........</w:t>
+      </w:r>
+      <w:r>
+        <w:rPr>
+          <w:rStyle w:val="IndexLink"/>
+        </w:rPr>
+        <w:t>…………………</w:t>
+      </w:r>
+      <w:r>
+        <w:rPr>
+          <w:rStyle w:val="IndexLink"/>
+        </w:rPr>
+        <w:t>....</w:t>
+      </w:r>
+      <w:r>
+        <w:rPr>
+          <w:rStyle w:val="IndexLink"/>
+        </w:rPr>
+        <w:t>…………1</w:t>
+      </w:r>
+      <w:r>
+        <w:rPr>
+          <w:rStyle w:val="IndexLink"/>
+        </w:rPr>
+        <w:t>8</w:t>
+      </w:r>
+    </w:p>
+    <w:p>
+      <w:pPr>
+        <w:pStyle w:val="TableofFigures"/>
+        <w:tabs>
+          <w:tab w:val="right" w:leader="dot" w:pos="9016"/>
+        </w:tabs>
+        <w:rPr>
+          <w:rStyle w:val="IndexLink"/>
+        </w:rPr>
+      </w:pPr>
+      <w:r>
+        <w:rPr>
+          <w:rStyle w:val="IndexLink"/>
+        </w:rPr>
+        <w:t xml:space="preserve">Figure </w:t>
+      </w:r>
+      <w:r>
+        <w:rPr>
+          <w:rStyle w:val="IndexLink"/>
+        </w:rPr>
+        <w:t>E</w:t>
+      </w:r>
+      <w:r>
+        <w:rPr>
+          <w:rStyle w:val="IndexLink"/>
+        </w:rPr>
+        <w:t>5</w:t>
+      </w:r>
+      <w:r>
+        <w:rPr>
+          <w:rStyle w:val="IndexLink"/>
+        </w:rPr>
+        <w:t xml:space="preserve">. </w:t>
+      </w:r>
+      <w:r>
+        <w:rPr>
+          <w:rStyle w:val="IndexLink"/>
+        </w:rPr>
+        <w:t>1Password UI and Desktop Application</w:t>
+      </w:r>
+      <w:r>
+        <w:rPr>
+          <w:rStyle w:val="IndexLink"/>
+        </w:rPr>
+        <w:t>……………………………………………</w:t>
+      </w:r>
+      <w:r>
+        <w:rPr>
+          <w:rStyle w:val="IndexLink"/>
+        </w:rPr>
+        <w:t>.........</w:t>
+      </w:r>
+      <w:r>
+        <w:rPr>
+          <w:rStyle w:val="IndexLink"/>
+        </w:rPr>
+        <w:t>………</w:t>
+      </w:r>
+      <w:r>
+        <w:rPr>
+          <w:rStyle w:val="IndexLink"/>
+        </w:rPr>
+        <w:t>....</w:t>
+      </w:r>
+      <w:r>
+        <w:rPr>
+          <w:rStyle w:val="IndexLink"/>
+        </w:rPr>
+        <w:t>…………1</w:t>
+      </w:r>
+      <w:r>
+        <w:rPr>
+          <w:rStyle w:val="IndexLink"/>
+        </w:rPr>
+        <w:t>9</w:t>
+      </w:r>
+    </w:p>
+    <w:p>
+      <w:pPr>
+        <w:pStyle w:val="TableofFigures"/>
+        <w:tabs>
+          <w:tab w:val="right" w:leader="dot" w:pos="9016"/>
+        </w:tabs>
+        <w:rPr>
+          <w:rStyle w:val="IndexLink"/>
+        </w:rPr>
+      </w:pPr>
+      <w:r>
+        <w:rPr>
+          <w:rStyle w:val="IndexLink"/>
+        </w:rPr>
+        <w:t xml:space="preserve">Figure </w:t>
+      </w:r>
+      <w:r>
+        <w:rPr>
+          <w:rStyle w:val="IndexLink"/>
+        </w:rPr>
+        <w:t>E</w:t>
+      </w:r>
+      <w:r>
+        <w:rPr>
+          <w:rStyle w:val="IndexLink"/>
+        </w:rPr>
+        <w:t>6</w:t>
+      </w:r>
+      <w:r>
+        <w:rPr>
+          <w:rStyle w:val="IndexLink"/>
+        </w:rPr>
+        <w:t xml:space="preserve">. </w:t>
+      </w:r>
+      <w:r>
+        <w:rPr>
+          <w:rStyle w:val="IndexLink"/>
+        </w:rPr>
+        <w:t>Keeper UI and Desktop Application</w:t>
+      </w:r>
+      <w:r>
+        <w:rPr>
+          <w:rStyle w:val="IndexLink"/>
+        </w:rPr>
+        <w:t>……………………………………………………</w:t>
+      </w:r>
+      <w:r>
+        <w:rPr>
+          <w:rStyle w:val="IndexLink"/>
+        </w:rPr>
+        <w:t>..</w:t>
+      </w:r>
+      <w:r>
+        <w:rPr>
+          <w:rStyle w:val="IndexLink"/>
+        </w:rPr>
+        <w:t>...............</w:t>
+      </w:r>
+      <w:r>
+        <w:rPr>
+          <w:rStyle w:val="IndexLink"/>
+        </w:rPr>
+        <w:t>..</w:t>
+      </w:r>
+      <w:r>
+        <w:rPr>
+          <w:rStyle w:val="IndexLink"/>
+        </w:rPr>
+        <w:t>…………</w:t>
+      </w:r>
+      <w:r>
+        <w:rPr>
+          <w:rStyle w:val="IndexLink"/>
+        </w:rPr>
+        <w:t>20</w:t>
+      </w:r>
+    </w:p>
+    <w:p>
+      <w:pPr>
+        <w:pStyle w:val="TableofFigures"/>
+        <w:tabs>
+          <w:tab w:val="right" w:leader="dot" w:pos="9016"/>
+        </w:tabs>
+        <w:rPr>
+          <w:rStyle w:val="IndexLink"/>
+        </w:rPr>
+      </w:pPr>
+      <w:r>
+        <w:rPr>
+          <w:rStyle w:val="IndexLink"/>
+        </w:rPr>
+        <w:t xml:space="preserve">Figure </w:t>
+      </w:r>
+      <w:r>
+        <w:rPr>
+          <w:rStyle w:val="IndexLink"/>
+        </w:rPr>
+        <w:t>E</w:t>
+      </w:r>
+      <w:r>
+        <w:rPr>
+          <w:rStyle w:val="IndexLink"/>
+        </w:rPr>
+        <w:t>7</w:t>
+      </w:r>
+      <w:r>
+        <w:rPr>
+          <w:rStyle w:val="IndexLink"/>
+        </w:rPr>
+        <w:t xml:space="preserve">. </w:t>
+      </w:r>
+      <w:r>
+        <w:rPr>
+          <w:rStyle w:val="IndexLink"/>
+        </w:rPr>
+        <w:t>LogMeOnce UI and Desktop Application</w:t>
+      </w:r>
+      <w:r>
+        <w:rPr>
+          <w:rStyle w:val="IndexLink"/>
+        </w:rPr>
+        <w:t>……………………………………………</w:t>
+      </w:r>
+      <w:r>
+        <w:rPr>
+          <w:rStyle w:val="IndexLink"/>
+        </w:rPr>
+        <w:t>........</w:t>
+      </w:r>
+      <w:r>
+        <w:rPr>
+          <w:rStyle w:val="IndexLink"/>
+        </w:rPr>
+        <w:t>………</w:t>
+      </w:r>
+      <w:r>
+        <w:rPr>
+          <w:rStyle w:val="IndexLink"/>
+        </w:rPr>
+        <w:t>....</w:t>
+      </w:r>
+      <w:r>
+        <w:rPr>
+          <w:rStyle w:val="IndexLink"/>
+        </w:rPr>
+        <w:t>…………</w:t>
+      </w:r>
+      <w:r>
+        <w:rPr>
+          <w:rStyle w:val="IndexLink"/>
+        </w:rPr>
+        <w:t>20</w:t>
+      </w:r>
+    </w:p>
+    <w:p>
+      <w:pPr>
+        <w:pStyle w:val="TableofFigures"/>
+        <w:tabs>
+          <w:tab w:val="right" w:leader="dot" w:pos="9016"/>
+        </w:tabs>
+        <w:rPr>
+          <w:rStyle w:val="IndexLink"/>
+        </w:rPr>
+      </w:pPr>
+      <w:r>
+        <w:rPr>
+          <w:rStyle w:val="IndexLink"/>
+        </w:rPr>
+        <w:t xml:space="preserve">Figure </w:t>
+      </w:r>
+      <w:r>
+        <w:rPr>
+          <w:rStyle w:val="IndexLink"/>
+        </w:rPr>
+        <w:t>E</w:t>
+      </w:r>
+      <w:r>
+        <w:rPr>
+          <w:rStyle w:val="IndexLink"/>
+        </w:rPr>
+        <w:t>8</w:t>
+      </w:r>
+      <w:r>
+        <w:rPr>
+          <w:rStyle w:val="IndexLink"/>
+        </w:rPr>
+        <w:t xml:space="preserve">. </w:t>
+      </w:r>
+      <w:r>
+        <w:rPr>
+          <w:rStyle w:val="IndexLink"/>
+        </w:rPr>
+        <w:t>Password Boss UI and Desktop Application</w:t>
+      </w:r>
+      <w:r>
+        <w:rPr>
+          <w:rStyle w:val="IndexLink"/>
+        </w:rPr>
+        <w:t>……………………………………</w:t>
+      </w:r>
+      <w:r>
+        <w:rPr>
+          <w:rStyle w:val="IndexLink"/>
+        </w:rPr>
+        <w:t>...</w:t>
+      </w:r>
+      <w:r>
+        <w:rPr>
+          <w:rStyle w:val="IndexLink"/>
+        </w:rPr>
+        <w:t>………………</w:t>
+      </w:r>
+      <w:r>
+        <w:rPr>
+          <w:rStyle w:val="IndexLink"/>
+        </w:rPr>
+        <w:t>....</w:t>
+      </w:r>
+      <w:r>
+        <w:rPr>
+          <w:rStyle w:val="IndexLink"/>
+        </w:rPr>
+        <w:t>…………</w:t>
+      </w:r>
+      <w:r>
+        <w:rPr>
+          <w:rStyle w:val="IndexLink"/>
+        </w:rPr>
+        <w:t>21</w:t>
+      </w:r>
+    </w:p>
+    <w:p>
+      <w:pPr>
+        <w:pStyle w:val="TableofFigures"/>
+        <w:tabs>
+          <w:tab w:val="right" w:leader="dot" w:pos="9016"/>
+        </w:tabs>
+        <w:rPr>
+          <w:rStyle w:val="IndexLink"/>
+        </w:rPr>
+      </w:pPr>
+      <w:r>
+        <w:rPr>
+          <w:rStyle w:val="IndexLink"/>
+        </w:rPr>
+        <w:t xml:space="preserve">Figure </w:t>
+      </w:r>
+      <w:r>
+        <w:rPr>
+          <w:rStyle w:val="IndexLink"/>
+        </w:rPr>
+        <w:t>E</w:t>
+      </w:r>
+      <w:r>
+        <w:rPr>
+          <w:rStyle w:val="IndexLink"/>
+        </w:rPr>
+        <w:t>9</w:t>
+      </w:r>
+      <w:r>
+        <w:rPr>
+          <w:rStyle w:val="IndexLink"/>
+        </w:rPr>
+        <w:t xml:space="preserve">. </w:t>
+      </w:r>
+      <w:r>
+        <w:rPr>
+          <w:rStyle w:val="IndexLink"/>
+        </w:rPr>
+        <w:t>RoboForm UI and Desktop Application</w:t>
+      </w:r>
+      <w:r>
+        <w:rPr>
+          <w:rStyle w:val="IndexLink"/>
+        </w:rPr>
+        <w:t>…………………………………………………</w:t>
+      </w:r>
+      <w:r>
+        <w:rPr>
+          <w:rStyle w:val="IndexLink"/>
+        </w:rPr>
+        <w:t>..........</w:t>
+      </w:r>
+      <w:r>
+        <w:rPr>
+          <w:rStyle w:val="IndexLink"/>
+        </w:rPr>
+        <w:t>…</w:t>
+      </w:r>
+      <w:r>
+        <w:rPr>
+          <w:rStyle w:val="IndexLink"/>
+        </w:rPr>
+        <w:t>....</w:t>
+      </w:r>
+      <w:r>
+        <w:rPr>
+          <w:rStyle w:val="IndexLink"/>
+        </w:rPr>
+        <w:t>…………</w:t>
+      </w:r>
+      <w:r>
+        <w:rPr>
+          <w:rStyle w:val="IndexLink"/>
+        </w:rPr>
+        <w:t>22</w:t>
       </w:r>
     </w:p>
     <w:p>
@@ -4541,7 +5222,18 @@
             <w:rStyle w:val="IndexLink"/>
           </w:rPr>
           <w:tab/>
-          <w:t>13</w:t>
+        </w:r>
+        <w:r>
+          <w:rPr>
+            <w:rStyle w:val="IndexLink"/>
+          </w:rPr>
+          <w:t>.</w:t>
+        </w:r>
+        <w:r>
+          <w:rPr>
+            <w:rStyle w:val="IndexLink"/>
+          </w:rPr>
+          <w:t>26</w:t>
         </w:r>
         <w:r>
           <w:rPr>
@@ -5003,10 +5695,12 @@
     </w:p>
     <w:p>
       <w:pPr>
-        <w:rPr>
-          <w:rFonts w:eastAsiaTheme="majorEastAsia" w:cstheme="minorHAnsi"/>
-          <w:b/>
-          <w:bCs/>
+        <w:pStyle w:val="TableofFigures"/>
+        <w:tabs>
+          <w:tab w:val="right" w:leader="dot" w:pos="9016"/>
+        </w:tabs>
+        <w:rPr>
+          <w:rStyle w:val="IndexLink"/>
         </w:rPr>
         <w:sectPr>
           <w:footerReference w:type="default" r:id="rId13"/>
@@ -5018,6 +5712,18 @@
           <w:docGrid w:linePitch="360" w:charSpace="4096"/>
         </w:sectPr>
       </w:pPr>
+      <w:r>
+        <w:rPr>
+          <w:rStyle w:val="IndexLink"/>
+        </w:rPr>
+        <w:t>Table E1: Key similarities and differences between out project and the related work</w:t>
+      </w:r>
+      <w:r>
+        <w:rPr>
+          <w:rStyle w:val="IndexLink"/>
+        </w:rPr>
+        <w:t>........................24</w:t>
+      </w:r>
     </w:p>
     <w:p>
       <w:pPr>
@@ -5150,6 +5856,7 @@
       <w:pPr>
         <w:spacing w:after="160" w:line="259" w:lineRule="auto"/>
         <w:ind w:firstLine="720"/>
+        <w:jc w:val="center"/>
         <w:rPr>
           <w:rFonts w:ascii="Calibri" w:eastAsia="Calibri" w:hAnsi="Calibri" w:cs="Calibri"/>
           <w:color w:val="000000" w:themeColor="text1"/>
@@ -5163,17 +5870,17 @@
         </w:rPr>
         <w:lastRenderedPageBreak/>
         <w:drawing>
-          <wp:anchor distT="0" distB="0" distL="114300" distR="114300" simplePos="0" relativeHeight="16" behindDoc="0" locked="0" layoutInCell="0" allowOverlap="1" wp14:anchorId="56B4DF63" wp14:editId="73EAB92C">
+          <wp:anchor distT="0" distB="0" distL="114300" distR="114300" simplePos="0" relativeHeight="16" behindDoc="0" locked="0" layoutInCell="0" allowOverlap="1" wp14:anchorId="56B4DF63" wp14:editId="70A44104">
             <wp:simplePos x="0" y="0"/>
             <wp:positionH relativeFrom="margin">
-              <wp:align>center</wp:align>
+              <wp:posOffset>736600</wp:posOffset>
             </wp:positionH>
             <wp:positionV relativeFrom="paragraph">
-              <wp:posOffset>635</wp:posOffset>
+              <wp:posOffset>0</wp:posOffset>
             </wp:positionV>
-            <wp:extent cx="4448175" cy="2223770"/>
-            <wp:effectExtent l="0" t="0" r="0" b="0"/>
-            <wp:wrapSquare wrapText="bothSides"/>
+            <wp:extent cx="4844415" cy="2223770"/>
+            <wp:effectExtent l="0" t="0" r="0" b="5080"/>
+            <wp:wrapTopAndBottom/>
             <wp:docPr id="4" name="Picture 863664187"/>
             <wp:cNvGraphicFramePr>
               <a:graphicFrameLocks xmlns:a="http://schemas.openxmlformats.org/drawingml/2006/main" noChangeAspect="1"/>
@@ -5196,7 +5903,7 @@
                   <pic:spPr bwMode="auto">
                     <a:xfrm>
                       <a:off x="0" y="0"/>
-                      <a:ext cx="4448175" cy="2223770"/>
+                      <a:ext cx="4844415" cy="2223770"/>
                     </a:xfrm>
                     <a:prstGeom prst="rect">
                       <a:avLst/>
@@ -5205,19 +5912,12 @@
                 </pic:pic>
               </a:graphicData>
             </a:graphic>
+            <wp14:sizeRelH relativeFrom="margin">
+              <wp14:pctWidth>0</wp14:pctWidth>
+            </wp14:sizeRelH>
           </wp:anchor>
         </w:drawing>
       </w:r>
-    </w:p>
-    <w:p>
-      <w:pPr>
-        <w:ind w:left="2160"/>
-        <w:rPr>
-          <w:b/>
-          <w:bCs/>
-          <w:color w:val="0070C0"/>
-        </w:rPr>
-      </w:pPr>
       <w:r>
         <w:rPr>
           <w:b/>
@@ -7401,6 +8101,9 @@
       </w:r>
     </w:p>
     <w:p>
+      <w:pPr>
+        <w:ind w:firstLine="720"/>
+      </w:pPr>
       <w:r>
         <w:t xml:space="preserve">Our </w:t>
       </w:r>
@@ -7927,13 +8630,12 @@
     </w:p>
     <w:p>
       <w:pPr>
+        <w:spacing w:after="160" w:line="259" w:lineRule="auto"/>
         <w:rPr>
           <w:rFonts w:eastAsia="Calibri" w:cs="Calibri"/>
           <w:b/>
           <w:bCs/>
           <w:color w:val="002060"/>
-          <w:sz w:val="24"/>
-          <w:szCs w:val="24"/>
         </w:rPr>
       </w:pPr>
       <w:r>
@@ -7942,8 +8644,6 @@
           <w:b/>
           <w:bCs/>
           <w:color w:val="002060"/>
-          <w:sz w:val="24"/>
-          <w:szCs w:val="24"/>
         </w:rPr>
         <w:t xml:space="preserve">Password Management </w:t>
       </w:r>
@@ -7953,23 +8653,25 @@
           <w:b/>
           <w:bCs/>
           <w:color w:val="002060"/>
+        </w:rPr>
+        <w:t>Applications</w:t>
+      </w:r>
+    </w:p>
+    <w:p>
+      <w:pPr>
+        <w:rPr>
+          <w:rFonts w:eastAsia="Calibri" w:cs="Calibri"/>
+          <w:color w:val="002060"/>
           <w:sz w:val="24"/>
           <w:szCs w:val="24"/>
         </w:rPr>
-        <w:t>Applications</w:t>
-      </w:r>
-    </w:p>
-    <w:p>
-      <w:pPr>
-        <w:rPr>
-          <w:b/>
-          <w:bCs/>
-        </w:rPr>
-      </w:pPr>
-      <w:r>
-        <w:rPr>
-          <w:b/>
-          <w:bCs/>
+      </w:pPr>
+      <w:r>
+        <w:rPr>
+          <w:rFonts w:eastAsia="Calibri" w:cs="Calibri"/>
+          <w:color w:val="002060"/>
+          <w:sz w:val="24"/>
+          <w:szCs w:val="24"/>
         </w:rPr>
         <w:t>1- Nord Pass</w:t>
       </w:r>
@@ -8003,12 +8705,24 @@
       </w:r>
     </w:p>
     <w:p>
-      <w:r>
-        <w:rPr>
-          <w:noProof/>
+      <w:pPr>
+        <w:spacing w:after="160" w:line="259" w:lineRule="auto"/>
+        <w:jc w:val="center"/>
+        <w:rPr>
+          <w:b/>
+          <w:bCs/>
+          <w:color w:val="0070C0"/>
+        </w:rPr>
+      </w:pPr>
+      <w:bookmarkStart w:id="270" w:name="NordPassPic"/>
+      <w:r>
+        <w:rPr>
+          <w:b/>
+          <w:bCs/>
+          <w:color w:val="0070C0"/>
         </w:rPr>
         <w:drawing>
-          <wp:anchor distT="0" distB="0" distL="114300" distR="114300" simplePos="0" relativeHeight="14" behindDoc="0" locked="0" layoutInCell="0" allowOverlap="1" wp14:anchorId="0ECEAF85" wp14:editId="2A302F66">
+          <wp:anchor distT="0" distB="0" distL="114300" distR="114300" simplePos="0" relativeHeight="14" behindDoc="0" locked="0" layoutInCell="0" allowOverlap="1" wp14:anchorId="0ECEAF85" wp14:editId="615D802C">
             <wp:simplePos x="0" y="0"/>
             <wp:positionH relativeFrom="margin">
               <wp:align>center</wp:align>
@@ -8017,16 +8731,8 @@
               <wp:posOffset>7620</wp:posOffset>
             </wp:positionV>
             <wp:extent cx="4778375" cy="3154680"/>
-            <wp:effectExtent l="0" t="0" r="0" b="0"/>
-            <wp:wrapTight wrapText="bothSides">
-              <wp:wrapPolygon edited="0">
-                <wp:start x="-2" y="0"/>
-                <wp:lineTo x="-2" y="21520"/>
-                <wp:lineTo x="21526" y="21520"/>
-                <wp:lineTo x="21526" y="0"/>
-                <wp:lineTo x="-2" y="0"/>
-              </wp:wrapPolygon>
-            </wp:wrapTight>
+            <wp:effectExtent l="0" t="0" r="3175" b="7620"/>
+            <wp:wrapTopAndBottom/>
             <wp:docPr id="5" name="Picture 1" descr="A screenshot of a phone login screen&#10;&#10;Description automatically generated"/>
             <wp:cNvGraphicFramePr>
               <a:graphicFrameLocks xmlns:a="http://schemas.openxmlformats.org/drawingml/2006/main" noChangeAspect="1"/>
@@ -8061,36 +8767,63 @@
           </wp:anchor>
         </w:drawing>
       </w:r>
-    </w:p>
-    <w:p>
-      <w:pPr>
-        <w:jc w:val="center"/>
+      <w:r>
         <w:rPr>
           <w:b/>
           <w:bCs/>
           <w:color w:val="0070C0"/>
         </w:rPr>
-      </w:pPr>
+        <w:t xml:space="preserve">Figure </w:t>
+      </w:r>
       <w:r>
         <w:rPr>
           <w:b/>
           <w:bCs/>
           <w:color w:val="0070C0"/>
         </w:rPr>
-        <w:t>Figure 1: Nord Pass UI and Desktop Application</w:t>
-      </w:r>
-    </w:p>
-    <w:p>
-      <w:pPr>
+        <w:t>E</w:t>
+      </w:r>
+      <w:r>
         <w:rPr>
           <w:b/>
           <w:bCs/>
-        </w:rPr>
-      </w:pPr>
+          <w:color w:val="0070C0"/>
+        </w:rPr>
+        <w:t>1</w:t>
+      </w:r>
       <w:r>
         <w:rPr>
           <w:b/>
           <w:bCs/>
+          <w:color w:val="0070C0"/>
+        </w:rPr>
+        <w:t xml:space="preserve">. </w:t>
+      </w:r>
+      <w:r>
+        <w:rPr>
+          <w:b/>
+          <w:bCs/>
+          <w:color w:val="0070C0"/>
+        </w:rPr>
+        <w:t>Nord Pass UI and Desktop Application</w:t>
+      </w:r>
+      <w:bookmarkEnd w:id="270"/>
+    </w:p>
+    <w:p>
+      <w:pPr>
+        <w:rPr>
+          <w:rFonts w:eastAsia="Calibri" w:cs="Calibri"/>
+          <w:color w:val="002060"/>
+          <w:sz w:val="24"/>
+          <w:szCs w:val="24"/>
+        </w:rPr>
+      </w:pPr>
+      <w:r>
+        <w:rPr>
+          <w:rFonts w:eastAsia="Calibri" w:cs="Calibri"/>
+          <w:color w:val="002060"/>
+          <w:sz w:val="24"/>
+          <w:szCs w:val="24"/>
         </w:rPr>
         <w:t>2- Bit Warden</w:t>
       </w:r>
@@ -8121,19 +8854,34 @@
     </w:p>
     <w:p>
       <w:pPr>
-        <w:pStyle w:val="NormalWeb"/>
-        <w:spacing w:before="280" w:after="280"/>
-        <w:ind w:left="567" w:hanging="567"/>
-      </w:pPr>
-      <w:r>
-        <w:rPr>
-          <w:noProof/>
+        <w:spacing w:after="160" w:line="259" w:lineRule="auto"/>
+        <w:jc w:val="center"/>
+        <w:rPr>
+          <w:b/>
+          <w:bCs/>
+          <w:color w:val="0070C0"/>
+        </w:rPr>
+      </w:pPr>
+      <w:bookmarkStart w:id="271" w:name="BitWardenPic"/>
+      <w:r>
+        <w:rPr>
+          <w:b/>
+          <w:bCs/>
+          <w:color w:val="0070C0"/>
         </w:rPr>
         <w:lastRenderedPageBreak/>
         <w:drawing>
-          <wp:inline distT="0" distB="0" distL="0" distR="0" wp14:anchorId="15972ABB" wp14:editId="112F5F6B">
+          <wp:anchor distT="0" distB="0" distL="114300" distR="114300" simplePos="0" relativeHeight="251658240" behindDoc="0" locked="0" layoutInCell="1" allowOverlap="1" wp14:anchorId="15972ABB" wp14:editId="4D49CEE0">
+            <wp:simplePos x="0" y="0"/>
+            <wp:positionH relativeFrom="margin">
+              <wp:align>center</wp:align>
+            </wp:positionH>
+            <wp:positionV relativeFrom="paragraph">
+              <wp:posOffset>0</wp:posOffset>
+            </wp:positionV>
             <wp:extent cx="4621893" cy="2581751"/>
-            <wp:effectExtent l="0" t="0" r="0" b="0"/>
+            <wp:effectExtent l="0" t="0" r="7620" b="9525"/>
+            <wp:wrapTopAndBottom/>
             <wp:docPr id="6" name="Image2" descr="A screenshot of a computer&#10;&#10;Description automatically generated"/>
             <wp:cNvGraphicFramePr>
               <a:graphicFrameLocks xmlns:a="http://schemas.openxmlformats.org/drawingml/2006/main" noChangeAspect="1"/>
@@ -8169,39 +8917,66 @@
                 </pic:pic>
               </a:graphicData>
             </a:graphic>
-          </wp:inline>
+          </wp:anchor>
         </w:drawing>
       </w:r>
-    </w:p>
-    <w:p>
-      <w:pPr>
-        <w:jc w:val="center"/>
+      <w:r>
         <w:rPr>
           <w:b/>
           <w:bCs/>
           <w:color w:val="0070C0"/>
         </w:rPr>
-      </w:pPr>
+        <w:t xml:space="preserve">Figure </w:t>
+      </w:r>
       <w:r>
         <w:rPr>
           <w:b/>
           <w:bCs/>
           <w:color w:val="0070C0"/>
         </w:rPr>
-        <w:t>Figure 2: Bit Warden UI and Desktop Application</w:t>
-      </w:r>
-    </w:p>
-    <w:p>
-      <w:pPr>
+        <w:t>E</w:t>
+      </w:r>
+      <w:r>
         <w:rPr>
           <w:b/>
           <w:bCs/>
-        </w:rPr>
-      </w:pPr>
+          <w:color w:val="0070C0"/>
+        </w:rPr>
+        <w:t>2</w:t>
+      </w:r>
       <w:r>
         <w:rPr>
           <w:b/>
           <w:bCs/>
+          <w:color w:val="0070C0"/>
+        </w:rPr>
+        <w:t xml:space="preserve">. </w:t>
+      </w:r>
+      <w:r>
+        <w:rPr>
+          <w:b/>
+          <w:bCs/>
+          <w:color w:val="0070C0"/>
+        </w:rPr>
+        <w:t>Bit Warden UI and Desktop Application</w:t>
+      </w:r>
+      <w:bookmarkEnd w:id="271"/>
+    </w:p>
+    <w:p>
+      <w:pPr>
+        <w:rPr>
+          <w:rFonts w:eastAsia="Calibri" w:cs="Calibri"/>
+          <w:color w:val="002060"/>
+          <w:sz w:val="24"/>
+          <w:szCs w:val="24"/>
+        </w:rPr>
+      </w:pPr>
+      <w:r>
+        <w:rPr>
+          <w:rFonts w:eastAsia="Calibri" w:cs="Calibri"/>
+          <w:color w:val="002060"/>
+          <w:sz w:val="24"/>
+          <w:szCs w:val="24"/>
         </w:rPr>
         <w:t xml:space="preserve">3- Dash Lane </w:t>
       </w:r>
@@ -8232,20 +9007,33 @@
     </w:p>
     <w:p>
       <w:pPr>
+        <w:spacing w:after="160" w:line="259" w:lineRule="auto"/>
+        <w:jc w:val="center"/>
         <w:rPr>
           <w:b/>
           <w:bCs/>
           <w:color w:val="0070C0"/>
         </w:rPr>
       </w:pPr>
-      <w:r>
-        <w:rPr>
-          <w:noProof/>
+      <w:bookmarkStart w:id="272" w:name="DashlanePic"/>
+      <w:r>
+        <w:rPr>
+          <w:b/>
+          <w:bCs/>
+          <w:color w:val="0070C0"/>
         </w:rPr>
         <w:drawing>
-          <wp:inline distT="0" distB="0" distL="0" distR="0" wp14:anchorId="6C374CF7" wp14:editId="209082DD">
+          <wp:anchor distT="0" distB="0" distL="114300" distR="114300" simplePos="0" relativeHeight="251659264" behindDoc="0" locked="0" layoutInCell="1" allowOverlap="1" wp14:anchorId="6C374CF7" wp14:editId="2F15CD61">
+            <wp:simplePos x="0" y="0"/>
+            <wp:positionH relativeFrom="column">
+              <wp:posOffset>0</wp:posOffset>
+            </wp:positionH>
+            <wp:positionV relativeFrom="paragraph">
+              <wp:posOffset>-3175</wp:posOffset>
+            </wp:positionV>
             <wp:extent cx="6336665" cy="2774950"/>
-            <wp:effectExtent l="0" t="0" r="0" b="0"/>
+            <wp:effectExtent l="0" t="0" r="6985" b="6350"/>
+            <wp:wrapTopAndBottom/>
             <wp:docPr id="7" name="Image3"/>
             <wp:cNvGraphicFramePr>
               <a:graphicFrameLocks xmlns:a="http://schemas.openxmlformats.org/drawingml/2006/main" noChangeAspect="1"/>
@@ -8260,7 +9048,13 @@
                     </pic:cNvPicPr>
                   </pic:nvPicPr>
                   <pic:blipFill>
-                    <a:blip r:embed="rId17"/>
+                    <a:blip r:embed="rId17">
+                      <a:extLst>
+                        <a:ext uri="{28A0092B-C50C-407E-A947-70E740481C1C}">
+                          <a14:useLocalDpi xmlns:a14="http://schemas.microsoft.com/office/drawing/2010/main" val="0"/>
+                        </a:ext>
+                      </a:extLst>
+                    </a:blip>
                     <a:stretch>
                       <a:fillRect/>
                     </a:stretch>
@@ -8277,39 +9071,74 @@
                 </pic:pic>
               </a:graphicData>
             </a:graphic>
-          </wp:inline>
+          </wp:anchor>
         </w:drawing>
       </w:r>
-    </w:p>
-    <w:p>
-      <w:pPr>
-        <w:jc w:val="center"/>
+      <w:r>
         <w:rPr>
           <w:b/>
           <w:bCs/>
           <w:color w:val="0070C0"/>
         </w:rPr>
-      </w:pPr>
+        <w:t xml:space="preserve">Figure </w:t>
+      </w:r>
       <w:r>
         <w:rPr>
           <w:b/>
           <w:bCs/>
           <w:color w:val="0070C0"/>
         </w:rPr>
-        <w:t>Figure 3: Dash Lane UI and *Old* Desktop Application</w:t>
-      </w:r>
-    </w:p>
-    <w:p>
-      <w:pPr>
+        <w:t>E</w:t>
+      </w:r>
+      <w:r>
         <w:rPr>
           <w:b/>
           <w:bCs/>
-        </w:rPr>
-      </w:pPr>
+          <w:color w:val="0070C0"/>
+        </w:rPr>
+        <w:t>3</w:t>
+      </w:r>
       <w:r>
         <w:rPr>
           <w:b/>
           <w:bCs/>
+          <w:color w:val="0070C0"/>
+        </w:rPr>
+        <w:t xml:space="preserve">. </w:t>
+      </w:r>
+      <w:r>
+        <w:rPr>
+          <w:b/>
+          <w:bCs/>
+          <w:color w:val="0070C0"/>
+        </w:rPr>
+        <w:t>Dash Lane UI and *Old* Desktop Application</w:t>
+      </w:r>
+      <w:bookmarkEnd w:id="272"/>
+    </w:p>
+    <w:p>
+      <w:pPr>
+        <w:rPr>
+          <w:b/>
+          <w:bCs/>
+        </w:rPr>
+      </w:pPr>
+    </w:p>
+    <w:p>
+      <w:pPr>
+        <w:rPr>
+          <w:rFonts w:eastAsia="Calibri" w:cs="Calibri"/>
+          <w:color w:val="002060"/>
+          <w:sz w:val="24"/>
+          <w:szCs w:val="24"/>
+        </w:rPr>
+      </w:pPr>
+      <w:r>
+        <w:rPr>
+          <w:rFonts w:eastAsia="Calibri" w:cs="Calibri"/>
+          <w:color w:val="002060"/>
+          <w:sz w:val="24"/>
+          <w:szCs w:val="24"/>
         </w:rPr>
         <w:lastRenderedPageBreak/>
         <w:t xml:space="preserve">4- Zoho Vault </w:t>
@@ -8346,18 +9175,33 @@
     </w:p>
     <w:p>
       <w:pPr>
-        <w:pStyle w:val="NormalWeb"/>
-        <w:spacing w:before="280" w:after="280"/>
-        <w:ind w:left="567" w:hanging="567"/>
-      </w:pPr>
-      <w:r>
-        <w:rPr>
-          <w:noProof/>
+        <w:spacing w:after="160" w:line="259" w:lineRule="auto"/>
+        <w:jc w:val="center"/>
+        <w:rPr>
+          <w:b/>
+          <w:bCs/>
+          <w:color w:val="0070C0"/>
+        </w:rPr>
+      </w:pPr>
+      <w:bookmarkStart w:id="273" w:name="ZohoPic"/>
+      <w:r>
+        <w:rPr>
+          <w:b/>
+          <w:bCs/>
+          <w:color w:val="0070C0"/>
         </w:rPr>
         <w:drawing>
-          <wp:inline distT="0" distB="0" distL="0" distR="0" wp14:anchorId="62F917BF" wp14:editId="0910F4D3">
+          <wp:anchor distT="0" distB="0" distL="114300" distR="114300" simplePos="0" relativeHeight="251660288" behindDoc="0" locked="0" layoutInCell="1" allowOverlap="1" wp14:anchorId="62F917BF" wp14:editId="7C2374D0">
+            <wp:simplePos x="0" y="0"/>
+            <wp:positionH relativeFrom="column">
+              <wp:posOffset>0</wp:posOffset>
+            </wp:positionH>
+            <wp:positionV relativeFrom="paragraph">
+              <wp:posOffset>46658</wp:posOffset>
+            </wp:positionV>
             <wp:extent cx="6149975" cy="1637030"/>
-            <wp:effectExtent l="0" t="0" r="0" b="0"/>
+            <wp:effectExtent l="0" t="0" r="3175" b="1270"/>
+            <wp:wrapTopAndBottom/>
             <wp:docPr id="8" name="Image4" descr="A screenshot of a computer&#10;&#10;Description automatically generated"/>
             <wp:cNvGraphicFramePr>
               <a:graphicFrameLocks xmlns:a="http://schemas.openxmlformats.org/drawingml/2006/main" noChangeAspect="1"/>
@@ -8372,7 +9216,13 @@
                     </pic:cNvPicPr>
                   </pic:nvPicPr>
                   <pic:blipFill>
-                    <a:blip r:embed="rId18"/>
+                    <a:blip r:embed="rId18" cstate="print">
+                      <a:extLst>
+                        <a:ext uri="{28A0092B-C50C-407E-A947-70E740481C1C}">
+                          <a14:useLocalDpi xmlns:a14="http://schemas.microsoft.com/office/drawing/2010/main" val="0"/>
+                        </a:ext>
+                      </a:extLst>
+                    </a:blip>
                     <a:stretch>
                       <a:fillRect/>
                     </a:stretch>
@@ -8389,98 +9239,123 @@
                 </pic:pic>
               </a:graphicData>
             </a:graphic>
-          </wp:inline>
+          </wp:anchor>
         </w:drawing>
       </w:r>
-    </w:p>
-    <w:p>
-      <w:pPr>
-        <w:jc w:val="center"/>
+      <w:r>
         <w:rPr>
           <w:b/>
           <w:bCs/>
           <w:color w:val="0070C0"/>
         </w:rPr>
-      </w:pPr>
+        <w:t xml:space="preserve">Figure </w:t>
+      </w:r>
       <w:r>
         <w:rPr>
           <w:b/>
           <w:bCs/>
           <w:color w:val="0070C0"/>
         </w:rPr>
-        <w:t>Figure 4: Zoho Vault UI and Desktop Application</w:t>
-      </w:r>
-    </w:p>
-    <w:p>
-      <w:pPr>
+        <w:t>E</w:t>
+      </w:r>
+      <w:r>
         <w:rPr>
           <w:b/>
           <w:bCs/>
-        </w:rPr>
-      </w:pPr>
-    </w:p>
-    <w:p>
-      <w:pPr>
+          <w:color w:val="0070C0"/>
+        </w:rPr>
+        <w:t>4</w:t>
+      </w:r>
+      <w:r>
         <w:rPr>
           <w:b/>
           <w:bCs/>
-        </w:rPr>
-      </w:pPr>
-    </w:p>
-    <w:p>
-      <w:pPr>
+          <w:color w:val="0070C0"/>
+        </w:rPr>
+        <w:t xml:space="preserve">. </w:t>
+      </w:r>
+      <w:r>
         <w:rPr>
           <w:b/>
           <w:bCs/>
-        </w:rPr>
-      </w:pPr>
-    </w:p>
-    <w:p>
-      <w:pPr>
+          <w:color w:val="0070C0"/>
+        </w:rPr>
+        <w:t>Zoho Vault UI and Desktop Application</w:t>
+      </w:r>
+      <w:bookmarkEnd w:id="273"/>
+    </w:p>
+    <w:p>
+      <w:pPr>
+        <w:rPr>
+          <w:rFonts w:eastAsia="Calibri" w:cs="Calibri"/>
+          <w:color w:val="002060"/>
+          <w:sz w:val="24"/>
+          <w:szCs w:val="24"/>
+        </w:rPr>
+      </w:pPr>
+      <w:r>
+        <w:rPr>
+          <w:rFonts w:eastAsia="Calibri" w:cs="Calibri"/>
+          <w:color w:val="002060"/>
+          <w:sz w:val="24"/>
+          <w:szCs w:val="24"/>
+        </w:rPr>
+        <w:t>5- 1Password</w:t>
+      </w:r>
+    </w:p>
+    <w:p>
+      <w:pPr>
+        <w:ind w:firstLine="720"/>
         <w:rPr>
           <w:b/>
           <w:bCs/>
         </w:rPr>
       </w:pPr>
       <w:r>
+        <w:t xml:space="preserve">1Password is a top-ranked password manager in 2023 known for its cross-platform compatibility, attractive interfaces, competitive pricing, and strong security. It employs encryption, biometric authentication, zero-knowledge architecture, and multi-factor authentication for data protection. Although lacking a free version and money-back guarantee, it offers a 14-day trial. Notably, Travel Mode enhances security during travel </w:t>
+      </w:r>
+      <w:hyperlink w:anchor="OnePassword">
+        <w:r>
+          <w:rPr>
+            <w:rStyle w:val="Hyperlink"/>
+          </w:rPr>
+          <w:t>[5]</w:t>
+        </w:r>
+      </w:hyperlink>
+      <w:r>
+        <w:t>. Drawbacks include a clumsy autofill and lack of password inheritance. Overall, it's customizable, user-friendly, and highly secure, making it a standout choice in the password manager category. Compared to our implementation, there is no need to worry about the subscription plans, the issues with form filling, and import options since all of these are provided for the user with ease.</w:t>
+      </w:r>
+    </w:p>
+    <w:p>
+      <w:pPr>
+        <w:spacing w:after="160" w:line="259" w:lineRule="auto"/>
+        <w:jc w:val="center"/>
         <w:rPr>
           <w:b/>
           <w:bCs/>
-        </w:rPr>
-        <w:t>5- 1Password</w:t>
-      </w:r>
-    </w:p>
-    <w:p>
-      <w:pPr>
-        <w:rPr>
           <w:color w:val="0070C0"/>
         </w:rPr>
       </w:pPr>
-      <w:r>
-        <w:rPr>
-          <w:noProof/>
+      <w:bookmarkStart w:id="274" w:name="OnePassWordPic"/>
+      <w:r>
+        <w:rPr>
+          <w:b/>
+          <w:bCs/>
+          <w:color w:val="0070C0"/>
         </w:rPr>
         <w:lastRenderedPageBreak/>
         <w:drawing>
-          <wp:anchor distT="0" distB="0" distL="114300" distR="114300" simplePos="0" relativeHeight="12" behindDoc="0" locked="0" layoutInCell="0" allowOverlap="1" wp14:anchorId="6A8CEE7C" wp14:editId="3BA5EEDA">
+          <wp:anchor distT="0" distB="0" distL="114300" distR="114300" simplePos="0" relativeHeight="12" behindDoc="0" locked="0" layoutInCell="0" allowOverlap="1" wp14:anchorId="6A8CEE7C" wp14:editId="02CDE090">
             <wp:simplePos x="0" y="0"/>
             <wp:positionH relativeFrom="margin">
-              <wp:posOffset>-635</wp:posOffset>
+              <wp:align>left</wp:align>
             </wp:positionH>
             <wp:positionV relativeFrom="paragraph">
-              <wp:posOffset>1755140</wp:posOffset>
+              <wp:posOffset>0</wp:posOffset>
             </wp:positionV>
             <wp:extent cx="5869940" cy="3678555"/>
             <wp:effectExtent l="0" t="0" r="0" b="0"/>
-            <wp:wrapTight wrapText="bothSides">
-              <wp:wrapPolygon edited="0">
-                <wp:start x="-13" y="0"/>
-                <wp:lineTo x="-13" y="21457"/>
-                <wp:lineTo x="21518" y="21457"/>
-                <wp:lineTo x="21518" y="0"/>
-                <wp:lineTo x="-13" y="0"/>
-              </wp:wrapPolygon>
-            </wp:wrapTight>
+            <wp:wrapTopAndBottom/>
             <wp:docPr id="9" name="Image5" descr="An overview of 1Password 8 for Windows"/>
             <wp:cNvGraphicFramePr>
               <a:graphicFrameLocks xmlns:a="http://schemas.openxmlformats.org/drawingml/2006/main" noChangeAspect="1"/>
@@ -8512,6 +9387,12 @@
                 </pic:pic>
               </a:graphicData>
             </a:graphic>
+            <wp14:sizeRelH relativeFrom="margin">
+              <wp14:pctWidth>0</wp14:pctWidth>
+            </wp14:sizeRelH>
+            <wp14:sizeRelV relativeFrom="margin">
+              <wp14:pctHeight>0</wp14:pctHeight>
+            </wp14:sizeRelV>
           </wp:anchor>
         </w:drawing>
       </w:r>
@@ -8521,52 +9402,65 @@
           <w:bCs/>
           <w:color w:val="0070C0"/>
         </w:rPr>
-        <w:tab/>
-      </w:r>
-      <w:r>
-        <w:t xml:space="preserve">1Password is a top-ranked password manager in 2023 known for its cross-platform compatibility, attractive interfaces, competitive pricing, and strong security. It employs encryption, biometric authentication, zero-knowledge architecture, and multi-factor authentication for data protection. Although lacking a free version and money-back guarantee, it offers a 14-day trial. Notably, Travel Mode enhances security during travel </w:t>
-      </w:r>
-      <w:hyperlink w:anchor="OnePassword">
-        <w:r>
-          <w:rPr>
-            <w:rStyle w:val="Hyperlink"/>
-          </w:rPr>
-          <w:t>[5]</w:t>
-        </w:r>
-      </w:hyperlink>
-      <w:r>
-        <w:t>. Drawbacks include a clumsy autofill and lack of password inheritance. Overall, it's customizable, user-friendly, and highly secure, making it a standout choice in the password manager category. Compared to our implementation, there is no need to worry about the versions, the issues with form filling, and import options since all of these are provided for the user with ease.</w:t>
-      </w:r>
-    </w:p>
-    <w:p>
-      <w:pPr>
-        <w:jc w:val="center"/>
+        <w:t>Figure</w:t>
+      </w:r>
+      <w:r>
         <w:rPr>
           <w:b/>
           <w:bCs/>
           <w:color w:val="0070C0"/>
         </w:rPr>
-      </w:pPr>
+        <w:t xml:space="preserve"> </w:t>
+      </w:r>
       <w:r>
         <w:rPr>
           <w:b/>
           <w:bCs/>
           <w:color w:val="0070C0"/>
         </w:rPr>
-        <w:t>Figure 5: 1Password UI and Desktop Application</w:t>
-      </w:r>
-    </w:p>
-    <w:p>
-      <w:pPr>
+        <w:t>E</w:t>
+      </w:r>
+      <w:r>
         <w:rPr>
           <w:b/>
           <w:bCs/>
-        </w:rPr>
-      </w:pPr>
+          <w:color w:val="0070C0"/>
+        </w:rPr>
+        <w:t>5</w:t>
+      </w:r>
       <w:r>
         <w:rPr>
           <w:b/>
           <w:bCs/>
+          <w:color w:val="0070C0"/>
+        </w:rPr>
+        <w:t xml:space="preserve">. </w:t>
+      </w:r>
+      <w:r>
+        <w:rPr>
+          <w:b/>
+          <w:bCs/>
+          <w:color w:val="0070C0"/>
+        </w:rPr>
+        <w:t>1Password UI and Desktop Application</w:t>
+      </w:r>
+      <w:bookmarkEnd w:id="274"/>
+    </w:p>
+    <w:p>
+      <w:pPr>
+        <w:rPr>
+          <w:rFonts w:eastAsia="Calibri" w:cs="Calibri"/>
+          <w:color w:val="002060"/>
+          <w:sz w:val="24"/>
+          <w:szCs w:val="24"/>
+        </w:rPr>
+      </w:pPr>
+      <w:r>
+        <w:rPr>
+          <w:rFonts w:eastAsia="Calibri" w:cs="Calibri"/>
+          <w:color w:val="002060"/>
+          <w:sz w:val="24"/>
+          <w:szCs w:val="24"/>
         </w:rPr>
         <w:t>6 - Keeper</w:t>
       </w:r>
@@ -8591,11 +9485,19 @@
         </w:r>
       </w:hyperlink>
       <w:r>
-        <w:t>. While it no longer offers a free tier and charges for some advanced features, it remains a solid choice, but there's potential for improvement by including standard dark web monitoring and additional features like a VPN or Travel Mode. In comparison with our project, ours provides free dark mode for users who like less light being emitted from the device and other features that are close to what keeper has.</w:t>
-      </w:r>
-    </w:p>
-    <w:p>
-      <w:pPr>
+        <w:t xml:space="preserve">. While it no longer offers a free tier and charges for some advanced features, it remains a solid choice, but there's potential for improvement by including standard dark web monitoring and additional features like a VPN or Travel Mode. </w:t>
+      </w:r>
+      <w:r>
+        <w:t xml:space="preserve">In comparison to other projects, </w:t>
+      </w:r>
+      <w:r>
+        <w:t>ours provides a free dark mode option for users who prefer reduced screen brightness, offering all features at no charge, and simplifies the account recovery process.</w:t>
+      </w:r>
+    </w:p>
+    <w:p/>
+    <w:p>
+      <w:pPr>
+        <w:spacing w:after="160" w:line="259" w:lineRule="auto"/>
         <w:jc w:val="center"/>
         <w:rPr>
           <w:b/>
@@ -8603,13 +9505,16 @@
           <w:color w:val="0070C0"/>
         </w:rPr>
       </w:pPr>
-      <w:r>
-        <w:rPr>
-          <w:noProof/>
+      <w:bookmarkStart w:id="275" w:name="KeeperPic"/>
+      <w:r>
+        <w:rPr>
+          <w:b/>
+          <w:bCs/>
+          <w:color w:val="0070C0"/>
         </w:rPr>
         <w:lastRenderedPageBreak/>
         <w:drawing>
-          <wp:anchor distT="0" distB="0" distL="114300" distR="114300" simplePos="0" relativeHeight="9" behindDoc="0" locked="0" layoutInCell="0" allowOverlap="1" wp14:anchorId="67C8F8EF" wp14:editId="2402DD91">
+          <wp:anchor distT="0" distB="0" distL="114300" distR="114300" simplePos="0" relativeHeight="9" behindDoc="0" locked="0" layoutInCell="0" allowOverlap="1" wp14:anchorId="67C8F8EF" wp14:editId="6299C163">
             <wp:simplePos x="0" y="0"/>
             <wp:positionH relativeFrom="margin">
               <wp:align>center</wp:align>
@@ -8618,7 +9523,7 @@
               <wp:posOffset>635</wp:posOffset>
             </wp:positionV>
             <wp:extent cx="5001895" cy="3657600"/>
-            <wp:effectExtent l="0" t="0" r="0" b="0"/>
+            <wp:effectExtent l="0" t="0" r="7620" b="0"/>
             <wp:wrapTopAndBottom/>
             <wp:docPr id="10" name="Image6"/>
             <wp:cNvGraphicFramePr>
@@ -8651,6 +9556,12 @@
                 </pic:pic>
               </a:graphicData>
             </a:graphic>
+            <wp14:sizeRelH relativeFrom="margin">
+              <wp14:pctWidth>0</wp14:pctWidth>
+            </wp14:sizeRelH>
+            <wp14:sizeRelV relativeFrom="margin">
+              <wp14:pctHeight>0</wp14:pctHeight>
+            </wp14:sizeRelV>
           </wp:anchor>
         </w:drawing>
       </w:r>
@@ -8660,20 +9571,41 @@
           <w:bCs/>
           <w:color w:val="0070C0"/>
         </w:rPr>
-        <w:t>Figure 6: Keeper UI and Desktop Application</w:t>
-      </w:r>
-    </w:p>
-    <w:p>
-      <w:pPr>
+        <w:t xml:space="preserve">Figure </w:t>
+      </w:r>
+      <w:r>
         <w:rPr>
           <w:b/>
           <w:bCs/>
-        </w:rPr>
-      </w:pPr>
+          <w:color w:val="0070C0"/>
+        </w:rPr>
+        <w:t>E</w:t>
+      </w:r>
       <w:r>
         <w:rPr>
           <w:b/>
           <w:bCs/>
+          <w:color w:val="0070C0"/>
+        </w:rPr>
+        <w:t>6: Keeper UI and Desktop Application</w:t>
+      </w:r>
+      <w:bookmarkEnd w:id="275"/>
+    </w:p>
+    <w:p>
+      <w:pPr>
+        <w:rPr>
+          <w:rFonts w:eastAsia="Calibri" w:cs="Calibri"/>
+          <w:color w:val="002060"/>
+          <w:sz w:val="24"/>
+          <w:szCs w:val="24"/>
+        </w:rPr>
+      </w:pPr>
+      <w:r>
+        <w:rPr>
+          <w:rFonts w:eastAsia="Calibri" w:cs="Calibri"/>
+          <w:color w:val="002060"/>
+          <w:sz w:val="24"/>
+          <w:szCs w:val="24"/>
         </w:rPr>
         <w:t>7 – LogMeOnce</w:t>
       </w:r>
@@ -8702,6 +9634,14 @@
       </w:r>
     </w:p>
     <w:p>
+      <w:pPr>
+        <w:jc w:val="center"/>
+        <w:rPr>
+          <w:b/>
+          <w:bCs/>
+          <w:color w:val="0070C0"/>
+        </w:rPr>
+      </w:pPr>
       <w:r>
         <w:rPr>
           <w:noProof/>
@@ -8744,36 +9684,56 @@
           </wp:inline>
         </w:drawing>
       </w:r>
-    </w:p>
-    <w:p>
-      <w:pPr>
-        <w:jc w:val="center"/>
+      <w:bookmarkStart w:id="276" w:name="LogMeOncePic"/>
+      <w:r>
         <w:rPr>
           <w:b/>
           <w:bCs/>
           <w:color w:val="0070C0"/>
         </w:rPr>
-      </w:pPr>
+        <w:t xml:space="preserve">Figure </w:t>
+      </w:r>
       <w:r>
         <w:rPr>
           <w:b/>
           <w:bCs/>
           <w:color w:val="0070C0"/>
         </w:rPr>
-        <w:t>Figure 7: LogMeOnce UI and Desktop Application</w:t>
-      </w:r>
-    </w:p>
-    <w:p>
-      <w:pPr>
+        <w:t>E</w:t>
+      </w:r>
+      <w:r>
         <w:rPr>
           <w:b/>
           <w:bCs/>
-        </w:rPr>
-      </w:pPr>
-      <w:r>
+          <w:color w:val="0070C0"/>
+        </w:rPr>
+        <w:t>7: LogMeOnce UI and Desktop Application</w:t>
+      </w:r>
+      <w:bookmarkEnd w:id="276"/>
+    </w:p>
+    <w:p>
+      <w:pPr>
         <w:rPr>
           <w:b/>
           <w:bCs/>
+        </w:rPr>
+      </w:pPr>
+    </w:p>
+    <w:p>
+      <w:pPr>
+        <w:rPr>
+          <w:rFonts w:eastAsia="Calibri" w:cs="Calibri"/>
+          <w:color w:val="002060"/>
+          <w:sz w:val="24"/>
+          <w:szCs w:val="24"/>
+        </w:rPr>
+      </w:pPr>
+      <w:r>
+        <w:rPr>
+          <w:rFonts w:eastAsia="Calibri" w:cs="Calibri"/>
+          <w:color w:val="002060"/>
+          <w:sz w:val="24"/>
+          <w:szCs w:val="24"/>
         </w:rPr>
         <w:lastRenderedPageBreak/>
         <w:t xml:space="preserve">8 – Password Boss </w:t>
@@ -8803,12 +9763,23 @@
       </w:r>
     </w:p>
     <w:p>
-      <w:r>
-        <w:rPr>
-          <w:noProof/>
+      <w:pPr>
+        <w:jc w:val="center"/>
+        <w:rPr>
+          <w:b/>
+          <w:bCs/>
+          <w:color w:val="0070C0"/>
+        </w:rPr>
+      </w:pPr>
+      <w:bookmarkStart w:id="277" w:name="PasswordBossPic"/>
+      <w:r>
+        <w:rPr>
+          <w:b/>
+          <w:bCs/>
+          <w:color w:val="0070C0"/>
         </w:rPr>
         <w:drawing>
-          <wp:anchor distT="0" distB="0" distL="114300" distR="114300" simplePos="0" relativeHeight="10" behindDoc="0" locked="0" layoutInCell="0" allowOverlap="1" wp14:anchorId="3C7251B7" wp14:editId="08B5A6F6">
+          <wp:anchor distT="0" distB="0" distL="114300" distR="114300" simplePos="0" relativeHeight="10" behindDoc="0" locked="0" layoutInCell="0" allowOverlap="1" wp14:anchorId="3C7251B7" wp14:editId="536E7CD8">
             <wp:simplePos x="0" y="0"/>
             <wp:positionH relativeFrom="margin">
               <wp:align>center</wp:align>
@@ -8817,16 +9788,8 @@
               <wp:posOffset>635</wp:posOffset>
             </wp:positionV>
             <wp:extent cx="3600450" cy="2606675"/>
-            <wp:effectExtent l="0" t="0" r="0" b="0"/>
-            <wp:wrapTight wrapText="bothSides">
-              <wp:wrapPolygon edited="0">
-                <wp:start x="-3" y="0"/>
-                <wp:lineTo x="-3" y="21465"/>
-                <wp:lineTo x="21484" y="21465"/>
-                <wp:lineTo x="21484" y="0"/>
-                <wp:lineTo x="-3" y="0"/>
-              </wp:wrapPolygon>
-            </wp:wrapTight>
+            <wp:effectExtent l="0" t="0" r="0" b="3175"/>
+            <wp:wrapTopAndBottom/>
             <wp:docPr id="12" name="Image8" descr="Password Boss version 5 release | Password Boss"/>
             <wp:cNvGraphicFramePr>
               <a:graphicFrameLocks xmlns:a="http://schemas.openxmlformats.org/drawingml/2006/main" noChangeAspect="1"/>
@@ -8861,87 +9824,47 @@
           </wp:anchor>
         </w:drawing>
       </w:r>
-    </w:p>
-    <w:p>
-      <w:pPr>
+      <w:r>
         <w:rPr>
           <w:b/>
           <w:bCs/>
           <w:color w:val="0070C0"/>
         </w:rPr>
-      </w:pPr>
-    </w:p>
-    <w:p>
-      <w:pPr>
-        <w:pStyle w:val="NormalWeb"/>
-        <w:spacing w:before="280" w:after="280"/>
-        <w:ind w:left="567" w:hanging="567"/>
-      </w:pPr>
-    </w:p>
-    <w:p>
-      <w:pPr>
-        <w:pStyle w:val="NormalWeb"/>
-        <w:spacing w:before="280" w:after="280"/>
-        <w:ind w:left="567" w:hanging="567"/>
-      </w:pPr>
-    </w:p>
-    <w:p>
-      <w:pPr>
-        <w:pStyle w:val="NormalWeb"/>
-        <w:spacing w:before="280" w:after="280"/>
-        <w:ind w:left="567" w:hanging="567"/>
-      </w:pPr>
-    </w:p>
-    <w:p>
-      <w:pPr>
-        <w:pStyle w:val="NormalWeb"/>
-        <w:spacing w:before="280" w:after="280"/>
-        <w:ind w:left="567" w:hanging="567"/>
-      </w:pPr>
-    </w:p>
-    <w:p>
-      <w:pPr>
-        <w:pStyle w:val="NormalWeb"/>
-        <w:spacing w:before="280" w:after="280"/>
-        <w:ind w:left="567" w:hanging="567"/>
-      </w:pPr>
-    </w:p>
-    <w:p>
-      <w:pPr>
-        <w:pStyle w:val="NormalWeb"/>
-        <w:spacing w:before="280" w:after="280"/>
-        <w:ind w:left="567" w:hanging="567"/>
-      </w:pPr>
-    </w:p>
-    <w:p>
-      <w:pPr>
-        <w:jc w:val="center"/>
+        <w:t xml:space="preserve">Figure </w:t>
+      </w:r>
+      <w:r>
         <w:rPr>
           <w:b/>
           <w:bCs/>
           <w:color w:val="0070C0"/>
         </w:rPr>
-      </w:pPr>
+        <w:t>E</w:t>
+      </w:r>
       <w:r>
         <w:rPr>
           <w:b/>
           <w:bCs/>
           <w:color w:val="0070C0"/>
         </w:rPr>
-        <w:t>Figure 8: Password Boss UI and Desktop Application</w:t>
-      </w:r>
-    </w:p>
-    <w:p>
-      <w:pPr>
-        <w:rPr>
-          <w:b/>
-          <w:bCs/>
-        </w:rPr>
-      </w:pPr>
-      <w:r>
-        <w:rPr>
-          <w:b/>
-          <w:bCs/>
+        <w:t>8: Password Boss UI and Desktop Application</w:t>
+      </w:r>
+      <w:bookmarkEnd w:id="277"/>
+    </w:p>
+    <w:p>
+      <w:pPr>
+        <w:rPr>
+          <w:rFonts w:eastAsia="Calibri" w:cs="Calibri"/>
+          <w:color w:val="002060"/>
+          <w:sz w:val="24"/>
+          <w:szCs w:val="24"/>
+        </w:rPr>
+      </w:pPr>
+      <w:r>
+        <w:rPr>
+          <w:rFonts w:eastAsia="Calibri" w:cs="Calibri"/>
+          <w:color w:val="002060"/>
+          <w:sz w:val="24"/>
+          <w:szCs w:val="24"/>
         </w:rPr>
         <w:t>9 – RoboForm</w:t>
       </w:r>
@@ -8970,43 +9893,34 @@
       </w:r>
     </w:p>
     <w:p>
-      <w:r>
-        <w:rPr>
-          <w:noProof/>
+      <w:pPr>
+        <w:jc w:val="center"/>
+        <w:rPr>
+          <w:b/>
+          <w:bCs/>
+          <w:color w:val="0070C0"/>
+        </w:rPr>
+      </w:pPr>
+      <w:bookmarkStart w:id="278" w:name="RoboFormPic"/>
+      <w:r>
+        <w:rPr>
+          <w:b/>
+          <w:bCs/>
+          <w:color w:val="0070C0"/>
         </w:rPr>
         <w:lastRenderedPageBreak/>
         <w:drawing>
-          <wp:anchor distT="0" distB="0" distL="114300" distR="114300" simplePos="0" relativeHeight="11" behindDoc="0" locked="0" layoutInCell="0" allowOverlap="1" wp14:anchorId="3BD2D7CD" wp14:editId="22ADA24D">
+          <wp:anchor distT="0" distB="0" distL="114300" distR="114300" simplePos="0" relativeHeight="11" behindDoc="0" locked="0" layoutInCell="0" allowOverlap="1" wp14:anchorId="3BD2D7CD" wp14:editId="762C24E4">
             <wp:simplePos x="0" y="0"/>
             <wp:positionH relativeFrom="margin">
-              <wp:posOffset>596265</wp:posOffset>
+              <wp:posOffset>600075</wp:posOffset>
             </wp:positionH>
             <wp:positionV relativeFrom="paragraph">
               <wp:posOffset>19050</wp:posOffset>
             </wp:positionV>
             <wp:extent cx="4422775" cy="2818765"/>
-            <wp:effectExtent l="0" t="0" r="0" b="0"/>
-            <wp:wrapTight wrapText="bothSides">
-              <wp:wrapPolygon edited="0">
-                <wp:start x="2043" y="0"/>
-                <wp:lineTo x="1858" y="436"/>
-                <wp:lineTo x="1672" y="1750"/>
-                <wp:lineTo x="1672" y="16348"/>
-                <wp:lineTo x="-4" y="17657"/>
-                <wp:lineTo x="-4" y="18244"/>
-                <wp:lineTo x="89" y="19704"/>
-                <wp:lineTo x="554" y="21018"/>
-                <wp:lineTo x="1858" y="21455"/>
-                <wp:lineTo x="19629" y="21455"/>
-                <wp:lineTo x="20743" y="21164"/>
-                <wp:lineTo x="21301" y="20577"/>
-                <wp:lineTo x="21488" y="18244"/>
-                <wp:lineTo x="21488" y="2769"/>
-                <wp:lineTo x="21208" y="2332"/>
-                <wp:lineTo x="18510" y="0"/>
-                <wp:lineTo x="2043" y="0"/>
-              </wp:wrapPolygon>
-            </wp:wrapTight>
+            <wp:effectExtent l="0" t="0" r="0" b="635"/>
+            <wp:wrapTopAndBottom/>
             <wp:docPr id="13" name="Picture 3"/>
             <wp:cNvGraphicFramePr>
               <a:graphicFrameLocks xmlns:a="http://schemas.openxmlformats.org/drawingml/2006/main" noChangeAspect="1"/>
@@ -9041,87 +9955,50 @@
           </wp:anchor>
         </w:drawing>
       </w:r>
-    </w:p>
-    <w:p>
-      <w:pPr>
-        <w:pStyle w:val="NormalWeb"/>
-        <w:spacing w:before="280" w:after="280"/>
-      </w:pPr>
-    </w:p>
-    <w:p>
-      <w:pPr>
-        <w:pStyle w:val="NormalWeb"/>
-        <w:spacing w:before="280" w:after="280"/>
-      </w:pPr>
-    </w:p>
-    <w:p>
-      <w:pPr>
-        <w:pStyle w:val="NormalWeb"/>
-        <w:spacing w:before="280" w:after="280"/>
-        <w:ind w:left="567" w:hanging="567"/>
-      </w:pPr>
-    </w:p>
-    <w:p>
-      <w:pPr>
-        <w:pStyle w:val="NormalWeb"/>
-        <w:spacing w:before="280" w:after="280"/>
-        <w:ind w:left="567" w:hanging="567"/>
-      </w:pPr>
-    </w:p>
-    <w:p>
-      <w:pPr>
-        <w:pStyle w:val="NormalWeb"/>
-        <w:spacing w:before="280" w:after="280"/>
-        <w:ind w:left="567" w:hanging="567"/>
-      </w:pPr>
-    </w:p>
-    <w:p>
-      <w:pPr>
-        <w:pStyle w:val="NormalWeb"/>
-        <w:spacing w:before="280" w:after="280"/>
-        <w:ind w:left="567" w:hanging="567"/>
-      </w:pPr>
-    </w:p>
-    <w:p>
-      <w:pPr>
-        <w:pStyle w:val="NormalWeb"/>
-        <w:spacing w:before="280" w:after="280"/>
-        <w:ind w:left="567" w:hanging="567"/>
-      </w:pPr>
-    </w:p>
-    <w:p>
-      <w:pPr>
-        <w:jc w:val="center"/>
+      <w:bookmarkStart w:id="279" w:name="_Hlk145327121"/>
+      <w:r>
         <w:rPr>
           <w:b/>
           <w:bCs/>
           <w:color w:val="0070C0"/>
         </w:rPr>
-      </w:pPr>
-      <w:bookmarkStart w:id="270" w:name="_Hlk145327121"/>
+        <w:t xml:space="preserve">Figure </w:t>
+      </w:r>
       <w:r>
         <w:rPr>
           <w:b/>
           <w:bCs/>
           <w:color w:val="0070C0"/>
         </w:rPr>
-        <w:t>Figure 9: RoboForm UI and Desktop Application</w:t>
-      </w:r>
-      <w:bookmarkEnd w:id="270"/>
-    </w:p>
-    <w:p>
-      <w:pPr>
+        <w:t>E</w:t>
+      </w:r>
+      <w:r>
         <w:rPr>
           <w:b/>
           <w:bCs/>
           <w:color w:val="0070C0"/>
         </w:rPr>
-      </w:pPr>
-      <w:r>
-        <w:rPr>
+        <w:t>9: RoboForm UI and Desktop Application</w:t>
+      </w:r>
+      <w:bookmarkEnd w:id="278"/>
+      <w:bookmarkEnd w:id="279"/>
+    </w:p>
+    <w:p>
+      <w:pPr>
+        <w:spacing w:after="160" w:line="259" w:lineRule="auto"/>
+        <w:rPr>
+          <w:rFonts w:eastAsia="Calibri" w:cs="Calibri"/>
           <w:b/>
           <w:bCs/>
-          <w:color w:val="0070C0"/>
+          <w:color w:val="002060"/>
+        </w:rPr>
+      </w:pPr>
+      <w:r>
+        <w:rPr>
+          <w:rFonts w:eastAsia="Calibri" w:cs="Calibri"/>
+          <w:b/>
+          <w:bCs/>
+          <w:color w:val="002060"/>
         </w:rPr>
         <w:t>Password Organizer Books, Research, Study, and an Analysis</w:t>
       </w:r>
@@ -9216,35 +10093,32 @@
     </w:p>
     <w:p>
       <w:pPr>
-        <w:pStyle w:val="NormalWeb"/>
-        <w:spacing w:before="280" w:after="280"/>
-        <w:ind w:left="567" w:hanging="567"/>
         <w:jc w:val="center"/>
         <w:rPr>
-          <w:rFonts w:asciiTheme="minorHAnsi" w:eastAsiaTheme="minorEastAsia" w:hAnsiTheme="minorHAnsi" w:cstheme="minorBidi"/>
           <w:b/>
           <w:bCs/>
           <w:color w:val="0070C0"/>
-          <w:sz w:val="22"/>
-          <w:szCs w:val="22"/>
-        </w:rPr>
-      </w:pPr>
-      <w:r>
-        <w:rPr>
-          <w:noProof/>
+        </w:rPr>
+      </w:pPr>
+      <w:bookmarkStart w:id="280" w:name="NonFuncTable"/>
+      <w:r>
+        <w:rPr>
+          <w:b/>
+          <w:bCs/>
+          <w:color w:val="0070C0"/>
         </w:rPr>
         <w:lastRenderedPageBreak/>
         <w:drawing>
-          <wp:anchor distT="0" distB="0" distL="114300" distR="114300" simplePos="0" relativeHeight="13" behindDoc="0" locked="0" layoutInCell="0" allowOverlap="1" wp14:anchorId="7A381ABE" wp14:editId="5566E2C2">
+          <wp:anchor distT="0" distB="0" distL="114300" distR="114300" simplePos="0" relativeHeight="13" behindDoc="0" locked="0" layoutInCell="0" allowOverlap="1" wp14:anchorId="7A381ABE" wp14:editId="14BBE246">
             <wp:simplePos x="0" y="0"/>
-            <wp:positionH relativeFrom="margin">
-              <wp:align>center</wp:align>
+            <wp:positionH relativeFrom="page">
+              <wp:align>right</wp:align>
             </wp:positionH>
             <wp:positionV relativeFrom="paragraph">
-              <wp:posOffset>635</wp:posOffset>
+              <wp:posOffset>0</wp:posOffset>
             </wp:positionV>
-            <wp:extent cx="7222490" cy="7618730"/>
-            <wp:effectExtent l="0" t="0" r="0" b="0"/>
+            <wp:extent cx="7552055" cy="7618095"/>
+            <wp:effectExtent l="0" t="0" r="0" b="1905"/>
             <wp:wrapTopAndBottom/>
             <wp:docPr id="14" name="Image9" descr="A screenshot of a computer&#10;&#10;Description automatically generated"/>
             <wp:cNvGraphicFramePr>
@@ -9268,7 +10142,7 @@
                   <pic:spPr bwMode="auto">
                     <a:xfrm>
                       <a:off x="0" y="0"/>
-                      <a:ext cx="7222490" cy="7618730"/>
+                      <a:ext cx="7552055" cy="7618095"/>
                     </a:xfrm>
                     <a:prstGeom prst="rect">
                       <a:avLst/>
@@ -9277,20 +10151,37 @@
                 </pic:pic>
               </a:graphicData>
             </a:graphic>
+            <wp14:sizeRelH relativeFrom="margin">
+              <wp14:pctWidth>0</wp14:pctWidth>
+            </wp14:sizeRelH>
           </wp:anchor>
         </w:drawing>
       </w:r>
       <w:r>
         <w:rPr>
-          <w:rFonts w:asciiTheme="minorHAnsi" w:eastAsiaTheme="minorEastAsia" w:hAnsiTheme="minorHAnsi" w:cstheme="minorBidi"/>
           <w:b/>
           <w:bCs/>
           <w:color w:val="0070C0"/>
-          <w:sz w:val="22"/>
-          <w:szCs w:val="22"/>
-        </w:rPr>
-        <w:t>Table 1: Key similarities and differences between out project and the related work</w:t>
-      </w:r>
+        </w:rPr>
+        <w:t xml:space="preserve">Table </w:t>
+      </w:r>
+      <w:r>
+        <w:rPr>
+          <w:b/>
+          <w:bCs/>
+          <w:color w:val="0070C0"/>
+        </w:rPr>
+        <w:t>E</w:t>
+      </w:r>
+      <w:r>
+        <w:rPr>
+          <w:b/>
+          <w:bCs/>
+          <w:color w:val="0070C0"/>
+        </w:rPr>
+        <w:t>1: Key similarities and differences between out project and the related work</w:t>
+      </w:r>
+      <w:bookmarkEnd w:id="280"/>
     </w:p>
     <w:p>
       <w:pPr>
@@ -9309,14 +10200,14 @@
         </w:numPr>
         <w:spacing w:after="240"/>
       </w:pPr>
-      <w:bookmarkStart w:id="271" w:name="_Toc274166450"/>
-      <w:bookmarkStart w:id="272" w:name="_Toc127951609"/>
+      <w:bookmarkStart w:id="281" w:name="_Toc274166450"/>
+      <w:bookmarkStart w:id="282" w:name="_Toc127951609"/>
       <w:r>
         <w:lastRenderedPageBreak/>
         <w:t>Requirements analysis</w:t>
       </w:r>
-      <w:bookmarkEnd w:id="271"/>
-      <w:bookmarkEnd w:id="272"/>
+      <w:bookmarkEnd w:id="281"/>
+      <w:bookmarkEnd w:id="282"/>
     </w:p>
     <w:p>
       <w:pPr>
@@ -9373,16 +10264,16 @@
           <w:color w:val="365F91" w:themeColor="accent1" w:themeShade="BF"/>
         </w:rPr>
       </w:pPr>
-      <w:bookmarkStart w:id="273" w:name="_Toc525507470"/>
-      <w:bookmarkStart w:id="274" w:name="_Toc127951610"/>
+      <w:bookmarkStart w:id="283" w:name="_Toc525507470"/>
+      <w:bookmarkStart w:id="284" w:name="_Toc127951610"/>
       <w:r>
         <w:rPr>
           <w:color w:val="365F91" w:themeColor="accent1" w:themeShade="BF"/>
         </w:rPr>
         <w:t>Software development process</w:t>
       </w:r>
-      <w:bookmarkEnd w:id="273"/>
-      <w:bookmarkEnd w:id="274"/>
+      <w:bookmarkEnd w:id="283"/>
+      <w:bookmarkEnd w:id="284"/>
     </w:p>
     <w:p>
       <w:pPr>
@@ -9525,14 +10416,14 @@
         </w:rPr>
         <w:t xml:space="preserve">   </w:t>
       </w:r>
-      <w:bookmarkStart w:id="275" w:name="_Toc127951611"/>
+      <w:bookmarkStart w:id="285" w:name="_Toc127951611"/>
       <w:r>
         <w:rPr>
           <w:color w:val="365F91" w:themeColor="accent1" w:themeShade="BF"/>
         </w:rPr>
         <w:t>Applying the software development process</w:t>
       </w:r>
-      <w:bookmarkEnd w:id="275"/>
+      <w:bookmarkEnd w:id="285"/>
     </w:p>
     <w:p>
       <w:pPr>
@@ -9783,10 +10674,10 @@
           <w:color w:val="365F91" w:themeColor="accent1" w:themeShade="BF"/>
         </w:rPr>
       </w:pPr>
-      <w:bookmarkStart w:id="276" w:name="_Toc525507471"/>
-      <w:bookmarkStart w:id="277" w:name="_Toc274166451"/>
-      <w:bookmarkStart w:id="278" w:name="_Toc127951612"/>
-      <w:bookmarkStart w:id="279" w:name="_Ref127832842"/>
+      <w:bookmarkStart w:id="286" w:name="_Toc525507471"/>
+      <w:bookmarkStart w:id="287" w:name="_Toc274166451"/>
+      <w:bookmarkStart w:id="288" w:name="_Toc127951612"/>
+      <w:bookmarkStart w:id="289" w:name="_Ref127832842"/>
       <w:r>
         <w:rPr>
           <w:color w:val="365F91" w:themeColor="accent1" w:themeShade="BF"/>
@@ -9794,10 +10685,10 @@
         <w:lastRenderedPageBreak/>
         <w:t>Functional requirements</w:t>
       </w:r>
-      <w:bookmarkEnd w:id="276"/>
-      <w:bookmarkEnd w:id="277"/>
-      <w:bookmarkEnd w:id="278"/>
-      <w:bookmarkEnd w:id="279"/>
+      <w:bookmarkEnd w:id="286"/>
+      <w:bookmarkEnd w:id="287"/>
+      <w:bookmarkEnd w:id="288"/>
+      <w:bookmarkEnd w:id="289"/>
     </w:p>
     <w:p>
       <w:r>
@@ -9860,8 +10751,8 @@
           <w:szCs w:val="22"/>
         </w:rPr>
       </w:pPr>
-      <w:bookmarkStart w:id="280" w:name="_Toc127949606"/>
-      <w:bookmarkStart w:id="281" w:name="_Toc367823249"/>
+      <w:bookmarkStart w:id="290" w:name="_Toc127949606"/>
+      <w:bookmarkStart w:id="291" w:name="_Toc367823249"/>
       <w:r>
         <w:rPr>
           <w:sz w:val="22"/>
@@ -9891,8 +10782,63 @@
         </w:rPr>
         <w:t>. Use cases diagram</w:t>
       </w:r>
-      <w:bookmarkEnd w:id="280"/>
-      <w:bookmarkEnd w:id="281"/>
+      <w:bookmarkEnd w:id="290"/>
+      <w:bookmarkEnd w:id="291"/>
+    </w:p>
+    <w:p>
+      <w:r>
+        <w:t>We have categorized the different use cases into distinct groups based on their priority and importance (</w:t>
+      </w:r>
+      <w:r>
+        <w:rPr>
+          <w:b/>
+          <w:bCs/>
+          <w:color w:val="00B050"/>
+        </w:rPr>
+        <w:t>Essential (E)</w:t>
+      </w:r>
+      <w:r>
+        <w:t xml:space="preserve">, </w:t>
+      </w:r>
+      <w:r>
+        <w:rPr>
+          <w:b/>
+          <w:bCs/>
+          <w:color w:val="7030A0"/>
+        </w:rPr>
+        <w:t>Recommended (R)</w:t>
+      </w:r>
+      <w:r>
+        <w:t xml:space="preserve">, and </w:t>
+      </w:r>
+      <w:r>
+        <w:rPr>
+          <w:b/>
+          <w:bCs/>
+          <w:color w:val="FFC000"/>
+        </w:rPr>
+        <w:t>Optional (O)</w:t>
+      </w:r>
+      <w:r>
+        <w:rPr>
+          <w:b/>
+          <w:bCs/>
+          <w:color w:val="000000" w:themeColor="text1"/>
+        </w:rPr>
+        <w:t>)</w:t>
+      </w:r>
+      <w:r>
+        <w:rPr>
+          <w:color w:val="000000" w:themeColor="text1"/>
+        </w:rPr>
+        <w:t xml:space="preserve"> </w:t>
+      </w:r>
+      <w:r>
+        <w:t xml:space="preserve">as shown in the table </w:t>
+      </w:r>
+      <w:r>
+        <w:t xml:space="preserve">below: </w:t>
+      </w:r>
     </w:p>
     <w:p>
       <w:pPr>
@@ -9904,8 +10850,8 @@
           <w:szCs w:val="22"/>
         </w:rPr>
       </w:pPr>
-      <w:bookmarkStart w:id="282" w:name="_Toc127949796"/>
-      <w:bookmarkStart w:id="283" w:name="_Toc367823250"/>
+      <w:bookmarkStart w:id="292" w:name="_Toc127949796"/>
+      <w:bookmarkStart w:id="293" w:name="_Toc367823250"/>
       <w:r>
         <w:rPr>
           <w:color w:val="1F497D" w:themeColor="text2"/>
@@ -9952,63 +10898,8 @@
         </w:rPr>
         <w:t>. Use cases summary</w:t>
       </w:r>
-      <w:bookmarkEnd w:id="282"/>
-      <w:bookmarkEnd w:id="283"/>
-    </w:p>
-    <w:p>
-      <w:r>
-        <w:t>We have categorized the different use cases into distinct groups based on their priority and importance (</w:t>
-      </w:r>
-      <w:r>
-        <w:rPr>
-          <w:b/>
-          <w:bCs/>
-          <w:color w:val="00B050"/>
-        </w:rPr>
-        <w:t>Essential (E)</w:t>
-      </w:r>
-      <w:r>
-        <w:t xml:space="preserve">, </w:t>
-      </w:r>
-      <w:r>
-        <w:rPr>
-          <w:b/>
-          <w:bCs/>
-          <w:color w:val="7030A0"/>
-        </w:rPr>
-        <w:t>Recommended (R)</w:t>
-      </w:r>
-      <w:r>
-        <w:t xml:space="preserve">, and </w:t>
-      </w:r>
-      <w:r>
-        <w:rPr>
-          <w:b/>
-          <w:bCs/>
-          <w:color w:val="FFC000"/>
-        </w:rPr>
-        <w:t>Optional (O)</w:t>
-      </w:r>
-      <w:r>
-        <w:rPr>
-          <w:b/>
-          <w:bCs/>
-          <w:color w:val="000000" w:themeColor="text1"/>
-        </w:rPr>
-        <w:t>)</w:t>
-      </w:r>
-      <w:r>
-        <w:rPr>
-          <w:color w:val="000000" w:themeColor="text1"/>
-        </w:rPr>
-        <w:t xml:space="preserve"> </w:t>
-      </w:r>
-      <w:r>
-        <w:t xml:space="preserve">as shown in the table </w:t>
-      </w:r>
-      <w:r>
-        <w:t xml:space="preserve">below: </w:t>
-      </w:r>
+      <w:bookmarkEnd w:id="292"/>
+      <w:bookmarkEnd w:id="293"/>
     </w:p>
     <w:tbl>
       <w:tblPr>
@@ -11518,41 +12409,31 @@
           <w:color w:val="365F91" w:themeColor="accent1" w:themeShade="BF"/>
         </w:rPr>
       </w:pPr>
-      <w:bookmarkStart w:id="284" w:name="_Toc525553057"/>
-      <w:bookmarkStart w:id="285" w:name="_Toc525583879"/>
-      <w:bookmarkStart w:id="286" w:name="_Toc525584030"/>
-      <w:bookmarkStart w:id="287" w:name="_Toc525583977"/>
-      <w:bookmarkStart w:id="288" w:name="_Toc525554932"/>
-      <w:bookmarkStart w:id="289" w:name="_Toc525553621"/>
-      <w:bookmarkStart w:id="290" w:name="_Toc525553572"/>
-      <w:bookmarkStart w:id="291" w:name="_Toc525553524"/>
-      <w:bookmarkStart w:id="292" w:name="_Toc525583928"/>
-      <w:bookmarkStart w:id="293" w:name="_Toc525507472"/>
-      <w:bookmarkStart w:id="294" w:name="_Toc525553105"/>
-      <w:bookmarkStart w:id="295" w:name="_Toc525507475"/>
-      <w:bookmarkStart w:id="296" w:name="_Toc525553618"/>
-      <w:bookmarkStart w:id="297" w:name="_Toc525584027"/>
-      <w:bookmarkStart w:id="298" w:name="_Toc525583974"/>
-      <w:bookmarkStart w:id="299" w:name="_Toc525583925"/>
-      <w:bookmarkStart w:id="300" w:name="_Toc525554929"/>
-      <w:bookmarkStart w:id="301" w:name="_Toc525553569"/>
-      <w:bookmarkStart w:id="302" w:name="_Toc525553521"/>
-      <w:bookmarkStart w:id="303" w:name="_Toc525553102"/>
-      <w:bookmarkStart w:id="304" w:name="_Toc525553054"/>
-      <w:bookmarkStart w:id="305" w:name="_Toc525583876"/>
-      <w:bookmarkStart w:id="306" w:name="_Toc127951613"/>
-      <w:bookmarkStart w:id="307" w:name="_Ref127831433"/>
-      <w:bookmarkStart w:id="308" w:name="_Toc525507478"/>
-      <w:bookmarkEnd w:id="284"/>
-      <w:bookmarkEnd w:id="285"/>
-      <w:bookmarkEnd w:id="286"/>
-      <w:bookmarkEnd w:id="287"/>
-      <w:bookmarkEnd w:id="288"/>
-      <w:bookmarkEnd w:id="289"/>
-      <w:bookmarkEnd w:id="290"/>
-      <w:bookmarkEnd w:id="291"/>
-      <w:bookmarkEnd w:id="292"/>
-      <w:bookmarkEnd w:id="293"/>
+      <w:bookmarkStart w:id="294" w:name="_Toc525553057"/>
+      <w:bookmarkStart w:id="295" w:name="_Toc525583879"/>
+      <w:bookmarkStart w:id="296" w:name="_Toc525584030"/>
+      <w:bookmarkStart w:id="297" w:name="_Toc525583977"/>
+      <w:bookmarkStart w:id="298" w:name="_Toc525554932"/>
+      <w:bookmarkStart w:id="299" w:name="_Toc525553621"/>
+      <w:bookmarkStart w:id="300" w:name="_Toc525553572"/>
+      <w:bookmarkStart w:id="301" w:name="_Toc525553524"/>
+      <w:bookmarkStart w:id="302" w:name="_Toc525583928"/>
+      <w:bookmarkStart w:id="303" w:name="_Toc525507472"/>
+      <w:bookmarkStart w:id="304" w:name="_Toc525553105"/>
+      <w:bookmarkStart w:id="305" w:name="_Toc525507475"/>
+      <w:bookmarkStart w:id="306" w:name="_Toc525553618"/>
+      <w:bookmarkStart w:id="307" w:name="_Toc525584027"/>
+      <w:bookmarkStart w:id="308" w:name="_Toc525583974"/>
+      <w:bookmarkStart w:id="309" w:name="_Toc525583925"/>
+      <w:bookmarkStart w:id="310" w:name="_Toc525554929"/>
+      <w:bookmarkStart w:id="311" w:name="_Toc525553569"/>
+      <w:bookmarkStart w:id="312" w:name="_Toc525553521"/>
+      <w:bookmarkStart w:id="313" w:name="_Toc525553102"/>
+      <w:bookmarkStart w:id="314" w:name="_Toc525553054"/>
+      <w:bookmarkStart w:id="315" w:name="_Toc525583876"/>
+      <w:bookmarkStart w:id="316" w:name="_Toc127951613"/>
+      <w:bookmarkStart w:id="317" w:name="_Ref127831433"/>
+      <w:bookmarkStart w:id="318" w:name="_Toc525507478"/>
       <w:bookmarkEnd w:id="294"/>
       <w:bookmarkEnd w:id="295"/>
       <w:bookmarkEnd w:id="296"/>
@@ -11565,57 +12446,6 @@
       <w:bookmarkEnd w:id="303"/>
       <w:bookmarkEnd w:id="304"/>
       <w:bookmarkEnd w:id="305"/>
-      <w:r>
-        <w:rPr>
-          <w:color w:val="365F91" w:themeColor="accent1" w:themeShade="BF"/>
-        </w:rPr>
-        <w:t>Non-functional requirements</w:t>
-      </w:r>
-      <w:bookmarkStart w:id="309" w:name="_Toc525553064"/>
-      <w:bookmarkStart w:id="310" w:name="_Toc525553112"/>
-      <w:bookmarkStart w:id="311" w:name="_Toc525553531"/>
-      <w:bookmarkStart w:id="312" w:name="_Toc525553628"/>
-      <w:bookmarkStart w:id="313" w:name="_Toc525554939"/>
-      <w:bookmarkStart w:id="314" w:name="_Toc525583886"/>
-      <w:bookmarkStart w:id="315" w:name="_Toc525583935"/>
-      <w:bookmarkStart w:id="316" w:name="_Toc525583984"/>
-      <w:bookmarkStart w:id="317" w:name="_Toc525584037"/>
-      <w:bookmarkStart w:id="318" w:name="_Toc525507481"/>
-      <w:bookmarkStart w:id="319" w:name="_Toc525553530"/>
-      <w:bookmarkStart w:id="320" w:name="_Toc525553063"/>
-      <w:bookmarkStart w:id="321" w:name="_Toc525553111"/>
-      <w:bookmarkStart w:id="322" w:name="_Toc525507482"/>
-      <w:bookmarkStart w:id="323" w:name="_Toc525553578"/>
-      <w:bookmarkStart w:id="324" w:name="_Toc525553627"/>
-      <w:bookmarkStart w:id="325" w:name="_Toc525554938"/>
-      <w:bookmarkStart w:id="326" w:name="_Toc525583885"/>
-      <w:bookmarkStart w:id="327" w:name="_Toc525583934"/>
-      <w:bookmarkStart w:id="328" w:name="_Toc525583983"/>
-      <w:bookmarkStart w:id="329" w:name="_Toc525584036"/>
-      <w:bookmarkStart w:id="330" w:name="_Toc525583884"/>
-      <w:bookmarkStart w:id="331" w:name="_Toc525553579"/>
-      <w:bookmarkStart w:id="332" w:name="_Toc525507480"/>
-      <w:bookmarkStart w:id="333" w:name="_Toc525553062"/>
-      <w:bookmarkStart w:id="334" w:name="_Toc525553110"/>
-      <w:bookmarkStart w:id="335" w:name="_Toc525553529"/>
-      <w:bookmarkStart w:id="336" w:name="_Toc525553577"/>
-      <w:bookmarkStart w:id="337" w:name="_Toc525553626"/>
-      <w:bookmarkStart w:id="338" w:name="_Toc525554937"/>
-      <w:bookmarkStart w:id="339" w:name="_Toc525583933"/>
-      <w:bookmarkStart w:id="340" w:name="_Toc525583982"/>
-      <w:bookmarkStart w:id="341" w:name="_Toc525584035"/>
-      <w:bookmarkStart w:id="342" w:name="_Toc525553109"/>
-      <w:bookmarkStart w:id="343" w:name="_Toc525507479"/>
-      <w:bookmarkStart w:id="344" w:name="_Toc525553061"/>
-      <w:bookmarkStart w:id="345" w:name="_Toc525584034"/>
-      <w:bookmarkStart w:id="346" w:name="_Toc525553528"/>
-      <w:bookmarkStart w:id="347" w:name="_Toc525553576"/>
-      <w:bookmarkStart w:id="348" w:name="_Toc525553625"/>
-      <w:bookmarkStart w:id="349" w:name="_Toc525554936"/>
-      <w:bookmarkStart w:id="350" w:name="_Toc525583883"/>
-      <w:bookmarkStart w:id="351" w:name="_Toc525583932"/>
-      <w:bookmarkStart w:id="352" w:name="_Toc525583981"/>
-      <w:bookmarkStart w:id="353" w:name="_Toc525507483"/>
       <w:bookmarkEnd w:id="306"/>
       <w:bookmarkEnd w:id="307"/>
       <w:bookmarkEnd w:id="308"/>
@@ -11626,6 +12456,57 @@
       <w:bookmarkEnd w:id="313"/>
       <w:bookmarkEnd w:id="314"/>
       <w:bookmarkEnd w:id="315"/>
+      <w:r>
+        <w:rPr>
+          <w:color w:val="365F91" w:themeColor="accent1" w:themeShade="BF"/>
+        </w:rPr>
+        <w:t>Non-functional requirements</w:t>
+      </w:r>
+      <w:bookmarkStart w:id="319" w:name="_Toc525553064"/>
+      <w:bookmarkStart w:id="320" w:name="_Toc525553112"/>
+      <w:bookmarkStart w:id="321" w:name="_Toc525553531"/>
+      <w:bookmarkStart w:id="322" w:name="_Toc525553628"/>
+      <w:bookmarkStart w:id="323" w:name="_Toc525554939"/>
+      <w:bookmarkStart w:id="324" w:name="_Toc525583886"/>
+      <w:bookmarkStart w:id="325" w:name="_Toc525583935"/>
+      <w:bookmarkStart w:id="326" w:name="_Toc525583984"/>
+      <w:bookmarkStart w:id="327" w:name="_Toc525584037"/>
+      <w:bookmarkStart w:id="328" w:name="_Toc525507481"/>
+      <w:bookmarkStart w:id="329" w:name="_Toc525553530"/>
+      <w:bookmarkStart w:id="330" w:name="_Toc525553063"/>
+      <w:bookmarkStart w:id="331" w:name="_Toc525553111"/>
+      <w:bookmarkStart w:id="332" w:name="_Toc525507482"/>
+      <w:bookmarkStart w:id="333" w:name="_Toc525553578"/>
+      <w:bookmarkStart w:id="334" w:name="_Toc525553627"/>
+      <w:bookmarkStart w:id="335" w:name="_Toc525554938"/>
+      <w:bookmarkStart w:id="336" w:name="_Toc525583885"/>
+      <w:bookmarkStart w:id="337" w:name="_Toc525583934"/>
+      <w:bookmarkStart w:id="338" w:name="_Toc525583983"/>
+      <w:bookmarkStart w:id="339" w:name="_Toc525584036"/>
+      <w:bookmarkStart w:id="340" w:name="_Toc525583884"/>
+      <w:bookmarkStart w:id="341" w:name="_Toc525553579"/>
+      <w:bookmarkStart w:id="342" w:name="_Toc525507480"/>
+      <w:bookmarkStart w:id="343" w:name="_Toc525553062"/>
+      <w:bookmarkStart w:id="344" w:name="_Toc525553110"/>
+      <w:bookmarkStart w:id="345" w:name="_Toc525553529"/>
+      <w:bookmarkStart w:id="346" w:name="_Toc525553577"/>
+      <w:bookmarkStart w:id="347" w:name="_Toc525553626"/>
+      <w:bookmarkStart w:id="348" w:name="_Toc525554937"/>
+      <w:bookmarkStart w:id="349" w:name="_Toc525583933"/>
+      <w:bookmarkStart w:id="350" w:name="_Toc525583982"/>
+      <w:bookmarkStart w:id="351" w:name="_Toc525584035"/>
+      <w:bookmarkStart w:id="352" w:name="_Toc525553109"/>
+      <w:bookmarkStart w:id="353" w:name="_Toc525507479"/>
+      <w:bookmarkStart w:id="354" w:name="_Toc525553061"/>
+      <w:bookmarkStart w:id="355" w:name="_Toc525584034"/>
+      <w:bookmarkStart w:id="356" w:name="_Toc525553528"/>
+      <w:bookmarkStart w:id="357" w:name="_Toc525553576"/>
+      <w:bookmarkStart w:id="358" w:name="_Toc525553625"/>
+      <w:bookmarkStart w:id="359" w:name="_Toc525554936"/>
+      <w:bookmarkStart w:id="360" w:name="_Toc525583883"/>
+      <w:bookmarkStart w:id="361" w:name="_Toc525583932"/>
+      <w:bookmarkStart w:id="362" w:name="_Toc525583981"/>
+      <w:bookmarkStart w:id="363" w:name="_Toc525507483"/>
       <w:bookmarkEnd w:id="316"/>
       <w:bookmarkEnd w:id="317"/>
       <w:bookmarkEnd w:id="318"/>
@@ -11663,6 +12544,16 @@
       <w:bookmarkEnd w:id="350"/>
       <w:bookmarkEnd w:id="351"/>
       <w:bookmarkEnd w:id="352"/>
+      <w:bookmarkEnd w:id="353"/>
+      <w:bookmarkEnd w:id="354"/>
+      <w:bookmarkEnd w:id="355"/>
+      <w:bookmarkEnd w:id="356"/>
+      <w:bookmarkEnd w:id="357"/>
+      <w:bookmarkEnd w:id="358"/>
+      <w:bookmarkEnd w:id="359"/>
+      <w:bookmarkEnd w:id="360"/>
+      <w:bookmarkEnd w:id="361"/>
+      <w:bookmarkEnd w:id="362"/>
     </w:p>
     <w:p>
       <w:pPr>
@@ -11674,8 +12565,8 @@
           <w:szCs w:val="22"/>
         </w:rPr>
       </w:pPr>
-      <w:bookmarkStart w:id="354" w:name="_Toc127949797"/>
-      <w:bookmarkStart w:id="355" w:name="_Toc115451852"/>
+      <w:bookmarkStart w:id="364" w:name="_Toc127949797"/>
+      <w:bookmarkStart w:id="365" w:name="_Toc115451852"/>
       <w:r>
         <w:rPr>
           <w:color w:val="1F497D" w:themeColor="text2"/>
@@ -11707,8 +12598,8 @@
         </w:rPr>
         <w:t>. Evaluation plan for the non-functional requirement</w:t>
       </w:r>
-      <w:bookmarkEnd w:id="354"/>
-      <w:bookmarkEnd w:id="355"/>
+      <w:bookmarkEnd w:id="364"/>
+      <w:bookmarkEnd w:id="365"/>
     </w:p>
     <w:tbl>
       <w:tblPr>
@@ -11843,16 +12734,16 @@
               </w:rPr>
               <w:t xml:space="preserve">- </w:t>
             </w:r>
-            <w:commentRangeStart w:id="356"/>
+            <w:commentRangeStart w:id="366"/>
             <w:r>
               <w:rPr>
                 <w:rFonts w:eastAsia="MS Mincho" w:cstheme="minorHAnsi"/>
               </w:rPr>
               <w:t>The application must ensure a response time of under 10 seconds for 90% of requests, including text rendering.</w:t>
             </w:r>
-            <w:commentRangeEnd w:id="356"/>
-            <w:r>
-              <w:commentReference w:id="356"/>
+            <w:commentRangeEnd w:id="366"/>
+            <w:r>
+              <w:commentReference w:id="366"/>
             </w:r>
           </w:p>
           <w:p>
@@ -12138,16 +13029,16 @@
               </w:rPr>
               <w:t xml:space="preserve">- The system must implement robust </w:t>
             </w:r>
-            <w:commentRangeStart w:id="357"/>
+            <w:commentRangeStart w:id="367"/>
             <w:r>
               <w:rPr>
                 <w:rFonts w:eastAsia="MS Mincho" w:cstheme="minorHAnsi"/>
               </w:rPr>
               <w:t xml:space="preserve">security measures </w:t>
             </w:r>
-            <w:commentRangeEnd w:id="357"/>
-            <w:r>
-              <w:commentReference w:id="357"/>
+            <w:commentRangeEnd w:id="367"/>
+            <w:r>
+              <w:commentReference w:id="367"/>
             </w:r>
             <w:r>
               <w:rPr>
@@ -12629,7 +13520,7 @@
           <w:color w:val="365F91" w:themeColor="accent1" w:themeShade="BF"/>
         </w:rPr>
       </w:pPr>
-      <w:bookmarkStart w:id="358" w:name="_Toc127951614"/>
+      <w:bookmarkStart w:id="368" w:name="_Toc127951614"/>
       <w:r>
         <w:rPr>
           <w:color w:val="365F91" w:themeColor="accent1" w:themeShade="BF"/>
@@ -12637,8 +13528,8 @@
         <w:lastRenderedPageBreak/>
         <w:t>Assumptions</w:t>
       </w:r>
-      <w:bookmarkEnd w:id="353"/>
-      <w:bookmarkEnd w:id="358"/>
+      <w:bookmarkEnd w:id="363"/>
+      <w:bookmarkEnd w:id="368"/>
     </w:p>
     <w:p>
       <w:pPr>
@@ -12696,20 +13587,20 @@
           <w:color w:val="365F91" w:themeColor="accent1" w:themeShade="BF"/>
         </w:rPr>
       </w:pPr>
-      <w:bookmarkStart w:id="359" w:name="_Toc525583594"/>
-      <w:bookmarkStart w:id="360" w:name="_Toc127951615"/>
+      <w:bookmarkStart w:id="369" w:name="_Toc525583594"/>
+      <w:bookmarkStart w:id="370" w:name="_Toc127951615"/>
       <w:r>
         <w:rPr>
           <w:color w:val="365F91" w:themeColor="accent1" w:themeShade="BF"/>
         </w:rPr>
         <w:t>Ethics</w:t>
       </w:r>
-      <w:bookmarkStart w:id="361" w:name="_Toc525554965"/>
-      <w:bookmarkStart w:id="362" w:name="_Toc525554842"/>
-      <w:bookmarkEnd w:id="359"/>
-      <w:bookmarkEnd w:id="360"/>
-      <w:bookmarkEnd w:id="361"/>
-      <w:bookmarkEnd w:id="362"/>
+      <w:bookmarkStart w:id="371" w:name="_Toc525554965"/>
+      <w:bookmarkStart w:id="372" w:name="_Toc525554842"/>
+      <w:bookmarkEnd w:id="369"/>
+      <w:bookmarkEnd w:id="370"/>
+      <w:bookmarkEnd w:id="371"/>
+      <w:bookmarkEnd w:id="372"/>
     </w:p>
     <w:p>
       <w:pPr>
@@ -12898,8 +13789,8 @@
           <w:szCs w:val="22"/>
         </w:rPr>
       </w:pPr>
-      <w:bookmarkStart w:id="363" w:name="_Toc116069841"/>
-      <w:bookmarkStart w:id="364" w:name="_Toc127949798"/>
+      <w:bookmarkStart w:id="373" w:name="_Toc116069841"/>
+      <w:bookmarkStart w:id="374" w:name="_Toc127949798"/>
       <w:r>
         <w:rPr>
           <w:color w:val="1F497D" w:themeColor="text2"/>
@@ -12931,7 +13822,7 @@
         </w:rPr>
         <w:t xml:space="preserve">. Project-related Software Engineering Code of Ethics and </w:t>
       </w:r>
-      <w:bookmarkEnd w:id="363"/>
+      <w:bookmarkEnd w:id="373"/>
       <w:r>
         <w:rPr>
           <w:color w:val="1F497D" w:themeColor="text2"/>
@@ -12940,7 +13831,7 @@
         </w:rPr>
         <w:t>Professional Responsibilities</w:t>
       </w:r>
-      <w:bookmarkEnd w:id="364"/>
+      <w:bookmarkEnd w:id="374"/>
     </w:p>
     <w:tbl>
       <w:tblPr>
@@ -13142,220 +14033,210 @@
         </w:numPr>
         <w:spacing w:before="360" w:after="240"/>
       </w:pPr>
-      <w:bookmarkStart w:id="365" w:name="_Toc274166453"/>
-      <w:bookmarkStart w:id="366" w:name="_Toc127856282"/>
-      <w:bookmarkStart w:id="367" w:name="_Toc465843855"/>
-      <w:bookmarkStart w:id="368" w:name="_Toc465843762"/>
-      <w:bookmarkStart w:id="369" w:name="_Toc465843510"/>
-      <w:bookmarkStart w:id="370" w:name="_Toc465843854"/>
-      <w:bookmarkStart w:id="371" w:name="_Toc465843761"/>
-      <w:bookmarkStart w:id="372" w:name="_Toc465843509"/>
-      <w:bookmarkStart w:id="373" w:name="_Toc465843853"/>
-      <w:bookmarkStart w:id="374" w:name="_Toc465843760"/>
-      <w:bookmarkStart w:id="375" w:name="_Toc127833551"/>
-      <w:bookmarkStart w:id="376" w:name="_Toc465843852"/>
-      <w:bookmarkStart w:id="377" w:name="_Toc465843759"/>
-      <w:bookmarkStart w:id="378" w:name="_Toc465843507"/>
-      <w:bookmarkStart w:id="379" w:name="_Toc465843851"/>
-      <w:bookmarkStart w:id="380" w:name="_Toc465843758"/>
-      <w:bookmarkStart w:id="381" w:name="_Toc465843506"/>
-      <w:bookmarkStart w:id="382" w:name="_Toc465843850"/>
-      <w:bookmarkStart w:id="383" w:name="_Toc465843757"/>
-      <w:bookmarkStart w:id="384" w:name="_Toc465843505"/>
-      <w:bookmarkStart w:id="385" w:name="_Toc465843849"/>
-      <w:bookmarkStart w:id="386" w:name="_Toc465843756"/>
-      <w:bookmarkStart w:id="387" w:name="_Toc465843755"/>
-      <w:bookmarkStart w:id="388" w:name="_Toc465843504"/>
-      <w:bookmarkStart w:id="389" w:name="_Toc465843843"/>
-      <w:bookmarkStart w:id="390" w:name="_Toc465843503"/>
-      <w:bookmarkStart w:id="391" w:name="_Toc465843847"/>
-      <w:bookmarkStart w:id="392" w:name="_Toc465843754"/>
-      <w:bookmarkStart w:id="393" w:name="_Toc465843502"/>
-      <w:bookmarkStart w:id="394" w:name="_Toc465843846"/>
-      <w:bookmarkStart w:id="395" w:name="_Toc465843753"/>
-      <w:bookmarkStart w:id="396" w:name="_Toc465843845"/>
-      <w:bookmarkStart w:id="397" w:name="_Toc465843752"/>
-      <w:bookmarkStart w:id="398" w:name="_Toc465843500"/>
-      <w:bookmarkStart w:id="399" w:name="_Toc465843844"/>
-      <w:bookmarkStart w:id="400" w:name="_Toc465843751"/>
-      <w:bookmarkStart w:id="401" w:name="_Toc465843848"/>
-      <w:bookmarkStart w:id="402" w:name="_Toc465843508"/>
-      <w:bookmarkStart w:id="403" w:name="_Toc465843750"/>
-      <w:bookmarkStart w:id="404" w:name="_Toc465843498"/>
-      <w:bookmarkStart w:id="405" w:name="_Toc465843842"/>
-      <w:bookmarkStart w:id="406" w:name="_Toc465843749"/>
-      <w:bookmarkStart w:id="407" w:name="_Toc465843497"/>
-      <w:bookmarkStart w:id="408" w:name="_Toc465843841"/>
-      <w:bookmarkStart w:id="409" w:name="_Toc465843748"/>
-      <w:bookmarkStart w:id="410" w:name="_Toc465843496"/>
-      <w:bookmarkStart w:id="411" w:name="_Toc465843840"/>
-      <w:bookmarkStart w:id="412" w:name="_Toc465843747"/>
-      <w:bookmarkStart w:id="413" w:name="_Toc465843495"/>
-      <w:bookmarkStart w:id="414" w:name="_Toc465843835"/>
-      <w:bookmarkStart w:id="415" w:name="_Toc465843491"/>
-      <w:bookmarkStart w:id="416" w:name="_Toc465843746"/>
-      <w:bookmarkStart w:id="417" w:name="_Toc465843494"/>
-      <w:bookmarkStart w:id="418" w:name="_Toc465843838"/>
-      <w:bookmarkStart w:id="419" w:name="_Toc465843745"/>
-      <w:bookmarkStart w:id="420" w:name="_Toc465843493"/>
-      <w:bookmarkStart w:id="421" w:name="_Toc465843837"/>
-      <w:bookmarkStart w:id="422" w:name="_Toc465843744"/>
-      <w:bookmarkStart w:id="423" w:name="_Toc465843492"/>
-      <w:bookmarkStart w:id="424" w:name="_Toc465843836"/>
-      <w:bookmarkStart w:id="425" w:name="_Toc465843743"/>
-      <w:bookmarkStart w:id="426" w:name="_Toc465843738"/>
-      <w:bookmarkStart w:id="427" w:name="_Toc465843839"/>
-      <w:bookmarkStart w:id="428" w:name="_Toc465843832"/>
-      <w:bookmarkStart w:id="429" w:name="_Toc465843831"/>
-      <w:bookmarkStart w:id="430" w:name="_Toc465843487"/>
-      <w:bookmarkStart w:id="431" w:name="_Toc465843739"/>
-      <w:bookmarkStart w:id="432" w:name="_Toc465843742"/>
-      <w:bookmarkStart w:id="433" w:name="_Toc465843488"/>
-      <w:bookmarkStart w:id="434" w:name="_Toc465843740"/>
-      <w:bookmarkStart w:id="435" w:name="_Toc465843833"/>
-      <w:bookmarkStart w:id="436" w:name="_Toc465843489"/>
-      <w:bookmarkStart w:id="437" w:name="_Toc465843741"/>
-      <w:bookmarkStart w:id="438" w:name="_Toc465843834"/>
-      <w:bookmarkStart w:id="439" w:name="_Toc465843490"/>
-      <w:bookmarkStart w:id="440" w:name="_Toc465843830"/>
-      <w:bookmarkStart w:id="441" w:name="_Toc465843486"/>
-      <w:bookmarkStart w:id="442" w:name="_Toc465843737"/>
-      <w:bookmarkStart w:id="443" w:name="_Toc465843485"/>
-      <w:bookmarkStart w:id="444" w:name="_Toc465843829"/>
-      <w:bookmarkStart w:id="445" w:name="_Toc465843736"/>
-      <w:bookmarkStart w:id="446" w:name="_Toc465843484"/>
-      <w:bookmarkStart w:id="447" w:name="_Toc465843828"/>
-      <w:bookmarkStart w:id="448" w:name="_Toc465843735"/>
-      <w:bookmarkStart w:id="449" w:name="_Toc465843483"/>
-      <w:bookmarkStart w:id="450" w:name="_Toc465843827"/>
-      <w:bookmarkStart w:id="451" w:name="_Toc465843734"/>
-      <w:bookmarkStart w:id="452" w:name="_Toc465843482"/>
-      <w:bookmarkStart w:id="453" w:name="_Toc465843826"/>
-      <w:bookmarkStart w:id="454" w:name="_Toc465843733"/>
-      <w:bookmarkStart w:id="455" w:name="_Toc465843481"/>
-      <w:bookmarkStart w:id="456" w:name="_Toc465843825"/>
-      <w:bookmarkStart w:id="457" w:name="_Toc465843732"/>
-      <w:bookmarkStart w:id="458" w:name="_Toc127856130"/>
-      <w:bookmarkStart w:id="459" w:name="_Toc465843480"/>
-      <w:bookmarkStart w:id="460" w:name="_Toc127856286"/>
-      <w:bookmarkStart w:id="461" w:name="_Toc127856139"/>
-      <w:bookmarkStart w:id="462" w:name="_Toc127855990"/>
-      <w:bookmarkStart w:id="463" w:name="_Toc127850485"/>
-      <w:bookmarkStart w:id="464" w:name="_Toc127833697"/>
-      <w:bookmarkStart w:id="465" w:name="_Toc127856129"/>
-      <w:bookmarkStart w:id="466" w:name="_Toc127856123"/>
-      <w:bookmarkStart w:id="467" w:name="_Toc127855980"/>
-      <w:bookmarkStart w:id="468" w:name="_Toc127855986"/>
-      <w:bookmarkStart w:id="469" w:name="_Toc127850481"/>
-      <w:bookmarkStart w:id="470" w:name="_Toc127833693"/>
-      <w:bookmarkStart w:id="471" w:name="_Toc127833547"/>
-      <w:bookmarkStart w:id="472" w:name="_Toc127856277"/>
-      <w:bookmarkStart w:id="473" w:name="_Toc127855981"/>
-      <w:bookmarkStart w:id="474" w:name="_Toc127850476"/>
-      <w:bookmarkStart w:id="475" w:name="_Toc127833688"/>
-      <w:bookmarkStart w:id="476" w:name="_Toc127833542"/>
-      <w:bookmarkStart w:id="477" w:name="_Toc127856276"/>
-      <w:bookmarkStart w:id="478" w:name="_Toc127856135"/>
-      <w:bookmarkStart w:id="479" w:name="_Toc127856274"/>
-      <w:bookmarkStart w:id="480" w:name="_Toc127850475"/>
-      <w:bookmarkStart w:id="481" w:name="_Toc127833687"/>
-      <w:bookmarkStart w:id="482" w:name="_Toc127833541"/>
-      <w:bookmarkStart w:id="483" w:name="_Toc525554968"/>
-      <w:bookmarkStart w:id="484" w:name="_Toc525554845"/>
-      <w:bookmarkStart w:id="485" w:name="_Toc127856275"/>
-      <w:bookmarkStart w:id="486" w:name="_Toc127856128"/>
-      <w:bookmarkStart w:id="487" w:name="_Toc127855979"/>
-      <w:bookmarkStart w:id="488" w:name="_Toc127850474"/>
-      <w:bookmarkStart w:id="489" w:name="_Toc127833686"/>
-      <w:bookmarkStart w:id="490" w:name="_Toc127833540"/>
-      <w:bookmarkStart w:id="491" w:name="_Toc127856272"/>
-      <w:bookmarkStart w:id="492" w:name="_Toc465843499"/>
-      <w:bookmarkStart w:id="493" w:name="_Toc127856127"/>
-      <w:bookmarkStart w:id="494" w:name="_Toc127855978"/>
-      <w:bookmarkStart w:id="495" w:name="_Toc127850473"/>
-      <w:bookmarkStart w:id="496" w:name="_Toc127833685"/>
-      <w:bookmarkStart w:id="497" w:name="_Toc127833539"/>
-      <w:bookmarkStart w:id="498" w:name="_Toc127856273"/>
-      <w:bookmarkStart w:id="499" w:name="_Toc127856126"/>
-      <w:bookmarkStart w:id="500" w:name="_Toc127855977"/>
-      <w:bookmarkStart w:id="501" w:name="_Toc127850472"/>
-      <w:bookmarkStart w:id="502" w:name="_Toc127833684"/>
-      <w:bookmarkStart w:id="503" w:name="_Toc127833538"/>
-      <w:bookmarkStart w:id="504" w:name="_Toc127856119"/>
-      <w:bookmarkStart w:id="505" w:name="_Toc127856125"/>
-      <w:bookmarkStart w:id="506" w:name="_Toc127855976"/>
-      <w:bookmarkStart w:id="507" w:name="_Toc127850471"/>
-      <w:bookmarkStart w:id="508" w:name="_Toc127833683"/>
-      <w:bookmarkStart w:id="509" w:name="_Toc127833537"/>
-      <w:bookmarkStart w:id="510" w:name="_Toc127856271"/>
-      <w:bookmarkStart w:id="511" w:name="_Toc127856124"/>
-      <w:bookmarkStart w:id="512" w:name="_Toc127855975"/>
-      <w:bookmarkStart w:id="513" w:name="_Toc127850470"/>
-      <w:bookmarkStart w:id="514" w:name="_Toc127833682"/>
-      <w:bookmarkStart w:id="515" w:name="_Toc127833536"/>
-      <w:bookmarkStart w:id="516" w:name="_Toc127856270"/>
-      <w:bookmarkStart w:id="517" w:name="_Toc127855974"/>
-      <w:bookmarkStart w:id="518" w:name="_Toc127850467"/>
-      <w:bookmarkStart w:id="519" w:name="_Toc127833681"/>
-      <w:bookmarkStart w:id="520" w:name="_Toc127833535"/>
-      <w:bookmarkStart w:id="521" w:name="_Toc127856269"/>
-      <w:bookmarkStart w:id="522" w:name="_Toc127856122"/>
-      <w:bookmarkStart w:id="523" w:name="_Toc127855973"/>
-      <w:bookmarkStart w:id="524" w:name="_Toc127850468"/>
-      <w:bookmarkStart w:id="525" w:name="_Toc127833680"/>
-      <w:bookmarkStart w:id="526" w:name="_Toc127833534"/>
-      <w:bookmarkStart w:id="527" w:name="_Toc127856268"/>
-      <w:bookmarkStart w:id="528" w:name="_Toc127856121"/>
-      <w:bookmarkStart w:id="529" w:name="_Toc127855972"/>
-      <w:bookmarkStart w:id="530" w:name="_Toc127850469"/>
-      <w:bookmarkStart w:id="531" w:name="_Toc127833679"/>
-      <w:bookmarkStart w:id="532" w:name="_Toc127833533"/>
-      <w:bookmarkStart w:id="533" w:name="_Toc127856267"/>
-      <w:bookmarkStart w:id="534" w:name="_Toc127856120"/>
-      <w:bookmarkStart w:id="535" w:name="_Toc465843501"/>
-      <w:bookmarkStart w:id="536" w:name="_Toc127855971"/>
-      <w:bookmarkStart w:id="537" w:name="_Toc127850466"/>
-      <w:bookmarkStart w:id="538" w:name="_Toc127833678"/>
-      <w:bookmarkStart w:id="539" w:name="_Toc127833532"/>
-      <w:bookmarkStart w:id="540" w:name="_Toc127856266"/>
-      <w:bookmarkStart w:id="541" w:name="_Toc127850463"/>
-      <w:bookmarkStart w:id="542" w:name="_Toc127856117"/>
-      <w:bookmarkStart w:id="543" w:name="_Toc127850465"/>
-      <w:bookmarkStart w:id="544" w:name="_Toc127833677"/>
-      <w:bookmarkStart w:id="545" w:name="_Toc127833531"/>
-      <w:bookmarkStart w:id="546" w:name="_Toc127856265"/>
-      <w:bookmarkStart w:id="547" w:name="_Toc127856118"/>
-      <w:bookmarkStart w:id="548" w:name="_Toc127855969"/>
-      <w:bookmarkStart w:id="549" w:name="_Toc127850464"/>
-      <w:bookmarkStart w:id="550" w:name="_Toc127833676"/>
-      <w:bookmarkStart w:id="551" w:name="_Toc127833530"/>
-      <w:bookmarkStart w:id="552" w:name="_Toc127856264"/>
-      <w:bookmarkStart w:id="553" w:name="_Toc525554843"/>
-      <w:bookmarkStart w:id="554" w:name="_Toc127855968"/>
-      <w:bookmarkStart w:id="555" w:name="_Toc127850462"/>
-      <w:bookmarkStart w:id="556" w:name="_Toc525554966"/>
-      <w:bookmarkStart w:id="557" w:name="_Toc127833528"/>
-      <w:bookmarkStart w:id="558" w:name="_Toc127833674"/>
-      <w:bookmarkStart w:id="559" w:name="_Toc127855970"/>
-      <w:bookmarkStart w:id="560" w:name="_Toc127855967"/>
-      <w:bookmarkStart w:id="561" w:name="_Toc127856116"/>
-      <w:bookmarkStart w:id="562" w:name="_Toc127856263"/>
-      <w:bookmarkStart w:id="563" w:name="_Toc525554844"/>
-      <w:bookmarkStart w:id="564" w:name="_Toc525554967"/>
-      <w:bookmarkStart w:id="565" w:name="_Toc127833529"/>
-      <w:bookmarkStart w:id="566" w:name="_Toc127833675"/>
-      <w:bookmarkStart w:id="567" w:name="_Toc127951616"/>
-      <w:bookmarkStart w:id="568" w:name="_Ref127949870"/>
-      <w:bookmarkEnd w:id="365"/>
-      <w:bookmarkEnd w:id="366"/>
-      <w:bookmarkEnd w:id="367"/>
-      <w:bookmarkEnd w:id="368"/>
-      <w:bookmarkEnd w:id="369"/>
-      <w:bookmarkEnd w:id="370"/>
-      <w:bookmarkEnd w:id="371"/>
-      <w:bookmarkEnd w:id="372"/>
-      <w:bookmarkEnd w:id="373"/>
-      <w:bookmarkEnd w:id="374"/>
+      <w:bookmarkStart w:id="375" w:name="_Toc274166453"/>
+      <w:bookmarkStart w:id="376" w:name="_Toc127856282"/>
+      <w:bookmarkStart w:id="377" w:name="_Toc465843855"/>
+      <w:bookmarkStart w:id="378" w:name="_Toc465843762"/>
+      <w:bookmarkStart w:id="379" w:name="_Toc465843510"/>
+      <w:bookmarkStart w:id="380" w:name="_Toc465843854"/>
+      <w:bookmarkStart w:id="381" w:name="_Toc465843761"/>
+      <w:bookmarkStart w:id="382" w:name="_Toc465843509"/>
+      <w:bookmarkStart w:id="383" w:name="_Toc465843853"/>
+      <w:bookmarkStart w:id="384" w:name="_Toc465843760"/>
+      <w:bookmarkStart w:id="385" w:name="_Toc127833551"/>
+      <w:bookmarkStart w:id="386" w:name="_Toc465843852"/>
+      <w:bookmarkStart w:id="387" w:name="_Toc465843759"/>
+      <w:bookmarkStart w:id="388" w:name="_Toc465843507"/>
+      <w:bookmarkStart w:id="389" w:name="_Toc465843851"/>
+      <w:bookmarkStart w:id="390" w:name="_Toc465843758"/>
+      <w:bookmarkStart w:id="391" w:name="_Toc465843506"/>
+      <w:bookmarkStart w:id="392" w:name="_Toc465843850"/>
+      <w:bookmarkStart w:id="393" w:name="_Toc465843757"/>
+      <w:bookmarkStart w:id="394" w:name="_Toc465843505"/>
+      <w:bookmarkStart w:id="395" w:name="_Toc465843849"/>
+      <w:bookmarkStart w:id="396" w:name="_Toc465843756"/>
+      <w:bookmarkStart w:id="397" w:name="_Toc465843755"/>
+      <w:bookmarkStart w:id="398" w:name="_Toc465843504"/>
+      <w:bookmarkStart w:id="399" w:name="_Toc465843843"/>
+      <w:bookmarkStart w:id="400" w:name="_Toc465843503"/>
+      <w:bookmarkStart w:id="401" w:name="_Toc465843847"/>
+      <w:bookmarkStart w:id="402" w:name="_Toc465843754"/>
+      <w:bookmarkStart w:id="403" w:name="_Toc465843502"/>
+      <w:bookmarkStart w:id="404" w:name="_Toc465843846"/>
+      <w:bookmarkStart w:id="405" w:name="_Toc465843753"/>
+      <w:bookmarkStart w:id="406" w:name="_Toc465843845"/>
+      <w:bookmarkStart w:id="407" w:name="_Toc465843752"/>
+      <w:bookmarkStart w:id="408" w:name="_Toc465843500"/>
+      <w:bookmarkStart w:id="409" w:name="_Toc465843844"/>
+      <w:bookmarkStart w:id="410" w:name="_Toc465843751"/>
+      <w:bookmarkStart w:id="411" w:name="_Toc465843848"/>
+      <w:bookmarkStart w:id="412" w:name="_Toc465843508"/>
+      <w:bookmarkStart w:id="413" w:name="_Toc465843750"/>
+      <w:bookmarkStart w:id="414" w:name="_Toc465843498"/>
+      <w:bookmarkStart w:id="415" w:name="_Toc465843842"/>
+      <w:bookmarkStart w:id="416" w:name="_Toc465843749"/>
+      <w:bookmarkStart w:id="417" w:name="_Toc465843497"/>
+      <w:bookmarkStart w:id="418" w:name="_Toc465843841"/>
+      <w:bookmarkStart w:id="419" w:name="_Toc465843748"/>
+      <w:bookmarkStart w:id="420" w:name="_Toc465843496"/>
+      <w:bookmarkStart w:id="421" w:name="_Toc465843840"/>
+      <w:bookmarkStart w:id="422" w:name="_Toc465843747"/>
+      <w:bookmarkStart w:id="423" w:name="_Toc465843495"/>
+      <w:bookmarkStart w:id="424" w:name="_Toc465843835"/>
+      <w:bookmarkStart w:id="425" w:name="_Toc465843491"/>
+      <w:bookmarkStart w:id="426" w:name="_Toc465843746"/>
+      <w:bookmarkStart w:id="427" w:name="_Toc465843494"/>
+      <w:bookmarkStart w:id="428" w:name="_Toc465843838"/>
+      <w:bookmarkStart w:id="429" w:name="_Toc465843745"/>
+      <w:bookmarkStart w:id="430" w:name="_Toc465843493"/>
+      <w:bookmarkStart w:id="431" w:name="_Toc465843837"/>
+      <w:bookmarkStart w:id="432" w:name="_Toc465843744"/>
+      <w:bookmarkStart w:id="433" w:name="_Toc465843492"/>
+      <w:bookmarkStart w:id="434" w:name="_Toc465843836"/>
+      <w:bookmarkStart w:id="435" w:name="_Toc465843743"/>
+      <w:bookmarkStart w:id="436" w:name="_Toc465843738"/>
+      <w:bookmarkStart w:id="437" w:name="_Toc465843839"/>
+      <w:bookmarkStart w:id="438" w:name="_Toc465843832"/>
+      <w:bookmarkStart w:id="439" w:name="_Toc465843831"/>
+      <w:bookmarkStart w:id="440" w:name="_Toc465843487"/>
+      <w:bookmarkStart w:id="441" w:name="_Toc465843739"/>
+      <w:bookmarkStart w:id="442" w:name="_Toc465843742"/>
+      <w:bookmarkStart w:id="443" w:name="_Toc465843488"/>
+      <w:bookmarkStart w:id="444" w:name="_Toc465843740"/>
+      <w:bookmarkStart w:id="445" w:name="_Toc465843833"/>
+      <w:bookmarkStart w:id="446" w:name="_Toc465843489"/>
+      <w:bookmarkStart w:id="447" w:name="_Toc465843741"/>
+      <w:bookmarkStart w:id="448" w:name="_Toc465843834"/>
+      <w:bookmarkStart w:id="449" w:name="_Toc465843490"/>
+      <w:bookmarkStart w:id="450" w:name="_Toc465843830"/>
+      <w:bookmarkStart w:id="451" w:name="_Toc465843486"/>
+      <w:bookmarkStart w:id="452" w:name="_Toc465843737"/>
+      <w:bookmarkStart w:id="453" w:name="_Toc465843485"/>
+      <w:bookmarkStart w:id="454" w:name="_Toc465843829"/>
+      <w:bookmarkStart w:id="455" w:name="_Toc465843736"/>
+      <w:bookmarkStart w:id="456" w:name="_Toc465843484"/>
+      <w:bookmarkStart w:id="457" w:name="_Toc465843828"/>
+      <w:bookmarkStart w:id="458" w:name="_Toc465843735"/>
+      <w:bookmarkStart w:id="459" w:name="_Toc465843483"/>
+      <w:bookmarkStart w:id="460" w:name="_Toc465843827"/>
+      <w:bookmarkStart w:id="461" w:name="_Toc465843734"/>
+      <w:bookmarkStart w:id="462" w:name="_Toc465843482"/>
+      <w:bookmarkStart w:id="463" w:name="_Toc465843826"/>
+      <w:bookmarkStart w:id="464" w:name="_Toc465843733"/>
+      <w:bookmarkStart w:id="465" w:name="_Toc465843481"/>
+      <w:bookmarkStart w:id="466" w:name="_Toc465843825"/>
+      <w:bookmarkStart w:id="467" w:name="_Toc465843732"/>
+      <w:bookmarkStart w:id="468" w:name="_Toc127856130"/>
+      <w:bookmarkStart w:id="469" w:name="_Toc465843480"/>
+      <w:bookmarkStart w:id="470" w:name="_Toc127856286"/>
+      <w:bookmarkStart w:id="471" w:name="_Toc127856139"/>
+      <w:bookmarkStart w:id="472" w:name="_Toc127855990"/>
+      <w:bookmarkStart w:id="473" w:name="_Toc127850485"/>
+      <w:bookmarkStart w:id="474" w:name="_Toc127833697"/>
+      <w:bookmarkStart w:id="475" w:name="_Toc127856129"/>
+      <w:bookmarkStart w:id="476" w:name="_Toc127856123"/>
+      <w:bookmarkStart w:id="477" w:name="_Toc127855980"/>
+      <w:bookmarkStart w:id="478" w:name="_Toc127855986"/>
+      <w:bookmarkStart w:id="479" w:name="_Toc127850481"/>
+      <w:bookmarkStart w:id="480" w:name="_Toc127833693"/>
+      <w:bookmarkStart w:id="481" w:name="_Toc127833547"/>
+      <w:bookmarkStart w:id="482" w:name="_Toc127856277"/>
+      <w:bookmarkStart w:id="483" w:name="_Toc127855981"/>
+      <w:bookmarkStart w:id="484" w:name="_Toc127850476"/>
+      <w:bookmarkStart w:id="485" w:name="_Toc127833688"/>
+      <w:bookmarkStart w:id="486" w:name="_Toc127833542"/>
+      <w:bookmarkStart w:id="487" w:name="_Toc127856276"/>
+      <w:bookmarkStart w:id="488" w:name="_Toc127856135"/>
+      <w:bookmarkStart w:id="489" w:name="_Toc127856274"/>
+      <w:bookmarkStart w:id="490" w:name="_Toc127850475"/>
+      <w:bookmarkStart w:id="491" w:name="_Toc127833687"/>
+      <w:bookmarkStart w:id="492" w:name="_Toc127833541"/>
+      <w:bookmarkStart w:id="493" w:name="_Toc525554968"/>
+      <w:bookmarkStart w:id="494" w:name="_Toc525554845"/>
+      <w:bookmarkStart w:id="495" w:name="_Toc127856275"/>
+      <w:bookmarkStart w:id="496" w:name="_Toc127856128"/>
+      <w:bookmarkStart w:id="497" w:name="_Toc127855979"/>
+      <w:bookmarkStart w:id="498" w:name="_Toc127850474"/>
+      <w:bookmarkStart w:id="499" w:name="_Toc127833686"/>
+      <w:bookmarkStart w:id="500" w:name="_Toc127833540"/>
+      <w:bookmarkStart w:id="501" w:name="_Toc127856272"/>
+      <w:bookmarkStart w:id="502" w:name="_Toc465843499"/>
+      <w:bookmarkStart w:id="503" w:name="_Toc127856127"/>
+      <w:bookmarkStart w:id="504" w:name="_Toc127855978"/>
+      <w:bookmarkStart w:id="505" w:name="_Toc127850473"/>
+      <w:bookmarkStart w:id="506" w:name="_Toc127833685"/>
+      <w:bookmarkStart w:id="507" w:name="_Toc127833539"/>
+      <w:bookmarkStart w:id="508" w:name="_Toc127856273"/>
+      <w:bookmarkStart w:id="509" w:name="_Toc127856126"/>
+      <w:bookmarkStart w:id="510" w:name="_Toc127855977"/>
+      <w:bookmarkStart w:id="511" w:name="_Toc127850472"/>
+      <w:bookmarkStart w:id="512" w:name="_Toc127833684"/>
+      <w:bookmarkStart w:id="513" w:name="_Toc127833538"/>
+      <w:bookmarkStart w:id="514" w:name="_Toc127856119"/>
+      <w:bookmarkStart w:id="515" w:name="_Toc127856125"/>
+      <w:bookmarkStart w:id="516" w:name="_Toc127855976"/>
+      <w:bookmarkStart w:id="517" w:name="_Toc127850471"/>
+      <w:bookmarkStart w:id="518" w:name="_Toc127833683"/>
+      <w:bookmarkStart w:id="519" w:name="_Toc127833537"/>
+      <w:bookmarkStart w:id="520" w:name="_Toc127856271"/>
+      <w:bookmarkStart w:id="521" w:name="_Toc127856124"/>
+      <w:bookmarkStart w:id="522" w:name="_Toc127855975"/>
+      <w:bookmarkStart w:id="523" w:name="_Toc127850470"/>
+      <w:bookmarkStart w:id="524" w:name="_Toc127833682"/>
+      <w:bookmarkStart w:id="525" w:name="_Toc127833536"/>
+      <w:bookmarkStart w:id="526" w:name="_Toc127856270"/>
+      <w:bookmarkStart w:id="527" w:name="_Toc127855974"/>
+      <w:bookmarkStart w:id="528" w:name="_Toc127850467"/>
+      <w:bookmarkStart w:id="529" w:name="_Toc127833681"/>
+      <w:bookmarkStart w:id="530" w:name="_Toc127833535"/>
+      <w:bookmarkStart w:id="531" w:name="_Toc127856269"/>
+      <w:bookmarkStart w:id="532" w:name="_Toc127856122"/>
+      <w:bookmarkStart w:id="533" w:name="_Toc127855973"/>
+      <w:bookmarkStart w:id="534" w:name="_Toc127850468"/>
+      <w:bookmarkStart w:id="535" w:name="_Toc127833680"/>
+      <w:bookmarkStart w:id="536" w:name="_Toc127833534"/>
+      <w:bookmarkStart w:id="537" w:name="_Toc127856268"/>
+      <w:bookmarkStart w:id="538" w:name="_Toc127856121"/>
+      <w:bookmarkStart w:id="539" w:name="_Toc127855972"/>
+      <w:bookmarkStart w:id="540" w:name="_Toc127850469"/>
+      <w:bookmarkStart w:id="541" w:name="_Toc127833679"/>
+      <w:bookmarkStart w:id="542" w:name="_Toc127833533"/>
+      <w:bookmarkStart w:id="543" w:name="_Toc127856267"/>
+      <w:bookmarkStart w:id="544" w:name="_Toc127856120"/>
+      <w:bookmarkStart w:id="545" w:name="_Toc465843501"/>
+      <w:bookmarkStart w:id="546" w:name="_Toc127855971"/>
+      <w:bookmarkStart w:id="547" w:name="_Toc127850466"/>
+      <w:bookmarkStart w:id="548" w:name="_Toc127833678"/>
+      <w:bookmarkStart w:id="549" w:name="_Toc127833532"/>
+      <w:bookmarkStart w:id="550" w:name="_Toc127856266"/>
+      <w:bookmarkStart w:id="551" w:name="_Toc127850463"/>
+      <w:bookmarkStart w:id="552" w:name="_Toc127856117"/>
+      <w:bookmarkStart w:id="553" w:name="_Toc127850465"/>
+      <w:bookmarkStart w:id="554" w:name="_Toc127833677"/>
+      <w:bookmarkStart w:id="555" w:name="_Toc127833531"/>
+      <w:bookmarkStart w:id="556" w:name="_Toc127856265"/>
+      <w:bookmarkStart w:id="557" w:name="_Toc127856118"/>
+      <w:bookmarkStart w:id="558" w:name="_Toc127855969"/>
+      <w:bookmarkStart w:id="559" w:name="_Toc127850464"/>
+      <w:bookmarkStart w:id="560" w:name="_Toc127833676"/>
+      <w:bookmarkStart w:id="561" w:name="_Toc127833530"/>
+      <w:bookmarkStart w:id="562" w:name="_Toc127856264"/>
+      <w:bookmarkStart w:id="563" w:name="_Toc525554843"/>
+      <w:bookmarkStart w:id="564" w:name="_Toc127855968"/>
+      <w:bookmarkStart w:id="565" w:name="_Toc127850462"/>
+      <w:bookmarkStart w:id="566" w:name="_Toc525554966"/>
+      <w:bookmarkStart w:id="567" w:name="_Toc127833528"/>
+      <w:bookmarkStart w:id="568" w:name="_Toc127833674"/>
+      <w:bookmarkStart w:id="569" w:name="_Toc127855970"/>
+      <w:bookmarkStart w:id="570" w:name="_Toc127855967"/>
+      <w:bookmarkStart w:id="571" w:name="_Toc127856116"/>
+      <w:bookmarkStart w:id="572" w:name="_Toc127856263"/>
+      <w:bookmarkStart w:id="573" w:name="_Toc525554844"/>
+      <w:bookmarkStart w:id="574" w:name="_Toc525554967"/>
+      <w:bookmarkStart w:id="575" w:name="_Toc127833529"/>
+      <w:bookmarkStart w:id="576" w:name="_Toc127833675"/>
+      <w:bookmarkStart w:id="577" w:name="_Toc127951616"/>
+      <w:bookmarkStart w:id="578" w:name="_Ref127949870"/>
       <w:bookmarkEnd w:id="375"/>
       <w:bookmarkEnd w:id="376"/>
       <w:bookmarkEnd w:id="377"/>
@@ -13548,12 +14429,22 @@
       <w:bookmarkEnd w:id="564"/>
       <w:bookmarkEnd w:id="565"/>
       <w:bookmarkEnd w:id="566"/>
+      <w:bookmarkEnd w:id="567"/>
+      <w:bookmarkEnd w:id="568"/>
+      <w:bookmarkEnd w:id="569"/>
+      <w:bookmarkEnd w:id="570"/>
+      <w:bookmarkEnd w:id="571"/>
+      <w:bookmarkEnd w:id="572"/>
+      <w:bookmarkEnd w:id="573"/>
+      <w:bookmarkEnd w:id="574"/>
+      <w:bookmarkEnd w:id="575"/>
+      <w:bookmarkEnd w:id="576"/>
       <w:r>
         <w:lastRenderedPageBreak/>
         <w:t>Project Plan</w:t>
       </w:r>
-      <w:bookmarkEnd w:id="567"/>
-      <w:bookmarkEnd w:id="568"/>
+      <w:bookmarkEnd w:id="577"/>
+      <w:bookmarkEnd w:id="578"/>
     </w:p>
     <w:p>
       <w:pPr>
@@ -13568,16 +14459,16 @@
           <w:color w:val="365F91" w:themeColor="accent1" w:themeShade="BF"/>
         </w:rPr>
       </w:pPr>
-      <w:bookmarkStart w:id="569" w:name="_Toc127951617"/>
-      <w:bookmarkStart w:id="570" w:name="_Toc499635699"/>
+      <w:bookmarkStart w:id="579" w:name="_Toc127951617"/>
+      <w:bookmarkStart w:id="580" w:name="_Toc499635699"/>
       <w:r>
         <w:rPr>
           <w:color w:val="365F91" w:themeColor="accent1" w:themeShade="BF"/>
         </w:rPr>
         <w:t>Project milestones</w:t>
       </w:r>
-      <w:bookmarkEnd w:id="569"/>
-      <w:bookmarkEnd w:id="570"/>
+      <w:bookmarkEnd w:id="579"/>
+      <w:bookmarkEnd w:id="580"/>
       <w:r>
         <w:rPr>
           <w:color w:val="365F91" w:themeColor="accent1" w:themeShade="BF"/>
@@ -13647,8 +14538,8 @@
           <w:szCs w:val="22"/>
         </w:rPr>
       </w:pPr>
-      <w:bookmarkStart w:id="571" w:name="_Toc127949799"/>
-      <w:bookmarkStart w:id="572" w:name="_Toc115451855"/>
+      <w:bookmarkStart w:id="581" w:name="_Toc127949799"/>
+      <w:bookmarkStart w:id="582" w:name="_Toc115451855"/>
       <w:r>
         <w:rPr>
           <w:color w:val="1F497D" w:themeColor="text2"/>
@@ -13680,8 +14571,8 @@
         </w:rPr>
         <w:t>. Milestone of the project</w:t>
       </w:r>
-      <w:bookmarkEnd w:id="571"/>
-      <w:bookmarkEnd w:id="572"/>
+      <w:bookmarkEnd w:id="581"/>
+      <w:bookmarkEnd w:id="582"/>
     </w:p>
     <w:tbl>
       <w:tblPr>
@@ -14177,16 +15068,16 @@
           <w:color w:val="365F91" w:themeColor="accent1" w:themeShade="BF"/>
         </w:rPr>
       </w:pPr>
-      <w:bookmarkStart w:id="573" w:name="_Toc127951618"/>
-      <w:bookmarkStart w:id="574" w:name="_Toc499635700"/>
+      <w:bookmarkStart w:id="583" w:name="_Toc127951618"/>
+      <w:bookmarkStart w:id="584" w:name="_Toc499635700"/>
       <w:r>
         <w:rPr>
           <w:color w:val="365F91" w:themeColor="accent1" w:themeShade="BF"/>
         </w:rPr>
         <w:t>Project timeline</w:t>
       </w:r>
-      <w:bookmarkEnd w:id="573"/>
-      <w:bookmarkEnd w:id="574"/>
+      <w:bookmarkEnd w:id="583"/>
+      <w:bookmarkEnd w:id="584"/>
       <w:r>
         <w:rPr>
           <w:color w:val="365F91" w:themeColor="accent1" w:themeShade="BF"/>
@@ -16897,16 +17788,16 @@
           <w:color w:val="365F91" w:themeColor="accent1" w:themeShade="BF"/>
         </w:rPr>
       </w:pPr>
-      <w:bookmarkStart w:id="575" w:name="_Toc127951619"/>
-      <w:bookmarkStart w:id="576" w:name="_Toc499635701"/>
+      <w:bookmarkStart w:id="585" w:name="_Toc127951619"/>
+      <w:bookmarkStart w:id="586" w:name="_Toc499635701"/>
       <w:r>
         <w:rPr>
           <w:color w:val="365F91" w:themeColor="accent1" w:themeShade="BF"/>
         </w:rPr>
         <w:t>Anticipated risks</w:t>
       </w:r>
-      <w:bookmarkEnd w:id="575"/>
-      <w:bookmarkEnd w:id="576"/>
+      <w:bookmarkEnd w:id="585"/>
+      <w:bookmarkEnd w:id="586"/>
     </w:p>
     <w:p>
       <w:pPr>
@@ -16972,8 +17863,8 @@
           <w:szCs w:val="22"/>
         </w:rPr>
       </w:pPr>
-      <w:bookmarkStart w:id="577" w:name="_Toc127949800"/>
-      <w:bookmarkStart w:id="578" w:name="_Toc115451856"/>
+      <w:bookmarkStart w:id="587" w:name="_Toc127949800"/>
+      <w:bookmarkStart w:id="588" w:name="_Toc115451856"/>
       <w:r>
         <w:rPr>
           <w:color w:val="1F497D" w:themeColor="text2"/>
@@ -17005,8 +17896,8 @@
         </w:rPr>
         <w:t>. Risks</w:t>
       </w:r>
-      <w:bookmarkEnd w:id="577"/>
-      <w:bookmarkEnd w:id="578"/>
+      <w:bookmarkEnd w:id="587"/>
+      <w:bookmarkEnd w:id="588"/>
     </w:p>
     <w:tbl>
       <w:tblPr>
@@ -17193,11 +18084,11 @@
         </w:numPr>
         <w:spacing w:before="360" w:after="240"/>
       </w:pPr>
-      <w:bookmarkStart w:id="579" w:name="_Toc127951620"/>
+      <w:bookmarkStart w:id="589" w:name="_Toc127951620"/>
       <w:r>
         <w:t>Solution Design</w:t>
       </w:r>
-      <w:bookmarkEnd w:id="579"/>
+      <w:bookmarkEnd w:id="589"/>
     </w:p>
     <w:p>
       <w:pPr>
@@ -17480,14 +18371,14 @@
           <w:color w:val="365F91" w:themeColor="accent1" w:themeShade="BF"/>
         </w:rPr>
       </w:pPr>
-      <w:bookmarkStart w:id="580" w:name="_Toc127951621"/>
+      <w:bookmarkStart w:id="590" w:name="_Toc127951621"/>
       <w:r>
         <w:rPr>
           <w:color w:val="365F91" w:themeColor="accent1" w:themeShade="BF"/>
         </w:rPr>
         <w:t>High-level design</w:t>
       </w:r>
-      <w:bookmarkEnd w:id="580"/>
+      <w:bookmarkEnd w:id="590"/>
     </w:p>
     <w:p>
       <w:pPr>
@@ -17501,18 +18392,18 @@
           <w:color w:val="365F91" w:themeColor="accent1" w:themeShade="BF"/>
         </w:rPr>
       </w:pPr>
-      <w:bookmarkStart w:id="581" w:name="_Toc116069867"/>
-      <w:bookmarkStart w:id="582" w:name="_Toc274166454"/>
-      <w:bookmarkStart w:id="583" w:name="_Toc127951622"/>
+      <w:bookmarkStart w:id="591" w:name="_Toc116069867"/>
+      <w:bookmarkStart w:id="592" w:name="_Toc274166454"/>
+      <w:bookmarkStart w:id="593" w:name="_Toc127951622"/>
       <w:r>
         <w:rPr>
           <w:color w:val="365F91" w:themeColor="accent1" w:themeShade="BF"/>
         </w:rPr>
         <w:t>Alternative solutions and tradeoffs</w:t>
       </w:r>
-      <w:bookmarkEnd w:id="581"/>
-      <w:bookmarkEnd w:id="582"/>
-      <w:bookmarkEnd w:id="583"/>
+      <w:bookmarkEnd w:id="591"/>
+      <w:bookmarkEnd w:id="592"/>
+      <w:bookmarkEnd w:id="593"/>
     </w:p>
     <w:p>
       <w:pPr>
@@ -17568,16 +18459,16 @@
           <w:color w:val="365F91" w:themeColor="accent1" w:themeShade="BF"/>
         </w:rPr>
       </w:pPr>
-      <w:bookmarkStart w:id="584" w:name="_Toc127951623"/>
-      <w:bookmarkStart w:id="585" w:name="_Toc116069868"/>
+      <w:bookmarkStart w:id="594" w:name="_Toc127951623"/>
+      <w:bookmarkStart w:id="595" w:name="_Toc116069868"/>
       <w:r>
         <w:rPr>
           <w:color w:val="365F91" w:themeColor="accent1" w:themeShade="BF"/>
         </w:rPr>
         <w:t>Selected solution overview</w:t>
       </w:r>
-      <w:bookmarkEnd w:id="584"/>
-      <w:bookmarkEnd w:id="585"/>
+      <w:bookmarkEnd w:id="594"/>
+      <w:bookmarkEnd w:id="595"/>
     </w:p>
     <w:p>
       <w:pPr>
@@ -17643,18 +18534,18 @@
           <w:color w:val="365F91" w:themeColor="accent1" w:themeShade="BF"/>
         </w:rPr>
       </w:pPr>
-      <w:bookmarkStart w:id="586" w:name="_Toc127951624"/>
-      <w:bookmarkStart w:id="587" w:name="_Toc116069869"/>
-      <w:bookmarkStart w:id="588" w:name="_Toc274166455"/>
+      <w:bookmarkStart w:id="596" w:name="_Toc127951624"/>
+      <w:bookmarkStart w:id="597" w:name="_Toc116069869"/>
+      <w:bookmarkStart w:id="598" w:name="_Toc274166455"/>
       <w:r>
         <w:rPr>
           <w:color w:val="365F91" w:themeColor="accent1" w:themeShade="BF"/>
         </w:rPr>
         <w:t>High level architecture</w:t>
       </w:r>
-      <w:bookmarkEnd w:id="586"/>
-      <w:bookmarkEnd w:id="587"/>
-      <w:bookmarkEnd w:id="588"/>
+      <w:bookmarkEnd w:id="596"/>
+      <w:bookmarkEnd w:id="597"/>
+      <w:bookmarkEnd w:id="598"/>
     </w:p>
     <w:p>
       <w:pPr>
@@ -17750,14 +18641,14 @@
           <w:color w:val="365F91" w:themeColor="accent1" w:themeShade="BF"/>
         </w:rPr>
       </w:pPr>
-      <w:bookmarkStart w:id="589" w:name="_Toc127951625"/>
+      <w:bookmarkStart w:id="599" w:name="_Toc127951625"/>
       <w:r>
         <w:rPr>
           <w:color w:val="365F91" w:themeColor="accent1" w:themeShade="BF"/>
         </w:rPr>
         <w:t>Structural model</w:t>
       </w:r>
-      <w:bookmarkEnd w:id="589"/>
+      <w:bookmarkEnd w:id="599"/>
     </w:p>
     <w:p>
       <w:pPr>
@@ -17943,14 +18834,14 @@
           <w:color w:val="365F91" w:themeColor="accent1" w:themeShade="BF"/>
         </w:rPr>
       </w:pPr>
-      <w:bookmarkStart w:id="590" w:name="_Toc127951626"/>
+      <w:bookmarkStart w:id="600" w:name="_Toc127951626"/>
       <w:r>
         <w:rPr>
           <w:color w:val="365F91" w:themeColor="accent1" w:themeShade="BF"/>
         </w:rPr>
         <w:t>Behavioral model</w:t>
       </w:r>
-      <w:bookmarkEnd w:id="590"/>
+      <w:bookmarkEnd w:id="600"/>
     </w:p>
     <w:p>
       <w:pPr>
@@ -18076,14 +18967,14 @@
           <w:color w:val="365F91" w:themeColor="accent1" w:themeShade="BF"/>
         </w:rPr>
       </w:pPr>
-      <w:bookmarkStart w:id="591" w:name="_Toc127951627"/>
+      <w:bookmarkStart w:id="601" w:name="_Toc127951627"/>
       <w:r>
         <w:rPr>
           <w:color w:val="365F91" w:themeColor="accent1" w:themeShade="BF"/>
         </w:rPr>
         <w:t>Database design</w:t>
       </w:r>
-      <w:bookmarkEnd w:id="591"/>
+      <w:bookmarkEnd w:id="601"/>
     </w:p>
     <w:p>
       <w:pPr>
@@ -18136,14 +19027,14 @@
           <w:color w:val="365F91" w:themeColor="accent1" w:themeShade="BF"/>
         </w:rPr>
       </w:pPr>
-      <w:bookmarkStart w:id="592" w:name="_Toc127951628"/>
+      <w:bookmarkStart w:id="602" w:name="_Toc127951628"/>
       <w:r>
         <w:rPr>
           <w:color w:val="365F91" w:themeColor="accent1" w:themeShade="BF"/>
         </w:rPr>
         <w:t>User interface design</w:t>
       </w:r>
-      <w:bookmarkEnd w:id="592"/>
+      <w:bookmarkEnd w:id="602"/>
     </w:p>
     <w:p>
       <w:pPr>
@@ -18239,16 +19130,16 @@
           <w:color w:val="365F91" w:themeColor="accent1" w:themeShade="BF"/>
         </w:rPr>
       </w:pPr>
-      <w:bookmarkStart w:id="593" w:name="_Toc467944208"/>
-      <w:bookmarkStart w:id="594" w:name="_Toc127951629"/>
-      <w:bookmarkEnd w:id="593"/>
+      <w:bookmarkStart w:id="603" w:name="_Toc467944208"/>
+      <w:bookmarkStart w:id="604" w:name="_Toc127951629"/>
+      <w:bookmarkEnd w:id="603"/>
       <w:r>
         <w:rPr>
           <w:color w:val="365F91" w:themeColor="accent1" w:themeShade="BF"/>
         </w:rPr>
         <w:t>Design patterns</w:t>
       </w:r>
-      <w:bookmarkEnd w:id="594"/>
+      <w:bookmarkEnd w:id="604"/>
     </w:p>
     <w:p>
       <w:pPr>
@@ -18381,14 +19272,14 @@
         </w:numPr>
         <w:spacing w:before="360" w:after="240"/>
       </w:pPr>
-      <w:bookmarkStart w:id="595" w:name="_Toc277009099"/>
-      <w:bookmarkStart w:id="596" w:name="_Toc127951630"/>
+      <w:bookmarkStart w:id="605" w:name="_Toc277009099"/>
+      <w:bookmarkStart w:id="606" w:name="_Toc127951630"/>
       <w:r>
         <w:lastRenderedPageBreak/>
         <w:t>Implementation</w:t>
       </w:r>
-      <w:bookmarkEnd w:id="595"/>
-      <w:bookmarkEnd w:id="596"/>
+      <w:bookmarkEnd w:id="605"/>
+      <w:bookmarkEnd w:id="606"/>
     </w:p>
     <w:p>
       <w:pPr>
@@ -18403,14 +19294,14 @@
           <w:color w:val="365F91" w:themeColor="accent1" w:themeShade="BF"/>
         </w:rPr>
       </w:pPr>
-      <w:bookmarkStart w:id="597" w:name="_Toc127951631"/>
+      <w:bookmarkStart w:id="607" w:name="_Toc127951631"/>
       <w:r>
         <w:rPr>
           <w:color w:val="365F91" w:themeColor="accent1" w:themeShade="BF"/>
         </w:rPr>
         <w:t>Hardware/software used</w:t>
       </w:r>
-      <w:bookmarkEnd w:id="597"/>
+      <w:bookmarkEnd w:id="607"/>
     </w:p>
     <w:p>
       <w:pPr>
@@ -18506,8 +19397,8 @@
           <w:szCs w:val="22"/>
         </w:rPr>
       </w:pPr>
-      <w:bookmarkStart w:id="598" w:name="_Toc127949801"/>
-      <w:bookmarkStart w:id="599" w:name="_Toc116069842"/>
+      <w:bookmarkStart w:id="608" w:name="_Toc127949801"/>
+      <w:bookmarkStart w:id="609" w:name="_Toc116069842"/>
       <w:r>
         <w:rPr>
           <w:color w:val="1F497D" w:themeColor="text2"/>
@@ -18539,8 +19430,8 @@
         </w:rPr>
         <w:t>. Hardware/software to be used</w:t>
       </w:r>
-      <w:bookmarkEnd w:id="598"/>
-      <w:bookmarkEnd w:id="599"/>
+      <w:bookmarkEnd w:id="608"/>
+      <w:bookmarkEnd w:id="609"/>
     </w:p>
     <w:tbl>
       <w:tblPr>
@@ -18688,26 +19579,26 @@
           <w:color w:val="365F91" w:themeColor="accent1" w:themeShade="BF"/>
         </w:rPr>
       </w:pPr>
-      <w:bookmarkStart w:id="600" w:name="_Toc127856006"/>
-      <w:bookmarkStart w:id="601" w:name="_Toc127856302"/>
-      <w:bookmarkStart w:id="602" w:name="_Toc127856155"/>
-      <w:bookmarkStart w:id="603" w:name="_Toc127833712"/>
-      <w:bookmarkStart w:id="604" w:name="_Toc127833566"/>
-      <w:bookmarkStart w:id="605" w:name="_Toc127850501"/>
-      <w:bookmarkStart w:id="606" w:name="_Toc127951632"/>
-      <w:bookmarkEnd w:id="600"/>
-      <w:bookmarkEnd w:id="601"/>
-      <w:bookmarkEnd w:id="602"/>
-      <w:bookmarkEnd w:id="603"/>
-      <w:bookmarkEnd w:id="604"/>
-      <w:bookmarkEnd w:id="605"/>
+      <w:bookmarkStart w:id="610" w:name="_Toc127856006"/>
+      <w:bookmarkStart w:id="611" w:name="_Toc127856302"/>
+      <w:bookmarkStart w:id="612" w:name="_Toc127856155"/>
+      <w:bookmarkStart w:id="613" w:name="_Toc127833712"/>
+      <w:bookmarkStart w:id="614" w:name="_Toc127833566"/>
+      <w:bookmarkStart w:id="615" w:name="_Toc127850501"/>
+      <w:bookmarkStart w:id="616" w:name="_Toc127951632"/>
+      <w:bookmarkEnd w:id="610"/>
+      <w:bookmarkEnd w:id="611"/>
+      <w:bookmarkEnd w:id="612"/>
+      <w:bookmarkEnd w:id="613"/>
+      <w:bookmarkEnd w:id="614"/>
+      <w:bookmarkEnd w:id="615"/>
       <w:r>
         <w:rPr>
           <w:color w:val="365F91" w:themeColor="accent1" w:themeShade="BF"/>
         </w:rPr>
         <w:t>Challenging issues and solutions</w:t>
       </w:r>
-      <w:bookmarkEnd w:id="606"/>
+      <w:bookmarkEnd w:id="616"/>
     </w:p>
     <w:p>
       <w:pPr>
@@ -18778,17 +19669,17 @@
         </w:numPr>
         <w:spacing w:before="360" w:after="240"/>
       </w:pPr>
-      <w:bookmarkStart w:id="607" w:name="_Toc277009100"/>
-      <w:bookmarkStart w:id="608" w:name="_Toc127951633"/>
+      <w:bookmarkStart w:id="617" w:name="_Toc277009100"/>
+      <w:bookmarkStart w:id="618" w:name="_Toc127951633"/>
       <w:r>
         <w:lastRenderedPageBreak/>
         <w:t>Testing</w:t>
       </w:r>
-      <w:bookmarkEnd w:id="607"/>
+      <w:bookmarkEnd w:id="617"/>
       <w:r>
         <w:t xml:space="preserve"> and evaluation</w:t>
       </w:r>
-      <w:bookmarkEnd w:id="608"/>
+      <w:bookmarkEnd w:id="618"/>
     </w:p>
     <w:p>
       <w:pPr>
@@ -18864,26 +19755,26 @@
           <w:color w:val="365F91" w:themeColor="accent1" w:themeShade="BF"/>
         </w:rPr>
       </w:pPr>
-      <w:bookmarkStart w:id="609" w:name="_Toc127856305"/>
-      <w:bookmarkStart w:id="610" w:name="_Toc127856158"/>
-      <w:bookmarkStart w:id="611" w:name="_Toc127856009"/>
-      <w:bookmarkStart w:id="612" w:name="_Toc127850504"/>
-      <w:bookmarkStart w:id="613" w:name="_Toc127833715"/>
-      <w:bookmarkStart w:id="614" w:name="_Toc127833569"/>
-      <w:bookmarkStart w:id="615" w:name="_Toc127951634"/>
-      <w:bookmarkEnd w:id="609"/>
-      <w:bookmarkEnd w:id="610"/>
-      <w:bookmarkEnd w:id="611"/>
-      <w:bookmarkEnd w:id="612"/>
-      <w:bookmarkEnd w:id="613"/>
-      <w:bookmarkEnd w:id="614"/>
+      <w:bookmarkStart w:id="619" w:name="_Toc127856305"/>
+      <w:bookmarkStart w:id="620" w:name="_Toc127856158"/>
+      <w:bookmarkStart w:id="621" w:name="_Toc127856009"/>
+      <w:bookmarkStart w:id="622" w:name="_Toc127850504"/>
+      <w:bookmarkStart w:id="623" w:name="_Toc127833715"/>
+      <w:bookmarkStart w:id="624" w:name="_Toc127833569"/>
+      <w:bookmarkStart w:id="625" w:name="_Toc127951634"/>
+      <w:bookmarkEnd w:id="619"/>
+      <w:bookmarkEnd w:id="620"/>
+      <w:bookmarkEnd w:id="621"/>
+      <w:bookmarkEnd w:id="622"/>
+      <w:bookmarkEnd w:id="623"/>
+      <w:bookmarkEnd w:id="624"/>
       <w:r>
         <w:rPr>
           <w:color w:val="365F91" w:themeColor="accent1" w:themeShade="BF"/>
         </w:rPr>
         <w:t>Functional testing</w:t>
       </w:r>
-      <w:bookmarkEnd w:id="615"/>
+      <w:bookmarkEnd w:id="625"/>
     </w:p>
     <w:p>
       <w:pPr>
@@ -19066,14 +19957,14 @@
           <w:color w:val="365F91" w:themeColor="accent1" w:themeShade="BF"/>
         </w:rPr>
       </w:pPr>
-      <w:bookmarkStart w:id="616" w:name="_Toc127951635"/>
+      <w:bookmarkStart w:id="626" w:name="_Toc127951635"/>
       <w:r>
         <w:rPr>
           <w:color w:val="365F91" w:themeColor="accent1" w:themeShade="BF"/>
         </w:rPr>
         <w:t>Non-functional testing</w:t>
       </w:r>
-      <w:bookmarkEnd w:id="616"/>
+      <w:bookmarkEnd w:id="626"/>
     </w:p>
     <w:p>
       <w:pPr>
@@ -19242,7 +20133,7 @@
       <w:r>
         <w:t>/&gt;</w:t>
       </w:r>
-      <w:bookmarkStart w:id="617" w:name="_Toc277009101"/>
+      <w:bookmarkStart w:id="627" w:name="_Toc277009101"/>
     </w:p>
     <w:p>
       <w:pPr>
@@ -19253,12 +20144,12 @@
         </w:numPr>
         <w:spacing w:before="360" w:after="240"/>
       </w:pPr>
-      <w:bookmarkStart w:id="618" w:name="_Toc127951636"/>
+      <w:bookmarkStart w:id="628" w:name="_Toc127951636"/>
       <w:r>
         <w:lastRenderedPageBreak/>
         <w:t>Conclusion</w:t>
       </w:r>
-      <w:bookmarkEnd w:id="618"/>
+      <w:bookmarkEnd w:id="628"/>
     </w:p>
     <w:p>
       <w:pPr>
@@ -19360,12 +20251,12 @@
         </w:numPr>
         <w:spacing w:before="360" w:after="240"/>
       </w:pPr>
-      <w:bookmarkStart w:id="619" w:name="_Toc127951637"/>
+      <w:bookmarkStart w:id="629" w:name="_Toc127951637"/>
       <w:r>
         <w:lastRenderedPageBreak/>
         <w:t>Future work</w:t>
       </w:r>
-      <w:bookmarkEnd w:id="619"/>
+      <w:bookmarkEnd w:id="629"/>
     </w:p>
     <w:p>
       <w:pPr>
@@ -19430,12 +20321,12 @@
         </w:numPr>
         <w:spacing w:before="360" w:after="240"/>
       </w:pPr>
-      <w:bookmarkStart w:id="620" w:name="_Toc127951638"/>
+      <w:bookmarkStart w:id="630" w:name="_Toc127951638"/>
       <w:r>
         <w:lastRenderedPageBreak/>
         <w:t>Student reflections</w:t>
       </w:r>
-      <w:bookmarkEnd w:id="620"/>
+      <w:bookmarkEnd w:id="630"/>
     </w:p>
     <w:p>
       <w:pPr>
@@ -19567,11 +20458,11 @@
           <w:szCs w:val="36"/>
         </w:rPr>
       </w:pPr>
-      <w:bookmarkStart w:id="621" w:name="_Toc274166461"/>
-      <w:bookmarkStart w:id="622" w:name="_Toc127951639"/>
-      <w:bookmarkStart w:id="623" w:name="_Toc499635697"/>
-      <w:bookmarkEnd w:id="617"/>
-      <w:bookmarkEnd w:id="621"/>
+      <w:bookmarkStart w:id="631" w:name="_Toc274166461"/>
+      <w:bookmarkStart w:id="632" w:name="_Toc127951639"/>
+      <w:bookmarkStart w:id="633" w:name="_Toc499635697"/>
+      <w:bookmarkEnd w:id="627"/>
+      <w:bookmarkEnd w:id="631"/>
       <w:r>
         <w:rPr>
           <w:sz w:val="36"/>
@@ -19580,8 +20471,8 @@
         <w:lastRenderedPageBreak/>
         <w:t>References</w:t>
       </w:r>
-      <w:bookmarkEnd w:id="622"/>
-      <w:bookmarkEnd w:id="623"/>
+      <w:bookmarkEnd w:id="632"/>
+      <w:bookmarkEnd w:id="633"/>
     </w:p>
     <w:p>
       <w:pPr>
@@ -19590,7 +20481,7 @@
           <w:rFonts w:ascii="Calibri" w:eastAsia="Calibri" w:hAnsi="Calibri" w:cs="Calibri"/>
         </w:rPr>
       </w:pPr>
-      <w:bookmarkStart w:id="624" w:name="Bookmark4"/>
+      <w:bookmarkStart w:id="634" w:name="Bookmark4"/>
       <w:r>
         <w:rPr>
           <w:rFonts w:eastAsia="Calibri" w:cs="Calibri"/>
@@ -19612,7 +20503,7 @@
         </w:rPr>
         <w:t xml:space="preserve"> (accessed Sep. 9, 2023).</w:t>
       </w:r>
-      <w:bookmarkEnd w:id="624"/>
+      <w:bookmarkEnd w:id="634"/>
     </w:p>
     <w:p>
       <w:pPr>
@@ -19621,7 +20512,7 @@
           <w:rFonts w:ascii="Calibri" w:eastAsia="Calibri" w:hAnsi="Calibri" w:cs="Calibri"/>
         </w:rPr>
       </w:pPr>
-      <w:bookmarkStart w:id="625" w:name="Bookmark3"/>
+      <w:bookmarkStart w:id="635" w:name="Bookmark3"/>
       <w:r>
         <w:rPr>
           <w:rFonts w:eastAsia="Calibri" w:cs="Calibri"/>
@@ -19643,7 +20534,7 @@
         </w:rPr>
         <w:t>. (accessed Sep. 9, 2023).</w:t>
       </w:r>
-      <w:bookmarkEnd w:id="625"/>
+      <w:bookmarkEnd w:id="635"/>
     </w:p>
     <w:p>
       <w:pPr>
@@ -19652,7 +20543,7 @@
           <w:rFonts w:ascii="Calibri" w:eastAsia="Calibri" w:hAnsi="Calibri" w:cs="Calibri"/>
         </w:rPr>
       </w:pPr>
-      <w:bookmarkStart w:id="626" w:name="Bookmark2"/>
+      <w:bookmarkStart w:id="636" w:name="Bookmark2"/>
       <w:r>
         <w:rPr>
           <w:rFonts w:eastAsia="Calibri" w:cs="Calibri"/>
@@ -19674,13 +20565,16 @@
         </w:rPr>
         <w:t xml:space="preserve"> ,2020 (accessed Sep. 9, 2023).</w:t>
       </w:r>
-      <w:bookmarkEnd w:id="626"/>
+      <w:bookmarkEnd w:id="636"/>
     </w:p>
     <w:p>
       <w:pPr>
         <w:ind w:left="567" w:hanging="567"/>
-      </w:pPr>
-      <w:bookmarkStart w:id="627" w:name="Bookmark1"/>
+        <w:rPr>
+          <w:rFonts w:eastAsia="Calibri" w:cs="Calibri"/>
+        </w:rPr>
+      </w:pPr>
+      <w:bookmarkStart w:id="637" w:name="Bookmark1"/>
       <w:r>
         <w:rPr>
           <w:rFonts w:eastAsia="Calibri" w:cs="Calibri"/>
@@ -19702,7 +20596,355 @@
         </w:rPr>
         <w:t xml:space="preserve"> (accessed Sep. 9, 2023).</w:t>
       </w:r>
-      <w:bookmarkEnd w:id="627"/>
+      <w:bookmarkEnd w:id="637"/>
+    </w:p>
+    <w:p>
+      <w:pPr>
+        <w:ind w:left="567" w:hanging="567"/>
+        <w:rPr>
+          <w:rFonts w:eastAsia="Calibri" w:cs="Calibri"/>
+        </w:rPr>
+      </w:pPr>
+      <w:bookmarkStart w:id="638" w:name="NordPass"/>
+      <w:r>
+        <w:rPr>
+          <w:rFonts w:eastAsia="Calibri" w:cs="Calibri"/>
+        </w:rPr>
+        <w:t xml:space="preserve">[E1] S. Boyd, “NordPass review 2023 - is it any good?,” SafetyDetectives, </w:t>
+      </w:r>
+      <w:hyperlink r:id="rId35" w:history="1">
+        <w:r>
+          <w:rPr>
+            <w:rStyle w:val="Hyperlink"/>
+            <w:rFonts w:eastAsia="Calibri" w:cs="Calibri"/>
+          </w:rPr>
+          <w:t>https://www.safetydetectives.com/best-password-managers/nordpass/.</w:t>
+        </w:r>
+      </w:hyperlink>
+    </w:p>
+    <w:p>
+      <w:pPr>
+        <w:ind w:left="567" w:hanging="567"/>
+        <w:rPr>
+          <w:rFonts w:eastAsia="Calibri" w:cs="Calibri"/>
+        </w:rPr>
+      </w:pPr>
+      <w:bookmarkStart w:id="639" w:name="BitWarden"/>
+      <w:bookmarkEnd w:id="638"/>
+      <w:r>
+        <w:rPr>
+          <w:rFonts w:eastAsia="Calibri" w:cs="Calibri"/>
+        </w:rPr>
+        <w:t xml:space="preserve">[E2] I. Valiaugaitė, “Bitwarden Password Manager Review - Cybernews,” cybernews, </w:t>
+      </w:r>
+      <w:hyperlink r:id="rId36" w:history="1">
+        <w:r>
+          <w:rPr>
+            <w:rStyle w:val="Hyperlink"/>
+            <w:rFonts w:eastAsia="Calibri" w:cs="Calibri"/>
+          </w:rPr>
+          <w:t>https://cybernews.com/best-password-managers/bitwarden-review/.</w:t>
+        </w:r>
+      </w:hyperlink>
+    </w:p>
+    <w:p>
+      <w:pPr>
+        <w:ind w:left="567" w:hanging="567"/>
+        <w:rPr>
+          <w:rFonts w:eastAsia="Calibri" w:cs="Calibri"/>
+        </w:rPr>
+      </w:pPr>
+      <w:bookmarkStart w:id="640" w:name="DashLane"/>
+      <w:r>
+        <w:rPr>
+          <w:rFonts w:eastAsia="Calibri" w:cs="Calibri"/>
+        </w:rPr>
+        <w:t xml:space="preserve">[E3] A. a Pcm. security analyst and K. Key, “Dashlane,” PCMag Middle East, </w:t>
+      </w:r>
+      <w:hyperlink r:id="rId37" w:history="1">
+        <w:r>
+          <w:rPr>
+            <w:rStyle w:val="Hyperlink"/>
+            <w:rFonts w:eastAsia="Calibri" w:cs="Calibri"/>
+          </w:rPr>
+          <w:t>https://me.pcmag.com/en/password-managers/18266/dashlane.</w:t>
+        </w:r>
+      </w:hyperlink>
+    </w:p>
+    <w:p>
+      <w:pPr>
+        <w:ind w:left="567" w:hanging="567"/>
+        <w:rPr>
+          <w:rFonts w:eastAsia="Calibri" w:cs="Calibri"/>
+        </w:rPr>
+      </w:pPr>
+      <w:bookmarkStart w:id="641" w:name="ZohoVault"/>
+      <w:bookmarkEnd w:id="639"/>
+      <w:bookmarkEnd w:id="640"/>
+      <w:r>
+        <w:rPr>
+          <w:rFonts w:eastAsia="Calibri" w:cs="Calibri"/>
+        </w:rPr>
+        <w:t xml:space="preserve">[E4] M. Jennings, “Zoho Vault Review: Pros &amp; Cons, features, ratings, pricing and more,” TechRadar, </w:t>
+      </w:r>
+      <w:hyperlink r:id="rId38" w:history="1">
+        <w:r>
+          <w:rPr>
+            <w:rStyle w:val="Hyperlink"/>
+            <w:rFonts w:eastAsia="Calibri" w:cs="Calibri"/>
+          </w:rPr>
+          <w:t>https://www.techradar.com/reviews/zoho-vault.</w:t>
+        </w:r>
+      </w:hyperlink>
+      <w:r>
+        <w:rPr>
+          <w:rFonts w:eastAsia="Calibri" w:cs="Calibri"/>
+        </w:rPr>
+        <w:t xml:space="preserve"> </w:t>
+      </w:r>
+    </w:p>
+    <w:p>
+      <w:pPr>
+        <w:ind w:left="567" w:hanging="567"/>
+        <w:rPr>
+          <w:rFonts w:eastAsia="Calibri" w:cs="Calibri"/>
+        </w:rPr>
+      </w:pPr>
+      <w:bookmarkStart w:id="642" w:name="OnePassword"/>
+      <w:bookmarkEnd w:id="641"/>
+      <w:r>
+        <w:rPr>
+          <w:rFonts w:eastAsia="Calibri" w:cs="Calibri"/>
+        </w:rPr>
+        <w:t xml:space="preserve">[E5] </w:t>
+      </w:r>
+      <w:bookmarkEnd w:id="642"/>
+      <w:r>
+        <w:rPr>
+          <w:rFonts w:eastAsia="Calibri" w:cs="Calibri"/>
+        </w:rPr>
+        <w:t xml:space="preserve">E. Goldstein, “1Password Review 2023: Is it safe + worth the price?,” SafetyDetectives, </w:t>
+      </w:r>
+      <w:hyperlink r:id="rId39" w:history="1">
+        <w:r>
+          <w:rPr>
+            <w:rStyle w:val="Hyperlink"/>
+            <w:rFonts w:eastAsia="Calibri" w:cs="Calibri"/>
+          </w:rPr>
+          <w:t>https://www.safetydetectives.com/best-password-managers/1password/.</w:t>
+        </w:r>
+      </w:hyperlink>
+    </w:p>
+    <w:p>
+      <w:pPr>
+        <w:ind w:left="567" w:hanging="567"/>
+        <w:rPr>
+          <w:rFonts w:eastAsia="Calibri" w:cs="Calibri"/>
+        </w:rPr>
+      </w:pPr>
+      <w:bookmarkStart w:id="643" w:name="Keeper"/>
+      <w:r>
+        <w:rPr>
+          <w:rFonts w:eastAsia="Calibri" w:cs="Calibri"/>
+        </w:rPr>
+        <w:t xml:space="preserve">[E6] K. Glamoslija, “Keeper password manager review 2023: Is it any good?,” SafetyDetectives, </w:t>
+      </w:r>
+      <w:hyperlink r:id="rId40" w:history="1">
+        <w:r>
+          <w:rPr>
+            <w:rStyle w:val="Hyperlink"/>
+            <w:rFonts w:eastAsia="Calibri" w:cs="Calibri"/>
+          </w:rPr>
+          <w:t>https://www.safetydetectives.com/best-password-managers/keeper/.</w:t>
+        </w:r>
+      </w:hyperlink>
+    </w:p>
+    <w:p>
+      <w:pPr>
+        <w:ind w:left="567" w:hanging="567"/>
+        <w:rPr>
+          <w:rFonts w:eastAsia="Calibri" w:cs="Calibri"/>
+        </w:rPr>
+      </w:pPr>
+      <w:bookmarkStart w:id="644" w:name="LogMeOnce"/>
+      <w:bookmarkEnd w:id="643"/>
+      <w:r>
+        <w:rPr>
+          <w:rFonts w:eastAsia="Calibri" w:cs="Calibri"/>
+        </w:rPr>
+        <w:t xml:space="preserve">[E7] N. J. Rubenking, “LogMeOnce Password Management Suite Ultimate Review,” PCMAG, </w:t>
+      </w:r>
+      <w:hyperlink r:id="rId41" w:history="1">
+        <w:r>
+          <w:rPr>
+            <w:rStyle w:val="Hyperlink"/>
+            <w:rFonts w:eastAsia="Calibri" w:cs="Calibri"/>
+          </w:rPr>
+          <w:t>https://www.pcmag.com/reviews/logmeonce-password-management-suite-ultimate.</w:t>
+        </w:r>
+      </w:hyperlink>
+    </w:p>
+    <w:p>
+      <w:pPr>
+        <w:ind w:left="567" w:hanging="567"/>
+        <w:rPr>
+          <w:rFonts w:eastAsia="Calibri" w:cs="Calibri"/>
+        </w:rPr>
+      </w:pPr>
+      <w:bookmarkStart w:id="645" w:name="PasswordBoss"/>
+      <w:bookmarkEnd w:id="644"/>
+      <w:r>
+        <w:rPr>
+          <w:rFonts w:eastAsia="Calibri" w:cs="Calibri"/>
+        </w:rPr>
+        <w:t xml:space="preserve">[E8] G. Kallstrom, “Password boss review 2023: Expert rated 4.6/5,” Password Manager, </w:t>
+      </w:r>
+      <w:hyperlink r:id="rId42" w:history="1">
+        <w:r>
+          <w:rPr>
+            <w:rStyle w:val="Hyperlink"/>
+            <w:rFonts w:eastAsia="Calibri" w:cs="Calibri"/>
+          </w:rPr>
+          <w:t>https://www.passwordmanager.com/password-boss-review/.</w:t>
+        </w:r>
+      </w:hyperlink>
+    </w:p>
+    <w:p>
+      <w:pPr>
+        <w:ind w:left="567" w:hanging="567"/>
+        <w:rPr>
+          <w:rFonts w:eastAsia="Calibri" w:cs="Calibri"/>
+        </w:rPr>
+      </w:pPr>
+      <w:bookmarkStart w:id="646" w:name="RoboForm"/>
+      <w:bookmarkEnd w:id="645"/>
+      <w:r>
+        <w:rPr>
+          <w:rFonts w:eastAsia="Calibri" w:cs="Calibri"/>
+        </w:rPr>
+        <w:t xml:space="preserve">[E9] S. Trejos, Ed., “RoboForm review 2023: Affordable but basic,” All About Cookies, </w:t>
+      </w:r>
+      <w:hyperlink r:id="rId43" w:history="1">
+        <w:r>
+          <w:rPr>
+            <w:rStyle w:val="Hyperlink"/>
+            <w:rFonts w:eastAsia="Calibri" w:cs="Calibri"/>
+          </w:rPr>
+          <w:t>https://allaboutcookies.org/roboform-password-manager-review.</w:t>
+        </w:r>
+      </w:hyperlink>
+      <w:r>
+        <w:rPr>
+          <w:rFonts w:eastAsia="Calibri" w:cs="Calibri"/>
+        </w:rPr>
+        <w:t xml:space="preserve"> </w:t>
+      </w:r>
+    </w:p>
+    <w:p>
+      <w:pPr>
+        <w:ind w:left="567" w:hanging="567"/>
+        <w:rPr>
+          <w:rFonts w:eastAsia="Calibri" w:cs="Calibri"/>
+        </w:rPr>
+      </w:pPr>
+      <w:bookmarkStart w:id="647" w:name="Analysis"/>
+      <w:bookmarkEnd w:id="646"/>
+      <w:r>
+        <w:rPr>
+          <w:rFonts w:eastAsia="Calibri" w:cs="Calibri"/>
+        </w:rPr>
+        <w:t xml:space="preserve">[E10] Oesch, Timothy, "An Analysis of Modern Password Manager Security and Usage on Desktop and Mobile Devices. " PhD diss., University of Tennessee, 2021. </w:t>
+      </w:r>
+      <w:hyperlink r:id="rId44" w:history="1">
+        <w:r>
+          <w:rPr>
+            <w:rFonts w:eastAsia="Calibri" w:cs="Calibri"/>
+          </w:rPr>
+          <w:t>https://trace.tennessee.edu/utk_graddiss/6670</w:t>
+        </w:r>
+      </w:hyperlink>
+      <w:bookmarkEnd w:id="647"/>
+    </w:p>
+    <w:p>
+      <w:pPr>
+        <w:ind w:left="567" w:hanging="567"/>
+        <w:rPr>
+          <w:rFonts w:eastAsia="Calibri" w:cs="Calibri"/>
+        </w:rPr>
+      </w:pPr>
+      <w:bookmarkStart w:id="648" w:name="BookOrganizer"/>
+      <w:r>
+        <w:rPr>
+          <w:rFonts w:eastAsia="Calibri" w:cs="Calibri"/>
+        </w:rPr>
+        <w:lastRenderedPageBreak/>
+        <w:t xml:space="preserve">[E11] Z. G., “The best password organizer books - best reviews,” Best Password Managers Reviews, </w:t>
+      </w:r>
+      <w:hyperlink r:id="rId45" w:history="1">
+        <w:r>
+          <w:rPr>
+            <w:rStyle w:val="Hyperlink"/>
+            <w:rFonts w:eastAsia="Calibri" w:cs="Calibri"/>
+          </w:rPr>
+          <w:t>https://password-managers.bestreviews.net/the-best-password-organizer-books/.</w:t>
+        </w:r>
+      </w:hyperlink>
+      <w:r>
+        <w:rPr>
+          <w:rFonts w:eastAsia="Calibri" w:cs="Calibri"/>
+        </w:rPr>
+        <w:t xml:space="preserve"> </w:t>
+      </w:r>
+    </w:p>
+    <w:p>
+      <w:pPr>
+        <w:ind w:left="567" w:hanging="567"/>
+        <w:rPr>
+          <w:rFonts w:eastAsia="Calibri" w:cs="Calibri"/>
+        </w:rPr>
+      </w:pPr>
+      <w:bookmarkStart w:id="649" w:name="Study"/>
+      <w:r>
+        <w:rPr>
+          <w:rFonts w:eastAsia="Calibri" w:cs="Calibri"/>
+        </w:rPr>
+        <w:t xml:space="preserve">[E12] S. K. Shinde and M. V. Deshpande, “IJRASET Journal for Research in Applied Science and Engineering Technology,” A Study for an Ideal Password Management System, </w:t>
+      </w:r>
+      <w:hyperlink r:id="rId46" w:history="1">
+        <w:r>
+          <w:rPr>
+            <w:rStyle w:val="Hyperlink"/>
+            <w:rFonts w:eastAsia="Calibri" w:cs="Calibri"/>
+          </w:rPr>
+          <w:t>https://www.ijraset.com/research-paper/an-ideal-password-management-system.</w:t>
+        </w:r>
+      </w:hyperlink>
+    </w:p>
+    <w:p>
+      <w:pPr>
+        <w:ind w:left="567" w:hanging="567"/>
+        <w:rPr>
+          <w:rFonts w:eastAsia="Calibri" w:cs="Calibri"/>
+        </w:rPr>
+      </w:pPr>
+      <w:bookmarkStart w:id="650" w:name="Research"/>
+      <w:bookmarkEnd w:id="648"/>
+      <w:bookmarkEnd w:id="649"/>
+      <w:r>
+        <w:rPr>
+          <w:rFonts w:eastAsia="Calibri" w:cs="Calibri"/>
+        </w:rPr>
+        <w:t>[E13] R. Ayyagari, J. Lim, and O. Hoxha, “Why Do Not We Use Password Managers? A Study on the Intention to Use Password Managers”, CMR, vol. 15, no. 4, pp. 227–245, Dec. 2019.</w:t>
+      </w:r>
+      <w:bookmarkEnd w:id="650"/>
+    </w:p>
+    <w:p>
+      <w:pPr>
+        <w:ind w:left="567" w:hanging="567"/>
+        <w:rPr>
+          <w:rFonts w:eastAsia="Calibri" w:cs="Calibri"/>
+        </w:rPr>
+      </w:pPr>
     </w:p>
     <w:p>
       <w:pPr>
@@ -19746,9 +20988,9 @@
         <w:pStyle w:val="Heading1"/>
         <w:spacing w:after="240"/>
       </w:pPr>
-      <w:bookmarkStart w:id="628" w:name="_Toc127951640"/>
-      <w:bookmarkStart w:id="629" w:name="_Toc274166462"/>
-      <w:bookmarkStart w:id="630" w:name="_Toc116069878"/>
+      <w:bookmarkStart w:id="651" w:name="_Toc127951640"/>
+      <w:bookmarkStart w:id="652" w:name="_Toc274166462"/>
+      <w:bookmarkStart w:id="653" w:name="_Toc116069878"/>
       <w:r>
         <w:rPr>
           <w:sz w:val="36"/>
@@ -19757,9 +20999,9 @@
         <w:lastRenderedPageBreak/>
         <w:t>Appendix A – Use cases specification</w:t>
       </w:r>
-      <w:bookmarkEnd w:id="628"/>
-      <w:bookmarkEnd w:id="629"/>
-      <w:bookmarkEnd w:id="630"/>
+      <w:bookmarkEnd w:id="651"/>
+      <w:bookmarkEnd w:id="652"/>
+      <w:bookmarkEnd w:id="653"/>
     </w:p>
     <w:p>
       <w:pPr>
@@ -22458,7 +23700,15 @@
                 <w:bCs/>
                 <w:color w:val="7030A0"/>
               </w:rPr>
-              <w:t>UC01</w:t>
+              <w:t>E</w:t>
+            </w:r>
+            <w:r>
+              <w:rPr>
+                <w:b/>
+                <w:bCs/>
+                <w:color w:val="7030A0"/>
+              </w:rPr>
+              <w:t>1</w:t>
             </w:r>
           </w:p>
         </w:tc>
@@ -22477,7 +23727,7 @@
                 <w:bCs/>
               </w:rPr>
             </w:pPr>
-            <w:commentRangeStart w:id="631"/>
+            <w:commentRangeStart w:id="654"/>
             <w:r>
               <w:rPr>
                 <w:b/>
@@ -22486,14 +23736,14 @@
               </w:rPr>
               <w:t>Sign Up</w:t>
             </w:r>
-            <w:commentRangeEnd w:id="631"/>
+            <w:commentRangeEnd w:id="654"/>
             <w:r>
               <w:rPr>
                 <w:b/>
                 <w:bCs/>
                 <w:color w:val="7030A0"/>
               </w:rPr>
-              <w:commentReference w:id="631"/>
+              <w:commentReference w:id="654"/>
             </w:r>
           </w:p>
         </w:tc>
@@ -23071,16 +24321,16 @@
             <w:r>
               <w:t xml:space="preserve">5. </w:t>
             </w:r>
-            <w:commentRangeStart w:id="632"/>
+            <w:commentRangeStart w:id="655"/>
             <w:r>
               <w:t>Assign a unique number to the account.</w:t>
             </w:r>
-            <w:commentRangeEnd w:id="632"/>
+            <w:commentRangeEnd w:id="655"/>
             <w:r>
               <w:rPr>
                 <w:rStyle w:val="CommentReference"/>
               </w:rPr>
-              <w:commentReference w:id="632"/>
+              <w:commentReference w:id="655"/>
             </w:r>
           </w:p>
         </w:tc>
@@ -23199,16 +24449,16 @@
             <w:r>
               <w:t xml:space="preserve">7. </w:t>
             </w:r>
-            <w:commentRangeStart w:id="633"/>
+            <w:commentRangeStart w:id="656"/>
             <w:r>
               <w:t>Display the login page.</w:t>
             </w:r>
-            <w:commentRangeEnd w:id="633"/>
+            <w:commentRangeEnd w:id="656"/>
             <w:r>
               <w:rPr>
                 <w:rStyle w:val="CommentReference"/>
               </w:rPr>
-              <w:commentReference w:id="633"/>
+              <w:commentReference w:id="656"/>
             </w:r>
           </w:p>
         </w:tc>
@@ -23376,7 +24626,15 @@
                 <w:bCs/>
                 <w:color w:val="7030A0"/>
               </w:rPr>
-              <w:t>UC02</w:t>
+              <w:t>E</w:t>
+            </w:r>
+            <w:r>
+              <w:rPr>
+                <w:b/>
+                <w:bCs/>
+                <w:color w:val="7030A0"/>
+              </w:rPr>
+              <w:t>2</w:t>
             </w:r>
           </w:p>
         </w:tc>
@@ -23760,16 +25018,16 @@
             <w:r>
               <w:t>3</w:t>
             </w:r>
-            <w:commentRangeStart w:id="634"/>
+            <w:commentRangeStart w:id="657"/>
             <w:r>
               <w:t>. The user fills in / provides his email and master password.</w:t>
             </w:r>
-            <w:commentRangeEnd w:id="634"/>
+            <w:commentRangeEnd w:id="657"/>
             <w:r>
               <w:rPr>
                 <w:rStyle w:val="CommentReference"/>
               </w:rPr>
-              <w:commentReference w:id="634"/>
+              <w:commentReference w:id="657"/>
             </w:r>
           </w:p>
         </w:tc>
@@ -23853,7 +25111,7 @@
             <w:r>
               <w:t xml:space="preserve">. </w:t>
             </w:r>
-            <w:commentRangeStart w:id="635"/>
+            <w:commentRangeStart w:id="658"/>
             <w:r>
               <w:t xml:space="preserve">&lt;extend: </w:t>
             </w:r>
@@ -23878,12 +25136,12 @@
             <w:r>
               <w:t>forgot his master password &amp; clicks on “Forgot Password”</w:t>
             </w:r>
-            <w:commentRangeEnd w:id="635"/>
+            <w:commentRangeEnd w:id="658"/>
             <w:r>
               <w:rPr>
                 <w:rStyle w:val="CommentReference"/>
               </w:rPr>
-              <w:commentReference w:id="635"/>
+              <w:commentReference w:id="658"/>
             </w:r>
           </w:p>
         </w:tc>
@@ -24128,7 +25386,15 @@
                 <w:bCs/>
                 <w:color w:val="7030A0"/>
               </w:rPr>
-              <w:t>UC03</w:t>
+              <w:t>E</w:t>
+            </w:r>
+            <w:r>
+              <w:rPr>
+                <w:b/>
+                <w:bCs/>
+                <w:color w:val="7030A0"/>
+              </w:rPr>
+              <w:t>3</w:t>
             </w:r>
           </w:p>
         </w:tc>
@@ -24573,16 +25839,16 @@
             <w:r>
               <w:t xml:space="preserve">. </w:t>
             </w:r>
-            <w:commentRangeStart w:id="636"/>
+            <w:commentRangeStart w:id="659"/>
             <w:r>
               <w:t>The user fills in / provides the required information (username / email, password, website URL / name, notes).</w:t>
             </w:r>
-            <w:commentRangeEnd w:id="636"/>
+            <w:commentRangeEnd w:id="659"/>
             <w:r>
               <w:rPr>
                 <w:rStyle w:val="CommentReference"/>
               </w:rPr>
-              <w:commentReference w:id="636"/>
+              <w:commentReference w:id="659"/>
             </w:r>
           </w:p>
         </w:tc>
@@ -25045,7 +26311,15 @@
                 <w:bCs/>
                 <w:color w:val="7030A0"/>
               </w:rPr>
-              <w:t>UC04</w:t>
+              <w:t>E</w:t>
+            </w:r>
+            <w:r>
+              <w:rPr>
+                <w:b/>
+                <w:bCs/>
+                <w:color w:val="7030A0"/>
+              </w:rPr>
+              <w:t>4</w:t>
             </w:r>
           </w:p>
         </w:tc>
@@ -25514,16 +26788,16 @@
             <w:r>
               <w:t xml:space="preserve">. </w:t>
             </w:r>
-            <w:commentRangeStart w:id="637"/>
+            <w:commentRangeStart w:id="660"/>
             <w:r>
               <w:t>The user updates / edits the information he wants (username / email, password, website URL / name, notes).</w:t>
             </w:r>
-            <w:commentRangeEnd w:id="637"/>
+            <w:commentRangeEnd w:id="660"/>
             <w:r>
               <w:rPr>
                 <w:rStyle w:val="CommentReference"/>
               </w:rPr>
-              <w:commentReference w:id="637"/>
+              <w:commentReference w:id="660"/>
             </w:r>
           </w:p>
         </w:tc>
@@ -25897,7 +27171,15 @@
                 <w:bCs/>
                 <w:color w:val="7030A0"/>
               </w:rPr>
-              <w:t>UC05</w:t>
+              <w:t>E</w:t>
+            </w:r>
+            <w:r>
+              <w:rPr>
+                <w:b/>
+                <w:bCs/>
+                <w:color w:val="7030A0"/>
+              </w:rPr>
+              <w:t>5</w:t>
             </w:r>
           </w:p>
         </w:tc>
@@ -27268,6 +28550,16 @@
       </w:tr>
     </w:tbl>
     <w:p/>
+    <w:p/>
+    <w:p/>
+    <w:p/>
+    <w:p/>
+    <w:p/>
+    <w:p/>
+    <w:p/>
+    <w:p/>
+    <w:p/>
+    <w:p/>
     <w:tbl>
       <w:tblPr>
         <w:tblW w:w="0" w:type="auto"/>
@@ -27312,6 +28604,7 @@
                 <w:b/>
                 <w:bCs/>
               </w:rPr>
+              <w:lastRenderedPageBreak/>
               <w:t>Use Case ID:</w:t>
             </w:r>
           </w:p>
@@ -28507,42 +29800,13 @@
               <w:spacing w:line="240" w:lineRule="auto"/>
             </w:pPr>
             <w:r>
+              <w:lastRenderedPageBreak/>
               <w:t>3.a No credential was found: display an option “no credential was found” and suggest to create a new one</w:t>
             </w:r>
           </w:p>
         </w:tc>
       </w:tr>
     </w:tbl>
-    <w:p>
-      <w:pPr>
-        <w:spacing w:line="240" w:lineRule="auto"/>
-      </w:pPr>
-    </w:p>
-    <w:p>
-      <w:pPr>
-        <w:spacing w:line="240" w:lineRule="auto"/>
-      </w:pPr>
-    </w:p>
-    <w:p>
-      <w:pPr>
-        <w:spacing w:line="240" w:lineRule="auto"/>
-      </w:pPr>
-    </w:p>
-    <w:p>
-      <w:pPr>
-        <w:spacing w:line="240" w:lineRule="auto"/>
-      </w:pPr>
-    </w:p>
-    <w:p>
-      <w:pPr>
-        <w:spacing w:line="240" w:lineRule="auto"/>
-      </w:pPr>
-    </w:p>
-    <w:p>
-      <w:pPr>
-        <w:spacing w:line="240" w:lineRule="auto"/>
-      </w:pPr>
-    </w:p>
     <w:p>
       <w:pPr>
         <w:spacing w:line="240" w:lineRule="auto"/>
@@ -28607,7 +29871,6 @@
                 <w:b/>
                 <w:bCs/>
               </w:rPr>
-              <w:lastRenderedPageBreak/>
               <w:t>Use Case ID:</w:t>
             </w:r>
           </w:p>
@@ -29300,19 +30563,14 @@
         </w:tc>
       </w:tr>
     </w:tbl>
-    <w:p/>
-    <w:p/>
-    <w:p/>
-    <w:p/>
-    <w:p/>
     <w:p>
       <w:pPr>
         <w:pStyle w:val="Heading1"/>
         <w:spacing w:after="240"/>
       </w:pPr>
-      <w:bookmarkStart w:id="638" w:name="_Toc499635698"/>
-      <w:bookmarkStart w:id="639" w:name="_Toc127951641"/>
-      <w:bookmarkEnd w:id="638"/>
+      <w:bookmarkStart w:id="661" w:name="_Toc499635698"/>
+      <w:bookmarkStart w:id="662" w:name="_Toc127951641"/>
+      <w:bookmarkEnd w:id="661"/>
       <w:r>
         <w:rPr>
           <w:sz w:val="36"/>
@@ -29321,7 +30579,7 @@
         <w:lastRenderedPageBreak/>
         <w:t>Appendix B – Test cases specification</w:t>
       </w:r>
-      <w:bookmarkEnd w:id="639"/>
+      <w:bookmarkEnd w:id="662"/>
     </w:p>
     <w:p>
       <w:pPr>
@@ -32469,8 +33727,8 @@
           <w:szCs w:val="36"/>
         </w:rPr>
       </w:pPr>
-      <w:bookmarkStart w:id="640" w:name="_Toc499635702"/>
-      <w:bookmarkStart w:id="641" w:name="_Toc127951642"/>
+      <w:bookmarkStart w:id="663" w:name="_Toc499635702"/>
+      <w:bookmarkStart w:id="664" w:name="_Toc127951642"/>
       <w:r>
         <w:rPr>
           <w:sz w:val="36"/>
@@ -32479,8 +33737,8 @@
         <w:lastRenderedPageBreak/>
         <w:t>Other Appendices</w:t>
       </w:r>
-      <w:bookmarkEnd w:id="640"/>
-      <w:bookmarkEnd w:id="641"/>
+      <w:bookmarkEnd w:id="663"/>
+      <w:bookmarkEnd w:id="664"/>
       <w:r>
         <w:rPr>
           <w:sz w:val="36"/>
@@ -32600,7 +33858,7 @@
       </w:pPr>
     </w:p>
     <w:sectPr>
-      <w:footerReference w:type="default" r:id="rId36"/>
+      <w:footerReference w:type="default" r:id="rId48"/>
       <w:pgSz w:w="11906" w:h="16838"/>
       <w:pgMar w:top="1440" w:right="1440" w:bottom="1440" w:left="1440" w:header="0" w:footer="708" w:gutter="0"/>
       <w:cols w:space="720"/>
@@ -32613,7 +33871,7 @@
 
 <file path=word/comments.xml><?xml version="1.0" encoding="utf-8"?>
 <w:comments xmlns:wpc="http://schemas.microsoft.com/office/word/2010/wordprocessingCanvas" xmlns:cx="http://schemas.microsoft.com/office/drawing/2014/chartex" xmlns:cx1="http://schemas.microsoft.com/office/drawing/2015/9/8/chartex" xmlns:cx2="http://schemas.microsoft.com/office/drawing/2015/10/21/chartex" xmlns:cx3="http://schemas.microsoft.com/office/drawing/2016/5/9/chartex" xmlns:cx4="http://schemas.microsoft.com/office/drawing/2016/5/10/chartex" xmlns:cx5="http://schemas.microsoft.com/office/drawing/2016/5/11/chartex" xmlns:cx6="http://schemas.microsoft.com/office/drawing/2016/5/12/chartex" xmlns:cx7="http://schemas.microsoft.com/office/drawing/2016/5/13/chartex" xmlns:cx8="http://schemas.microsoft.com/office/drawing/2016/5/14/chartex" xmlns:mc="http://schemas.openxmlformats.org/markup-compatibility/2006" xmlns:aink="http://schemas.microsoft.com/office/drawing/2016/ink" xmlns:am3d="http://schemas.microsoft.com/office/drawing/2017/model3d" xmlns:o="urn:schemas-microsoft-com:office:office" xmlns:oel="http://schemas.microsoft.com/office/2019/extlst" xmlns:r="http://schemas.openxmlformats.org/officeDocument/2006/relationships" xmlns:m="http://schemas.openxmlformats.org/officeDocument/2006/math" xmlns:v="urn:schemas-microsoft-com:vml" xmlns:wp14="http://schemas.microsoft.com/office/word/2010/wordprocessingDrawing" xmlns:wp="http://schemas.openxmlformats.org/drawingml/2006/wordprocessingDrawing" xmlns:w10="urn:schemas-microsoft-com:office:word" xmlns:w="http://schemas.openxmlformats.org/wordprocessingml/2006/main" xmlns:w14="http://schemas.microsoft.com/office/word/2010/wordml" xmlns:w15="http://schemas.microsoft.com/office/word/2012/wordml" xmlns:w16cex="http://schemas.microsoft.com/office/word/2018/wordml/cex" xmlns:w16cid="http://schemas.microsoft.com/office/word/2016/wordml/cid" xmlns:w16="http://schemas.microsoft.com/office/word/2018/wordml" xmlns:w16sdtdh="http://schemas.microsoft.com/office/word/2020/wordml/sdtdatahash" xmlns:w16se="http://schemas.microsoft.com/office/word/2015/wordml/symex" xmlns:wpg="http://schemas.microsoft.com/office/word/2010/wordprocessingGroup" xmlns:wpi="http://schemas.microsoft.com/office/word/2010/wordprocessingInk" xmlns:wne="http://schemas.microsoft.com/office/word/2006/wordml" xmlns:wps="http://schemas.microsoft.com/office/word/2010/wordprocessingShape" mc:Ignorable="w14 w15 w16se w16cid w16 w16cex w16sdtdh wp14">
-  <w:comment w:id="356" w:author="Essa Ahmed Kamel Khalaf Aboujabal" w:date="2023-09-21T10:09:00Z" w:initials="EA">
+  <w:comment w:id="366" w:author="Essa Ahmed Kamel Khalaf Aboujabal" w:date="2023-09-21T10:09:00Z" w:initials="EA">
     <w:p>
       <w:r>
         <w:rPr>
@@ -32626,7 +33884,7 @@
       </w:r>
     </w:p>
   </w:comment>
-  <w:comment w:id="357" w:author="Essa Ahmed Kamel Khalaf Aboujabal" w:date="2023-09-21T10:11:00Z" w:initials="EA">
+  <w:comment w:id="367" w:author="Essa Ahmed Kamel Khalaf Aboujabal" w:date="2023-09-21T10:11:00Z" w:initials="EA">
     <w:p>
       <w:r>
         <w:rPr>
@@ -32639,7 +33897,7 @@
       </w:r>
     </w:p>
   </w:comment>
-  <w:comment w:id="631" w:author="Essa Ahmed Abou Jabal" w:date="2023-09-22T20:41:00Z" w:initials="EA">
+  <w:comment w:id="654" w:author="Essa Ahmed Abou Jabal" w:date="2023-09-22T20:41:00Z" w:initials="EA">
     <w:p>
       <w:pPr>
         <w:pStyle w:val="CommentText"/>
@@ -32678,7 +33936,7 @@
       </w:r>
     </w:p>
   </w:comment>
-  <w:comment w:id="632" w:author="Essa Ahmed Abou Jabal" w:date="2023-09-22T21:22:00Z" w:initials="EA">
+  <w:comment w:id="655" w:author="Essa Ahmed Abou Jabal" w:date="2023-09-22T21:22:00Z" w:initials="EA">
     <w:p>
       <w:pPr>
         <w:pStyle w:val="CommentText"/>
@@ -32698,7 +33956,7 @@
       </w:r>
     </w:p>
   </w:comment>
-  <w:comment w:id="633" w:author="Essa Ahmed Abou Jabal" w:date="2023-09-22T21:25:00Z" w:initials="EA">
+  <w:comment w:id="656" w:author="Essa Ahmed Abou Jabal" w:date="2023-09-22T21:25:00Z" w:initials="EA">
     <w:p>
       <w:pPr>
         <w:pStyle w:val="CommentText"/>
@@ -32714,7 +33972,7 @@
       </w:r>
     </w:p>
   </w:comment>
-  <w:comment w:id="634" w:author="Essa Ahmed Abou Jabal" w:date="2023-09-22T22:52:00Z" w:initials="EA">
+  <w:comment w:id="657" w:author="Essa Ahmed Abou Jabal" w:date="2023-09-22T22:52:00Z" w:initials="EA">
     <w:p>
       <w:pPr>
         <w:pStyle w:val="CommentText"/>
@@ -32742,7 +34000,7 @@
       </w:r>
     </w:p>
   </w:comment>
-  <w:comment w:id="635" w:author="Essa Ahmed Abou Jabal" w:date="2023-09-22T22:58:00Z" w:initials="EA">
+  <w:comment w:id="658" w:author="Essa Ahmed Abou Jabal" w:date="2023-09-22T22:58:00Z" w:initials="EA">
     <w:p>
       <w:pPr>
         <w:pStyle w:val="CommentText"/>
@@ -32758,7 +34016,7 @@
       </w:r>
     </w:p>
   </w:comment>
-  <w:comment w:id="636" w:author="Essa Ahmed Abou Jabal" w:date="2023-09-23T22:54:00Z" w:initials="EA">
+  <w:comment w:id="659" w:author="Essa Ahmed Abou Jabal" w:date="2023-09-23T22:54:00Z" w:initials="EA">
     <w:p>
       <w:pPr>
         <w:pStyle w:val="CommentText"/>
@@ -32778,7 +34036,7 @@
       </w:r>
     </w:p>
   </w:comment>
-  <w:comment w:id="637" w:author="Essa Ahmed Abou Jabal" w:date="2023-09-24T18:32:00Z" w:initials="EA">
+  <w:comment w:id="660" w:author="Essa Ahmed Abou Jabal" w:date="2023-09-24T18:32:00Z" w:initials="EA">
     <w:p>
       <w:pPr>
         <w:pStyle w:val="CommentText"/>
@@ -32812,7 +34070,7 @@
 </file>
 
 <file path=word/commentsExtensible.xml><?xml version="1.0" encoding="utf-8"?>
-<w16cex:commentsExtensible xmlns:wpc="http://schemas.microsoft.com/office/word/2010/wordprocessingCanvas" xmlns:cx="http://schemas.microsoft.com/office/drawing/2014/chartex" xmlns:cx1="http://schemas.microsoft.com/office/drawing/2015/9/8/chartex" xmlns:cx2="http://schemas.microsoft.com/office/drawing/2015/10/21/chartex" xmlns:cx3="http://schemas.microsoft.com/office/drawing/2016/5/9/chartex" xmlns:cx4="http://schemas.microsoft.com/office/drawing/2016/5/10/chartex" xmlns:cx5="http://schemas.microsoft.com/office/drawing/2016/5/11/chartex" xmlns:cx6="http://schemas.microsoft.com/office/drawing/2016/5/12/chartex" xmlns:cx7="http://schemas.microsoft.com/office/drawing/2016/5/13/chartex" xmlns:cx8="http://schemas.microsoft.com/office/drawing/2016/5/14/chartex" xmlns:mc="http://schemas.openxmlformats.org/markup-compatibility/2006" xmlns:aink="http://schemas.microsoft.com/office/drawing/2016/ink" xmlns:am3d="http://schemas.microsoft.com/office/drawing/2017/model3d" xmlns:o="urn:schemas-microsoft-com:office:office" xmlns:oel="http://schemas.microsoft.com/office/2019/extlst" xmlns:r="http://schemas.openxmlformats.org/officeDocument/2006/relationships" xmlns:m="http://schemas.openxmlformats.org/officeDocument/2006/math" xmlns:v="urn:schemas-microsoft-com:vml" xmlns:wp14="http://schemas.microsoft.com/office/word/2010/wordprocessingDrawing" xmlns:wp="http://schemas.openxmlformats.org/drawingml/2006/wordprocessingDrawing" xmlns:w10="urn:schemas-microsoft-com:office:word" xmlns:w="http://schemas.openxmlformats.org/wordprocessingml/2006/main" xmlns:w14="http://schemas.microsoft.com/office/word/2010/wordml" xmlns:w15="http://schemas.microsoft.com/office/word/2012/wordml" xmlns:w16cex="http://schemas.microsoft.com/office/word/2018/wordml/cex" xmlns:w16cid="http://schemas.microsoft.com/office/word/2016/wordml/cid" xmlns:w16="http://schemas.microsoft.com/office/word/2018/wordml" xmlns:w16sdtdh="http://schemas.microsoft.com/office/word/2020/wordml/sdtdatahash" xmlns:w16se="http://schemas.microsoft.com/office/word/2015/wordml/symex" xmlns:wpg="http://schemas.microsoft.com/office/word/2010/wordprocessingGroup" xmlns:wpi="http://schemas.microsoft.com/office/word/2010/wordprocessingInk" xmlns:wne="http://schemas.microsoft.com/office/word/2006/wordml" xmlns:wps="http://schemas.microsoft.com/office/word/2010/wordprocessingShape" mc:Ignorable="w14 w15 w16se w16cid w16 w16cex w16sdtdh wp14">
+<w16cex:commentsExtensible xmlns:wpc="http://schemas.microsoft.com/office/word/2010/wordprocessingCanvas" xmlns:cx="http://schemas.microsoft.com/office/drawing/2014/chartex" xmlns:cx1="http://schemas.microsoft.com/office/drawing/2015/9/8/chartex" xmlns:cx2="http://schemas.microsoft.com/office/drawing/2015/10/21/chartex" xmlns:cx3="http://schemas.microsoft.com/office/drawing/2016/5/9/chartex" xmlns:cx4="http://schemas.microsoft.com/office/drawing/2016/5/10/chartex" xmlns:cx5="http://schemas.microsoft.com/office/drawing/2016/5/11/chartex" xmlns:cx6="http://schemas.microsoft.com/office/drawing/2016/5/12/chartex" xmlns:cx7="http://schemas.microsoft.com/office/drawing/2016/5/13/chartex" xmlns:cx8="http://schemas.microsoft.com/office/drawing/2016/5/14/chartex" xmlns:cr="http://schemas.microsoft.com/office/comments/2020/reactions" xmlns:mc="http://schemas.openxmlformats.org/markup-compatibility/2006" xmlns:aink="http://schemas.microsoft.com/office/drawing/2016/ink" xmlns:am3d="http://schemas.microsoft.com/office/drawing/2017/model3d" xmlns:o="urn:schemas-microsoft-com:office:office" xmlns:oel="http://schemas.microsoft.com/office/2019/extlst" xmlns:r="http://schemas.openxmlformats.org/officeDocument/2006/relationships" xmlns:m="http://schemas.openxmlformats.org/officeDocument/2006/math" xmlns:v="urn:schemas-microsoft-com:vml" xmlns:wp14="http://schemas.microsoft.com/office/word/2010/wordprocessingDrawing" xmlns:wp="http://schemas.openxmlformats.org/drawingml/2006/wordprocessingDrawing" xmlns:w10="urn:schemas-microsoft-com:office:word" xmlns:w="http://schemas.openxmlformats.org/wordprocessingml/2006/main" xmlns:w14="http://schemas.microsoft.com/office/word/2010/wordml" xmlns:w15="http://schemas.microsoft.com/office/word/2012/wordml" xmlns:w16cex="http://schemas.microsoft.com/office/word/2018/wordml/cex" xmlns:w16cid="http://schemas.microsoft.com/office/word/2016/wordml/cid" xmlns:w16="http://schemas.microsoft.com/office/word/2018/wordml" xmlns:w16sdtdh="http://schemas.microsoft.com/office/word/2020/wordml/sdtdatahash" xmlns:w16se="http://schemas.microsoft.com/office/word/2015/wordml/symex" xmlns:wpg="http://schemas.microsoft.com/office/word/2010/wordprocessingGroup" xmlns:wpi="http://schemas.microsoft.com/office/word/2010/wordprocessingInk" xmlns:wne="http://schemas.microsoft.com/office/word/2006/wordml" xmlns:wps="http://schemas.microsoft.com/office/word/2010/wordprocessingShape" mc:Ignorable="w14 w15 w16se w16cid w16 w16cex w16sdtdh cr wp14">
   <w16cex:commentExtensible w16cex:durableId="744489A4" w16cex:dateUtc="2023-09-22T17:41:00Z"/>
   <w16cex:commentExtensible w16cex:durableId="4A2EAFAA" w16cex:dateUtc="2023-09-22T18:22:00Z"/>
   <w16cex:commentExtensible w16cex:durableId="6455C3D0" w16cex:dateUtc="2023-09-22T18:25:00Z"/>
@@ -43009,26 +44267,6 @@
 </file>
 
 <file path=customXml/item2.xml><?xml version="1.0" encoding="utf-8"?>
-<p:properties xmlns:p="http://schemas.microsoft.com/office/2006/metadata/properties" xmlns:xsi="http://www.w3.org/2001/XMLSchema-instance" xmlns:pc="http://schemas.microsoft.com/office/infopath/2007/PartnerControls">
-  <documentManagement>
-    <TaxCatchAll xmlns="9e9cee64-c453-4b07-ad2f-5395865fd323" xsi:nil="true"/>
-    <lcf76f155ced4ddcb4097134ff3c332f xmlns="e34e812c-581d-4377-aebb-769489f3b06a">
-      <Terms xmlns="http://schemas.microsoft.com/office/infopath/2007/PartnerControls"/>
-    </lcf76f155ced4ddcb4097134ff3c332f>
-  </documentManagement>
-</p:properties>
-</file>
-
-<file path=customXml/item3.xml><?xml version="1.0" encoding="utf-8"?>
-<?mso-contentType ?>
-<FormTemplates xmlns="http://schemas.microsoft.com/sharepoint/v3/contenttype/forms">
-  <Display>DocumentLibraryForm</Display>
-  <Edit>DocumentLibraryForm</Edit>
-  <New>DocumentLibraryForm</New>
-</FormTemplates>
-</file>
-
-<file path=customXml/item4.xml><?xml version="1.0" encoding="utf-8"?>
 <ct:contentTypeSchema xmlns:ct="http://schemas.microsoft.com/office/2006/metadata/contentType" xmlns:ma="http://schemas.microsoft.com/office/2006/metadata/properties/metaAttributes" ct:_="" ma:_="" ma:contentTypeName="Document" ma:contentTypeID="0x010100B4F34C1B5322F7499C2A0370F0E9CF87" ma:contentTypeVersion="15" ma:contentTypeDescription="Create a new document." ma:contentTypeScope="" ma:versionID="d1ee937cdf836c0e7db071043c5084dc">
   <xsd:schema xmlns:xsd="http://www.w3.org/2001/XMLSchema" xmlns:xs="http://www.w3.org/2001/XMLSchema" xmlns:p="http://schemas.microsoft.com/office/2006/metadata/properties" xmlns:ns2="e34e812c-581d-4377-aebb-769489f3b06a" xmlns:ns3="9e9cee64-c453-4b07-ad2f-5395865fd323" targetNamespace="http://schemas.microsoft.com/office/2006/metadata/properties" ma:root="true" ma:fieldsID="67e77b920bf29f4b75caeb0b43c44cdc" ns2:_="" ns3:_="">
     <xsd:import namespace="e34e812c-581d-4377-aebb-769489f3b06a"/>
@@ -43265,6 +44503,26 @@
 </ct:contentTypeSchema>
 </file>
 
+<file path=customXml/item3.xml><?xml version="1.0" encoding="utf-8"?>
+<?mso-contentType ?>
+<FormTemplates xmlns="http://schemas.microsoft.com/sharepoint/v3/contenttype/forms">
+  <Display>DocumentLibraryForm</Display>
+  <Edit>DocumentLibraryForm</Edit>
+  <New>DocumentLibraryForm</New>
+</FormTemplates>
+</file>
+
+<file path=customXml/item4.xml><?xml version="1.0" encoding="utf-8"?>
+<p:properties xmlns:p="http://schemas.microsoft.com/office/2006/metadata/properties" xmlns:xsi="http://www.w3.org/2001/XMLSchema-instance" xmlns:pc="http://schemas.microsoft.com/office/infopath/2007/PartnerControls">
+  <documentManagement>
+    <TaxCatchAll xmlns="9e9cee64-c453-4b07-ad2f-5395865fd323" xsi:nil="true"/>
+    <lcf76f155ced4ddcb4097134ff3c332f xmlns="e34e812c-581d-4377-aebb-769489f3b06a">
+      <Terms xmlns="http://schemas.microsoft.com/office/infopath/2007/PartnerControls"/>
+    </lcf76f155ced4ddcb4097134ff3c332f>
+  </documentManagement>
+</p:properties>
+</file>
+
 <file path=customXml/itemProps1.xml><?xml version="1.0" encoding="utf-8"?>
 <ds:datastoreItem xmlns:ds="http://schemas.openxmlformats.org/officeDocument/2006/customXml" ds:itemID="{7C435343-0015-406D-919B-609B7984309D}">
   <ds:schemaRefs>
@@ -43274,25 +44532,6 @@
 </file>
 
 <file path=customXml/itemProps2.xml><?xml version="1.0" encoding="utf-8"?>
-<ds:datastoreItem xmlns:ds="http://schemas.openxmlformats.org/officeDocument/2006/customXml" ds:itemID="{0AA3DCE3-5E15-41E1-BFD9-79DB0A7D8A51}">
-  <ds:schemaRefs>
-    <ds:schemaRef ds:uri="http://schemas.microsoft.com/office/2006/metadata/properties"/>
-    <ds:schemaRef ds:uri="http://schemas.microsoft.com/office/infopath/2007/PartnerControls"/>
-    <ds:schemaRef ds:uri="9e9cee64-c453-4b07-ad2f-5395865fd323"/>
-    <ds:schemaRef ds:uri="e34e812c-581d-4377-aebb-769489f3b06a"/>
-  </ds:schemaRefs>
-</ds:datastoreItem>
-</file>
-
-<file path=customXml/itemProps3.xml><?xml version="1.0" encoding="utf-8"?>
-<ds:datastoreItem xmlns:ds="http://schemas.openxmlformats.org/officeDocument/2006/customXml" ds:itemID="{E1A1C6F8-3B74-46F7-AF71-6CD48779A85A}">
-  <ds:schemaRefs>
-    <ds:schemaRef ds:uri="http://schemas.microsoft.com/sharepoint/v3/contenttype/forms"/>
-  </ds:schemaRefs>
-</ds:datastoreItem>
-</file>
-
-<file path=customXml/itemProps4.xml><?xml version="1.0" encoding="utf-8"?>
 <ds:datastoreItem xmlns:ds="http://schemas.openxmlformats.org/officeDocument/2006/customXml" ds:itemID="{CC7374F5-7112-4D3F-9054-5400CFDCF9FE}">
   <ds:schemaRefs>
     <ds:schemaRef ds:uri="http://schemas.microsoft.com/office/2006/metadata/contentType"/>
@@ -43309,4 +44548,23 @@
     <ds:schemaRef ds:uri="http://schemas.microsoft.com/internal/obd"/>
   </ds:schemaRefs>
 </ds:datastoreItem>
+</file>
+
+<file path=customXml/itemProps3.xml><?xml version="1.0" encoding="utf-8"?>
+<ds:datastoreItem xmlns:ds="http://schemas.openxmlformats.org/officeDocument/2006/customXml" ds:itemID="{E1A1C6F8-3B74-46F7-AF71-6CD48779A85A}">
+  <ds:schemaRefs>
+    <ds:schemaRef ds:uri="http://schemas.microsoft.com/sharepoint/v3/contenttype/forms"/>
+  </ds:schemaRefs>
+</ds:datastoreItem>
+</file>
+
+<file path=customXml/itemProps4.xml><?xml version="1.0" encoding="utf-8"?>
+<ds:datastoreItem xmlns:ds="http://schemas.openxmlformats.org/officeDocument/2006/customXml" ds:itemID="{0AA3DCE3-5E15-41E1-BFD9-79DB0A7D8A51}">
+  <ds:schemaRefs>
+    <ds:schemaRef ds:uri="http://schemas.microsoft.com/office/2006/metadata/properties"/>
+    <ds:schemaRef ds:uri="http://schemas.microsoft.com/office/infopath/2007/PartnerControls"/>
+    <ds:schemaRef ds:uri="9e9cee64-c453-4b07-ad2f-5395865fd323"/>
+    <ds:schemaRef ds:uri="e34e812c-581d-4377-aebb-769489f3b06a"/>
+  </ds:schemaRefs>
+</ds:datastoreItem>
 </file>
</xml_diff>